<commit_message>
Initial rework on ch 1
</commit_message>
<xml_diff>
--- a/ch1_introduction.docx
+++ b/ch1_introduction.docx
@@ -1,6 +1,6 @@
 
 <file path=word/document.xml><?xml version="1.0" encoding="utf-8"?>
-<w:document xmlns:wpc="http://schemas.microsoft.com/office/word/2010/wordprocessingCanvas" xmlns:mo="http://schemas.microsoft.com/office/mac/office/2008/main" xmlns:mc="http://schemas.openxmlformats.org/markup-compatibility/2006" xmlns:mv="urn:schemas-microsoft-com:mac:vml" xmlns:o="urn:schemas-microsoft-com:office:office" xmlns:r="http://schemas.openxmlformats.org/officeDocument/2006/relationships" xmlns:m="http://schemas.openxmlformats.org/officeDocument/2006/math" xmlns:v="urn:schemas-microsoft-com:vml" xmlns:wp14="http://schemas.microsoft.com/office/word/2010/wordprocessingDrawing" xmlns:wp="http://schemas.openxmlformats.org/drawingml/2006/wordprocessingDrawing" xmlns:w10="urn:schemas-microsoft-com:office:word" xmlns:w="http://schemas.openxmlformats.org/wordprocessingml/2006/main" xmlns:w14="http://schemas.microsoft.com/office/word/2010/wordml" xmlns:wpg="http://schemas.microsoft.com/office/word/2010/wordprocessingGroup" xmlns:wpi="http://schemas.microsoft.com/office/word/2010/wordprocessingInk" xmlns:wne="http://schemas.microsoft.com/office/word/2006/wordml" xmlns:wps="http://schemas.microsoft.com/office/word/2010/wordprocessingShape" mc:Ignorable="w14 wp14">
+<w:document xmlns:wpc="http://schemas.microsoft.com/office/word/2010/wordprocessingCanvas" xmlns:mo="http://schemas.microsoft.com/office/mac/office/2008/main" xmlns:mc="http://schemas.openxmlformats.org/markup-compatibility/2006" xmlns:mv="urn:schemas-microsoft-com:mac:vml" xmlns:o="urn:schemas-microsoft-com:office:office" xmlns:r="http://schemas.openxmlformats.org/officeDocument/2006/relationships" xmlns:m="http://schemas.openxmlformats.org/officeDocument/2006/math" xmlns:v="urn:schemas-microsoft-com:vml" xmlns:wp14="http://schemas.microsoft.com/office/word/2010/wordprocessingDrawing" xmlns:wp="http://schemas.openxmlformats.org/drawingml/2006/wordprocessingDrawing" xmlns:w10="urn:schemas-microsoft-com:office:word" xmlns:w="http://schemas.openxmlformats.org/wordprocessingml/2006/main" xmlns:w14="http://schemas.microsoft.com/office/word/2010/wordml" xmlns:w15="http://schemas.microsoft.com/office/word/2012/wordml" xmlns:wpg="http://schemas.microsoft.com/office/word/2010/wordprocessingGroup" xmlns:wpi="http://schemas.microsoft.com/office/word/2010/wordprocessingInk" xmlns:wne="http://schemas.microsoft.com/office/word/2006/wordml" xmlns:wps="http://schemas.microsoft.com/office/word/2010/wordprocessingShape" mc:Ignorable="w14 w15 wp14">
   <w:body>
     <w:p>
       <w:pPr>
@@ -125,150 +125,29 @@
       <w:pPr>
         <w:pStyle w:val="BodyText"/>
         <w:spacing w:line="480" w:lineRule="auto"/>
-        <w:ind w:firstLine="720"/>
+        <w:rPr>
+          <w:i/>
+        </w:rPr>
       </w:pPr>
       <w:r>
-        <w:t xml:space="preserve">The Groucho/TLE </w:t>
-      </w:r>
-      <w:r>
-        <w:t>(</w:t>
-      </w:r>
-      <w:proofErr w:type="spellStart"/>
-      <w:r>
-        <w:t>Gro</w:t>
-      </w:r>
-      <w:proofErr w:type="spellEnd"/>
-      <w:r>
-        <w:t xml:space="preserve">) </w:t>
-      </w:r>
-      <w:r>
-        <w:t xml:space="preserve">family of </w:t>
-      </w:r>
-      <w:proofErr w:type="spellStart"/>
-      <w:r>
-        <w:t>of</w:t>
-      </w:r>
-      <w:proofErr w:type="spellEnd"/>
-      <w:r>
-        <w:t xml:space="preserve"> </w:t>
-      </w:r>
-      <w:proofErr w:type="spellStart"/>
-      <w:r>
+        <w:rPr>
+          <w:i/>
+        </w:rPr>
+        <w:t xml:space="preserve">Groucho/TLE family </w:t>
+      </w:r>
+      <w:proofErr w:type="spellStart"/>
+      <w:r>
+        <w:rPr>
+          <w:i/>
+        </w:rPr>
         <w:t>corepressors</w:t>
       </w:r>
       <w:proofErr w:type="spellEnd"/>
       <w:r>
-        <w:t xml:space="preserve"> </w:t>
-      </w:r>
-      <w:proofErr w:type="gramStart"/>
-      <w:r>
-        <w:t>play</w:t>
-      </w:r>
-      <w:proofErr w:type="gramEnd"/>
-      <w:r>
-        <w:t xml:space="preserve"> crucial roles in development throughout metazoans. Groucho, the sole </w:t>
-      </w:r>
-      <w:r>
         <w:rPr>
           <w:i/>
         </w:rPr>
-        <w:t xml:space="preserve">Drosophila melanogaster </w:t>
-      </w:r>
-      <w:r>
-        <w:t xml:space="preserve">member of this protein family, was first discovered in the context of a slight </w:t>
-      </w:r>
-      <w:proofErr w:type="spellStart"/>
-      <w:r>
-        <w:t>hypomorphic</w:t>
-      </w:r>
-      <w:proofErr w:type="spellEnd"/>
-      <w:r>
-        <w:t xml:space="preserve"> allele which resulted in the formation</w:t>
-      </w:r>
-      <w:r>
-        <w:t xml:space="preserve"> of extra supraorbital bristles reminiscent of the bushy eyebrows of Groucho Marx </w:t>
-      </w:r>
-      <w:r>
-        <w:t>{</w:t>
-      </w:r>
-      <w:proofErr w:type="spellStart"/>
-      <w:r>
-        <w:t>Lindsley</w:t>
-      </w:r>
-      <w:proofErr w:type="spellEnd"/>
-      <w:r>
-        <w:t>, 1968 #3055}</w:t>
-      </w:r>
-      <w:r>
-        <w:t xml:space="preserve">. Subsequent research on </w:t>
-      </w:r>
-      <w:proofErr w:type="spellStart"/>
-      <w:r>
-        <w:t>Gro</w:t>
-      </w:r>
-      <w:proofErr w:type="spellEnd"/>
-      <w:r>
-        <w:t xml:space="preserve"> in </w:t>
-      </w:r>
-      <w:r>
-        <w:rPr>
-          <w:i/>
-        </w:rPr>
-        <w:t xml:space="preserve">Drosophila </w:t>
-      </w:r>
-      <w:r>
-        <w:t xml:space="preserve">has served to characterize this factor’s central importance to developmental gene regulation in response to a variety of developmental programs and signaling pathways. </w:t>
-      </w:r>
-      <w:r>
-        <w:t xml:space="preserve">As a </w:t>
-      </w:r>
-      <w:proofErr w:type="spellStart"/>
-      <w:r>
-        <w:t>corepressor</w:t>
-      </w:r>
-      <w:proofErr w:type="spellEnd"/>
-      <w:r>
-        <w:t xml:space="preserve">, Groucho has no documented direct ability to bind DNA in a sequence-specific manner, instead relying on recruitment to genomic loci through interaction with a diverse array of transcriptional repressors. </w:t>
-      </w:r>
-      <w:r>
-        <w:t xml:space="preserve">Groucho is essential to the correct patterning and development of </w:t>
-      </w:r>
-      <w:r>
-        <w:rPr>
-          <w:i/>
-        </w:rPr>
-        <w:t xml:space="preserve">Drosophila </w:t>
-      </w:r>
-      <w:r>
-        <w:t xml:space="preserve">and is required for viability. Similar roles </w:t>
-      </w:r>
-      <w:r>
-        <w:t xml:space="preserve">for </w:t>
-      </w:r>
-      <w:proofErr w:type="spellStart"/>
-      <w:r>
-        <w:t>Gro</w:t>
-      </w:r>
-      <w:proofErr w:type="spellEnd"/>
-      <w:r>
-        <w:t xml:space="preserve"> family proteins </w:t>
-      </w:r>
-      <w:r>
-        <w:t xml:space="preserve">have been identified in vertebrates </w:t>
-      </w:r>
-      <w:r>
-        <w:t>{</w:t>
-      </w:r>
-      <w:proofErr w:type="spellStart"/>
-      <w:r>
-        <w:t>Paroush</w:t>
-      </w:r>
-      <w:proofErr w:type="spellEnd"/>
-      <w:r>
-        <w:t>, 1994 #3090}</w:t>
-      </w:r>
-      <w:r>
-        <w:t>.</w:t>
+        <w:t>: structure and conservation</w:t>
       </w:r>
     </w:p>
     <w:p>
@@ -278,237 +157,99 @@
         <w:ind w:firstLine="720"/>
       </w:pPr>
       <w:r>
-        <w:t>Groucho consists of five domains, two of which are highly conserved</w:t>
-      </w:r>
-      <w:r>
-        <w:t xml:space="preserve"> </w:t>
+        <w:t xml:space="preserve">The Groucho/TLE </w:t>
+      </w:r>
+      <w:r>
+        <w:t xml:space="preserve">(Gro) </w:t>
+      </w:r>
+      <w:r>
+        <w:t xml:space="preserve">family of of </w:t>
+      </w:r>
+      <w:proofErr w:type="spellStart"/>
+      <w:r>
+        <w:t>corepressors</w:t>
+      </w:r>
+      <w:proofErr w:type="spellEnd"/>
+      <w:r>
+        <w:t xml:space="preserve"> play crucial roles in </w:t>
+      </w:r>
+      <w:r>
+        <w:t>the interpretation and integration of multiple signaling inputs during development in higher eukaryotes</w:t>
+      </w:r>
+      <w:r>
+        <w:t xml:space="preserve">. Groucho, the sole </w:t>
+      </w:r>
+      <w:r>
+        <w:rPr>
+          <w:i/>
+        </w:rPr>
+        <w:t xml:space="preserve">Drosophila melanogaster </w:t>
+      </w:r>
+      <w:r>
+        <w:t xml:space="preserve">member of this protein family, was first discovered in the context of a slight </w:t>
+      </w:r>
+      <w:proofErr w:type="spellStart"/>
+      <w:r>
+        <w:t>hypomorphic</w:t>
+      </w:r>
+      <w:proofErr w:type="spellEnd"/>
+      <w:r>
+        <w:t xml:space="preserve"> allele which resulted in the formation</w:t>
+      </w:r>
+      <w:r>
+        <w:t xml:space="preserve"> of extra supraorbital bristles reminiscent of the bushy eyebrows of Groucho Marx </w:t>
       </w:r>
       <w:r>
         <w:t>{</w:t>
       </w:r>
       <w:proofErr w:type="spellStart"/>
       <w:r>
-        <w:t>Turki-Judeh</w:t>
-      </w:r>
-      <w:proofErr w:type="spellEnd"/>
-      <w:r>
-        <w:t>, 2012 #2385}</w:t>
-      </w:r>
-      <w:r>
-        <w:t>. The N-terminal Q (glutamine rich) domain is on</w:t>
-      </w:r>
-      <w:r>
-        <w:t xml:space="preserve">e of the two conserved domains and </w:t>
-      </w:r>
-      <w:r>
-        <w:t>is responsible</w:t>
-      </w:r>
-      <w:r>
-        <w:t xml:space="preserve"> for the formation of tetramers</w:t>
-      </w:r>
-      <w:r>
-        <w:t xml:space="preserve"> and </w:t>
-      </w:r>
-      <w:r>
-        <w:t>potentially</w:t>
-      </w:r>
-      <w:r>
-        <w:t xml:space="preserve"> higher-order oligomers of </w:t>
-      </w:r>
-      <w:proofErr w:type="spellStart"/>
-      <w:r>
-        <w:t>Gro</w:t>
-      </w:r>
-      <w:proofErr w:type="spellEnd"/>
-      <w:r>
-        <w:t xml:space="preserve"> </w:t>
-      </w:r>
-      <w:r>
-        <w:t>{Chen, 1998 #267}</w:t>
-      </w:r>
-      <w:r>
-        <w:t>. Additionally, the Q-</w:t>
-      </w:r>
-      <w:r>
-        <w:t>domain mediates a subset of interactions with transcription</w:t>
-      </w:r>
-      <w:r>
-        <w:t xml:space="preserve">al repressors, including the </w:t>
-      </w:r>
-      <w:proofErr w:type="spellStart"/>
-      <w:r>
-        <w:t>Tcf</w:t>
-      </w:r>
-      <w:proofErr w:type="spellEnd"/>
-      <w:r>
-        <w:t>/</w:t>
-      </w:r>
-      <w:proofErr w:type="spellStart"/>
-      <w:r>
-        <w:t>Lef</w:t>
-      </w:r>
-      <w:proofErr w:type="spellEnd"/>
-      <w:r>
-        <w:t xml:space="preserve"> family of proteins </w:t>
-      </w:r>
-      <w:r>
-        <w:t>{</w:t>
-      </w:r>
-      <w:proofErr w:type="spellStart"/>
-      <w:r>
-        <w:t>Brantjes</w:t>
-      </w:r>
-      <w:proofErr w:type="spellEnd"/>
-      <w:r>
-        <w:t>, 2001 #3058}</w:t>
-      </w:r>
-      <w:r>
-        <w:t xml:space="preserve">. Assays involving Grg3, a mouse homolog of </w:t>
-      </w:r>
-      <w:proofErr w:type="spellStart"/>
-      <w:r>
-        <w:t>Gro</w:t>
-      </w:r>
-      <w:proofErr w:type="spellEnd"/>
-      <w:r>
-        <w:t xml:space="preserve">, on </w:t>
+        <w:t>Lindsley</w:t>
+      </w:r>
+      <w:proofErr w:type="spellEnd"/>
+      <w:r>
+        <w:t>, 1968 #3055}</w:t>
+      </w:r>
+      <w:r>
+        <w:t xml:space="preserve">. Subsequent research on Gro in </w:t>
       </w:r>
       <w:r>
         <w:rPr>
           <w:i/>
         </w:rPr>
-        <w:t>in vitro</w:t>
-      </w:r>
-      <w:r>
-        <w:t xml:space="preserve"> chromatin arrays showed that Q-</w:t>
-      </w:r>
-      <w:r>
-        <w:t xml:space="preserve">domain mediated </w:t>
-      </w:r>
-      <w:proofErr w:type="spellStart"/>
-      <w:r>
-        <w:t>tetramerization</w:t>
-      </w:r>
-      <w:proofErr w:type="spellEnd"/>
-      <w:r>
-        <w:t xml:space="preserve"> is not required for recruitment of </w:t>
-      </w:r>
-      <w:proofErr w:type="spellStart"/>
-      <w:r>
-        <w:t>Gro</w:t>
-      </w:r>
-      <w:proofErr w:type="spellEnd"/>
-      <w:r>
-        <w:t xml:space="preserve"> to chromatin, but is required for subsequent aggregation of </w:t>
-      </w:r>
-      <w:proofErr w:type="spellStart"/>
-      <w:r>
-        <w:lastRenderedPageBreak/>
-        <w:t>chromatinized</w:t>
-      </w:r>
-      <w:proofErr w:type="spellEnd"/>
-      <w:r>
-        <w:t xml:space="preserve"> fragments. However, assays in cell culture revealed that </w:t>
-      </w:r>
-      <w:proofErr w:type="spellStart"/>
-      <w:r>
-        <w:t>oligomerization</w:t>
-      </w:r>
-      <w:proofErr w:type="spellEnd"/>
-      <w:r>
-        <w:t xml:space="preserve">-deficient mutants of </w:t>
-      </w:r>
-      <w:proofErr w:type="spellStart"/>
-      <w:r>
-        <w:t>Gro</w:t>
-      </w:r>
-      <w:proofErr w:type="spellEnd"/>
-      <w:r>
-        <w:t xml:space="preserve"> exhibited similar </w:t>
-      </w:r>
-      <w:r>
-        <w:t>binding peak widths</w:t>
-      </w:r>
-      <w:r>
-        <w:t xml:space="preserve"> as wild-type </w:t>
-      </w:r>
-      <w:proofErr w:type="spellStart"/>
-      <w:r>
-        <w:t>Gro</w:t>
-      </w:r>
-      <w:proofErr w:type="spellEnd"/>
-      <w:r>
-        <w:t xml:space="preserve"> </w:t>
-      </w:r>
-      <w:r>
-        <w:t>{</w:t>
-      </w:r>
-      <w:proofErr w:type="spellStart"/>
-      <w:r>
-        <w:t>Kaul</w:t>
-      </w:r>
-      <w:proofErr w:type="spellEnd"/>
-      <w:r>
-        <w:t>, 2014 #2204}</w:t>
-      </w:r>
-      <w:r>
-        <w:t xml:space="preserve">. </w:t>
-      </w:r>
-      <w:r>
-        <w:t>The structure</w:t>
-      </w:r>
-      <w:r>
-        <w:t xml:space="preserve"> of the Q-domain of TLE1</w:t>
-      </w:r>
-      <w:r>
-        <w:t xml:space="preserve">, a human homologue of </w:t>
-      </w:r>
-      <w:proofErr w:type="spellStart"/>
-      <w:r>
-        <w:t>Gro</w:t>
-      </w:r>
-      <w:proofErr w:type="spellEnd"/>
-      <w:r>
-        <w:t xml:space="preserve">, was recently solved, revealing the domain to form a dimer of dimers </w:t>
-      </w:r>
-      <w:r>
-        <w:t>{</w:t>
-      </w:r>
-      <w:proofErr w:type="spellStart"/>
-      <w:r>
-        <w:t>Chodaparambil</w:t>
-      </w:r>
-      <w:proofErr w:type="spellEnd"/>
-      <w:r>
-        <w:t>, 2014 #3057}</w:t>
-      </w:r>
-      <w:r>
-        <w:t xml:space="preserve">. Though this explains the observation that </w:t>
-      </w:r>
-      <w:r>
         <w:t xml:space="preserve">Drosophila </w:t>
       </w:r>
-      <w:proofErr w:type="spellStart"/>
-      <w:r>
-        <w:t>Gro</w:t>
-      </w:r>
-      <w:proofErr w:type="spellEnd"/>
-      <w:r>
-        <w:t xml:space="preserve"> forms a tetramer, the current model of </w:t>
-      </w:r>
-      <w:r>
-        <w:t>association</w:t>
-      </w:r>
-      <w:r>
-        <w:t xml:space="preserve"> fails to account for the observation of higher-order </w:t>
-      </w:r>
-      <w:proofErr w:type="spellStart"/>
-      <w:r>
-        <w:t>oligomerization</w:t>
-      </w:r>
-      <w:proofErr w:type="spellEnd"/>
-      <w:r>
-        <w:t>.</w:t>
+      <w:r>
+        <w:t xml:space="preserve">has served to characterize this factor’s central importance to developmental gene regulation in response to a variety of developmental programs and signaling pathways. </w:t>
+      </w:r>
+      <w:r>
+        <w:t xml:space="preserve">As a </w:t>
+      </w:r>
+      <w:proofErr w:type="spellStart"/>
+      <w:r>
+        <w:t>corepressor</w:t>
+      </w:r>
+      <w:proofErr w:type="spellEnd"/>
+      <w:r>
+        <w:t xml:space="preserve">, Groucho has no documented ability to bind </w:t>
+      </w:r>
+      <w:r>
+        <w:t xml:space="preserve">directly </w:t>
+      </w:r>
+      <w:r>
+        <w:t xml:space="preserve">DNA in a sequence-specific manner, instead relying on recruitment to genomic loci through interaction with a diverse array of transcriptional repressors. </w:t>
+      </w:r>
+      <w:r>
+        <w:t xml:space="preserve">Groucho is essential to the correct patterning and development of </w:t>
+      </w:r>
+      <w:r>
+        <w:rPr>
+          <w:i/>
+        </w:rPr>
+        <w:t xml:space="preserve">Drosophila </w:t>
+      </w:r>
+      <w:r>
+        <w:t xml:space="preserve">and is required for viability. </w:t>
       </w:r>
     </w:p>
     <w:p>
@@ -518,46 +259,27 @@
         <w:ind w:firstLine="720"/>
       </w:pPr>
       <w:r>
-        <w:t xml:space="preserve">The WD-domain is the second conserved domain of </w:t>
-      </w:r>
-      <w:proofErr w:type="spellStart"/>
-      <w:r>
-        <w:t>Gro</w:t>
-      </w:r>
-      <w:proofErr w:type="spellEnd"/>
-      <w:r>
-        <w:t xml:space="preserve"> and comprises the C-terminus of the protei</w:t>
-      </w:r>
-      <w:r>
-        <w:t>n. The WD-domain consists of a seven-bladed β-propeller domain, and is responsible for the majority of Groucho interactions with DNA-binding repressors</w:t>
+        <w:t xml:space="preserve">Homologs of Groucho with similar roles in developmental decision making have been identified throughout metazoans </w:t>
+      </w:r>
+      <w:r>
+        <w:t>{</w:t>
+      </w:r>
+      <w:proofErr w:type="spellStart"/>
+      <w:r>
+        <w:t>Paroush</w:t>
+      </w:r>
+      <w:proofErr w:type="spellEnd"/>
+      <w:r>
+        <w:t>, 1994 #3090}</w:t>
+      </w:r>
+      <w:r>
+        <w:t>.</w:t>
       </w:r>
       <w:r>
         <w:t xml:space="preserve"> </w:t>
       </w:r>
-      <w:r>
-        <w:t>{Pickles, 2002 #3060}</w:t>
-      </w:r>
-      <w:r>
-        <w:t>. The majority of these interactions are mediated through binding of the WD-domain to short peptide motifs</w:t>
-      </w:r>
-      <w:r>
-        <w:t xml:space="preserve"> </w:t>
-      </w:r>
-      <w:r>
-        <w:t>{Jennings, 2006 #3059}</w:t>
-      </w:r>
-      <w:r>
-        <w:t>, the mos</w:t>
-      </w:r>
-      <w:r>
-        <w:t>t well-characterized of which are</w:t>
-      </w:r>
-      <w:r>
-        <w:t xml:space="preserve"> the Engrailed homology domain (Eh1)</w:t>
-      </w:r>
-      <w:r>
-        <w:t xml:space="preserve"> and WRPW motifs.</w:t>
-      </w:r>
+      <w:bookmarkStart w:id="2" w:name="_GoBack"/>
+      <w:bookmarkEnd w:id="2"/>
     </w:p>
     <w:p>
       <w:pPr>
@@ -566,116 +288,194 @@
         <w:ind w:firstLine="720"/>
       </w:pPr>
       <w:r>
-        <w:t xml:space="preserve">The central region of Groucho is divided into three domains, the GP, </w:t>
-      </w:r>
-      <w:proofErr w:type="spellStart"/>
-      <w:r>
-        <w:t>CcN</w:t>
-      </w:r>
-      <w:proofErr w:type="spellEnd"/>
-      <w:r>
-        <w:t xml:space="preserve">, and SP domains. The GP domain binds to a histone </w:t>
-      </w:r>
-      <w:proofErr w:type="spellStart"/>
-      <w:r>
-        <w:t>deacetylase</w:t>
-      </w:r>
-      <w:proofErr w:type="spellEnd"/>
-      <w:r>
-        <w:t xml:space="preserve"> (HDAC1/Rpd3), which is involved with some but not all Groucho-repressive activity </w:t>
-      </w:r>
-      <w:r>
-        <w:t>{Chen, 1999 #3061}</w:t>
-      </w:r>
-      <w:r>
-        <w:t>. T</w:t>
-      </w:r>
-      <w:r>
-        <w:t xml:space="preserve">he </w:t>
-      </w:r>
-      <w:proofErr w:type="spellStart"/>
-      <w:r>
-        <w:t>CcN</w:t>
-      </w:r>
-      <w:proofErr w:type="spellEnd"/>
-      <w:r>
-        <w:t xml:space="preserve"> domain is involved in Gro</w:t>
-      </w:r>
-      <w:r>
-        <w:t xml:space="preserve">ucho regulation, containing multiple Ck2 and Cdc2 phosphorylation sites </w:t>
+        <w:t>Groucho consists of five domains, two of which are highly conserved</w:t>
+      </w:r>
+      <w:r>
+        <w:t xml:space="preserve"> </w:t>
+      </w:r>
+      <w:r>
+        <w:t xml:space="preserve">throughout higher eukaryotes </w:t>
       </w:r>
       <w:r>
         <w:t>{</w:t>
       </w:r>
       <w:proofErr w:type="spellStart"/>
       <w:r>
-        <w:t>Nuthall</w:t>
-      </w:r>
-      <w:proofErr w:type="spellEnd"/>
-      <w:r>
-        <w:t>, 2002 #3062}</w:t>
-      </w:r>
-      <w:r>
-        <w:t xml:space="preserve">. The SP domain contains multiple sites phosphorylated in response to MAPK signaling, resulting in down-regulation of Groucho activity via nuclear export </w:t>
+        <w:t>Turki-Judeh</w:t>
+      </w:r>
+      <w:proofErr w:type="spellEnd"/>
+      <w:r>
+        <w:t>, 2012 #2385}</w:t>
+      </w:r>
+      <w:r>
+        <w:t>.</w:t>
+      </w:r>
+      <w:r>
+        <w:t xml:space="preserve"> A great body of work has arisen documented the diverse contributions of each domain to the overall function and regulation of Groucho. While much of this work has focused on the N and C terminal </w:t>
+      </w:r>
+      <w:r>
+        <w:lastRenderedPageBreak/>
+        <w:t xml:space="preserve">domains, the central domains of Groucho have been explored for their roles in modulation of Groucho activity through interaction with a number of regulatory kinases and  </w:t>
+      </w:r>
+      <w:r>
+        <w:t xml:space="preserve"> The N-terminal Q (glutamine rich) domain is on</w:t>
+      </w:r>
+      <w:r>
+        <w:t xml:space="preserve">e of the two conserved domains and </w:t>
+      </w:r>
+      <w:r>
+        <w:t>is responsible</w:t>
+      </w:r>
+      <w:r>
+        <w:t xml:space="preserve"> for the formation of tetramers</w:t>
+      </w:r>
+      <w:r>
+        <w:t xml:space="preserve"> and </w:t>
+      </w:r>
+      <w:r>
+        <w:t>potentially</w:t>
+      </w:r>
+      <w:r>
+        <w:t xml:space="preserve"> higher-order oligomers of Gro </w:t>
+      </w:r>
+      <w:r>
+        <w:t>{Chen, 1998 #267}</w:t>
+      </w:r>
+      <w:r>
+        <w:t>. Additionally, the Q-</w:t>
+      </w:r>
+      <w:r>
+        <w:t>domain mediates a subset of interactions with transcription</w:t>
+      </w:r>
+      <w:r>
+        <w:t xml:space="preserve">al repressors, including the </w:t>
+      </w:r>
+      <w:proofErr w:type="spellStart"/>
+      <w:r>
+        <w:t>Tcf</w:t>
+      </w:r>
+      <w:proofErr w:type="spellEnd"/>
+      <w:r>
+        <w:t>/</w:t>
+      </w:r>
+      <w:proofErr w:type="spellStart"/>
+      <w:r>
+        <w:t>Lef</w:t>
+      </w:r>
+      <w:proofErr w:type="spellEnd"/>
+      <w:r>
+        <w:t xml:space="preserve"> family of proteins </w:t>
       </w:r>
       <w:r>
         <w:t>{</w:t>
       </w:r>
       <w:proofErr w:type="spellStart"/>
       <w:r>
-        <w:t>Hasson</w:t>
-      </w:r>
-      <w:proofErr w:type="spellEnd"/>
-      <w:r>
-        <w:t>, 2005 #3064}</w:t>
+        <w:t>Brantjes</w:t>
+      </w:r>
+      <w:proofErr w:type="spellEnd"/>
+      <w:r>
+        <w:t>, 2001 #3058}</w:t>
+      </w:r>
+      <w:r>
+        <w:t xml:space="preserve">. Assays involving Grg3, a mouse homolog of Gro, on </w:t>
+      </w:r>
+      <w:r>
+        <w:rPr>
+          <w:i/>
+        </w:rPr>
+        <w:t>in vitro</w:t>
+      </w:r>
+      <w:r>
+        <w:t xml:space="preserve"> chromatin arrays showed that</w:t>
+      </w:r>
+      <w:r>
+        <w:t xml:space="preserve"> </w:t>
+      </w:r>
+      <w:proofErr w:type="spellStart"/>
+      <w:r>
+        <w:t>tetramerization</w:t>
+      </w:r>
+      <w:proofErr w:type="spellEnd"/>
+      <w:r>
+        <w:t xml:space="preserve"> mediated through the</w:t>
+      </w:r>
+      <w:r>
+        <w:t xml:space="preserve"> Q-</w:t>
+      </w:r>
+      <w:r>
+        <w:t xml:space="preserve">domain is not required for recruitment of Gro to chromatin, but is required for subsequent aggregation of </w:t>
+      </w:r>
+      <w:proofErr w:type="spellStart"/>
+      <w:r>
+        <w:t>chromatinized</w:t>
+      </w:r>
+      <w:proofErr w:type="spellEnd"/>
+      <w:r>
+        <w:t xml:space="preserve"> fragments</w:t>
+      </w:r>
+      <w:r>
+        <w:t xml:space="preserve"> </w:t>
+      </w:r>
+      <w:r>
+        <w:t>{</w:t>
+      </w:r>
+      <w:proofErr w:type="spellStart"/>
+      <w:r>
+        <w:t>Sekiya</w:t>
+      </w:r>
+      <w:proofErr w:type="spellEnd"/>
+      <w:r>
+        <w:t>, 2007 #1658}</w:t>
+      </w:r>
+      <w:r>
+        <w:t xml:space="preserve">. However, assays in cell culture revealed that oligomerization-deficient mutants of Gro exhibited similar </w:t>
+      </w:r>
+      <w:r>
+        <w:t xml:space="preserve">median </w:t>
+      </w:r>
+      <w:r>
+        <w:t>peak widths</w:t>
+      </w:r>
+      <w:r>
+        <w:t xml:space="preserve"> to</w:t>
+      </w:r>
+      <w:r>
+        <w:t xml:space="preserve"> wild-type Gro </w:t>
+      </w:r>
+      <w:r>
+        <w:t>{</w:t>
+      </w:r>
+      <w:proofErr w:type="spellStart"/>
+      <w:r>
+        <w:t>Kaul</w:t>
+      </w:r>
+      <w:proofErr w:type="spellEnd"/>
+      <w:r>
+        <w:t>, 2014 #2204}</w:t>
       </w:r>
       <w:r>
         <w:t xml:space="preserve">. </w:t>
       </w:r>
       <w:r>
-        <w:t xml:space="preserve">There is evidence that the central regions of Groucho are intrinsically disordered </w:t>
-      </w:r>
-      <w:r>
-        <w:t>{</w:t>
-      </w:r>
-      <w:proofErr w:type="spellStart"/>
-      <w:r>
-        <w:t>Turki-Judeh</w:t>
-      </w:r>
-      <w:proofErr w:type="spellEnd"/>
-      <w:r>
-        <w:t>, 2012 #2966}</w:t>
-      </w:r>
-      <w:r>
-        <w:t xml:space="preserve">, which has emerged as a common strategy among eukaryotic protein domains </w:t>
-      </w:r>
-      <w:r>
-        <w:t xml:space="preserve">to facilitate participation </w:t>
-      </w:r>
-      <w:r>
-        <w:t>in extensive protei</w:t>
-      </w:r>
-      <w:r>
-        <w:t>n-</w:t>
-      </w:r>
-      <w:r>
-        <w:lastRenderedPageBreak/>
-        <w:t>protein interactions, expose</w:t>
-      </w:r>
-      <w:r>
-        <w:t xml:space="preserve"> signaling moti</w:t>
-      </w:r>
-      <w:r>
-        <w:t>fs, and/or accept</w:t>
-      </w:r>
-      <w:r>
-        <w:t xml:space="preserve"> posttranslational modifications </w:t>
-      </w:r>
-      <w:r>
-        <w:t>{Dunker, 2008 #3091}</w:t>
-      </w:r>
-      <w:r>
-        <w:t>.</w:t>
+        <w:t xml:space="preserve">The interpretation of this result is somewhat limited by the fact that ChIP-seq data was generated from two </w:t>
+      </w:r>
+      <w:r>
+        <w:rPr>
+          <w:i/>
+        </w:rPr>
+        <w:t xml:space="preserve">Drosophila </w:t>
+      </w:r>
+      <w:r>
+        <w:t xml:space="preserve">cell lines depleted of endogenous Groucho via </w:t>
+      </w:r>
+      <w:proofErr w:type="spellStart"/>
+      <w:r>
+        <w:t>RNAi</w:t>
+      </w:r>
+      <w:proofErr w:type="spellEnd"/>
+      <w:r>
+        <w:t xml:space="preserve"> and overexpressing either GFP-tagged wild-type or oligomerization-deficient Groucho. The authors show that levels of endogenous Gro are significantly reduced, but remain detectable by immunoblot. Thus, it remains a possibility that low levels of endogenous Groucho are contributing to peak formation or spreading in both contexts.</w:t>
       </w:r>
     </w:p>
     <w:p>
@@ -685,198 +485,17 @@
         <w:ind w:firstLine="720"/>
       </w:pPr>
       <w:r>
-        <w:t>Groucho interacts with numerous transcriptional repressors, and through these interactions, is capable of participating in</w:t>
-      </w:r>
-      <w:r>
-        <w:t xml:space="preserve"> a</w:t>
+        <w:t xml:space="preserve">Regardless of the role of oligomerization in the definition of the size of Groucho binding domains, the authors do detect large differences between the recruitment patterns of overexpressed wild-type and oligomerization-deficient mutants. </w:t>
+      </w:r>
+      <w:r>
+        <w:t xml:space="preserve">Of the approximately 3000 distinct Groucho binding sites identified in the wild-type and mutant samples, 48% are unique to a single condition. Loss of oligomerization potential therefore, while </w:t>
+      </w:r>
+      <w:r>
+        <w:lastRenderedPageBreak/>
+        <w:t xml:space="preserve">preserving a large fraction of wild-type Groucho binding patterns, does disrupt Groucho association with chromatin in some contexts.  </w:t>
       </w:r>
       <w:r>
         <w:t xml:space="preserve"> </w:t>
-      </w:r>
-      <w:r>
-        <w:t xml:space="preserve">number </w:t>
-      </w:r>
-      <w:r>
-        <w:t xml:space="preserve">of developmental patterning determinations, as well as the reception and interpretation of multiple signaling pathways.  </w:t>
-      </w:r>
-      <w:r>
-        <w:rPr>
-          <w:i/>
-        </w:rPr>
-        <w:t xml:space="preserve">Drosophila </w:t>
-      </w:r>
-      <w:r>
-        <w:t xml:space="preserve">possesses one Groucho gene, which is maternally expressed and deposited into the embryo during oogenesis, ensuring Groucho availability and activity from the very onset of embryonic development </w:t>
-      </w:r>
-      <w:r>
-        <w:t>{</w:t>
-      </w:r>
-      <w:proofErr w:type="spellStart"/>
-      <w:r>
-        <w:t>Paroush</w:t>
-      </w:r>
-      <w:proofErr w:type="spellEnd"/>
-      <w:r>
-        <w:t>, 1994 #3090}</w:t>
-      </w:r>
-      <w:r>
-        <w:t xml:space="preserve">. In vertebrates, </w:t>
-      </w:r>
-      <w:proofErr w:type="spellStart"/>
-      <w:r>
-        <w:t>Gro</w:t>
-      </w:r>
-      <w:proofErr w:type="spellEnd"/>
-      <w:r>
-        <w:t xml:space="preserve">/TLE family proteins play similar roles in development. The genomes of humans and mouse both contain four </w:t>
-      </w:r>
-      <w:proofErr w:type="spellStart"/>
-      <w:r>
-        <w:t>Gro</w:t>
-      </w:r>
-      <w:proofErr w:type="spellEnd"/>
-      <w:r>
-        <w:t xml:space="preserve">/TLE family proteins, TLE1-4 and Grg1-4, respectively </w:t>
-      </w:r>
-      <w:r>
-        <w:t>{</w:t>
-      </w:r>
-      <w:proofErr w:type="spellStart"/>
-      <w:r>
-        <w:t>Stifani</w:t>
-      </w:r>
-      <w:proofErr w:type="spellEnd"/>
-      <w:r>
-        <w:t>, 1992 #3065}</w:t>
-      </w:r>
-      <w:r>
-        <w:t xml:space="preserve"> </w:t>
-      </w:r>
-      <w:r>
-        <w:t>{</w:t>
-      </w:r>
-      <w:proofErr w:type="spellStart"/>
-      <w:r>
-        <w:t>Mallo</w:t>
-      </w:r>
-      <w:proofErr w:type="spellEnd"/>
-      <w:r>
-        <w:t>, 1993 #3066}</w:t>
-      </w:r>
-      <w:r>
-        <w:t xml:space="preserve">. These </w:t>
-      </w:r>
-      <w:proofErr w:type="spellStart"/>
-      <w:r>
-        <w:t>Gro</w:t>
-      </w:r>
-      <w:proofErr w:type="spellEnd"/>
-      <w:r>
-        <w:t xml:space="preserve"> family members serve non-redundant roles during vertebr</w:t>
-      </w:r>
-      <w:r>
-        <w:t>ate development. An additional, truncated</w:t>
-      </w:r>
-      <w:r>
-        <w:t xml:space="preserve"> </w:t>
-      </w:r>
-      <w:r>
-        <w:t>form of TLE</w:t>
-      </w:r>
-      <w:r>
-        <w:t xml:space="preserve">, </w:t>
-      </w:r>
-      <w:r>
-        <w:t xml:space="preserve">termed </w:t>
-      </w:r>
-      <w:r>
-        <w:t xml:space="preserve">AES, is expressed in humans, where it associates with full-length TLE to down-regulate the cellular response to </w:t>
-      </w:r>
-      <w:proofErr w:type="spellStart"/>
-      <w:r>
-        <w:t>Wnt</w:t>
-      </w:r>
-      <w:proofErr w:type="spellEnd"/>
-      <w:r>
-        <w:t xml:space="preserve"> signaling </w:t>
-      </w:r>
-      <w:r>
-        <w:t>{</w:t>
-      </w:r>
-      <w:proofErr w:type="spellStart"/>
-      <w:r>
-        <w:t>Itatani</w:t>
-      </w:r>
-      <w:proofErr w:type="spellEnd"/>
-      <w:r>
-        <w:t>, 2015 #3067}</w:t>
-      </w:r>
-      <w:r>
-        <w:t xml:space="preserve">. In humans, </w:t>
-      </w:r>
-      <w:proofErr w:type="spellStart"/>
-      <w:r>
-        <w:t>Gro</w:t>
-      </w:r>
-      <w:proofErr w:type="spellEnd"/>
-      <w:r>
-        <w:t xml:space="preserve">/TLE is involved in such processes as organ development, </w:t>
-      </w:r>
-      <w:proofErr w:type="spellStart"/>
-      <w:r>
-        <w:t>adipogenesis</w:t>
-      </w:r>
-      <w:proofErr w:type="spellEnd"/>
-      <w:r>
-        <w:t xml:space="preserve">, neurogenesis, hematopoiesis, and </w:t>
-      </w:r>
-      <w:proofErr w:type="spellStart"/>
-      <w:r>
-        <w:t>osteogenesis</w:t>
-      </w:r>
-      <w:proofErr w:type="spellEnd"/>
-      <w:r>
-        <w:t xml:space="preserve"> </w:t>
-      </w:r>
-      <w:r>
-        <w:t>{</w:t>
-      </w:r>
-      <w:proofErr w:type="spellStart"/>
-      <w:r>
-        <w:t>Bajoghli</w:t>
-      </w:r>
-      <w:proofErr w:type="spellEnd"/>
-      <w:r>
-        <w:t>, 2005 #3068}</w:t>
-      </w:r>
-      <w:r>
-        <w:t xml:space="preserve"> </w:t>
-      </w:r>
-      <w:r>
-        <w:t>{Villanueva, 2011 #1659}</w:t>
-      </w:r>
-      <w:r>
-        <w:t xml:space="preserve"> </w:t>
-      </w:r>
-      <w:r>
-        <w:t>{</w:t>
-      </w:r>
-      <w:proofErr w:type="spellStart"/>
-      <w:r>
-        <w:t>Javed</w:t>
-      </w:r>
-      <w:proofErr w:type="spellEnd"/>
-      <w:r>
-        <w:t>, 2000 #3070}</w:t>
-      </w:r>
-      <w:r>
-        <w:t xml:space="preserve"> </w:t>
-      </w:r>
-      <w:r>
-        <w:t>{Metzger, 2012 #2956}</w:t>
-      </w:r>
-      <w:r>
-        <w:t>.</w:t>
       </w:r>
     </w:p>
     <w:p>
@@ -886,122 +505,39 @@
         <w:ind w:firstLine="720"/>
       </w:pPr>
       <w:r>
-        <w:t xml:space="preserve">In </w:t>
-      </w:r>
-      <w:r>
-        <w:rPr>
-          <w:i/>
-        </w:rPr>
-        <w:t xml:space="preserve">Drosophila, </w:t>
-      </w:r>
-      <w:r>
-        <w:t xml:space="preserve">Groucho’s roles in signaling pathway response are well documented. The factor plays a role in </w:t>
-      </w:r>
-      <w:proofErr w:type="spellStart"/>
-      <w:r>
-        <w:t>Ras</w:t>
-      </w:r>
-      <w:proofErr w:type="spellEnd"/>
-      <w:r>
-        <w:t xml:space="preserve">/MAPK, Notch, </w:t>
-      </w:r>
-      <w:proofErr w:type="spellStart"/>
-      <w:r>
-        <w:t>Decapentapletic</w:t>
-      </w:r>
-      <w:proofErr w:type="spellEnd"/>
-      <w:r>
-        <w:t xml:space="preserve"> (</w:t>
-      </w:r>
-      <w:proofErr w:type="spellStart"/>
-      <w:r>
-        <w:t>dpp</w:t>
-      </w:r>
-      <w:proofErr w:type="spellEnd"/>
-      <w:r>
-        <w:t>), and Wingless/</w:t>
-      </w:r>
-      <w:proofErr w:type="spellStart"/>
-      <w:r>
-        <w:t>Wnt</w:t>
-      </w:r>
-      <w:proofErr w:type="spellEnd"/>
-      <w:r>
-        <w:t xml:space="preserve"> signaling. Groucho activity is </w:t>
-      </w:r>
-      <w:proofErr w:type="gramStart"/>
-      <w:r>
-        <w:t>down-regulated</w:t>
-      </w:r>
-      <w:proofErr w:type="gramEnd"/>
-      <w:r>
-        <w:t xml:space="preserve"> via the </w:t>
-      </w:r>
-      <w:proofErr w:type="spellStart"/>
-      <w:r>
-        <w:t>Ras</w:t>
-      </w:r>
-      <w:proofErr w:type="spellEnd"/>
-      <w:r>
-        <w:t xml:space="preserve">/MAPK pathway in response to signals </w:t>
-      </w:r>
-      <w:r>
-        <w:t>initiated</w:t>
-      </w:r>
-      <w:r>
-        <w:t xml:space="preserve"> at EGFR, FGFR, and Torso receptors</w:t>
-      </w:r>
-      <w:r>
-        <w:t xml:space="preserve"> </w:t>
+        <w:t>The structure</w:t>
+      </w:r>
+      <w:r>
+        <w:t xml:space="preserve"> of the Q-domain of TLE1</w:t>
+      </w:r>
+      <w:r>
+        <w:t xml:space="preserve">, a human homologue of Gro, was recently solved, revealing the domain to form a dimer of dimers </w:t>
       </w:r>
       <w:r>
         <w:t>{</w:t>
       </w:r>
       <w:proofErr w:type="spellStart"/>
       <w:r>
-        <w:t>Hasson</w:t>
-      </w:r>
-      <w:proofErr w:type="spellEnd"/>
-      <w:r>
-        <w:t>, 2005 #3064}</w:t>
-      </w:r>
-      <w:r>
-        <w:t xml:space="preserve">. This relief of Groucho-mediated repression is critical to </w:t>
-      </w:r>
-      <w:r>
-        <w:t xml:space="preserve">the cellular response to RTK signaling and is </w:t>
-      </w:r>
-      <w:r>
-        <w:lastRenderedPageBreak/>
-        <w:t xml:space="preserve">thought to </w:t>
-      </w:r>
-      <w:r>
-        <w:t>precipitate</w:t>
-      </w:r>
-      <w:r>
-        <w:t xml:space="preserve"> a cellular memory, where Groucho attenuation is thought to persist after loss of signaling </w:t>
-      </w:r>
-      <w:r>
-        <w:t>{Cinnamon, 2008 #242}</w:t>
-      </w:r>
-      <w:r>
-        <w:t xml:space="preserve"> </w:t>
-      </w:r>
-      <w:bookmarkStart w:id="2" w:name="_GoBack"/>
-      <w:bookmarkEnd w:id="2"/>
-      <w:r>
-        <w:t>{</w:t>
-      </w:r>
-      <w:proofErr w:type="spellStart"/>
-      <w:r>
-        <w:t>Helman</w:t>
-      </w:r>
-      <w:proofErr w:type="spellEnd"/>
-      <w:r>
-        <w:t>, 2011 #2938}</w:t>
-      </w:r>
-      <w:r>
-        <w:t>.</w:t>
+        <w:t>Chodaparambil</w:t>
+      </w:r>
+      <w:proofErr w:type="spellEnd"/>
+      <w:r>
+        <w:t>, 2014 #3057}</w:t>
+      </w:r>
+      <w:r>
+        <w:t xml:space="preserve">. Though this explains the observation that </w:t>
+      </w:r>
+      <w:r>
+        <w:t xml:space="preserve">Drosophila </w:t>
+      </w:r>
+      <w:r>
+        <w:t xml:space="preserve">Gro forms a tetramer, the current model of </w:t>
+      </w:r>
+      <w:r>
+        <w:t>association</w:t>
+      </w:r>
+      <w:r>
+        <w:t xml:space="preserve"> fails to account for the observation of higher-order oligomerization.</w:t>
       </w:r>
     </w:p>
     <w:p>
@@ -1011,105 +547,37 @@
         <w:ind w:firstLine="720"/>
       </w:pPr>
       <w:r>
-        <w:t xml:space="preserve">Under the absence of Notch signaling, Groucho represses </w:t>
-      </w:r>
-      <w:proofErr w:type="gramStart"/>
-      <w:r>
-        <w:t>E(</w:t>
-      </w:r>
-      <w:proofErr w:type="spellStart"/>
-      <w:proofErr w:type="gramEnd"/>
-      <w:r>
-        <w:t>spl</w:t>
-      </w:r>
-      <w:proofErr w:type="spellEnd"/>
-      <w:r>
-        <w:t xml:space="preserve">) complex genes through interactions with Hairy, which is itself associated with Su(H) </w:t>
-      </w:r>
-      <w:r>
-        <w:t>{</w:t>
-      </w:r>
-      <w:proofErr w:type="spellStart"/>
-      <w:r>
-        <w:t>Delidakis</w:t>
-      </w:r>
-      <w:proofErr w:type="spellEnd"/>
-      <w:r>
-        <w:t>, 1991 #3082}</w:t>
-      </w:r>
-      <w:r>
-        <w:t xml:space="preserve">. Upon activation of Notch signaling, Notch displaces Hairy binding at </w:t>
-      </w:r>
-      <w:proofErr w:type="gramStart"/>
-      <w:r>
-        <w:t>Su(</w:t>
-      </w:r>
-      <w:proofErr w:type="gramEnd"/>
-      <w:r>
-        <w:t>H) sites, relieving Groucho repression and initiating expression of E(</w:t>
-      </w:r>
-      <w:proofErr w:type="spellStart"/>
-      <w:r>
-        <w:t>spl</w:t>
-      </w:r>
-      <w:proofErr w:type="spellEnd"/>
-      <w:r>
-        <w:t>) genes. Groucho then interacts with</w:t>
-      </w:r>
-      <w:r>
-        <w:t xml:space="preserve"> newly expressed</w:t>
+        <w:t>The WD-domain is the second conserved domain of Gro and comprises the C-terminus of the protei</w:t>
+      </w:r>
+      <w:r>
+        <w:t>n. The WD-domain consists of a seven-bladed β-propeller domain, and is responsible for the majority of Groucho interactions with DNA-binding repressors</w:t>
       </w:r>
       <w:r>
         <w:t xml:space="preserve"> </w:t>
       </w:r>
-      <w:proofErr w:type="gramStart"/>
-      <w:r>
-        <w:t>E(</w:t>
-      </w:r>
-      <w:proofErr w:type="spellStart"/>
-      <w:proofErr w:type="gramEnd"/>
-      <w:r>
-        <w:t>spl</w:t>
-      </w:r>
-      <w:proofErr w:type="spellEnd"/>
-      <w:r>
-        <w:t xml:space="preserve">) to repress a number of </w:t>
-      </w:r>
-      <w:proofErr w:type="spellStart"/>
-      <w:r>
-        <w:t>proneural</w:t>
-      </w:r>
-      <w:proofErr w:type="spellEnd"/>
-      <w:r>
-        <w:t xml:space="preserve"> genes </w:t>
-      </w:r>
-      <w:r>
-        <w:t>{</w:t>
-      </w:r>
-      <w:proofErr w:type="spellStart"/>
-      <w:r>
-        <w:t>Preiss</w:t>
-      </w:r>
-      <w:proofErr w:type="spellEnd"/>
-      <w:r>
-        <w:t>, 1988 #3083}</w:t>
+      <w:r>
+        <w:t>{Pickles, 2002 #3060}</w:t>
+      </w:r>
+      <w:r>
+        <w:t>. The majority of these interactions are mediated through binding of the WD-domain to short peptide motifs</w:t>
       </w:r>
       <w:r>
         <w:t xml:space="preserve"> </w:t>
       </w:r>
       <w:r>
-        <w:t>{</w:t>
-      </w:r>
-      <w:proofErr w:type="spellStart"/>
-      <w:r>
-        <w:t>Wurmbach</w:t>
-      </w:r>
-      <w:proofErr w:type="spellEnd"/>
-      <w:r>
-        <w:t>, 1999 #3084}</w:t>
-      </w:r>
-      <w:r>
-        <w:t xml:space="preserve">. </w:t>
+        <w:t>{Jennings, 2006 #3059}</w:t>
+      </w:r>
+      <w:r>
+        <w:t>, the mos</w:t>
+      </w:r>
+      <w:r>
+        <w:t>t well-characterized of which are</w:t>
+      </w:r>
+      <w:r>
+        <w:t xml:space="preserve"> the Engrailed homology domain (Eh1)</w:t>
+      </w:r>
+      <w:r>
+        <w:t xml:space="preserve"> and WRPW motifs.</w:t>
       </w:r>
     </w:p>
     <w:p>
@@ -1119,243 +587,113 @@
         <w:ind w:firstLine="720"/>
       </w:pPr>
       <w:r>
-        <w:t xml:space="preserve">Groucho is also critical to signaling via </w:t>
-      </w:r>
-      <w:proofErr w:type="spellStart"/>
-      <w:r>
-        <w:t>Decapentaplegic</w:t>
-      </w:r>
-      <w:proofErr w:type="spellEnd"/>
-      <w:r>
-        <w:t xml:space="preserve"> (</w:t>
-      </w:r>
-      <w:proofErr w:type="spellStart"/>
-      <w:r>
-        <w:t>dpp</w:t>
-      </w:r>
-      <w:proofErr w:type="spellEnd"/>
-      <w:r>
-        <w:t xml:space="preserve">), a </w:t>
-      </w:r>
-      <w:r>
-        <w:rPr>
-          <w:i/>
-        </w:rPr>
-        <w:t xml:space="preserve">Drosophila </w:t>
-      </w:r>
-      <w:r>
-        <w:t xml:space="preserve">TGF-β homolog whose diffusion over long distances is essential to patterning during embryogenesis and later during appendage development </w:t>
+        <w:t xml:space="preserve">The central region of Groucho is divided into three domains, the GP, </w:t>
+      </w:r>
+      <w:proofErr w:type="spellStart"/>
+      <w:r>
+        <w:t>CcN</w:t>
+      </w:r>
+      <w:proofErr w:type="spellEnd"/>
+      <w:r>
+        <w:t xml:space="preserve">, and SP domains. The GP domain binds to a histone </w:t>
+      </w:r>
+      <w:proofErr w:type="spellStart"/>
+      <w:r>
+        <w:t>deacetylase</w:t>
+      </w:r>
+      <w:proofErr w:type="spellEnd"/>
+      <w:r>
+        <w:t xml:space="preserve"> (HDAC1/Rpd3), which is involved with some but not all Groucho-repressive activity </w:t>
+      </w:r>
+      <w:r>
+        <w:t>{Chen, 1999 #3061}</w:t>
+      </w:r>
+      <w:r>
+        <w:t>. T</w:t>
+      </w:r>
+      <w:r>
+        <w:t xml:space="preserve">he </w:t>
+      </w:r>
+      <w:proofErr w:type="spellStart"/>
+      <w:r>
+        <w:t>CcN</w:t>
+      </w:r>
+      <w:proofErr w:type="spellEnd"/>
+      <w:r>
+        <w:t xml:space="preserve"> domain is involved in Gro</w:t>
+      </w:r>
+      <w:r>
+        <w:t xml:space="preserve">ucho regulation, containing multiple Ck2 and Cdc2 phosphorylation sites </w:t>
       </w:r>
       <w:r>
         <w:t>{</w:t>
       </w:r>
       <w:proofErr w:type="spellStart"/>
       <w:r>
-        <w:t>Upadhyai</w:t>
-      </w:r>
-      <w:proofErr w:type="spellEnd"/>
-      <w:r>
-        <w:t>, 2013 #2339}</w:t>
-      </w:r>
-      <w:r>
-        <w:t xml:space="preserve">. The </w:t>
-      </w:r>
-      <w:proofErr w:type="spellStart"/>
-      <w:r>
-        <w:t>dpp</w:t>
-      </w:r>
-      <w:proofErr w:type="spellEnd"/>
-      <w:r>
-        <w:t xml:space="preserve"> </w:t>
-      </w:r>
-      <w:proofErr w:type="spellStart"/>
-      <w:r>
-        <w:t>morphogen</w:t>
-      </w:r>
-      <w:proofErr w:type="spellEnd"/>
-      <w:r>
-        <w:t xml:space="preserve"> is expressed dorsally in the embryo and is critical to the </w:t>
-      </w:r>
-      <w:r>
-        <w:t xml:space="preserve">definition of cell-fate along </w:t>
-      </w:r>
-      <w:r>
-        <w:t>the dorsal-ventral</w:t>
-      </w:r>
-      <w:r>
-        <w:t xml:space="preserve"> axis </w:t>
-      </w:r>
-      <w:r>
-        <w:t>{Ferguson, 1992 #3088}</w:t>
-      </w:r>
-      <w:r>
-        <w:t xml:space="preserve">. Groucho, through interaction with Dorsal, is essential in repressing ventral expression of </w:t>
-      </w:r>
-      <w:proofErr w:type="spellStart"/>
-      <w:r>
-        <w:rPr>
-          <w:i/>
-        </w:rPr>
-        <w:t>dpp</w:t>
-      </w:r>
-      <w:proofErr w:type="spellEnd"/>
-      <w:r>
-        <w:t xml:space="preserve">, meaning that </w:t>
-      </w:r>
-      <w:proofErr w:type="spellStart"/>
-      <w:r>
-        <w:t>Gro</w:t>
-      </w:r>
-      <w:proofErr w:type="spellEnd"/>
-      <w:r>
-        <w:t xml:space="preserve"> is involved in both the definition and interpretation of </w:t>
-      </w:r>
-      <w:proofErr w:type="spellStart"/>
-      <w:r>
-        <w:t>dpp</w:t>
-      </w:r>
-      <w:proofErr w:type="spellEnd"/>
-      <w:r>
-        <w:t xml:space="preserve"> signaling</w:t>
-      </w:r>
-      <w:r>
-        <w:rPr>
-          <w:i/>
-        </w:rPr>
-        <w:t xml:space="preserve"> </w:t>
+        <w:t>Nuthall</w:t>
+      </w:r>
+      <w:proofErr w:type="spellEnd"/>
+      <w:r>
+        <w:t>, 2002 #3062}</w:t>
+      </w:r>
+      <w:r>
+        <w:t xml:space="preserve">. The SP domain contains multiple sites phosphorylated in response to MAPK signaling, resulting in down-regulation of Groucho activity via nuclear export </w:t>
       </w:r>
       <w:r>
         <w:t>{</w:t>
       </w:r>
       <w:proofErr w:type="spellStart"/>
       <w:r>
-        <w:t>Schwyter</w:t>
-      </w:r>
-      <w:proofErr w:type="spellEnd"/>
-      <w:r>
-        <w:t>, 1995 #3038}</w:t>
-      </w:r>
-      <w:r>
-        <w:rPr>
-          <w:i/>
-        </w:rPr>
-        <w:t>.</w:t>
-      </w:r>
-      <w:r>
-        <w:rPr>
-          <w:i/>
-        </w:rPr>
-        <w:t xml:space="preserve"> </w:t>
-      </w:r>
-      <w:r>
-        <w:t xml:space="preserve">In the absence of </w:t>
-      </w:r>
-      <w:proofErr w:type="spellStart"/>
-      <w:r>
-        <w:t>dpp</w:t>
-      </w:r>
-      <w:proofErr w:type="spellEnd"/>
-      <w:r>
-        <w:rPr>
-          <w:i/>
-        </w:rPr>
-        <w:t xml:space="preserve"> </w:t>
-      </w:r>
-      <w:r>
-        <w:t>signaling, Brinker (</w:t>
-      </w:r>
-      <w:proofErr w:type="spellStart"/>
-      <w:r>
-        <w:t>brk</w:t>
-      </w:r>
-      <w:proofErr w:type="spellEnd"/>
-      <w:r>
-        <w:t xml:space="preserve">) represses a subset of </w:t>
-      </w:r>
-      <w:proofErr w:type="spellStart"/>
-      <w:r>
-        <w:t>dpp</w:t>
-      </w:r>
-      <w:proofErr w:type="spellEnd"/>
-      <w:r>
-        <w:t xml:space="preserve"> target genes through two independent repressive mechanisms, one involving </w:t>
-      </w:r>
-      <w:proofErr w:type="spellStart"/>
-      <w:r>
-        <w:t>dCtBP</w:t>
-      </w:r>
-      <w:proofErr w:type="spellEnd"/>
-      <w:r>
-        <w:t xml:space="preserve"> (a short-range </w:t>
-      </w:r>
-      <w:proofErr w:type="spellStart"/>
-      <w:r>
-        <w:t>corepressor</w:t>
-      </w:r>
-      <w:proofErr w:type="spellEnd"/>
-      <w:r>
-        <w:t xml:space="preserve">), and the other involving </w:t>
-      </w:r>
-      <w:proofErr w:type="spellStart"/>
-      <w:r>
-        <w:t>Gro</w:t>
-      </w:r>
-      <w:proofErr w:type="spellEnd"/>
-      <w:r>
-        <w:t xml:space="preserve"> </w:t>
+        <w:t>Hasson</w:t>
+      </w:r>
+      <w:proofErr w:type="spellEnd"/>
+      <w:r>
+        <w:t>, 2005 #3064}</w:t>
+      </w:r>
+      <w:r>
+        <w:t xml:space="preserve">. </w:t>
+      </w:r>
+      <w:r>
+        <w:t xml:space="preserve">There is evidence that the central regions of Groucho are intrinsically disordered </w:t>
       </w:r>
       <w:r>
         <w:t>{</w:t>
       </w:r>
       <w:proofErr w:type="spellStart"/>
       <w:r>
-        <w:t>Hasson</w:t>
-      </w:r>
-      <w:proofErr w:type="spellEnd"/>
-      <w:r>
-        <w:t>, 2001 #3033}</w:t>
-      </w:r>
-      <w:r>
-        <w:t>.</w:t>
-      </w:r>
-      <w:r>
-        <w:t xml:space="preserve"> </w:t>
-      </w:r>
-      <w:r>
-        <w:t xml:space="preserve">Upon activation of </w:t>
-      </w:r>
-      <w:proofErr w:type="spellStart"/>
-      <w:r>
-        <w:t>dpp</w:t>
-      </w:r>
-      <w:proofErr w:type="spellEnd"/>
-      <w:r>
-        <w:t xml:space="preserve"> signaling, </w:t>
-      </w:r>
-      <w:r>
-        <w:t xml:space="preserve">Brinker becomes repressed by </w:t>
-      </w:r>
-      <w:proofErr w:type="spellStart"/>
-      <w:r>
-        <w:t>Schnurri</w:t>
-      </w:r>
-      <w:proofErr w:type="spellEnd"/>
-      <w:r>
-        <w:t xml:space="preserve"> i</w:t>
-      </w:r>
-      <w:r>
-        <w:t xml:space="preserve">n dorsal regions of the embryo, while continuing to be expressed in </w:t>
-      </w:r>
-      <w:proofErr w:type="spellStart"/>
-      <w:r>
-        <w:t>ventrolateral</w:t>
-      </w:r>
-      <w:proofErr w:type="spellEnd"/>
-      <w:r>
-        <w:t xml:space="preserve"> regions </w:t>
-      </w:r>
-      <w:r>
-        <w:t>{Marty, 2000 #3089}</w:t>
+        <w:t>Turki-Judeh</w:t>
+      </w:r>
+      <w:proofErr w:type="spellEnd"/>
+      <w:r>
+        <w:t>, 2012 #2966}</w:t>
+      </w:r>
+      <w:r>
+        <w:t xml:space="preserve">, which has emerged as a common strategy among eukaryotic protein domains </w:t>
+      </w:r>
+      <w:r>
+        <w:t xml:space="preserve">to facilitate participation </w:t>
+      </w:r>
+      <w:r>
+        <w:t>in extensive protei</w:t>
+      </w:r>
+      <w:r>
+        <w:t>n-</w:t>
+      </w:r>
+      <w:r>
+        <w:lastRenderedPageBreak/>
+        <w:t>protein interactions, expose</w:t>
+      </w:r>
+      <w:r>
+        <w:t xml:space="preserve"> signaling moti</w:t>
+      </w:r>
+      <w:r>
+        <w:t>fs, and/or accept</w:t>
+      </w:r>
+      <w:r>
+        <w:t xml:space="preserve"> posttranslational modifications </w:t>
+      </w:r>
+      <w:r>
+        <w:t>{Dunker, 2008 #3091}</w:t>
       </w:r>
       <w:r>
         <w:t>.</w:t>
@@ -1368,7 +706,88 @@
         <w:ind w:firstLine="720"/>
       </w:pPr>
       <w:r>
-        <w:t>Finally, Groucho participates in Wingless/</w:t>
+        <w:t>Groucho interacts with numerous transcriptional repressors, and through these interactions, is capable of participating in</w:t>
+      </w:r>
+      <w:r>
+        <w:t xml:space="preserve"> a</w:t>
+      </w:r>
+      <w:r>
+        <w:t xml:space="preserve"> </w:t>
+      </w:r>
+      <w:r>
+        <w:t xml:space="preserve">number </w:t>
+      </w:r>
+      <w:r>
+        <w:t xml:space="preserve">of developmental patterning determinations, as well as the reception and interpretation of multiple signaling pathways.  </w:t>
+      </w:r>
+      <w:r>
+        <w:rPr>
+          <w:i/>
+        </w:rPr>
+        <w:t xml:space="preserve">Drosophila </w:t>
+      </w:r>
+      <w:r>
+        <w:t xml:space="preserve">possesses one Groucho gene, which is maternally expressed and deposited into the embryo during oogenesis, ensuring Groucho availability and activity from the very onset of embryonic development </w:t>
+      </w:r>
+      <w:r>
+        <w:t>{</w:t>
+      </w:r>
+      <w:proofErr w:type="spellStart"/>
+      <w:r>
+        <w:t>Paroush</w:t>
+      </w:r>
+      <w:proofErr w:type="spellEnd"/>
+      <w:r>
+        <w:t>, 1994 #3090}</w:t>
+      </w:r>
+      <w:r>
+        <w:t xml:space="preserve">. In vertebrates, Gro/TLE family proteins play similar roles in development. The genomes of humans and mouse both contain four Gro/TLE family proteins, TLE1-4 and Grg1-4, respectively </w:t>
+      </w:r>
+      <w:r>
+        <w:t>{</w:t>
+      </w:r>
+      <w:proofErr w:type="spellStart"/>
+      <w:r>
+        <w:t>Stifani</w:t>
+      </w:r>
+      <w:proofErr w:type="spellEnd"/>
+      <w:r>
+        <w:t>, 1992 #3065}</w:t>
+      </w:r>
+      <w:r>
+        <w:t xml:space="preserve"> </w:t>
+      </w:r>
+      <w:r>
+        <w:t>{</w:t>
+      </w:r>
+      <w:proofErr w:type="spellStart"/>
+      <w:r>
+        <w:t>Mallo</w:t>
+      </w:r>
+      <w:proofErr w:type="spellEnd"/>
+      <w:r>
+        <w:t>, 1993 #3066}</w:t>
+      </w:r>
+      <w:r>
+        <w:t>. These Gro family members serve non-redundant roles during vertebr</w:t>
+      </w:r>
+      <w:r>
+        <w:t>ate development. An additional, truncated</w:t>
+      </w:r>
+      <w:r>
+        <w:t xml:space="preserve"> </w:t>
+      </w:r>
+      <w:r>
+        <w:t>form of TLE</w:t>
+      </w:r>
+      <w:r>
+        <w:t xml:space="preserve">, </w:t>
+      </w:r>
+      <w:r>
+        <w:t xml:space="preserve">termed </w:t>
+      </w:r>
+      <w:r>
+        <w:t xml:space="preserve">AES, is expressed in humans, where it associates with full-length TLE to down-regulate the cellular response to </w:t>
       </w:r>
       <w:proofErr w:type="spellStart"/>
       <w:r>
@@ -1376,35 +795,35 @@
       </w:r>
       <w:proofErr w:type="spellEnd"/>
       <w:r>
-        <w:t xml:space="preserve"> signaling, through interactions with </w:t>
-      </w:r>
-      <w:proofErr w:type="spellStart"/>
-      <w:r>
-        <w:t>Tcf</w:t>
-      </w:r>
-      <w:proofErr w:type="spellEnd"/>
-      <w:r>
-        <w:t>/</w:t>
-      </w:r>
-      <w:proofErr w:type="spellStart"/>
-      <w:r>
-        <w:t>Lef</w:t>
-      </w:r>
-      <w:proofErr w:type="spellEnd"/>
-      <w:r>
-        <w:t xml:space="preserve"> family proteins to regulate cell-fate choice </w:t>
+        <w:t xml:space="preserve"> signaling </w:t>
       </w:r>
       <w:r>
         <w:t>{</w:t>
       </w:r>
       <w:proofErr w:type="spellStart"/>
       <w:r>
-        <w:t>Cavallo</w:t>
-      </w:r>
-      <w:proofErr w:type="spellEnd"/>
-      <w:r>
-        <w:t>, 1998 #3071}</w:t>
-      </w:r>
+        <w:t>Itatani</w:t>
+      </w:r>
+      <w:proofErr w:type="spellEnd"/>
+      <w:r>
+        <w:t>, 2015 #3067}</w:t>
+      </w:r>
+      <w:r>
+        <w:t xml:space="preserve">. In humans, Gro/TLE is involved in such processes as organ development, </w:t>
+      </w:r>
+      <w:proofErr w:type="spellStart"/>
+      <w:r>
+        <w:t>adipogenesis</w:t>
+      </w:r>
+      <w:proofErr w:type="spellEnd"/>
+      <w:r>
+        <w:t xml:space="preserve">, neurogenesis, hematopoiesis, and </w:t>
+      </w:r>
+      <w:proofErr w:type="spellStart"/>
+      <w:r>
+        <w:t>osteogenesis</w:t>
+      </w:r>
+      <w:proofErr w:type="spellEnd"/>
       <w:r>
         <w:t xml:space="preserve"> </w:t>
       </w:r>
@@ -1413,94 +832,37 @@
       </w:r>
       <w:proofErr w:type="spellStart"/>
       <w:r>
-        <w:t>Roose</w:t>
-      </w:r>
-      <w:proofErr w:type="spellEnd"/>
-      <w:r>
-        <w:t xml:space="preserve">, 1999 </w:t>
-      </w:r>
-      <w:r>
-        <w:lastRenderedPageBreak/>
-        <w:t>#3086}</w:t>
-      </w:r>
-      <w:r>
-        <w:t xml:space="preserve">. In </w:t>
-      </w:r>
-      <w:proofErr w:type="spellStart"/>
-      <w:r>
-        <w:t>unstimulated</w:t>
-      </w:r>
-      <w:proofErr w:type="spellEnd"/>
-      <w:r>
-        <w:t xml:space="preserve"> cells, Groucho assists in repressing </w:t>
-      </w:r>
-      <w:proofErr w:type="spellStart"/>
-      <w:r>
-        <w:t>Tcf</w:t>
-      </w:r>
-      <w:proofErr w:type="spellEnd"/>
-      <w:r>
-        <w:t>/</w:t>
-      </w:r>
-      <w:proofErr w:type="spellStart"/>
-      <w:r>
-        <w:t>Lef</w:t>
-      </w:r>
-      <w:proofErr w:type="spellEnd"/>
-      <w:r>
-        <w:t xml:space="preserve"> target genes through interactions with the Q-domain </w:t>
+        <w:t>Bajoghli</w:t>
+      </w:r>
+      <w:proofErr w:type="spellEnd"/>
+      <w:r>
+        <w:t>, 2005 #3068}</w:t>
+      </w:r>
+      <w:r>
+        <w:t xml:space="preserve"> </w:t>
+      </w:r>
+      <w:r>
+        <w:t>{Villanueva, 2011 #1659}</w:t>
+      </w:r>
+      <w:r>
+        <w:t xml:space="preserve"> </w:t>
       </w:r>
       <w:r>
         <w:t>{</w:t>
       </w:r>
       <w:proofErr w:type="spellStart"/>
       <w:r>
-        <w:t>Clevers</w:t>
-      </w:r>
-      <w:proofErr w:type="spellEnd"/>
-      <w:r>
-        <w:t>, 2006 #3085}</w:t>
-      </w:r>
-      <w:r>
-        <w:t xml:space="preserve">. Upon </w:t>
-      </w:r>
-      <w:proofErr w:type="spellStart"/>
-      <w:r>
-        <w:t>Wnt</w:t>
-      </w:r>
-      <w:proofErr w:type="spellEnd"/>
+        <w:t>Javed</w:t>
+      </w:r>
+      <w:proofErr w:type="spellEnd"/>
+      <w:r>
+        <w:t>, 2000 #3070}</w:t>
+      </w:r>
       <w:r>
         <w:t xml:space="preserve"> </w:t>
       </w:r>
       <w:r>
-        <w:t xml:space="preserve">activation, nuclear beta-catenin (Armadillo) concentration increases, which binds to </w:t>
-      </w:r>
-      <w:proofErr w:type="spellStart"/>
-      <w:r>
-        <w:t>Tcf</w:t>
-      </w:r>
-      <w:proofErr w:type="spellEnd"/>
-      <w:r>
-        <w:t xml:space="preserve">, releasing Groucho and leading to gene activation. In this context, Groucho is essential in guarding against spurious activation of </w:t>
-      </w:r>
-      <w:proofErr w:type="spellStart"/>
-      <w:r>
-        <w:t>Wnt</w:t>
-      </w:r>
-      <w:proofErr w:type="spellEnd"/>
-      <w:r>
-        <w:t xml:space="preserve"> target genes in </w:t>
-      </w:r>
-      <w:proofErr w:type="spellStart"/>
-      <w:r>
-        <w:t>unstimulated</w:t>
-      </w:r>
-      <w:proofErr w:type="spellEnd"/>
-      <w:r>
-        <w:t xml:space="preserve"> cells </w:t>
-      </w:r>
-      <w:r>
-        <w:t>{Daniels, 2005 #3087}</w:t>
+        <w:t>{Metzger, 2012 #2956}</w:t>
       </w:r>
       <w:r>
         <w:t>.</w:t>
@@ -1513,193 +875,109 @@
         <w:ind w:firstLine="720"/>
       </w:pPr>
       <w:r>
-        <w:t>It is</w:t>
-      </w:r>
-      <w:r>
-        <w:t xml:space="preserve"> primarily</w:t>
-      </w:r>
-      <w:r>
-        <w:t xml:space="preserve"> through </w:t>
-      </w:r>
-      <w:r>
-        <w:t xml:space="preserve">the spatially and temporally precise mediation of gene transcription in response to these </w:t>
-      </w:r>
-      <w:r>
-        <w:t xml:space="preserve">extracellular </w:t>
-      </w:r>
-      <w:r>
-        <w:t>signals</w:t>
-      </w:r>
-      <w:r>
-        <w:t xml:space="preserve"> that Groucho becomes fundamental to embryonic patterning. </w:t>
-      </w:r>
-      <w:r>
-        <w:t>Many e</w:t>
-      </w:r>
-      <w:r>
-        <w:t xml:space="preserve">arly embryonic patterning </w:t>
-      </w:r>
-      <w:r>
-        <w:t xml:space="preserve">effectors </w:t>
-      </w:r>
-      <w:r>
-        <w:t xml:space="preserve">can be divided into dorsal-ventral and anterior-posterior programs, though these processes are </w:t>
-      </w:r>
-      <w:r>
-        <w:t xml:space="preserve">complex and </w:t>
-      </w:r>
-      <w:r>
-        <w:t>heavily interconnected</w:t>
+        <w:t xml:space="preserve">In </w:t>
+      </w:r>
+      <w:r>
+        <w:rPr>
+          <w:i/>
+        </w:rPr>
+        <w:t xml:space="preserve">Drosophila, </w:t>
+      </w:r>
+      <w:r>
+        <w:t xml:space="preserve">Groucho’s roles in signaling pathway response are well documented. The factor plays a role in </w:t>
+      </w:r>
+      <w:proofErr w:type="spellStart"/>
+      <w:r>
+        <w:t>Ras</w:t>
+      </w:r>
+      <w:proofErr w:type="spellEnd"/>
+      <w:r>
+        <w:t xml:space="preserve">/MAPK, Notch, </w:t>
+      </w:r>
+      <w:proofErr w:type="spellStart"/>
+      <w:r>
+        <w:t>Decapentapletic</w:t>
+      </w:r>
+      <w:proofErr w:type="spellEnd"/>
+      <w:r>
+        <w:t xml:space="preserve"> (</w:t>
+      </w:r>
+      <w:proofErr w:type="spellStart"/>
+      <w:r>
+        <w:t>dpp</w:t>
+      </w:r>
+      <w:proofErr w:type="spellEnd"/>
+      <w:r>
+        <w:t>), and Wingless/</w:t>
+      </w:r>
+      <w:proofErr w:type="spellStart"/>
+      <w:r>
+        <w:t>Wnt</w:t>
+      </w:r>
+      <w:proofErr w:type="spellEnd"/>
+      <w:r>
+        <w:t xml:space="preserve"> signaling. Groucho activity is down-regulated via the </w:t>
+      </w:r>
+      <w:proofErr w:type="spellStart"/>
+      <w:r>
+        <w:t>Ras</w:t>
+      </w:r>
+      <w:proofErr w:type="spellEnd"/>
+      <w:r>
+        <w:t xml:space="preserve">/MAPK pathway in response to signals </w:t>
+      </w:r>
+      <w:r>
+        <w:t>initiated</w:t>
+      </w:r>
+      <w:r>
+        <w:t xml:space="preserve"> at EGFR, FGFR, and Torso receptors</w:t>
       </w:r>
       <w:r>
         <w:t xml:space="preserve"> </w:t>
       </w:r>
       <w:r>
-        <w:t>{Jaeger, 2012 #3103}</w:t>
-      </w:r>
-      <w:r>
-        <w:t xml:space="preserve">, requiring the coordinated regulation of dozens of transcriptional activators, repressors, and co-regulators </w:t>
-      </w:r>
-      <w:r>
         <w:t>{</w:t>
       </w:r>
       <w:proofErr w:type="spellStart"/>
       <w:r>
-        <w:t>Mannervik</w:t>
-      </w:r>
-      <w:proofErr w:type="spellEnd"/>
-      <w:r>
-        <w:t>, 2014 #2280}</w:t>
-      </w:r>
-      <w:r>
-        <w:t>. Definition of</w:t>
-      </w:r>
-      <w:r>
-        <w:t xml:space="preserve"> the dorsal-ventral axis, which is critical to germ layer development, is the </w:t>
-      </w:r>
-      <w:r>
-        <w:t xml:space="preserve">specified by the </w:t>
-      </w:r>
-      <w:proofErr w:type="gramStart"/>
-      <w:r>
-        <w:t>maternally-contributed</w:t>
-      </w:r>
-      <w:proofErr w:type="gramEnd"/>
-      <w:r>
-        <w:t xml:space="preserve"> gradient of </w:t>
-      </w:r>
-      <w:r>
-        <w:t xml:space="preserve">nuclear </w:t>
-      </w:r>
-      <w:r>
-        <w:t>Dorsal along this axis</w:t>
+        <w:t>Hasson</w:t>
+      </w:r>
+      <w:proofErr w:type="spellEnd"/>
+      <w:r>
+        <w:t>, 2005 #3064}</w:t>
+      </w:r>
+      <w:r>
+        <w:t xml:space="preserve">. This relief of Groucho-mediated repression is critical to </w:t>
+      </w:r>
+      <w:r>
+        <w:t xml:space="preserve">the cellular response to RTK signaling and is </w:t>
+      </w:r>
+      <w:r>
+        <w:lastRenderedPageBreak/>
+        <w:t xml:space="preserve">thought to </w:t>
+      </w:r>
+      <w:r>
+        <w:t>precipitate</w:t>
+      </w:r>
+      <w:r>
+        <w:t xml:space="preserve"> a cellular memory, where Groucho attenuation is thought to persist after loss of signaling </w:t>
+      </w:r>
+      <w:r>
+        <w:t>{Cinnamon, 2008 #242}</w:t>
       </w:r>
       <w:r>
         <w:t xml:space="preserve"> </w:t>
       </w:r>
       <w:r>
-        <w:t>{Roth, 1989 #1112}</w:t>
-      </w:r>
-      <w:r>
-        <w:t xml:space="preserve">. On the ventral side of the embryo, high concentrations of nuclear Dorsal initiate transcriptional programs designating the mesoderm </w:t>
-      </w:r>
-      <w:r>
-        <w:t>{Gonzalez-</w:t>
-      </w:r>
-      <w:proofErr w:type="spellStart"/>
-      <w:r>
-        <w:t>Crespo</w:t>
-      </w:r>
-      <w:proofErr w:type="spellEnd"/>
-      <w:r>
-        <w:t>, 1993 #3043}</w:t>
-      </w:r>
-      <w:r>
-        <w:t xml:space="preserve">. In </w:t>
-      </w:r>
-      <w:proofErr w:type="spellStart"/>
-      <w:r>
-        <w:t>ventrolateral</w:t>
-      </w:r>
-      <w:proofErr w:type="spellEnd"/>
-      <w:r>
-        <w:t xml:space="preserve"> regions, modest </w:t>
-      </w:r>
-      <w:proofErr w:type="gramStart"/>
-      <w:r>
-        <w:t>Dorsal</w:t>
-      </w:r>
-      <w:proofErr w:type="gramEnd"/>
-      <w:r>
-        <w:t xml:space="preserve"> concentrations contribute to a </w:t>
-      </w:r>
-      <w:proofErr w:type="spellStart"/>
-      <w:r>
-        <w:t>neuroectodermal</w:t>
-      </w:r>
-      <w:proofErr w:type="spellEnd"/>
-      <w:r>
-        <w:t xml:space="preserve"> fate </w:t>
-      </w:r>
-      <w:r>
         <w:t>{</w:t>
       </w:r>
       <w:proofErr w:type="spellStart"/>
       <w:r>
-        <w:t>Ip</w:t>
-      </w:r>
-      <w:proofErr w:type="spellEnd"/>
-      <w:r>
-        <w:t>, 1992 #3042}</w:t>
-      </w:r>
-      <w:r>
-        <w:t>.</w:t>
-      </w:r>
-      <w:r>
-        <w:t xml:space="preserve"> The strength, spacing, grouping geometry, and distribution of adjacent binding sites </w:t>
-      </w:r>
-      <w:r>
-        <w:t>modulate</w:t>
-      </w:r>
-      <w:r>
-        <w:t xml:space="preserve"> </w:t>
-      </w:r>
-      <w:r>
-        <w:t>Dorsal binding and cofactor recruitment in order to correctly</w:t>
-      </w:r>
-      <w:r>
-        <w:t xml:space="preserve"> </w:t>
-      </w:r>
-      <w:r>
-        <w:t>interpret</w:t>
-      </w:r>
-      <w:r>
-        <w:t xml:space="preserve"> the Dorsal gradient </w:t>
-      </w:r>
-      <w:r>
-        <w:t>{</w:t>
-      </w:r>
-      <w:proofErr w:type="spellStart"/>
-      <w:r>
-        <w:t>Zeitlinger</w:t>
-      </w:r>
-      <w:proofErr w:type="spellEnd"/>
-      <w:r>
-        <w:t>, 2007 #3025}</w:t>
-      </w:r>
-      <w:r>
-        <w:t xml:space="preserve">. Groucho is critical for repression of a subset of Dorsal-target genes, and is one method by which Dorsal is switched from an activator to a repressor </w:t>
-      </w:r>
-      <w:r>
-        <w:t>{</w:t>
-      </w:r>
-      <w:proofErr w:type="spellStart"/>
-      <w:r>
-        <w:t>Dubnicoff</w:t>
-      </w:r>
-      <w:proofErr w:type="spellEnd"/>
-      <w:r>
-        <w:t>, 1997 #2366}</w:t>
+        <w:t>Helman</w:t>
+      </w:r>
+      <w:proofErr w:type="spellEnd"/>
+      <w:r>
+        <w:t>, 2011 #2938}</w:t>
       </w:r>
       <w:r>
         <w:t>.</w:t>
@@ -1712,52 +990,87 @@
         <w:ind w:firstLine="720"/>
       </w:pPr>
       <w:r>
-        <w:lastRenderedPageBreak/>
-        <w:t>Groucho is also crucial to specification</w:t>
-      </w:r>
-      <w:r>
-        <w:t xml:space="preserve"> of the anterior-posterior axis. Early in development, the transcriptional groundwork is laid for the segmentation of the adult fly via multiple gradients, beginning with </w:t>
-      </w:r>
-      <w:proofErr w:type="spellStart"/>
-      <w:r>
-        <w:t>Bicoid</w:t>
-      </w:r>
-      <w:proofErr w:type="spellEnd"/>
-      <w:r>
-        <w:t xml:space="preserve"> and Nanos, which </w:t>
-      </w:r>
-      <w:r>
-        <w:t>specify</w:t>
-      </w:r>
-      <w:r>
-        <w:t xml:space="preserve"> the expression of multiple gap genes, which in turn give rise to a st</w:t>
-      </w:r>
-      <w:r>
-        <w:t>r</w:t>
-      </w:r>
-      <w:r>
-        <w:t xml:space="preserve">iped pattern of pair rule genes, which then specify the </w:t>
-      </w:r>
-      <w:r>
-        <w:t>expression of multiple segment polarity genes</w:t>
+        <w:t>Under the absence of Notch signaling, Groucho represses E(</w:t>
+      </w:r>
+      <w:proofErr w:type="spellStart"/>
+      <w:r>
+        <w:t>spl</w:t>
+      </w:r>
+      <w:proofErr w:type="spellEnd"/>
+      <w:r>
+        <w:t xml:space="preserve">) complex genes through interactions with Hairy, which is itself associated with Su(H) </w:t>
+      </w:r>
+      <w:r>
+        <w:t>{</w:t>
+      </w:r>
+      <w:proofErr w:type="spellStart"/>
+      <w:r>
+        <w:t>Delidakis</w:t>
+      </w:r>
+      <w:proofErr w:type="spellEnd"/>
+      <w:r>
+        <w:t>, 1991 #3082}</w:t>
+      </w:r>
+      <w:r>
+        <w:t>. Upon activation of Notch signaling, Notch displaces Hairy binding at Su(H) sites, relieving Groucho repression and initiating expression of E(</w:t>
+      </w:r>
+      <w:proofErr w:type="spellStart"/>
+      <w:r>
+        <w:t>spl</w:t>
+      </w:r>
+      <w:proofErr w:type="spellEnd"/>
+      <w:r>
+        <w:t>) genes. Groucho then interacts with</w:t>
+      </w:r>
+      <w:r>
+        <w:t xml:space="preserve"> newly expressed</w:t>
+      </w:r>
+      <w:r>
+        <w:t xml:space="preserve"> E(</w:t>
+      </w:r>
+      <w:proofErr w:type="spellStart"/>
+      <w:r>
+        <w:t>spl</w:t>
+      </w:r>
+      <w:proofErr w:type="spellEnd"/>
+      <w:r>
+        <w:t xml:space="preserve">) to repress a number of </w:t>
+      </w:r>
+      <w:proofErr w:type="spellStart"/>
+      <w:r>
+        <w:t>proneural</w:t>
+      </w:r>
+      <w:proofErr w:type="spellEnd"/>
+      <w:r>
+        <w:t xml:space="preserve"> genes </w:t>
+      </w:r>
+      <w:r>
+        <w:t>{</w:t>
+      </w:r>
+      <w:proofErr w:type="spellStart"/>
+      <w:r>
+        <w:t>Preiss</w:t>
+      </w:r>
+      <w:proofErr w:type="spellEnd"/>
+      <w:r>
+        <w:t>, 1988 #3083}</w:t>
       </w:r>
       <w:r>
         <w:t xml:space="preserve"> </w:t>
       </w:r>
       <w:r>
-        <w:t>{Levine, 2008 #3104}</w:t>
-      </w:r>
-      <w:r>
-        <w:t>.</w:t>
-      </w:r>
-      <w:r>
-        <w:t xml:space="preserve"> </w:t>
-      </w:r>
-      <w:r>
-        <w:t>Groucho is critical to the viable specification of this axis through multiple direct interactions with transcription factors, including engrailed, a segment polarity gene.</w:t>
-      </w:r>
-      <w:r>
-        <w:t xml:space="preserve"> </w:t>
+        <w:t>{</w:t>
+      </w:r>
+      <w:proofErr w:type="spellStart"/>
+      <w:r>
+        <w:t>Wurmbach</w:t>
+      </w:r>
+      <w:proofErr w:type="spellEnd"/>
+      <w:r>
+        <w:t>, 1999 #3084}</w:t>
+      </w:r>
+      <w:r>
+        <w:t xml:space="preserve">. </w:t>
       </w:r>
     </w:p>
     <w:p>
@@ -1767,6 +1080,612 @@
         <w:ind w:firstLine="720"/>
       </w:pPr>
       <w:r>
+        <w:t xml:space="preserve">Groucho is also critical to signaling via </w:t>
+      </w:r>
+      <w:proofErr w:type="spellStart"/>
+      <w:r>
+        <w:t>Decapentaplegic</w:t>
+      </w:r>
+      <w:proofErr w:type="spellEnd"/>
+      <w:r>
+        <w:t xml:space="preserve"> (</w:t>
+      </w:r>
+      <w:proofErr w:type="spellStart"/>
+      <w:r>
+        <w:t>dpp</w:t>
+      </w:r>
+      <w:proofErr w:type="spellEnd"/>
+      <w:r>
+        <w:t xml:space="preserve">), a </w:t>
+      </w:r>
+      <w:r>
+        <w:rPr>
+          <w:i/>
+        </w:rPr>
+        <w:t xml:space="preserve">Drosophila </w:t>
+      </w:r>
+      <w:r>
+        <w:t xml:space="preserve">TGF-β homolog whose diffusion over long distances is essential to patterning during embryogenesis and later during appendage development </w:t>
+      </w:r>
+      <w:r>
+        <w:t>{</w:t>
+      </w:r>
+      <w:proofErr w:type="spellStart"/>
+      <w:r>
+        <w:t>Upadhyai</w:t>
+      </w:r>
+      <w:proofErr w:type="spellEnd"/>
+      <w:r>
+        <w:t>, 2013 #2339}</w:t>
+      </w:r>
+      <w:r>
+        <w:t xml:space="preserve">. The </w:t>
+      </w:r>
+      <w:proofErr w:type="spellStart"/>
+      <w:r>
+        <w:t>dpp</w:t>
+      </w:r>
+      <w:proofErr w:type="spellEnd"/>
+      <w:r>
+        <w:t xml:space="preserve"> </w:t>
+      </w:r>
+      <w:proofErr w:type="spellStart"/>
+      <w:r>
+        <w:t>morphogen</w:t>
+      </w:r>
+      <w:proofErr w:type="spellEnd"/>
+      <w:r>
+        <w:t xml:space="preserve"> is expressed dorsally in the embryo and is critical to the </w:t>
+      </w:r>
+      <w:r>
+        <w:t xml:space="preserve">definition of cell-fate along </w:t>
+      </w:r>
+      <w:r>
+        <w:t>the dorsal-ventral</w:t>
+      </w:r>
+      <w:r>
+        <w:t xml:space="preserve"> axis </w:t>
+      </w:r>
+      <w:r>
+        <w:t>{Ferguson, 1992 #3088}</w:t>
+      </w:r>
+      <w:r>
+        <w:t xml:space="preserve">. Groucho, through interaction with Dorsal, is essential in repressing ventral expression of </w:t>
+      </w:r>
+      <w:proofErr w:type="spellStart"/>
+      <w:r>
+        <w:rPr>
+          <w:i/>
+        </w:rPr>
+        <w:t>dpp</w:t>
+      </w:r>
+      <w:proofErr w:type="spellEnd"/>
+      <w:r>
+        <w:t xml:space="preserve">, meaning that Gro is involved in both the definition and interpretation of </w:t>
+      </w:r>
+      <w:proofErr w:type="spellStart"/>
+      <w:r>
+        <w:t>dpp</w:t>
+      </w:r>
+      <w:proofErr w:type="spellEnd"/>
+      <w:r>
+        <w:t xml:space="preserve"> signaling</w:t>
+      </w:r>
+      <w:r>
+        <w:rPr>
+          <w:i/>
+        </w:rPr>
+        <w:t xml:space="preserve"> </w:t>
+      </w:r>
+      <w:r>
+        <w:t>{</w:t>
+      </w:r>
+      <w:proofErr w:type="spellStart"/>
+      <w:r>
+        <w:t>Schwyter</w:t>
+      </w:r>
+      <w:proofErr w:type="spellEnd"/>
+      <w:r>
+        <w:t>, 1995 #3038}</w:t>
+      </w:r>
+      <w:r>
+        <w:rPr>
+          <w:i/>
+        </w:rPr>
+        <w:t>.</w:t>
+      </w:r>
+      <w:r>
+        <w:rPr>
+          <w:i/>
+        </w:rPr>
+        <w:t xml:space="preserve"> </w:t>
+      </w:r>
+      <w:r>
+        <w:t xml:space="preserve">In the absence of </w:t>
+      </w:r>
+      <w:proofErr w:type="spellStart"/>
+      <w:r>
+        <w:t>dpp</w:t>
+      </w:r>
+      <w:proofErr w:type="spellEnd"/>
+      <w:r>
+        <w:rPr>
+          <w:i/>
+        </w:rPr>
+        <w:t xml:space="preserve"> </w:t>
+      </w:r>
+      <w:r>
+        <w:t>signaling, Brinker (</w:t>
+      </w:r>
+      <w:proofErr w:type="spellStart"/>
+      <w:r>
+        <w:t>brk</w:t>
+      </w:r>
+      <w:proofErr w:type="spellEnd"/>
+      <w:r>
+        <w:t xml:space="preserve">) represses a subset of </w:t>
+      </w:r>
+      <w:proofErr w:type="spellStart"/>
+      <w:r>
+        <w:t>dpp</w:t>
+      </w:r>
+      <w:proofErr w:type="spellEnd"/>
+      <w:r>
+        <w:t xml:space="preserve"> target genes through two independent repressive mechanisms, one involving </w:t>
+      </w:r>
+      <w:proofErr w:type="spellStart"/>
+      <w:r>
+        <w:t>dCtBP</w:t>
+      </w:r>
+      <w:proofErr w:type="spellEnd"/>
+      <w:r>
+        <w:t xml:space="preserve"> (a short-range </w:t>
+      </w:r>
+      <w:proofErr w:type="spellStart"/>
+      <w:r>
+        <w:t>corepressor</w:t>
+      </w:r>
+      <w:proofErr w:type="spellEnd"/>
+      <w:r>
+        <w:t>), and the other involving Gro</w:t>
+      </w:r>
+      <w:r>
+        <w:t xml:space="preserve"> </w:t>
+      </w:r>
+      <w:r>
+        <w:t>{</w:t>
+      </w:r>
+      <w:proofErr w:type="spellStart"/>
+      <w:r>
+        <w:t>Hasson</w:t>
+      </w:r>
+      <w:proofErr w:type="spellEnd"/>
+      <w:r>
+        <w:t>, 2001 #3033}</w:t>
+      </w:r>
+      <w:r>
+        <w:t>.</w:t>
+      </w:r>
+      <w:r>
+        <w:t xml:space="preserve"> </w:t>
+      </w:r>
+      <w:r>
+        <w:t xml:space="preserve">Upon activation of </w:t>
+      </w:r>
+      <w:proofErr w:type="spellStart"/>
+      <w:r>
+        <w:t>dpp</w:t>
+      </w:r>
+      <w:proofErr w:type="spellEnd"/>
+      <w:r>
+        <w:t xml:space="preserve"> signaling, </w:t>
+      </w:r>
+      <w:r>
+        <w:t xml:space="preserve">Brinker becomes repressed by </w:t>
+      </w:r>
+      <w:proofErr w:type="spellStart"/>
+      <w:r>
+        <w:t>Schnurri</w:t>
+      </w:r>
+      <w:proofErr w:type="spellEnd"/>
+      <w:r>
+        <w:t xml:space="preserve"> i</w:t>
+      </w:r>
+      <w:r>
+        <w:t xml:space="preserve">n dorsal regions of the embryo, while continuing to be expressed in </w:t>
+      </w:r>
+      <w:proofErr w:type="spellStart"/>
+      <w:r>
+        <w:t>ventrolateral</w:t>
+      </w:r>
+      <w:proofErr w:type="spellEnd"/>
+      <w:r>
+        <w:t xml:space="preserve"> regions </w:t>
+      </w:r>
+      <w:r>
+        <w:t>{Marty, 2000 #3089}</w:t>
+      </w:r>
+      <w:r>
+        <w:t>.</w:t>
+      </w:r>
+    </w:p>
+    <w:p>
+      <w:pPr>
+        <w:pStyle w:val="BodyText"/>
+        <w:spacing w:line="480" w:lineRule="auto"/>
+        <w:ind w:firstLine="720"/>
+      </w:pPr>
+      <w:r>
+        <w:t>Finally, Groucho participates in Wingless/</w:t>
+      </w:r>
+      <w:proofErr w:type="spellStart"/>
+      <w:r>
+        <w:t>Wnt</w:t>
+      </w:r>
+      <w:proofErr w:type="spellEnd"/>
+      <w:r>
+        <w:t xml:space="preserve"> signaling, through interactions with </w:t>
+      </w:r>
+      <w:proofErr w:type="spellStart"/>
+      <w:r>
+        <w:t>Tcf</w:t>
+      </w:r>
+      <w:proofErr w:type="spellEnd"/>
+      <w:r>
+        <w:t>/</w:t>
+      </w:r>
+      <w:proofErr w:type="spellStart"/>
+      <w:r>
+        <w:t>Lef</w:t>
+      </w:r>
+      <w:proofErr w:type="spellEnd"/>
+      <w:r>
+        <w:t xml:space="preserve"> family proteins to regulate cell-fate choice </w:t>
+      </w:r>
+      <w:r>
+        <w:t>{</w:t>
+      </w:r>
+      <w:proofErr w:type="spellStart"/>
+      <w:r>
+        <w:t>Cavallo</w:t>
+      </w:r>
+      <w:proofErr w:type="spellEnd"/>
+      <w:r>
+        <w:t>, 1998 #3071}</w:t>
+      </w:r>
+      <w:r>
+        <w:t xml:space="preserve"> </w:t>
+      </w:r>
+      <w:r>
+        <w:t>{</w:t>
+      </w:r>
+      <w:proofErr w:type="spellStart"/>
+      <w:r>
+        <w:t>Roose</w:t>
+      </w:r>
+      <w:proofErr w:type="spellEnd"/>
+      <w:r>
+        <w:t xml:space="preserve">, 1999 </w:t>
+      </w:r>
+      <w:r>
+        <w:lastRenderedPageBreak/>
+        <w:t>#3086}</w:t>
+      </w:r>
+      <w:r>
+        <w:t xml:space="preserve">. In unstimulated cells, Groucho assists in repressing </w:t>
+      </w:r>
+      <w:proofErr w:type="spellStart"/>
+      <w:r>
+        <w:t>Tcf</w:t>
+      </w:r>
+      <w:proofErr w:type="spellEnd"/>
+      <w:r>
+        <w:t>/</w:t>
+      </w:r>
+      <w:proofErr w:type="spellStart"/>
+      <w:r>
+        <w:t>Lef</w:t>
+      </w:r>
+      <w:proofErr w:type="spellEnd"/>
+      <w:r>
+        <w:t xml:space="preserve"> target genes through interactions with the Q-domain </w:t>
+      </w:r>
+      <w:r>
+        <w:t>{</w:t>
+      </w:r>
+      <w:proofErr w:type="spellStart"/>
+      <w:r>
+        <w:t>Clevers</w:t>
+      </w:r>
+      <w:proofErr w:type="spellEnd"/>
+      <w:r>
+        <w:t>, 2006 #3085}</w:t>
+      </w:r>
+      <w:r>
+        <w:t xml:space="preserve">. Upon </w:t>
+      </w:r>
+      <w:proofErr w:type="spellStart"/>
+      <w:r>
+        <w:t>Wnt</w:t>
+      </w:r>
+      <w:proofErr w:type="spellEnd"/>
+      <w:r>
+        <w:t xml:space="preserve"> </w:t>
+      </w:r>
+      <w:r>
+        <w:t xml:space="preserve">activation, nuclear beta-catenin (Armadillo) concentration increases, which binds to </w:t>
+      </w:r>
+      <w:proofErr w:type="spellStart"/>
+      <w:r>
+        <w:t>Tcf</w:t>
+      </w:r>
+      <w:proofErr w:type="spellEnd"/>
+      <w:r>
+        <w:t xml:space="preserve">, releasing Groucho and leading to gene activation. In this context, Groucho is essential in guarding against spurious activation of </w:t>
+      </w:r>
+      <w:proofErr w:type="spellStart"/>
+      <w:r>
+        <w:t>Wnt</w:t>
+      </w:r>
+      <w:proofErr w:type="spellEnd"/>
+      <w:r>
+        <w:t xml:space="preserve"> target genes in unstimulated cells </w:t>
+      </w:r>
+      <w:r>
+        <w:t>{Daniels, 2005 #3087}</w:t>
+      </w:r>
+      <w:r>
+        <w:t>.</w:t>
+      </w:r>
+    </w:p>
+    <w:p>
+      <w:pPr>
+        <w:pStyle w:val="BodyText"/>
+        <w:spacing w:line="480" w:lineRule="auto"/>
+        <w:ind w:firstLine="720"/>
+      </w:pPr>
+      <w:r>
+        <w:t>It is</w:t>
+      </w:r>
+      <w:r>
+        <w:t xml:space="preserve"> primarily</w:t>
+      </w:r>
+      <w:r>
+        <w:t xml:space="preserve"> through </w:t>
+      </w:r>
+      <w:r>
+        <w:t xml:space="preserve">the spatially and temporally precise mediation of gene transcription in response to these </w:t>
+      </w:r>
+      <w:r>
+        <w:t xml:space="preserve">extracellular </w:t>
+      </w:r>
+      <w:r>
+        <w:t>signals</w:t>
+      </w:r>
+      <w:r>
+        <w:t xml:space="preserve"> that Groucho becomes fundamental to embryonic patterning. </w:t>
+      </w:r>
+      <w:r>
+        <w:t>Many e</w:t>
+      </w:r>
+      <w:r>
+        <w:t xml:space="preserve">arly embryonic patterning </w:t>
+      </w:r>
+      <w:r>
+        <w:t xml:space="preserve">effectors </w:t>
+      </w:r>
+      <w:r>
+        <w:t xml:space="preserve">can be divided into dorsal-ventral and anterior-posterior programs, though these processes are </w:t>
+      </w:r>
+      <w:r>
+        <w:t xml:space="preserve">complex and </w:t>
+      </w:r>
+      <w:r>
+        <w:t>heavily interconnected</w:t>
+      </w:r>
+      <w:r>
+        <w:t xml:space="preserve"> </w:t>
+      </w:r>
+      <w:r>
+        <w:t>{Jaeger, 2012 #3103}</w:t>
+      </w:r>
+      <w:r>
+        <w:t xml:space="preserve">, requiring the coordinated regulation of dozens of transcriptional activators, repressors, and co-regulators </w:t>
+      </w:r>
+      <w:r>
+        <w:t>{</w:t>
+      </w:r>
+      <w:proofErr w:type="spellStart"/>
+      <w:r>
+        <w:t>Mannervik</w:t>
+      </w:r>
+      <w:proofErr w:type="spellEnd"/>
+      <w:r>
+        <w:t>, 2014 #2280}</w:t>
+      </w:r>
+      <w:r>
+        <w:t>. Definition of</w:t>
+      </w:r>
+      <w:r>
+        <w:t xml:space="preserve"> the dorsal-ventral axis, which is critical to germ layer development, is the </w:t>
+      </w:r>
+      <w:r>
+        <w:t xml:space="preserve">specified by the </w:t>
+      </w:r>
+      <w:r>
+        <w:t xml:space="preserve">maternally-contributed gradient of </w:t>
+      </w:r>
+      <w:r>
+        <w:t xml:space="preserve">nuclear </w:t>
+      </w:r>
+      <w:r>
+        <w:t>Dorsal along this axis</w:t>
+      </w:r>
+      <w:r>
+        <w:t xml:space="preserve"> </w:t>
+      </w:r>
+      <w:r>
+        <w:t>{Roth, 1989 #1112}</w:t>
+      </w:r>
+      <w:r>
+        <w:t xml:space="preserve">. On the ventral side of the embryo, high concentrations of nuclear Dorsal initiate transcriptional programs designating the mesoderm </w:t>
+      </w:r>
+      <w:r>
+        <w:t>{Gonzalez-Crespo, 1993 #3043}</w:t>
+      </w:r>
+      <w:r>
+        <w:t xml:space="preserve">. In </w:t>
+      </w:r>
+      <w:proofErr w:type="spellStart"/>
+      <w:r>
+        <w:t>ventrolateral</w:t>
+      </w:r>
+      <w:proofErr w:type="spellEnd"/>
+      <w:r>
+        <w:t xml:space="preserve"> regions, modest Dorsal concentrations contribute to a </w:t>
+      </w:r>
+      <w:proofErr w:type="spellStart"/>
+      <w:r>
+        <w:t>neuroectodermal</w:t>
+      </w:r>
+      <w:proofErr w:type="spellEnd"/>
+      <w:r>
+        <w:t xml:space="preserve"> fate </w:t>
+      </w:r>
+      <w:r>
+        <w:t>{</w:t>
+      </w:r>
+      <w:proofErr w:type="spellStart"/>
+      <w:r>
+        <w:t>Ip</w:t>
+      </w:r>
+      <w:proofErr w:type="spellEnd"/>
+      <w:r>
+        <w:t>, 1992 #3042}</w:t>
+      </w:r>
+      <w:r>
+        <w:t>.</w:t>
+      </w:r>
+      <w:r>
+        <w:t xml:space="preserve"> The strength, spacing, grouping geometry, and distribution of adjacent binding sites </w:t>
+      </w:r>
+      <w:r>
+        <w:t>modulate</w:t>
+      </w:r>
+      <w:r>
+        <w:t xml:space="preserve"> </w:t>
+      </w:r>
+      <w:r>
+        <w:t>Dorsal binding and cofactor recruitment in order to correctly</w:t>
+      </w:r>
+      <w:r>
+        <w:t xml:space="preserve"> </w:t>
+      </w:r>
+      <w:r>
+        <w:t>interpret</w:t>
+      </w:r>
+      <w:r>
+        <w:t xml:space="preserve"> the Dorsal gradient </w:t>
+      </w:r>
+      <w:r>
+        <w:t>{</w:t>
+      </w:r>
+      <w:proofErr w:type="spellStart"/>
+      <w:r>
+        <w:t>Zeitlinger</w:t>
+      </w:r>
+      <w:proofErr w:type="spellEnd"/>
+      <w:r>
+        <w:t>, 2007 #3025}</w:t>
+      </w:r>
+      <w:r>
+        <w:t xml:space="preserve">. Groucho is critical for repression of a subset of Dorsal-target genes, and is one method by which Dorsal is switched from an activator to a repressor </w:t>
+      </w:r>
+      <w:r>
+        <w:t>{</w:t>
+      </w:r>
+      <w:proofErr w:type="spellStart"/>
+      <w:r>
+        <w:t>Dubnicoff</w:t>
+      </w:r>
+      <w:proofErr w:type="spellEnd"/>
+      <w:r>
+        <w:t>, 1997 #2366}</w:t>
+      </w:r>
+      <w:r>
+        <w:t>.</w:t>
+      </w:r>
+    </w:p>
+    <w:p>
+      <w:pPr>
+        <w:pStyle w:val="BodyText"/>
+        <w:spacing w:line="480" w:lineRule="auto"/>
+        <w:ind w:firstLine="720"/>
+      </w:pPr>
+      <w:r>
+        <w:lastRenderedPageBreak/>
+        <w:t>Groucho is also crucial to specification</w:t>
+      </w:r>
+      <w:r>
+        <w:t xml:space="preserve"> of the anterior-posterior axis. Early in development, the transcriptional groundwork is laid for the segmentation of the adult fly via multiple gradients, beginning with </w:t>
+      </w:r>
+      <w:proofErr w:type="spellStart"/>
+      <w:r>
+        <w:t>Bicoid</w:t>
+      </w:r>
+      <w:proofErr w:type="spellEnd"/>
+      <w:r>
+        <w:t xml:space="preserve"> and </w:t>
+      </w:r>
+      <w:proofErr w:type="spellStart"/>
+      <w:r>
+        <w:t>Nanos</w:t>
+      </w:r>
+      <w:proofErr w:type="spellEnd"/>
+      <w:r>
+        <w:t xml:space="preserve">, which </w:t>
+      </w:r>
+      <w:r>
+        <w:t>specify</w:t>
+      </w:r>
+      <w:r>
+        <w:t xml:space="preserve"> the expression of multiple gap genes, which in turn give rise to a st</w:t>
+      </w:r>
+      <w:r>
+        <w:t>r</w:t>
+      </w:r>
+      <w:r>
+        <w:t xml:space="preserve">iped pattern of pair rule genes, which then specify the </w:t>
+      </w:r>
+      <w:r>
+        <w:t>expression of multiple segment polarity genes</w:t>
+      </w:r>
+      <w:r>
+        <w:t xml:space="preserve"> </w:t>
+      </w:r>
+      <w:r>
+        <w:t>{Levine, 2008 #3104}</w:t>
+      </w:r>
+      <w:r>
+        <w:t>.</w:t>
+      </w:r>
+      <w:r>
+        <w:t xml:space="preserve"> </w:t>
+      </w:r>
+      <w:r>
+        <w:t>Groucho is critical to the viable specification of this axis through multiple direct interactions with transcription factors, including engrailed, a segment polarity gene.</w:t>
+      </w:r>
+      <w:r>
+        <w:t xml:space="preserve"> </w:t>
+      </w:r>
+    </w:p>
+    <w:p>
+      <w:pPr>
+        <w:pStyle w:val="BodyText"/>
+        <w:spacing w:line="480" w:lineRule="auto"/>
+        <w:ind w:firstLine="720"/>
+      </w:pPr>
+      <w:r>
         <w:t xml:space="preserve">In addition to dorsal-ventral and segmentation pattering, </w:t>
       </w:r>
       <w:r>
@@ -1874,21 +1793,7 @@
         <w:rPr>
           <w:rFonts w:asciiTheme="minorHAnsi" w:hAnsiTheme="minorHAnsi" w:cstheme="minorBidi"/>
         </w:rPr>
-        <w:t xml:space="preserve"> of </w:t>
-      </w:r>
-      <w:proofErr w:type="spellStart"/>
-      <w:r>
-        <w:rPr>
-          <w:rFonts w:asciiTheme="minorHAnsi" w:hAnsiTheme="minorHAnsi" w:cstheme="minorBidi"/>
-        </w:rPr>
-        <w:t>Gro</w:t>
-      </w:r>
-      <w:proofErr w:type="spellEnd"/>
-      <w:r>
-        <w:rPr>
-          <w:rFonts w:asciiTheme="minorHAnsi" w:hAnsiTheme="minorHAnsi" w:cstheme="minorBidi"/>
-        </w:rPr>
-        <w:t>, the mechanism (or</w:t>
+        <w:t xml:space="preserve"> of Gro, the mechanism (or</w:t>
       </w:r>
       <w:r>
         <w:rPr>
@@ -1900,21 +1805,7 @@
         <w:rPr>
           <w:rFonts w:asciiTheme="minorHAnsi" w:hAnsiTheme="minorHAnsi" w:cstheme="minorBidi"/>
         </w:rPr>
-        <w:t xml:space="preserve"> mechanisms) by which </w:t>
-      </w:r>
-      <w:proofErr w:type="spellStart"/>
-      <w:r>
-        <w:rPr>
-          <w:rFonts w:asciiTheme="minorHAnsi" w:hAnsiTheme="minorHAnsi" w:cstheme="minorBidi"/>
-        </w:rPr>
-        <w:t>Gro</w:t>
-      </w:r>
-      <w:proofErr w:type="spellEnd"/>
-      <w:r>
-        <w:rPr>
-          <w:rFonts w:asciiTheme="minorHAnsi" w:hAnsiTheme="minorHAnsi" w:cstheme="minorBidi"/>
-        </w:rPr>
-        <w:t xml:space="preserve"> achieves repression </w:t>
+        <w:t xml:space="preserve"> mechanisms) by which Gro achieves repression </w:t>
       </w:r>
       <w:r>
         <w:rPr>
@@ -2138,21 +2029,7 @@
         <w:rPr>
           <w:rFonts w:asciiTheme="minorHAnsi" w:hAnsiTheme="minorHAnsi" w:cstheme="minorBidi"/>
         </w:rPr>
-        <w:t xml:space="preserve">Experiments on a mouse </w:t>
-      </w:r>
-      <w:proofErr w:type="spellStart"/>
-      <w:r>
-        <w:rPr>
-          <w:rFonts w:asciiTheme="minorHAnsi" w:hAnsiTheme="minorHAnsi" w:cstheme="minorBidi"/>
-        </w:rPr>
-        <w:t>Gro</w:t>
-      </w:r>
-      <w:proofErr w:type="spellEnd"/>
-      <w:r>
-        <w:rPr>
-          <w:rFonts w:asciiTheme="minorHAnsi" w:hAnsiTheme="minorHAnsi" w:cstheme="minorBidi"/>
-        </w:rPr>
-        <w:t xml:space="preserve"> homolog showed that</w:t>
+        <w:t>Experiments on a mouse Gro homolog showed that</w:t>
       </w:r>
       <w:r>
         <w:rPr>
@@ -2329,21 +2206,7 @@
         <w:rPr>
           <w:rFonts w:asciiTheme="minorHAnsi" w:hAnsiTheme="minorHAnsi" w:cstheme="minorBidi"/>
         </w:rPr>
-        <w:t xml:space="preserve"> </w:t>
-      </w:r>
-      <w:proofErr w:type="spellStart"/>
-      <w:r>
-        <w:rPr>
-          <w:rFonts w:asciiTheme="minorHAnsi" w:hAnsiTheme="minorHAnsi" w:cstheme="minorBidi"/>
-        </w:rPr>
-        <w:t>Gro</w:t>
-      </w:r>
-      <w:proofErr w:type="spellEnd"/>
-      <w:r>
-        <w:rPr>
-          <w:rFonts w:asciiTheme="minorHAnsi" w:hAnsiTheme="minorHAnsi" w:cstheme="minorBidi"/>
-        </w:rPr>
-        <w:t xml:space="preserve">-mediated repression </w:t>
+        <w:t xml:space="preserve"> Gro-mediated repression </w:t>
       </w:r>
       <w:r>
         <w:rPr>
@@ -2355,21 +2218,7 @@
         <w:rPr>
           <w:rFonts w:asciiTheme="minorHAnsi" w:hAnsiTheme="minorHAnsi" w:cstheme="minorBidi"/>
         </w:rPr>
-        <w:t xml:space="preserve">. More recent evidence in cell culture has shown that </w:t>
-      </w:r>
-      <w:proofErr w:type="spellStart"/>
-      <w:r>
-        <w:rPr>
-          <w:rFonts w:asciiTheme="minorHAnsi" w:hAnsiTheme="minorHAnsi" w:cstheme="minorBidi"/>
-        </w:rPr>
-        <w:t>Gro</w:t>
-      </w:r>
-      <w:proofErr w:type="spellEnd"/>
-      <w:r>
-        <w:rPr>
-          <w:rFonts w:asciiTheme="minorHAnsi" w:hAnsiTheme="minorHAnsi" w:cstheme="minorBidi"/>
-        </w:rPr>
-        <w:t xml:space="preserve"> binds in discrete peaks, though long stretches of binding do occur </w:t>
+        <w:t xml:space="preserve">. More recent evidence in cell culture has shown that Gro binds in discrete peaks, though long stretches of binding do occur </w:t>
       </w:r>
       <w:r>
         <w:rPr>
@@ -2406,19 +2255,11 @@
           <w:rFonts w:asciiTheme="minorHAnsi" w:hAnsiTheme="minorHAnsi" w:cstheme="minorBidi"/>
         </w:rPr>
       </w:pPr>
-      <w:proofErr w:type="spellStart"/>
-      <w:r>
-        <w:rPr>
-          <w:rFonts w:asciiTheme="minorHAnsi" w:hAnsiTheme="minorHAnsi" w:cstheme="minorBidi"/>
-        </w:rPr>
-        <w:t>Gro</w:t>
-      </w:r>
-      <w:proofErr w:type="spellEnd"/>
-      <w:r>
-        <w:rPr>
-          <w:rFonts w:asciiTheme="minorHAnsi" w:hAnsiTheme="minorHAnsi" w:cstheme="minorBidi"/>
-        </w:rPr>
-        <w:t xml:space="preserve"> preferentially associates with histone tails and can do so without the involvement of a</w:t>
+      <w:r>
+        <w:rPr>
+          <w:rFonts w:asciiTheme="minorHAnsi" w:hAnsiTheme="minorHAnsi" w:cstheme="minorBidi"/>
+        </w:rPr>
+        <w:t>Gro preferentially associates with histone tails and can do so without the involvement of a</w:t>
       </w:r>
       <w:r>
         <w:rPr>
@@ -2480,21 +2321,7 @@
         <w:rPr>
           <w:rFonts w:asciiTheme="minorHAnsi" w:hAnsiTheme="minorHAnsi" w:cstheme="minorBidi"/>
         </w:rPr>
-        <w:t xml:space="preserve">. Additionally, </w:t>
-      </w:r>
-      <w:proofErr w:type="spellStart"/>
-      <w:r>
-        <w:rPr>
-          <w:rFonts w:asciiTheme="minorHAnsi" w:hAnsiTheme="minorHAnsi" w:cstheme="minorBidi"/>
-        </w:rPr>
-        <w:t>Gro</w:t>
-      </w:r>
-      <w:proofErr w:type="spellEnd"/>
-      <w:r>
-        <w:rPr>
-          <w:rFonts w:asciiTheme="minorHAnsi" w:hAnsiTheme="minorHAnsi" w:cstheme="minorBidi"/>
-        </w:rPr>
-        <w:t xml:space="preserve"> associates with a histone </w:t>
+        <w:t xml:space="preserve">. Additionally, Gro associates with a histone </w:t>
       </w:r>
       <w:proofErr w:type="spellStart"/>
       <w:r>
@@ -2539,21 +2366,7 @@
         <w:rPr>
           <w:rFonts w:asciiTheme="minorHAnsi" w:hAnsiTheme="minorHAnsi" w:cstheme="minorBidi"/>
         </w:rPr>
-        <w:t xml:space="preserve">, indicating that other mechanisms, independent of both </w:t>
-      </w:r>
-      <w:proofErr w:type="spellStart"/>
-      <w:r>
-        <w:rPr>
-          <w:rFonts w:asciiTheme="minorHAnsi" w:hAnsiTheme="minorHAnsi" w:cstheme="minorBidi"/>
-        </w:rPr>
-        <w:t>oligomerization</w:t>
-      </w:r>
-      <w:proofErr w:type="spellEnd"/>
-      <w:r>
-        <w:rPr>
-          <w:rFonts w:asciiTheme="minorHAnsi" w:hAnsiTheme="minorHAnsi" w:cstheme="minorBidi"/>
-        </w:rPr>
-        <w:t xml:space="preserve"> and HDAC association are likely involved in Groucho-mediated repression.    </w:t>
+        <w:t xml:space="preserve">, indicating that other mechanisms, independent of both oligomerization and HDAC association are likely involved in Groucho-mediated repression.    </w:t>
       </w:r>
       <w:r>
         <w:br w:type="page"/>
@@ -2593,23 +2406,7 @@
         <w:t xml:space="preserve">Drosophila </w:t>
       </w:r>
       <w:r>
-        <w:t xml:space="preserve">development, including anterior-posterior and dorsal-ventral patterning and the interpretation of extra-cellular signaling. These interactions are largely mediated through interactions between short peptide motifs and the </w:t>
-      </w:r>
-      <w:proofErr w:type="spellStart"/>
-      <w:r>
-        <w:t>Gro</w:t>
-      </w:r>
-      <w:proofErr w:type="spellEnd"/>
-      <w:r>
-        <w:t xml:space="preserve"> WD-domain. Some factors, notably Dorsal, require the participation of additional factors to facilitate </w:t>
-      </w:r>
-      <w:proofErr w:type="spellStart"/>
-      <w:r>
-        <w:t>Gro</w:t>
-      </w:r>
-      <w:proofErr w:type="spellEnd"/>
-      <w:r>
-        <w:t xml:space="preserve"> recruitment.</w:t>
+        <w:t>development, including anterior-posterior and dorsal-ventral patterning and the interpretation of extra-cellular signaling. These interactions are largely mediated through interactions between short peptide motifs and the Gro WD-domain. Some factors, notably Dorsal, require the participation of additional factors to facilitate Gro recruitment.</w:t>
       </w:r>
       <w:r>
         <w:rPr>
@@ -4199,21 +3996,12 @@
                 <w:color w:val="000000"/>
               </w:rPr>
             </w:pPr>
-            <w:proofErr w:type="gramStart"/>
             <w:r>
               <w:rPr>
                 <w:rFonts w:ascii="Calibri" w:eastAsia="Times New Roman" w:hAnsi="Calibri"/>
                 <w:color w:val="000000"/>
               </w:rPr>
-              <w:t>Su(</w:t>
-            </w:r>
-            <w:proofErr w:type="gramEnd"/>
-            <w:r>
-              <w:rPr>
-                <w:rFonts w:ascii="Calibri" w:eastAsia="Times New Roman" w:hAnsi="Calibri"/>
-                <w:color w:val="000000"/>
-              </w:rPr>
-              <w:t>H)</w:t>
+              <w:t>Su(H)</w:t>
             </w:r>
           </w:p>
         </w:tc>
@@ -4314,7 +4102,7 @@
 </file>
 
 <file path=word/endnotes.xml><?xml version="1.0" encoding="utf-8"?>
-<w:endnotes xmlns:wpc="http://schemas.microsoft.com/office/word/2010/wordprocessingCanvas" xmlns:mo="http://schemas.microsoft.com/office/mac/office/2008/main" xmlns:mc="http://schemas.openxmlformats.org/markup-compatibility/2006" xmlns:mv="urn:schemas-microsoft-com:mac:vml" xmlns:o="urn:schemas-microsoft-com:office:office" xmlns:r="http://schemas.openxmlformats.org/officeDocument/2006/relationships" xmlns:m="http://schemas.openxmlformats.org/officeDocument/2006/math" xmlns:v="urn:schemas-microsoft-com:vml" xmlns:wp14="http://schemas.microsoft.com/office/word/2010/wordprocessingDrawing" xmlns:wp="http://schemas.openxmlformats.org/drawingml/2006/wordprocessingDrawing" xmlns:w10="urn:schemas-microsoft-com:office:word" xmlns:w="http://schemas.openxmlformats.org/wordprocessingml/2006/main" xmlns:w14="http://schemas.microsoft.com/office/word/2010/wordml" xmlns:wpg="http://schemas.microsoft.com/office/word/2010/wordprocessingGroup" xmlns:wpi="http://schemas.microsoft.com/office/word/2010/wordprocessingInk" xmlns:wne="http://schemas.microsoft.com/office/word/2006/wordml" xmlns:wps="http://schemas.microsoft.com/office/word/2010/wordprocessingShape" mc:Ignorable="w14 wp14">
+<w:endnotes xmlns:wpc="http://schemas.microsoft.com/office/word/2010/wordprocessingCanvas" xmlns:mo="http://schemas.microsoft.com/office/mac/office/2008/main" xmlns:mc="http://schemas.openxmlformats.org/markup-compatibility/2006" xmlns:mv="urn:schemas-microsoft-com:mac:vml" xmlns:o="urn:schemas-microsoft-com:office:office" xmlns:r="http://schemas.openxmlformats.org/officeDocument/2006/relationships" xmlns:m="http://schemas.openxmlformats.org/officeDocument/2006/math" xmlns:v="urn:schemas-microsoft-com:vml" xmlns:wp14="http://schemas.microsoft.com/office/word/2010/wordprocessingDrawing" xmlns:wp="http://schemas.openxmlformats.org/drawingml/2006/wordprocessingDrawing" xmlns:w10="urn:schemas-microsoft-com:office:word" xmlns:w="http://schemas.openxmlformats.org/wordprocessingml/2006/main" xmlns:w14="http://schemas.microsoft.com/office/word/2010/wordml" xmlns:w15="http://schemas.microsoft.com/office/word/2012/wordml" xmlns:wpg="http://schemas.microsoft.com/office/word/2010/wordprocessingGroup" xmlns:wpi="http://schemas.microsoft.com/office/word/2010/wordprocessingInk" xmlns:wne="http://schemas.microsoft.com/office/word/2006/wordml" xmlns:wps="http://schemas.microsoft.com/office/word/2010/wordprocessingShape" mc:Ignorable="w14 w15 wp14">
   <w:endnote w:type="separator" w:id="-1">
     <w:p>
       <w:r>
@@ -4333,7 +4121,7 @@
 </file>
 
 <file path=word/footnotes.xml><?xml version="1.0" encoding="utf-8"?>
-<w:footnotes xmlns:wpc="http://schemas.microsoft.com/office/word/2010/wordprocessingCanvas" xmlns:mo="http://schemas.microsoft.com/office/mac/office/2008/main" xmlns:mc="http://schemas.openxmlformats.org/markup-compatibility/2006" xmlns:mv="urn:schemas-microsoft-com:mac:vml" xmlns:o="urn:schemas-microsoft-com:office:office" xmlns:r="http://schemas.openxmlformats.org/officeDocument/2006/relationships" xmlns:m="http://schemas.openxmlformats.org/officeDocument/2006/math" xmlns:v="urn:schemas-microsoft-com:vml" xmlns:wp14="http://schemas.microsoft.com/office/word/2010/wordprocessingDrawing" xmlns:wp="http://schemas.openxmlformats.org/drawingml/2006/wordprocessingDrawing" xmlns:w10="urn:schemas-microsoft-com:office:word" xmlns:w="http://schemas.openxmlformats.org/wordprocessingml/2006/main" xmlns:w14="http://schemas.microsoft.com/office/word/2010/wordml" xmlns:wpg="http://schemas.microsoft.com/office/word/2010/wordprocessingGroup" xmlns:wpi="http://schemas.microsoft.com/office/word/2010/wordprocessingInk" xmlns:wne="http://schemas.microsoft.com/office/word/2006/wordml" xmlns:wps="http://schemas.microsoft.com/office/word/2010/wordprocessingShape" mc:Ignorable="w14 wp14">
+<w:footnotes xmlns:wpc="http://schemas.microsoft.com/office/word/2010/wordprocessingCanvas" xmlns:mo="http://schemas.microsoft.com/office/mac/office/2008/main" xmlns:mc="http://schemas.openxmlformats.org/markup-compatibility/2006" xmlns:mv="urn:schemas-microsoft-com:mac:vml" xmlns:o="urn:schemas-microsoft-com:office:office" xmlns:r="http://schemas.openxmlformats.org/officeDocument/2006/relationships" xmlns:m="http://schemas.openxmlformats.org/officeDocument/2006/math" xmlns:v="urn:schemas-microsoft-com:vml" xmlns:wp14="http://schemas.microsoft.com/office/word/2010/wordprocessingDrawing" xmlns:wp="http://schemas.openxmlformats.org/drawingml/2006/wordprocessingDrawing" xmlns:w10="urn:schemas-microsoft-com:office:word" xmlns:w="http://schemas.openxmlformats.org/wordprocessingml/2006/main" xmlns:w14="http://schemas.microsoft.com/office/word/2010/wordml" xmlns:w15="http://schemas.microsoft.com/office/word/2012/wordml" xmlns:wpg="http://schemas.microsoft.com/office/word/2010/wordprocessingGroup" xmlns:wpi="http://schemas.microsoft.com/office/word/2010/wordprocessingInk" xmlns:wne="http://schemas.microsoft.com/office/word/2006/wordml" xmlns:wps="http://schemas.microsoft.com/office/word/2010/wordprocessingShape" mc:Ignorable="w14 w15 wp14">
   <w:footnote w:type="separator" w:id="-1">
     <w:p>
       <w:r>
@@ -4352,7 +4140,7 @@
 </file>
 
 <file path=word/numbering.xml><?xml version="1.0" encoding="utf-8"?>
-<w:numbering xmlns:wpc="http://schemas.microsoft.com/office/word/2010/wordprocessingCanvas" xmlns:mo="http://schemas.microsoft.com/office/mac/office/2008/main" xmlns:mc="http://schemas.openxmlformats.org/markup-compatibility/2006" xmlns:mv="urn:schemas-microsoft-com:mac:vml" xmlns:o="urn:schemas-microsoft-com:office:office" xmlns:r="http://schemas.openxmlformats.org/officeDocument/2006/relationships" xmlns:m="http://schemas.openxmlformats.org/officeDocument/2006/math" xmlns:v="urn:schemas-microsoft-com:vml" xmlns:wp14="http://schemas.microsoft.com/office/word/2010/wordprocessingDrawing" xmlns:wp="http://schemas.openxmlformats.org/drawingml/2006/wordprocessingDrawing" xmlns:w10="urn:schemas-microsoft-com:office:word" xmlns:w="http://schemas.openxmlformats.org/wordprocessingml/2006/main" xmlns:w14="http://schemas.microsoft.com/office/word/2010/wordml" xmlns:wpg="http://schemas.microsoft.com/office/word/2010/wordprocessingGroup" xmlns:wpi="http://schemas.microsoft.com/office/word/2010/wordprocessingInk" xmlns:wne="http://schemas.microsoft.com/office/word/2006/wordml" xmlns:wps="http://schemas.microsoft.com/office/word/2010/wordprocessingShape" mc:Ignorable="w14 wp14">
+<w:numbering xmlns:wpc="http://schemas.microsoft.com/office/word/2010/wordprocessingCanvas" xmlns:mo="http://schemas.microsoft.com/office/mac/office/2008/main" xmlns:mc="http://schemas.openxmlformats.org/markup-compatibility/2006" xmlns:mv="urn:schemas-microsoft-com:mac:vml" xmlns:o="urn:schemas-microsoft-com:office:office" xmlns:r="http://schemas.openxmlformats.org/officeDocument/2006/relationships" xmlns:m="http://schemas.openxmlformats.org/officeDocument/2006/math" xmlns:v="urn:schemas-microsoft-com:vml" xmlns:wp14="http://schemas.microsoft.com/office/word/2010/wordprocessingDrawing" xmlns:wp="http://schemas.openxmlformats.org/drawingml/2006/wordprocessingDrawing" xmlns:w10="urn:schemas-microsoft-com:office:word" xmlns:w="http://schemas.openxmlformats.org/wordprocessingml/2006/main" xmlns:w14="http://schemas.microsoft.com/office/word/2010/wordml" xmlns:w15="http://schemas.microsoft.com/office/word/2012/wordml" xmlns:wpg="http://schemas.microsoft.com/office/word/2010/wordprocessingGroup" xmlns:wpi="http://schemas.microsoft.com/office/word/2010/wordprocessingInk" xmlns:wne="http://schemas.microsoft.com/office/word/2006/wordml" xmlns:wps="http://schemas.microsoft.com/office/word/2010/wordprocessingShape" mc:Ignorable="w14 w15 wp14">
   <w:abstractNum w:abstractNumId="0">
     <w:nsid w:val="E17F69BA"/>
     <w:multiLevelType w:val="multilevel"/>
@@ -4547,7 +4335,7 @@
 </file>
 
 <file path=word/styles.xml><?xml version="1.0" encoding="utf-8"?>
-<w:styles xmlns:mc="http://schemas.openxmlformats.org/markup-compatibility/2006" xmlns:r="http://schemas.openxmlformats.org/officeDocument/2006/relationships" xmlns:w="http://schemas.openxmlformats.org/wordprocessingml/2006/main" xmlns:w14="http://schemas.microsoft.com/office/word/2010/wordml" mc:Ignorable="w14">
+<w:styles xmlns:mc="http://schemas.openxmlformats.org/markup-compatibility/2006" xmlns:r="http://schemas.openxmlformats.org/officeDocument/2006/relationships" xmlns:w="http://schemas.openxmlformats.org/wordprocessingml/2006/main" xmlns:w14="http://schemas.microsoft.com/office/word/2010/wordml" xmlns:w15="http://schemas.microsoft.com/office/word/2012/wordml" mc:Ignorable="w14 w15">
   <w:docDefaults>
     <w:rPrDefault>
       <w:rPr>
@@ -4563,10 +4351,18 @@
       </w:pPr>
     </w:pPrDefault>
   </w:docDefaults>
-  <w:latentStyles w:defLockedState="0" w:defUIPriority="0" w:defSemiHidden="0" w:defUnhideWhenUsed="0" w:defQFormat="0" w:count="276">
+  <w:latentStyles w:defLockedState="0" w:defUIPriority="0" w:defSemiHidden="0" w:defUnhideWhenUsed="0" w:defQFormat="0" w:count="380">
     <w:lsdException w:name="Normal" w:qFormat="1"/>
     <w:lsdException w:name="heading 1" w:uiPriority="9" w:qFormat="1"/>
+    <w:lsdException w:name="heading 7" w:semiHidden="1" w:unhideWhenUsed="1"/>
+    <w:lsdException w:name="heading 8" w:semiHidden="1" w:unhideWhenUsed="1"/>
+    <w:lsdException w:name="heading 9" w:semiHidden="1" w:unhideWhenUsed="1"/>
     <w:lsdException w:name="index 1" w:semiHidden="1" w:unhideWhenUsed="1"/>
+    <w:lsdException w:name="index 2" w:semiHidden="1" w:unhideWhenUsed="1"/>
+    <w:lsdException w:name="index 3" w:semiHidden="1" w:unhideWhenUsed="1"/>
+    <w:lsdException w:name="index 4" w:semiHidden="1" w:unhideWhenUsed="1"/>
+    <w:lsdException w:name="index 5" w:semiHidden="1" w:unhideWhenUsed="1"/>
+    <w:lsdException w:name="index 6" w:semiHidden="1" w:unhideWhenUsed="1"/>
     <w:lsdException w:name="index 7" w:semiHidden="1" w:unhideWhenUsed="1"/>
     <w:lsdException w:name="index 8" w:semiHidden="1" w:unhideWhenUsed="1"/>
     <w:lsdException w:name="index 9" w:semiHidden="1" w:unhideWhenUsed="1"/>
@@ -4611,7 +4407,15 @@
     <w:lsdException w:name="List Bullet 5" w:semiHidden="1" w:unhideWhenUsed="1"/>
     <w:lsdException w:name="List Number 3" w:semiHidden="1" w:unhideWhenUsed="1"/>
     <w:lsdException w:name="List Number 4" w:semiHidden="1" w:unhideWhenUsed="1"/>
-    <w:lsdException w:name="Body Text" w:qFormat="1"/>
+    <w:lsdException w:name="Closing" w:semiHidden="1" w:unhideWhenUsed="1"/>
+    <w:lsdException w:name="Signature" w:semiHidden="1" w:unhideWhenUsed="1"/>
+    <w:lsdException w:name="Default Paragraph Font" w:semiHidden="1" w:unhideWhenUsed="1"/>
+    <w:lsdException w:name="Body Text" w:semiHidden="1" w:unhideWhenUsed="1" w:qFormat="1"/>
+    <w:lsdException w:name="Body Text Indent" w:semiHidden="1" w:unhideWhenUsed="1"/>
+    <w:lsdException w:name="List Continue" w:semiHidden="1" w:unhideWhenUsed="1"/>
+    <w:lsdException w:name="List Continue 2" w:semiHidden="1" w:unhideWhenUsed="1"/>
+    <w:lsdException w:name="List Continue 3" w:semiHidden="1" w:unhideWhenUsed="1"/>
+    <w:lsdException w:name="List Continue 4" w:semiHidden="1" w:unhideWhenUsed="1"/>
     <w:lsdException w:name="List Continue 5" w:semiHidden="1" w:unhideWhenUsed="1"/>
     <w:lsdException w:name="Message Header" w:semiHidden="1" w:unhideWhenUsed="1"/>
     <w:lsdException w:name="Salutation" w:semiHidden="1" w:unhideWhenUsed="1"/>
@@ -4629,6 +4433,10 @@
     <w:lsdException w:name="Document Map" w:semiHidden="1" w:unhideWhenUsed="1"/>
     <w:lsdException w:name="Plain Text" w:semiHidden="1" w:unhideWhenUsed="1"/>
     <w:lsdException w:name="E-mail Signature" w:semiHidden="1" w:unhideWhenUsed="1"/>
+    <w:lsdException w:name="HTML Top of Form" w:semiHidden="1" w:unhideWhenUsed="1"/>
+    <w:lsdException w:name="HTML Bottom of Form" w:semiHidden="1" w:unhideWhenUsed="1"/>
+    <w:lsdException w:name="Normal (Web)" w:semiHidden="1" w:unhideWhenUsed="1"/>
+    <w:lsdException w:name="HTML Acronym" w:semiHidden="1" w:unhideWhenUsed="1"/>
     <w:lsdException w:name="HTML Address" w:semiHidden="1" w:unhideWhenUsed="1"/>
     <w:lsdException w:name="HTML Cite" w:semiHidden="1" w:unhideWhenUsed="1"/>
     <w:lsdException w:name="HTML Code" w:semiHidden="1" w:unhideWhenUsed="1"/>
@@ -4698,9 +4506,206 @@
     <w:lsdException w:name="Note Level 8" w:semiHidden="1" w:unhideWhenUsed="1"/>
     <w:lsdException w:name="Note Level 9" w:semiHidden="1" w:unhideWhenUsed="1"/>
     <w:lsdException w:name="Placeholder Text" w:semiHidden="1"/>
+    <w:lsdException w:name="Medium List 1"/>
+    <w:lsdException w:name="Medium List 2"/>
+    <w:lsdException w:name="Medium Grid 1"/>
+    <w:lsdException w:name="Medium Grid 2"/>
+    <w:lsdException w:name="Medium Grid 3"/>
+    <w:lsdException w:name="Dark List"/>
+    <w:lsdException w:name="Colorful Shading"/>
+    <w:lsdException w:name="Colorful List"/>
+    <w:lsdException w:name="Colorful Grid"/>
+    <w:lsdException w:name="Light Shading Accent 1"/>
+    <w:lsdException w:name="Light List Accent 1"/>
+    <w:lsdException w:name="Light Grid Accent 1"/>
+    <w:lsdException w:name="Medium Shading 1 Accent 1"/>
+    <w:lsdException w:name="Medium Shading 2 Accent 1"/>
+    <w:lsdException w:name="Medium List 1 Accent 1"/>
     <w:lsdException w:name="Revision" w:semiHidden="1"/>
+    <w:lsdException w:name="Medium List 2 Accent 1"/>
+    <w:lsdException w:name="Medium Grid 1 Accent 1"/>
+    <w:lsdException w:name="Medium Grid 2 Accent 1"/>
+    <w:lsdException w:name="Medium Grid 3 Accent 1"/>
+    <w:lsdException w:name="Dark List Accent 1"/>
+    <w:lsdException w:name="Colorful Shading Accent 1"/>
+    <w:lsdException w:name="Colorful List Accent 1"/>
+    <w:lsdException w:name="Colorful Grid Accent 1"/>
+    <w:lsdException w:name="Light Shading Accent 2"/>
+    <w:lsdException w:name="Light List Accent 2"/>
+    <w:lsdException w:name="Light Grid Accent 2"/>
+    <w:lsdException w:name="Medium Shading 1 Accent 2"/>
+    <w:lsdException w:name="Medium Shading 2 Accent 2"/>
+    <w:lsdException w:name="Medium List 1 Accent 2"/>
+    <w:lsdException w:name="Medium List 2 Accent 2"/>
+    <w:lsdException w:name="Medium Grid 1 Accent 2"/>
+    <w:lsdException w:name="Medium Grid 2 Accent 2"/>
+    <w:lsdException w:name="Medium Grid 3 Accent 2"/>
+    <w:lsdException w:name="Dark List Accent 2"/>
+    <w:lsdException w:name="Colorful Shading Accent 2"/>
+    <w:lsdException w:name="Colorful List Accent 2"/>
+    <w:lsdException w:name="Colorful Grid Accent 2"/>
+    <w:lsdException w:name="Light Shading Accent 3"/>
+    <w:lsdException w:name="Light List Accent 3"/>
+    <w:lsdException w:name="Light Grid Accent 3"/>
+    <w:lsdException w:name="Medium Shading 1 Accent 3"/>
+    <w:lsdException w:name="Medium Shading 2 Accent 3"/>
+    <w:lsdException w:name="Medium List 1 Accent 3"/>
+    <w:lsdException w:name="Medium List 2 Accent 3"/>
+    <w:lsdException w:name="Medium Grid 1 Accent 3"/>
+    <w:lsdException w:name="Medium Grid 2 Accent 3"/>
+    <w:lsdException w:name="Medium Grid 3 Accent 3"/>
+    <w:lsdException w:name="Dark List Accent 3"/>
+    <w:lsdException w:name="Colorful Shading Accent 3"/>
+    <w:lsdException w:name="Colorful List Accent 3"/>
+    <w:lsdException w:name="Colorful Grid Accent 3"/>
+    <w:lsdException w:name="Light Shading Accent 4"/>
+    <w:lsdException w:name="Light List Accent 4"/>
+    <w:lsdException w:name="Light Grid Accent 4"/>
+    <w:lsdException w:name="Medium Shading 1 Accent 4"/>
+    <w:lsdException w:name="Medium Shading 2 Accent 4"/>
+    <w:lsdException w:name="Medium List 1 Accent 4"/>
+    <w:lsdException w:name="Medium List 2 Accent 4"/>
+    <w:lsdException w:name="Medium Grid 1 Accent 4"/>
+    <w:lsdException w:name="Medium Grid 2 Accent 4"/>
+    <w:lsdException w:name="Medium Grid 3 Accent 4"/>
+    <w:lsdException w:name="Dark List Accent 4"/>
+    <w:lsdException w:name="Colorful Shading Accent 4"/>
+    <w:lsdException w:name="Colorful List Accent 4"/>
+    <w:lsdException w:name="Colorful Grid Accent 4"/>
+    <w:lsdException w:name="Light Shading Accent 5"/>
+    <w:lsdException w:name="Light List Accent 5"/>
+    <w:lsdException w:name="Light Grid Accent 5"/>
+    <w:lsdException w:name="Medium Shading 1 Accent 5"/>
+    <w:lsdException w:name="Medium Shading 2 Accent 5"/>
+    <w:lsdException w:name="Medium List 1 Accent 5"/>
+    <w:lsdException w:name="Medium List 2 Accent 5"/>
+    <w:lsdException w:name="Medium Grid 1 Accent 5"/>
+    <w:lsdException w:name="Medium Grid 2 Accent 5"/>
+    <w:lsdException w:name="Medium Grid 3 Accent 5"/>
+    <w:lsdException w:name="Dark List Accent 5"/>
+    <w:lsdException w:name="Colorful Shading Accent 5"/>
+    <w:lsdException w:name="Colorful List Accent 5"/>
+    <w:lsdException w:name="Colorful Grid Accent 5"/>
+    <w:lsdException w:name="Light Shading Accent 6"/>
+    <w:lsdException w:name="Light List Accent 6"/>
+    <w:lsdException w:name="Light Grid Accent 6"/>
+    <w:lsdException w:name="Medium Shading 1 Accent 6"/>
+    <w:lsdException w:name="Medium Shading 2 Accent 6"/>
+    <w:lsdException w:name="Medium List 1 Accent 6"/>
+    <w:lsdException w:name="Medium List 2 Accent 6"/>
+    <w:lsdException w:name="Medium Grid 1 Accent 6"/>
+    <w:lsdException w:name="Medium Grid 2 Accent 6"/>
+    <w:lsdException w:name="Medium Grid 3 Accent 6"/>
+    <w:lsdException w:name="Dark List Accent 6"/>
+    <w:lsdException w:name="Colorful Shading Accent 6"/>
+    <w:lsdException w:name="Colorful List Accent 6"/>
+    <w:lsdException w:name="Colorful Grid Accent 6"/>
     <w:lsdException w:name="Bibliography" w:semiHidden="1" w:unhideWhenUsed="1"/>
     <w:lsdException w:name="TOC Heading" w:semiHidden="1" w:unhideWhenUsed="1"/>
+    <w:lsdException w:name="Plain Table 1" w:uiPriority="41"/>
+    <w:lsdException w:name="Plain Table 2" w:uiPriority="42"/>
+    <w:lsdException w:name="Plain Table 3" w:uiPriority="43"/>
+    <w:lsdException w:name="Plain Table 4" w:uiPriority="44"/>
+    <w:lsdException w:name="Plain Table 5" w:uiPriority="45"/>
+    <w:lsdException w:name="Grid Table Light" w:uiPriority="40"/>
+    <w:lsdException w:name="Grid Table 1 Light" w:uiPriority="46"/>
+    <w:lsdException w:name="Grid Table 2" w:uiPriority="47"/>
+    <w:lsdException w:name="Grid Table 3" w:uiPriority="48"/>
+    <w:lsdException w:name="Grid Table 4" w:uiPriority="49"/>
+    <w:lsdException w:name="Grid Table 5 Dark" w:uiPriority="50"/>
+    <w:lsdException w:name="Grid Table 6 Colorful" w:uiPriority="51"/>
+    <w:lsdException w:name="Grid Table 7 Colorful" w:uiPriority="52"/>
+    <w:lsdException w:name="Grid Table 1 Light Accent 1" w:uiPriority="46"/>
+    <w:lsdException w:name="Grid Table 2 Accent 1" w:uiPriority="47"/>
+    <w:lsdException w:name="Grid Table 3 Accent 1" w:uiPriority="48"/>
+    <w:lsdException w:name="Grid Table 4 Accent 1" w:uiPriority="49"/>
+    <w:lsdException w:name="Grid Table 5 Dark Accent 1" w:uiPriority="50"/>
+    <w:lsdException w:name="Grid Table 6 Colorful Accent 1" w:uiPriority="51"/>
+    <w:lsdException w:name="Grid Table 7 Colorful Accent 1" w:uiPriority="52"/>
+    <w:lsdException w:name="Grid Table 1 Light Accent 2" w:uiPriority="46"/>
+    <w:lsdException w:name="Grid Table 2 Accent 2" w:uiPriority="47"/>
+    <w:lsdException w:name="Grid Table 3 Accent 2" w:uiPriority="48"/>
+    <w:lsdException w:name="Grid Table 4 Accent 2" w:uiPriority="49"/>
+    <w:lsdException w:name="Grid Table 5 Dark Accent 2" w:uiPriority="50"/>
+    <w:lsdException w:name="Grid Table 6 Colorful Accent 2" w:uiPriority="51"/>
+    <w:lsdException w:name="Grid Table 7 Colorful Accent 2" w:uiPriority="52"/>
+    <w:lsdException w:name="Grid Table 1 Light Accent 3" w:uiPriority="46"/>
+    <w:lsdException w:name="Grid Table 2 Accent 3" w:uiPriority="47"/>
+    <w:lsdException w:name="Grid Table 3 Accent 3" w:uiPriority="48"/>
+    <w:lsdException w:name="Grid Table 4 Accent 3" w:uiPriority="49"/>
+    <w:lsdException w:name="Grid Table 5 Dark Accent 3" w:uiPriority="50"/>
+    <w:lsdException w:name="Grid Table 6 Colorful Accent 3" w:uiPriority="51"/>
+    <w:lsdException w:name="Grid Table 7 Colorful Accent 3" w:uiPriority="52"/>
+    <w:lsdException w:name="Grid Table 1 Light Accent 4" w:uiPriority="46"/>
+    <w:lsdException w:name="Grid Table 2 Accent 4" w:uiPriority="47"/>
+    <w:lsdException w:name="Grid Table 3 Accent 4" w:uiPriority="48"/>
+    <w:lsdException w:name="Grid Table 4 Accent 4" w:uiPriority="49"/>
+    <w:lsdException w:name="Grid Table 5 Dark Accent 4" w:uiPriority="50"/>
+    <w:lsdException w:name="Grid Table 6 Colorful Accent 4" w:uiPriority="51"/>
+    <w:lsdException w:name="Grid Table 7 Colorful Accent 4" w:uiPriority="52"/>
+    <w:lsdException w:name="Grid Table 1 Light Accent 5" w:uiPriority="46"/>
+    <w:lsdException w:name="Grid Table 2 Accent 5" w:uiPriority="47"/>
+    <w:lsdException w:name="Grid Table 3 Accent 5" w:uiPriority="48"/>
+    <w:lsdException w:name="Grid Table 4 Accent 5" w:uiPriority="49"/>
+    <w:lsdException w:name="Grid Table 5 Dark Accent 5" w:uiPriority="50"/>
+    <w:lsdException w:name="Grid Table 6 Colorful Accent 5" w:uiPriority="51"/>
+    <w:lsdException w:name="Grid Table 7 Colorful Accent 5" w:uiPriority="52"/>
+    <w:lsdException w:name="Grid Table 1 Light Accent 6" w:uiPriority="46"/>
+    <w:lsdException w:name="Grid Table 2 Accent 6" w:uiPriority="47"/>
+    <w:lsdException w:name="Grid Table 3 Accent 6" w:uiPriority="48"/>
+    <w:lsdException w:name="Grid Table 4 Accent 6" w:uiPriority="49"/>
+    <w:lsdException w:name="Grid Table 5 Dark Accent 6" w:uiPriority="50"/>
+    <w:lsdException w:name="Grid Table 6 Colorful Accent 6" w:uiPriority="51"/>
+    <w:lsdException w:name="Grid Table 7 Colorful Accent 6" w:uiPriority="52"/>
+    <w:lsdException w:name="List Table 1 Light" w:uiPriority="46"/>
+    <w:lsdException w:name="List Table 2" w:uiPriority="47"/>
+    <w:lsdException w:name="List Table 3" w:uiPriority="48"/>
+    <w:lsdException w:name="List Table 4" w:uiPriority="49"/>
+    <w:lsdException w:name="List Table 5 Dark" w:uiPriority="50"/>
+    <w:lsdException w:name="List Table 6 Colorful" w:uiPriority="51"/>
+    <w:lsdException w:name="List Table 7 Colorful" w:uiPriority="52"/>
+    <w:lsdException w:name="List Table 1 Light Accent 1" w:uiPriority="46"/>
+    <w:lsdException w:name="List Table 2 Accent 1" w:uiPriority="47"/>
+    <w:lsdException w:name="List Table 3 Accent 1" w:uiPriority="48"/>
+    <w:lsdException w:name="List Table 4 Accent 1" w:uiPriority="49"/>
+    <w:lsdException w:name="List Table 5 Dark Accent 1" w:uiPriority="50"/>
+    <w:lsdException w:name="List Table 6 Colorful Accent 1" w:uiPriority="51"/>
+    <w:lsdException w:name="List Table 7 Colorful Accent 1" w:uiPriority="52"/>
+    <w:lsdException w:name="List Table 1 Light Accent 2" w:uiPriority="46"/>
+    <w:lsdException w:name="List Table 2 Accent 2" w:uiPriority="47"/>
+    <w:lsdException w:name="List Table 3 Accent 2" w:uiPriority="48"/>
+    <w:lsdException w:name="List Table 4 Accent 2" w:uiPriority="49"/>
+    <w:lsdException w:name="List Table 5 Dark Accent 2" w:uiPriority="50"/>
+    <w:lsdException w:name="List Table 6 Colorful Accent 2" w:uiPriority="51"/>
+    <w:lsdException w:name="List Table 7 Colorful Accent 2" w:uiPriority="52"/>
+    <w:lsdException w:name="List Table 1 Light Accent 3" w:uiPriority="46"/>
+    <w:lsdException w:name="List Table 2 Accent 3" w:uiPriority="47"/>
+    <w:lsdException w:name="List Table 3 Accent 3" w:uiPriority="48"/>
+    <w:lsdException w:name="List Table 4 Accent 3" w:uiPriority="49"/>
+    <w:lsdException w:name="List Table 5 Dark Accent 3" w:uiPriority="50"/>
+    <w:lsdException w:name="List Table 6 Colorful Accent 3" w:uiPriority="51"/>
+    <w:lsdException w:name="List Table 7 Colorful Accent 3" w:uiPriority="52"/>
+    <w:lsdException w:name="List Table 1 Light Accent 4" w:uiPriority="46"/>
+    <w:lsdException w:name="List Table 2 Accent 4" w:uiPriority="47"/>
+    <w:lsdException w:name="List Table 3 Accent 4" w:uiPriority="48"/>
+    <w:lsdException w:name="List Table 4 Accent 4" w:uiPriority="49"/>
+    <w:lsdException w:name="List Table 5 Dark Accent 4" w:uiPriority="50"/>
+    <w:lsdException w:name="List Table 6 Colorful Accent 4" w:uiPriority="51"/>
+    <w:lsdException w:name="List Table 7 Colorful Accent 4" w:uiPriority="52"/>
+    <w:lsdException w:name="List Table 1 Light Accent 5" w:uiPriority="46"/>
+    <w:lsdException w:name="List Table 2 Accent 5" w:uiPriority="47"/>
+    <w:lsdException w:name="List Table 3 Accent 5" w:uiPriority="48"/>
+    <w:lsdException w:name="List Table 4 Accent 5" w:uiPriority="49"/>
+    <w:lsdException w:name="List Table 5 Dark Accent 5" w:uiPriority="50"/>
+    <w:lsdException w:name="List Table 6 Colorful Accent 5" w:uiPriority="51"/>
+    <w:lsdException w:name="List Table 7 Colorful Accent 5" w:uiPriority="52"/>
+    <w:lsdException w:name="List Table 1 Light Accent 6" w:uiPriority="46"/>
+    <w:lsdException w:name="List Table 2 Accent 6" w:uiPriority="47"/>
+    <w:lsdException w:name="List Table 3 Accent 6" w:uiPriority="48"/>
+    <w:lsdException w:name="List Table 4 Accent 6" w:uiPriority="49"/>
+    <w:lsdException w:name="List Table 5 Dark Accent 6" w:uiPriority="50"/>
+    <w:lsdException w:name="List Table 6 Colorful Accent 6" w:uiPriority="51"/>
+    <w:lsdException w:name="List Table 7 Colorful Accent 6" w:uiPriority="52"/>
   </w:latentStyles>
   <w:style w:type="paragraph" w:default="1" w:styleId="Normal">
     <w:name w:val="Normal"/>
@@ -4822,885 +4827,7 @@
   <w:style w:type="character" w:default="1" w:styleId="DefaultParagraphFont">
     <w:name w:val="Default Paragraph Font"/>
     <w:uiPriority w:val="1"/>
-    <w:unhideWhenUsed/>
-  </w:style>
-  <w:style w:type="table" w:default="1" w:styleId="TableNormal">
-    <w:name w:val="Normal Table"/>
-    <w:uiPriority w:val="99"/>
     <w:semiHidden/>
-    <w:unhideWhenUsed/>
-    <w:tblPr>
-      <w:tblInd w:w="0" w:type="dxa"/>
-      <w:tblCellMar>
-        <w:top w:w="0" w:type="dxa"/>
-        <w:left w:w="108" w:type="dxa"/>
-        <w:bottom w:w="0" w:type="dxa"/>
-        <w:right w:w="108" w:type="dxa"/>
-      </w:tblCellMar>
-    </w:tblPr>
-  </w:style>
-  <w:style w:type="numbering" w:default="1" w:styleId="NoList">
-    <w:name w:val="No List"/>
-    <w:uiPriority w:val="99"/>
-    <w:semiHidden/>
-    <w:unhideWhenUsed/>
-  </w:style>
-  <w:style w:type="paragraph" w:styleId="BodyText">
-    <w:name w:val="Body Text"/>
-    <w:basedOn w:val="Normal"/>
-    <w:qFormat/>
-    <w:pPr>
-      <w:spacing w:before="180" w:after="180"/>
-    </w:pPr>
-    <w:rPr>
-      <w:rFonts w:asciiTheme="minorHAnsi" w:hAnsiTheme="minorHAnsi" w:cstheme="minorBidi"/>
-    </w:rPr>
-  </w:style>
-  <w:style w:type="paragraph" w:customStyle="1" w:styleId="FirstParagraph">
-    <w:name w:val="First Paragraph"/>
-    <w:basedOn w:val="BodyText"/>
-    <w:next w:val="BodyText"/>
-    <w:qFormat/>
-  </w:style>
-  <w:style w:type="paragraph" w:customStyle="1" w:styleId="Compact">
-    <w:name w:val="Compact"/>
-    <w:basedOn w:val="BodyText"/>
-    <w:qFormat/>
-    <w:pPr>
-      <w:spacing w:before="36" w:after="36"/>
-    </w:pPr>
-  </w:style>
-  <w:style w:type="paragraph" w:styleId="Title">
-    <w:name w:val="Title"/>
-    <w:basedOn w:val="Normal"/>
-    <w:next w:val="BodyText"/>
-    <w:qFormat/>
-    <w:pPr>
-      <w:keepNext/>
-      <w:keepLines/>
-      <w:spacing w:before="480" w:after="240"/>
-      <w:jc w:val="center"/>
-    </w:pPr>
-    <w:rPr>
-      <w:rFonts w:asciiTheme="majorHAnsi" w:eastAsiaTheme="majorEastAsia" w:hAnsiTheme="majorHAnsi" w:cstheme="majorBidi"/>
-      <w:b/>
-      <w:bCs/>
-      <w:color w:val="345A8A" w:themeColor="accent1" w:themeShade="B5"/>
-      <w:sz w:val="36"/>
-      <w:szCs w:val="36"/>
-    </w:rPr>
-  </w:style>
-  <w:style w:type="paragraph" w:styleId="Subtitle">
-    <w:name w:val="Subtitle"/>
-    <w:basedOn w:val="Title"/>
-    <w:next w:val="BodyText"/>
-    <w:qFormat/>
-    <w:pPr>
-      <w:spacing w:before="240"/>
-    </w:pPr>
-    <w:rPr>
-      <w:sz w:val="30"/>
-      <w:szCs w:val="30"/>
-    </w:rPr>
-  </w:style>
-  <w:style w:type="paragraph" w:customStyle="1" w:styleId="Author">
-    <w:name w:val="Author"/>
-    <w:next w:val="BodyText"/>
-    <w:qFormat/>
-    <w:pPr>
-      <w:keepNext/>
-      <w:keepLines/>
-      <w:jc w:val="center"/>
-    </w:pPr>
-  </w:style>
-  <w:style w:type="paragraph" w:styleId="Date">
-    <w:name w:val="Date"/>
-    <w:next w:val="BodyText"/>
-    <w:qFormat/>
-    <w:pPr>
-      <w:keepNext/>
-      <w:keepLines/>
-      <w:jc w:val="center"/>
-    </w:pPr>
-  </w:style>
-  <w:style w:type="paragraph" w:customStyle="1" w:styleId="Abstract">
-    <w:name w:val="Abstract"/>
-    <w:basedOn w:val="Normal"/>
-    <w:next w:val="BodyText"/>
-    <w:qFormat/>
-    <w:pPr>
-      <w:keepNext/>
-      <w:keepLines/>
-      <w:spacing w:before="300" w:after="300"/>
-    </w:pPr>
-    <w:rPr>
-      <w:rFonts w:asciiTheme="minorHAnsi" w:hAnsiTheme="minorHAnsi" w:cstheme="minorBidi"/>
-      <w:sz w:val="20"/>
-      <w:szCs w:val="20"/>
-    </w:rPr>
-  </w:style>
-  <w:style w:type="paragraph" w:styleId="Bibliography">
-    <w:name w:val="Bibliography"/>
-    <w:basedOn w:val="Normal"/>
-    <w:qFormat/>
-    <w:pPr>
-      <w:spacing w:after="200"/>
-    </w:pPr>
-    <w:rPr>
-      <w:rFonts w:asciiTheme="minorHAnsi" w:hAnsiTheme="minorHAnsi" w:cstheme="minorBidi"/>
-    </w:rPr>
-  </w:style>
-  <w:style w:type="paragraph" w:styleId="BlockText">
-    <w:name w:val="Block Text"/>
-    <w:basedOn w:val="BodyText"/>
-    <w:next w:val="BodyText"/>
-    <w:uiPriority w:val="9"/>
-    <w:unhideWhenUsed/>
-    <w:qFormat/>
-    <w:pPr>
-      <w:spacing w:before="100" w:after="100"/>
-    </w:pPr>
-    <w:rPr>
-      <w:rFonts w:asciiTheme="majorHAnsi" w:eastAsiaTheme="majorEastAsia" w:hAnsiTheme="majorHAnsi" w:cstheme="majorBidi"/>
-      <w:bCs/>
-      <w:sz w:val="20"/>
-      <w:szCs w:val="20"/>
-    </w:rPr>
-  </w:style>
-  <w:style w:type="paragraph" w:styleId="FootnoteText">
-    <w:name w:val="footnote text"/>
-    <w:basedOn w:val="Normal"/>
-    <w:uiPriority w:val="9"/>
-    <w:unhideWhenUsed/>
-    <w:qFormat/>
-    <w:pPr>
-      <w:spacing w:after="200"/>
-    </w:pPr>
-    <w:rPr>
-      <w:rFonts w:asciiTheme="minorHAnsi" w:hAnsiTheme="minorHAnsi" w:cstheme="minorBidi"/>
-    </w:rPr>
-  </w:style>
-  <w:style w:type="paragraph" w:customStyle="1" w:styleId="DefinitionTerm">
-    <w:name w:val="Definition Term"/>
-    <w:basedOn w:val="Normal"/>
-    <w:next w:val="Definition"/>
-    <w:pPr>
-      <w:keepNext/>
-      <w:keepLines/>
-    </w:pPr>
-    <w:rPr>
-      <w:rFonts w:asciiTheme="minorHAnsi" w:hAnsiTheme="minorHAnsi" w:cstheme="minorBidi"/>
-      <w:b/>
-    </w:rPr>
-  </w:style>
-  <w:style w:type="paragraph" w:customStyle="1" w:styleId="Definition">
-    <w:name w:val="Definition"/>
-    <w:basedOn w:val="Normal"/>
-    <w:pPr>
-      <w:spacing w:after="200"/>
-    </w:pPr>
-    <w:rPr>
-      <w:rFonts w:asciiTheme="minorHAnsi" w:hAnsiTheme="minorHAnsi" w:cstheme="minorBidi"/>
-    </w:rPr>
-  </w:style>
-  <w:style w:type="paragraph" w:styleId="Caption">
-    <w:name w:val="caption"/>
-    <w:basedOn w:val="Normal"/>
-    <w:link w:val="CaptionChar"/>
-    <w:pPr>
-      <w:spacing w:after="120"/>
-    </w:pPr>
-    <w:rPr>
-      <w:rFonts w:asciiTheme="minorHAnsi" w:hAnsiTheme="minorHAnsi" w:cstheme="minorBidi"/>
-      <w:i/>
-    </w:rPr>
-  </w:style>
-  <w:style w:type="paragraph" w:customStyle="1" w:styleId="TableCaption">
-    <w:name w:val="Table Caption"/>
-    <w:basedOn w:val="Caption"/>
-    <w:pPr>
-      <w:keepNext/>
-    </w:pPr>
-  </w:style>
-  <w:style w:type="paragraph" w:customStyle="1" w:styleId="ImageCaption">
-    <w:name w:val="Image Caption"/>
-    <w:basedOn w:val="Caption"/>
-  </w:style>
-  <w:style w:type="paragraph" w:customStyle="1" w:styleId="Figure">
-    <w:name w:val="Figure"/>
-    <w:basedOn w:val="Normal"/>
-    <w:pPr>
-      <w:spacing w:after="200"/>
-    </w:pPr>
-    <w:rPr>
-      <w:rFonts w:asciiTheme="minorHAnsi" w:hAnsiTheme="minorHAnsi" w:cstheme="minorBidi"/>
-    </w:rPr>
-  </w:style>
-  <w:style w:type="paragraph" w:customStyle="1" w:styleId="FigurewithCaption">
-    <w:name w:val="Figure with Caption"/>
-    <w:basedOn w:val="Figure"/>
-    <w:pPr>
-      <w:keepNext/>
-    </w:pPr>
-  </w:style>
-  <w:style w:type="character" w:customStyle="1" w:styleId="CaptionChar">
-    <w:name w:val="Caption Char"/>
-    <w:basedOn w:val="DefaultParagraphFont"/>
-    <w:link w:val="Caption"/>
-  </w:style>
-  <w:style w:type="character" w:customStyle="1" w:styleId="VerbatimChar">
-    <w:name w:val="Verbatim Char"/>
-    <w:basedOn w:val="CaptionChar"/>
-    <w:link w:val="SourceCode"/>
-    <w:rPr>
-      <w:rFonts w:ascii="Consolas" w:hAnsi="Consolas"/>
-      <w:sz w:val="22"/>
-    </w:rPr>
-  </w:style>
-  <w:style w:type="character" w:styleId="FootnoteReference">
-    <w:name w:val="footnote reference"/>
-    <w:basedOn w:val="CaptionChar"/>
-    <w:rPr>
-      <w:vertAlign w:val="superscript"/>
-    </w:rPr>
-  </w:style>
-  <w:style w:type="character" w:styleId="Hyperlink">
-    <w:name w:val="Hyperlink"/>
-    <w:basedOn w:val="CaptionChar"/>
-    <w:rPr>
-      <w:color w:val="4F81BD" w:themeColor="accent1"/>
-    </w:rPr>
-  </w:style>
-  <w:style w:type="paragraph" w:styleId="TOCHeading">
-    <w:name w:val="TOC Heading"/>
-    <w:basedOn w:val="Heading1"/>
-    <w:next w:val="BodyText"/>
-    <w:uiPriority w:val="39"/>
-    <w:unhideWhenUsed/>
-    <w:qFormat/>
-    <w:pPr>
-      <w:spacing w:before="240" w:line="259" w:lineRule="auto"/>
-      <w:outlineLvl w:val="9"/>
-    </w:pPr>
-    <w:rPr>
-      <w:b w:val="0"/>
-      <w:bCs w:val="0"/>
-      <w:color w:val="365F91" w:themeColor="accent1" w:themeShade="BF"/>
-    </w:rPr>
-  </w:style>
-  <w:style w:type="paragraph" w:customStyle="1" w:styleId="SourceCode">
-    <w:name w:val="Source Code"/>
-    <w:basedOn w:val="Normal"/>
-    <w:link w:val="VerbatimChar"/>
-    <w:pPr>
-      <w:wordWrap w:val="0"/>
-      <w:spacing w:after="200"/>
-    </w:pPr>
-    <w:rPr>
-      <w:rFonts w:asciiTheme="minorHAnsi" w:hAnsiTheme="minorHAnsi" w:cstheme="minorBidi"/>
-    </w:rPr>
-  </w:style>
-  <w:style w:type="character" w:customStyle="1" w:styleId="KeywordTok">
-    <w:name w:val="KeywordTok"/>
-    <w:basedOn w:val="VerbatimChar"/>
-    <w:rPr>
-      <w:rFonts w:ascii="Consolas" w:hAnsi="Consolas"/>
-      <w:b/>
-      <w:color w:val="007020"/>
-      <w:sz w:val="22"/>
-    </w:rPr>
-  </w:style>
-  <w:style w:type="character" w:customStyle="1" w:styleId="DataTypeTok">
-    <w:name w:val="DataTypeTok"/>
-    <w:basedOn w:val="VerbatimChar"/>
-    <w:rPr>
-      <w:rFonts w:ascii="Consolas" w:hAnsi="Consolas"/>
-      <w:color w:val="902000"/>
-      <w:sz w:val="22"/>
-    </w:rPr>
-  </w:style>
-  <w:style w:type="character" w:customStyle="1" w:styleId="DecValTok">
-    <w:name w:val="DecValTok"/>
-    <w:basedOn w:val="VerbatimChar"/>
-    <w:rPr>
-      <w:rFonts w:ascii="Consolas" w:hAnsi="Consolas"/>
-      <w:color w:val="40A070"/>
-      <w:sz w:val="22"/>
-    </w:rPr>
-  </w:style>
-  <w:style w:type="character" w:customStyle="1" w:styleId="BaseNTok">
-    <w:name w:val="BaseNTok"/>
-    <w:basedOn w:val="VerbatimChar"/>
-    <w:rPr>
-      <w:rFonts w:ascii="Consolas" w:hAnsi="Consolas"/>
-      <w:color w:val="40A070"/>
-      <w:sz w:val="22"/>
-    </w:rPr>
-  </w:style>
-  <w:style w:type="character" w:customStyle="1" w:styleId="FloatTok">
-    <w:name w:val="FloatTok"/>
-    <w:basedOn w:val="VerbatimChar"/>
-    <w:rPr>
-      <w:rFonts w:ascii="Consolas" w:hAnsi="Consolas"/>
-      <w:color w:val="40A070"/>
-      <w:sz w:val="22"/>
-    </w:rPr>
-  </w:style>
-  <w:style w:type="character" w:customStyle="1" w:styleId="ConstantTok">
-    <w:name w:val="ConstantTok"/>
-    <w:basedOn w:val="VerbatimChar"/>
-    <w:rPr>
-      <w:rFonts w:ascii="Consolas" w:hAnsi="Consolas"/>
-      <w:color w:val="880000"/>
-      <w:sz w:val="22"/>
-    </w:rPr>
-  </w:style>
-  <w:style w:type="character" w:customStyle="1" w:styleId="CharTok">
-    <w:name w:val="CharTok"/>
-    <w:basedOn w:val="VerbatimChar"/>
-    <w:rPr>
-      <w:rFonts w:ascii="Consolas" w:hAnsi="Consolas"/>
-      <w:color w:val="4070A0"/>
-      <w:sz w:val="22"/>
-    </w:rPr>
-  </w:style>
-  <w:style w:type="character" w:customStyle="1" w:styleId="SpecialCharTok">
-    <w:name w:val="SpecialCharTok"/>
-    <w:basedOn w:val="VerbatimChar"/>
-    <w:rPr>
-      <w:rFonts w:ascii="Consolas" w:hAnsi="Consolas"/>
-      <w:color w:val="4070A0"/>
-      <w:sz w:val="22"/>
-    </w:rPr>
-  </w:style>
-  <w:style w:type="character" w:customStyle="1" w:styleId="StringTok">
-    <w:name w:val="StringTok"/>
-    <w:basedOn w:val="VerbatimChar"/>
-    <w:rPr>
-      <w:rFonts w:ascii="Consolas" w:hAnsi="Consolas"/>
-      <w:color w:val="4070A0"/>
-      <w:sz w:val="22"/>
-    </w:rPr>
-  </w:style>
-  <w:style w:type="character" w:customStyle="1" w:styleId="VerbatimStringTok">
-    <w:name w:val="VerbatimStringTok"/>
-    <w:basedOn w:val="VerbatimChar"/>
-    <w:rPr>
-      <w:rFonts w:ascii="Consolas" w:hAnsi="Consolas"/>
-      <w:color w:val="4070A0"/>
-      <w:sz w:val="22"/>
-    </w:rPr>
-  </w:style>
-  <w:style w:type="character" w:customStyle="1" w:styleId="SpecialStringTok">
-    <w:name w:val="SpecialStringTok"/>
-    <w:basedOn w:val="VerbatimChar"/>
-    <w:rPr>
-      <w:rFonts w:ascii="Consolas" w:hAnsi="Consolas"/>
-      <w:color w:val="BB6688"/>
-      <w:sz w:val="22"/>
-    </w:rPr>
-  </w:style>
-  <w:style w:type="character" w:customStyle="1" w:styleId="ImportTok">
-    <w:name w:val="ImportTok"/>
-    <w:basedOn w:val="VerbatimChar"/>
-    <w:rPr>
-      <w:rFonts w:ascii="Consolas" w:hAnsi="Consolas"/>
-      <w:sz w:val="22"/>
-    </w:rPr>
-  </w:style>
-  <w:style w:type="character" w:customStyle="1" w:styleId="CommentTok">
-    <w:name w:val="CommentTok"/>
-    <w:basedOn w:val="VerbatimChar"/>
-    <w:rPr>
-      <w:rFonts w:ascii="Consolas" w:hAnsi="Consolas"/>
-      <w:i/>
-      <w:color w:val="60A0B0"/>
-      <w:sz w:val="22"/>
-    </w:rPr>
-  </w:style>
-  <w:style w:type="character" w:customStyle="1" w:styleId="DocumentationTok">
-    <w:name w:val="DocumentationTok"/>
-    <w:basedOn w:val="VerbatimChar"/>
-    <w:rPr>
-      <w:rFonts w:ascii="Consolas" w:hAnsi="Consolas"/>
-      <w:i/>
-      <w:color w:val="BA2121"/>
-      <w:sz w:val="22"/>
-    </w:rPr>
-  </w:style>
-  <w:style w:type="character" w:customStyle="1" w:styleId="AnnotationTok">
-    <w:name w:val="AnnotationTok"/>
-    <w:basedOn w:val="VerbatimChar"/>
-    <w:rPr>
-      <w:rFonts w:ascii="Consolas" w:hAnsi="Consolas"/>
-      <w:b/>
-      <w:i/>
-      <w:color w:val="60A0B0"/>
-      <w:sz w:val="22"/>
-    </w:rPr>
-  </w:style>
-  <w:style w:type="character" w:customStyle="1" w:styleId="CommentVarTok">
-    <w:name w:val="CommentVarTok"/>
-    <w:basedOn w:val="VerbatimChar"/>
-    <w:rPr>
-      <w:rFonts w:ascii="Consolas" w:hAnsi="Consolas"/>
-      <w:b/>
-      <w:i/>
-      <w:color w:val="60A0B0"/>
-      <w:sz w:val="22"/>
-    </w:rPr>
-  </w:style>
-  <w:style w:type="character" w:customStyle="1" w:styleId="OtherTok">
-    <w:name w:val="OtherTok"/>
-    <w:basedOn w:val="VerbatimChar"/>
-    <w:rPr>
-      <w:rFonts w:ascii="Consolas" w:hAnsi="Consolas"/>
-      <w:color w:val="007020"/>
-      <w:sz w:val="22"/>
-    </w:rPr>
-  </w:style>
-  <w:style w:type="character" w:customStyle="1" w:styleId="FunctionTok">
-    <w:name w:val="FunctionTok"/>
-    <w:basedOn w:val="VerbatimChar"/>
-    <w:rPr>
-      <w:rFonts w:ascii="Consolas" w:hAnsi="Consolas"/>
-      <w:color w:val="06287E"/>
-      <w:sz w:val="22"/>
-    </w:rPr>
-  </w:style>
-  <w:style w:type="character" w:customStyle="1" w:styleId="VariableTok">
-    <w:name w:val="VariableTok"/>
-    <w:basedOn w:val="VerbatimChar"/>
-    <w:rPr>
-      <w:rFonts w:ascii="Consolas" w:hAnsi="Consolas"/>
-      <w:color w:val="19177C"/>
-      <w:sz w:val="22"/>
-    </w:rPr>
-  </w:style>
-  <w:style w:type="character" w:customStyle="1" w:styleId="ControlFlowTok">
-    <w:name w:val="ControlFlowTok"/>
-    <w:basedOn w:val="VerbatimChar"/>
-    <w:rPr>
-      <w:rFonts w:ascii="Consolas" w:hAnsi="Consolas"/>
-      <w:b/>
-      <w:color w:val="007020"/>
-      <w:sz w:val="22"/>
-    </w:rPr>
-  </w:style>
-  <w:style w:type="character" w:customStyle="1" w:styleId="OperatorTok">
-    <w:name w:val="OperatorTok"/>
-    <w:basedOn w:val="VerbatimChar"/>
-    <w:rPr>
-      <w:rFonts w:ascii="Consolas" w:hAnsi="Consolas"/>
-      <w:color w:val="666666"/>
-      <w:sz w:val="22"/>
-    </w:rPr>
-  </w:style>
-  <w:style w:type="character" w:customStyle="1" w:styleId="BuiltInTok">
-    <w:name w:val="BuiltInTok"/>
-    <w:basedOn w:val="VerbatimChar"/>
-    <w:rPr>
-      <w:rFonts w:ascii="Consolas" w:hAnsi="Consolas"/>
-      <w:sz w:val="22"/>
-    </w:rPr>
-  </w:style>
-  <w:style w:type="character" w:customStyle="1" w:styleId="ExtensionTok">
-    <w:name w:val="ExtensionTok"/>
-    <w:basedOn w:val="VerbatimChar"/>
-    <w:rPr>
-      <w:rFonts w:ascii="Consolas" w:hAnsi="Consolas"/>
-      <w:sz w:val="22"/>
-    </w:rPr>
-  </w:style>
-  <w:style w:type="character" w:customStyle="1" w:styleId="PreprocessorTok">
-    <w:name w:val="PreprocessorTok"/>
-    <w:basedOn w:val="VerbatimChar"/>
-    <w:rPr>
-      <w:rFonts w:ascii="Consolas" w:hAnsi="Consolas"/>
-      <w:color w:val="BC7A00"/>
-      <w:sz w:val="22"/>
-    </w:rPr>
-  </w:style>
-  <w:style w:type="character" w:customStyle="1" w:styleId="AttributeTok">
-    <w:name w:val="AttributeTok"/>
-    <w:basedOn w:val="VerbatimChar"/>
-    <w:rPr>
-      <w:rFonts w:ascii="Consolas" w:hAnsi="Consolas"/>
-      <w:color w:val="7D9029"/>
-      <w:sz w:val="22"/>
-    </w:rPr>
-  </w:style>
-  <w:style w:type="character" w:customStyle="1" w:styleId="RegionMarkerTok">
-    <w:name w:val="RegionMarkerTok"/>
-    <w:basedOn w:val="VerbatimChar"/>
-    <w:rPr>
-      <w:rFonts w:ascii="Consolas" w:hAnsi="Consolas"/>
-      <w:sz w:val="22"/>
-    </w:rPr>
-  </w:style>
-  <w:style w:type="character" w:customStyle="1" w:styleId="InformationTok">
-    <w:name w:val="InformationTok"/>
-    <w:basedOn w:val="VerbatimChar"/>
-    <w:rPr>
-      <w:rFonts w:ascii="Consolas" w:hAnsi="Consolas"/>
-      <w:b/>
-      <w:i/>
-      <w:color w:val="60A0B0"/>
-      <w:sz w:val="22"/>
-    </w:rPr>
-  </w:style>
-  <w:style w:type="character" w:customStyle="1" w:styleId="WarningTok">
-    <w:name w:val="WarningTok"/>
-    <w:basedOn w:val="VerbatimChar"/>
-    <w:rPr>
-      <w:rFonts w:ascii="Consolas" w:hAnsi="Consolas"/>
-      <w:b/>
-      <w:i/>
-      <w:color w:val="60A0B0"/>
-      <w:sz w:val="22"/>
-    </w:rPr>
-  </w:style>
-  <w:style w:type="character" w:customStyle="1" w:styleId="AlertTok">
-    <w:name w:val="AlertTok"/>
-    <w:basedOn w:val="VerbatimChar"/>
-    <w:rPr>
-      <w:rFonts w:ascii="Consolas" w:hAnsi="Consolas"/>
-      <w:b/>
-      <w:color w:val="FF0000"/>
-      <w:sz w:val="22"/>
-    </w:rPr>
-  </w:style>
-  <w:style w:type="character" w:customStyle="1" w:styleId="ErrorTok">
-    <w:name w:val="ErrorTok"/>
-    <w:basedOn w:val="VerbatimChar"/>
-    <w:rPr>
-      <w:rFonts w:ascii="Consolas" w:hAnsi="Consolas"/>
-      <w:b/>
-      <w:color w:val="FF0000"/>
-      <w:sz w:val="22"/>
-    </w:rPr>
-  </w:style>
-  <w:style w:type="character" w:customStyle="1" w:styleId="NormalTok">
-    <w:name w:val="NormalTok"/>
-    <w:basedOn w:val="VerbatimChar"/>
-    <w:rPr>
-      <w:rFonts w:ascii="Consolas" w:hAnsi="Consolas"/>
-      <w:sz w:val="22"/>
-    </w:rPr>
-  </w:style>
-  <w:style w:type="character" w:customStyle="1" w:styleId="Heading1Char">
-    <w:name w:val="Heading 1 Char"/>
-    <w:basedOn w:val="DefaultParagraphFont"/>
-    <w:link w:val="Heading1"/>
-    <w:uiPriority w:val="9"/>
-    <w:rsid w:val="008C1F28"/>
-    <w:rPr>
-      <w:rFonts w:asciiTheme="majorHAnsi" w:eastAsiaTheme="majorEastAsia" w:hAnsiTheme="majorHAnsi" w:cstheme="majorBidi"/>
-      <w:b/>
-      <w:bCs/>
-      <w:color w:val="345A8A" w:themeColor="accent1" w:themeShade="B5"/>
-      <w:sz w:val="32"/>
-      <w:szCs w:val="32"/>
-    </w:rPr>
-  </w:style>
-  <w:style w:type="paragraph" w:customStyle="1" w:styleId="EndNoteBibliographyTitle">
-    <w:name w:val="EndNote Bibliography Title"/>
-    <w:basedOn w:val="Normal"/>
-    <w:rsid w:val="001503E6"/>
-    <w:pPr>
-      <w:jc w:val="center"/>
-    </w:pPr>
-    <w:rPr>
-      <w:rFonts w:ascii="Cambria" w:hAnsi="Cambria"/>
-    </w:rPr>
-  </w:style>
-  <w:style w:type="paragraph" w:customStyle="1" w:styleId="EndNoteBibliography">
-    <w:name w:val="EndNote Bibliography"/>
-    <w:basedOn w:val="Normal"/>
-    <w:rsid w:val="001503E6"/>
-    <w:rPr>
-      <w:rFonts w:ascii="Cambria" w:hAnsi="Cambria"/>
-    </w:rPr>
-  </w:style>
-</w:styles>
-</file>
-
-<file path=word/stylesWithEffects.xml><?xml version="1.0" encoding="utf-8"?>
-<w:styles xmlns:wpc="http://schemas.microsoft.com/office/word/2010/wordprocessingCanvas" xmlns:mo="http://schemas.microsoft.com/office/mac/office/2008/main" xmlns:mc="http://schemas.openxmlformats.org/markup-compatibility/2006" xmlns:mv="urn:schemas-microsoft-com:mac:vml" xmlns:o="urn:schemas-microsoft-com:office:office" xmlns:r="http://schemas.openxmlformats.org/officeDocument/2006/relationships" xmlns:m="http://schemas.openxmlformats.org/officeDocument/2006/math" xmlns:v="urn:schemas-microsoft-com:vml" xmlns:wp14="http://schemas.microsoft.com/office/word/2010/wordprocessingDrawing" xmlns:wp="http://schemas.openxmlformats.org/drawingml/2006/wordprocessingDrawing" xmlns:w10="urn:schemas-microsoft-com:office:word" xmlns:w="http://schemas.openxmlformats.org/wordprocessingml/2006/main" xmlns:w14="http://schemas.microsoft.com/office/word/2010/wordml" xmlns:wpg="http://schemas.microsoft.com/office/word/2010/wordprocessingGroup" xmlns:wpi="http://schemas.microsoft.com/office/word/2010/wordprocessingInk" xmlns:wne="http://schemas.microsoft.com/office/word/2006/wordml" xmlns:wps="http://schemas.microsoft.com/office/word/2010/wordprocessingShape" mc:Ignorable="w14 wp14">
-  <w:docDefaults>
-    <w:rPrDefault>
-      <w:rPr>
-        <w:rFonts w:asciiTheme="minorHAnsi" w:eastAsiaTheme="minorHAnsi" w:hAnsiTheme="minorHAnsi" w:cstheme="minorBidi"/>
-        <w:sz w:val="24"/>
-        <w:szCs w:val="24"/>
-        <w:lang w:val="en-US" w:eastAsia="en-US" w:bidi="ar-SA"/>
-      </w:rPr>
-    </w:rPrDefault>
-    <w:pPrDefault>
-      <w:pPr>
-        <w:spacing w:after="200"/>
-      </w:pPr>
-    </w:pPrDefault>
-  </w:docDefaults>
-  <w:latentStyles w:defLockedState="0" w:defUIPriority="0" w:defSemiHidden="0" w:defUnhideWhenUsed="0" w:defQFormat="0" w:count="276">
-    <w:lsdException w:name="Normal" w:qFormat="1"/>
-    <w:lsdException w:name="heading 1" w:uiPriority="9" w:qFormat="1"/>
-    <w:lsdException w:name="index 1" w:semiHidden="1" w:unhideWhenUsed="1"/>
-    <w:lsdException w:name="index 7" w:semiHidden="1" w:unhideWhenUsed="1"/>
-    <w:lsdException w:name="index 8" w:semiHidden="1" w:unhideWhenUsed="1"/>
-    <w:lsdException w:name="index 9" w:semiHidden="1" w:unhideWhenUsed="1"/>
-    <w:lsdException w:name="toc 1" w:semiHidden="1" w:unhideWhenUsed="1"/>
-    <w:lsdException w:name="toc 2" w:semiHidden="1" w:unhideWhenUsed="1"/>
-    <w:lsdException w:name="toc 3" w:semiHidden="1" w:unhideWhenUsed="1"/>
-    <w:lsdException w:name="toc 4" w:semiHidden="1" w:unhideWhenUsed="1"/>
-    <w:lsdException w:name="toc 5" w:semiHidden="1" w:unhideWhenUsed="1"/>
-    <w:lsdException w:name="toc 6" w:semiHidden="1" w:unhideWhenUsed="1"/>
-    <w:lsdException w:name="toc 7" w:semiHidden="1" w:unhideWhenUsed="1"/>
-    <w:lsdException w:name="toc 8" w:semiHidden="1" w:unhideWhenUsed="1"/>
-    <w:lsdException w:name="toc 9" w:semiHidden="1" w:unhideWhenUsed="1"/>
-    <w:lsdException w:name="Normal Indent" w:semiHidden="1" w:unhideWhenUsed="1"/>
-    <w:lsdException w:name="footnote text" w:semiHidden="1" w:unhideWhenUsed="1"/>
-    <w:lsdException w:name="annotation text" w:semiHidden="1" w:unhideWhenUsed="1"/>
-    <w:lsdException w:name="header" w:semiHidden="1" w:unhideWhenUsed="1"/>
-    <w:lsdException w:name="footer" w:semiHidden="1" w:unhideWhenUsed="1"/>
-    <w:lsdException w:name="index heading" w:semiHidden="1" w:unhideWhenUsed="1"/>
-    <w:lsdException w:name="caption" w:semiHidden="1" w:unhideWhenUsed="1"/>
-    <w:lsdException w:name="table of figures" w:semiHidden="1" w:unhideWhenUsed="1"/>
-    <w:lsdException w:name="envelope address" w:semiHidden="1" w:unhideWhenUsed="1"/>
-    <w:lsdException w:name="envelope return" w:semiHidden="1" w:unhideWhenUsed="1"/>
-    <w:lsdException w:name="footnote reference" w:semiHidden="1" w:unhideWhenUsed="1"/>
-    <w:lsdException w:name="annotation reference" w:semiHidden="1" w:unhideWhenUsed="1"/>
-    <w:lsdException w:name="line number" w:semiHidden="1" w:unhideWhenUsed="1"/>
-    <w:lsdException w:name="page number" w:semiHidden="1" w:unhideWhenUsed="1"/>
-    <w:lsdException w:name="endnote reference" w:semiHidden="1" w:unhideWhenUsed="1"/>
-    <w:lsdException w:name="endnote text" w:semiHidden="1" w:unhideWhenUsed="1"/>
-    <w:lsdException w:name="table of authorities" w:semiHidden="1" w:unhideWhenUsed="1"/>
-    <w:lsdException w:name="macro" w:semiHidden="1" w:unhideWhenUsed="1"/>
-    <w:lsdException w:name="toa heading" w:semiHidden="1" w:unhideWhenUsed="1"/>
-    <w:lsdException w:name="List" w:semiHidden="1" w:unhideWhenUsed="1"/>
-    <w:lsdException w:name="List Bullet" w:semiHidden="1" w:unhideWhenUsed="1"/>
-    <w:lsdException w:name="List Number" w:semiHidden="1" w:unhideWhenUsed="1"/>
-    <w:lsdException w:name="List 2" w:semiHidden="1" w:unhideWhenUsed="1"/>
-    <w:lsdException w:name="List 3" w:semiHidden="1" w:unhideWhenUsed="1"/>
-    <w:lsdException w:name="List 4" w:semiHidden="1" w:unhideWhenUsed="1"/>
-    <w:lsdException w:name="List 5" w:semiHidden="1" w:unhideWhenUsed="1"/>
-    <w:lsdException w:name="List Bullet 2" w:semiHidden="1" w:unhideWhenUsed="1"/>
-    <w:lsdException w:name="List Bullet 3" w:semiHidden="1" w:unhideWhenUsed="1"/>
-    <w:lsdException w:name="List Bullet 4" w:semiHidden="1" w:unhideWhenUsed="1"/>
-    <w:lsdException w:name="List Bullet 5" w:semiHidden="1" w:unhideWhenUsed="1"/>
-    <w:lsdException w:name="List Number 3" w:semiHidden="1" w:unhideWhenUsed="1"/>
-    <w:lsdException w:name="List Number 4" w:semiHidden="1" w:unhideWhenUsed="1"/>
-    <w:lsdException w:name="Body Text" w:qFormat="1"/>
-    <w:lsdException w:name="List Continue 5" w:semiHidden="1" w:unhideWhenUsed="1"/>
-    <w:lsdException w:name="Message Header" w:semiHidden="1" w:unhideWhenUsed="1"/>
-    <w:lsdException w:name="Salutation" w:semiHidden="1" w:unhideWhenUsed="1"/>
-    <w:lsdException w:name="Date" w:semiHidden="1" w:unhideWhenUsed="1"/>
-    <w:lsdException w:name="Body Text First Indent" w:semiHidden="1" w:unhideWhenUsed="1"/>
-    <w:lsdException w:name="Body Text First Indent 2" w:semiHidden="1" w:unhideWhenUsed="1"/>
-    <w:lsdException w:name="Note Heading" w:semiHidden="1" w:unhideWhenUsed="1"/>
-    <w:lsdException w:name="Body Text 2" w:semiHidden="1" w:unhideWhenUsed="1"/>
-    <w:lsdException w:name="Body Text 3" w:semiHidden="1" w:unhideWhenUsed="1"/>
-    <w:lsdException w:name="Body Text Indent 2" w:semiHidden="1" w:unhideWhenUsed="1"/>
-    <w:lsdException w:name="Body Text Indent 3" w:semiHidden="1" w:unhideWhenUsed="1"/>
-    <w:lsdException w:name="Block Text" w:semiHidden="1" w:unhideWhenUsed="1"/>
-    <w:lsdException w:name="Hyperlink" w:semiHidden="1" w:unhideWhenUsed="1"/>
-    <w:lsdException w:name="FollowedHyperlink" w:semiHidden="1" w:unhideWhenUsed="1"/>
-    <w:lsdException w:name="Document Map" w:semiHidden="1" w:unhideWhenUsed="1"/>
-    <w:lsdException w:name="Plain Text" w:semiHidden="1" w:unhideWhenUsed="1"/>
-    <w:lsdException w:name="E-mail Signature" w:semiHidden="1" w:unhideWhenUsed="1"/>
-    <w:lsdException w:name="HTML Address" w:semiHidden="1" w:unhideWhenUsed="1"/>
-    <w:lsdException w:name="HTML Cite" w:semiHidden="1" w:unhideWhenUsed="1"/>
-    <w:lsdException w:name="HTML Code" w:semiHidden="1" w:unhideWhenUsed="1"/>
-    <w:lsdException w:name="HTML Definition" w:semiHidden="1" w:unhideWhenUsed="1"/>
-    <w:lsdException w:name="HTML Keyboard" w:semiHidden="1" w:unhideWhenUsed="1"/>
-    <w:lsdException w:name="HTML Preformatted" w:semiHidden="1" w:unhideWhenUsed="1"/>
-    <w:lsdException w:name="HTML Sample" w:semiHidden="1" w:unhideWhenUsed="1"/>
-    <w:lsdException w:name="HTML Typewriter" w:semiHidden="1" w:unhideWhenUsed="1"/>
-    <w:lsdException w:name="HTML Variable" w:semiHidden="1" w:unhideWhenUsed="1"/>
-    <w:lsdException w:name="Normal Table" w:semiHidden="1" w:unhideWhenUsed="1"/>
-    <w:lsdException w:name="annotation subject" w:semiHidden="1" w:unhideWhenUsed="1"/>
-    <w:lsdException w:name="No List" w:semiHidden="1" w:unhideWhenUsed="1"/>
-    <w:lsdException w:name="Outline List 1" w:semiHidden="1" w:unhideWhenUsed="1"/>
-    <w:lsdException w:name="Outline List 2" w:semiHidden="1" w:unhideWhenUsed="1"/>
-    <w:lsdException w:name="Outline List 3" w:semiHidden="1" w:unhideWhenUsed="1"/>
-    <w:lsdException w:name="Table Simple 1" w:semiHidden="1" w:unhideWhenUsed="1"/>
-    <w:lsdException w:name="Table Simple 2" w:semiHidden="1" w:unhideWhenUsed="1"/>
-    <w:lsdException w:name="Table Simple 3" w:semiHidden="1" w:unhideWhenUsed="1"/>
-    <w:lsdException w:name="Table Classic 1" w:semiHidden="1" w:unhideWhenUsed="1"/>
-    <w:lsdException w:name="Table Classic 2" w:semiHidden="1" w:unhideWhenUsed="1"/>
-    <w:lsdException w:name="Table Classic 3" w:semiHidden="1" w:unhideWhenUsed="1"/>
-    <w:lsdException w:name="Table Classic 4" w:semiHidden="1" w:unhideWhenUsed="1"/>
-    <w:lsdException w:name="Table Colorful 1" w:semiHidden="1" w:unhideWhenUsed="1"/>
-    <w:lsdException w:name="Table Colorful 2" w:semiHidden="1" w:unhideWhenUsed="1"/>
-    <w:lsdException w:name="Table Colorful 3" w:semiHidden="1" w:unhideWhenUsed="1"/>
-    <w:lsdException w:name="Table Columns 1" w:semiHidden="1" w:unhideWhenUsed="1"/>
-    <w:lsdException w:name="Table Columns 2" w:semiHidden="1" w:unhideWhenUsed="1"/>
-    <w:lsdException w:name="Table Columns 3" w:semiHidden="1" w:unhideWhenUsed="1"/>
-    <w:lsdException w:name="Table Columns 4" w:semiHidden="1" w:unhideWhenUsed="1"/>
-    <w:lsdException w:name="Table Columns 5" w:semiHidden="1" w:unhideWhenUsed="1"/>
-    <w:lsdException w:name="Table Grid 1" w:semiHidden="1" w:unhideWhenUsed="1"/>
-    <w:lsdException w:name="Table Grid 2" w:semiHidden="1" w:unhideWhenUsed="1"/>
-    <w:lsdException w:name="Table Grid 3" w:semiHidden="1" w:unhideWhenUsed="1"/>
-    <w:lsdException w:name="Table Grid 4" w:semiHidden="1" w:unhideWhenUsed="1"/>
-    <w:lsdException w:name="Table Grid 5" w:semiHidden="1" w:unhideWhenUsed="1"/>
-    <w:lsdException w:name="Table Grid 6" w:semiHidden="1" w:unhideWhenUsed="1"/>
-    <w:lsdException w:name="Table Grid 7" w:semiHidden="1" w:unhideWhenUsed="1"/>
-    <w:lsdException w:name="Table Grid 8" w:semiHidden="1" w:unhideWhenUsed="1"/>
-    <w:lsdException w:name="Table List 1" w:semiHidden="1" w:unhideWhenUsed="1"/>
-    <w:lsdException w:name="Table List 2" w:semiHidden="1" w:unhideWhenUsed="1"/>
-    <w:lsdException w:name="Table List 3" w:semiHidden="1" w:unhideWhenUsed="1"/>
-    <w:lsdException w:name="Table List 4" w:semiHidden="1" w:unhideWhenUsed="1"/>
-    <w:lsdException w:name="Table List 5" w:semiHidden="1" w:unhideWhenUsed="1"/>
-    <w:lsdException w:name="Table List 6" w:semiHidden="1" w:unhideWhenUsed="1"/>
-    <w:lsdException w:name="Table List 7" w:semiHidden="1" w:unhideWhenUsed="1"/>
-    <w:lsdException w:name="Table List 8" w:semiHidden="1" w:unhideWhenUsed="1"/>
-    <w:lsdException w:name="Table 3D effects 1" w:semiHidden="1" w:unhideWhenUsed="1"/>
-    <w:lsdException w:name="Table 3D effects 2" w:semiHidden="1" w:unhideWhenUsed="1"/>
-    <w:lsdException w:name="Table 3D effects 3" w:semiHidden="1" w:unhideWhenUsed="1"/>
-    <w:lsdException w:name="Table Contemporary" w:semiHidden="1" w:unhideWhenUsed="1"/>
-    <w:lsdException w:name="Table Elegant" w:semiHidden="1" w:unhideWhenUsed="1"/>
-    <w:lsdException w:name="Table Professional" w:semiHidden="1" w:unhideWhenUsed="1"/>
-    <w:lsdException w:name="Table Subtle 1" w:semiHidden="1" w:unhideWhenUsed="1"/>
-    <w:lsdException w:name="Table Subtle 2" w:semiHidden="1" w:unhideWhenUsed="1"/>
-    <w:lsdException w:name="Table Web 1" w:semiHidden="1" w:unhideWhenUsed="1"/>
-    <w:lsdException w:name="Table Web 2" w:semiHidden="1" w:unhideWhenUsed="1"/>
-    <w:lsdException w:name="Table Web 3" w:semiHidden="1" w:unhideWhenUsed="1"/>
-    <w:lsdException w:name="Balloon Text" w:semiHidden="1" w:unhideWhenUsed="1"/>
-    <w:lsdException w:name="Table Theme" w:semiHidden="1" w:unhideWhenUsed="1"/>
-    <w:lsdException w:name="Note Level 1" w:semiHidden="1" w:unhideWhenUsed="1"/>
-    <w:lsdException w:name="Note Level 2" w:semiHidden="1" w:unhideWhenUsed="1"/>
-    <w:lsdException w:name="Note Level 3" w:semiHidden="1" w:unhideWhenUsed="1"/>
-    <w:lsdException w:name="Note Level 4" w:semiHidden="1" w:unhideWhenUsed="1"/>
-    <w:lsdException w:name="Note Level 5" w:semiHidden="1" w:unhideWhenUsed="1"/>
-    <w:lsdException w:name="Note Level 6" w:semiHidden="1" w:unhideWhenUsed="1"/>
-    <w:lsdException w:name="Note Level 7" w:semiHidden="1" w:unhideWhenUsed="1"/>
-    <w:lsdException w:name="Note Level 8" w:semiHidden="1" w:unhideWhenUsed="1"/>
-    <w:lsdException w:name="Note Level 9" w:semiHidden="1" w:unhideWhenUsed="1"/>
-    <w:lsdException w:name="Placeholder Text" w:semiHidden="1"/>
-    <w:lsdException w:name="Revision" w:semiHidden="1"/>
-    <w:lsdException w:name="Bibliography" w:semiHidden="1" w:unhideWhenUsed="1"/>
-    <w:lsdException w:name="TOC Heading" w:semiHidden="1" w:unhideWhenUsed="1"/>
-  </w:latentStyles>
-  <w:style w:type="paragraph" w:default="1" w:styleId="Normal">
-    <w:name w:val="Normal"/>
-    <w:qFormat/>
-    <w:rsid w:val="008C32AC"/>
-    <w:pPr>
-      <w:spacing w:after="0"/>
-    </w:pPr>
-    <w:rPr>
-      <w:rFonts w:ascii="Times New Roman" w:hAnsi="Times New Roman" w:cs="Times New Roman"/>
-    </w:rPr>
-  </w:style>
-  <w:style w:type="paragraph" w:styleId="Heading1">
-    <w:name w:val="heading 1"/>
-    <w:basedOn w:val="Normal"/>
-    <w:next w:val="BodyText"/>
-    <w:link w:val="Heading1Char"/>
-    <w:uiPriority w:val="9"/>
-    <w:qFormat/>
-    <w:pPr>
-      <w:keepNext/>
-      <w:keepLines/>
-      <w:spacing w:before="480"/>
-      <w:outlineLvl w:val="0"/>
-    </w:pPr>
-    <w:rPr>
-      <w:rFonts w:asciiTheme="majorHAnsi" w:eastAsiaTheme="majorEastAsia" w:hAnsiTheme="majorHAnsi" w:cstheme="majorBidi"/>
-      <w:b/>
-      <w:bCs/>
-      <w:color w:val="345A8A" w:themeColor="accent1" w:themeShade="B5"/>
-      <w:sz w:val="32"/>
-      <w:szCs w:val="32"/>
-    </w:rPr>
-  </w:style>
-  <w:style w:type="paragraph" w:styleId="Heading2">
-    <w:name w:val="heading 2"/>
-    <w:basedOn w:val="Normal"/>
-    <w:next w:val="BodyText"/>
-    <w:uiPriority w:val="9"/>
-    <w:unhideWhenUsed/>
-    <w:qFormat/>
-    <w:pPr>
-      <w:keepNext/>
-      <w:keepLines/>
-      <w:spacing w:before="200"/>
-      <w:outlineLvl w:val="1"/>
-    </w:pPr>
-    <w:rPr>
-      <w:rFonts w:asciiTheme="majorHAnsi" w:eastAsiaTheme="majorEastAsia" w:hAnsiTheme="majorHAnsi" w:cstheme="majorBidi"/>
-      <w:b/>
-      <w:bCs/>
-      <w:color w:val="4F81BD" w:themeColor="accent1"/>
-      <w:sz w:val="32"/>
-      <w:szCs w:val="32"/>
-    </w:rPr>
-  </w:style>
-  <w:style w:type="paragraph" w:styleId="Heading3">
-    <w:name w:val="heading 3"/>
-    <w:basedOn w:val="Normal"/>
-    <w:next w:val="BodyText"/>
-    <w:uiPriority w:val="9"/>
-    <w:unhideWhenUsed/>
-    <w:qFormat/>
-    <w:pPr>
-      <w:keepNext/>
-      <w:keepLines/>
-      <w:spacing w:before="200"/>
-      <w:outlineLvl w:val="2"/>
-    </w:pPr>
-    <w:rPr>
-      <w:rFonts w:asciiTheme="majorHAnsi" w:eastAsiaTheme="majorEastAsia" w:hAnsiTheme="majorHAnsi" w:cstheme="majorBidi"/>
-      <w:b/>
-      <w:bCs/>
-      <w:color w:val="4F81BD" w:themeColor="accent1"/>
-      <w:sz w:val="28"/>
-      <w:szCs w:val="28"/>
-    </w:rPr>
-  </w:style>
-  <w:style w:type="paragraph" w:styleId="Heading4">
-    <w:name w:val="heading 4"/>
-    <w:basedOn w:val="Normal"/>
-    <w:next w:val="BodyText"/>
-    <w:uiPriority w:val="9"/>
-    <w:unhideWhenUsed/>
-    <w:qFormat/>
-    <w:pPr>
-      <w:keepNext/>
-      <w:keepLines/>
-      <w:spacing w:before="200"/>
-      <w:outlineLvl w:val="3"/>
-    </w:pPr>
-    <w:rPr>
-      <w:rFonts w:asciiTheme="majorHAnsi" w:eastAsiaTheme="majorEastAsia" w:hAnsiTheme="majorHAnsi" w:cstheme="majorBidi"/>
-      <w:b/>
-      <w:bCs/>
-      <w:color w:val="4F81BD" w:themeColor="accent1"/>
-    </w:rPr>
-  </w:style>
-  <w:style w:type="paragraph" w:styleId="Heading5">
-    <w:name w:val="heading 5"/>
-    <w:basedOn w:val="Normal"/>
-    <w:next w:val="BodyText"/>
-    <w:uiPriority w:val="9"/>
-    <w:unhideWhenUsed/>
-    <w:qFormat/>
-    <w:pPr>
-      <w:keepNext/>
-      <w:keepLines/>
-      <w:spacing w:before="200"/>
-      <w:outlineLvl w:val="4"/>
-    </w:pPr>
-    <w:rPr>
-      <w:rFonts w:asciiTheme="majorHAnsi" w:eastAsiaTheme="majorEastAsia" w:hAnsiTheme="majorHAnsi" w:cstheme="majorBidi"/>
-      <w:i/>
-      <w:iCs/>
-      <w:color w:val="4F81BD" w:themeColor="accent1"/>
-    </w:rPr>
-  </w:style>
-  <w:style w:type="character" w:default="1" w:styleId="DefaultParagraphFont">
-    <w:name w:val="Default Paragraph Font"/>
-    <w:uiPriority w:val="1"/>
     <w:unhideWhenUsed/>
   </w:style>
   <w:style w:type="table" w:default="1" w:styleId="TableNormal">

</xml_diff>

<commit_message>
Ch 1 signal pathway
</commit_message>
<xml_diff>
--- a/ch1_introduction.docx
+++ b/ch1_introduction.docx
@@ -276,16 +276,7 @@
         <w:t xml:space="preserve">and is required for viability. </w:t>
       </w:r>
       <w:r>
-        <w:t>Groucho</w:t>
-      </w:r>
-      <w:r>
-        <w:t xml:space="preserve"> is maternally expressed and deposited into the embryo during oogenesis, ensuring Groucho availability and activity from the very onset of embryonic development</w:t>
-      </w:r>
-      <w:r>
-        <w:t>, before activation of the zygotic genome</w:t>
-      </w:r>
-      <w:r>
-        <w:t xml:space="preserve"> {</w:t>
+        <w:t>Groucho is maternally expressed and deposited into the embryo during oogenesis, ensuring Groucho availability and activity from the very onset of embryonic development, before activation of the zygotic genome {</w:t>
       </w:r>
       <w:proofErr w:type="spellStart"/>
       <w:r>
@@ -360,61 +351,43 @@
         <w:t>throughout higher eukaryotes</w:t>
       </w:r>
       <w:r>
+        <w:t xml:space="preserve"> {Chen, 2000 #3056}. </w:t>
+      </w:r>
+      <w:r>
+        <w:t>A great body of work has arisen documenting the contributions of each domain to the overall function and regulation of Groucho. While much of this work has focused on the N- and C- terminal domains,</w:t>
+      </w:r>
+      <w:r>
+        <w:t xml:space="preserve"> as they are more conserved and more</w:t>
+      </w:r>
+      <w:r>
+        <w:t xml:space="preserve"> sensitive to </w:t>
+      </w:r>
+      <w:r>
+        <w:t>deleterious mutations {Jennings, 2006 #3059}</w:t>
+      </w:r>
+      <w:r>
         <w:t xml:space="preserve"> </w:t>
       </w:r>
       <w:r>
-        <w:t>{Chen, 2000 #3056}</w:t>
-      </w:r>
-      <w:r>
-        <w:t xml:space="preserve">. </w:t>
-      </w:r>
-      <w:r>
-        <w:t>A great bo</w:t>
-      </w:r>
-      <w:r>
-        <w:t>dy of work has arisen documenting</w:t>
-      </w:r>
-      <w:r>
-        <w:t xml:space="preserve"> the contributions of each domain to the overall function and regulation of Groucho. While much of this work has focused on the N- and C- terminal domains,</w:t>
-      </w:r>
-      <w:r>
-        <w:t xml:space="preserve"> as they are more conserved and more</w:t>
-      </w:r>
-      <w:r>
-        <w:t xml:space="preserve"> sensitive to </w:t>
-      </w:r>
-      <w:r>
-        <w:t xml:space="preserve">deleterious mutations </w:t>
-      </w:r>
-      <w:r>
-        <w:t>{Jennings, 2006 #3059}</w:t>
+        <w:t>{Jennings, 2007 #2990}</w:t>
+      </w:r>
+      <w:r>
+        <w:t xml:space="preserve">, the central domains of Groucho have been </w:t>
+      </w:r>
+      <w:r>
+        <w:t>investigated</w:t>
+      </w:r>
+      <w:r>
+        <w:t xml:space="preserve"> for their roles in</w:t>
       </w:r>
       <w:r>
         <w:t xml:space="preserve"> </w:t>
       </w:r>
       <w:r>
-        <w:t>{Jennings, 2007 #2990}</w:t>
-      </w:r>
-      <w:r>
-        <w:t xml:space="preserve">, the central domains of Groucho have been </w:t>
-      </w:r>
-      <w:r>
-        <w:t>investigated</w:t>
-      </w:r>
-      <w:r>
-        <w:t xml:space="preserve"> for their roles in</w:t>
-      </w:r>
-      <w:r>
-        <w:t xml:space="preserve"> </w:t>
-      </w:r>
-      <w:r>
         <w:t>Groucho activity through interaction with a number of regulatory kinases and histone modifying enzymes</w:t>
       </w:r>
       <w:r>
-        <w:t xml:space="preserve"> </w:t>
-      </w:r>
-      <w:r>
-        <w:t>{</w:t>
+        <w:t xml:space="preserve"> {</w:t>
       </w:r>
       <w:proofErr w:type="spellStart"/>
       <w:r>
@@ -515,268 +488,248 @@
       </w:r>
       <w:proofErr w:type="spellEnd"/>
       <w:r>
+        <w:t xml:space="preserve"> {</w:t>
+      </w:r>
+      <w:proofErr w:type="spellStart"/>
+      <w:r>
+        <w:t>Wulbeck</w:t>
+      </w:r>
+      <w:proofErr w:type="spellEnd"/>
+      <w:r>
+        <w:t>, 1997 #3127}</w:t>
+      </w:r>
+      <w:r>
+        <w:t>,</w:t>
+      </w:r>
+      <w:r>
+        <w:t xml:space="preserve"> mice </w:t>
+      </w:r>
+      <w:r>
+        <w:t>{</w:t>
+      </w:r>
+      <w:proofErr w:type="spellStart"/>
+      <w:r>
+        <w:t>Mallo</w:t>
+      </w:r>
+      <w:proofErr w:type="spellEnd"/>
+      <w:r>
+        <w:t>, 1993 #3123}</w:t>
+      </w:r>
+      <w:r>
+        <w:t xml:space="preserve">, and humans </w:t>
+      </w:r>
+      <w:r>
+        <w:t>{</w:t>
+      </w:r>
+      <w:proofErr w:type="spellStart"/>
+      <w:r>
+        <w:t>Stifani</w:t>
+      </w:r>
+      <w:proofErr w:type="spellEnd"/>
+      <w:r>
+        <w:t>, 1992 #3065}</w:t>
+      </w:r>
+      <w:r>
+        <w:t>.</w:t>
+      </w:r>
+      <w:r>
+        <w:t xml:space="preserve"> While the </w:t>
+      </w:r>
+      <w:r>
+        <w:rPr>
+          <w:i/>
+        </w:rPr>
+        <w:t xml:space="preserve">Drosophila </w:t>
+      </w:r>
+      <w:r>
+        <w:t xml:space="preserve">and </w:t>
+      </w:r>
+      <w:r>
+        <w:rPr>
+          <w:i/>
+        </w:rPr>
+        <w:t xml:space="preserve">C. </w:t>
+      </w:r>
+      <w:proofErr w:type="spellStart"/>
+      <w:r>
+        <w:rPr>
+          <w:i/>
+        </w:rPr>
+        <w:t>elegans</w:t>
+      </w:r>
+      <w:proofErr w:type="spellEnd"/>
+      <w:r>
+        <w:rPr>
+          <w:i/>
+        </w:rPr>
         <w:t xml:space="preserve"> </w:t>
       </w:r>
       <w:r>
+        <w:t xml:space="preserve">genomes each encode single Gro family genes, the </w:t>
+      </w:r>
+      <w:r>
+        <w:t xml:space="preserve">mouse, chick, and human genomes each encode four members, while </w:t>
+      </w:r>
+      <w:proofErr w:type="spellStart"/>
+      <w:r>
+        <w:t>zebrafish</w:t>
+      </w:r>
+      <w:proofErr w:type="spellEnd"/>
+      <w:r>
+        <w:t xml:space="preserve"> and </w:t>
+      </w:r>
+      <w:proofErr w:type="spellStart"/>
+      <w:r>
+        <w:t>medaka</w:t>
+      </w:r>
+      <w:proofErr w:type="spellEnd"/>
+      <w:r>
+        <w:t xml:space="preserve"> each encode six members </w:t>
+      </w:r>
+      <w:r>
+        <w:t>{Li, 2000 #3128}</w:t>
+      </w:r>
+      <w:r>
+        <w:t>.</w:t>
+      </w:r>
+      <w:r>
+        <w:t xml:space="preserve"> </w:t>
+      </w:r>
+      <w:r>
+        <w:t xml:space="preserve">The </w:t>
+      </w:r>
+      <w:r>
+        <w:t xml:space="preserve">full-length human Gro </w:t>
+      </w:r>
+      <w:proofErr w:type="spellStart"/>
+      <w:r>
+        <w:t>orthologs</w:t>
+      </w:r>
+      <w:proofErr w:type="spellEnd"/>
+      <w:r>
+        <w:t xml:space="preserve"> </w:t>
+      </w:r>
+      <w:r>
+        <w:t>are termed</w:t>
+      </w:r>
+      <w:r>
+        <w:t xml:space="preserve"> </w:t>
+      </w:r>
+      <w:proofErr w:type="spellStart"/>
+      <w:r>
+        <w:t>transducin</w:t>
+      </w:r>
+      <w:proofErr w:type="spellEnd"/>
+      <w:r>
+        <w:t xml:space="preserve">-like Enhancer of Split 1-4 (TLE1-4) </w:t>
+      </w:r>
+      <w:r>
         <w:t>{</w:t>
       </w:r>
       <w:proofErr w:type="spellStart"/>
       <w:r>
-        <w:t>Wulbeck</w:t>
-      </w:r>
-      <w:proofErr w:type="spellEnd"/>
-      <w:r>
-        <w:t>, 1997 #3127}</w:t>
-      </w:r>
-      <w:r>
-        <w:t>,</w:t>
-      </w:r>
-      <w:r>
-        <w:t xml:space="preserve"> mice </w:t>
+        <w:t>Miyasaka</w:t>
+      </w:r>
+      <w:proofErr w:type="spellEnd"/>
+      <w:r>
+        <w:t>, 1993 #3124}</w:t>
+      </w:r>
+      <w:r>
+        <w:t xml:space="preserve">, </w:t>
+      </w:r>
+      <w:r>
+        <w:t xml:space="preserve">are expressed </w:t>
+      </w:r>
+      <w:proofErr w:type="spellStart"/>
+      <w:r>
+        <w:t>combinatorially</w:t>
+      </w:r>
+      <w:proofErr w:type="spellEnd"/>
+      <w:r>
+        <w:t xml:space="preserve"> during cell differentiation and have non-redundant roles during development </w:t>
       </w:r>
       <w:r>
         <w:t>{</w:t>
       </w:r>
       <w:proofErr w:type="spellStart"/>
       <w:r>
-        <w:t>Mallo</w:t>
-      </w:r>
-      <w:proofErr w:type="spellEnd"/>
-      <w:r>
-        <w:t>, 1993 #3123}</w:t>
-      </w:r>
-      <w:r>
-        <w:t xml:space="preserve">, and humans </w:t>
+        <w:t>Stifani</w:t>
+      </w:r>
+      <w:proofErr w:type="spellEnd"/>
+      <w:r>
+        <w:t>, 1992 #</w:t>
+      </w:r>
+      <w:proofErr w:type="gramStart"/>
+      <w:r>
+        <w:t>3065}</w:t>
       </w:r>
       <w:r>
         <w:t>{</w:t>
       </w:r>
-      <w:proofErr w:type="spellStart"/>
-      <w:r>
-        <w:t>Stifani</w:t>
-      </w:r>
-      <w:proofErr w:type="spellEnd"/>
-      <w:r>
-        <w:t>, 1992 #3065}</w:t>
+      <w:proofErr w:type="gramEnd"/>
+      <w:r>
+        <w:t>Yao, 1998 #3069}</w:t>
       </w:r>
       <w:r>
         <w:t>.</w:t>
       </w:r>
       <w:r>
-        <w:t xml:space="preserve"> While the </w:t>
+        <w:t xml:space="preserve"> Mammalian genomes additionally encode two truncated Gro homologs, </w:t>
       </w:r>
       <w:r>
         <w:rPr>
           <w:i/>
         </w:rPr>
-        <w:t xml:space="preserve">Drosophila </w:t>
-      </w:r>
-      <w:r>
-        <w:t xml:space="preserve">and </w:t>
-      </w:r>
+        <w:t xml:space="preserve">Amino Enhancer of </w:t>
+      </w:r>
+      <w:proofErr w:type="spellStart"/>
       <w:r>
         <w:rPr>
           <w:i/>
         </w:rPr>
-        <w:t xml:space="preserve">C. </w:t>
-      </w:r>
-      <w:proofErr w:type="spellStart"/>
+        <w:t>Splt</w:t>
+      </w:r>
+      <w:proofErr w:type="spellEnd"/>
       <w:r>
         <w:rPr>
           <w:i/>
         </w:rPr>
-        <w:t>elegans</w:t>
-      </w:r>
-      <w:proofErr w:type="spellEnd"/>
+        <w:t xml:space="preserve"> (AES)</w:t>
+      </w:r>
+      <w:r>
+        <w:t>, which is homologous to the two N-terminal domains of Groucho {</w:t>
+      </w:r>
+      <w:proofErr w:type="spellStart"/>
+      <w:r>
+        <w:t>Gasperowicz</w:t>
+      </w:r>
+      <w:proofErr w:type="spellEnd"/>
+      <w:r>
+        <w:t xml:space="preserve">, 2005 #3129}, and </w:t>
+      </w:r>
       <w:r>
         <w:rPr>
           <w:i/>
         </w:rPr>
-        <w:t xml:space="preserve"> </w:t>
-      </w:r>
-      <w:r>
-        <w:t xml:space="preserve">genomes each encode single Gro family genes, the </w:t>
-      </w:r>
-      <w:r>
-        <w:t xml:space="preserve">mouse, chick, and human genomes each encode four members, while </w:t>
-      </w:r>
-      <w:proofErr w:type="spellStart"/>
-      <w:r>
-        <w:t>zebrafish</w:t>
-      </w:r>
-      <w:proofErr w:type="spellEnd"/>
-      <w:r>
-        <w:t xml:space="preserve"> and </w:t>
-      </w:r>
-      <w:proofErr w:type="spellStart"/>
-      <w:r>
-        <w:t>medaka</w:t>
-      </w:r>
-      <w:proofErr w:type="spellEnd"/>
-      <w:r>
-        <w:t xml:space="preserve"> each encode six members </w:t>
-      </w:r>
-      <w:r>
-        <w:t>{Li, 2000 #3128}</w:t>
-      </w:r>
-      <w:r>
-        <w:t>.</w:t>
-      </w:r>
-      <w:r>
-        <w:t xml:space="preserve"> </w:t>
-      </w:r>
-      <w:r>
-        <w:t xml:space="preserve">The </w:t>
-      </w:r>
-      <w:r>
-        <w:t xml:space="preserve">full-length human Gro </w:t>
-      </w:r>
-      <w:proofErr w:type="spellStart"/>
-      <w:r>
-        <w:t>orthologs</w:t>
-      </w:r>
-      <w:proofErr w:type="spellEnd"/>
-      <w:r>
-        <w:t xml:space="preserve"> </w:t>
-      </w:r>
-      <w:r>
-        <w:t>are termed</w:t>
-      </w:r>
-      <w:r>
-        <w:t xml:space="preserve"> </w:t>
-      </w:r>
-      <w:proofErr w:type="spellStart"/>
-      <w:r>
-        <w:t>transducin</w:t>
-      </w:r>
-      <w:proofErr w:type="spellEnd"/>
-      <w:r>
-        <w:t xml:space="preserve">-like Enhancer of Split 1-4 (TLE1-4) </w:t>
-      </w:r>
-      <w:r>
-        <w:t>{</w:t>
-      </w:r>
-      <w:proofErr w:type="spellStart"/>
-      <w:r>
-        <w:t>Miyasaka</w:t>
-      </w:r>
-      <w:proofErr w:type="spellEnd"/>
-      <w:r>
-        <w:t>, 1993 #3124}</w:t>
-      </w:r>
-      <w:r>
+        <w:t>Tle6</w:t>
+      </w:r>
+      <w:r>
+        <w:rPr>
+          <w:i/>
+        </w:rPr>
+        <w:t>/Grg6</w:t>
+      </w:r>
+      <w:r>
+        <w:rPr>
+          <w:i/>
+        </w:rPr>
         <w:t xml:space="preserve">, </w:t>
       </w:r>
       <w:r>
-        <w:t xml:space="preserve">are expressed </w:t>
-      </w:r>
-      <w:proofErr w:type="spellStart"/>
-      <w:r>
-        <w:t>combinatorially</w:t>
-      </w:r>
-      <w:proofErr w:type="spellEnd"/>
-      <w:r>
-        <w:t xml:space="preserve"> during cell differentiation and have non-redundant roles during development </w:t>
-      </w:r>
-      <w:r>
-        <w:t>{</w:t>
-      </w:r>
-      <w:proofErr w:type="spellStart"/>
-      <w:r>
-        <w:t>Stifani</w:t>
-      </w:r>
-      <w:proofErr w:type="spellEnd"/>
-      <w:r>
-        <w:t>, 1992 #</w:t>
-      </w:r>
-      <w:proofErr w:type="gramStart"/>
-      <w:r>
-        <w:t>3065}</w:t>
-      </w:r>
-      <w:r>
-        <w:t>{</w:t>
-      </w:r>
-      <w:proofErr w:type="gramEnd"/>
-      <w:r>
-        <w:t>Yao, 1998 #3069}</w:t>
-      </w:r>
-      <w:r>
-        <w:t>.</w:t>
-      </w:r>
-      <w:r>
-        <w:t xml:space="preserve"> Mammalian genomes additionally encode two truncated Gro homologs, </w:t>
-      </w:r>
-      <w:r>
-        <w:rPr>
-          <w:i/>
-        </w:rPr>
-        <w:t xml:space="preserve">Amino Enhancer of </w:t>
-      </w:r>
-      <w:proofErr w:type="spellStart"/>
-      <w:r>
-        <w:rPr>
-          <w:i/>
-        </w:rPr>
-        <w:t>Splt</w:t>
-      </w:r>
-      <w:proofErr w:type="spellEnd"/>
-      <w:r>
-        <w:rPr>
-          <w:i/>
-        </w:rPr>
-        <w:t xml:space="preserve"> (AES)</w:t>
-      </w:r>
-      <w:r>
-        <w:t xml:space="preserve">, which is homologous to the two N-terminal domains of Groucho </w:t>
-      </w:r>
-      <w:r>
-        <w:t>{</w:t>
-      </w:r>
-      <w:proofErr w:type="spellStart"/>
-      <w:r>
-        <w:t>Gasperowicz</w:t>
-      </w:r>
-      <w:proofErr w:type="spellEnd"/>
-      <w:r>
-        <w:t>, 2005 #3129}</w:t>
-      </w:r>
-      <w:r>
-        <w:t xml:space="preserve">, and </w:t>
-      </w:r>
-      <w:r>
-        <w:rPr>
-          <w:i/>
-        </w:rPr>
-        <w:t>Tle6</w:t>
-      </w:r>
-      <w:r>
-        <w:rPr>
-          <w:i/>
-        </w:rPr>
-        <w:t>/Grg6</w:t>
-      </w:r>
-      <w:r>
-        <w:rPr>
-          <w:i/>
-        </w:rPr>
-        <w:t xml:space="preserve">, </w:t>
-      </w:r>
-      <w:r>
-        <w:t xml:space="preserve">which is partially homologous to portions of the </w:t>
-      </w:r>
-      <w:proofErr w:type="spellStart"/>
-      <w:r>
-        <w:t>CcN</w:t>
-      </w:r>
-      <w:proofErr w:type="spellEnd"/>
-      <w:r>
-        <w:t xml:space="preserve"> and WD-repeat domains</w:t>
-      </w:r>
-      <w:r>
-        <w:t xml:space="preserve"> </w:t>
-      </w:r>
-      <w:r>
-        <w:t>{Dang, 2001 #3130}</w:t>
+        <w:t>which is partially homologous to portions of the CcN and WD-repeat domains</w:t>
+      </w:r>
+      <w:r>
+        <w:t xml:space="preserve"> {Dang, 2001 #3130}</w:t>
       </w:r>
       <w:r>
         <w:t>.</w:t>
@@ -840,10 +793,7 @@
       </w:r>
       <w:proofErr w:type="spellEnd"/>
       <w:r>
-        <w:t>, 2005 #3131}</w:t>
-      </w:r>
-      <w:r>
-        <w:t xml:space="preserve">.   </w:t>
+        <w:t xml:space="preserve">, 2005 #3131}.   </w:t>
       </w:r>
     </w:p>
     <w:p>
@@ -971,10 +921,7 @@
         <w:t xml:space="preserve"> fragments</w:t>
       </w:r>
       <w:r>
-        <w:t xml:space="preserve"> </w:t>
-      </w:r>
-      <w:r>
-        <w:t>{</w:t>
+        <w:t xml:space="preserve"> {</w:t>
       </w:r>
       <w:proofErr w:type="spellStart"/>
       <w:r>
@@ -1203,10 +1150,7 @@
         <w:t>purified</w:t>
       </w:r>
       <w:r>
-        <w:t xml:space="preserve"> Q-domain, as the predicted structure is thin and rod-like </w:t>
-      </w:r>
-      <w:r>
-        <w:t>{</w:t>
+        <w:t xml:space="preserve"> Q-domain, as the predicted structure is thin and rod-like {</w:t>
       </w:r>
       <w:proofErr w:type="spellStart"/>
       <w:r>
@@ -1214,10 +1158,7 @@
       </w:r>
       <w:proofErr w:type="spellEnd"/>
       <w:r>
-        <w:t>, 2011 #506}</w:t>
-      </w:r>
-      <w:r>
-        <w:t>.</w:t>
+        <w:t>, 2011 #506}.</w:t>
       </w:r>
     </w:p>
     <w:p>
@@ -1261,10 +1202,7 @@
       </w:r>
       <w:r>
         <w:lastRenderedPageBreak/>
-        <w:t xml:space="preserve">multiple Enhancer of split family transcription factors </w:t>
-      </w:r>
-      <w:r>
-        <w:t>{Jimenez, 1997 #</w:t>
+        <w:t>multiple Enhancer of split family transcription factors {Jimenez, 1997 #</w:t>
       </w:r>
       <w:proofErr w:type="gramStart"/>
       <w:r>
@@ -1280,105 +1218,63 @@
       </w:r>
       <w:proofErr w:type="spellEnd"/>
       <w:r>
-        <w:t>, 1994 #3090}</w:t>
+        <w:t xml:space="preserve">, 1994 #3090}. </w:t>
+      </w:r>
+      <w:r>
+        <w:t>And t</w:t>
+      </w:r>
+      <w:r>
+        <w:t xml:space="preserve">he engrailed homology domain-1 (eh1) motif is an internal site with sequence </w:t>
+      </w:r>
+      <w:proofErr w:type="spellStart"/>
+      <w:r>
+        <w:t>FxIxxIL</w:t>
+      </w:r>
+      <w:proofErr w:type="spellEnd"/>
+      <w:r>
+        <w:t xml:space="preserve"> </w:t>
+      </w:r>
+      <w:r>
+        <w:t>that</w:t>
+      </w:r>
+      <w:r>
+        <w:t xml:space="preserve"> is found in Engrailed, Dorsal, Odd-skipped, and </w:t>
+      </w:r>
+      <w:proofErr w:type="spellStart"/>
+      <w:r>
+        <w:t>Goosecoid</w:t>
+      </w:r>
+      <w:proofErr w:type="spellEnd"/>
+      <w:r>
+        <w:t>, among others</w:t>
+      </w:r>
+      <w:r>
+        <w:t xml:space="preserve"> {Copley, 2005 #3134}</w:t>
+      </w:r>
+      <w:r>
+        <w:t xml:space="preserve"> {</w:t>
+      </w:r>
+      <w:proofErr w:type="spellStart"/>
+      <w:r>
+        <w:t>Dubnicoff</w:t>
+      </w:r>
+      <w:proofErr w:type="spellEnd"/>
+      <w:r>
+        <w:t>, 1997 #2366} {Jiménez, 1997 #264} {Jimenez, 1999 #3092} {Smith, 1996 #3135} {</w:t>
+      </w:r>
+      <w:proofErr w:type="spellStart"/>
+      <w:r>
+        <w:t>Tolkunova</w:t>
+      </w:r>
+      <w:proofErr w:type="spellEnd"/>
+      <w:r>
+        <w:t>, 1998 #3136}</w:t>
       </w:r>
       <w:r>
         <w:t xml:space="preserve">. </w:t>
       </w:r>
       <w:r>
-        <w:t>And t</w:t>
-      </w:r>
-      <w:r>
-        <w:t xml:space="preserve">he engrailed homology domain-1 </w:t>
-      </w:r>
-      <w:r>
-        <w:t xml:space="preserve">(eh1) </w:t>
-      </w:r>
-      <w:r>
-        <w:t xml:space="preserve">motif is an internal site with sequence </w:t>
-      </w:r>
-      <w:proofErr w:type="spellStart"/>
-      <w:r>
-        <w:t>FxIxxIL</w:t>
-      </w:r>
-      <w:proofErr w:type="spellEnd"/>
-      <w:r>
-        <w:t xml:space="preserve"> </w:t>
-      </w:r>
-      <w:r>
-        <w:t>that</w:t>
-      </w:r>
-      <w:r>
-        <w:t xml:space="preserve"> is found in Engrailed, Dorsal, Odd-skipped, and </w:t>
-      </w:r>
-      <w:proofErr w:type="spellStart"/>
-      <w:r>
-        <w:t>Goosecoid</w:t>
-      </w:r>
-      <w:proofErr w:type="spellEnd"/>
-      <w:r>
-        <w:t>, among others</w:t>
-      </w:r>
-      <w:r>
-        <w:t xml:space="preserve"> </w:t>
-      </w:r>
-      <w:r>
-        <w:t>{Copley, 2005 #3134}</w:t>
-      </w:r>
-      <w:r>
-        <w:t xml:space="preserve"> </w:t>
-      </w:r>
-      <w:r>
-        <w:t>{</w:t>
-      </w:r>
-      <w:proofErr w:type="spellStart"/>
-      <w:r>
-        <w:t>Dubnicoff</w:t>
-      </w:r>
-      <w:proofErr w:type="spellEnd"/>
-      <w:r>
-        <w:t>, 1997 #2366}</w:t>
-      </w:r>
-      <w:r>
-        <w:t xml:space="preserve"> </w:t>
-      </w:r>
-      <w:r>
-        <w:t>{Jiménez, 1997 #264}</w:t>
-      </w:r>
-      <w:r>
-        <w:t xml:space="preserve"> </w:t>
-      </w:r>
-      <w:r>
-        <w:t>{Jimenez, 1999 #3092}</w:t>
-      </w:r>
-      <w:r>
-        <w:t xml:space="preserve"> </w:t>
-      </w:r>
-      <w:r>
-        <w:t>{Smith, 1996 #3135}</w:t>
-      </w:r>
-      <w:r>
-        <w:t xml:space="preserve"> </w:t>
-      </w:r>
-      <w:r>
-        <w:t>{</w:t>
-      </w:r>
-      <w:proofErr w:type="spellStart"/>
-      <w:r>
-        <w:t>Tolkunova</w:t>
-      </w:r>
-      <w:proofErr w:type="spellEnd"/>
-      <w:r>
-        <w:t>, 1998 #3136}</w:t>
-      </w:r>
-      <w:r>
-        <w:t xml:space="preserve">. </w:t>
-      </w:r>
-      <w:r>
-        <w:t xml:space="preserve">The WD domain binds to these motifs with differing affinities. These differences are utilized in controlling the recruitment of Groucho to specific factors. For example, the affinity of Groucho for binding the eh1-like motif of Dorsal is relatively weak </w:t>
-      </w:r>
-      <w:r>
-        <w:t>{Flores-</w:t>
+        <w:t>The WD domain binds to these motifs with differing affinities. These differences are utilized in controlling the recruitment of Groucho to specific factors. For example, the affinity of Groucho for binding the eh1-like motif of Dorsal is relatively weak {Flores-</w:t>
       </w:r>
       <w:proofErr w:type="spellStart"/>
       <w:r>
@@ -1386,10 +1282,7 @@
       </w:r>
       <w:proofErr w:type="spellEnd"/>
       <w:r>
-        <w:t>, 2000 #656}</w:t>
-      </w:r>
-      <w:r>
-        <w:t xml:space="preserve">, necessitating the assistance of additional factors in facilitating a stable interaction between the two proteins. This weak affinity of the Dorsal/Groucho interaction is </w:t>
+        <w:t xml:space="preserve">, 2000 #656}, necessitating the assistance of additional factors in facilitating a stable interaction between the two proteins. This weak affinity of the Dorsal/Groucho interaction is </w:t>
       </w:r>
       <w:proofErr w:type="spellStart"/>
       <w:r>
@@ -1413,10 +1306,7 @@
       </w:r>
       <w:proofErr w:type="spellEnd"/>
       <w:r>
-        <w:t xml:space="preserve"> ability to activate genes in the embryo, due to constitutive recruitment of Groucho </w:t>
-      </w:r>
-      <w:r>
-        <w:t>{</w:t>
+        <w:t xml:space="preserve"> ability to activate genes in the embryo, due to constitutive recruitment of Groucho {</w:t>
       </w:r>
       <w:proofErr w:type="spellStart"/>
       <w:r>
@@ -1424,10 +1314,7 @@
       </w:r>
       <w:proofErr w:type="spellEnd"/>
       <w:r>
-        <w:t>, 2006 #3108}</w:t>
-      </w:r>
-      <w:r>
-        <w:t>.</w:t>
+        <w:t>, 2006 #3108}.</w:t>
       </w:r>
     </w:p>
     <w:p>
@@ -1475,10 +1362,7 @@
       </w:r>
       <w:proofErr w:type="spellEnd"/>
       <w:r>
-        <w:t>, 2007 #1658}</w:t>
-      </w:r>
-      <w:r>
-        <w:t xml:space="preserve">. </w:t>
+        <w:t xml:space="preserve">, 2007 #1658}. </w:t>
       </w:r>
       <w:r>
         <w:t xml:space="preserve">The observation that the Q domain is also capable of strong interaction with K20 methylated H4 tails suggests multiple levels of interaction between Gro/TLE proteins and histones, and may contribute to the protein’s ability to associate with histones </w:t>
@@ -1495,10 +1379,7 @@
       </w:r>
       <w:proofErr w:type="spellEnd"/>
       <w:r>
-        <w:t>, 2014 #2275}</w:t>
-      </w:r>
-      <w:r>
-        <w:t xml:space="preserve">.  </w:t>
+        <w:t xml:space="preserve">, 2014 #2275}.  </w:t>
       </w:r>
       <w:r>
         <w:t xml:space="preserve"> </w:t>
@@ -1512,15 +1393,7 @@
       </w:pPr>
       <w:r>
         <w:lastRenderedPageBreak/>
-        <w:t xml:space="preserve">The central region of Groucho is divided into three domains, the GP, </w:t>
-      </w:r>
-      <w:proofErr w:type="spellStart"/>
-      <w:r>
-        <w:t>CcN</w:t>
-      </w:r>
-      <w:proofErr w:type="spellEnd"/>
-      <w:r>
-        <w:t xml:space="preserve">, and SP domains. The GP domain binds to a histone </w:t>
+        <w:t xml:space="preserve">The central region of Groucho is divided into three domains, the GP, CcN, and SP domains. The GP domain binds to a histone </w:t>
       </w:r>
       <w:proofErr w:type="spellStart"/>
       <w:r>
@@ -1537,15 +1410,7 @@
         <w:t>. T</w:t>
       </w:r>
       <w:r>
-        <w:t xml:space="preserve">he </w:t>
-      </w:r>
-      <w:proofErr w:type="spellStart"/>
-      <w:r>
-        <w:t>CcN</w:t>
-      </w:r>
-      <w:proofErr w:type="spellEnd"/>
-      <w:r>
-        <w:t xml:space="preserve"> domain is involved in Gro</w:t>
+        <w:t>he CcN domain is involved in Gro</w:t>
       </w:r>
       <w:r>
         <w:t xml:space="preserve">ucho regulation, containing multiple Ck2 and Cdc2 phosphorylation sites </w:t>
@@ -1660,7 +1525,13 @@
         <w:t xml:space="preserve">Drosophila, </w:t>
       </w:r>
       <w:r>
-        <w:t xml:space="preserve">Groucho’s roles in signaling pathway response are well documented. The factor plays a role in </w:t>
+        <w:t xml:space="preserve">Groucho’s roles in signaling pathway response are well documented. The factor </w:t>
+      </w:r>
+      <w:r>
+        <w:t>participates</w:t>
+      </w:r>
+      <w:r>
+        <w:t xml:space="preserve"> in </w:t>
       </w:r>
       <w:proofErr w:type="spellStart"/>
       <w:r>
@@ -1692,7 +1563,13 @@
       </w:r>
       <w:proofErr w:type="spellEnd"/>
       <w:r>
-        <w:t xml:space="preserve"> signaling. Groucho activity is down-regulated via the </w:t>
+        <w:t xml:space="preserve"> signaling</w:t>
+      </w:r>
+      <w:r>
+        <w:t xml:space="preserve"> among others</w:t>
+      </w:r>
+      <w:r>
+        <w:t xml:space="preserve">. Groucho activity is down-regulated via the </w:t>
       </w:r>
       <w:proofErr w:type="spellStart"/>
       <w:r>
@@ -1723,7 +1600,13 @@
         <w:t>, 2005 #3064}</w:t>
       </w:r>
       <w:r>
-        <w:t xml:space="preserve">. This relief of Groucho-mediated repression is critical to </w:t>
+        <w:t xml:space="preserve">. </w:t>
+      </w:r>
+      <w:r>
+        <w:t>This</w:t>
+      </w:r>
+      <w:r>
+        <w:t xml:space="preserve"> relief of Groucho-mediated repression is critical to </w:t>
       </w:r>
       <w:r>
         <w:t xml:space="preserve">the cellular response to RTK signaling and is thought to </w:t>
@@ -1738,13 +1621,19 @@
         <w:t>by</w:t>
       </w:r>
       <w:r>
-        <w:t xml:space="preserve"> Groucho attenuation persist</w:t>
-      </w:r>
-      <w:r>
-        <w:t>s</w:t>
-      </w:r>
-      <w:r>
-        <w:t xml:space="preserve"> after loss of signaling </w:t>
+        <w:t xml:space="preserve"> </w:t>
+      </w:r>
+      <w:r>
+        <w:t>the attenuation of Groucho activity can</w:t>
+      </w:r>
+      <w:r>
+        <w:t xml:space="preserve"> persist after loss of </w:t>
+      </w:r>
+      <w:r>
+        <w:t xml:space="preserve">MAPK </w:t>
+      </w:r>
+      <w:r>
+        <w:t xml:space="preserve">signaling </w:t>
       </w:r>
       <w:r>
         <w:t>{Cinnamon, 2008 #242}</w:t>
@@ -1765,6 +1654,9 @@
       </w:r>
       <w:r>
         <w:t>.</w:t>
+      </w:r>
+      <w:r>
+        <w:t xml:space="preserve"> As Groucho is involved in the repression </w:t>
       </w:r>
     </w:p>
     <w:p>
@@ -1773,6 +1665,8 @@
         <w:spacing w:line="480" w:lineRule="auto"/>
         <w:ind w:firstLine="720"/>
       </w:pPr>
+      <w:bookmarkStart w:id="2" w:name="_GoBack"/>
+      <w:bookmarkEnd w:id="2"/>
       <w:r>
         <w:lastRenderedPageBreak/>
         <w:t xml:space="preserve">Under the absence of Notch signaling, Groucho represses </w:t>
@@ -1868,6 +1762,31 @@
       <w:proofErr w:type="spellEnd"/>
       <w:r>
         <w:t>, 1999 #3084}</w:t>
+      </w:r>
+      <w:r>
+        <w:t xml:space="preserve">. </w:t>
+      </w:r>
+      <w:r>
+        <w:t>This repressive activity is alleviated by MAPK signaling, which results in the phosphorylation of Gro and alleviation of repression in conjunction with E(</w:t>
+      </w:r>
+      <w:proofErr w:type="spellStart"/>
+      <w:r>
+        <w:t>spl</w:t>
+      </w:r>
+      <w:proofErr w:type="spellEnd"/>
+      <w:r>
+        <w:t xml:space="preserve">) members, thus serving as a point of crosstalk between these two pathways </w:t>
+      </w:r>
+      <w:r>
+        <w:t>{</w:t>
+      </w:r>
+      <w:proofErr w:type="spellStart"/>
+      <w:r>
+        <w:t>Hasson</w:t>
+      </w:r>
+      <w:proofErr w:type="spellEnd"/>
+      <w:r>
+        <w:t>, 2005 #3064}</w:t>
       </w:r>
       <w:r>
         <w:t xml:space="preserve">. </w:t>
@@ -2149,6 +2068,7 @@
         <w:ind w:firstLine="720"/>
       </w:pPr>
       <w:r>
+        <w:lastRenderedPageBreak/>
         <w:t>Finally, Groucho participates in Wingless/</w:t>
       </w:r>
       <w:proofErr w:type="spellStart"/>
@@ -2248,11 +2168,7 @@
         <w:t xml:space="preserve"> </w:t>
       </w:r>
       <w:r>
-        <w:t>activation, nuclear beta-</w:t>
-      </w:r>
-      <w:r>
-        <w:lastRenderedPageBreak/>
-        <w:t xml:space="preserve">catenin (Armadillo) concentration increases, which binds to </w:t>
+        <w:t xml:space="preserve">activation, nuclear beta-catenin (Armadillo) concentration increases, which binds to </w:t>
       </w:r>
       <w:proofErr w:type="spellStart"/>
       <w:r>
@@ -2272,378 +2188,6 @@
       </w:r>
       <w:r>
         <w:t>{Daniels, 2005 #3087}</w:t>
-      </w:r>
-      <w:r>
-        <w:t>.</w:t>
-      </w:r>
-    </w:p>
-    <w:p>
-      <w:pPr>
-        <w:pStyle w:val="BodyText"/>
-        <w:spacing w:line="480" w:lineRule="auto"/>
-        <w:ind w:firstLine="720"/>
-      </w:pPr>
-    </w:p>
-    <w:p>
-      <w:pPr>
-        <w:pStyle w:val="BodyText"/>
-        <w:spacing w:line="480" w:lineRule="auto"/>
-        <w:rPr>
-          <w:i/>
-        </w:rPr>
-      </w:pPr>
-      <w:r>
-        <w:rPr>
-          <w:i/>
-        </w:rPr>
-        <w:t xml:space="preserve">Groucho </w:t>
-      </w:r>
-      <w:r>
-        <w:rPr>
-          <w:i/>
-        </w:rPr>
-        <w:t>is an essential component of embryonic axial and terminal patterning</w:t>
-      </w:r>
-    </w:p>
-    <w:p>
-      <w:pPr>
-        <w:pStyle w:val="BodyText"/>
-        <w:spacing w:line="480" w:lineRule="auto"/>
-        <w:ind w:firstLine="720"/>
-      </w:pPr>
-      <w:r>
-        <w:t>It is</w:t>
-      </w:r>
-      <w:r>
-        <w:t xml:space="preserve"> primarily</w:t>
-      </w:r>
-      <w:r>
-        <w:t xml:space="preserve"> through </w:t>
-      </w:r>
-      <w:r>
-        <w:t xml:space="preserve">the spatially and temporally precise mediation of gene transcription in response to these </w:t>
-      </w:r>
-      <w:r>
-        <w:t xml:space="preserve">extracellular </w:t>
-      </w:r>
-      <w:r>
-        <w:t>signals</w:t>
-      </w:r>
-      <w:r>
-        <w:t xml:space="preserve"> that Groucho becomes fundamental to embryonic patterning. </w:t>
-      </w:r>
-      <w:r>
-        <w:t>Many e</w:t>
-      </w:r>
-      <w:r>
-        <w:t xml:space="preserve">arly embryonic patterning </w:t>
-      </w:r>
-      <w:r>
-        <w:t xml:space="preserve">effectors </w:t>
-      </w:r>
-      <w:r>
-        <w:t xml:space="preserve">can be divided into dorsal-ventral and anterior-posterior programs, though these processes are </w:t>
-      </w:r>
-      <w:r>
-        <w:t xml:space="preserve">complex and </w:t>
-      </w:r>
-      <w:r>
-        <w:t>heavily interconnected</w:t>
-      </w:r>
-      <w:r>
-        <w:t xml:space="preserve"> </w:t>
-      </w:r>
-      <w:r>
-        <w:t>{Jaeger, 2012 #3103}</w:t>
-      </w:r>
-      <w:r>
-        <w:t xml:space="preserve">, requiring the coordinated regulation of dozens of transcriptional activators, repressors, and co-regulators </w:t>
-      </w:r>
-      <w:r>
-        <w:t>{</w:t>
-      </w:r>
-      <w:proofErr w:type="spellStart"/>
-      <w:r>
-        <w:t>Mannervik</w:t>
-      </w:r>
-      <w:proofErr w:type="spellEnd"/>
-      <w:r>
-        <w:t>, 2014 #2280}</w:t>
-      </w:r>
-      <w:r>
-        <w:t>. Definition of</w:t>
-      </w:r>
-      <w:r>
-        <w:t xml:space="preserve"> the dorsal-ventral axis, which is critical to</w:t>
-      </w:r>
-      <w:r>
-        <w:t xml:space="preserve"> germ layer development, is </w:t>
-      </w:r>
-      <w:r>
-        <w:t xml:space="preserve">specified by the </w:t>
-      </w:r>
-      <w:r>
-        <w:t xml:space="preserve">maternally-contributed gradient of </w:t>
-      </w:r>
-      <w:r>
-        <w:t xml:space="preserve">nuclear </w:t>
-      </w:r>
-      <w:r>
-        <w:t>Dorsal along this axis</w:t>
-      </w:r>
-      <w:r>
-        <w:t xml:space="preserve"> </w:t>
-      </w:r>
-      <w:r>
-        <w:t>{Roth, 1989 #1112}</w:t>
-      </w:r>
-      <w:r>
-        <w:t xml:space="preserve">. On the ventral side of the embryo, high concentrations of nuclear Dorsal initiate transcriptional programs designating the mesoderm </w:t>
-      </w:r>
-      <w:r>
-        <w:t>{Gonzalez-Crespo, 1993 #3043}</w:t>
-      </w:r>
-      <w:r>
-        <w:t xml:space="preserve">. In </w:t>
-      </w:r>
-      <w:proofErr w:type="spellStart"/>
-      <w:r>
-        <w:t>ventrolateral</w:t>
-      </w:r>
-      <w:proofErr w:type="spellEnd"/>
-      <w:r>
-        <w:t xml:space="preserve"> regions, modest Dorsal concentrations contribute to a </w:t>
-      </w:r>
-      <w:proofErr w:type="spellStart"/>
-      <w:r>
-        <w:t>neuroectodermal</w:t>
-      </w:r>
-      <w:proofErr w:type="spellEnd"/>
-      <w:r>
-        <w:t xml:space="preserve"> fate </w:t>
-      </w:r>
-      <w:r>
-        <w:t>{</w:t>
-      </w:r>
-      <w:proofErr w:type="spellStart"/>
-      <w:r>
-        <w:t>Ip</w:t>
-      </w:r>
-      <w:proofErr w:type="spellEnd"/>
-      <w:r>
-        <w:t>, 1992 #3042}</w:t>
-      </w:r>
-      <w:r>
-        <w:t>.</w:t>
-      </w:r>
-      <w:r>
-        <w:t xml:space="preserve"> The strength, spacing, grouping geometry, and distribution of adjacent binding sites </w:t>
-      </w:r>
-      <w:r>
-        <w:t>modulate</w:t>
-      </w:r>
-      <w:r>
-        <w:t xml:space="preserve"> </w:t>
-      </w:r>
-      <w:r>
-        <w:t>Dorsal binding and cofactor recruitment in order to correctly</w:t>
-      </w:r>
-      <w:r>
-        <w:t xml:space="preserve"> </w:t>
-      </w:r>
-      <w:r>
-        <w:t>interpret</w:t>
-      </w:r>
-      <w:r>
-        <w:t xml:space="preserve"> the Dorsal gradient </w:t>
-      </w:r>
-      <w:r>
-        <w:t>{</w:t>
-      </w:r>
-      <w:proofErr w:type="spellStart"/>
-      <w:r>
-        <w:t>Zeitlinger</w:t>
-      </w:r>
-      <w:proofErr w:type="spellEnd"/>
-      <w:r>
-        <w:t>, 2007 #3025}</w:t>
-      </w:r>
-      <w:r>
-        <w:t xml:space="preserve">. Groucho is </w:t>
-      </w:r>
-      <w:r>
-        <w:t>involved in the</w:t>
-      </w:r>
-      <w:r>
-        <w:t xml:space="preserve"> repression of a subset of Dorsal-target genes, and is one method by which Dorsal is switched from an activator to a repressor </w:t>
-      </w:r>
-      <w:r>
-        <w:t>{</w:t>
-      </w:r>
-      <w:proofErr w:type="spellStart"/>
-      <w:r>
-        <w:t>Dubnicoff</w:t>
-      </w:r>
-      <w:proofErr w:type="spellEnd"/>
-      <w:r>
-        <w:t>, 1997 #2366}</w:t>
-      </w:r>
-      <w:r>
-        <w:t>.</w:t>
-      </w:r>
-    </w:p>
-    <w:p>
-      <w:pPr>
-        <w:pStyle w:val="BodyText"/>
-        <w:spacing w:line="480" w:lineRule="auto"/>
-        <w:ind w:firstLine="720"/>
-      </w:pPr>
-      <w:r>
-        <w:lastRenderedPageBreak/>
-        <w:t xml:space="preserve">Groucho </w:t>
-      </w:r>
-      <w:r>
-        <w:t xml:space="preserve">has additional roles in the </w:t>
-      </w:r>
-      <w:r>
-        <w:t>specification</w:t>
-      </w:r>
-      <w:r>
-        <w:t xml:space="preserve"> of the anterior-posterior axis. Early in development, the transcriptional groundwork is laid for the segmentation of the adult fly via multiple gradients, beginning with </w:t>
-      </w:r>
-      <w:proofErr w:type="spellStart"/>
-      <w:r>
-        <w:t>Bicoid</w:t>
-      </w:r>
-      <w:proofErr w:type="spellEnd"/>
-      <w:r>
-        <w:t xml:space="preserve"> and </w:t>
-      </w:r>
-      <w:proofErr w:type="spellStart"/>
-      <w:r>
-        <w:t>Nanos</w:t>
-      </w:r>
-      <w:proofErr w:type="spellEnd"/>
-      <w:r>
-        <w:t xml:space="preserve">, which </w:t>
-      </w:r>
-      <w:r>
-        <w:t>specify</w:t>
-      </w:r>
-      <w:r>
-        <w:t xml:space="preserve"> the expression of multiple gap genes, which in turn give rise to a st</w:t>
-      </w:r>
-      <w:r>
-        <w:t>r</w:t>
-      </w:r>
-      <w:r>
-        <w:t xml:space="preserve">iped pattern of pair rule genes, which then specify the </w:t>
-      </w:r>
-      <w:r>
-        <w:t>expression of multiple segment polarity genes</w:t>
-      </w:r>
-      <w:r>
-        <w:t xml:space="preserve"> </w:t>
-      </w:r>
-      <w:r>
-        <w:t>{Levine, 2008 #3104}</w:t>
-      </w:r>
-      <w:r>
-        <w:t>.</w:t>
-      </w:r>
-      <w:r>
-        <w:t xml:space="preserve"> </w:t>
-      </w:r>
-      <w:r>
-        <w:t>Groucho is critical to the viable specification of this axis through multiple direct interactions with transcription factors, including engrailed, a segment polarity gene.</w:t>
-      </w:r>
-      <w:r>
-        <w:t xml:space="preserve"> </w:t>
-      </w:r>
-    </w:p>
-    <w:p>
-      <w:pPr>
-        <w:pStyle w:val="BodyText"/>
-        <w:spacing w:line="480" w:lineRule="auto"/>
-        <w:ind w:firstLine="720"/>
-      </w:pPr>
-      <w:r>
-        <w:t xml:space="preserve">In addition to dorsal-ventral and segmentation pattering, </w:t>
-      </w:r>
-      <w:r>
-        <w:t xml:space="preserve">Groucho is involved in terminal patterning of the embryo through interaction with </w:t>
-      </w:r>
-      <w:proofErr w:type="spellStart"/>
-      <w:r>
-        <w:t>Capicua</w:t>
-      </w:r>
-      <w:proofErr w:type="spellEnd"/>
-      <w:r>
-        <w:t xml:space="preserve"> </w:t>
-      </w:r>
-      <w:r>
-        <w:t>{</w:t>
-      </w:r>
-      <w:proofErr w:type="spellStart"/>
-      <w:r>
-        <w:t>Ajuria</w:t>
-      </w:r>
-      <w:proofErr w:type="spellEnd"/>
-      <w:r>
-        <w:t>, 2011 #2947}</w:t>
-      </w:r>
-      <w:r>
-        <w:t xml:space="preserve">, a process regulated by </w:t>
-      </w:r>
-      <w:proofErr w:type="spellStart"/>
-      <w:r>
-        <w:t>Ras</w:t>
-      </w:r>
-      <w:proofErr w:type="spellEnd"/>
-      <w:r>
-        <w:t xml:space="preserve">/MAPK signaling </w:t>
-      </w:r>
-      <w:r>
-        <w:t>{Chen, 2009 #3073}</w:t>
-      </w:r>
-      <w:r>
-        <w:t xml:space="preserve"> </w:t>
-      </w:r>
-      <w:r>
-        <w:t>{</w:t>
-      </w:r>
-      <w:proofErr w:type="spellStart"/>
-      <w:r>
-        <w:t>Paroush</w:t>
-      </w:r>
-      <w:proofErr w:type="spellEnd"/>
-      <w:r>
-        <w:t>, 1997 #3074}</w:t>
-      </w:r>
-      <w:r>
-        <w:t>.</w:t>
-      </w:r>
-      <w:r>
-        <w:t xml:space="preserve"> Groucho activity is not limited to the embryo, as it participates in patterning of the </w:t>
-      </w:r>
-      <w:proofErr w:type="spellStart"/>
-      <w:r>
-        <w:t>imaginal</w:t>
-      </w:r>
-      <w:proofErr w:type="spellEnd"/>
-      <w:r>
-        <w:t xml:space="preserve"> discs during larval morphogenesis through the control of </w:t>
-      </w:r>
-      <w:proofErr w:type="spellStart"/>
-      <w:r>
-        <w:t>dpp</w:t>
-      </w:r>
-      <w:proofErr w:type="spellEnd"/>
-      <w:r>
-        <w:t xml:space="preserve"> signaling </w:t>
-      </w:r>
-      <w:r>
-        <w:t>{Winkler, 2010 #2964}</w:t>
       </w:r>
       <w:r>
         <w:t>.</w:t>
@@ -2667,7 +2211,360 @@
         <w:rPr>
           <w:i/>
         </w:rPr>
-        <w:t>Groucho is capable of both short- and long-range repression</w:t>
+        <w:t xml:space="preserve">Groucho </w:t>
+      </w:r>
+      <w:r>
+        <w:rPr>
+          <w:i/>
+        </w:rPr>
+        <w:t>is an essential component of embryonic axial and terminal patterning</w:t>
+      </w:r>
+    </w:p>
+    <w:p>
+      <w:pPr>
+        <w:pStyle w:val="BodyText"/>
+        <w:spacing w:line="480" w:lineRule="auto"/>
+        <w:ind w:firstLine="720"/>
+      </w:pPr>
+      <w:r>
+        <w:t>It is</w:t>
+      </w:r>
+      <w:r>
+        <w:t xml:space="preserve"> primarily</w:t>
+      </w:r>
+      <w:r>
+        <w:t xml:space="preserve"> through </w:t>
+      </w:r>
+      <w:r>
+        <w:t xml:space="preserve">the spatially and temporally precise mediation of gene transcription in response to these </w:t>
+      </w:r>
+      <w:r>
+        <w:t xml:space="preserve">extracellular </w:t>
+      </w:r>
+      <w:r>
+        <w:t>signals</w:t>
+      </w:r>
+      <w:r>
+        <w:t xml:space="preserve"> that Groucho becomes fundamental to embryonic patterning. </w:t>
+      </w:r>
+      <w:r>
+        <w:t>Many e</w:t>
+      </w:r>
+      <w:r>
+        <w:t xml:space="preserve">arly embryonic patterning </w:t>
+      </w:r>
+      <w:r>
+        <w:t xml:space="preserve">effectors </w:t>
+      </w:r>
+      <w:r>
+        <w:t xml:space="preserve">can be divided into dorsal-ventral and anterior-posterior programs, though these processes are </w:t>
+      </w:r>
+      <w:r>
+        <w:t xml:space="preserve">complex and </w:t>
+      </w:r>
+      <w:r>
+        <w:t>heavily interconnected</w:t>
+      </w:r>
+      <w:r>
+        <w:t xml:space="preserve"> </w:t>
+      </w:r>
+      <w:r>
+        <w:t>{Jaeger, 2012 #3103}</w:t>
+      </w:r>
+      <w:r>
+        <w:t xml:space="preserve">, requiring the coordinated regulation of dozens of transcriptional activators, repressors, and co-regulators </w:t>
+      </w:r>
+      <w:r>
+        <w:t>{</w:t>
+      </w:r>
+      <w:proofErr w:type="spellStart"/>
+      <w:r>
+        <w:t>Mannervik</w:t>
+      </w:r>
+      <w:proofErr w:type="spellEnd"/>
+      <w:r>
+        <w:t>, 2014 #2280}</w:t>
+      </w:r>
+      <w:r>
+        <w:t>. Definition of</w:t>
+      </w:r>
+      <w:r>
+        <w:t xml:space="preserve"> the dorsal-ventral axis, which is critical to</w:t>
+      </w:r>
+      <w:r>
+        <w:t xml:space="preserve"> germ layer development, is </w:t>
+      </w:r>
+      <w:r>
+        <w:t xml:space="preserve">specified by the </w:t>
+      </w:r>
+      <w:r>
+        <w:t xml:space="preserve">maternally-contributed gradient of </w:t>
+      </w:r>
+      <w:r>
+        <w:t xml:space="preserve">nuclear </w:t>
+      </w:r>
+      <w:r>
+        <w:t>Dorsal along this axis</w:t>
+      </w:r>
+      <w:r>
+        <w:t xml:space="preserve"> </w:t>
+      </w:r>
+      <w:r>
+        <w:t>{Roth, 1989 #1112}</w:t>
+      </w:r>
+      <w:r>
+        <w:t xml:space="preserve">. On the ventral side of the embryo, high concentrations of nuclear Dorsal initiate transcriptional programs designating the mesoderm </w:t>
+      </w:r>
+      <w:r>
+        <w:t>{Gonzalez-Crespo, 1993 #3043}</w:t>
+      </w:r>
+      <w:r>
+        <w:t xml:space="preserve">. In </w:t>
+      </w:r>
+      <w:proofErr w:type="spellStart"/>
+      <w:r>
+        <w:t>ventrolateral</w:t>
+      </w:r>
+      <w:proofErr w:type="spellEnd"/>
+      <w:r>
+        <w:t xml:space="preserve"> regions, modest Dorsal concentrations contribute to a </w:t>
+      </w:r>
+      <w:proofErr w:type="spellStart"/>
+      <w:r>
+        <w:t>neuroectodermal</w:t>
+      </w:r>
+      <w:proofErr w:type="spellEnd"/>
+      <w:r>
+        <w:t xml:space="preserve"> fate </w:t>
+      </w:r>
+      <w:r>
+        <w:t>{</w:t>
+      </w:r>
+      <w:proofErr w:type="spellStart"/>
+      <w:r>
+        <w:t>Ip</w:t>
+      </w:r>
+      <w:proofErr w:type="spellEnd"/>
+      <w:r>
+        <w:t>, 1992 #3042}</w:t>
+      </w:r>
+      <w:r>
+        <w:t>.</w:t>
+      </w:r>
+      <w:r>
+        <w:t xml:space="preserve"> The strength, spacing, grouping geometry, and distribution of adjacent binding sites </w:t>
+      </w:r>
+      <w:r>
+        <w:t>modulate</w:t>
+      </w:r>
+      <w:r>
+        <w:t xml:space="preserve"> </w:t>
+      </w:r>
+      <w:r>
+        <w:t xml:space="preserve">Dorsal binding and cofactor recruitment in </w:t>
+      </w:r>
+      <w:r>
+        <w:lastRenderedPageBreak/>
+        <w:t>order to correctly</w:t>
+      </w:r>
+      <w:r>
+        <w:t xml:space="preserve"> </w:t>
+      </w:r>
+      <w:r>
+        <w:t>interpret</w:t>
+      </w:r>
+      <w:r>
+        <w:t xml:space="preserve"> the Dorsal gradient </w:t>
+      </w:r>
+      <w:r>
+        <w:t>{</w:t>
+      </w:r>
+      <w:proofErr w:type="spellStart"/>
+      <w:r>
+        <w:t>Zeitlinger</w:t>
+      </w:r>
+      <w:proofErr w:type="spellEnd"/>
+      <w:r>
+        <w:t>, 2007 #3025}</w:t>
+      </w:r>
+      <w:r>
+        <w:t xml:space="preserve">. Groucho is </w:t>
+      </w:r>
+      <w:r>
+        <w:t>involved in the</w:t>
+      </w:r>
+      <w:r>
+        <w:t xml:space="preserve"> repression of a subset of Dorsal-target genes, and is one method by which Dorsal is switched from an activator to a repressor </w:t>
+      </w:r>
+      <w:r>
+        <w:t>{</w:t>
+      </w:r>
+      <w:proofErr w:type="spellStart"/>
+      <w:r>
+        <w:t>Dubnicoff</w:t>
+      </w:r>
+      <w:proofErr w:type="spellEnd"/>
+      <w:r>
+        <w:t>, 1997 #2366}</w:t>
+      </w:r>
+      <w:r>
+        <w:t>.</w:t>
+      </w:r>
+    </w:p>
+    <w:p>
+      <w:pPr>
+        <w:pStyle w:val="BodyText"/>
+        <w:spacing w:line="480" w:lineRule="auto"/>
+        <w:ind w:firstLine="720"/>
+      </w:pPr>
+      <w:r>
+        <w:t xml:space="preserve">Groucho </w:t>
+      </w:r>
+      <w:r>
+        <w:t xml:space="preserve">has additional roles in the </w:t>
+      </w:r>
+      <w:r>
+        <w:t>specification</w:t>
+      </w:r>
+      <w:r>
+        <w:t xml:space="preserve"> of the anterior-posterior axis. Early in development, the transcriptional groundwork is laid for the segmentation of the adult fly via multiple gradients, beginning with </w:t>
+      </w:r>
+      <w:proofErr w:type="spellStart"/>
+      <w:r>
+        <w:t>Bicoid</w:t>
+      </w:r>
+      <w:proofErr w:type="spellEnd"/>
+      <w:r>
+        <w:t xml:space="preserve"> and </w:t>
+      </w:r>
+      <w:proofErr w:type="spellStart"/>
+      <w:r>
+        <w:t>Nanos</w:t>
+      </w:r>
+      <w:proofErr w:type="spellEnd"/>
+      <w:r>
+        <w:t xml:space="preserve">, which </w:t>
+      </w:r>
+      <w:r>
+        <w:t>specify</w:t>
+      </w:r>
+      <w:r>
+        <w:t xml:space="preserve"> the expression of multiple gap genes, which in turn give rise to a st</w:t>
+      </w:r>
+      <w:r>
+        <w:t>r</w:t>
+      </w:r>
+      <w:r>
+        <w:t xml:space="preserve">iped pattern of pair rule genes, which then specify the </w:t>
+      </w:r>
+      <w:r>
+        <w:t>expression of multiple segment polarity genes</w:t>
+      </w:r>
+      <w:r>
+        <w:t xml:space="preserve"> </w:t>
+      </w:r>
+      <w:r>
+        <w:t>{Levine, 2008 #3104}</w:t>
+      </w:r>
+      <w:r>
+        <w:t>.</w:t>
+      </w:r>
+      <w:r>
+        <w:t xml:space="preserve"> </w:t>
+      </w:r>
+      <w:r>
+        <w:t>Groucho is critical to the viable specification of this axis through multiple direct interactions with transcription factors, including engrailed, a segment polarity gene.</w:t>
+      </w:r>
+      <w:r>
+        <w:t xml:space="preserve"> </w:t>
+      </w:r>
+    </w:p>
+    <w:p>
+      <w:pPr>
+        <w:pStyle w:val="BodyText"/>
+        <w:spacing w:line="480" w:lineRule="auto"/>
+        <w:ind w:firstLine="720"/>
+      </w:pPr>
+      <w:r>
+        <w:t xml:space="preserve">In addition to dorsal-ventral and segmentation pattering, </w:t>
+      </w:r>
+      <w:r>
+        <w:t xml:space="preserve">Groucho is involved in terminal patterning of the embryo through interaction with </w:t>
+      </w:r>
+      <w:proofErr w:type="spellStart"/>
+      <w:r>
+        <w:t>Capicua</w:t>
+      </w:r>
+      <w:proofErr w:type="spellEnd"/>
+      <w:r>
+        <w:t xml:space="preserve"> </w:t>
+      </w:r>
+      <w:r>
+        <w:t>{</w:t>
+      </w:r>
+      <w:proofErr w:type="spellStart"/>
+      <w:r>
+        <w:t>Ajuria</w:t>
+      </w:r>
+      <w:proofErr w:type="spellEnd"/>
+      <w:r>
+        <w:t>, 2011 #2947}</w:t>
+      </w:r>
+      <w:r>
+        <w:t xml:space="preserve">, a process regulated by </w:t>
+      </w:r>
+      <w:proofErr w:type="spellStart"/>
+      <w:r>
+        <w:t>Ras</w:t>
+      </w:r>
+      <w:proofErr w:type="spellEnd"/>
+      <w:r>
+        <w:t xml:space="preserve">/MAPK signaling </w:t>
+      </w:r>
+      <w:r>
+        <w:t>{Chen, 2009 #3073}</w:t>
+      </w:r>
+      <w:r>
+        <w:t xml:space="preserve"> </w:t>
+      </w:r>
+      <w:r>
+        <w:t>{</w:t>
+      </w:r>
+      <w:proofErr w:type="spellStart"/>
+      <w:r>
+        <w:t>Paroush</w:t>
+      </w:r>
+      <w:proofErr w:type="spellEnd"/>
+      <w:r>
+        <w:t>, 1997 #3074}</w:t>
+      </w:r>
+      <w:r>
+        <w:t>.</w:t>
+      </w:r>
+      <w:r>
+        <w:t xml:space="preserve"> Groucho activity is not limited to the embryo, as it participates in patterning of the </w:t>
+      </w:r>
+      <w:proofErr w:type="spellStart"/>
+      <w:r>
+        <w:t>imaginal</w:t>
+      </w:r>
+      <w:proofErr w:type="spellEnd"/>
+      <w:r>
+        <w:t xml:space="preserve"> discs during larval morphogenesis through the control of </w:t>
+      </w:r>
+      <w:proofErr w:type="spellStart"/>
+      <w:r>
+        <w:t>dpp</w:t>
+      </w:r>
+      <w:proofErr w:type="spellEnd"/>
+      <w:r>
+        <w:t xml:space="preserve"> signaling </w:t>
+      </w:r>
+      <w:r>
+        <w:t>{Winkler, 2010 #2964}</w:t>
+      </w:r>
+      <w:r>
+        <w:t>.</w:t>
       </w:r>
     </w:p>
     <w:p>
@@ -2675,195 +2572,20 @@
         <w:pStyle w:val="BodyText"/>
         <w:spacing w:line="480" w:lineRule="auto"/>
       </w:pPr>
-      <w:r>
+    </w:p>
+    <w:p>
+      <w:pPr>
+        <w:pStyle w:val="BodyText"/>
+        <w:spacing w:line="480" w:lineRule="auto"/>
         <w:rPr>
           <w:i/>
         </w:rPr>
-        <w:tab/>
-      </w:r>
-      <w:r>
-        <w:t xml:space="preserve">Transcriptional repressors in </w:t>
-      </w:r>
+      </w:pPr>
       <w:r>
         <w:rPr>
           <w:i/>
         </w:rPr>
-        <w:t xml:space="preserve">Drosophila </w:t>
-      </w:r>
-      <w:r>
-        <w:t xml:space="preserve">can be classified as acting as either short- or long-range repressors dependent on their ability to counteract the regulatory potential of local (within ~100 </w:t>
-      </w:r>
-      <w:proofErr w:type="spellStart"/>
-      <w:r>
-        <w:t>bp</w:t>
-      </w:r>
-      <w:proofErr w:type="spellEnd"/>
-      <w:r>
-        <w:t xml:space="preserve">) or distant (&gt; 1000 </w:t>
-      </w:r>
-      <w:proofErr w:type="spellStart"/>
-      <w:r>
-        <w:t>bp</w:t>
-      </w:r>
-      <w:proofErr w:type="spellEnd"/>
-      <w:r>
-        <w:t xml:space="preserve"> distant) activating elements or promoters</w:t>
-      </w:r>
-      <w:r>
-        <w:t xml:space="preserve"> </w:t>
-      </w:r>
-      <w:r>
-        <w:t>{Gray, 1994 #3138}</w:t>
-      </w:r>
-      <w:r>
-        <w:t xml:space="preserve"> </w:t>
-      </w:r>
-      <w:r>
-        <w:t>{Gray, 1996 #3137}</w:t>
-      </w:r>
-      <w:r>
-        <w:t>.</w:t>
-      </w:r>
-      <w:r>
-        <w:t xml:space="preserve"> </w:t>
-      </w:r>
-      <w:r>
-        <w:t xml:space="preserve"> </w:t>
-      </w:r>
-      <w:r>
-        <w:t>Some repressors are specific for one type of repression, while others</w:t>
-      </w:r>
-      <w:r>
-        <w:t xml:space="preserve"> can adopt a short- or long-range repressive activity through association with </w:t>
-      </w:r>
-      <w:r>
-        <w:t>multiple</w:t>
-      </w:r>
-      <w:r>
-        <w:t xml:space="preserve"> </w:t>
-      </w:r>
-      <w:proofErr w:type="spellStart"/>
-      <w:r>
-        <w:t>corepressors</w:t>
-      </w:r>
-      <w:proofErr w:type="spellEnd"/>
-      <w:r>
-        <w:t xml:space="preserve"> operating via distinct mechanisms of repression</w:t>
-      </w:r>
-      <w:r>
-        <w:t xml:space="preserve"> </w:t>
-      </w:r>
-      <w:r>
-        <w:t>{</w:t>
-      </w:r>
-      <w:proofErr w:type="spellStart"/>
-      <w:r>
-        <w:t>Courey</w:t>
-      </w:r>
-      <w:proofErr w:type="spellEnd"/>
-      <w:r>
-        <w:t>, 2001 #3139}</w:t>
-      </w:r>
-      <w:r>
-        <w:t>.</w:t>
-      </w:r>
-      <w:r>
-        <w:t xml:space="preserve"> Groucho has long been studied as a canonical member of the long-</w:t>
-      </w:r>
-      <w:r>
-        <w:lastRenderedPageBreak/>
-        <w:t>range repression class</w:t>
-      </w:r>
-      <w:r>
-        <w:t>,</w:t>
-      </w:r>
-      <w:r>
-        <w:t xml:space="preserve"> via recruitment by </w:t>
-      </w:r>
-      <w:r>
-        <w:t>long-range repressors as Hairy and Dorsal</w:t>
-      </w:r>
-      <w:r>
-        <w:t xml:space="preserve"> </w:t>
-      </w:r>
-      <w:r>
-        <w:t>{</w:t>
-      </w:r>
-      <w:proofErr w:type="spellStart"/>
-      <w:r>
-        <w:t>Cai</w:t>
-      </w:r>
-      <w:proofErr w:type="spellEnd"/>
-      <w:r>
-        <w:t>, 1996 #3140}</w:t>
-      </w:r>
-      <w:r>
-        <w:t xml:space="preserve"> </w:t>
-      </w:r>
-      <w:r>
-        <w:t>{</w:t>
-      </w:r>
-      <w:proofErr w:type="spellStart"/>
-      <w:r>
-        <w:t>Dubnicoff</w:t>
-      </w:r>
-      <w:proofErr w:type="spellEnd"/>
-      <w:r>
-        <w:t>, 1997 #2366}</w:t>
-      </w:r>
-      <w:r>
-        <w:t xml:space="preserve">. </w:t>
-      </w:r>
-      <w:proofErr w:type="spellStart"/>
-      <w:r>
-        <w:t>CtBP</w:t>
-      </w:r>
-      <w:proofErr w:type="spellEnd"/>
-      <w:r>
-        <w:t xml:space="preserve">, in contrast, is a well-studied </w:t>
-      </w:r>
-      <w:proofErr w:type="spellStart"/>
-      <w:r>
-        <w:t>corepressor</w:t>
-      </w:r>
-      <w:proofErr w:type="spellEnd"/>
-      <w:r>
-        <w:t xml:space="preserve"> capable of short-range repression when recruited by such factors as </w:t>
-      </w:r>
-      <w:proofErr w:type="spellStart"/>
-      <w:r>
-        <w:t>Kruppel</w:t>
-      </w:r>
-      <w:proofErr w:type="spellEnd"/>
-      <w:r>
-        <w:t xml:space="preserve">, Giant, and Snail </w:t>
-      </w:r>
-      <w:r>
-        <w:t>{</w:t>
-      </w:r>
-      <w:proofErr w:type="spellStart"/>
-      <w:r>
-        <w:t>Nibu</w:t>
-      </w:r>
-      <w:proofErr w:type="spellEnd"/>
-      <w:r>
-        <w:t>, 1998 #</w:t>
-      </w:r>
-      <w:proofErr w:type="gramStart"/>
-      <w:r>
-        <w:t>3142}{</w:t>
-      </w:r>
-      <w:proofErr w:type="spellStart"/>
-      <w:proofErr w:type="gramEnd"/>
-      <w:r>
-        <w:t>Nibu</w:t>
-      </w:r>
-      <w:proofErr w:type="spellEnd"/>
-      <w:r>
-        <w:t>, 2001 #3141}</w:t>
-      </w:r>
-      <w:r>
-        <w:t>.</w:t>
+        <w:t>Groucho is capable of both short- and long-range repression</w:t>
       </w:r>
     </w:p>
     <w:p>
@@ -2872,49 +2594,142 @@
         <w:spacing w:line="480" w:lineRule="auto"/>
       </w:pPr>
       <w:r>
+        <w:rPr>
+          <w:i/>
+        </w:rPr>
         <w:tab/>
-        <w:t xml:space="preserve">Evidence that Groucho could </w:t>
-      </w:r>
-      <w:proofErr w:type="spellStart"/>
-      <w:r>
-        <w:t>oligomerize</w:t>
-      </w:r>
-      <w:proofErr w:type="spellEnd"/>
-      <w:r>
-        <w:t xml:space="preserve"> and</w:t>
-      </w:r>
-      <w:r>
-        <w:t xml:space="preserve"> potentially</w:t>
-      </w:r>
-      <w:r>
-        <w:t xml:space="preserve"> crosslink non-contiguo</w:t>
-      </w:r>
-      <w:r>
-        <w:t>us regions of chromatin provides</w:t>
-      </w:r>
-      <w:r>
-        <w:t xml:space="preserve"> a mechanist</w:t>
-      </w:r>
-      <w:r>
-        <w:t xml:space="preserve">ic explanation for its </w:t>
-      </w:r>
-      <w:r>
-        <w:t xml:space="preserve">ability to </w:t>
-      </w:r>
-      <w:r>
-        <w:t>quench distant regulatory elements</w:t>
+      </w:r>
+      <w:r>
+        <w:t xml:space="preserve">Transcriptional repressors in </w:t>
+      </w:r>
+      <w:r>
+        <w:rPr>
+          <w:i/>
+        </w:rPr>
+        <w:t xml:space="preserve">Drosophila </w:t>
+      </w:r>
+      <w:r>
+        <w:t xml:space="preserve">can be classified as acting as either short- or long-range repressors dependent on their ability to counteract the regulatory potential of local (within ~100 </w:t>
+      </w:r>
+      <w:proofErr w:type="spellStart"/>
+      <w:r>
+        <w:t>bp</w:t>
+      </w:r>
+      <w:proofErr w:type="spellEnd"/>
+      <w:r>
+        <w:t xml:space="preserve">) or distant (&gt; 1000 </w:t>
+      </w:r>
+      <w:proofErr w:type="spellStart"/>
+      <w:r>
+        <w:t>bp</w:t>
+      </w:r>
+      <w:proofErr w:type="spellEnd"/>
+      <w:r>
+        <w:t xml:space="preserve"> distant) activating elements or promoters</w:t>
+      </w:r>
+      <w:r>
+        <w:t xml:space="preserve"> </w:t>
+      </w:r>
+      <w:r>
+        <w:lastRenderedPageBreak/>
+        <w:t>{Gray, 1994 #3138}</w:t>
+      </w:r>
+      <w:r>
+        <w:t xml:space="preserve"> </w:t>
+      </w:r>
+      <w:r>
+        <w:t>{Gray, 1996 #3137}</w:t>
       </w:r>
       <w:r>
         <w:t>.</w:t>
       </w:r>
       <w:r>
-        <w:t xml:space="preserve"> More r</w:t>
-      </w:r>
-      <w:r>
-        <w:t xml:space="preserve">ecently, it was found that in some contexts Groucho </w:t>
-      </w:r>
-      <w:r>
-        <w:t xml:space="preserve">behaves as a short-range </w:t>
+        <w:t xml:space="preserve"> </w:t>
+      </w:r>
+      <w:r>
+        <w:t xml:space="preserve"> </w:t>
+      </w:r>
+      <w:r>
+        <w:t>Some repressors are specific for one type of repression, while others</w:t>
+      </w:r>
+      <w:r>
+        <w:t xml:space="preserve"> can adopt a short- or long-range repressive activity through association with </w:t>
+      </w:r>
+      <w:r>
+        <w:t>multiple</w:t>
+      </w:r>
+      <w:r>
+        <w:t xml:space="preserve"> </w:t>
+      </w:r>
+      <w:proofErr w:type="spellStart"/>
+      <w:r>
+        <w:t>corepressors</w:t>
+      </w:r>
+      <w:proofErr w:type="spellEnd"/>
+      <w:r>
+        <w:t xml:space="preserve"> operating via distinct mechanisms of repression</w:t>
+      </w:r>
+      <w:r>
+        <w:t xml:space="preserve"> </w:t>
+      </w:r>
+      <w:r>
+        <w:t>{</w:t>
+      </w:r>
+      <w:proofErr w:type="spellStart"/>
+      <w:r>
+        <w:t>Courey</w:t>
+      </w:r>
+      <w:proofErr w:type="spellEnd"/>
+      <w:r>
+        <w:t>, 2001 #3139}.</w:t>
+      </w:r>
+      <w:r>
+        <w:t xml:space="preserve"> Groucho has long been studied as a canonical member of the long-range repression class</w:t>
+      </w:r>
+      <w:r>
+        <w:t>,</w:t>
+      </w:r>
+      <w:r>
+        <w:t xml:space="preserve"> via recruitment by </w:t>
+      </w:r>
+      <w:r>
+        <w:t>long-range repressors as Hairy and Dorsal</w:t>
+      </w:r>
+      <w:r>
+        <w:t xml:space="preserve"> {</w:t>
+      </w:r>
+      <w:proofErr w:type="spellStart"/>
+      <w:r>
+        <w:t>Cai</w:t>
+      </w:r>
+      <w:proofErr w:type="spellEnd"/>
+      <w:r>
+        <w:t>, 1996 #3140}</w:t>
+      </w:r>
+      <w:r>
+        <w:t xml:space="preserve"> </w:t>
+      </w:r>
+      <w:r>
+        <w:t>{</w:t>
+      </w:r>
+      <w:proofErr w:type="spellStart"/>
+      <w:r>
+        <w:t>Dubnicoff</w:t>
+      </w:r>
+      <w:proofErr w:type="spellEnd"/>
+      <w:r>
+        <w:t>, 1997 #2366}</w:t>
+      </w:r>
+      <w:r>
+        <w:t xml:space="preserve">. </w:t>
+      </w:r>
+      <w:proofErr w:type="spellStart"/>
+      <w:r>
+        <w:t>CtBP</w:t>
+      </w:r>
+      <w:proofErr w:type="spellEnd"/>
+      <w:r>
+        <w:t xml:space="preserve">, in contrast, is a well-studied </w:t>
       </w:r>
       <w:proofErr w:type="spellStart"/>
       <w:r>
@@ -2922,96 +2737,36 @@
       </w:r>
       <w:proofErr w:type="spellEnd"/>
       <w:r>
-        <w:t xml:space="preserve">. Groucho appears to be </w:t>
-      </w:r>
-      <w:r>
-        <w:t xml:space="preserve">recruited by </w:t>
-      </w:r>
-      <w:proofErr w:type="spellStart"/>
-      <w:r>
-        <w:t>Knirps</w:t>
-      </w:r>
-      <w:proofErr w:type="spellEnd"/>
-      <w:r>
-        <w:t xml:space="preserve">, a short-range repressor capable of interacting with </w:t>
-      </w:r>
-      <w:proofErr w:type="spellStart"/>
-      <w:r>
-        <w:t>CtBP</w:t>
-      </w:r>
-      <w:proofErr w:type="spellEnd"/>
-      <w:r>
-        <w:t>,</w:t>
-      </w:r>
-      <w:r>
-        <w:t xml:space="preserve"> to repress the expression of </w:t>
-      </w:r>
-      <w:r>
-        <w:rPr>
-          <w:i/>
-        </w:rPr>
-        <w:t xml:space="preserve">even-skipped </w:t>
-      </w:r>
-      <w:r>
-        <w:t>{</w:t>
-      </w:r>
-      <w:proofErr w:type="spellStart"/>
-      <w:r>
-        <w:t>Payankaulam</w:t>
-      </w:r>
-      <w:proofErr w:type="spellEnd"/>
-      <w:r>
-        <w:t>, 2009 #2955}</w:t>
-      </w:r>
-      <w:r>
-        <w:rPr>
-          <w:i/>
-        </w:rPr>
-        <w:t>.</w:t>
-      </w:r>
-      <w:r>
-        <w:rPr>
-          <w:i/>
-        </w:rPr>
-        <w:t xml:space="preserve"> </w:t>
-      </w:r>
-      <w:r>
-        <w:t>The observation that Sloppy-paired 1 (Slp1), a Groucho-interacting repressor, is involved in the short-range repression of regulatory elements controlling the expression of multiple pair-rule genes</w:t>
-      </w:r>
-      <w:r>
-        <w:t xml:space="preserve"> </w:t>
-      </w:r>
-      <w:r>
-        <w:t>{</w:t>
-      </w:r>
-      <w:proofErr w:type="spellStart"/>
-      <w:r>
-        <w:t>Andrioli</w:t>
-      </w:r>
-      <w:proofErr w:type="spellEnd"/>
-      <w:r>
-        <w:t>, 2004 #3143}</w:t>
-      </w:r>
-      <w:r>
-        <w:t xml:space="preserve">.  If Groucho is in fact commonly utilized as both a short- and long-range repressor, this sheds light on the observation that Groucho oligomerization is required in a context-dependent manner </w:t>
-      </w:r>
-      <w:r>
-        <w:rPr>
-          <w:i/>
-        </w:rPr>
-        <w:t xml:space="preserve">in vivo </w:t>
-      </w:r>
-      <w:r>
-        <w:t>{Jennings, 2007 #2990}</w:t>
-      </w:r>
-      <w:r>
-        <w:t xml:space="preserve">, suggesting a mechanism whereby Groucho oligomerization is necessary for long-range repression but dispensable for short-range. Likely the classification of repressors as short- and long-range actors, while a useful </w:t>
-      </w:r>
-      <w:r>
-        <w:t>abstraction when classifying repressors</w:t>
-      </w:r>
-      <w:r>
-        <w:t>, masks much of the complexity of repressive activity that would be provided by a thorough understanding of repressive mechanisms.</w:t>
+        <w:t xml:space="preserve"> capable of short-range repression when recruited by such factors as </w:t>
+      </w:r>
+      <w:proofErr w:type="spellStart"/>
+      <w:r>
+        <w:t>Kruppel</w:t>
+      </w:r>
+      <w:proofErr w:type="spellEnd"/>
+      <w:r>
+        <w:t>, Giant, and Snail {</w:t>
+      </w:r>
+      <w:proofErr w:type="spellStart"/>
+      <w:r>
+        <w:t>Nibu</w:t>
+      </w:r>
+      <w:proofErr w:type="spellEnd"/>
+      <w:r>
+        <w:t>, 1998 #</w:t>
+      </w:r>
+      <w:proofErr w:type="gramStart"/>
+      <w:r>
+        <w:t>3142}{</w:t>
+      </w:r>
+      <w:proofErr w:type="spellStart"/>
+      <w:proofErr w:type="gramEnd"/>
+      <w:r>
+        <w:t>Nibu</w:t>
+      </w:r>
+      <w:proofErr w:type="spellEnd"/>
+      <w:r>
+        <w:t>, 2001 #3141}.</w:t>
       </w:r>
     </w:p>
     <w:p>
@@ -3020,9 +2775,152 @@
         <w:spacing w:line="480" w:lineRule="auto"/>
       </w:pPr>
       <w:r>
+        <w:tab/>
+        <w:t xml:space="preserve">Evidence that Groucho could </w:t>
+      </w:r>
+      <w:proofErr w:type="spellStart"/>
+      <w:r>
+        <w:t>oligomerize</w:t>
+      </w:r>
+      <w:proofErr w:type="spellEnd"/>
+      <w:r>
+        <w:t xml:space="preserve"> and</w:t>
+      </w:r>
+      <w:r>
+        <w:t xml:space="preserve"> potentially</w:t>
+      </w:r>
+      <w:r>
+        <w:t xml:space="preserve"> crosslink non-contiguo</w:t>
+      </w:r>
+      <w:r>
+        <w:t>us regions of chromatin provides</w:t>
+      </w:r>
+      <w:r>
+        <w:t xml:space="preserve"> a mechanist</w:t>
+      </w:r>
+      <w:r>
+        <w:t xml:space="preserve">ic explanation for its </w:t>
+      </w:r>
+      <w:r>
+        <w:t xml:space="preserve">ability to </w:t>
+      </w:r>
+      <w:r>
+        <w:t>quench distant regulatory elements</w:t>
+      </w:r>
+      <w:r>
+        <w:t>.</w:t>
+      </w:r>
+      <w:r>
+        <w:t xml:space="preserve"> More r</w:t>
+      </w:r>
+      <w:r>
+        <w:t xml:space="preserve">ecently, it was found that in some contexts Groucho </w:t>
+      </w:r>
+      <w:r>
+        <w:t xml:space="preserve">behaves as a short-range </w:t>
+      </w:r>
+      <w:proofErr w:type="spellStart"/>
+      <w:r>
+        <w:t>corepressor</w:t>
+      </w:r>
+      <w:proofErr w:type="spellEnd"/>
+      <w:r>
+        <w:t xml:space="preserve">. Groucho appears to be </w:t>
+      </w:r>
+      <w:r>
+        <w:t xml:space="preserve">recruited by </w:t>
+      </w:r>
+      <w:proofErr w:type="spellStart"/>
+      <w:r>
+        <w:t>Knirps</w:t>
+      </w:r>
+      <w:proofErr w:type="spellEnd"/>
+      <w:r>
+        <w:t xml:space="preserve">, a short-range repressor capable of interacting with </w:t>
+      </w:r>
+      <w:proofErr w:type="spellStart"/>
+      <w:r>
+        <w:t>CtBP</w:t>
+      </w:r>
+      <w:proofErr w:type="spellEnd"/>
+      <w:r>
+        <w:t>,</w:t>
+      </w:r>
+      <w:r>
+        <w:t xml:space="preserve"> to repress the expression of </w:t>
+      </w:r>
+      <w:r>
         <w:rPr>
           <w:i/>
         </w:rPr>
+        <w:t xml:space="preserve">even-skipped </w:t>
+      </w:r>
+      <w:r>
+        <w:t>{</w:t>
+      </w:r>
+      <w:proofErr w:type="spellStart"/>
+      <w:r>
+        <w:t>Payankaulam</w:t>
+      </w:r>
+      <w:proofErr w:type="spellEnd"/>
+      <w:r>
+        <w:t>, 2009 #2955}</w:t>
+      </w:r>
+      <w:r>
+        <w:rPr>
+          <w:i/>
+        </w:rPr>
+        <w:t>.</w:t>
+      </w:r>
+      <w:r>
+        <w:rPr>
+          <w:i/>
+        </w:rPr>
+        <w:t xml:space="preserve"> </w:t>
+      </w:r>
+      <w:r>
+        <w:t>The observation that Sloppy-paired 1 (Slp1), a Groucho-interacting repressor, is involved in the short-range repression of regulatory elements controlling the expression of multiple pair-rule genes</w:t>
+      </w:r>
+      <w:r>
+        <w:t xml:space="preserve"> </w:t>
+      </w:r>
+      <w:r>
+        <w:t>{</w:t>
+      </w:r>
+      <w:proofErr w:type="spellStart"/>
+      <w:r>
+        <w:t>Andrioli</w:t>
+      </w:r>
+      <w:proofErr w:type="spellEnd"/>
+      <w:r>
+        <w:t xml:space="preserve">, 2004 #3143}.  If Groucho is in fact commonly utilized as both a short- and long-range repressor, this sheds light on the observation that Groucho oligomerization is required in a context-dependent manner </w:t>
+      </w:r>
+      <w:r>
+        <w:rPr>
+          <w:i/>
+        </w:rPr>
+        <w:t xml:space="preserve">in vivo </w:t>
+      </w:r>
+      <w:r>
+        <w:t xml:space="preserve">{Jennings, 2007 #2990}, suggesting a mechanism whereby Groucho oligomerization is necessary for long-range repression but dispensable for short-range. Likely the classification of repressors as short- and long-range actors, while a useful </w:t>
+      </w:r>
+      <w:r>
+        <w:t>abstraction when classifying repressors</w:t>
+      </w:r>
+      <w:r>
+        <w:t>, masks much of the complexity of repressive activity that would be provided by a thorough understanding of repressive mechanisms.</w:t>
+      </w:r>
+    </w:p>
+    <w:p>
+      <w:pPr>
+        <w:pStyle w:val="BodyText"/>
+        <w:spacing w:line="480" w:lineRule="auto"/>
+      </w:pPr>
+      <w:r>
+        <w:rPr>
+          <w:i/>
+        </w:rPr>
+        <w:lastRenderedPageBreak/>
         <w:t>The mechanism of Groucho-mediated repression</w:t>
       </w:r>
     </w:p>
@@ -3076,14 +2974,7 @@
         <w:rPr>
           <w:rFonts w:asciiTheme="minorHAnsi" w:hAnsiTheme="minorHAnsi" w:cstheme="minorBidi"/>
         </w:rPr>
-        <w:t xml:space="preserve"> remained elusive. </w:t>
-      </w:r>
-      <w:r>
-        <w:rPr>
-          <w:rFonts w:asciiTheme="minorHAnsi" w:hAnsiTheme="minorHAnsi" w:cstheme="minorBidi"/>
-        </w:rPr>
-        <w:lastRenderedPageBreak/>
-        <w:t xml:space="preserve">Multiple models have been proposed to explain Groucho’s ability to fully and reversibly initiate and maintain </w:t>
+        <w:t xml:space="preserve"> remained elusive. Multiple models have been proposed to explain Groucho’s ability to fully and reversibly initiate and maintain </w:t>
       </w:r>
       <w:r>
         <w:rPr>
@@ -3640,6 +3531,7 @@
         <w:t xml:space="preserve"> </w:t>
       </w:r>
       <w:r>
+        <w:lastRenderedPageBreak/>
         <w:t>{</w:t>
       </w:r>
       <w:proofErr w:type="spellStart"/>
@@ -3717,14 +3609,7 @@
         <w:rPr>
           <w:rFonts w:asciiTheme="minorHAnsi" w:hAnsiTheme="minorHAnsi" w:cstheme="minorBidi"/>
         </w:rPr>
-        <w:t xml:space="preserve">, where Groucho binding is associated with decreased acetylation of the tails </w:t>
-      </w:r>
-      <w:r>
-        <w:rPr>
-          <w:rFonts w:asciiTheme="minorHAnsi" w:hAnsiTheme="minorHAnsi" w:cstheme="minorBidi"/>
-        </w:rPr>
-        <w:lastRenderedPageBreak/>
-        <w:t>of histones H3 and H4, as well as increased nucleosome density</w:t>
+        <w:t>, where Groucho binding is associated with decreased acetylation of the tails of histones H3 and H4, as well as increased nucleosome density</w:t>
       </w:r>
       <w:r>
         <w:rPr>
@@ -3847,15 +3732,7 @@
         <w:t xml:space="preserve">when significant. </w:t>
       </w:r>
       <w:r>
-        <w:t xml:space="preserve">Two domains, the N-terminal Q domain and the C-terminal WD-repeat domain are well conserved while the central region, consisting of the GP, </w:t>
-      </w:r>
-      <w:proofErr w:type="spellStart"/>
-      <w:r>
-        <w:t>CcN</w:t>
-      </w:r>
-      <w:proofErr w:type="spellEnd"/>
-      <w:r>
-        <w:t xml:space="preserve">, and SP domains shares little sequence homology between species. </w:t>
+        <w:t xml:space="preserve">Two domains, the N-terminal Q domain and the C-terminal WD-repeat domain are well conserved while the central region, consisting of the GP, CcN, and SP domains shares little sequence homology between species. </w:t>
       </w:r>
       <w:r>
         <w:t>The Q domain is involved in association with repressor and the formation of homo-</w:t>
@@ -3894,8 +3771,6 @@
         <w:lastRenderedPageBreak/>
         <w:t>Fig. 1-1</w:t>
       </w:r>
-      <w:bookmarkStart w:id="2" w:name="_GoBack"/>
-      <w:bookmarkEnd w:id="2"/>
       <w:r>
         <w:rPr>
           <w:b/>
@@ -6099,6 +5974,11 @@
     <w:lsdException w:name="Note Level 8" w:semiHidden="1" w:unhideWhenUsed="1"/>
     <w:lsdException w:name="Note Level 9" w:semiHidden="1" w:unhideWhenUsed="1"/>
     <w:lsdException w:name="Placeholder Text" w:semiHidden="1"/>
+    <w:lsdException w:name="Light Shading"/>
+    <w:lsdException w:name="Light List"/>
+    <w:lsdException w:name="Light Grid"/>
+    <w:lsdException w:name="Medium Shading 1"/>
+    <w:lsdException w:name="Medium Shading 2"/>
     <w:lsdException w:name="Medium List 1"/>
     <w:lsdException w:name="Medium List 2"/>
     <w:lsdException w:name="Medium Grid 1"/>

</xml_diff>

<commit_message>
Beginning Ch 2 rework
</commit_message>
<xml_diff>
--- a/ch1_introduction.docx
+++ b/ch1_introduction.docx
@@ -607,193 +607,225 @@
       </w:r>
       <w:proofErr w:type="spellEnd"/>
       <w:r>
+        <w:t xml:space="preserve">, </w:t>
+      </w:r>
+      <w:r>
+        <w:t>termed</w:t>
+      </w:r>
+      <w:r>
         <w:t xml:space="preserve"> </w:t>
       </w:r>
-      <w:r>
-        <w:t>are termed</w:t>
+      <w:proofErr w:type="spellStart"/>
+      <w:r>
+        <w:t>transducin</w:t>
+      </w:r>
+      <w:proofErr w:type="spellEnd"/>
+      <w:r>
+        <w:t xml:space="preserve">-like Enhancer of Split 1-4 (TLE1-4) </w:t>
+      </w:r>
+      <w:r>
+        <w:t>{</w:t>
+      </w:r>
+      <w:proofErr w:type="spellStart"/>
+      <w:r>
+        <w:t>Miyasaka</w:t>
+      </w:r>
+      <w:proofErr w:type="spellEnd"/>
+      <w:r>
+        <w:t>, 1993 #3124}</w:t>
+      </w:r>
+      <w:r>
+        <w:t xml:space="preserve">, </w:t>
+      </w:r>
+      <w:r>
+        <w:t xml:space="preserve">are expressed </w:t>
+      </w:r>
+      <w:proofErr w:type="spellStart"/>
+      <w:r>
+        <w:t>combinatorially</w:t>
+      </w:r>
+      <w:proofErr w:type="spellEnd"/>
+      <w:r>
+        <w:t xml:space="preserve"> during cell differentiation and have non-redundant roles during development </w:t>
+      </w:r>
+      <w:r>
+        <w:t>{</w:t>
+      </w:r>
+      <w:proofErr w:type="spellStart"/>
+      <w:r>
+        <w:t>Stifani</w:t>
+      </w:r>
+      <w:proofErr w:type="spellEnd"/>
+      <w:r>
+        <w:t>, 1992 #</w:t>
+      </w:r>
+      <w:proofErr w:type="gramStart"/>
+      <w:r>
+        <w:t>3065}</w:t>
+      </w:r>
+      <w:r>
+        <w:t>{</w:t>
+      </w:r>
+      <w:proofErr w:type="gramEnd"/>
+      <w:r>
+        <w:t>Yao, 1998 #3069}</w:t>
+      </w:r>
+      <w:r>
+        <w:t>.</w:t>
+      </w:r>
+      <w:r>
+        <w:t xml:space="preserve"> Mammalian genomes additionally encode two truncated Gro homologs, </w:t>
+      </w:r>
+      <w:r>
+        <w:rPr>
+          <w:i/>
+        </w:rPr>
+        <w:t xml:space="preserve">Amino Enhancer of </w:t>
+      </w:r>
+      <w:proofErr w:type="spellStart"/>
+      <w:r>
+        <w:rPr>
+          <w:i/>
+        </w:rPr>
+        <w:t>Splt</w:t>
+      </w:r>
+      <w:proofErr w:type="spellEnd"/>
+      <w:r>
+        <w:rPr>
+          <w:i/>
+        </w:rPr>
+        <w:t xml:space="preserve"> (AES)</w:t>
+      </w:r>
+      <w:r>
+        <w:t>, which is homologous to the two N-terminal domains of Groucho {</w:t>
+      </w:r>
+      <w:proofErr w:type="spellStart"/>
+      <w:r>
+        <w:t>Gasperowicz</w:t>
+      </w:r>
+      <w:proofErr w:type="spellEnd"/>
+      <w:r>
+        <w:t xml:space="preserve">, 2005 #3129}, and </w:t>
+      </w:r>
+      <w:r>
+        <w:rPr>
+          <w:i/>
+        </w:rPr>
+        <w:t>Tle6</w:t>
+      </w:r>
+      <w:r>
+        <w:rPr>
+          <w:i/>
+        </w:rPr>
+        <w:t>/Grg6</w:t>
+      </w:r>
+      <w:r>
+        <w:rPr>
+          <w:i/>
+        </w:rPr>
+        <w:t xml:space="preserve">, </w:t>
+      </w:r>
+      <w:r>
+        <w:t>which is partially homologous to portions of the CcN and WD-repeat domains</w:t>
+      </w:r>
+      <w:r>
+        <w:t xml:space="preserve"> {Dang, 2001 #3130}</w:t>
+      </w:r>
+      <w:r>
+        <w:t>.</w:t>
       </w:r>
       <w:r>
         <w:t xml:space="preserve"> </w:t>
       </w:r>
-      <w:proofErr w:type="spellStart"/>
-      <w:r>
-        <w:t>transducin</w:t>
-      </w:r>
-      <w:proofErr w:type="spellEnd"/>
-      <w:r>
-        <w:t xml:space="preserve">-like Enhancer of Split 1-4 (TLE1-4) </w:t>
+      <w:r>
+        <w:t xml:space="preserve">Both factors are thought to antagonize the activity of full-length TLE family members. AES may </w:t>
+      </w:r>
+      <w:r>
+        <w:lastRenderedPageBreak/>
+        <w:t xml:space="preserve">function by directly binding to TLE proteins through Q-domain interactions </w:t>
       </w:r>
       <w:r>
         <w:t>{</w:t>
       </w:r>
       <w:proofErr w:type="spellStart"/>
       <w:r>
-        <w:t>Miyasaka</w:t>
-      </w:r>
-      <w:proofErr w:type="spellEnd"/>
-      <w:r>
-        <w:t>, 1993 #3124}</w:t>
-      </w:r>
-      <w:r>
-        <w:t xml:space="preserve">, </w:t>
-      </w:r>
-      <w:r>
-        <w:t xml:space="preserve">are expressed </w:t>
-      </w:r>
-      <w:proofErr w:type="spellStart"/>
-      <w:r>
-        <w:t>combinatorially</w:t>
-      </w:r>
-      <w:proofErr w:type="spellEnd"/>
-      <w:r>
-        <w:t xml:space="preserve"> during cell differentiation and have non-redundant roles during development </w:t>
+        <w:t>Brantjes</w:t>
+      </w:r>
+      <w:proofErr w:type="spellEnd"/>
+      <w:r>
+        <w:t>, 2001 #3058}</w:t>
+      </w:r>
+      <w:r>
+        <w:t xml:space="preserve"> or by interacting with a subset of TLE-dependent repressors </w:t>
       </w:r>
       <w:r>
         <w:t>{</w:t>
       </w:r>
       <w:proofErr w:type="spellStart"/>
       <w:r>
-        <w:t>Stifani</w:t>
-      </w:r>
-      <w:proofErr w:type="spellEnd"/>
-      <w:r>
-        <w:t>, 1992 #</w:t>
-      </w:r>
-      <w:proofErr w:type="gramStart"/>
-      <w:r>
-        <w:t>3065}</w:t>
+        <w:t>Muhr</w:t>
+      </w:r>
+      <w:proofErr w:type="spellEnd"/>
+      <w:r>
+        <w:t>, 2001 #3132}</w:t>
+      </w:r>
+      <w:r>
+        <w:t xml:space="preserve">. Similarly, </w:t>
+      </w:r>
+      <w:r>
+        <w:t xml:space="preserve">TLE6 is believed to preferential </w:t>
+      </w:r>
+      <w:r>
+        <w:t>interact</w:t>
+      </w:r>
+      <w:r>
+        <w:t xml:space="preserve"> with </w:t>
+      </w:r>
+      <w:r>
+        <w:t xml:space="preserve">factors recruited by Gro/TLE to the WD-domain, thereby modulating repression </w:t>
       </w:r>
       <w:r>
         <w:t>{</w:t>
       </w:r>
-      <w:proofErr w:type="gramEnd"/>
-      <w:r>
-        <w:t>Yao, 1998 #3069}</w:t>
+      <w:proofErr w:type="spellStart"/>
+      <w:r>
+        <w:t>Marcal</w:t>
+      </w:r>
+      <w:proofErr w:type="spellEnd"/>
+      <w:r>
+        <w:t xml:space="preserve">, 2005 #3131}.  </w:t>
+      </w:r>
+      <w:r>
+        <w:t xml:space="preserve">More distantly related Gro homologs have been identified in yeast (Tup1) and plants (TOPLESS) </w:t>
+      </w:r>
+      <w:r>
+        <w:t>{</w:t>
+      </w:r>
+      <w:proofErr w:type="spellStart"/>
+      <w:r>
+        <w:t>Courey</w:t>
+      </w:r>
+      <w:proofErr w:type="spellEnd"/>
+      <w:r>
+        <w:t>, 2001 #3139}</w:t>
+      </w:r>
+      <w:r>
+        <w:t xml:space="preserve"> </w:t>
+      </w:r>
+      <w:r>
+        <w:t>{Smith, 2000 #3169}</w:t>
+      </w:r>
+      <w:r>
+        <w:t xml:space="preserve"> </w:t>
+      </w:r>
+      <w:r>
+        <w:t>{Lee, 2012 #2961}</w:t>
       </w:r>
       <w:r>
         <w:t>.</w:t>
       </w:r>
       <w:r>
-        <w:t xml:space="preserve"> Mammalian genomes additionally encode two truncated Gro homologs, </w:t>
-      </w:r>
-      <w:r>
-        <w:rPr>
-          <w:i/>
-        </w:rPr>
-        <w:t xml:space="preserve">Amino Enhancer of </w:t>
-      </w:r>
-      <w:proofErr w:type="spellStart"/>
-      <w:r>
-        <w:rPr>
-          <w:i/>
-        </w:rPr>
-        <w:t>Splt</w:t>
-      </w:r>
-      <w:proofErr w:type="spellEnd"/>
-      <w:r>
-        <w:rPr>
-          <w:i/>
-        </w:rPr>
-        <w:t xml:space="preserve"> (AES)</w:t>
-      </w:r>
-      <w:r>
-        <w:t>, which is homologous to the two N-terminal domains of Groucho {</w:t>
-      </w:r>
-      <w:proofErr w:type="spellStart"/>
-      <w:r>
-        <w:t>Gasperowicz</w:t>
-      </w:r>
-      <w:proofErr w:type="spellEnd"/>
-      <w:r>
-        <w:t xml:space="preserve">, 2005 #3129}, and </w:t>
-      </w:r>
-      <w:r>
-        <w:rPr>
-          <w:i/>
-        </w:rPr>
-        <w:t>Tle6</w:t>
-      </w:r>
-      <w:r>
-        <w:rPr>
-          <w:i/>
-        </w:rPr>
-        <w:t>/Grg6</w:t>
-      </w:r>
-      <w:r>
-        <w:rPr>
-          <w:i/>
-        </w:rPr>
-        <w:t xml:space="preserve">, </w:t>
-      </w:r>
-      <w:r>
-        <w:t>which is partially homologous to portions of the CcN and WD-repeat domains</w:t>
-      </w:r>
-      <w:r>
-        <w:t xml:space="preserve"> {Dang, 2001 #3130}</w:t>
-      </w:r>
-      <w:r>
-        <w:t>.</w:t>
-      </w:r>
-      <w:r>
         <w:t xml:space="preserve"> </w:t>
-      </w:r>
-      <w:r>
-        <w:t xml:space="preserve">Both factors are thought to antagonize the activity of full-length TLE family </w:t>
-      </w:r>
-      <w:r>
-        <w:lastRenderedPageBreak/>
-        <w:t xml:space="preserve">members. AES may function by directly binding to TLE proteins through Q-domain interactions </w:t>
-      </w:r>
-      <w:r>
-        <w:t>{</w:t>
-      </w:r>
-      <w:proofErr w:type="spellStart"/>
-      <w:r>
-        <w:t>Brantjes</w:t>
-      </w:r>
-      <w:proofErr w:type="spellEnd"/>
-      <w:r>
-        <w:t>, 2001 #3058}</w:t>
-      </w:r>
-      <w:r>
-        <w:t xml:space="preserve"> or by interacting with a subset of TLE-dependent repressors </w:t>
-      </w:r>
-      <w:r>
-        <w:t>{</w:t>
-      </w:r>
-      <w:proofErr w:type="spellStart"/>
-      <w:r>
-        <w:t>Muhr</w:t>
-      </w:r>
-      <w:proofErr w:type="spellEnd"/>
-      <w:r>
-        <w:t>, 2001 #3132}</w:t>
-      </w:r>
-      <w:r>
-        <w:t xml:space="preserve">. Similarly, </w:t>
-      </w:r>
-      <w:r>
-        <w:t xml:space="preserve">TLE6 is believed to preferential </w:t>
-      </w:r>
-      <w:r>
-        <w:t>interact</w:t>
-      </w:r>
-      <w:r>
-        <w:t xml:space="preserve"> with </w:t>
-      </w:r>
-      <w:r>
-        <w:t xml:space="preserve">factors recruited by Gro/TLE to the WD-domain, thereby modulating repression </w:t>
-      </w:r>
-      <w:r>
-        <w:t>{</w:t>
-      </w:r>
-      <w:proofErr w:type="spellStart"/>
-      <w:r>
-        <w:t>Marcal</w:t>
-      </w:r>
-      <w:proofErr w:type="spellEnd"/>
-      <w:r>
-        <w:t xml:space="preserve">, 2005 #3131}.   </w:t>
       </w:r>
     </w:p>
     <w:p>
@@ -1011,7 +1043,11 @@
         <w:t>a significant reduction of endogenous Gro that nonetheless remained detectable by immunoblot</w:t>
       </w:r>
       <w:r>
-        <w:t>. Thus, it remains a possibility that low levels</w:t>
+        <w:t xml:space="preserve">. Thus, it remains a </w:t>
+      </w:r>
+      <w:r>
+        <w:lastRenderedPageBreak/>
+        <w:t>possibility that low levels</w:t>
       </w:r>
       <w:r>
         <w:t xml:space="preserve"> of endogenous Groucho were</w:t>
@@ -1027,7 +1063,6 @@
         <w:ind w:firstLine="720"/>
       </w:pPr>
       <w:r>
-        <w:lastRenderedPageBreak/>
         <w:t xml:space="preserve">Regardless of the role of oligomerization in the definition of the size of Groucho binding domains, </w:t>
       </w:r>
       <w:r>
@@ -1192,17 +1227,17 @@
         <w:t>,</w:t>
       </w:r>
       <w:r>
-        <w:t xml:space="preserve"> which are recognized by the central pore of the propeller domain. Several such peptide motifs have been identified in Groucho-interacting proteins. </w:t>
+        <w:t xml:space="preserve"> which are recognized by the central pore of the propeller domain. Several such peptide motifs have been identified </w:t>
+      </w:r>
+      <w:r>
+        <w:lastRenderedPageBreak/>
+        <w:t xml:space="preserve">in Groucho-interacting proteins. </w:t>
       </w:r>
       <w:r>
         <w:t xml:space="preserve">The majority of these peptide motifs fall into one of two categories. </w:t>
       </w:r>
       <w:r>
-        <w:t xml:space="preserve">C-terminal WRPW/Y recognition sequences have been found in Hairy and </w:t>
-      </w:r>
-      <w:r>
-        <w:lastRenderedPageBreak/>
-        <w:t>multiple Enhancer of split family transcription factors {Jimenez, 1997 #</w:t>
+        <w:t>C-terminal WRPW/Y recognition sequences have been found in Hairy and multiple Enhancer of split family transcription factors {Jimenez, 1997 #</w:t>
       </w:r>
       <w:proofErr w:type="gramStart"/>
       <w:r>
@@ -1555,6 +1590,9 @@
       </w:r>
       <w:proofErr w:type="spellEnd"/>
       <w:r>
+        <w:t>/BMP</w:t>
+      </w:r>
+      <w:r>
         <w:t>), and Wingless/</w:t>
       </w:r>
       <w:proofErr w:type="spellStart"/>
@@ -1597,7 +1635,18 @@
       </w:r>
       <w:proofErr w:type="spellEnd"/>
       <w:r>
-        <w:t>, 2005 #3064}</w:t>
+        <w:t>, 2005 #</w:t>
+      </w:r>
+      <w:proofErr w:type="gramStart"/>
+      <w:r>
+        <w:t>3064}</w:t>
+      </w:r>
+      <w:r>
+        <w:t>{</w:t>
+      </w:r>
+      <w:proofErr w:type="gramEnd"/>
+      <w:r>
+        <w:t>Cinnamon, 2008 #242}</w:t>
       </w:r>
       <w:r>
         <w:t xml:space="preserve">. </w:t>
@@ -1634,12 +1683,6 @@
       </w:r>
       <w:r>
         <w:t xml:space="preserve">signaling </w:t>
-      </w:r>
-      <w:r>
-        <w:t>{Cinnamon, 2008 #242}</w:t>
-      </w:r>
-      <w:r>
-        <w:t xml:space="preserve"> </w:t>
       </w:r>
       <w:r>
         <w:t>{</w:t>
@@ -1665,8 +1708,6 @@
         <w:spacing w:line="480" w:lineRule="auto"/>
         <w:ind w:firstLine="720"/>
       </w:pPr>
-      <w:bookmarkStart w:id="2" w:name="_GoBack"/>
-      <w:bookmarkEnd w:id="2"/>
       <w:r>
         <w:lastRenderedPageBreak/>
         <w:t xml:space="preserve">Under the absence of Notch signaling, Groucho represses </w:t>
@@ -1706,15 +1747,48 @@
         <w:t>, 1991 #3082}</w:t>
       </w:r>
       <w:r>
-        <w:t>. Upon activation of Notch signaling, Notch displaces Hairy binding at Su(H) sites, relieving Groucho repression and initiating expression of E(</w:t>
-      </w:r>
-      <w:proofErr w:type="spellStart"/>
-      <w:r>
+        <w:t xml:space="preserve">. </w:t>
+      </w:r>
+      <w:r>
+        <w:t>Recruitment of a Notch ligand to Notch transmembrane receptors activates the pathway</w:t>
+      </w:r>
+      <w:r>
+        <w:t>,</w:t>
+      </w:r>
+      <w:r>
+        <w:t xml:space="preserve"> leading to proteolytic cleavage of the receptor and subsequent release of the Notch Intracellular Domain (Notch ICD). The Notch ICD rapidly enters</w:t>
+      </w:r>
+      <w:r>
+        <w:t xml:space="preserve"> the nucle</w:t>
+      </w:r>
+      <w:r>
+        <w:t>us, where it</w:t>
+      </w:r>
+      <w:r>
+        <w:t xml:space="preserve"> displaces Hairy binding at Su(H) sites, relieving Groucho repression and initiating expression of </w:t>
+      </w:r>
+      <w:r>
+        <w:rPr>
+          <w:i/>
+        </w:rPr>
+        <w:t>E(</w:t>
+      </w:r>
+      <w:proofErr w:type="spellStart"/>
+      <w:r>
+        <w:rPr>
+          <w:i/>
+        </w:rPr>
         <w:t>spl</w:t>
       </w:r>
       <w:proofErr w:type="spellEnd"/>
       <w:r>
-        <w:t>) genes. Groucho then interacts with</w:t>
+        <w:rPr>
+          <w:i/>
+        </w:rPr>
+        <w:t>)</w:t>
+      </w:r>
+      <w:r>
+        <w:t xml:space="preserve"> genes. Groucho then interacts with</w:t>
       </w:r>
       <w:r>
         <w:t xml:space="preserve"> newly expressed</w:t>
@@ -1728,7 +1802,13 @@
       </w:r>
       <w:proofErr w:type="spellEnd"/>
       <w:r>
-        <w:t xml:space="preserve">) to repress a number of </w:t>
+        <w:t>)</w:t>
+      </w:r>
+      <w:r>
+        <w:t xml:space="preserve"> family proteins</w:t>
+      </w:r>
+      <w:r>
+        <w:t xml:space="preserve"> to repress a number of </w:t>
       </w:r>
       <w:proofErr w:type="spellStart"/>
       <w:r>
@@ -1767,7 +1847,21 @@
         <w:t xml:space="preserve">. </w:t>
       </w:r>
       <w:r>
-        <w:t>This repressive activity is alleviated by MAPK signaling, which results in the phosphorylation of Gro and alleviation of repression in conjunction with E(</w:t>
+        <w:t>This repressive activity is alleviated by MAPK signaling, which result</w:t>
+      </w:r>
+      <w:r>
+        <w:t>s in the phosphorylation of Gro, negatively affecting its ability to repress</w:t>
+      </w:r>
+      <w:r>
+        <w:t xml:space="preserve"> these </w:t>
+      </w:r>
+      <w:proofErr w:type="spellStart"/>
+      <w:r>
+        <w:t>proneural</w:t>
+      </w:r>
+      <w:proofErr w:type="spellEnd"/>
+      <w:r>
+        <w:t xml:space="preserve"> genes in cooperation with E(</w:t>
       </w:r>
       <w:proofErr w:type="spellStart"/>
       <w:r>
@@ -1775,21 +1869,38 @@
       </w:r>
       <w:proofErr w:type="spellEnd"/>
       <w:r>
-        <w:t xml:space="preserve">) members, thus serving as a point of crosstalk between these two pathways </w:t>
+        <w:t>) members</w:t>
+      </w:r>
+      <w:r>
+        <w:t xml:space="preserve"> </w:t>
       </w:r>
       <w:r>
         <w:t>{</w:t>
       </w:r>
       <w:proofErr w:type="spellStart"/>
       <w:r>
+        <w:t>Andersson</w:t>
+      </w:r>
+      <w:proofErr w:type="spellEnd"/>
+      <w:r>
+        <w:t>, 2011 #3168}</w:t>
+      </w:r>
+      <w:r>
+        <w:t>.</w:t>
+      </w:r>
+      <w:r>
+        <w:t xml:space="preserve">  </w:t>
+      </w:r>
+      <w:r>
+        <w:t>The partial or complete negation of Notch signaling through the activation of the MAPK pathway thus represents a Groucho-mediated point of crosstalk between the two pathways {</w:t>
+      </w:r>
+      <w:proofErr w:type="spellStart"/>
+      <w:r>
         <w:t>Hasson</w:t>
       </w:r>
       <w:proofErr w:type="spellEnd"/>
       <w:r>
-        <w:t>, 2005 #3064}</w:t>
-      </w:r>
-      <w:r>
-        <w:t xml:space="preserve">. </w:t>
+        <w:t xml:space="preserve">, 2005 #3064}. </w:t>
       </w:r>
     </w:p>
     <w:p>
@@ -2016,7 +2127,11 @@
         <w:t xml:space="preserve"> </w:t>
       </w:r>
       <w:r>
-        <w:t>Upon activat</w:t>
+        <w:t xml:space="preserve">Upon </w:t>
+      </w:r>
+      <w:r>
+        <w:lastRenderedPageBreak/>
+        <w:t>activat</w:t>
       </w:r>
       <w:r>
         <w:t xml:space="preserve">ion of </w:t>
@@ -2068,7 +2183,6 @@
         <w:ind w:firstLine="720"/>
       </w:pPr>
       <w:r>
-        <w:lastRenderedPageBreak/>
         <w:t>Finally, Groucho participates in Wingless/</w:t>
       </w:r>
       <w:proofErr w:type="spellStart"/>
@@ -2143,7 +2257,12 @@
       </w:r>
       <w:proofErr w:type="spellEnd"/>
       <w:r>
-        <w:t xml:space="preserve"> target genes through interactions with the Q-domain </w:t>
+        <w:t xml:space="preserve"> target genes through interactions wit</w:t>
+      </w:r>
+      <w:bookmarkStart w:id="2" w:name="_GoBack"/>
+      <w:bookmarkEnd w:id="2"/>
+      <w:r>
+        <w:t xml:space="preserve">h the Q-domain </w:t>
       </w:r>
       <w:r>
         <w:t>{</w:t>
@@ -2211,6 +2330,58 @@
         <w:rPr>
           <w:i/>
         </w:rPr>
+        <w:t>Post-translational modifications of Groucho</w:t>
+      </w:r>
+    </w:p>
+    <w:p>
+      <w:pPr>
+        <w:pStyle w:val="BodyText"/>
+        <w:spacing w:line="480" w:lineRule="auto"/>
+      </w:pPr>
+      <w:r>
+        <w:tab/>
+      </w:r>
+      <w:r>
+        <w:t xml:space="preserve">Groucho is </w:t>
+      </w:r>
+      <w:r>
+        <w:t>a target of multiple post-</w:t>
+      </w:r>
+      <w:proofErr w:type="spellStart"/>
+      <w:r>
+        <w:t>translationally</w:t>
+      </w:r>
+      <w:proofErr w:type="spellEnd"/>
+      <w:r>
+        <w:t xml:space="preserve"> modifications, primarily within the central, intrinsically disordered domains of the protein </w:t>
+      </w:r>
+      <w:r>
+        <w:t>{</w:t>
+      </w:r>
+      <w:proofErr w:type="spellStart"/>
+      <w:r>
+        <w:t>Turki-Judeh</w:t>
+      </w:r>
+      <w:proofErr w:type="spellEnd"/>
+      <w:r>
+        <w:t>, 2012 #2385}</w:t>
+      </w:r>
+      <w:r>
+        <w:t xml:space="preserve">. </w:t>
+      </w:r>
+    </w:p>
+    <w:p>
+      <w:pPr>
+        <w:pStyle w:val="BodyText"/>
+        <w:spacing w:line="480" w:lineRule="auto"/>
+        <w:rPr>
+          <w:i/>
+        </w:rPr>
+      </w:pPr>
+      <w:r>
+        <w:rPr>
+          <w:i/>
+        </w:rPr>
         <w:t xml:space="preserve">Groucho </w:t>
       </w:r>
       <w:r>
@@ -2295,6 +2466,7 @@
         <w:t xml:space="preserve"> germ layer development, is </w:t>
       </w:r>
       <w:r>
+        <w:lastRenderedPageBreak/>
         <w:t xml:space="preserve">specified by the </w:t>
       </w:r>
       <w:r>
@@ -2361,11 +2533,7 @@
         <w:t xml:space="preserve"> </w:t>
       </w:r>
       <w:r>
-        <w:t xml:space="preserve">Dorsal binding and cofactor recruitment in </w:t>
-      </w:r>
-      <w:r>
-        <w:lastRenderedPageBreak/>
-        <w:t>order to correctly</w:t>
+        <w:t>Dorsal binding and cofactor recruitment in order to correctly</w:t>
       </w:r>
       <w:r>
         <w:t xml:space="preserve"> </w:t>
@@ -2628,11 +2796,7 @@
         <w:t xml:space="preserve"> distant) activating elements or promoters</w:t>
       </w:r>
       <w:r>
-        <w:t xml:space="preserve"> </w:t>
-      </w:r>
-      <w:r>
-        <w:lastRenderedPageBreak/>
-        <w:t>{Gray, 1994 #3138}</w:t>
+        <w:t xml:space="preserve"> {Gray, 1994 #3138}</w:t>
       </w:r>
       <w:r>
         <w:t xml:space="preserve"> </w:t>
@@ -2893,7 +3057,11 @@
       </w:r>
       <w:proofErr w:type="spellEnd"/>
       <w:r>
-        <w:t xml:space="preserve">, 2004 #3143}.  If Groucho is in fact commonly utilized as both a short- and long-range repressor, this sheds light on the observation that Groucho oligomerization is required in a context-dependent manner </w:t>
+        <w:t xml:space="preserve">, 2004 #3143}.  If Groucho is in fact commonly utilized as both a short- and long-range repressor, this sheds light on the </w:t>
+      </w:r>
+      <w:r>
+        <w:lastRenderedPageBreak/>
+        <w:t xml:space="preserve">observation that Groucho oligomerization is required in a context-dependent manner </w:t>
       </w:r>
       <w:r>
         <w:rPr>
@@ -2920,7 +3088,6 @@
         <w:rPr>
           <w:i/>
         </w:rPr>
-        <w:lastRenderedPageBreak/>
         <w:t>The mechanism of Groucho-mediated repression</w:t>
       </w:r>
     </w:p>
@@ -3275,7 +3442,14 @@
         <w:rPr>
           <w:rFonts w:asciiTheme="minorHAnsi" w:hAnsiTheme="minorHAnsi" w:cstheme="minorBidi"/>
         </w:rPr>
-        <w:t xml:space="preserve"> protein successfully </w:t>
+        <w:t xml:space="preserve"> protein </w:t>
+      </w:r>
+      <w:r>
+        <w:rPr>
+          <w:rFonts w:asciiTheme="minorHAnsi" w:hAnsiTheme="minorHAnsi" w:cstheme="minorBidi"/>
+        </w:rPr>
+        <w:lastRenderedPageBreak/>
+        <w:t xml:space="preserve">successfully </w:t>
       </w:r>
       <w:r>
         <w:rPr>
@@ -3531,7 +3705,6 @@
         <w:t xml:space="preserve"> </w:t>
       </w:r>
       <w:r>
-        <w:lastRenderedPageBreak/>
         <w:t>{</w:t>
       </w:r>
       <w:proofErr w:type="spellStart"/>

</xml_diff>

<commit_message>
Ch 2 revision merge
</commit_message>
<xml_diff>
--- a/ch1_introduction.docx
+++ b/ch1_introduction.docx
@@ -489,15 +489,19 @@
       <w:r>
         <w:t>, 2005 #3068}</w:t>
       </w:r>
-      <w:r>
-        <w:t xml:space="preserve"> </w:t>
-      </w:r>
+      <w:del w:id="27" w:author="Michael Chambers" w:date="2015-11-12T19:58:00Z">
+        <w:r>
+          <w:delText xml:space="preserve"> </w:delText>
+        </w:r>
+      </w:del>
       <w:r>
         <w:t>{Villanueva, 2011 #1659}</w:t>
       </w:r>
-      <w:r>
-        <w:t xml:space="preserve"> </w:t>
-      </w:r>
+      <w:del w:id="28" w:author="Michael Chambers" w:date="2015-11-12T19:58:00Z">
+        <w:r>
+          <w:delText xml:space="preserve"> </w:delText>
+        </w:r>
+      </w:del>
       <w:r>
         <w:t>{</w:t>
       </w:r>
@@ -509,9 +513,11 @@
       <w:r>
         <w:t>, 2000 #3070}</w:t>
       </w:r>
-      <w:r>
-        <w:t xml:space="preserve"> </w:t>
-      </w:r>
+      <w:del w:id="29" w:author="Michael Chambers" w:date="2015-11-12T19:58:00Z">
+        <w:r>
+          <w:delText xml:space="preserve"> </w:delText>
+        </w:r>
+      </w:del>
       <w:r>
         <w:t>{Metzger, 2012 #2956}</w:t>
       </w:r>
@@ -537,27 +543,40 @@
       <w:r>
         <w:t xml:space="preserve"> </w:t>
       </w:r>
-      <w:commentRangeStart w:id="27"/>
+      <w:commentRangeStart w:id="30"/>
       <w:r>
         <w:t>{Chen, 2000 #3056}</w:t>
       </w:r>
-      <w:commentRangeEnd w:id="27"/>
+      <w:commentRangeEnd w:id="30"/>
+      <w:ins w:id="31" w:author="Michael Chambers" w:date="2015-11-12T19:54:00Z">
+        <w:r>
+          <w:t>{</w:t>
+        </w:r>
+        <w:proofErr w:type="spellStart"/>
+        <w:r>
+          <w:t>Turki-Judeh</w:t>
+        </w:r>
+        <w:proofErr w:type="spellEnd"/>
+        <w:r>
+          <w:t>, 2012 #2385}</w:t>
+        </w:r>
+      </w:ins>
       <w:r>
         <w:rPr>
           <w:rStyle w:val="CommentReference"/>
           <w:rFonts w:ascii="Times New Roman" w:hAnsi="Times New Roman" w:cs="Times New Roman"/>
         </w:rPr>
-        <w:commentReference w:id="27"/>
+        <w:commentReference w:id="30"/>
       </w:r>
       <w:r>
         <w:t xml:space="preserve">. </w:t>
       </w:r>
       <w:r>
-        <w:t xml:space="preserve">A great body of work has arisen documenting the contributions of each domain to the overall function and regulation of Groucho. While </w:t>
+        <w:t xml:space="preserve">A great body of work has arisen documenting the contributions of each domain to the overall function and </w:t>
       </w:r>
       <w:r>
         <w:lastRenderedPageBreak/>
-        <w:t>much of this work has focused on the N- and C- terminal domains,</w:t>
+        <w:t>regulation of Groucho. While much of this work has focused on the N- and C- terminal domains,</w:t>
       </w:r>
       <w:r>
         <w:t xml:space="preserve"> as they are more conserved and more</w:t>
@@ -565,12 +584,12 @@
       <w:r>
         <w:t xml:space="preserve"> sensitive to </w:t>
       </w:r>
-      <w:del w:id="28" w:author="Albert Courey" w:date="2015-11-11T09:43:00Z">
+      <w:del w:id="32" w:author="Albert Courey" w:date="2015-11-11T09:43:00Z">
         <w:r>
           <w:delText xml:space="preserve">deleterious </w:delText>
         </w:r>
       </w:del>
-      <w:ins w:id="29" w:author="Albert Courey" w:date="2015-11-11T09:43:00Z">
+      <w:ins w:id="33" w:author="Albert Courey" w:date="2015-11-11T09:43:00Z">
         <w:r>
           <w:t xml:space="preserve">point </w:t>
         </w:r>
@@ -578,12 +597,12 @@
       <w:r>
         <w:t>muta</w:t>
       </w:r>
-      <w:ins w:id="30" w:author="Albert Courey" w:date="2015-11-11T09:43:00Z">
+      <w:ins w:id="34" w:author="Albert Courey" w:date="2015-11-11T09:43:00Z">
         <w:r>
           <w:t>genesis</w:t>
         </w:r>
       </w:ins>
-      <w:del w:id="31" w:author="Albert Courey" w:date="2015-11-11T09:43:00Z">
+      <w:del w:id="35" w:author="Albert Courey" w:date="2015-11-11T09:43:00Z">
         <w:r>
           <w:delText>tions</w:delText>
         </w:r>
@@ -594,20 +613,22 @@
       <w:r>
         <w:t>{Jennings, 2006 #3059}</w:t>
       </w:r>
-      <w:r>
-        <w:t xml:space="preserve"> </w:t>
-      </w:r>
-      <w:commentRangeStart w:id="32"/>
+      <w:del w:id="36" w:author="Michael Chambers" w:date="2015-11-12T19:58:00Z">
+        <w:r>
+          <w:delText xml:space="preserve"> </w:delText>
+        </w:r>
+      </w:del>
+      <w:commentRangeStart w:id="37"/>
       <w:r>
         <w:t>{Jennings, 2007 #2990}</w:t>
       </w:r>
-      <w:commentRangeEnd w:id="32"/>
+      <w:commentRangeEnd w:id="37"/>
       <w:r>
         <w:rPr>
           <w:rStyle w:val="CommentReference"/>
           <w:rFonts w:ascii="Times New Roman" w:hAnsi="Times New Roman" w:cs="Times New Roman"/>
         </w:rPr>
-        <w:commentReference w:id="32"/>
+        <w:commentReference w:id="37"/>
       </w:r>
       <w:r>
         <w:t xml:space="preserve">, the central domains of Groucho have been </w:t>
@@ -624,17 +645,17 @@
       <w:r>
         <w:t xml:space="preserve">Groucho activity through interaction with a </w:t>
       </w:r>
-      <w:ins w:id="33" w:author="Albert Courey" w:date="2015-11-11T09:44:00Z">
+      <w:ins w:id="38" w:author="Albert Courey" w:date="2015-11-11T09:44:00Z">
         <w:r>
           <w:t xml:space="preserve">number of </w:t>
         </w:r>
       </w:ins>
-      <w:del w:id="34" w:author="Albert Courey" w:date="2015-11-11T09:44:00Z">
+      <w:del w:id="39" w:author="Albert Courey" w:date="2015-11-11T09:44:00Z">
         <w:r>
           <w:delText>number of regulatory</w:delText>
         </w:r>
       </w:del>
-      <w:ins w:id="35" w:author="Albert Courey" w:date="2015-11-11T09:44:00Z">
+      <w:ins w:id="40" w:author="Albert Courey" w:date="2015-11-11T09:44:00Z">
         <w:r>
           <w:t>regulatory targets, including protein</w:t>
         </w:r>
@@ -642,7 +663,7 @@
       <w:r>
         <w:t xml:space="preserve"> kinases</w:t>
       </w:r>
-      <w:ins w:id="36" w:author="Albert Courey" w:date="2015-11-11T09:44:00Z">
+      <w:ins w:id="41" w:author="Albert Courey" w:date="2015-11-11T09:44:00Z">
         <w:r>
           <w:t>, histones,</w:t>
         </w:r>
@@ -653,7 +674,7 @@
       <w:r>
         <w:t xml:space="preserve"> </w:t>
       </w:r>
-      <w:commentRangeStart w:id="37"/>
+      <w:commentRangeStart w:id="42"/>
       <w:r>
         <w:t>{</w:t>
       </w:r>
@@ -665,18 +686,18 @@
       <w:r>
         <w:t>, 2012 #2385}</w:t>
       </w:r>
-      <w:commentRangeEnd w:id="37"/>
+      <w:commentRangeEnd w:id="42"/>
       <w:r>
         <w:rPr>
           <w:rStyle w:val="CommentReference"/>
           <w:rFonts w:ascii="Times New Roman" w:hAnsi="Times New Roman" w:cs="Times New Roman"/>
         </w:rPr>
-        <w:commentReference w:id="37"/>
+        <w:commentReference w:id="42"/>
       </w:r>
       <w:r>
         <w:t>.</w:t>
       </w:r>
-      <w:del w:id="38" w:author="Albert Courey" w:date="2015-11-11T09:42:00Z">
+      <w:del w:id="43" w:author="Albert Courey" w:date="2015-11-11T09:42:00Z">
         <w:r>
           <w:delText>.</w:delText>
         </w:r>
@@ -691,7 +712,7 @@
         <w:spacing w:line="480" w:lineRule="auto"/>
         <w:ind w:firstLine="720"/>
         <w:rPr>
-          <w:ins w:id="39" w:author="Albert Courey" w:date="2015-11-11T09:49:00Z"/>
+          <w:ins w:id="44" w:author="Albert Courey" w:date="2015-11-11T09:49:00Z"/>
         </w:rPr>
       </w:pPr>
       <w:r>
@@ -1013,101 +1034,159 @@
         <w:t xml:space="preserve">, </w:t>
       </w:r>
       <w:r>
-        <w:t>which is partially homologous to portions of the CcN and WD-repeat domains</w:t>
+        <w:t xml:space="preserve">which </w:t>
+      </w:r>
+      <w:del w:id="45" w:author="Michael Chambers" w:date="2015-11-12T20:02:00Z">
+        <w:r>
+          <w:delText>is partially homologous to portions of the CcN and WD-repeat domains</w:delText>
+        </w:r>
+      </w:del>
+      <w:ins w:id="46" w:author="Michael Chambers" w:date="2015-11-12T20:02:00Z">
+        <w:r>
+          <w:t>possesses a</w:t>
+        </w:r>
+      </w:ins>
+      <w:ins w:id="47" w:author="Michael Chambers" w:date="2015-11-12T20:03:00Z">
+        <w:r>
+          <w:t xml:space="preserve"> poorly conserved N-terminal region and a C-terminal WD-repeat domain </w:t>
+        </w:r>
+      </w:ins>
+      <w:del w:id="48" w:author="Michael Chambers" w:date="2015-11-12T20:03:00Z">
+        <w:r>
+          <w:delText xml:space="preserve"> </w:delText>
+        </w:r>
+      </w:del>
+      <w:r>
+        <w:t>{Dang, 2001 #3130}</w:t>
+      </w:r>
+      <w:r>
+        <w:t>.</w:t>
       </w:r>
       <w:r>
         <w:t xml:space="preserve"> </w:t>
       </w:r>
       <w:r>
-        <w:t>{Dang, 2001 #3130}</w:t>
-      </w:r>
-      <w:r>
-        <w:t>.</w:t>
-      </w:r>
+        <w:t xml:space="preserve">Both factors are thought to antagonize the activity of full-length TLE family members. AES may function by </w:t>
+      </w:r>
+      <w:r>
+        <w:lastRenderedPageBreak/>
+        <w:t xml:space="preserve">directly binding to TLE proteins through Q-domain interactions </w:t>
+      </w:r>
+      <w:r>
+        <w:t>{</w:t>
+      </w:r>
+      <w:proofErr w:type="spellStart"/>
+      <w:r>
+        <w:t>Brantjes</w:t>
+      </w:r>
+      <w:proofErr w:type="spellEnd"/>
+      <w:r>
+        <w:t>, 2001 #3058}</w:t>
+      </w:r>
+      <w:r>
+        <w:t xml:space="preserve"> or by interacting with a subset of TLE-dependent repressors </w:t>
+      </w:r>
+      <w:r>
+        <w:t>{</w:t>
+      </w:r>
+      <w:proofErr w:type="spellStart"/>
+      <w:r>
+        <w:t>Muhr</w:t>
+      </w:r>
+      <w:proofErr w:type="spellEnd"/>
+      <w:r>
+        <w:t>, 2001 #3132}</w:t>
+      </w:r>
+      <w:r>
+        <w:t xml:space="preserve">. Similarly, </w:t>
+      </w:r>
+      <w:r>
+        <w:t>TLE6</w:t>
+      </w:r>
+      <w:ins w:id="49" w:author="Michael Chambers" w:date="2015-11-12T20:04:00Z">
+        <w:r>
+          <w:t>/Grg6</w:t>
+        </w:r>
+      </w:ins>
       <w:r>
         <w:t xml:space="preserve"> </w:t>
       </w:r>
-      <w:r>
-        <w:t xml:space="preserve">Both factors are thought to antagonize the activity of full-length TLE family members. AES may function by directly binding to TLE proteins through Q-domain interactions </w:t>
-      </w:r>
+      <w:del w:id="50" w:author="Michael Chambers" w:date="2015-11-12T20:05:00Z">
+        <w:r>
+          <w:delText>is believed</w:delText>
+        </w:r>
+      </w:del>
+      <w:ins w:id="51" w:author="Michael Chambers" w:date="2015-11-12T20:05:00Z">
+        <w:r>
+          <w:t>has been shown</w:t>
+        </w:r>
+      </w:ins>
+      <w:r>
+        <w:t xml:space="preserve"> to </w:t>
+      </w:r>
+      <w:del w:id="52" w:author="Michael Chambers" w:date="2015-11-12T20:05:00Z">
+        <w:r>
+          <w:delText>preferential</w:delText>
+        </w:r>
+      </w:del>
+      <w:ins w:id="53" w:author="Albert Courey" w:date="2015-11-11T09:47:00Z">
+        <w:del w:id="54" w:author="Michael Chambers" w:date="2015-11-12T20:05:00Z">
+          <w:r>
+            <w:delText>ly</w:delText>
+          </w:r>
+        </w:del>
+      </w:ins>
+      <w:del w:id="55" w:author="Michael Chambers" w:date="2015-11-12T20:05:00Z">
+        <w:r>
+          <w:delText xml:space="preserve"> </w:delText>
+        </w:r>
+        <w:r>
+          <w:delText>interact</w:delText>
+        </w:r>
+        <w:r>
+          <w:delText xml:space="preserve"> with </w:delText>
+        </w:r>
+        <w:r>
+          <w:delText>factors recruited by Gro/TLE to the WD-domain, thereby modulating repression</w:delText>
+        </w:r>
+      </w:del>
+      <w:ins w:id="56" w:author="Michael Chambers" w:date="2015-11-12T20:05:00Z">
+        <w:r>
+          <w:t>interact with repressors to block recruitment of full-length TLE family proteins and thereby alleviate repression</w:t>
+        </w:r>
+      </w:ins>
+      <w:r>
+        <w:t xml:space="preserve"> </w:t>
+      </w:r>
+      <w:commentRangeStart w:id="57"/>
       <w:r>
         <w:t>{</w:t>
       </w:r>
       <w:proofErr w:type="spellStart"/>
       <w:r>
-        <w:t>Brantjes</w:t>
-      </w:r>
-      <w:proofErr w:type="spellEnd"/>
-      <w:r>
-        <w:t>, 2001 #3058}</w:t>
-      </w:r>
-      <w:r>
-        <w:t xml:space="preserve"> or by </w:t>
-      </w:r>
-      <w:r>
-        <w:lastRenderedPageBreak/>
-        <w:t xml:space="preserve">interacting with a subset of TLE-dependent repressors </w:t>
-      </w:r>
-      <w:r>
-        <w:t>{</w:t>
-      </w:r>
-      <w:proofErr w:type="spellStart"/>
-      <w:r>
-        <w:t>Muhr</w:t>
-      </w:r>
-      <w:proofErr w:type="spellEnd"/>
-      <w:r>
-        <w:t>, 2001 #3132}</w:t>
-      </w:r>
-      <w:r>
-        <w:t xml:space="preserve">. Similarly, </w:t>
-      </w:r>
-      <w:r>
-        <w:t>TLE6 is believed to preferential</w:t>
-      </w:r>
-      <w:ins w:id="40" w:author="Albert Courey" w:date="2015-11-11T09:47:00Z">
-        <w:r>
-          <w:t>ly</w:t>
-        </w:r>
-      </w:ins>
-      <w:r>
-        <w:t xml:space="preserve"> </w:t>
-      </w:r>
-      <w:r>
-        <w:t>interact</w:t>
-      </w:r>
-      <w:r>
-        <w:t xml:space="preserve"> with </w:t>
-      </w:r>
-      <w:r>
-        <w:t xml:space="preserve">factors recruited by Gro/TLE to the WD-domain, thereby modulating repression </w:t>
-      </w:r>
-      <w:commentRangeStart w:id="41"/>
-      <w:r>
-        <w:t>{</w:t>
-      </w:r>
-      <w:proofErr w:type="spellStart"/>
-      <w:r>
         <w:t>Marcal</w:t>
       </w:r>
       <w:proofErr w:type="spellEnd"/>
       <w:r>
         <w:t>, 2005 #3131}</w:t>
       </w:r>
-      <w:commentRangeEnd w:id="41"/>
+      <w:commentRangeEnd w:id="57"/>
       <w:r>
         <w:rPr>
           <w:rStyle w:val="CommentReference"/>
           <w:rFonts w:ascii="Times New Roman" w:hAnsi="Times New Roman" w:cs="Times New Roman"/>
         </w:rPr>
-        <w:commentReference w:id="41"/>
+        <w:commentReference w:id="57"/>
       </w:r>
       <w:r>
         <w:t xml:space="preserve">. </w:t>
       </w:r>
-      <w:ins w:id="42" w:author="Michael Chambers" w:date="2015-11-12T18:48:00Z">
-        <w:r>
-          <w:t>More distantly related Gro homologs have been identified in yeast (Tup1) and plants (TOPLESS) {</w:t>
+      <w:ins w:id="58" w:author="Michael Chambers" w:date="2015-11-12T18:48:00Z">
+        <w:r>
+          <w:t>More distantly related Gro homologs have been identified in yeast (Tup1) and plants</w:t>
+        </w:r>
+        <w:r>
+          <w:t xml:space="preserve"> (TOPLESS) {</w:t>
         </w:r>
         <w:proofErr w:type="spellStart"/>
         <w:r>
@@ -1115,10 +1194,24 @@
         </w:r>
         <w:proofErr w:type="spellEnd"/>
         <w:r>
-          <w:t>, 2001 #3139} {Smith, 2000 #3169} {Lee, 2012 #2961}.</w:t>
-        </w:r>
-        <w:r>
-          <w:t xml:space="preserve"> </w:t>
+          <w:t>, 2001 #</w:t>
+        </w:r>
+        <w:proofErr w:type="gramStart"/>
+        <w:r>
+          <w:t>3139}</w:t>
+        </w:r>
+        <w:r>
+          <w:t>{</w:t>
+        </w:r>
+        <w:proofErr w:type="gramEnd"/>
+        <w:r>
+          <w:t>Smith, 2000 #3169</w:t>
+        </w:r>
+        <w:r>
+          <w:t>}</w:t>
+        </w:r>
+        <w:r>
+          <w:t xml:space="preserve">{Lee, 2012 #2961}. </w:t>
         </w:r>
       </w:ins>
       <w:r>
@@ -1146,7 +1239,7 @@
         <w:spacing w:line="480" w:lineRule="auto"/>
         <w:ind w:firstLine="720"/>
         <w:rPr>
-          <w:ins w:id="43" w:author="Albert Courey" w:date="2015-11-11T10:13:00Z"/>
+          <w:ins w:id="59" w:author="Albert Courey" w:date="2015-11-11T10:13:00Z"/>
         </w:rPr>
       </w:pPr>
       <w:r>
@@ -1218,7 +1311,7 @@
       <w:r>
         <w:t xml:space="preserve">. </w:t>
       </w:r>
-      <w:ins w:id="44" w:author="Albert Courey" w:date="2015-11-11T10:13:00Z">
+      <w:ins w:id="60" w:author="Albert Courey" w:date="2015-11-11T10:13:00Z">
         <w:r>
           <w:t>The structure of the Q-domain of TLE1, a human homologue of Gro, was recently solved, revealing</w:t>
         </w:r>
@@ -1240,7 +1333,7 @@
       <w:r>
         <w:t>, 2014 #3057}</w:t>
       </w:r>
-      <w:ins w:id="45" w:author="Albert Courey" w:date="2015-11-11T10:13:00Z">
+      <w:ins w:id="61" w:author="Albert Courey" w:date="2015-11-11T10:13:00Z">
         <w:r>
           <w:t xml:space="preserve">. The resulting structure provides an elegant explanation of the mechanics of </w:t>
         </w:r>
@@ -1264,7 +1357,7 @@
       <w:r>
         <w:t>, 2011 #506}</w:t>
       </w:r>
-      <w:ins w:id="46" w:author="Albert Courey" w:date="2015-11-11T10:13:00Z">
+      <w:ins w:id="62" w:author="Albert Courey" w:date="2015-11-11T10:13:00Z">
         <w:r>
           <w:t>.</w:t>
         </w:r>
@@ -1276,30 +1369,34 @@
         <w:spacing w:line="480" w:lineRule="auto"/>
         <w:ind w:firstLine="720"/>
         <w:rPr>
-          <w:ins w:id="47" w:author="Albert Courey" w:date="2015-11-11T10:11:00Z"/>
+          <w:ins w:id="63" w:author="Albert Courey" w:date="2015-11-11T10:11:00Z"/>
         </w:rPr>
       </w:pPr>
-      <w:ins w:id="48" w:author="Albert Courey" w:date="2015-11-11T10:07:00Z">
+      <w:ins w:id="64" w:author="Albert Courey" w:date="2015-11-11T10:07:00Z">
         <w:r>
           <w:t xml:space="preserve">The ability of the Q domain to direct the formation of high-order oligomers has been proposed to mediate the spreading of Gro along chromatin allowing for the establishment of large transcriptionally silent domains. This </w:t>
         </w:r>
       </w:ins>
-      <w:ins w:id="49" w:author="Albert Courey" w:date="2015-11-11T10:08:00Z">
+      <w:ins w:id="65" w:author="Albert Courey" w:date="2015-11-11T10:08:00Z">
         <w:r>
           <w:t>might explain the documented ability of Gro to direct long-range repression in which</w:t>
         </w:r>
       </w:ins>
-      <w:ins w:id="50" w:author="Albert Courey" w:date="2015-11-11T10:09:00Z">
-        <w:r>
-          <w:t xml:space="preserve"> entire loci are organized into transcriptionally silent states.  </w:t>
-        </w:r>
-      </w:ins>
-      <w:ins w:id="51" w:author="Albert Courey" w:date="2015-11-11T10:10:00Z">
+      <w:ins w:id="66" w:author="Albert Courey" w:date="2015-11-11T10:09:00Z">
+        <w:r>
+          <w:t xml:space="preserve"> entire loci are organized into transcriptionally </w:t>
+        </w:r>
+        <w:r>
+          <w:lastRenderedPageBreak/>
+          <w:t xml:space="preserve">silent states.  </w:t>
+        </w:r>
+      </w:ins>
+      <w:ins w:id="67" w:author="Albert Courey" w:date="2015-11-11T10:10:00Z">
         <w:r>
           <w:t>In support of this idea, a</w:t>
         </w:r>
       </w:ins>
-      <w:del w:id="52" w:author="Albert Courey" w:date="2015-11-11T10:10:00Z">
+      <w:del w:id="68" w:author="Albert Courey" w:date="2015-11-11T10:10:00Z">
         <w:r>
           <w:delText>A</w:delText>
         </w:r>
@@ -1311,19 +1408,12 @@
         <w:rPr>
           <w:i/>
         </w:rPr>
-        <w:t xml:space="preserve">in </w:t>
-      </w:r>
-      <w:r>
-        <w:rPr>
-          <w:i/>
-        </w:rPr>
-        <w:lastRenderedPageBreak/>
-        <w:t>vitro</w:t>
+        <w:t>in vitro</w:t>
       </w:r>
       <w:r>
         <w:t xml:space="preserve"> chromatin arrays</w:t>
       </w:r>
-      <w:ins w:id="53" w:author="Albert Courey" w:date="2015-11-11T09:50:00Z">
+      <w:ins w:id="69" w:author="Albert Courey" w:date="2015-11-11T09:50:00Z">
         <w:r>
           <w:t>,</w:t>
         </w:r>
@@ -1334,12 +1424,12 @@
       <w:r>
         <w:t xml:space="preserve"> </w:t>
       </w:r>
-      <w:del w:id="54" w:author="Albert Courey" w:date="2015-11-11T10:09:00Z">
+      <w:del w:id="70" w:author="Albert Courey" w:date="2015-11-11T10:09:00Z">
         <w:r>
           <w:delText xml:space="preserve">tetramerization </w:delText>
         </w:r>
       </w:del>
-      <w:ins w:id="55" w:author="Albert Courey" w:date="2015-11-11T10:09:00Z">
+      <w:ins w:id="71" w:author="Albert Courey" w:date="2015-11-11T10:09:00Z">
         <w:r>
           <w:t xml:space="preserve">oligomerization </w:t>
         </w:r>
@@ -1364,7 +1454,7 @@
       <w:r>
         <w:t xml:space="preserve"> </w:t>
       </w:r>
-      <w:ins w:id="56" w:author="Albert Courey" w:date="2015-11-11T09:50:00Z">
+      <w:ins w:id="72" w:author="Albert Courey" w:date="2015-11-11T09:50:00Z">
         <w:r>
           <w:t xml:space="preserve">into a form that was resistant to transcription </w:t>
         </w:r>
@@ -1383,7 +1473,7 @@
       <w:r>
         <w:t xml:space="preserve">. </w:t>
       </w:r>
-      <w:del w:id="57" w:author="Albert Courey" w:date="2015-11-11T10:11:00Z">
+      <w:del w:id="73" w:author="Albert Courey" w:date="2015-11-11T10:11:00Z">
         <w:r>
           <w:delText xml:space="preserve">However, </w:delText>
         </w:r>
@@ -1395,12 +1485,12 @@
         <w:spacing w:line="480" w:lineRule="auto"/>
         <w:ind w:firstLine="720"/>
       </w:pPr>
-      <w:ins w:id="58" w:author="Albert Courey" w:date="2015-11-11T10:11:00Z">
+      <w:ins w:id="74" w:author="Albert Courey" w:date="2015-11-11T10:11:00Z">
         <w:r>
           <w:t xml:space="preserve">Contrary to the idea that the Q domain could mediate spreading, </w:t>
         </w:r>
       </w:ins>
-      <w:ins w:id="59" w:author="Albert Courey" w:date="2015-11-11T10:10:00Z">
+      <w:ins w:id="75" w:author="Albert Courey" w:date="2015-11-11T10:10:00Z">
         <w:r>
           <w:t>chromatin immunoprecipitation (</w:t>
         </w:r>
@@ -1542,7 +1632,26 @@
         <w:t>oligomerization-deficient Gro</w:t>
       </w:r>
       <w:r>
-        <w:t xml:space="preserve"> samples, 48% are unique to a single condition. Loss of oligomerization potential therefore, while preserving </w:t>
+        <w:t xml:space="preserve"> samples, 48% are unique to a single condition</w:t>
+      </w:r>
+      <w:ins w:id="76" w:author="Michael Chambers" w:date="2015-11-12T20:22:00Z">
+        <w:r>
+          <w:t xml:space="preserve"> </w:t>
+        </w:r>
+        <w:r>
+          <w:t>{</w:t>
+        </w:r>
+        <w:proofErr w:type="spellStart"/>
+        <w:r>
+          <w:t>Kaul</w:t>
+        </w:r>
+        <w:proofErr w:type="spellEnd"/>
+        <w:r>
+          <w:t>, 2014 #2204}</w:t>
+        </w:r>
+      </w:ins>
+      <w:r>
+        <w:t xml:space="preserve">. Loss of oligomerization potential therefore, while preserving </w:t>
       </w:r>
       <w:r>
         <w:t>many aspects</w:t>
@@ -1560,10 +1669,12 @@
         <w:spacing w:line="480" w:lineRule="auto"/>
         <w:ind w:firstLine="720"/>
         <w:rPr>
-          <w:del w:id="60" w:author="Albert Courey" w:date="2015-11-11T10:13:00Z"/>
+          <w:del w:id="77" w:author="Michael Chambers" w:date="2015-11-12T20:23:00Z"/>
         </w:rPr>
       </w:pPr>
-      <w:del w:id="61" w:author="Albert Courey" w:date="2015-11-11T10:13:00Z">
+      <w:bookmarkStart w:id="78" w:name="_GoBack"/>
+      <w:bookmarkEnd w:id="78"/>
+      <w:del w:id="79" w:author="Michael Chambers" w:date="2015-11-12T20:23:00Z">
         <w:r>
           <w:lastRenderedPageBreak/>
           <w:delText>The structure</w:delText>
@@ -1601,47 +1712,17 @@
         <w:r>
           <w:delText xml:space="preserve"> </w:delText>
         </w:r>
-      </w:del>
-      <w:r>
-        <w:t>{</w:t>
-      </w:r>
-      <w:proofErr w:type="spellStart"/>
-      <w:r>
-        <w:t>Chodaparambil</w:t>
-      </w:r>
-      <w:proofErr w:type="spellEnd"/>
-      <w:r>
-        <w:t>, 2014 #3057}</w:t>
-      </w:r>
-      <w:del w:id="62" w:author="Albert Courey" w:date="2015-11-11T10:13:00Z">
+        <w:r>
+          <w:delText>{Chodaparambil, 2014 #3057}</w:delText>
+        </w:r>
         <w:r>
           <w:delText xml:space="preserve">. </w:delText>
         </w:r>
         <w:r>
-          <w:delText xml:space="preserve">The resulting structure provides an elegant explanation of the mechanics of tetramerization, and </w:delText>
-        </w:r>
-      </w:del>
-      <w:del w:id="63" w:author="Albert Courey" w:date="2015-11-11T10:12:00Z">
-        <w:r>
-          <w:delText xml:space="preserve">collaborates </w:delText>
-        </w:r>
-      </w:del>
-      <w:del w:id="64" w:author="Albert Courey" w:date="2015-11-11T10:13:00Z">
-        <w:r>
-          <w:delText xml:space="preserve">the large frictional coefficient </w:delText>
-        </w:r>
-      </w:del>
-      <w:del w:id="65" w:author="Albert Courey" w:date="2015-11-11T10:12:00Z">
-        <w:r>
-          <w:delText xml:space="preserve">observed </w:delText>
-        </w:r>
-        <w:r>
-          <w:delText>from</w:delText>
-        </w:r>
-      </w:del>
-      <w:del w:id="66" w:author="Albert Courey" w:date="2015-11-11T10:13:00Z">
-        <w:r>
-          <w:delText xml:space="preserve"> hydrodynamic </w:delText>
+          <w:delText xml:space="preserve">The resulting structure provides an elegant explanation of the mechanics of tetramerization, and collaborates the large frictional coefficient observed </w:delText>
+        </w:r>
+        <w:r>
+          <w:delText xml:space="preserve">from hydrodynamic </w:delText>
         </w:r>
         <w:r>
           <w:delText xml:space="preserve">studies of </w:delText>
@@ -1652,19 +1733,9 @@
         <w:r>
           <w:delText xml:space="preserve"> Q-domain, as the predicted structure is thin and rod-like </w:delText>
         </w:r>
-      </w:del>
-      <w:r>
-        <w:t>{</w:t>
-      </w:r>
-      <w:proofErr w:type="spellStart"/>
-      <w:r>
-        <w:t>Kuo</w:t>
-      </w:r>
-      <w:proofErr w:type="spellEnd"/>
-      <w:r>
-        <w:t>, 2011 #506}</w:t>
-      </w:r>
-      <w:del w:id="67" w:author="Albert Courey" w:date="2015-11-11T10:13:00Z">
+        <w:r>
+          <w:delText>{Kuo, 2011 #506}</w:delText>
+        </w:r>
         <w:r>
           <w:delText>.</w:delText>
         </w:r>
@@ -1679,12 +1750,12 @@
       <w:r>
         <w:t>The WD-domain is the second conserved domain of Gro and comprises the C-term</w:t>
       </w:r>
-      <w:ins w:id="68" w:author="Albert Courey" w:date="2015-11-11T10:14:00Z">
+      <w:ins w:id="80" w:author="Albert Courey" w:date="2015-11-11T10:14:00Z">
         <w:r>
           <w:t>inal XXX amino acids of the protein</w:t>
         </w:r>
       </w:ins>
-      <w:del w:id="69" w:author="Albert Courey" w:date="2015-11-11T10:14:00Z">
+      <w:del w:id="81" w:author="Albert Courey" w:date="2015-11-11T10:14:00Z">
         <w:r>
           <w:delText>inus</w:delText>
         </w:r>
@@ -1722,12 +1793,12 @@
       <w:r>
         <w:t xml:space="preserve">C-terminal WRPW/Y recognition sequences have been found in </w:t>
       </w:r>
-      <w:del w:id="70" w:author="Albert Courey" w:date="2015-11-11T10:18:00Z">
+      <w:del w:id="82" w:author="Albert Courey" w:date="2015-11-11T10:18:00Z">
         <w:r>
           <w:delText xml:space="preserve">Hairy </w:delText>
         </w:r>
       </w:del>
-      <w:ins w:id="71" w:author="Albert Courey" w:date="2015-11-11T10:18:00Z">
+      <w:ins w:id="83" w:author="Albert Courey" w:date="2015-11-11T10:18:00Z">
         <w:r>
           <w:t xml:space="preserve">Hairy/Enhancer of split (HES) </w:t>
         </w:r>
@@ -1735,12 +1806,12 @@
       <w:r>
         <w:t xml:space="preserve">and </w:t>
       </w:r>
-      <w:del w:id="72" w:author="Albert Courey" w:date="2015-11-11T10:18:00Z">
+      <w:del w:id="84" w:author="Albert Courey" w:date="2015-11-11T10:18:00Z">
         <w:r>
           <w:delText>multiple Enhancer of split</w:delText>
         </w:r>
       </w:del>
-      <w:ins w:id="73" w:author="Albert Courey" w:date="2015-11-11T10:18:00Z">
+      <w:ins w:id="85" w:author="Albert Courey" w:date="2015-11-11T10:18:00Z">
         <w:r>
           <w:t>Runt</w:t>
         </w:r>
@@ -1748,17 +1819,17 @@
       <w:r>
         <w:t xml:space="preserve"> family transcription factors </w:t>
       </w:r>
-      <w:commentRangeStart w:id="74"/>
+      <w:commentRangeStart w:id="86"/>
       <w:r>
         <w:t>{Jimenez, 1997 #3075;Fisher, 1996 #3133;Paroush, 1994 #3090}</w:t>
       </w:r>
-      <w:commentRangeEnd w:id="74"/>
+      <w:commentRangeEnd w:id="86"/>
       <w:r>
         <w:rPr>
           <w:rStyle w:val="CommentReference"/>
           <w:rFonts w:ascii="Times New Roman" w:hAnsi="Times New Roman" w:cs="Times New Roman"/>
         </w:rPr>
-        <w:commentReference w:id="74"/>
+        <w:commentReference w:id="86"/>
       </w:r>
       <w:r>
         <w:t xml:space="preserve">. </w:t>
@@ -1769,12 +1840,12 @@
       <w:r>
         <w:t xml:space="preserve">he engrailed homology domain-1 (eh1) motif is an internal </w:t>
       </w:r>
-      <w:del w:id="75" w:author="Albert Courey" w:date="2015-11-11T10:17:00Z">
+      <w:del w:id="87" w:author="Albert Courey" w:date="2015-11-11T10:17:00Z">
         <w:r>
           <w:delText xml:space="preserve">site </w:delText>
         </w:r>
       </w:del>
-      <w:ins w:id="76" w:author="Albert Courey" w:date="2015-11-11T10:17:00Z">
+      <w:ins w:id="88" w:author="Albert Courey" w:date="2015-11-11T10:17:00Z">
         <w:r>
           <w:t xml:space="preserve">peptide motif </w:t>
         </w:r>
@@ -1782,7 +1853,7 @@
       <w:r>
         <w:t>with</w:t>
       </w:r>
-      <w:ins w:id="77" w:author="Albert Courey" w:date="2015-11-11T10:17:00Z">
+      <w:ins w:id="89" w:author="Albert Courey" w:date="2015-11-11T10:17:00Z">
         <w:r>
           <w:t xml:space="preserve"> the consensus</w:t>
         </w:r>
@@ -1884,12 +1955,12 @@
       <w:r>
         <w:t xml:space="preserve">, necessitating the assistance of additional factors in facilitating a stable interaction between the two proteins. This weak affinity of the Dorsal/Groucho interaction is </w:t>
       </w:r>
-      <w:del w:id="78" w:author="Albert Courey" w:date="2015-11-11T10:21:00Z">
+      <w:del w:id="90" w:author="Albert Courey" w:date="2015-11-11T10:21:00Z">
         <w:r>
           <w:delText>cruicial</w:delText>
         </w:r>
       </w:del>
-      <w:ins w:id="79" w:author="Albert Courey" w:date="2015-11-11T10:21:00Z">
+      <w:ins w:id="91" w:author="Albert Courey" w:date="2015-11-11T10:21:00Z">
         <w:r>
           <w:t>crucial</w:t>
         </w:r>
@@ -2086,12 +2157,12 @@
       <w:r>
         <w:t xml:space="preserve">in </w:t>
       </w:r>
-      <w:del w:id="80" w:author="Albert Courey" w:date="2015-11-11T10:29:00Z">
+      <w:del w:id="92" w:author="Albert Courey" w:date="2015-11-11T10:29:00Z">
         <w:r>
           <w:delText xml:space="preserve">extensive </w:delText>
         </w:r>
       </w:del>
-      <w:ins w:id="81" w:author="Albert Courey" w:date="2015-11-11T10:29:00Z">
+      <w:ins w:id="93" w:author="Albert Courey" w:date="2015-11-11T10:29:00Z">
         <w:r>
           <w:t xml:space="preserve">diverse </w:t>
         </w:r>
@@ -2158,7 +2229,7 @@
       <w:r>
         <w:t xml:space="preserve">Groucho’s roles in </w:t>
       </w:r>
-      <w:ins w:id="82" w:author="Albert Courey" w:date="2015-11-11T10:29:00Z">
+      <w:ins w:id="94" w:author="Albert Courey" w:date="2015-11-11T10:29:00Z">
         <w:r>
           <w:t xml:space="preserve">responses to </w:t>
         </w:r>
@@ -2166,12 +2237,12 @@
       <w:r>
         <w:t>signaling pathway</w:t>
       </w:r>
-      <w:ins w:id="83" w:author="Albert Courey" w:date="2015-11-11T10:30:00Z">
+      <w:ins w:id="95" w:author="Albert Courey" w:date="2015-11-11T10:30:00Z">
         <w:r>
           <w:t xml:space="preserve">s </w:t>
         </w:r>
       </w:ins>
-      <w:del w:id="84" w:author="Albert Courey" w:date="2015-11-11T10:30:00Z">
+      <w:del w:id="96" w:author="Albert Courey" w:date="2015-11-11T10:30:00Z">
         <w:r>
           <w:delText xml:space="preserve"> response </w:delText>
         </w:r>
@@ -2179,12 +2250,12 @@
       <w:r>
         <w:t xml:space="preserve">are well documented. The factor </w:t>
       </w:r>
-      <w:del w:id="85" w:author="Michael Chambers" w:date="2015-11-12T18:49:00Z">
+      <w:del w:id="97" w:author="Michael Chambers" w:date="2015-11-12T18:49:00Z">
         <w:r>
           <w:delText>plays a role</w:delText>
         </w:r>
       </w:del>
-      <w:ins w:id="86" w:author="Michael Chambers" w:date="2015-11-12T18:49:00Z">
+      <w:ins w:id="98" w:author="Michael Chambers" w:date="2015-11-12T18:49:00Z">
         <w:r>
           <w:t>participates</w:t>
         </w:r>
@@ -2209,12 +2280,12 @@
         <w:t xml:space="preserve"> (</w:t>
       </w:r>
       <w:proofErr w:type="spellStart"/>
-      <w:ins w:id="87" w:author="Albert Courey" w:date="2015-11-11T10:30:00Z">
+      <w:ins w:id="99" w:author="Albert Courey" w:date="2015-11-11T10:30:00Z">
         <w:r>
           <w:t>D</w:t>
         </w:r>
       </w:ins>
-      <w:del w:id="88" w:author="Albert Courey" w:date="2015-11-11T10:30:00Z">
+      <w:del w:id="100" w:author="Albert Courey" w:date="2015-11-11T10:30:00Z">
         <w:r>
           <w:delText>d</w:delText>
         </w:r>
@@ -2223,7 +2294,7 @@
         <w:t>pp</w:t>
       </w:r>
       <w:proofErr w:type="spellEnd"/>
-      <w:ins w:id="89" w:author="Michael Chambers" w:date="2015-11-12T18:49:00Z">
+      <w:ins w:id="101" w:author="Michael Chambers" w:date="2015-11-12T18:49:00Z">
         <w:r>
           <w:t>/BMP</w:t>
         </w:r>
@@ -2239,7 +2310,7 @@
       <w:r>
         <w:t xml:space="preserve"> signaling</w:t>
       </w:r>
-      <w:ins w:id="90" w:author="Michael Chambers" w:date="2015-11-12T18:49:00Z">
+      <w:ins w:id="102" w:author="Michael Chambers" w:date="2015-11-12T18:49:00Z">
         <w:r>
           <w:t>, among others</w:t>
         </w:r>
@@ -2261,19 +2332,19 @@
       <w:r>
         <w:t xml:space="preserve"> at </w:t>
       </w:r>
-      <w:ins w:id="91" w:author="Albert Courey" w:date="2015-11-11T10:30:00Z">
-        <w:del w:id="92" w:author="Michael Chambers" w:date="2015-11-12T18:49:00Z">
+      <w:ins w:id="103" w:author="Albert Courey" w:date="2015-11-11T10:30:00Z">
+        <w:del w:id="104" w:author="Michael Chambers" w:date="2015-11-12T18:49:00Z">
           <w:r>
             <w:delText>multliple</w:delText>
           </w:r>
         </w:del>
       </w:ins>
-      <w:ins w:id="93" w:author="Michael Chambers" w:date="2015-11-12T18:49:00Z">
+      <w:ins w:id="105" w:author="Michael Chambers" w:date="2015-11-12T18:49:00Z">
         <w:r>
           <w:t>multiple</w:t>
         </w:r>
       </w:ins>
-      <w:ins w:id="94" w:author="Albert Courey" w:date="2015-11-11T10:30:00Z">
+      <w:ins w:id="106" w:author="Albert Courey" w:date="2015-11-11T10:30:00Z">
         <w:r>
           <w:t xml:space="preserve"> receptor tyrosine kinases (RTKs) such as </w:t>
         </w:r>
@@ -2281,7 +2352,7 @@
       <w:r>
         <w:t xml:space="preserve">EGFR, FGFR, and Torso </w:t>
       </w:r>
-      <w:del w:id="95" w:author="Albert Courey" w:date="2015-11-11T10:31:00Z">
+      <w:del w:id="107" w:author="Albert Courey" w:date="2015-11-11T10:31:00Z">
         <w:r>
           <w:delText>receptors</w:delText>
         </w:r>
@@ -2300,12 +2371,9 @@
       <w:r>
         <w:t>, 2005 #3064</w:t>
       </w:r>
-      <w:ins w:id="96" w:author="Michael Chambers" w:date="2015-11-12T18:49:00Z">
-        <w:r>
-          <w:t>;</w:t>
-        </w:r>
-        <w:r>
-          <w:t>Cinnamon, 2008 #242</w:t>
+      <w:ins w:id="108" w:author="Michael Chambers" w:date="2015-11-12T18:49:00Z">
+        <w:r>
+          <w:t>;Cinnamon, 2008 #242</w:t>
         </w:r>
       </w:ins>
       <w:r>
@@ -2314,12 +2382,12 @@
       <w:r>
         <w:t xml:space="preserve">. </w:t>
       </w:r>
-      <w:del w:id="97" w:author="Albert Courey" w:date="2015-11-11T10:31:00Z">
+      <w:del w:id="109" w:author="Albert Courey" w:date="2015-11-11T10:31:00Z">
         <w:r>
           <w:delText xml:space="preserve">This </w:delText>
         </w:r>
       </w:del>
-      <w:ins w:id="98" w:author="Albert Courey" w:date="2015-11-11T10:31:00Z">
+      <w:ins w:id="110" w:author="Albert Courey" w:date="2015-11-11T10:31:00Z">
         <w:r>
           <w:t xml:space="preserve">The resulting </w:t>
         </w:r>
@@ -2336,12 +2404,12 @@
       <w:r>
         <w:t xml:space="preserve"> </w:t>
       </w:r>
-      <w:del w:id="99" w:author="Albert Courey" w:date="2015-11-11T10:31:00Z">
+      <w:del w:id="111" w:author="Albert Courey" w:date="2015-11-11T10:31:00Z">
         <w:r>
           <w:delText xml:space="preserve">a </w:delText>
         </w:r>
       </w:del>
-      <w:ins w:id="100" w:author="Albert Courey" w:date="2015-11-11T10:31:00Z">
+      <w:ins w:id="112" w:author="Albert Courey" w:date="2015-11-11T10:31:00Z">
         <w:r>
           <w:t xml:space="preserve">in </w:t>
         </w:r>
@@ -2355,7 +2423,7 @@
       <w:r>
         <w:t xml:space="preserve"> </w:t>
       </w:r>
-      <w:ins w:id="101" w:author="Michael Chambers" w:date="2015-11-12T18:50:00Z">
+      <w:ins w:id="113" w:author="Michael Chambers" w:date="2015-11-12T18:50:00Z">
         <w:r>
           <w:t xml:space="preserve">the attenuation of </w:t>
         </w:r>
@@ -2363,7 +2431,7 @@
       <w:r>
         <w:t xml:space="preserve">Groucho </w:t>
       </w:r>
-      <w:del w:id="102" w:author="Michael Chambers" w:date="2015-11-12T18:50:00Z">
+      <w:del w:id="114" w:author="Michael Chambers" w:date="2015-11-12T18:50:00Z">
         <w:r>
           <w:delText>attenuation persist</w:delText>
         </w:r>
@@ -2371,7 +2439,7 @@
           <w:delText>s</w:delText>
         </w:r>
       </w:del>
-      <w:ins w:id="103" w:author="Michael Chambers" w:date="2015-11-12T18:50:00Z">
+      <w:ins w:id="115" w:author="Michael Chambers" w:date="2015-11-12T18:50:00Z">
         <w:r>
           <w:t>activity persists</w:t>
         </w:r>
@@ -2406,12 +2474,12 @@
         <w:spacing w:line="480" w:lineRule="auto"/>
         <w:ind w:firstLine="720"/>
       </w:pPr>
-      <w:del w:id="104" w:author="Albert Courey" w:date="2015-11-11T10:31:00Z">
+      <w:del w:id="116" w:author="Albert Courey" w:date="2015-11-11T10:31:00Z">
         <w:r>
           <w:delText xml:space="preserve">Under </w:delText>
         </w:r>
       </w:del>
-      <w:ins w:id="105" w:author="Albert Courey" w:date="2015-11-11T10:31:00Z">
+      <w:ins w:id="117" w:author="Albert Courey" w:date="2015-11-11T10:31:00Z">
         <w:r>
           <w:t xml:space="preserve">In </w:t>
         </w:r>
@@ -2442,17 +2510,17 @@
       <w:r>
         <w:t xml:space="preserve"> complex genes through interactions with Hairy, which is itself associated with Su(H)</w:t>
       </w:r>
-      <w:ins w:id="106" w:author="Albert Courey" w:date="2015-11-11T10:31:00Z">
+      <w:ins w:id="118" w:author="Albert Courey" w:date="2015-11-11T10:31:00Z">
         <w:r>
           <w:t xml:space="preserve">, a sequence-specific transcription factor that targets </w:t>
         </w:r>
       </w:ins>
-      <w:ins w:id="107" w:author="Albert Courey" w:date="2015-11-11T10:32:00Z">
+      <w:ins w:id="119" w:author="Albert Courey" w:date="2015-11-11T10:32:00Z">
         <w:r>
           <w:t xml:space="preserve">Notch-responsive genes </w:t>
         </w:r>
       </w:ins>
-      <w:del w:id="108" w:author="Albert Courey" w:date="2015-11-11T10:31:00Z">
+      <w:del w:id="120" w:author="Albert Courey" w:date="2015-11-11T10:31:00Z">
         <w:r>
           <w:delText xml:space="preserve"> </w:delText>
         </w:r>
@@ -2471,12 +2539,12 @@
       <w:r>
         <w:t xml:space="preserve">. </w:t>
       </w:r>
-      <w:ins w:id="109" w:author="Michael Chambers" w:date="2015-11-12T18:51:00Z">
+      <w:ins w:id="121" w:author="Michael Chambers" w:date="2015-11-12T18:51:00Z">
         <w:r>
           <w:t>Recruitment of a Notch ligand to Notch transmembrane receptors activates the pathway, leading to proteolytic cleavage of the receptor and subsequent release of the Notch Intracellular Domain (Notch ICD). The Notch ICD rapidly enters the nucleus, where it</w:t>
         </w:r>
       </w:ins>
-      <w:del w:id="110" w:author="Michael Chambers" w:date="2015-11-12T18:51:00Z">
+      <w:del w:id="122" w:author="Michael Chambers" w:date="2015-11-12T18:51:00Z">
         <w:r>
           <w:delText>Upon activation of Notch signaling, Notch</w:delText>
         </w:r>
@@ -2487,7 +2555,7 @@
       <w:r>
         <w:rPr>
           <w:i/>
-          <w:rPrChange w:id="111" w:author="Michael Chambers" w:date="2015-11-12T18:51:00Z">
+          <w:rPrChange w:id="123" w:author="Michael Chambers" w:date="2015-11-12T18:51:00Z">
             <w:rPr/>
           </w:rPrChange>
         </w:rPr>
@@ -2497,7 +2565,7 @@
       <w:r>
         <w:rPr>
           <w:i/>
-          <w:rPrChange w:id="112" w:author="Michael Chambers" w:date="2015-11-12T18:51:00Z">
+          <w:rPrChange w:id="124" w:author="Michael Chambers" w:date="2015-11-12T18:51:00Z">
             <w:rPr/>
           </w:rPrChange>
         </w:rPr>
@@ -2507,7 +2575,7 @@
       <w:r>
         <w:rPr>
           <w:i/>
-          <w:rPrChange w:id="113" w:author="Michael Chambers" w:date="2015-11-12T18:51:00Z">
+          <w:rPrChange w:id="125" w:author="Michael Chambers" w:date="2015-11-12T18:51:00Z">
             <w:rPr/>
           </w:rPrChange>
         </w:rPr>
@@ -2530,7 +2598,7 @@
       <w:r>
         <w:t>)</w:t>
       </w:r>
-      <w:ins w:id="114" w:author="Michael Chambers" w:date="2015-11-12T18:52:00Z">
+      <w:ins w:id="126" w:author="Michael Chambers" w:date="2015-11-12T18:52:00Z">
         <w:r>
           <w:t xml:space="preserve"> family proteins</w:t>
         </w:r>
@@ -2574,7 +2642,7 @@
       <w:r>
         <w:t xml:space="preserve">. </w:t>
       </w:r>
-      <w:ins w:id="115" w:author="Michael Chambers" w:date="2015-11-12T18:52:00Z">
+      <w:ins w:id="127" w:author="Michael Chambers" w:date="2015-11-12T18:52:00Z">
         <w:r>
           <w:t xml:space="preserve">This repressive activity is alleviated by MAPK signaling, which results in the phosphorylation of Gro, negatively affecting its ability to repress these </w:t>
         </w:r>
@@ -3006,17 +3074,17 @@
       <w:r>
         <w:t xml:space="preserve"> target genes in unstimulated cells </w:t>
       </w:r>
-      <w:commentRangeStart w:id="116"/>
+      <w:commentRangeStart w:id="128"/>
       <w:r>
         <w:t>{Daniels, 2005 #3087}</w:t>
       </w:r>
-      <w:commentRangeEnd w:id="116"/>
+      <w:commentRangeEnd w:id="128"/>
       <w:r>
         <w:rPr>
           <w:rStyle w:val="CommentReference"/>
           <w:rFonts w:ascii="Times New Roman" w:hAnsi="Times New Roman" w:cs="Times New Roman"/>
         </w:rPr>
-        <w:commentReference w:id="116"/>
+        <w:commentReference w:id="128"/>
       </w:r>
       <w:r>
         <w:t>.</w:t>
@@ -3027,9 +3095,9 @@
         <w:pStyle w:val="BodyText"/>
         <w:spacing w:line="480" w:lineRule="auto"/>
         <w:rPr>
-          <w:ins w:id="117" w:author="Michael Chambers" w:date="2015-11-12T18:52:00Z"/>
-        </w:rPr>
-        <w:pPrChange w:id="118" w:author="Michael Chambers" w:date="2015-11-12T18:52:00Z">
+          <w:ins w:id="129" w:author="Michael Chambers" w:date="2015-11-12T18:52:00Z"/>
+        </w:rPr>
+        <w:pPrChange w:id="130" w:author="Michael Chambers" w:date="2015-11-12T18:52:00Z">
           <w:pPr>
             <w:pStyle w:val="BodyText"/>
             <w:spacing w:line="480" w:lineRule="auto"/>
@@ -3043,11 +3111,11 @@
         <w:pStyle w:val="BodyText"/>
         <w:spacing w:line="480" w:lineRule="auto"/>
         <w:rPr>
-          <w:ins w:id="119" w:author="Michael Chambers" w:date="2015-11-12T18:52:00Z"/>
+          <w:ins w:id="131" w:author="Michael Chambers" w:date="2015-11-12T18:52:00Z"/>
           <w:i/>
         </w:rPr>
       </w:pPr>
-      <w:ins w:id="120" w:author="Michael Chambers" w:date="2015-11-12T18:52:00Z">
+      <w:ins w:id="132" w:author="Michael Chambers" w:date="2015-11-12T18:52:00Z">
         <w:r>
           <w:rPr>
             <w:i/>
@@ -3061,9 +3129,9 @@
         <w:pStyle w:val="BodyText"/>
         <w:spacing w:line="480" w:lineRule="auto"/>
         <w:rPr>
-          <w:ins w:id="121" w:author="Michael Chambers" w:date="2015-11-12T18:52:00Z"/>
-        </w:rPr>
-        <w:pPrChange w:id="122" w:author="Michael Chambers" w:date="2015-11-12T18:52:00Z">
+          <w:ins w:id="133" w:author="Michael Chambers" w:date="2015-11-12T18:52:00Z"/>
+        </w:rPr>
+        <w:pPrChange w:id="134" w:author="Michael Chambers" w:date="2015-11-12T18:52:00Z">
           <w:pPr>
             <w:pStyle w:val="BodyText"/>
             <w:spacing w:line="480" w:lineRule="auto"/>
@@ -3071,14 +3139,10 @@
           </w:pPr>
         </w:pPrChange>
       </w:pPr>
-      <w:ins w:id="123" w:author="Michael Chambers" w:date="2015-11-12T18:52:00Z">
+      <w:ins w:id="135" w:author="Michael Chambers" w:date="2015-11-12T18:52:00Z">
         <w:r>
           <w:lastRenderedPageBreak/>
           <w:tab/>
-        </w:r>
-        <w:bookmarkStart w:id="124" w:name="_GoBack"/>
-        <w:bookmarkEnd w:id="124"/>
-        <w:r>
           <w:t>Groucho is a target of multiple post-</w:t>
         </w:r>
         <w:proofErr w:type="spellStart"/>
@@ -3103,7 +3167,7 @@
       <w:pPr>
         <w:pStyle w:val="BodyText"/>
         <w:spacing w:line="480" w:lineRule="auto"/>
-        <w:pPrChange w:id="125" w:author="Michael Chambers" w:date="2015-11-12T18:52:00Z">
+        <w:pPrChange w:id="136" w:author="Michael Chambers" w:date="2015-11-12T18:52:00Z">
           <w:pPr>
             <w:pStyle w:val="BodyText"/>
             <w:spacing w:line="480" w:lineRule="auto"/>
@@ -3132,7 +3196,7 @@
         </w:rPr>
         <w:t xml:space="preserve">is an essential component of </w:t>
       </w:r>
-      <w:ins w:id="126" w:author="Albert Courey" w:date="2015-11-11T11:41:00Z">
+      <w:ins w:id="137" w:author="Albert Courey" w:date="2015-11-11T11:41:00Z">
         <w:r>
           <w:rPr>
             <w:i/>
@@ -3146,20 +3210,20 @@
         </w:rPr>
         <w:t xml:space="preserve">embryonic </w:t>
       </w:r>
-      <w:commentRangeStart w:id="127"/>
+      <w:commentRangeStart w:id="138"/>
       <w:r>
         <w:rPr>
           <w:i/>
         </w:rPr>
         <w:t>axial</w:t>
       </w:r>
-      <w:commentRangeEnd w:id="127"/>
+      <w:commentRangeEnd w:id="138"/>
       <w:r>
         <w:rPr>
           <w:rStyle w:val="CommentReference"/>
           <w:rFonts w:ascii="Times New Roman" w:hAnsi="Times New Roman" w:cs="Times New Roman"/>
         </w:rPr>
-        <w:commentReference w:id="127"/>
+        <w:commentReference w:id="138"/>
       </w:r>
       <w:r>
         <w:rPr>
@@ -3167,7 +3231,7 @@
         </w:rPr>
         <w:t xml:space="preserve"> </w:t>
       </w:r>
-      <w:del w:id="128" w:author="Albert Courey" w:date="2015-11-11T10:35:00Z">
+      <w:del w:id="139" w:author="Albert Courey" w:date="2015-11-11T10:35:00Z">
         <w:r>
           <w:rPr>
             <w:i/>
@@ -3181,7 +3245,7 @@
         </w:rPr>
         <w:t>patterning</w:t>
       </w:r>
-      <w:ins w:id="129" w:author="Albert Courey" w:date="2015-11-11T11:41:00Z">
+      <w:ins w:id="140" w:author="Albert Courey" w:date="2015-11-11T11:41:00Z">
         <w:r>
           <w:rPr>
             <w:i/>
@@ -3189,7 +3253,7 @@
           <w:t xml:space="preserve"> </w:t>
         </w:r>
       </w:ins>
-      <w:ins w:id="130" w:author="Albert Courey" w:date="2015-11-11T11:42:00Z">
+      <w:ins w:id="141" w:author="Albert Courey" w:date="2015-11-11T11:42:00Z">
         <w:r>
           <w:rPr>
             <w:i/>
@@ -3204,7 +3268,7 @@
         <w:spacing w:line="480" w:lineRule="auto"/>
         <w:ind w:firstLine="720"/>
         <w:rPr>
-          <w:ins w:id="131" w:author="Albert Courey" w:date="2015-11-11T11:13:00Z"/>
+          <w:ins w:id="142" w:author="Albert Courey" w:date="2015-11-11T11:13:00Z"/>
         </w:rPr>
       </w:pPr>
       <w:r>
@@ -3219,12 +3283,12 @@
       <w:r>
         <w:t xml:space="preserve">the spatially and temporally </w:t>
       </w:r>
-      <w:del w:id="132" w:author="Albert Courey" w:date="2015-11-11T10:49:00Z">
+      <w:del w:id="143" w:author="Albert Courey" w:date="2015-11-11T10:49:00Z">
         <w:r>
           <w:delText>precise mediation</w:delText>
         </w:r>
       </w:del>
-      <w:ins w:id="133" w:author="Albert Courey" w:date="2015-11-11T10:49:00Z">
+      <w:ins w:id="144" w:author="Albert Courey" w:date="2015-11-11T10:49:00Z">
         <w:r>
           <w:t>controlled regulation</w:t>
         </w:r>
@@ -3232,7 +3296,7 @@
       <w:r>
         <w:t xml:space="preserve"> of gene transcription </w:t>
       </w:r>
-      <w:del w:id="134" w:author="Albert Courey" w:date="2015-11-11T10:49:00Z">
+      <w:del w:id="145" w:author="Albert Courey" w:date="2015-11-11T10:49:00Z">
         <w:r>
           <w:delText xml:space="preserve">in response to these </w:delText>
         </w:r>
@@ -3255,12 +3319,12 @@
       <w:r>
         <w:t xml:space="preserve">arly embryonic patterning </w:t>
       </w:r>
-      <w:del w:id="135" w:author="Albert Courey" w:date="2015-11-11T10:50:00Z">
+      <w:del w:id="146" w:author="Albert Courey" w:date="2015-11-11T10:50:00Z">
         <w:r>
           <w:delText xml:space="preserve">effectors </w:delText>
         </w:r>
       </w:del>
-      <w:ins w:id="136" w:author="Albert Courey" w:date="2015-11-11T10:50:00Z">
+      <w:ins w:id="147" w:author="Albert Courey" w:date="2015-11-11T10:50:00Z">
         <w:r>
           <w:t xml:space="preserve">proteins </w:t>
         </w:r>
@@ -3268,7 +3332,7 @@
       <w:r>
         <w:t xml:space="preserve">can be divided into </w:t>
       </w:r>
-      <w:ins w:id="137" w:author="Albert Courey" w:date="2015-11-11T10:50:00Z">
+      <w:ins w:id="148" w:author="Albert Courey" w:date="2015-11-11T10:50:00Z">
         <w:r>
           <w:t xml:space="preserve">effectors of the </w:t>
         </w:r>
@@ -3279,12 +3343,12 @@
       <w:r>
         <w:t xml:space="preserve">complex and </w:t>
       </w:r>
-      <w:del w:id="138" w:author="Albert Courey" w:date="2015-11-11T10:50:00Z">
+      <w:del w:id="149" w:author="Albert Courey" w:date="2015-11-11T10:50:00Z">
         <w:r>
           <w:delText xml:space="preserve">heavily </w:delText>
         </w:r>
       </w:del>
-      <w:ins w:id="139" w:author="Albert Courey" w:date="2015-11-11T10:50:00Z">
+      <w:ins w:id="150" w:author="Albert Courey" w:date="2015-11-11T10:50:00Z">
         <w:r>
           <w:t xml:space="preserve">highly </w:t>
         </w:r>
@@ -3321,12 +3385,12 @@
       <w:r>
         <w:t xml:space="preserve"> germ layer development, is </w:t>
       </w:r>
-      <w:del w:id="140" w:author="Albert Courey" w:date="2015-11-11T10:51:00Z">
+      <w:del w:id="151" w:author="Albert Courey" w:date="2015-11-11T10:51:00Z">
         <w:r>
           <w:delText xml:space="preserve">specified </w:delText>
         </w:r>
       </w:del>
-      <w:ins w:id="141" w:author="Albert Courey" w:date="2015-11-11T10:51:00Z">
+      <w:ins w:id="152" w:author="Albert Courey" w:date="2015-11-11T10:51:00Z">
         <w:r>
           <w:t xml:space="preserve">carried out </w:t>
         </w:r>
@@ -3352,11 +3416,11 @@
       <w:r>
         <w:t xml:space="preserve">. </w:t>
       </w:r>
-      <w:ins w:id="142" w:author="Albert Courey" w:date="2015-11-11T11:12:00Z">
+      <w:ins w:id="153" w:author="Albert Courey" w:date="2015-11-11T11:12:00Z">
         <w:r>
           <w:t>Dorsal is a sequence-specific transcription factor, and t</w:t>
         </w:r>
-        <w:moveToRangeStart w:id="143" w:author="Albert Courey" w:date="2015-11-11T11:12:00Z" w:name="move308859648"/>
+        <w:moveToRangeStart w:id="154" w:author="Albert Courey" w:date="2015-11-11T11:12:00Z" w:name="move308859648"/>
         <w:r>
           <w:t xml:space="preserve">he strength, spacing, </w:t>
         </w:r>
@@ -3367,22 +3431,22 @@
           <w:t xml:space="preserve">grouping </w:t>
         </w:r>
       </w:ins>
-      <w:ins w:id="144" w:author="Albert Courey" w:date="2015-11-11T11:13:00Z">
+      <w:ins w:id="155" w:author="Albert Courey" w:date="2015-11-11T11:13:00Z">
         <w:r>
           <w:t>of Dorsal binding sites, along with the</w:t>
         </w:r>
       </w:ins>
-      <w:ins w:id="145" w:author="Albert Courey" w:date="2015-11-11T11:12:00Z">
+      <w:ins w:id="156" w:author="Albert Courey" w:date="2015-11-11T11:12:00Z">
         <w:r>
           <w:t xml:space="preserve"> distribution of adjacent binding sites</w:t>
         </w:r>
       </w:ins>
-      <w:ins w:id="146" w:author="Albert Courey" w:date="2015-11-11T11:13:00Z">
+      <w:ins w:id="157" w:author="Albert Courey" w:date="2015-11-11T11:13:00Z">
         <w:r>
           <w:t xml:space="preserve"> for other interacting factors</w:t>
         </w:r>
       </w:ins>
-      <w:ins w:id="147" w:author="Albert Courey" w:date="2015-11-11T11:12:00Z">
+      <w:ins w:id="158" w:author="Albert Courey" w:date="2015-11-11T11:12:00Z">
         <w:r>
           <w:t xml:space="preserve"> modulate Dorsal binding and cofactor recruitment in order to correctly interpret the Dorsal gradient </w:t>
         </w:r>
@@ -3398,12 +3462,12 @@
       <w:r>
         <w:t>, 2007 #3025}</w:t>
       </w:r>
-      <w:ins w:id="148" w:author="Albert Courey" w:date="2015-11-11T11:12:00Z">
+      <w:ins w:id="159" w:author="Albert Courey" w:date="2015-11-11T11:12:00Z">
         <w:r>
           <w:t xml:space="preserve">. </w:t>
         </w:r>
       </w:ins>
-      <w:moveToRangeEnd w:id="143"/>
+      <w:moveToRangeEnd w:id="154"/>
     </w:p>
     <w:p>
       <w:pPr>
@@ -3414,12 +3478,12 @@
       <w:r>
         <w:t xml:space="preserve">On the ventral side of the embryo, high concentrations of nuclear Dorsal initiate transcriptional programs </w:t>
       </w:r>
-      <w:del w:id="149" w:author="Albert Courey" w:date="2015-11-11T10:51:00Z">
+      <w:del w:id="160" w:author="Albert Courey" w:date="2015-11-11T10:51:00Z">
         <w:r>
           <w:delText xml:space="preserve">designating </w:delText>
         </w:r>
       </w:del>
-      <w:ins w:id="150" w:author="Albert Courey" w:date="2015-11-11T10:51:00Z">
+      <w:ins w:id="161" w:author="Albert Courey" w:date="2015-11-11T10:51:00Z">
         <w:r>
           <w:t xml:space="preserve">that determine </w:t>
         </w:r>
@@ -3441,17 +3505,17 @@
       <w:r>
         <w:t xml:space="preserve"> regions, modest Dorsal concentrations </w:t>
       </w:r>
-      <w:del w:id="151" w:author="Albert Courey" w:date="2015-11-11T10:52:00Z">
+      <w:del w:id="162" w:author="Albert Courey" w:date="2015-11-11T10:52:00Z">
         <w:r>
           <w:delText xml:space="preserve">contribute </w:delText>
         </w:r>
       </w:del>
-      <w:ins w:id="152" w:author="Albert Courey" w:date="2015-11-11T10:52:00Z">
+      <w:ins w:id="163" w:author="Albert Courey" w:date="2015-11-11T10:52:00Z">
         <w:r>
           <w:t>help direct</w:t>
         </w:r>
       </w:ins>
-      <w:del w:id="153" w:author="Albert Courey" w:date="2015-11-11T10:52:00Z">
+      <w:del w:id="164" w:author="Albert Courey" w:date="2015-11-11T10:52:00Z">
         <w:r>
           <w:delText>to</w:delText>
         </w:r>
@@ -3484,12 +3548,12 @@
       <w:r>
         <w:t xml:space="preserve"> </w:t>
       </w:r>
-      <w:ins w:id="154" w:author="Albert Courey" w:date="2015-11-11T11:10:00Z">
+      <w:ins w:id="165" w:author="Albert Courey" w:date="2015-11-11T11:10:00Z">
         <w:r>
           <w:t xml:space="preserve">Dorsal also acts as a repressor </w:t>
         </w:r>
       </w:ins>
-      <w:ins w:id="155" w:author="Albert Courey" w:date="2015-11-11T11:14:00Z">
+      <w:ins w:id="166" w:author="Albert Courey" w:date="2015-11-11T11:14:00Z">
         <w:r>
           <w:t xml:space="preserve">of dorsal ectodermal genes and, by keeping them off in ventral and </w:t>
         </w:r>
@@ -3510,18 +3574,18 @@
           <w:t xml:space="preserve"> expression to the dorsal ectodermal primordium</w:t>
         </w:r>
       </w:ins>
-      <w:ins w:id="156" w:author="Albert Courey" w:date="2015-11-11T11:15:00Z">
+      <w:ins w:id="167" w:author="Albert Courey" w:date="2015-11-11T11:15:00Z">
         <w:r>
           <w:t>.</w:t>
         </w:r>
       </w:ins>
-      <w:ins w:id="157" w:author="Albert Courey" w:date="2015-11-11T11:11:00Z">
+      <w:ins w:id="168" w:author="Albert Courey" w:date="2015-11-11T11:11:00Z">
         <w:r>
           <w:t xml:space="preserve"> </w:t>
         </w:r>
       </w:ins>
-      <w:moveFromRangeStart w:id="158" w:author="Albert Courey" w:date="2015-11-11T11:12:00Z" w:name="move308859648"/>
-      <w:moveFrom w:id="159" w:author="Albert Courey" w:date="2015-11-11T11:12:00Z">
+      <w:moveFromRangeStart w:id="169" w:author="Albert Courey" w:date="2015-11-11T11:12:00Z" w:name="move308859648"/>
+      <w:moveFrom w:id="170" w:author="Albert Courey" w:date="2015-11-11T11:12:00Z">
         <w:r>
           <w:t xml:space="preserve">The strength, spacing, grouping geometry, and distribution of adjacent binding sites </w:t>
         </w:r>
@@ -3555,21 +3619,21 @@
       <w:r>
         <w:t>, 2007 #3025}</w:t>
       </w:r>
-      <w:moveFrom w:id="160" w:author="Albert Courey" w:date="2015-11-11T11:12:00Z">
+      <w:moveFrom w:id="171" w:author="Albert Courey" w:date="2015-11-11T11:12:00Z">
         <w:r>
           <w:t xml:space="preserve">. </w:t>
         </w:r>
       </w:moveFrom>
-      <w:moveFromRangeEnd w:id="158"/>
+      <w:moveFromRangeEnd w:id="169"/>
       <w:r>
         <w:t xml:space="preserve">Groucho is </w:t>
       </w:r>
-      <w:del w:id="161" w:author="Albert Courey" w:date="2015-11-11T11:15:00Z">
+      <w:del w:id="172" w:author="Albert Courey" w:date="2015-11-11T11:15:00Z">
         <w:r>
           <w:delText>involved in the</w:delText>
         </w:r>
       </w:del>
-      <w:ins w:id="162" w:author="Albert Courey" w:date="2015-11-11T11:15:00Z">
+      <w:ins w:id="173" w:author="Albert Courey" w:date="2015-11-11T11:15:00Z">
         <w:r>
           <w:t>required for this</w:t>
         </w:r>
@@ -3577,18 +3641,18 @@
       <w:r>
         <w:t xml:space="preserve"> repression </w:t>
       </w:r>
-      <w:del w:id="163" w:author="Albert Courey" w:date="2015-11-11T11:15:00Z">
+      <w:del w:id="174" w:author="Albert Courey" w:date="2015-11-11T11:15:00Z">
         <w:r>
           <w:lastRenderedPageBreak/>
           <w:delText>of a subset of Dorsal-target genes, and</w:delText>
         </w:r>
       </w:del>
-      <w:ins w:id="164" w:author="Albert Courey" w:date="2015-11-11T11:15:00Z">
+      <w:ins w:id="175" w:author="Albert Courey" w:date="2015-11-11T11:15:00Z">
         <w:r>
           <w:t xml:space="preserve">and plays a critical role in switching Dorsal </w:t>
         </w:r>
       </w:ins>
-      <w:del w:id="165" w:author="Albert Courey" w:date="2015-11-11T11:15:00Z">
+      <w:del w:id="176" w:author="Albert Courey" w:date="2015-11-11T11:15:00Z">
         <w:r>
           <w:delText xml:space="preserve"> is one method by which Dorsal is switched </w:delText>
         </w:r>
@@ -3617,10 +3681,10 @@
         <w:spacing w:line="480" w:lineRule="auto"/>
         <w:ind w:firstLine="720"/>
         <w:rPr>
-          <w:del w:id="166" w:author="Albert Courey" w:date="2015-11-11T11:20:00Z"/>
+          <w:del w:id="177" w:author="Albert Courey" w:date="2015-11-11T11:20:00Z"/>
         </w:rPr>
       </w:pPr>
-      <w:ins w:id="167" w:author="Albert Courey" w:date="2015-11-11T11:22:00Z">
+      <w:ins w:id="178" w:author="Albert Courey" w:date="2015-11-11T11:22:00Z">
         <w:r>
           <w:t xml:space="preserve">In addition to its roles in dorsal/ventral patterning, </w:t>
         </w:r>
@@ -3628,52 +3692,52 @@
       <w:r>
         <w:t xml:space="preserve">Groucho </w:t>
       </w:r>
-      <w:ins w:id="168" w:author="Albert Courey" w:date="2015-11-11T11:22:00Z">
+      <w:ins w:id="179" w:author="Albert Courey" w:date="2015-11-11T11:22:00Z">
         <w:r>
           <w:t xml:space="preserve">has </w:t>
         </w:r>
       </w:ins>
-      <w:ins w:id="169" w:author="Albert Courey" w:date="2015-11-11T11:18:00Z">
+      <w:ins w:id="180" w:author="Albert Courey" w:date="2015-11-11T11:18:00Z">
         <w:r>
           <w:t>multiple roles in anterior/posterior pattern formation</w:t>
         </w:r>
       </w:ins>
-      <w:ins w:id="170" w:author="Albert Courey" w:date="2015-11-11T11:19:00Z">
+      <w:ins w:id="181" w:author="Albert Courey" w:date="2015-11-11T11:19:00Z">
         <w:r>
           <w:t>. For example, it is required for repression by nu</w:t>
         </w:r>
       </w:ins>
-      <w:ins w:id="171" w:author="Albert Courey" w:date="2015-11-11T11:18:00Z">
+      <w:ins w:id="182" w:author="Albert Courey" w:date="2015-11-11T11:18:00Z">
         <w:r>
           <w:t xml:space="preserve">merous segmentation </w:t>
         </w:r>
       </w:ins>
-      <w:ins w:id="172" w:author="Albert Courey" w:date="2015-11-11T11:19:00Z">
+      <w:ins w:id="183" w:author="Albert Courey" w:date="2015-11-11T11:19:00Z">
         <w:r>
           <w:t>gene products such as Hairy</w:t>
         </w:r>
       </w:ins>
-      <w:ins w:id="173" w:author="Albert Courey" w:date="2015-11-11T11:20:00Z">
+      <w:ins w:id="184" w:author="Albert Courey" w:date="2015-11-11T11:20:00Z">
         <w:r>
           <w:t>, Runt, and Engrailed.</w:t>
         </w:r>
       </w:ins>
-      <w:del w:id="174" w:author="Albert Courey" w:date="2015-11-11T11:18:00Z">
+      <w:del w:id="185" w:author="Albert Courey" w:date="2015-11-11T11:18:00Z">
         <w:r>
           <w:delText xml:space="preserve">has </w:delText>
         </w:r>
       </w:del>
-      <w:del w:id="175" w:author="Albert Courey" w:date="2015-11-11T11:17:00Z">
+      <w:del w:id="186" w:author="Albert Courey" w:date="2015-11-11T11:17:00Z">
         <w:r>
           <w:delText xml:space="preserve">additional </w:delText>
         </w:r>
       </w:del>
-      <w:del w:id="176" w:author="Albert Courey" w:date="2015-11-11T11:18:00Z">
+      <w:del w:id="187" w:author="Albert Courey" w:date="2015-11-11T11:18:00Z">
         <w:r>
           <w:delText xml:space="preserve">roles in </w:delText>
         </w:r>
       </w:del>
-      <w:del w:id="177" w:author="Albert Courey" w:date="2015-11-11T11:17:00Z">
+      <w:del w:id="188" w:author="Albert Courey" w:date="2015-11-11T11:17:00Z">
         <w:r>
           <w:delText xml:space="preserve">the </w:delText>
         </w:r>
@@ -3684,12 +3748,12 @@
           <w:delText xml:space="preserve"> of the anterior-posterior axis</w:delText>
         </w:r>
       </w:del>
-      <w:ins w:id="178" w:author="Albert Courey" w:date="2015-11-11T11:17:00Z">
+      <w:ins w:id="189" w:author="Albert Courey" w:date="2015-11-11T11:17:00Z">
         <w:r>
           <w:t xml:space="preserve">, </w:t>
         </w:r>
       </w:ins>
-      <w:del w:id="179" w:author="Albert Courey" w:date="2015-11-11T11:20:00Z">
+      <w:del w:id="190" w:author="Albert Courey" w:date="2015-11-11T11:20:00Z">
         <w:r>
           <w:delText xml:space="preserve">. Early in development, the transcriptional groundwork is laid for the segmentation of the adult fly via multiple gradients, beginning with Bicoid and Nanos, which </w:delText>
         </w:r>
@@ -3715,7 +3779,7 @@
       <w:r>
         <w:t>{Levine, 2008 #3104}</w:t>
       </w:r>
-      <w:del w:id="180" w:author="Albert Courey" w:date="2015-11-11T11:20:00Z">
+      <w:del w:id="191" w:author="Albert Courey" w:date="2015-11-11T11:20:00Z">
         <w:r>
           <w:delText>.</w:delText>
         </w:r>
@@ -3736,12 +3800,12 @@
         <w:spacing w:line="480" w:lineRule="auto"/>
         <w:ind w:firstLine="720"/>
       </w:pPr>
-      <w:del w:id="181" w:author="Albert Courey" w:date="2015-11-11T11:20:00Z">
+      <w:del w:id="192" w:author="Albert Courey" w:date="2015-11-11T11:20:00Z">
         <w:r>
           <w:delText>In addition to dorsal-ventral and segmentation pattering,</w:delText>
         </w:r>
       </w:del>
-      <w:del w:id="182" w:author="Albert Courey" w:date="2015-11-11T11:26:00Z">
+      <w:del w:id="193" w:author="Albert Courey" w:date="2015-11-11T11:26:00Z">
         <w:r>
           <w:delText xml:space="preserve"> </w:delText>
         </w:r>
@@ -3749,27 +3813,27 @@
       <w:r>
         <w:t xml:space="preserve">Groucho </w:t>
       </w:r>
-      <w:del w:id="183" w:author="Albert Courey" w:date="2015-11-11T11:27:00Z">
+      <w:del w:id="194" w:author="Albert Courey" w:date="2015-11-11T11:27:00Z">
         <w:r>
           <w:delText xml:space="preserve">is </w:delText>
         </w:r>
       </w:del>
-      <w:ins w:id="184" w:author="Albert Courey" w:date="2015-11-11T11:27:00Z">
+      <w:ins w:id="195" w:author="Albert Courey" w:date="2015-11-11T11:27:00Z">
         <w:r>
           <w:t xml:space="preserve">also </w:t>
         </w:r>
       </w:ins>
-      <w:del w:id="185" w:author="Albert Courey" w:date="2015-11-11T11:21:00Z">
+      <w:del w:id="196" w:author="Albert Courey" w:date="2015-11-11T11:21:00Z">
         <w:r>
           <w:delText xml:space="preserve">involved </w:delText>
         </w:r>
       </w:del>
-      <w:ins w:id="186" w:author="Albert Courey" w:date="2015-11-11T11:21:00Z">
+      <w:ins w:id="197" w:author="Albert Courey" w:date="2015-11-11T11:21:00Z">
         <w:r>
           <w:t>required for the patterning of the anterior and posterior terminal domains by the Torso RTK</w:t>
         </w:r>
       </w:ins>
-      <w:del w:id="187" w:author="Albert Courey" w:date="2015-11-11T11:23:00Z">
+      <w:del w:id="198" w:author="Albert Courey" w:date="2015-11-11T11:23:00Z">
         <w:r>
           <w:delText>in terminal patterning of the embryo</w:delText>
         </w:r>
@@ -3777,7 +3841,7 @@
       <w:r>
         <w:t xml:space="preserve"> through </w:t>
       </w:r>
-      <w:ins w:id="188" w:author="Albert Courey" w:date="2015-11-11T11:23:00Z">
+      <w:ins w:id="199" w:author="Albert Courey" w:date="2015-11-11T11:23:00Z">
         <w:r>
           <w:t xml:space="preserve">its </w:t>
         </w:r>
@@ -3839,34 +3903,34 @@
         <w:t xml:space="preserve"> </w:t>
       </w:r>
       <w:proofErr w:type="spellStart"/>
-      <w:ins w:id="189" w:author="Albert Courey" w:date="2015-11-11T11:25:00Z">
+      <w:ins w:id="200" w:author="Albert Courey" w:date="2015-11-11T11:25:00Z">
         <w:r>
           <w:t>Capicua</w:t>
         </w:r>
       </w:ins>
       <w:proofErr w:type="spellEnd"/>
-      <w:ins w:id="190" w:author="Albert Courey" w:date="2015-11-11T11:23:00Z">
+      <w:ins w:id="201" w:author="Albert Courey" w:date="2015-11-11T11:23:00Z">
         <w:r>
           <w:t xml:space="preserve"> recruits Gro</w:t>
         </w:r>
       </w:ins>
-      <w:ins w:id="191" w:author="Albert Courey" w:date="2015-11-11T11:24:00Z">
+      <w:ins w:id="202" w:author="Albert Courey" w:date="2015-11-11T11:24:00Z">
         <w:r>
           <w:t xml:space="preserve"> to </w:t>
         </w:r>
       </w:ins>
       <w:proofErr w:type="gramStart"/>
-      <w:ins w:id="192" w:author="Albert Courey" w:date="2015-11-11T11:27:00Z">
+      <w:ins w:id="203" w:author="Albert Courey" w:date="2015-11-11T11:27:00Z">
         <w:r>
           <w:t xml:space="preserve">the </w:t>
         </w:r>
       </w:ins>
-      <w:ins w:id="193" w:author="Albert Courey" w:date="2015-11-11T11:24:00Z">
+      <w:ins w:id="204" w:author="Albert Courey" w:date="2015-11-11T11:24:00Z">
         <w:r>
           <w:t xml:space="preserve"> </w:t>
         </w:r>
       </w:ins>
-      <w:ins w:id="194" w:author="Albert Courey" w:date="2015-11-11T11:29:00Z">
+      <w:ins w:id="205" w:author="Albert Courey" w:date="2015-11-11T11:29:00Z">
         <w:r>
           <w:rPr>
             <w:i/>
@@ -3875,13 +3939,13 @@
         </w:r>
       </w:ins>
       <w:proofErr w:type="gramEnd"/>
-      <w:ins w:id="195" w:author="Albert Courey" w:date="2015-11-11T11:24:00Z">
+      <w:ins w:id="206" w:author="Albert Courey" w:date="2015-11-11T11:24:00Z">
         <w:r>
           <w:t xml:space="preserve"> and </w:t>
         </w:r>
       </w:ins>
       <w:proofErr w:type="spellStart"/>
-      <w:ins w:id="196" w:author="Albert Courey" w:date="2015-11-11T11:35:00Z">
+      <w:ins w:id="207" w:author="Albert Courey" w:date="2015-11-11T11:35:00Z">
         <w:r>
           <w:rPr>
             <w:i/>
@@ -3890,12 +3954,12 @@
         </w:r>
       </w:ins>
       <w:proofErr w:type="spellEnd"/>
-      <w:ins w:id="197" w:author="Albert Courey" w:date="2015-11-11T11:24:00Z">
+      <w:ins w:id="208" w:author="Albert Courey" w:date="2015-11-11T11:24:00Z">
         <w:r>
           <w:t xml:space="preserve"> throughout the embryo</w:t>
         </w:r>
       </w:ins>
-      <w:ins w:id="198" w:author="Albert Courey" w:date="2015-11-11T11:27:00Z">
+      <w:ins w:id="209" w:author="Albert Courey" w:date="2015-11-11T11:27:00Z">
         <w:r>
           <w:t xml:space="preserve"> maintaining these genes in an off state. Torso RTK then activates </w:t>
         </w:r>
@@ -3908,17 +3972,17 @@
           <w:t xml:space="preserve">/MAPK signaling </w:t>
         </w:r>
       </w:ins>
-      <w:ins w:id="199" w:author="Albert Courey" w:date="2015-11-11T11:35:00Z">
+      <w:ins w:id="210" w:author="Albert Courey" w:date="2015-11-11T11:35:00Z">
         <w:r>
           <w:t xml:space="preserve">at the termini </w:t>
         </w:r>
       </w:ins>
-      <w:ins w:id="200" w:author="Albert Courey" w:date="2015-11-11T11:27:00Z">
+      <w:ins w:id="211" w:author="Albert Courey" w:date="2015-11-11T11:27:00Z">
         <w:r>
           <w:t xml:space="preserve">leading to the phosphorylation and </w:t>
         </w:r>
       </w:ins>
-      <w:ins w:id="201" w:author="Albert Courey" w:date="2015-11-11T11:28:00Z">
+      <w:ins w:id="212" w:author="Albert Courey" w:date="2015-11-11T11:28:00Z">
         <w:r>
           <w:t xml:space="preserve">consequent inactivation of both </w:t>
         </w:r>
@@ -3934,7 +3998,7 @@
         <w:r>
           <w:rPr>
             <w:i/>
-            <w:rPrChange w:id="202" w:author="Albert Courey" w:date="2015-11-11T11:28:00Z">
+            <w:rPrChange w:id="213" w:author="Albert Courey" w:date="2015-11-11T11:28:00Z">
               <w:rPr/>
             </w:rPrChange>
           </w:rPr>
@@ -3953,7 +4017,7 @@
           <w:t xml:space="preserve"> as required for specification of terminal fate.</w:t>
         </w:r>
       </w:ins>
-      <w:del w:id="203" w:author="Albert Courey" w:date="2015-11-11T11:22:00Z">
+      <w:del w:id="214" w:author="Albert Courey" w:date="2015-11-11T11:22:00Z">
         <w:r>
           <w:delText xml:space="preserve">Groucho activity is not limited to the embryo, as it participates in patterning of the imaginal discs during larval morphogenesis through the control of dpp signaling </w:delText>
         </w:r>
@@ -3961,7 +4025,7 @@
       <w:r>
         <w:t>{Winkler, 2010 #2964}</w:t>
       </w:r>
-      <w:del w:id="204" w:author="Albert Courey" w:date="2015-11-11T11:22:00Z">
+      <w:del w:id="215" w:author="Albert Courey" w:date="2015-11-11T11:22:00Z">
         <w:r>
           <w:delText>.</w:delText>
         </w:r>
@@ -4019,7 +4083,7 @@
       <w:r>
         <w:t>) or distant (</w:t>
       </w:r>
-      <w:ins w:id="205" w:author="Albert Courey" w:date="2015-11-11T11:36:00Z">
+      <w:ins w:id="216" w:author="Albert Courey" w:date="2015-11-11T11:36:00Z">
         <w:r>
           <w:t xml:space="preserve">thousands of </w:t>
         </w:r>
@@ -4032,7 +4096,7 @@
           <w:t xml:space="preserve"> away or more</w:t>
         </w:r>
       </w:ins>
-      <w:del w:id="206" w:author="Albert Courey" w:date="2015-11-11T11:36:00Z">
+      <w:del w:id="217" w:author="Albert Courey" w:date="2015-11-11T11:36:00Z">
         <w:r>
           <w:delText>&gt; 1000 bp distant</w:delText>
         </w:r>
@@ -4101,12 +4165,12 @@
       <w:r>
         <w:t xml:space="preserve"> Groucho </w:t>
       </w:r>
-      <w:del w:id="207" w:author="Albert Courey" w:date="2015-11-11T11:37:00Z">
+      <w:del w:id="218" w:author="Albert Courey" w:date="2015-11-11T11:37:00Z">
         <w:r>
           <w:delText>has long been studied as a canonical member of the long-range repression class</w:delText>
         </w:r>
       </w:del>
-      <w:ins w:id="208" w:author="Albert Courey" w:date="2015-11-11T11:37:00Z">
+      <w:ins w:id="219" w:author="Albert Courey" w:date="2015-11-11T11:37:00Z">
         <w:r>
           <w:t>was originally considered a long-range co-</w:t>
         </w:r>
@@ -4115,12 +4179,12 @@
           <w:t>repressor</w:t>
         </w:r>
       </w:ins>
-      <w:ins w:id="209" w:author="Albert Courey" w:date="2015-11-11T11:38:00Z">
+      <w:ins w:id="220" w:author="Albert Courey" w:date="2015-11-11T11:38:00Z">
         <w:r>
           <w:t xml:space="preserve"> </w:t>
         </w:r>
       </w:ins>
-      <w:del w:id="210" w:author="Albert Courey" w:date="2015-11-11T11:38:00Z">
+      <w:del w:id="221" w:author="Albert Courey" w:date="2015-11-11T11:38:00Z">
         <w:r>
           <w:delText>,</w:delText>
         </w:r>
@@ -4131,12 +4195,12 @@
       <w:r>
         <w:t>recruit</w:t>
       </w:r>
-      <w:ins w:id="211" w:author="Albert Courey" w:date="2015-11-11T11:38:00Z">
+      <w:ins w:id="222" w:author="Albert Courey" w:date="2015-11-11T11:38:00Z">
         <w:r>
           <w:t>ed</w:t>
         </w:r>
       </w:ins>
-      <w:del w:id="212" w:author="Albert Courey" w:date="2015-11-11T11:38:00Z">
+      <w:del w:id="223" w:author="Albert Courey" w:date="2015-11-11T11:38:00Z">
         <w:r>
           <w:delText>ment</w:delText>
         </w:r>
@@ -4144,7 +4208,7 @@
       <w:r>
         <w:t xml:space="preserve"> </w:t>
       </w:r>
-      <w:ins w:id="213" w:author="Albert Courey" w:date="2015-11-11T11:38:00Z">
+      <w:ins w:id="224" w:author="Albert Courey" w:date="2015-11-11T11:38:00Z">
         <w:r>
           <w:t xml:space="preserve">exclusively </w:t>
         </w:r>
@@ -4155,7 +4219,7 @@
       <w:r>
         <w:t>long-range repressors</w:t>
       </w:r>
-      <w:ins w:id="214" w:author="Albert Courey" w:date="2015-11-11T11:38:00Z">
+      <w:ins w:id="225" w:author="Albert Courey" w:date="2015-11-11T11:38:00Z">
         <w:r>
           <w:t xml:space="preserve"> such</w:t>
         </w:r>
@@ -4210,17 +4274,17 @@
       <w:r>
         <w:t xml:space="preserve"> capable of short-range repression when recruited by such </w:t>
       </w:r>
-      <w:del w:id="215" w:author="Albert Courey" w:date="2015-11-11T11:38:00Z">
+      <w:del w:id="226" w:author="Albert Courey" w:date="2015-11-11T11:38:00Z">
         <w:r>
           <w:delText>factors as</w:delText>
         </w:r>
       </w:del>
-      <w:ins w:id="216" w:author="Albert Courey" w:date="2015-11-11T11:38:00Z">
+      <w:ins w:id="227" w:author="Albert Courey" w:date="2015-11-11T11:38:00Z">
         <w:r>
           <w:t>short-range repressors</w:t>
         </w:r>
       </w:ins>
-      <w:ins w:id="217" w:author="Albert Courey" w:date="2015-11-11T11:39:00Z">
+      <w:ins w:id="228" w:author="Albert Courey" w:date="2015-11-11T11:39:00Z">
         <w:r>
           <w:t xml:space="preserve"> as</w:t>
         </w:r>
@@ -4360,7 +4424,7 @@
         </w:rPr>
         <w:t xml:space="preserve"> </w:t>
       </w:r>
-      <w:del w:id="218" w:author="Albert Courey" w:date="2015-11-11T11:40:00Z">
+      <w:del w:id="229" w:author="Albert Courey" w:date="2015-11-11T11:40:00Z">
         <w:r>
           <w:delText xml:space="preserve">The observation that </w:delText>
         </w:r>
@@ -4556,7 +4620,7 @@
         </w:rPr>
         <w:t xml:space="preserve"> Groucho activity centers on </w:t>
       </w:r>
-      <w:del w:id="219" w:author="Albert Courey" w:date="2015-11-11T11:42:00Z">
+      <w:del w:id="230" w:author="Albert Courey" w:date="2015-11-11T11:42:00Z">
         <w:r>
           <w:rPr>
             <w:rFonts w:asciiTheme="minorHAnsi" w:hAnsiTheme="minorHAnsi" w:cstheme="minorBidi"/>
@@ -4564,7 +4628,7 @@
           <w:delText>to what degree it forms</w:delText>
         </w:r>
       </w:del>
-      <w:ins w:id="220" w:author="Albert Courey" w:date="2015-11-11T11:42:00Z">
+      <w:ins w:id="231" w:author="Albert Courey" w:date="2015-11-11T11:42:00Z">
         <w:r>
           <w:rPr>
             <w:rFonts w:asciiTheme="minorHAnsi" w:hAnsiTheme="minorHAnsi" w:cstheme="minorBidi"/>
@@ -4617,7 +4681,7 @@
         </w:rPr>
         <w:t xml:space="preserve">and what relevance these structures have </w:t>
       </w:r>
-      <w:del w:id="221" w:author="Albert Courey" w:date="2015-11-11T11:43:00Z">
+      <w:del w:id="232" w:author="Albert Courey" w:date="2015-11-11T11:43:00Z">
         <w:r>
           <w:rPr>
             <w:rFonts w:asciiTheme="minorHAnsi" w:hAnsiTheme="minorHAnsi" w:cstheme="minorBidi"/>
@@ -4625,7 +4689,7 @@
           <w:delText>on its</w:delText>
         </w:r>
       </w:del>
-      <w:ins w:id="222" w:author="Albert Courey" w:date="2015-11-11T11:43:00Z">
+      <w:ins w:id="233" w:author="Albert Courey" w:date="2015-11-11T11:43:00Z">
         <w:r>
           <w:rPr>
             <w:rFonts w:asciiTheme="minorHAnsi" w:hAnsiTheme="minorHAnsi" w:cstheme="minorBidi"/>
@@ -4639,7 +4703,7 @@
         </w:rPr>
         <w:t xml:space="preserve"> repressi</w:t>
       </w:r>
-      <w:ins w:id="223" w:author="Albert Courey" w:date="2015-11-11T11:43:00Z">
+      <w:ins w:id="234" w:author="Albert Courey" w:date="2015-11-11T11:43:00Z">
         <w:r>
           <w:rPr>
             <w:rFonts w:asciiTheme="minorHAnsi" w:hAnsiTheme="minorHAnsi" w:cstheme="minorBidi"/>
@@ -4647,7 +4711,7 @@
           <w:t>on</w:t>
         </w:r>
       </w:ins>
-      <w:del w:id="224" w:author="Albert Courey" w:date="2015-11-11T11:43:00Z">
+      <w:del w:id="235" w:author="Albert Courey" w:date="2015-11-11T11:43:00Z">
         <w:r>
           <w:rPr>
             <w:rFonts w:asciiTheme="minorHAnsi" w:hAnsiTheme="minorHAnsi" w:cstheme="minorBidi"/>
@@ -4661,7 +4725,7 @@
         </w:rPr>
         <w:t xml:space="preserve">. Early evidence showed </w:t>
       </w:r>
-      <w:ins w:id="225" w:author="Albert Courey" w:date="2015-11-11T11:43:00Z">
+      <w:ins w:id="236" w:author="Albert Courey" w:date="2015-11-11T11:43:00Z">
         <w:r>
           <w:rPr>
             <w:rFonts w:asciiTheme="minorHAnsi" w:hAnsiTheme="minorHAnsi" w:cstheme="minorBidi"/>
@@ -4726,7 +4790,7 @@
         </w:rPr>
         <w:t xml:space="preserve">. Groucho </w:t>
       </w:r>
-      <w:del w:id="226" w:author="Albert Courey" w:date="2015-11-11T11:43:00Z">
+      <w:del w:id="237" w:author="Albert Courey" w:date="2015-11-11T11:43:00Z">
         <w:r>
           <w:rPr>
             <w:rFonts w:asciiTheme="minorHAnsi" w:hAnsiTheme="minorHAnsi" w:cstheme="minorBidi"/>
@@ -4740,7 +4804,7 @@
           <w:delText xml:space="preserve"> </w:delText>
         </w:r>
       </w:del>
-      <w:ins w:id="227" w:author="Albert Courey" w:date="2015-11-11T11:43:00Z">
+      <w:ins w:id="238" w:author="Albert Courey" w:date="2015-11-11T11:43:00Z">
         <w:r>
           <w:rPr>
             <w:rFonts w:asciiTheme="minorHAnsi" w:hAnsiTheme="minorHAnsi" w:cstheme="minorBidi"/>
@@ -4826,7 +4890,7 @@
         </w:rPr>
         <w:t xml:space="preserve"> </w:t>
       </w:r>
-      <w:del w:id="228" w:author="Albert Courey" w:date="2015-11-11T11:44:00Z">
+      <w:del w:id="239" w:author="Albert Courey" w:date="2015-11-11T11:44:00Z">
         <w:r>
           <w:rPr>
             <w:rFonts w:asciiTheme="minorHAnsi" w:hAnsiTheme="minorHAnsi" w:cstheme="minorBidi"/>
@@ -4834,7 +4898,7 @@
           <w:delText xml:space="preserve">was </w:delText>
         </w:r>
       </w:del>
-      <w:ins w:id="229" w:author="Albert Courey" w:date="2015-11-11T11:44:00Z">
+      <w:ins w:id="240" w:author="Albert Courey" w:date="2015-11-11T11:44:00Z">
         <w:r>
           <w:rPr>
             <w:rFonts w:asciiTheme="minorHAnsi" w:hAnsiTheme="minorHAnsi" w:cstheme="minorBidi"/>
@@ -4854,7 +4918,7 @@
         </w:rPr>
         <w:t xml:space="preserve">not required for recruitment to chromatin, it is necessary for the aggregation of </w:t>
       </w:r>
-      <w:del w:id="230" w:author="Albert Courey" w:date="2015-11-11T11:44:00Z">
+      <w:del w:id="241" w:author="Albert Courey" w:date="2015-11-11T11:44:00Z">
         <w:r>
           <w:rPr>
             <w:rFonts w:asciiTheme="minorHAnsi" w:hAnsiTheme="minorHAnsi" w:cstheme="minorBidi"/>
@@ -5099,7 +5163,7 @@
         <w:spacing w:after="200" w:line="480" w:lineRule="auto"/>
         <w:ind w:firstLine="720"/>
         <w:rPr>
-          <w:ins w:id="231" w:author="Albert Courey" w:date="2015-11-11T11:45:00Z"/>
+          <w:ins w:id="242" w:author="Albert Courey" w:date="2015-11-11T11:45:00Z"/>
           <w:rFonts w:asciiTheme="minorHAnsi" w:hAnsiTheme="minorHAnsi" w:cstheme="minorBidi"/>
         </w:rPr>
       </w:pPr>
@@ -5298,7 +5362,7 @@
         </w:rPr>
         <w:t xml:space="preserve">embryos), with over half of Groucho binding sites found to overlap Rpd3 binding </w:t>
       </w:r>
-      <w:commentRangeStart w:id="232"/>
+      <w:commentRangeStart w:id="243"/>
       <w:r>
         <w:t>{</w:t>
       </w:r>
@@ -5310,12 +5374,12 @@
       <w:r>
         <w:t>, 2014 #2204}</w:t>
       </w:r>
-      <w:commentRangeEnd w:id="232"/>
+      <w:commentRangeEnd w:id="243"/>
       <w:r>
         <w:rPr>
           <w:rStyle w:val="CommentReference"/>
         </w:rPr>
-        <w:commentReference w:id="232"/>
+        <w:commentReference w:id="243"/>
       </w:r>
       <w:r>
         <w:rPr>
@@ -5329,11 +5393,11 @@
         <w:spacing w:after="200" w:line="480" w:lineRule="auto"/>
         <w:ind w:firstLine="720"/>
         <w:rPr>
-          <w:ins w:id="233" w:author="Albert Courey" w:date="2015-11-11T11:45:00Z"/>
+          <w:ins w:id="244" w:author="Albert Courey" w:date="2015-11-11T11:45:00Z"/>
           <w:rFonts w:asciiTheme="minorHAnsi" w:hAnsiTheme="minorHAnsi" w:cstheme="minorBidi"/>
         </w:rPr>
       </w:pPr>
-      <w:ins w:id="234" w:author="Albert Courey" w:date="2015-11-11T11:45:00Z">
+      <w:ins w:id="245" w:author="Albert Courey" w:date="2015-11-11T11:45:00Z">
         <w:r>
           <w:rPr>
             <w:rFonts w:asciiTheme="minorHAnsi" w:hAnsiTheme="minorHAnsi" w:cstheme="minorBidi"/>
@@ -5341,7 +5405,7 @@
           <w:t xml:space="preserve">Given </w:t>
         </w:r>
       </w:ins>
-      <w:ins w:id="235" w:author="Albert Courey" w:date="2015-11-11T11:46:00Z">
+      <w:ins w:id="246" w:author="Albert Courey" w:date="2015-11-11T11:46:00Z">
         <w:r>
           <w:rPr>
             <w:rFonts w:asciiTheme="minorHAnsi" w:hAnsiTheme="minorHAnsi" w:cstheme="minorBidi"/>
@@ -5349,7 +5413,7 @@
           <w:t xml:space="preserve">the many gaps in our knowledge regarding the mechanisms of Gro-mediated repression, I carried out a genome-wide analysis of Gro function in hopes of filling in some of these gaps. </w:t>
         </w:r>
       </w:ins>
-      <w:ins w:id="236" w:author="Albert Courey" w:date="2015-11-11T11:50:00Z">
+      <w:ins w:id="247" w:author="Albert Courey" w:date="2015-11-11T11:50:00Z">
         <w:r>
           <w:rPr>
             <w:rFonts w:asciiTheme="minorHAnsi" w:hAnsiTheme="minorHAnsi" w:cstheme="minorBidi"/>
@@ -5357,7 +5421,7 @@
           <w:t>Experiments described in Chapter 2</w:t>
         </w:r>
       </w:ins>
-      <w:ins w:id="237" w:author="Albert Courey" w:date="2015-11-11T11:51:00Z">
+      <w:ins w:id="248" w:author="Albert Courey" w:date="2015-11-11T11:51:00Z">
         <w:r>
           <w:rPr>
             <w:rFonts w:asciiTheme="minorHAnsi" w:hAnsiTheme="minorHAnsi" w:cstheme="minorBidi"/>
@@ -5365,7 +5429,7 @@
           <w:t xml:space="preserve">, employing a combination of Gro-ChIP-seq on </w:t>
         </w:r>
       </w:ins>
-      <w:ins w:id="238" w:author="Albert Courey" w:date="2015-11-11T11:52:00Z">
+      <w:ins w:id="249" w:author="Albert Courey" w:date="2015-11-11T11:52:00Z">
         <w:r>
           <w:rPr>
             <w:rFonts w:asciiTheme="minorHAnsi" w:hAnsiTheme="minorHAnsi" w:cstheme="minorBidi"/>
@@ -5373,7 +5437,7 @@
           <w:t xml:space="preserve">staged </w:t>
         </w:r>
       </w:ins>
-      <w:ins w:id="239" w:author="Albert Courey" w:date="2015-11-11T11:51:00Z">
+      <w:ins w:id="250" w:author="Albert Courey" w:date="2015-11-11T11:51:00Z">
         <w:r>
           <w:rPr>
             <w:rFonts w:asciiTheme="minorHAnsi" w:hAnsiTheme="minorHAnsi" w:cstheme="minorBidi"/>
@@ -5389,7 +5453,7 @@
         </w:r>
       </w:ins>
       <w:proofErr w:type="spellEnd"/>
-      <w:ins w:id="240" w:author="Albert Courey" w:date="2015-11-11T11:52:00Z">
+      <w:ins w:id="251" w:author="Albert Courey" w:date="2015-11-11T11:52:00Z">
         <w:r>
           <w:rPr>
             <w:rFonts w:asciiTheme="minorHAnsi" w:hAnsiTheme="minorHAnsi" w:cstheme="minorBidi"/>
@@ -5397,7 +5461,7 @@
           <w:t xml:space="preserve"> on staged embryos expressing different levels of Gro </w:t>
         </w:r>
       </w:ins>
-      <w:ins w:id="241" w:author="Albert Courey" w:date="2015-11-11T11:54:00Z">
+      <w:ins w:id="252" w:author="Albert Courey" w:date="2015-11-11T11:54:00Z">
         <w:r>
           <w:rPr>
             <w:rFonts w:asciiTheme="minorHAnsi" w:hAnsiTheme="minorHAnsi" w:cstheme="minorBidi"/>
@@ -5405,7 +5469,7 @@
           <w:t>show that</w:t>
         </w:r>
       </w:ins>
-      <w:ins w:id="242" w:author="Albert Courey" w:date="2015-11-11T11:51:00Z">
+      <w:ins w:id="253" w:author="Albert Courey" w:date="2015-11-11T11:51:00Z">
         <w:r>
           <w:rPr>
             <w:rFonts w:asciiTheme="minorHAnsi" w:hAnsiTheme="minorHAnsi" w:cstheme="minorBidi"/>
@@ -5413,7 +5477,7 @@
           <w:t xml:space="preserve"> …. Experiments described in Chapter 3, </w:t>
         </w:r>
       </w:ins>
-      <w:ins w:id="243" w:author="Albert Courey" w:date="2015-11-11T11:53:00Z">
+      <w:ins w:id="254" w:author="Albert Courey" w:date="2015-11-11T11:53:00Z">
         <w:r>
           <w:rPr>
             <w:rFonts w:asciiTheme="minorHAnsi" w:hAnsiTheme="minorHAnsi" w:cstheme="minorBidi"/>
@@ -5435,26 +5499,26 @@
           <w:t xml:space="preserve"> on staged wild-type embryos </w:t>
         </w:r>
       </w:ins>
-      <w:ins w:id="244" w:author="Albert Courey" w:date="2015-11-11T11:54:00Z">
+      <w:ins w:id="255" w:author="Albert Courey" w:date="2015-11-11T11:54:00Z">
         <w:r>
           <w:rPr>
             <w:rFonts w:asciiTheme="minorHAnsi" w:hAnsiTheme="minorHAnsi" w:cstheme="minorBidi"/>
           </w:rPr>
           <w:t xml:space="preserve">show </w:t>
         </w:r>
-        <w:commentRangeStart w:id="245"/>
+        <w:commentRangeStart w:id="256"/>
         <w:r>
           <w:rPr>
             <w:rFonts w:asciiTheme="minorHAnsi" w:hAnsiTheme="minorHAnsi" w:cstheme="minorBidi"/>
           </w:rPr>
           <w:t>that</w:t>
         </w:r>
-        <w:commentRangeEnd w:id="245"/>
+        <w:commentRangeEnd w:id="256"/>
         <w:r>
           <w:rPr>
             <w:rStyle w:val="CommentReference"/>
           </w:rPr>
-          <w:commentReference w:id="245"/>
+          <w:commentReference w:id="256"/>
         </w:r>
         <w:r>
           <w:rPr>
@@ -5463,7 +5527,7 @@
           <w:t>…</w:t>
         </w:r>
       </w:ins>
-      <w:ins w:id="246" w:author="Albert Courey" w:date="2015-11-11T11:55:00Z">
+      <w:ins w:id="257" w:author="Albert Courey" w:date="2015-11-11T11:55:00Z">
         <w:r>
           <w:rPr>
             <w:rFonts w:asciiTheme="minorHAnsi" w:hAnsiTheme="minorHAnsi" w:cstheme="minorBidi"/>
@@ -5471,7 +5535,7 @@
           <w:t xml:space="preserve">. Chapter 4, is a published paper in which we identified the </w:t>
         </w:r>
       </w:ins>
-      <w:ins w:id="247" w:author="Albert Courey" w:date="2015-11-11T11:56:00Z">
+      <w:ins w:id="258" w:author="Albert Courey" w:date="2015-11-11T11:56:00Z">
         <w:r>
           <w:rPr>
             <w:rFonts w:asciiTheme="minorHAnsi" w:hAnsiTheme="minorHAnsi" w:cstheme="minorBidi"/>
@@ -5479,7 +5543,7 @@
           <w:t>Gro</w:t>
         </w:r>
       </w:ins>
-      <w:ins w:id="248" w:author="Albert Courey" w:date="2015-11-11T11:55:00Z">
+      <w:ins w:id="259" w:author="Albert Courey" w:date="2015-11-11T11:55:00Z">
         <w:r>
           <w:rPr>
             <w:rFonts w:asciiTheme="minorHAnsi" w:hAnsiTheme="minorHAnsi" w:cstheme="minorBidi"/>
@@ -5729,19 +5793,19 @@
         <w:lastRenderedPageBreak/>
         <w:t>Fig. 1-</w:t>
       </w:r>
-      <w:commentRangeStart w:id="249"/>
+      <w:commentRangeStart w:id="260"/>
       <w:r>
         <w:rPr>
           <w:b/>
         </w:rPr>
         <w:t>2</w:t>
       </w:r>
-      <w:commentRangeEnd w:id="249"/>
+      <w:commentRangeEnd w:id="260"/>
       <w:r>
         <w:rPr>
           <w:rStyle w:val="CommentReference"/>
         </w:rPr>
-        <w:commentReference w:id="249"/>
+        <w:commentReference w:id="260"/>
       </w:r>
     </w:p>
     <w:p/>
@@ -7434,7 +7498,7 @@
       </w:r>
     </w:p>
   </w:comment>
-  <w:comment w:id="27" w:author="Albert Courey" w:date="2015-11-11T09:41:00Z" w:initials="AC">
+  <w:comment w:id="30" w:author="Albert Courey" w:date="2015-11-11T09:41:00Z" w:initials="AC">
     <w:p>
       <w:pPr>
         <w:pStyle w:val="CommentText"/>
@@ -7458,7 +7522,7 @@
       </w:r>
     </w:p>
   </w:comment>
-  <w:comment w:id="32" w:author="Albert Courey" w:date="2015-11-11T09:43:00Z" w:initials="AC">
+  <w:comment w:id="37" w:author="Albert Courey" w:date="2015-11-11T09:43:00Z" w:initials="AC">
     <w:p>
       <w:pPr>
         <w:pStyle w:val="CommentText"/>
@@ -7474,7 +7538,7 @@
       </w:r>
     </w:p>
   </w:comment>
-  <w:comment w:id="37" w:author="Albert Courey" w:date="2015-11-11T09:46:00Z" w:initials="AC">
+  <w:comment w:id="42" w:author="Albert Courey" w:date="2015-11-11T09:46:00Z" w:initials="AC">
     <w:p>
       <w:pPr>
         <w:pStyle w:val="CommentText"/>
@@ -7490,7 +7554,7 @@
       </w:r>
     </w:p>
   </w:comment>
-  <w:comment w:id="41" w:author="Albert Courey" w:date="2015-11-11T09:49:00Z" w:initials="AC">
+  <w:comment w:id="57" w:author="Albert Courey" w:date="2015-11-11T09:49:00Z" w:initials="AC">
     <w:p>
       <w:pPr>
         <w:pStyle w:val="CommentText"/>
@@ -7506,7 +7570,7 @@
       </w:r>
     </w:p>
   </w:comment>
-  <w:comment w:id="74" w:author="Albert Courey" w:date="2015-11-11T10:20:00Z" w:initials="AC">
+  <w:comment w:id="86" w:author="Albert Courey" w:date="2015-11-11T10:20:00Z" w:initials="AC">
     <w:p>
       <w:pPr>
         <w:pStyle w:val="CommentText"/>
@@ -7522,7 +7586,7 @@
       </w:r>
     </w:p>
   </w:comment>
-  <w:comment w:id="116" w:author="Albert Courey" w:date="2015-11-11T10:37:00Z" w:initials="AC">
+  <w:comment w:id="128" w:author="Albert Courey" w:date="2015-11-11T10:37:00Z" w:initials="AC">
     <w:p>
       <w:pPr>
         <w:pStyle w:val="CommentText"/>
@@ -7538,7 +7602,7 @@
       </w:r>
     </w:p>
   </w:comment>
-  <w:comment w:id="127" w:author="Albert Courey" w:date="2015-11-11T10:36:00Z" w:initials="AC">
+  <w:comment w:id="138" w:author="Albert Courey" w:date="2015-11-11T10:36:00Z" w:initials="AC">
     <w:p>
       <w:pPr>
         <w:pStyle w:val="CommentText"/>
@@ -7554,7 +7618,7 @@
       </w:r>
     </w:p>
   </w:comment>
-  <w:comment w:id="232" w:author="Albert Courey" w:date="2015-11-11T11:50:00Z" w:initials="AC">
+  <w:comment w:id="243" w:author="Albert Courey" w:date="2015-11-11T11:50:00Z" w:initials="AC">
     <w:p>
       <w:pPr>
         <w:pStyle w:val="CommentText"/>
@@ -7570,7 +7634,7 @@
       </w:r>
     </w:p>
   </w:comment>
-  <w:comment w:id="245" w:author="Albert Courey" w:date="2015-11-11T11:54:00Z" w:initials="AC">
+  <w:comment w:id="256" w:author="Albert Courey" w:date="2015-11-11T11:54:00Z" w:initials="AC">
     <w:p>
       <w:pPr>
         <w:pStyle w:val="CommentText"/>
@@ -7586,7 +7650,7 @@
       </w:r>
     </w:p>
   </w:comment>
-  <w:comment w:id="249" w:author="Albert Courey" w:date="2015-11-11T10:38:00Z" w:initials="AC">
+  <w:comment w:id="260" w:author="Albert Courey" w:date="2015-11-11T10:38:00Z" w:initials="AC">
     <w:p>
       <w:pPr>
         <w:pStyle w:val="CommentText"/>

</xml_diff>

<commit_message>
Ch 3 discussion reworked
</commit_message>
<xml_diff>
--- a/ch1_introduction.docx
+++ b/ch1_introduction.docx
@@ -326,65 +326,55 @@
       </w:ins>
       <w:ins w:id="11" w:author="Albert Courey" w:date="2015-11-11T09:36:00Z">
         <w:r>
-          <w:t xml:space="preserve">almost all </w:t>
+          <w:t>almost all a</w:t>
+        </w:r>
+      </w:ins>
+      <w:ins w:id="12" w:author="Michael Chambers" w:date="2015-11-16T16:30:00Z">
+        <w:r>
+          <w:t>s</w:t>
+        </w:r>
+      </w:ins>
+      <w:ins w:id="13" w:author="Albert Courey" w:date="2015-11-11T09:36:00Z">
+        <w:r>
+          <w:t>p</w:t>
+        </w:r>
+        <w:del w:id="14" w:author="Michael Chambers" w:date="2015-11-16T16:30:00Z">
+          <w:r>
+            <w:delText>s</w:delText>
+          </w:r>
+        </w:del>
+        <w:r>
+          <w:t>ects of</w:t>
+        </w:r>
+      </w:ins>
+      <w:del w:id="15" w:author="Albert Courey" w:date="2015-11-11T09:36:00Z">
+        <w:r>
+          <w:delText xml:space="preserve">to </w:delText>
+        </w:r>
+      </w:del>
+      <w:del w:id="16" w:author="Albert Courey" w:date="2015-11-11T09:37:00Z">
+        <w:r>
+          <w:delText>the correct</w:delText>
+        </w:r>
+      </w:del>
+      <w:r>
+        <w:t xml:space="preserve"> </w:t>
+      </w:r>
+      <w:bookmarkStart w:id="17" w:name="_GoBack"/>
+      <w:bookmarkEnd w:id="17"/>
+      <w:ins w:id="18" w:author="Albert Courey" w:date="2015-11-11T09:37:00Z">
+        <w:r>
+          <w:t xml:space="preserve">embryonic and </w:t>
         </w:r>
         <w:proofErr w:type="spellStart"/>
         <w:r>
-          <w:t>apsects</w:t>
+          <w:t>imaginal</w:t>
         </w:r>
         <w:proofErr w:type="spellEnd"/>
         <w:r>
-          <w:t xml:space="preserve"> of</w:t>
-        </w:r>
-      </w:ins>
-      <w:del w:id="12" w:author="Albert Courey" w:date="2015-11-11T09:36:00Z">
-        <w:r>
-          <w:delText xml:space="preserve">to </w:delText>
-        </w:r>
-      </w:del>
-      <w:del w:id="13" w:author="Albert Courey" w:date="2015-11-11T09:37:00Z">
-        <w:r>
-          <w:delText>the correct</w:delText>
-        </w:r>
-      </w:del>
-      <w:r>
-        <w:t xml:space="preserve"> </w:t>
-      </w:r>
-      <w:ins w:id="14" w:author="Albert Courey" w:date="2015-11-11T09:37:00Z">
-        <w:r>
-          <w:t xml:space="preserve">embryonic and </w:t>
-        </w:r>
-        <w:proofErr w:type="spellStart"/>
-        <w:r>
-          <w:t>imaginal</w:t>
-        </w:r>
-        <w:proofErr w:type="spellEnd"/>
-        <w:r>
           <w:t xml:space="preserve"> </w:t>
         </w:r>
       </w:ins>
-      <w:del w:id="15" w:author="Albert Courey" w:date="2015-11-11T09:39:00Z">
-        <w:r>
-          <w:rPr>
-            <w:i/>
-            <w:rPrChange w:id="16" w:author="Albert Courey" w:date="2015-11-11T09:39:00Z">
-              <w:rPr/>
-            </w:rPrChange>
-          </w:rPr>
-          <w:delText>pattern</w:delText>
-        </w:r>
-      </w:del>
-      <w:del w:id="17" w:author="Albert Courey" w:date="2015-11-11T09:37:00Z">
-        <w:r>
-          <w:rPr>
-            <w:i/>
-            <w:rPrChange w:id="18" w:author="Albert Courey" w:date="2015-11-11T09:39:00Z">
-              <w:rPr/>
-            </w:rPrChange>
-          </w:rPr>
-          <w:delText>ing</w:delText>
-        </w:r>
-      </w:del>
       <w:del w:id="19" w:author="Albert Courey" w:date="2015-11-11T09:39:00Z">
         <w:r>
           <w:rPr>
@@ -393,10 +383,10 @@
               <w:rPr/>
             </w:rPrChange>
           </w:rPr>
-          <w:delText xml:space="preserve"> and</w:delText>
+          <w:delText>pattern</w:delText>
         </w:r>
       </w:del>
-      <w:ins w:id="21" w:author="Albert Courey" w:date="2015-11-11T09:39:00Z">
+      <w:del w:id="21" w:author="Albert Courey" w:date="2015-11-11T09:37:00Z">
         <w:r>
           <w:rPr>
             <w:i/>
@@ -404,13 +394,35 @@
               <w:rPr/>
             </w:rPrChange>
           </w:rPr>
+          <w:delText>ing</w:delText>
+        </w:r>
+      </w:del>
+      <w:del w:id="23" w:author="Albert Courey" w:date="2015-11-11T09:39:00Z">
+        <w:r>
+          <w:rPr>
+            <w:i/>
+            <w:rPrChange w:id="24" w:author="Albert Courey" w:date="2015-11-11T09:39:00Z">
+              <w:rPr/>
+            </w:rPrChange>
+          </w:rPr>
+          <w:delText xml:space="preserve"> and</w:delText>
+        </w:r>
+      </w:del>
+      <w:ins w:id="25" w:author="Albert Courey" w:date="2015-11-11T09:39:00Z">
+        <w:r>
+          <w:rPr>
+            <w:i/>
+            <w:rPrChange w:id="26" w:author="Albert Courey" w:date="2015-11-11T09:39:00Z">
+              <w:rPr/>
+            </w:rPrChange>
+          </w:rPr>
           <w:t>Drosophila</w:t>
         </w:r>
       </w:ins>
       <w:r>
         <w:t xml:space="preserve"> development</w:t>
       </w:r>
-      <w:del w:id="23" w:author="Albert Courey" w:date="2015-11-11T09:39:00Z">
+      <w:del w:id="27" w:author="Albert Courey" w:date="2015-11-11T09:39:00Z">
         <w:r>
           <w:delText xml:space="preserve"> of </w:delText>
         </w:r>
@@ -424,15 +436,24 @@
           <w:delText>and is required for viability</w:delText>
         </w:r>
       </w:del>
-      <w:r>
-        <w:t xml:space="preserve">. </w:t>
-      </w:r>
-      <w:ins w:id="24" w:author="Albert Courey" w:date="2015-11-11T09:40:00Z">
+      <w:ins w:id="28" w:author="Michael Chambers" w:date="2015-11-16T16:30:00Z">
         <w:r>
           <w:t xml:space="preserve"> </w:t>
         </w:r>
       </w:ins>
-      <w:del w:id="25" w:author="Albert Courey" w:date="2015-11-11T09:40:00Z">
+      <w:del w:id="29" w:author="Michael Chambers" w:date="2015-11-16T16:30:00Z">
+        <w:r>
+          <w:delText xml:space="preserve">. </w:delText>
+        </w:r>
+      </w:del>
+      <w:ins w:id="30" w:author="Albert Courey" w:date="2015-11-11T09:40:00Z">
+        <w:del w:id="31" w:author="Michael Chambers" w:date="2015-11-16T16:30:00Z">
+          <w:r>
+            <w:delText xml:space="preserve"> </w:delText>
+          </w:r>
+        </w:del>
+      </w:ins>
+      <w:del w:id="32" w:author="Albert Courey" w:date="2015-11-11T09:40:00Z">
         <w:r>
           <w:delText xml:space="preserve">Groucho is maternally expressed and deposited into the embryo during oogenesis, ensuring Groucho availability and activity from the very onset of embryonic development, before activation of the zygotic genome </w:delText>
         </w:r>
@@ -448,7 +469,12 @@
       <w:r>
         <w:t>, 1994 #3090}</w:t>
       </w:r>
-      <w:del w:id="26" w:author="Albert Courey" w:date="2015-11-11T09:40:00Z">
+      <w:ins w:id="33" w:author="Michael Chambers" w:date="2015-11-16T16:30:00Z">
+        <w:r>
+          <w:t xml:space="preserve">. </w:t>
+        </w:r>
+      </w:ins>
+      <w:del w:id="34" w:author="Albert Courey" w:date="2015-11-11T09:40:00Z">
         <w:r>
           <w:delText xml:space="preserve">. </w:delText>
         </w:r>
@@ -489,7 +515,7 @@
       <w:r>
         <w:t>, 2005 #3068}</w:t>
       </w:r>
-      <w:del w:id="27" w:author="Michael Chambers" w:date="2015-11-12T19:58:00Z">
+      <w:del w:id="35" w:author="Michael Chambers" w:date="2015-11-12T19:58:00Z">
         <w:r>
           <w:delText xml:space="preserve"> </w:delText>
         </w:r>
@@ -497,7 +523,7 @@
       <w:r>
         <w:t>{Villanueva, 2011 #1659}</w:t>
       </w:r>
-      <w:del w:id="28" w:author="Michael Chambers" w:date="2015-11-12T19:58:00Z">
+      <w:del w:id="36" w:author="Michael Chambers" w:date="2015-11-12T19:58:00Z">
         <w:r>
           <w:delText xml:space="preserve"> </w:delText>
         </w:r>
@@ -513,7 +539,7 @@
       <w:r>
         <w:t>, 2000 #3070}</w:t>
       </w:r>
-      <w:del w:id="29" w:author="Michael Chambers" w:date="2015-11-12T19:58:00Z">
+      <w:del w:id="37" w:author="Michael Chambers" w:date="2015-11-12T19:58:00Z">
         <w:r>
           <w:delText xml:space="preserve"> </w:delText>
         </w:r>
@@ -543,12 +569,12 @@
       <w:r>
         <w:t xml:space="preserve"> </w:t>
       </w:r>
-      <w:commentRangeStart w:id="30"/>
+      <w:commentRangeStart w:id="38"/>
       <w:r>
         <w:t>{Chen, 2000 #3056}</w:t>
       </w:r>
-      <w:commentRangeEnd w:id="30"/>
-      <w:ins w:id="31" w:author="Michael Chambers" w:date="2015-11-12T19:54:00Z">
+      <w:commentRangeEnd w:id="38"/>
+      <w:ins w:id="39" w:author="Michael Chambers" w:date="2015-11-12T19:54:00Z">
         <w:r>
           <w:t>{</w:t>
         </w:r>
@@ -566,7 +592,7 @@
           <w:rStyle w:val="CommentReference"/>
           <w:rFonts w:ascii="Times New Roman" w:hAnsi="Times New Roman" w:cs="Times New Roman"/>
         </w:rPr>
-        <w:commentReference w:id="30"/>
+        <w:commentReference w:id="38"/>
       </w:r>
       <w:r>
         <w:t xml:space="preserve">. </w:t>
@@ -584,12 +610,12 @@
       <w:r>
         <w:t xml:space="preserve"> sensitive to </w:t>
       </w:r>
-      <w:del w:id="32" w:author="Albert Courey" w:date="2015-11-11T09:43:00Z">
+      <w:del w:id="40" w:author="Albert Courey" w:date="2015-11-11T09:43:00Z">
         <w:r>
           <w:delText xml:space="preserve">deleterious </w:delText>
         </w:r>
       </w:del>
-      <w:ins w:id="33" w:author="Albert Courey" w:date="2015-11-11T09:43:00Z">
+      <w:ins w:id="41" w:author="Albert Courey" w:date="2015-11-11T09:43:00Z">
         <w:r>
           <w:t xml:space="preserve">point </w:t>
         </w:r>
@@ -597,12 +623,12 @@
       <w:r>
         <w:t>muta</w:t>
       </w:r>
-      <w:ins w:id="34" w:author="Albert Courey" w:date="2015-11-11T09:43:00Z">
+      <w:ins w:id="42" w:author="Albert Courey" w:date="2015-11-11T09:43:00Z">
         <w:r>
           <w:t>genesis</w:t>
         </w:r>
       </w:ins>
-      <w:del w:id="35" w:author="Albert Courey" w:date="2015-11-11T09:43:00Z">
+      <w:del w:id="43" w:author="Albert Courey" w:date="2015-11-11T09:43:00Z">
         <w:r>
           <w:delText>tions</w:delText>
         </w:r>
@@ -613,22 +639,22 @@
       <w:r>
         <w:t>{Jennings, 2006 #3059}</w:t>
       </w:r>
-      <w:del w:id="36" w:author="Michael Chambers" w:date="2015-11-12T19:58:00Z">
+      <w:del w:id="44" w:author="Michael Chambers" w:date="2015-11-12T19:58:00Z">
         <w:r>
           <w:delText xml:space="preserve"> </w:delText>
         </w:r>
       </w:del>
-      <w:commentRangeStart w:id="37"/>
+      <w:commentRangeStart w:id="45"/>
       <w:r>
         <w:t>{Jennings, 2007 #2990}</w:t>
       </w:r>
-      <w:commentRangeEnd w:id="37"/>
+      <w:commentRangeEnd w:id="45"/>
       <w:r>
         <w:rPr>
           <w:rStyle w:val="CommentReference"/>
           <w:rFonts w:ascii="Times New Roman" w:hAnsi="Times New Roman" w:cs="Times New Roman"/>
         </w:rPr>
-        <w:commentReference w:id="37"/>
+        <w:commentReference w:id="45"/>
       </w:r>
       <w:r>
         <w:t xml:space="preserve">, the central domains of Groucho have been </w:t>
@@ -645,17 +671,17 @@
       <w:r>
         <w:t xml:space="preserve">Groucho activity through interaction with a </w:t>
       </w:r>
-      <w:ins w:id="38" w:author="Albert Courey" w:date="2015-11-11T09:44:00Z">
+      <w:ins w:id="46" w:author="Albert Courey" w:date="2015-11-11T09:44:00Z">
         <w:r>
           <w:t xml:space="preserve">number of </w:t>
         </w:r>
       </w:ins>
-      <w:del w:id="39" w:author="Albert Courey" w:date="2015-11-11T09:44:00Z">
+      <w:del w:id="47" w:author="Albert Courey" w:date="2015-11-11T09:44:00Z">
         <w:r>
           <w:delText>number of regulatory</w:delText>
         </w:r>
       </w:del>
-      <w:ins w:id="40" w:author="Albert Courey" w:date="2015-11-11T09:44:00Z">
+      <w:ins w:id="48" w:author="Albert Courey" w:date="2015-11-11T09:44:00Z">
         <w:r>
           <w:t>regulatory targets, including protein</w:t>
         </w:r>
@@ -663,7 +689,7 @@
       <w:r>
         <w:t xml:space="preserve"> kinases</w:t>
       </w:r>
-      <w:ins w:id="41" w:author="Albert Courey" w:date="2015-11-11T09:44:00Z">
+      <w:ins w:id="49" w:author="Albert Courey" w:date="2015-11-11T09:44:00Z">
         <w:r>
           <w:t>, histones,</w:t>
         </w:r>
@@ -674,7 +700,7 @@
       <w:r>
         <w:t xml:space="preserve"> </w:t>
       </w:r>
-      <w:commentRangeStart w:id="42"/>
+      <w:commentRangeStart w:id="50"/>
       <w:r>
         <w:t>{</w:t>
       </w:r>
@@ -686,18 +712,18 @@
       <w:r>
         <w:t>, 2012 #2385}</w:t>
       </w:r>
-      <w:commentRangeEnd w:id="42"/>
+      <w:commentRangeEnd w:id="50"/>
       <w:r>
         <w:rPr>
           <w:rStyle w:val="CommentReference"/>
           <w:rFonts w:ascii="Times New Roman" w:hAnsi="Times New Roman" w:cs="Times New Roman"/>
         </w:rPr>
-        <w:commentReference w:id="42"/>
+        <w:commentReference w:id="50"/>
       </w:r>
       <w:r>
         <w:t>.</w:t>
       </w:r>
-      <w:del w:id="43" w:author="Albert Courey" w:date="2015-11-11T09:42:00Z">
+      <w:del w:id="51" w:author="Albert Courey" w:date="2015-11-11T09:42:00Z">
         <w:r>
           <w:delText>.</w:delText>
         </w:r>
@@ -712,13 +738,13 @@
         <w:spacing w:line="480" w:lineRule="auto"/>
         <w:ind w:firstLine="720"/>
         <w:rPr>
-          <w:ins w:id="44" w:author="Albert Courey" w:date="2015-11-11T09:49:00Z"/>
+          <w:ins w:id="52" w:author="Albert Courey" w:date="2015-11-11T09:49:00Z"/>
         </w:rPr>
       </w:pPr>
       <w:r>
         <w:t xml:space="preserve">Homologs of Groucho with similar roles in developmental decision making have been identified throughout metazoans </w:t>
       </w:r>
-      <w:ins w:id="45" w:author="Michael Chambers" w:date="2015-11-13T17:48:00Z">
+      <w:ins w:id="53" w:author="Michael Chambers" w:date="2015-11-13T17:48:00Z">
         <w:r>
           <w:t xml:space="preserve">(Fig. 1.1) </w:t>
         </w:r>
@@ -1049,22 +1075,22 @@
       <w:r>
         <w:t xml:space="preserve">which </w:t>
       </w:r>
-      <w:del w:id="46" w:author="Michael Chambers" w:date="2015-11-12T20:02:00Z">
+      <w:del w:id="54" w:author="Michael Chambers" w:date="2015-11-12T20:02:00Z">
         <w:r>
           <w:delText>is partially homologous to portions of the CcN and WD-repeat domains</w:delText>
         </w:r>
       </w:del>
-      <w:ins w:id="47" w:author="Michael Chambers" w:date="2015-11-12T20:02:00Z">
+      <w:ins w:id="55" w:author="Michael Chambers" w:date="2015-11-12T20:02:00Z">
         <w:r>
           <w:t>possesses a</w:t>
         </w:r>
       </w:ins>
-      <w:ins w:id="48" w:author="Michael Chambers" w:date="2015-11-12T20:03:00Z">
+      <w:ins w:id="56" w:author="Michael Chambers" w:date="2015-11-12T20:03:00Z">
         <w:r>
           <w:t xml:space="preserve"> poorly conserved N-terminal region and a C-terminal WD-repeat domain </w:t>
         </w:r>
       </w:ins>
-      <w:del w:id="49" w:author="Michael Chambers" w:date="2015-11-12T20:03:00Z">
+      <w:del w:id="57" w:author="Michael Chambers" w:date="2015-11-12T20:03:00Z">
         <w:r>
           <w:delText xml:space="preserve"> </w:delText>
         </w:r>
@@ -1116,7 +1142,7 @@
       <w:r>
         <w:t>TLE6</w:t>
       </w:r>
-      <w:ins w:id="50" w:author="Michael Chambers" w:date="2015-11-12T20:04:00Z">
+      <w:ins w:id="58" w:author="Michael Chambers" w:date="2015-11-12T20:04:00Z">
         <w:r>
           <w:t>/Grg6</w:t>
         </w:r>
@@ -1124,12 +1150,12 @@
       <w:r>
         <w:t xml:space="preserve"> </w:t>
       </w:r>
-      <w:del w:id="51" w:author="Michael Chambers" w:date="2015-11-12T20:05:00Z">
+      <w:del w:id="59" w:author="Michael Chambers" w:date="2015-11-12T20:05:00Z">
         <w:r>
           <w:delText>is believed</w:delText>
         </w:r>
       </w:del>
-      <w:ins w:id="52" w:author="Michael Chambers" w:date="2015-11-12T20:05:00Z">
+      <w:ins w:id="60" w:author="Michael Chambers" w:date="2015-11-12T20:05:00Z">
         <w:r>
           <w:t>has been shown</w:t>
         </w:r>
@@ -1137,19 +1163,19 @@
       <w:r>
         <w:t xml:space="preserve"> to </w:t>
       </w:r>
-      <w:del w:id="53" w:author="Michael Chambers" w:date="2015-11-12T20:05:00Z">
+      <w:del w:id="61" w:author="Michael Chambers" w:date="2015-11-12T20:05:00Z">
         <w:r>
           <w:delText>preferential</w:delText>
         </w:r>
       </w:del>
-      <w:ins w:id="54" w:author="Albert Courey" w:date="2015-11-11T09:47:00Z">
-        <w:del w:id="55" w:author="Michael Chambers" w:date="2015-11-12T20:05:00Z">
+      <w:ins w:id="62" w:author="Albert Courey" w:date="2015-11-11T09:47:00Z">
+        <w:del w:id="63" w:author="Michael Chambers" w:date="2015-11-12T20:05:00Z">
           <w:r>
             <w:delText>ly</w:delText>
           </w:r>
         </w:del>
       </w:ins>
-      <w:del w:id="56" w:author="Michael Chambers" w:date="2015-11-12T20:05:00Z">
+      <w:del w:id="64" w:author="Michael Chambers" w:date="2015-11-12T20:05:00Z">
         <w:r>
           <w:delText xml:space="preserve"> </w:delText>
         </w:r>
@@ -1163,7 +1189,7 @@
           <w:delText>factors recruited by Gro/TLE to the WD-domain, thereby modulating repression</w:delText>
         </w:r>
       </w:del>
-      <w:ins w:id="57" w:author="Michael Chambers" w:date="2015-11-12T20:05:00Z">
+      <w:ins w:id="65" w:author="Michael Chambers" w:date="2015-11-12T20:05:00Z">
         <w:r>
           <w:t>interact with repressors to block recruitment of full-length TLE family proteins and thereby alleviate repression</w:t>
         </w:r>
@@ -1171,7 +1197,7 @@
       <w:r>
         <w:t xml:space="preserve"> </w:t>
       </w:r>
-      <w:commentRangeStart w:id="58"/>
+      <w:commentRangeStart w:id="66"/>
       <w:r>
         <w:t>{</w:t>
       </w:r>
@@ -1183,18 +1209,18 @@
       <w:r>
         <w:t>, 2005 #3131}</w:t>
       </w:r>
-      <w:commentRangeEnd w:id="58"/>
+      <w:commentRangeEnd w:id="66"/>
       <w:r>
         <w:rPr>
           <w:rStyle w:val="CommentReference"/>
           <w:rFonts w:ascii="Times New Roman" w:hAnsi="Times New Roman" w:cs="Times New Roman"/>
         </w:rPr>
-        <w:commentReference w:id="58"/>
+        <w:commentReference w:id="66"/>
       </w:r>
       <w:r>
         <w:t xml:space="preserve">. </w:t>
       </w:r>
-      <w:ins w:id="59" w:author="Michael Chambers" w:date="2015-11-12T18:48:00Z">
+      <w:ins w:id="67" w:author="Michael Chambers" w:date="2015-11-12T18:48:00Z">
         <w:r>
           <w:t>More distantly related Gro homologs have been identified in yeast (Tup1) and plants</w:t>
         </w:r>
@@ -1252,7 +1278,7 @@
         <w:spacing w:line="480" w:lineRule="auto"/>
         <w:ind w:firstLine="720"/>
         <w:rPr>
-          <w:ins w:id="60" w:author="Albert Courey" w:date="2015-11-11T10:13:00Z"/>
+          <w:ins w:id="68" w:author="Albert Courey" w:date="2015-11-11T10:13:00Z"/>
         </w:rPr>
       </w:pPr>
       <w:r>
@@ -1324,7 +1350,7 @@
       <w:r>
         <w:t xml:space="preserve">. </w:t>
       </w:r>
-      <w:ins w:id="61" w:author="Albert Courey" w:date="2015-11-11T10:13:00Z">
+      <w:ins w:id="69" w:author="Albert Courey" w:date="2015-11-11T10:13:00Z">
         <w:r>
           <w:t>The structure of the Q-domain of TLE1, a human homologue of Gro, was recently solved, revealing</w:t>
         </w:r>
@@ -1346,7 +1372,7 @@
       <w:r>
         <w:t>, 2014 #3057}</w:t>
       </w:r>
-      <w:ins w:id="62" w:author="Albert Courey" w:date="2015-11-11T10:13:00Z">
+      <w:ins w:id="70" w:author="Albert Courey" w:date="2015-11-11T10:13:00Z">
         <w:r>
           <w:t xml:space="preserve">. The resulting structure provides an elegant explanation of the mechanics of </w:t>
         </w:r>
@@ -1370,7 +1396,7 @@
       <w:r>
         <w:t>, 2011 #506}</w:t>
       </w:r>
-      <w:ins w:id="63" w:author="Albert Courey" w:date="2015-11-11T10:13:00Z">
+      <w:ins w:id="71" w:author="Albert Courey" w:date="2015-11-11T10:13:00Z">
         <w:r>
           <w:t>.</w:t>
         </w:r>
@@ -1382,20 +1408,20 @@
         <w:spacing w:line="480" w:lineRule="auto"/>
         <w:ind w:firstLine="720"/>
         <w:rPr>
-          <w:ins w:id="64" w:author="Albert Courey" w:date="2015-11-11T10:11:00Z"/>
+          <w:ins w:id="72" w:author="Albert Courey" w:date="2015-11-11T10:11:00Z"/>
         </w:rPr>
       </w:pPr>
-      <w:ins w:id="65" w:author="Albert Courey" w:date="2015-11-11T10:07:00Z">
+      <w:ins w:id="73" w:author="Albert Courey" w:date="2015-11-11T10:07:00Z">
         <w:r>
           <w:t xml:space="preserve">The ability of the Q domain to direct the formation of high-order oligomers has been proposed to mediate the spreading of Gro along chromatin allowing for the establishment of large transcriptionally silent domains. This </w:t>
         </w:r>
       </w:ins>
-      <w:ins w:id="66" w:author="Albert Courey" w:date="2015-11-11T10:08:00Z">
+      <w:ins w:id="74" w:author="Albert Courey" w:date="2015-11-11T10:08:00Z">
         <w:r>
           <w:t>might explain the documented ability of Gro to direct long-range repression in which</w:t>
         </w:r>
       </w:ins>
-      <w:ins w:id="67" w:author="Albert Courey" w:date="2015-11-11T10:09:00Z">
+      <w:ins w:id="75" w:author="Albert Courey" w:date="2015-11-11T10:09:00Z">
         <w:r>
           <w:t xml:space="preserve"> entire loci are organized into transcriptionally </w:t>
         </w:r>
@@ -1404,12 +1430,12 @@
           <w:t xml:space="preserve">silent states.  </w:t>
         </w:r>
       </w:ins>
-      <w:ins w:id="68" w:author="Albert Courey" w:date="2015-11-11T10:10:00Z">
+      <w:ins w:id="76" w:author="Albert Courey" w:date="2015-11-11T10:10:00Z">
         <w:r>
           <w:t>In support of this idea, a</w:t>
         </w:r>
       </w:ins>
-      <w:del w:id="69" w:author="Albert Courey" w:date="2015-11-11T10:10:00Z">
+      <w:del w:id="77" w:author="Albert Courey" w:date="2015-11-11T10:10:00Z">
         <w:r>
           <w:delText>A</w:delText>
         </w:r>
@@ -1426,7 +1452,7 @@
       <w:r>
         <w:t xml:space="preserve"> chromatin arrays</w:t>
       </w:r>
-      <w:ins w:id="70" w:author="Albert Courey" w:date="2015-11-11T09:50:00Z">
+      <w:ins w:id="78" w:author="Albert Courey" w:date="2015-11-11T09:50:00Z">
         <w:r>
           <w:t>,</w:t>
         </w:r>
@@ -1437,12 +1463,12 @@
       <w:r>
         <w:t xml:space="preserve"> </w:t>
       </w:r>
-      <w:del w:id="71" w:author="Albert Courey" w:date="2015-11-11T10:09:00Z">
+      <w:del w:id="79" w:author="Albert Courey" w:date="2015-11-11T10:09:00Z">
         <w:r>
           <w:delText xml:space="preserve">tetramerization </w:delText>
         </w:r>
       </w:del>
-      <w:ins w:id="72" w:author="Albert Courey" w:date="2015-11-11T10:09:00Z">
+      <w:ins w:id="80" w:author="Albert Courey" w:date="2015-11-11T10:09:00Z">
         <w:r>
           <w:t xml:space="preserve">oligomerization </w:t>
         </w:r>
@@ -1467,7 +1493,7 @@
       <w:r>
         <w:t xml:space="preserve"> </w:t>
       </w:r>
-      <w:ins w:id="73" w:author="Albert Courey" w:date="2015-11-11T09:50:00Z">
+      <w:ins w:id="81" w:author="Albert Courey" w:date="2015-11-11T09:50:00Z">
         <w:r>
           <w:t xml:space="preserve">into a form that was resistant to transcription </w:t>
         </w:r>
@@ -1486,7 +1512,7 @@
       <w:r>
         <w:t xml:space="preserve">. </w:t>
       </w:r>
-      <w:del w:id="74" w:author="Albert Courey" w:date="2015-11-11T10:11:00Z">
+      <w:del w:id="82" w:author="Albert Courey" w:date="2015-11-11T10:11:00Z">
         <w:r>
           <w:delText xml:space="preserve">However, </w:delText>
         </w:r>
@@ -1498,12 +1524,12 @@
         <w:spacing w:line="480" w:lineRule="auto"/>
         <w:ind w:firstLine="720"/>
       </w:pPr>
-      <w:ins w:id="75" w:author="Albert Courey" w:date="2015-11-11T10:11:00Z">
+      <w:ins w:id="83" w:author="Albert Courey" w:date="2015-11-11T10:11:00Z">
         <w:r>
           <w:t xml:space="preserve">Contrary to the idea that the Q domain could mediate spreading, </w:t>
         </w:r>
       </w:ins>
-      <w:ins w:id="76" w:author="Albert Courey" w:date="2015-11-11T10:10:00Z">
+      <w:ins w:id="84" w:author="Albert Courey" w:date="2015-11-11T10:10:00Z">
         <w:r>
           <w:t>chromatin immunoprecipitation (</w:t>
         </w:r>
@@ -1647,7 +1673,7 @@
       <w:r>
         <w:t xml:space="preserve"> samples, 48% are unique to a single condition</w:t>
       </w:r>
-      <w:ins w:id="77" w:author="Michael Chambers" w:date="2015-11-12T20:22:00Z">
+      <w:ins w:id="85" w:author="Michael Chambers" w:date="2015-11-12T20:22:00Z">
         <w:r>
           <w:t xml:space="preserve"> {</w:t>
         </w:r>
@@ -1679,10 +1705,10 @@
         <w:spacing w:line="480" w:lineRule="auto"/>
         <w:ind w:firstLine="720"/>
         <w:rPr>
-          <w:del w:id="78" w:author="Michael Chambers" w:date="2015-11-12T20:23:00Z"/>
+          <w:del w:id="86" w:author="Michael Chambers" w:date="2015-11-12T20:23:00Z"/>
         </w:rPr>
       </w:pPr>
-      <w:del w:id="79" w:author="Michael Chambers" w:date="2015-11-12T20:23:00Z">
+      <w:del w:id="87" w:author="Michael Chambers" w:date="2015-11-12T20:23:00Z">
         <w:r>
           <w:lastRenderedPageBreak/>
           <w:delText>The structure</w:delText>
@@ -1758,12 +1784,12 @@
       <w:r>
         <w:t>The WD-domain is the second conserved domain of Gro and comprises the C-term</w:t>
       </w:r>
-      <w:ins w:id="80" w:author="Albert Courey" w:date="2015-11-11T10:14:00Z">
+      <w:ins w:id="88" w:author="Albert Courey" w:date="2015-11-11T10:14:00Z">
         <w:r>
           <w:t>inal XXX amino acids of the protein</w:t>
         </w:r>
       </w:ins>
-      <w:del w:id="81" w:author="Albert Courey" w:date="2015-11-11T10:14:00Z">
+      <w:del w:id="89" w:author="Albert Courey" w:date="2015-11-11T10:14:00Z">
         <w:r>
           <w:delText>inus</w:delText>
         </w:r>
@@ -1774,7 +1800,7 @@
       <w:r>
         <w:t>n. The WD-domain consists of a seven-bladed β-propeller domain, and is responsible for the majority of Groucho interactions with DNA-binding repressors</w:t>
       </w:r>
-      <w:ins w:id="82" w:author="Michael Chambers" w:date="2015-11-13T17:51:00Z">
+      <w:ins w:id="90" w:author="Michael Chambers" w:date="2015-11-13T17:51:00Z">
         <w:r>
           <w:t xml:space="preserve"> (Table 1-1)</w:t>
         </w:r>
@@ -1806,12 +1832,12 @@
       <w:r>
         <w:t xml:space="preserve">C-terminal WRPW/Y recognition sequences have been found in </w:t>
       </w:r>
-      <w:del w:id="83" w:author="Albert Courey" w:date="2015-11-11T10:18:00Z">
+      <w:del w:id="91" w:author="Albert Courey" w:date="2015-11-11T10:18:00Z">
         <w:r>
           <w:delText xml:space="preserve">Hairy </w:delText>
         </w:r>
       </w:del>
-      <w:ins w:id="84" w:author="Albert Courey" w:date="2015-11-11T10:18:00Z">
+      <w:ins w:id="92" w:author="Albert Courey" w:date="2015-11-11T10:18:00Z">
         <w:r>
           <w:t xml:space="preserve">Hairy/Enhancer of split (HES) </w:t>
         </w:r>
@@ -1819,12 +1845,12 @@
       <w:r>
         <w:t xml:space="preserve">and </w:t>
       </w:r>
-      <w:del w:id="85" w:author="Albert Courey" w:date="2015-11-11T10:18:00Z">
+      <w:del w:id="93" w:author="Albert Courey" w:date="2015-11-11T10:18:00Z">
         <w:r>
           <w:delText>multiple Enhancer of split</w:delText>
         </w:r>
       </w:del>
-      <w:ins w:id="86" w:author="Albert Courey" w:date="2015-11-11T10:18:00Z">
+      <w:ins w:id="94" w:author="Albert Courey" w:date="2015-11-11T10:18:00Z">
         <w:r>
           <w:t>Runt</w:t>
         </w:r>
@@ -1832,11 +1858,11 @@
       <w:r>
         <w:t xml:space="preserve"> family transcription factors </w:t>
       </w:r>
-      <w:commentRangeStart w:id="87"/>
+      <w:commentRangeStart w:id="95"/>
       <w:r>
         <w:t>{Jimenez, 1997 #3075;Fisher, 1996 #3133;Paroush, 1994 #3090</w:t>
       </w:r>
-      <w:ins w:id="88" w:author="Michael Chambers" w:date="2015-11-13T18:01:00Z">
+      <w:ins w:id="96" w:author="Michael Chambers" w:date="2015-11-13T18:01:00Z">
         <w:r>
           <w:t>;</w:t>
         </w:r>
@@ -1847,7 +1873,7 @@
           <w:t>Aronson, 1997 #3095;</w:t>
         </w:r>
       </w:ins>
-      <w:ins w:id="89" w:author="Michael Chambers" w:date="2015-11-13T18:04:00Z">
+      <w:ins w:id="97" w:author="Michael Chambers" w:date="2015-11-13T18:04:00Z">
         <w:r>
           <w:t>Canon, 2003 #3174</w:t>
         </w:r>
@@ -1855,13 +1881,13 @@
       <w:r>
         <w:t>}</w:t>
       </w:r>
-      <w:commentRangeEnd w:id="87"/>
+      <w:commentRangeEnd w:id="95"/>
       <w:r>
         <w:rPr>
           <w:rStyle w:val="CommentReference"/>
           <w:rFonts w:ascii="Times New Roman" w:hAnsi="Times New Roman" w:cs="Times New Roman"/>
         </w:rPr>
-        <w:commentReference w:id="87"/>
+        <w:commentReference w:id="95"/>
       </w:r>
       <w:r>
         <w:t xml:space="preserve">. </w:t>
@@ -1872,12 +1898,12 @@
       <w:r>
         <w:t xml:space="preserve">he engrailed homology domain-1 (eh1) motif is an internal </w:t>
       </w:r>
-      <w:del w:id="90" w:author="Albert Courey" w:date="2015-11-11T10:17:00Z">
+      <w:del w:id="98" w:author="Albert Courey" w:date="2015-11-11T10:17:00Z">
         <w:r>
           <w:delText xml:space="preserve">site </w:delText>
         </w:r>
       </w:del>
-      <w:ins w:id="91" w:author="Albert Courey" w:date="2015-11-11T10:17:00Z">
+      <w:ins w:id="99" w:author="Albert Courey" w:date="2015-11-11T10:17:00Z">
         <w:r>
           <w:t xml:space="preserve">peptide motif </w:t>
         </w:r>
@@ -1885,7 +1911,7 @@
       <w:r>
         <w:t>with</w:t>
       </w:r>
-      <w:ins w:id="92" w:author="Albert Courey" w:date="2015-11-11T10:17:00Z">
+      <w:ins w:id="100" w:author="Albert Courey" w:date="2015-11-11T10:17:00Z">
         <w:r>
           <w:t xml:space="preserve"> the consensus</w:t>
         </w:r>
@@ -1921,7 +1947,7 @@
       <w:r>
         <w:t>{Copley, 2005 #3134}</w:t>
       </w:r>
-      <w:del w:id="93" w:author="Michael Chambers" w:date="2015-11-13T17:50:00Z">
+      <w:del w:id="101" w:author="Michael Chambers" w:date="2015-11-13T17:50:00Z">
         <w:r>
           <w:delText xml:space="preserve"> </w:delText>
         </w:r>
@@ -1937,7 +1963,7 @@
       <w:r>
         <w:t>, 1997 #2366}</w:t>
       </w:r>
-      <w:del w:id="94" w:author="Michael Chambers" w:date="2015-11-13T17:50:00Z">
+      <w:del w:id="102" w:author="Michael Chambers" w:date="2015-11-13T17:50:00Z">
         <w:r>
           <w:delText xml:space="preserve"> </w:delText>
         </w:r>
@@ -1945,7 +1971,7 @@
       <w:r>
         <w:t>{Jiménez, 1997 #264}</w:t>
       </w:r>
-      <w:del w:id="95" w:author="Michael Chambers" w:date="2015-11-13T17:50:00Z">
+      <w:del w:id="103" w:author="Michael Chambers" w:date="2015-11-13T17:50:00Z">
         <w:r>
           <w:delText xml:space="preserve"> </w:delText>
         </w:r>
@@ -1953,7 +1979,7 @@
       <w:r>
         <w:t>{Jimenez, 1999 #3092}</w:t>
       </w:r>
-      <w:del w:id="96" w:author="Michael Chambers" w:date="2015-11-13T17:50:00Z">
+      <w:del w:id="104" w:author="Michael Chambers" w:date="2015-11-13T17:50:00Z">
         <w:r>
           <w:delText xml:space="preserve"> </w:delText>
         </w:r>
@@ -1961,7 +1987,7 @@
       <w:r>
         <w:t>{Smith, 1996 #3135}</w:t>
       </w:r>
-      <w:del w:id="97" w:author="Michael Chambers" w:date="2015-11-13T17:50:00Z">
+      <w:del w:id="105" w:author="Michael Chambers" w:date="2015-11-13T17:50:00Z">
         <w:r>
           <w:delText xml:space="preserve"> </w:delText>
         </w:r>
@@ -1997,12 +2023,12 @@
       <w:r>
         <w:t xml:space="preserve">, necessitating the assistance of additional factors in facilitating a stable interaction between the two proteins. This weak affinity of the Dorsal/Groucho interaction is </w:t>
       </w:r>
-      <w:del w:id="98" w:author="Albert Courey" w:date="2015-11-11T10:21:00Z">
+      <w:del w:id="106" w:author="Albert Courey" w:date="2015-11-11T10:21:00Z">
         <w:r>
           <w:delText>cruicial</w:delText>
         </w:r>
       </w:del>
-      <w:ins w:id="99" w:author="Albert Courey" w:date="2015-11-11T10:21:00Z">
+      <w:ins w:id="107" w:author="Albert Courey" w:date="2015-11-11T10:21:00Z">
         <w:r>
           <w:t>crucial</w:t>
         </w:r>
@@ -2199,12 +2225,12 @@
       <w:r>
         <w:t xml:space="preserve">in </w:t>
       </w:r>
-      <w:del w:id="100" w:author="Albert Courey" w:date="2015-11-11T10:29:00Z">
+      <w:del w:id="108" w:author="Albert Courey" w:date="2015-11-11T10:29:00Z">
         <w:r>
           <w:delText xml:space="preserve">extensive </w:delText>
         </w:r>
       </w:del>
-      <w:ins w:id="101" w:author="Albert Courey" w:date="2015-11-11T10:29:00Z">
+      <w:ins w:id="109" w:author="Albert Courey" w:date="2015-11-11T10:29:00Z">
         <w:r>
           <w:t xml:space="preserve">diverse </w:t>
         </w:r>
@@ -2271,7 +2297,7 @@
       <w:r>
         <w:t xml:space="preserve">Groucho’s roles in </w:t>
       </w:r>
-      <w:ins w:id="102" w:author="Albert Courey" w:date="2015-11-11T10:29:00Z">
+      <w:ins w:id="110" w:author="Albert Courey" w:date="2015-11-11T10:29:00Z">
         <w:r>
           <w:t xml:space="preserve">responses to </w:t>
         </w:r>
@@ -2279,12 +2305,12 @@
       <w:r>
         <w:t>signaling pathway</w:t>
       </w:r>
-      <w:ins w:id="103" w:author="Albert Courey" w:date="2015-11-11T10:30:00Z">
+      <w:ins w:id="111" w:author="Albert Courey" w:date="2015-11-11T10:30:00Z">
         <w:r>
           <w:t xml:space="preserve">s </w:t>
         </w:r>
       </w:ins>
-      <w:del w:id="104" w:author="Albert Courey" w:date="2015-11-11T10:30:00Z">
+      <w:del w:id="112" w:author="Albert Courey" w:date="2015-11-11T10:30:00Z">
         <w:r>
           <w:delText xml:space="preserve"> response </w:delText>
         </w:r>
@@ -2292,12 +2318,12 @@
       <w:r>
         <w:t xml:space="preserve">are well documented. The factor </w:t>
       </w:r>
-      <w:del w:id="105" w:author="Michael Chambers" w:date="2015-11-12T18:49:00Z">
+      <w:del w:id="113" w:author="Michael Chambers" w:date="2015-11-12T18:49:00Z">
         <w:r>
           <w:delText>plays a role</w:delText>
         </w:r>
       </w:del>
-      <w:ins w:id="106" w:author="Michael Chambers" w:date="2015-11-12T18:49:00Z">
+      <w:ins w:id="114" w:author="Michael Chambers" w:date="2015-11-12T18:49:00Z">
         <w:r>
           <w:t>participates</w:t>
         </w:r>
@@ -2322,12 +2348,12 @@
         <w:t xml:space="preserve"> (</w:t>
       </w:r>
       <w:proofErr w:type="spellStart"/>
-      <w:ins w:id="107" w:author="Albert Courey" w:date="2015-11-11T10:30:00Z">
+      <w:ins w:id="115" w:author="Albert Courey" w:date="2015-11-11T10:30:00Z">
         <w:r>
           <w:t>D</w:t>
         </w:r>
       </w:ins>
-      <w:del w:id="108" w:author="Albert Courey" w:date="2015-11-11T10:30:00Z">
+      <w:del w:id="116" w:author="Albert Courey" w:date="2015-11-11T10:30:00Z">
         <w:r>
           <w:delText>d</w:delText>
         </w:r>
@@ -2336,7 +2362,7 @@
         <w:t>pp</w:t>
       </w:r>
       <w:proofErr w:type="spellEnd"/>
-      <w:ins w:id="109" w:author="Michael Chambers" w:date="2015-11-12T18:49:00Z">
+      <w:ins w:id="117" w:author="Michael Chambers" w:date="2015-11-12T18:49:00Z">
         <w:r>
           <w:t>/BMP</w:t>
         </w:r>
@@ -2352,7 +2378,7 @@
       <w:r>
         <w:t xml:space="preserve"> signaling</w:t>
       </w:r>
-      <w:ins w:id="110" w:author="Michael Chambers" w:date="2015-11-12T18:49:00Z">
+      <w:ins w:id="118" w:author="Michael Chambers" w:date="2015-11-12T18:49:00Z">
         <w:r>
           <w:t>, among others</w:t>
         </w:r>
@@ -2374,19 +2400,19 @@
       <w:r>
         <w:t xml:space="preserve"> at </w:t>
       </w:r>
-      <w:ins w:id="111" w:author="Albert Courey" w:date="2015-11-11T10:30:00Z">
-        <w:del w:id="112" w:author="Michael Chambers" w:date="2015-11-12T18:49:00Z">
+      <w:ins w:id="119" w:author="Albert Courey" w:date="2015-11-11T10:30:00Z">
+        <w:del w:id="120" w:author="Michael Chambers" w:date="2015-11-12T18:49:00Z">
           <w:r>
             <w:delText>multliple</w:delText>
           </w:r>
         </w:del>
       </w:ins>
-      <w:ins w:id="113" w:author="Michael Chambers" w:date="2015-11-12T18:49:00Z">
+      <w:ins w:id="121" w:author="Michael Chambers" w:date="2015-11-12T18:49:00Z">
         <w:r>
           <w:t>multiple</w:t>
         </w:r>
       </w:ins>
-      <w:ins w:id="114" w:author="Albert Courey" w:date="2015-11-11T10:30:00Z">
+      <w:ins w:id="122" w:author="Albert Courey" w:date="2015-11-11T10:30:00Z">
         <w:r>
           <w:t xml:space="preserve"> receptor tyrosine kinases (RTKs) such as </w:t>
         </w:r>
@@ -2394,7 +2420,7 @@
       <w:r>
         <w:t xml:space="preserve">EGFR, FGFR, and Torso </w:t>
       </w:r>
-      <w:del w:id="115" w:author="Albert Courey" w:date="2015-11-11T10:31:00Z">
+      <w:del w:id="123" w:author="Albert Courey" w:date="2015-11-11T10:31:00Z">
         <w:r>
           <w:delText>receptors</w:delText>
         </w:r>
@@ -2413,7 +2439,7 @@
       <w:r>
         <w:t>, 2005 #3064</w:t>
       </w:r>
-      <w:ins w:id="116" w:author="Michael Chambers" w:date="2015-11-12T18:49:00Z">
+      <w:ins w:id="124" w:author="Michael Chambers" w:date="2015-11-12T18:49:00Z">
         <w:r>
           <w:t>;Cinnamon, 2008 #242</w:t>
         </w:r>
@@ -2424,12 +2450,12 @@
       <w:r>
         <w:t xml:space="preserve">. </w:t>
       </w:r>
-      <w:del w:id="117" w:author="Albert Courey" w:date="2015-11-11T10:31:00Z">
+      <w:del w:id="125" w:author="Albert Courey" w:date="2015-11-11T10:31:00Z">
         <w:r>
           <w:delText xml:space="preserve">This </w:delText>
         </w:r>
       </w:del>
-      <w:ins w:id="118" w:author="Albert Courey" w:date="2015-11-11T10:31:00Z">
+      <w:ins w:id="126" w:author="Albert Courey" w:date="2015-11-11T10:31:00Z">
         <w:r>
           <w:t xml:space="preserve">The resulting </w:t>
         </w:r>
@@ -2446,12 +2472,12 @@
       <w:r>
         <w:t xml:space="preserve"> </w:t>
       </w:r>
-      <w:del w:id="119" w:author="Albert Courey" w:date="2015-11-11T10:31:00Z">
+      <w:del w:id="127" w:author="Albert Courey" w:date="2015-11-11T10:31:00Z">
         <w:r>
           <w:delText xml:space="preserve">a </w:delText>
         </w:r>
       </w:del>
-      <w:ins w:id="120" w:author="Albert Courey" w:date="2015-11-11T10:31:00Z">
+      <w:ins w:id="128" w:author="Albert Courey" w:date="2015-11-11T10:31:00Z">
         <w:r>
           <w:t xml:space="preserve">in </w:t>
         </w:r>
@@ -2465,7 +2491,7 @@
       <w:r>
         <w:t xml:space="preserve"> </w:t>
       </w:r>
-      <w:ins w:id="121" w:author="Michael Chambers" w:date="2015-11-12T18:50:00Z">
+      <w:ins w:id="129" w:author="Michael Chambers" w:date="2015-11-12T18:50:00Z">
         <w:r>
           <w:t xml:space="preserve">the attenuation of </w:t>
         </w:r>
@@ -2473,7 +2499,7 @@
       <w:r>
         <w:t xml:space="preserve">Groucho </w:t>
       </w:r>
-      <w:del w:id="122" w:author="Michael Chambers" w:date="2015-11-12T18:50:00Z">
+      <w:del w:id="130" w:author="Michael Chambers" w:date="2015-11-12T18:50:00Z">
         <w:r>
           <w:delText>attenuation persist</w:delText>
         </w:r>
@@ -2481,7 +2507,7 @@
           <w:delText>s</w:delText>
         </w:r>
       </w:del>
-      <w:ins w:id="123" w:author="Michael Chambers" w:date="2015-11-12T18:50:00Z">
+      <w:ins w:id="131" w:author="Michael Chambers" w:date="2015-11-12T18:50:00Z">
         <w:r>
           <w:t>activity persists</w:t>
         </w:r>
@@ -2516,12 +2542,12 @@
         <w:spacing w:line="480" w:lineRule="auto"/>
         <w:ind w:firstLine="720"/>
       </w:pPr>
-      <w:del w:id="124" w:author="Albert Courey" w:date="2015-11-11T10:31:00Z">
+      <w:del w:id="132" w:author="Albert Courey" w:date="2015-11-11T10:31:00Z">
         <w:r>
           <w:delText xml:space="preserve">Under </w:delText>
         </w:r>
       </w:del>
-      <w:ins w:id="125" w:author="Albert Courey" w:date="2015-11-11T10:31:00Z">
+      <w:ins w:id="133" w:author="Albert Courey" w:date="2015-11-11T10:31:00Z">
         <w:r>
           <w:t xml:space="preserve">In </w:t>
         </w:r>
@@ -2552,17 +2578,17 @@
       <w:r>
         <w:t xml:space="preserve"> complex genes through interactions with Hairy, which is itself associated with Su(H)</w:t>
       </w:r>
-      <w:ins w:id="126" w:author="Albert Courey" w:date="2015-11-11T10:31:00Z">
+      <w:ins w:id="134" w:author="Albert Courey" w:date="2015-11-11T10:31:00Z">
         <w:r>
           <w:t xml:space="preserve">, a sequence-specific transcription factor that targets </w:t>
         </w:r>
       </w:ins>
-      <w:ins w:id="127" w:author="Albert Courey" w:date="2015-11-11T10:32:00Z">
+      <w:ins w:id="135" w:author="Albert Courey" w:date="2015-11-11T10:32:00Z">
         <w:r>
           <w:t xml:space="preserve">Notch-responsive genes </w:t>
         </w:r>
       </w:ins>
-      <w:del w:id="128" w:author="Albert Courey" w:date="2015-11-11T10:31:00Z">
+      <w:del w:id="136" w:author="Albert Courey" w:date="2015-11-11T10:31:00Z">
         <w:r>
           <w:delText xml:space="preserve"> </w:delText>
         </w:r>
@@ -2581,12 +2607,12 @@
       <w:r>
         <w:t xml:space="preserve">. </w:t>
       </w:r>
-      <w:ins w:id="129" w:author="Michael Chambers" w:date="2015-11-12T18:51:00Z">
+      <w:ins w:id="137" w:author="Michael Chambers" w:date="2015-11-12T18:51:00Z">
         <w:r>
           <w:t>Recruitment of a Notch ligand to Notch transmembrane receptors activates the pathway, leading to proteolytic cleavage of the receptor and subsequent release of the Notch Intracellular Domain (Notch ICD). The Notch ICD rapidly enters the nucleus, where it</w:t>
         </w:r>
       </w:ins>
-      <w:del w:id="130" w:author="Michael Chambers" w:date="2015-11-12T18:51:00Z">
+      <w:del w:id="138" w:author="Michael Chambers" w:date="2015-11-12T18:51:00Z">
         <w:r>
           <w:delText>Upon activation of Notch signaling, Notch</w:delText>
         </w:r>
@@ -2597,7 +2623,7 @@
       <w:r>
         <w:rPr>
           <w:i/>
-          <w:rPrChange w:id="131" w:author="Michael Chambers" w:date="2015-11-12T18:51:00Z">
+          <w:rPrChange w:id="139" w:author="Michael Chambers" w:date="2015-11-12T18:51:00Z">
             <w:rPr/>
           </w:rPrChange>
         </w:rPr>
@@ -2607,7 +2633,7 @@
       <w:r>
         <w:rPr>
           <w:i/>
-          <w:rPrChange w:id="132" w:author="Michael Chambers" w:date="2015-11-12T18:51:00Z">
+          <w:rPrChange w:id="140" w:author="Michael Chambers" w:date="2015-11-12T18:51:00Z">
             <w:rPr/>
           </w:rPrChange>
         </w:rPr>
@@ -2617,7 +2643,7 @@
       <w:r>
         <w:rPr>
           <w:i/>
-          <w:rPrChange w:id="133" w:author="Michael Chambers" w:date="2015-11-12T18:51:00Z">
+          <w:rPrChange w:id="141" w:author="Michael Chambers" w:date="2015-11-12T18:51:00Z">
             <w:rPr/>
           </w:rPrChange>
         </w:rPr>
@@ -2640,7 +2666,7 @@
       <w:r>
         <w:t>)</w:t>
       </w:r>
-      <w:ins w:id="134" w:author="Michael Chambers" w:date="2015-11-12T18:52:00Z">
+      <w:ins w:id="142" w:author="Michael Chambers" w:date="2015-11-12T18:52:00Z">
         <w:r>
           <w:t xml:space="preserve"> family proteins</w:t>
         </w:r>
@@ -2684,7 +2710,7 @@
       <w:r>
         <w:t xml:space="preserve">. </w:t>
       </w:r>
-      <w:ins w:id="135" w:author="Michael Chambers" w:date="2015-11-12T18:52:00Z">
+      <w:ins w:id="143" w:author="Michael Chambers" w:date="2015-11-12T18:52:00Z">
         <w:r>
           <w:t xml:space="preserve">This repressive activity is alleviated by MAPK signaling, which results in the phosphorylation of Gro, negatively affecting its ability to repress these </w:t>
         </w:r>
@@ -2998,7 +3024,7 @@
         <w:spacing w:line="480" w:lineRule="auto"/>
         <w:ind w:firstLine="720"/>
         <w:rPr>
-          <w:ins w:id="136" w:author="Michael Chambers" w:date="2015-11-13T18:08:00Z"/>
+          <w:ins w:id="144" w:author="Michael Chambers" w:date="2015-11-13T18:08:00Z"/>
         </w:rPr>
       </w:pPr>
       <w:r>
@@ -3045,7 +3071,7 @@
       <w:r>
         <w:t>, 1998 #3071}</w:t>
       </w:r>
-      <w:del w:id="137" w:author="Michael Chambers" w:date="2015-11-16T01:34:00Z">
+      <w:del w:id="145" w:author="Michael Chambers" w:date="2015-11-16T01:34:00Z">
         <w:r>
           <w:delText xml:space="preserve"> </w:delText>
         </w:r>
@@ -3121,17 +3147,17 @@
       <w:r>
         <w:t xml:space="preserve"> target genes in unstimulated cells </w:t>
       </w:r>
-      <w:commentRangeStart w:id="138"/>
+      <w:commentRangeStart w:id="146"/>
       <w:r>
         <w:t>{Daniels, 2005 #3087}</w:t>
       </w:r>
-      <w:commentRangeEnd w:id="138"/>
+      <w:commentRangeEnd w:id="146"/>
       <w:r>
         <w:rPr>
           <w:rStyle w:val="CommentReference"/>
           <w:rFonts w:ascii="Times New Roman" w:hAnsi="Times New Roman" w:cs="Times New Roman"/>
         </w:rPr>
-        <w:commentReference w:id="138"/>
+        <w:commentReference w:id="146"/>
       </w:r>
       <w:r>
         <w:t>.</w:t>
@@ -3143,15 +3169,15 @@
         <w:spacing w:line="480" w:lineRule="auto"/>
         <w:ind w:firstLine="720"/>
         <w:rPr>
-          <w:del w:id="139" w:author="Michael Chambers" w:date="2015-11-13T18:17:00Z"/>
+          <w:del w:id="147" w:author="Michael Chambers" w:date="2015-11-13T18:17:00Z"/>
         </w:rPr>
       </w:pPr>
-      <w:ins w:id="140" w:author="Michael Chambers" w:date="2015-11-13T18:17:00Z">
+      <w:ins w:id="148" w:author="Michael Chambers" w:date="2015-11-13T18:17:00Z">
         <w:r>
           <w:tab/>
         </w:r>
       </w:ins>
-      <w:ins w:id="141" w:author="Michael Chambers" w:date="2015-11-13T20:52:00Z">
+      <w:ins w:id="149" w:author="Michael Chambers" w:date="2015-11-13T20:52:00Z">
         <w:r>
           <w:t xml:space="preserve">While there are hundreds of cell types in the adult fly, </w:t>
         </w:r>
@@ -3159,7 +3185,7 @@
           <w:t>far fewer developmental signaling pathways have been documented</w:t>
         </w:r>
       </w:ins>
-      <w:ins w:id="142" w:author="Michael Chambers" w:date="2015-11-13T20:53:00Z">
+      <w:ins w:id="150" w:author="Michael Chambers" w:date="2015-11-13T20:53:00Z">
         <w:r>
           <w:t xml:space="preserve"> </w:t>
         </w:r>
@@ -3175,52 +3201,52 @@
           <w:t>, 2012 #3175}</w:t>
         </w:r>
       </w:ins>
-      <w:ins w:id="143" w:author="Michael Chambers" w:date="2015-11-13T20:52:00Z">
+      <w:ins w:id="151" w:author="Michael Chambers" w:date="2015-11-13T20:52:00Z">
         <w:r>
           <w:t>.</w:t>
         </w:r>
       </w:ins>
-      <w:ins w:id="144" w:author="Michael Chambers" w:date="2015-11-13T20:53:00Z">
+      <w:ins w:id="152" w:author="Michael Chambers" w:date="2015-11-13T20:53:00Z">
         <w:r>
           <w:t xml:space="preserve"> To generate this cellular </w:t>
         </w:r>
       </w:ins>
-      <w:ins w:id="145" w:author="Michael Chambers" w:date="2015-11-13T21:17:00Z">
+      <w:ins w:id="153" w:author="Michael Chambers" w:date="2015-11-13T21:17:00Z">
         <w:r>
           <w:t>complexity</w:t>
         </w:r>
       </w:ins>
-      <w:ins w:id="146" w:author="Michael Chambers" w:date="2015-11-13T20:53:00Z">
+      <w:ins w:id="154" w:author="Michael Chambers" w:date="2015-11-13T20:53:00Z">
         <w:r>
           <w:t xml:space="preserve">, </w:t>
         </w:r>
       </w:ins>
-      <w:ins w:id="147" w:author="Michael Chambers" w:date="2015-11-13T20:54:00Z">
+      <w:ins w:id="155" w:author="Michael Chambers" w:date="2015-11-13T20:54:00Z">
         <w:r>
           <w:t>information</w:t>
         </w:r>
       </w:ins>
-      <w:ins w:id="148" w:author="Michael Chambers" w:date="2015-11-13T21:06:00Z">
+      <w:ins w:id="156" w:author="Michael Chambers" w:date="2015-11-13T21:06:00Z">
         <w:r>
           <w:t>al</w:t>
         </w:r>
       </w:ins>
-      <w:ins w:id="149" w:author="Michael Chambers" w:date="2015-11-13T20:54:00Z">
+      <w:ins w:id="157" w:author="Michael Chambers" w:date="2015-11-13T20:54:00Z">
         <w:r>
           <w:t xml:space="preserve"> content from </w:t>
         </w:r>
       </w:ins>
-      <w:ins w:id="150" w:author="Michael Chambers" w:date="2015-11-13T20:58:00Z">
+      <w:ins w:id="158" w:author="Michael Chambers" w:date="2015-11-13T20:58:00Z">
         <w:r>
           <w:t xml:space="preserve">multiple </w:t>
         </w:r>
       </w:ins>
-      <w:ins w:id="151" w:author="Michael Chambers" w:date="2015-11-13T20:54:00Z">
+      <w:ins w:id="159" w:author="Michael Chambers" w:date="2015-11-13T20:54:00Z">
         <w:r>
           <w:t>extracellular signals must be</w:t>
         </w:r>
       </w:ins>
-      <w:ins w:id="152" w:author="Michael Chambers" w:date="2015-11-13T20:58:00Z">
+      <w:ins w:id="160" w:author="Michael Chambers" w:date="2015-11-13T20:58:00Z">
         <w:r>
           <w:t xml:space="preserve"> </w:t>
         </w:r>
@@ -3229,17 +3255,17 @@
           <w:t xml:space="preserve">interpreted </w:t>
         </w:r>
       </w:ins>
-      <w:ins w:id="153" w:author="Michael Chambers" w:date="2015-11-13T21:06:00Z">
+      <w:ins w:id="161" w:author="Michael Chambers" w:date="2015-11-13T21:06:00Z">
         <w:r>
           <w:t>within</w:t>
         </w:r>
       </w:ins>
-      <w:ins w:id="154" w:author="Michael Chambers" w:date="2015-11-13T20:58:00Z">
+      <w:ins w:id="162" w:author="Michael Chambers" w:date="2015-11-13T20:58:00Z">
         <w:r>
           <w:t xml:space="preserve"> </w:t>
         </w:r>
       </w:ins>
-      <w:ins w:id="155" w:author="Michael Chambers" w:date="2015-11-13T21:09:00Z">
+      <w:ins w:id="163" w:author="Michael Chambers" w:date="2015-11-13T21:09:00Z">
         <w:r>
           <w:t>each</w:t>
         </w:r>
@@ -3247,27 +3273,27 @@
           <w:t xml:space="preserve"> cell’s </w:t>
         </w:r>
       </w:ins>
-      <w:ins w:id="156" w:author="Michael Chambers" w:date="2015-11-13T21:12:00Z">
+      <w:ins w:id="164" w:author="Michael Chambers" w:date="2015-11-13T21:12:00Z">
         <w:r>
           <w:t xml:space="preserve">specific </w:t>
         </w:r>
       </w:ins>
-      <w:ins w:id="157" w:author="Michael Chambers" w:date="2015-11-13T20:59:00Z">
+      <w:ins w:id="165" w:author="Michael Chambers" w:date="2015-11-13T20:59:00Z">
         <w:r>
           <w:t xml:space="preserve">spatial and temporal </w:t>
         </w:r>
       </w:ins>
-      <w:ins w:id="158" w:author="Michael Chambers" w:date="2015-11-13T20:58:00Z">
+      <w:ins w:id="166" w:author="Michael Chambers" w:date="2015-11-13T20:58:00Z">
         <w:r>
           <w:t>context</w:t>
         </w:r>
       </w:ins>
-      <w:ins w:id="159" w:author="Michael Chambers" w:date="2015-11-13T21:12:00Z">
+      <w:ins w:id="167" w:author="Michael Chambers" w:date="2015-11-13T21:12:00Z">
         <w:r>
           <w:t xml:space="preserve"> {Hsueh, 2009 #3177}</w:t>
         </w:r>
       </w:ins>
-      <w:ins w:id="160" w:author="Michael Chambers" w:date="2015-11-13T20:54:00Z">
+      <w:ins w:id="168" w:author="Michael Chambers" w:date="2015-11-13T20:54:00Z">
         <w:r>
           <w:t xml:space="preserve">. </w:t>
         </w:r>
@@ -3275,92 +3301,92 @@
           <w:t xml:space="preserve"> </w:t>
         </w:r>
       </w:ins>
-      <w:ins w:id="161" w:author="Michael Chambers" w:date="2015-11-13T21:13:00Z">
+      <w:ins w:id="169" w:author="Michael Chambers" w:date="2015-11-13T21:13:00Z">
         <w:r>
           <w:t xml:space="preserve">Even with </w:t>
         </w:r>
       </w:ins>
-      <w:ins w:id="162" w:author="Michael Chambers" w:date="2015-11-13T21:25:00Z">
+      <w:ins w:id="170" w:author="Michael Chambers" w:date="2015-11-13T21:25:00Z">
         <w:r>
           <w:t>this</w:t>
         </w:r>
       </w:ins>
-      <w:ins w:id="163" w:author="Michael Chambers" w:date="2015-11-13T21:18:00Z">
+      <w:ins w:id="171" w:author="Michael Chambers" w:date="2015-11-13T21:18:00Z">
         <w:r>
           <w:t xml:space="preserve"> ability to </w:t>
         </w:r>
       </w:ins>
-      <w:ins w:id="164" w:author="Michael Chambers" w:date="2015-11-13T21:22:00Z">
+      <w:ins w:id="172" w:author="Michael Chambers" w:date="2015-11-13T21:22:00Z">
         <w:r>
           <w:t xml:space="preserve">simultaneously </w:t>
         </w:r>
       </w:ins>
-      <w:ins w:id="165" w:author="Michael Chambers" w:date="2015-11-13T21:18:00Z">
+      <w:ins w:id="173" w:author="Michael Chambers" w:date="2015-11-13T21:18:00Z">
         <w:r>
           <w:t>respond to multiple signals</w:t>
         </w:r>
       </w:ins>
-      <w:ins w:id="166" w:author="Michael Chambers" w:date="2015-11-13T21:13:00Z">
+      <w:ins w:id="174" w:author="Michael Chambers" w:date="2015-11-13T21:13:00Z">
         <w:r>
           <w:t xml:space="preserve">, the </w:t>
         </w:r>
       </w:ins>
-      <w:ins w:id="167" w:author="Michael Chambers" w:date="2015-11-13T21:15:00Z">
+      <w:ins w:id="175" w:author="Michael Chambers" w:date="2015-11-13T21:15:00Z">
         <w:r>
           <w:t xml:space="preserve">high </w:t>
         </w:r>
       </w:ins>
-      <w:ins w:id="168" w:author="Michael Chambers" w:date="2015-11-13T21:13:00Z">
+      <w:ins w:id="176" w:author="Michael Chambers" w:date="2015-11-13T21:13:00Z">
         <w:r>
           <w:t xml:space="preserve">number of </w:t>
         </w:r>
       </w:ins>
-      <w:ins w:id="169" w:author="Michael Chambers" w:date="2015-11-13T21:15:00Z">
+      <w:ins w:id="177" w:author="Michael Chambers" w:date="2015-11-13T21:15:00Z">
         <w:r>
           <w:t xml:space="preserve">discrete </w:t>
         </w:r>
       </w:ins>
-      <w:ins w:id="170" w:author="Michael Chambers" w:date="2015-11-13T21:13:00Z">
+      <w:ins w:id="178" w:author="Michael Chambers" w:date="2015-11-13T21:13:00Z">
         <w:r>
           <w:t xml:space="preserve">transcriptional </w:t>
         </w:r>
       </w:ins>
-      <w:ins w:id="171" w:author="Michael Chambers" w:date="2015-11-13T21:22:00Z">
+      <w:ins w:id="179" w:author="Michael Chambers" w:date="2015-11-13T21:22:00Z">
         <w:r>
           <w:t>states</w:t>
         </w:r>
       </w:ins>
-      <w:ins w:id="172" w:author="Michael Chambers" w:date="2015-11-13T21:13:00Z">
+      <w:ins w:id="180" w:author="Michael Chambers" w:date="2015-11-13T21:13:00Z">
         <w:r>
           <w:t xml:space="preserve"> required </w:t>
         </w:r>
       </w:ins>
-      <w:ins w:id="173" w:author="Michael Chambers" w:date="2015-11-13T21:15:00Z">
+      <w:ins w:id="181" w:author="Michael Chambers" w:date="2015-11-13T21:15:00Z">
         <w:r>
           <w:t xml:space="preserve">during development </w:t>
         </w:r>
       </w:ins>
-      <w:ins w:id="174" w:author="Michael Chambers" w:date="2015-11-13T21:13:00Z">
+      <w:ins w:id="182" w:author="Michael Chambers" w:date="2015-11-13T21:13:00Z">
         <w:r>
           <w:t xml:space="preserve">necessitates that </w:t>
         </w:r>
       </w:ins>
-      <w:ins w:id="175" w:author="Michael Chambers" w:date="2015-11-13T21:19:00Z">
+      <w:ins w:id="183" w:author="Michael Chambers" w:date="2015-11-13T21:19:00Z">
         <w:r>
           <w:t>these</w:t>
         </w:r>
       </w:ins>
-      <w:ins w:id="176" w:author="Michael Chambers" w:date="2015-11-13T21:13:00Z">
+      <w:ins w:id="184" w:author="Michael Chambers" w:date="2015-11-13T21:13:00Z">
         <w:r>
           <w:t xml:space="preserve"> signals are integrated non-additively</w:t>
         </w:r>
       </w:ins>
-      <w:ins w:id="177" w:author="Michael Chambers" w:date="2015-11-13T21:15:00Z">
+      <w:ins w:id="185" w:author="Michael Chambers" w:date="2015-11-13T21:15:00Z">
         <w:r>
           <w:t xml:space="preserve"> </w:t>
         </w:r>
       </w:ins>
-      <w:ins w:id="178" w:author="Michael Chambers" w:date="2015-11-13T21:16:00Z">
+      <w:ins w:id="186" w:author="Michael Chambers" w:date="2015-11-13T21:16:00Z">
         <w:r>
           <w:t>{</w:t>
         </w:r>
@@ -3373,52 +3399,52 @@
           <w:t>, 2014 #3176}</w:t>
         </w:r>
       </w:ins>
-      <w:ins w:id="179" w:author="Michael Chambers" w:date="2015-11-13T20:55:00Z">
+      <w:ins w:id="187" w:author="Michael Chambers" w:date="2015-11-13T20:55:00Z">
         <w:r>
           <w:t xml:space="preserve">. </w:t>
         </w:r>
       </w:ins>
-      <w:ins w:id="180" w:author="Michael Chambers" w:date="2015-11-13T21:04:00Z">
+      <w:ins w:id="188" w:author="Michael Chambers" w:date="2015-11-13T21:04:00Z">
         <w:r>
           <w:t>Factors that participate in multiple signaling pathways</w:t>
         </w:r>
       </w:ins>
-      <w:ins w:id="181" w:author="Michael Chambers" w:date="2015-11-13T21:09:00Z">
+      <w:ins w:id="189" w:author="Michael Chambers" w:date="2015-11-13T21:09:00Z">
         <w:r>
           <w:t>, such as Groucho,</w:t>
         </w:r>
       </w:ins>
-      <w:ins w:id="182" w:author="Michael Chambers" w:date="2015-11-13T21:04:00Z">
+      <w:ins w:id="190" w:author="Michael Chambers" w:date="2015-11-13T21:04:00Z">
         <w:r>
           <w:t xml:space="preserve"> </w:t>
         </w:r>
       </w:ins>
-      <w:ins w:id="183" w:author="Michael Chambers" w:date="2015-11-13T21:26:00Z">
+      <w:ins w:id="191" w:author="Michael Chambers" w:date="2015-11-13T21:26:00Z">
         <w:r>
           <w:t xml:space="preserve">are a necessary component of a non-additive response. Groucho </w:t>
         </w:r>
       </w:ins>
-      <w:ins w:id="184" w:author="Michael Chambers" w:date="2015-11-13T21:27:00Z">
+      <w:ins w:id="192" w:author="Michael Chambers" w:date="2015-11-13T21:27:00Z">
         <w:r>
           <w:t xml:space="preserve">therefore </w:t>
         </w:r>
       </w:ins>
-      <w:ins w:id="185" w:author="Michael Chambers" w:date="2015-11-13T21:04:00Z">
+      <w:ins w:id="193" w:author="Michael Chambers" w:date="2015-11-13T21:04:00Z">
         <w:r>
           <w:t>present</w:t>
         </w:r>
       </w:ins>
-      <w:ins w:id="186" w:author="Michael Chambers" w:date="2015-11-13T21:26:00Z">
+      <w:ins w:id="194" w:author="Michael Chambers" w:date="2015-11-13T21:26:00Z">
         <w:r>
           <w:t>s</w:t>
         </w:r>
       </w:ins>
-      <w:ins w:id="187" w:author="Michael Chambers" w:date="2015-11-13T21:04:00Z">
+      <w:ins w:id="195" w:author="Michael Chambers" w:date="2015-11-13T21:04:00Z">
         <w:r>
           <w:t xml:space="preserve"> a convenient node through which a cell can </w:t>
         </w:r>
       </w:ins>
-      <w:ins w:id="188" w:author="Michael Chambers" w:date="2015-11-13T21:21:00Z">
+      <w:ins w:id="196" w:author="Michael Chambers" w:date="2015-11-13T21:21:00Z">
         <w:r>
           <w:t>process limited combinations of inputs to produce a larger number of outcomes.</w:t>
         </w:r>
@@ -3429,9 +3455,9 @@
         <w:pStyle w:val="BodyText"/>
         <w:spacing w:line="480" w:lineRule="auto"/>
         <w:rPr>
-          <w:ins w:id="189" w:author="Michael Chambers" w:date="2015-11-12T18:52:00Z"/>
-        </w:rPr>
-        <w:pPrChange w:id="190" w:author="Michael Chambers" w:date="2015-11-12T18:52:00Z">
+          <w:ins w:id="197" w:author="Michael Chambers" w:date="2015-11-12T18:52:00Z"/>
+        </w:rPr>
+        <w:pPrChange w:id="198" w:author="Michael Chambers" w:date="2015-11-12T18:52:00Z">
           <w:pPr>
             <w:pStyle w:val="BodyText"/>
             <w:spacing w:line="480" w:lineRule="auto"/>
@@ -3444,7 +3470,7 @@
       <w:pPr>
         <w:pStyle w:val="BodyText"/>
         <w:spacing w:line="480" w:lineRule="auto"/>
-        <w:pPrChange w:id="191" w:author="Michael Chambers" w:date="2015-11-12T18:52:00Z">
+        <w:pPrChange w:id="199" w:author="Michael Chambers" w:date="2015-11-12T18:52:00Z">
           <w:pPr>
             <w:pStyle w:val="BodyText"/>
             <w:spacing w:line="480" w:lineRule="auto"/>
@@ -3452,8 +3478,6 @@
           </w:pPr>
         </w:pPrChange>
       </w:pPr>
-      <w:bookmarkStart w:id="192" w:name="_GoBack"/>
-      <w:bookmarkEnd w:id="192"/>
     </w:p>
     <w:p>
       <w:pPr>
@@ -3475,7 +3499,7 @@
         </w:rPr>
         <w:t xml:space="preserve">is an essential component of </w:t>
       </w:r>
-      <w:ins w:id="193" w:author="Albert Courey" w:date="2015-11-11T11:41:00Z">
+      <w:ins w:id="200" w:author="Albert Courey" w:date="2015-11-11T11:41:00Z">
         <w:r>
           <w:rPr>
             <w:i/>
@@ -3489,20 +3513,20 @@
         </w:rPr>
         <w:t xml:space="preserve">embryonic </w:t>
       </w:r>
-      <w:commentRangeStart w:id="194"/>
+      <w:commentRangeStart w:id="201"/>
       <w:r>
         <w:rPr>
           <w:i/>
         </w:rPr>
         <w:t>axial</w:t>
       </w:r>
-      <w:commentRangeEnd w:id="194"/>
+      <w:commentRangeEnd w:id="201"/>
       <w:r>
         <w:rPr>
           <w:rStyle w:val="CommentReference"/>
           <w:rFonts w:ascii="Times New Roman" w:hAnsi="Times New Roman" w:cs="Times New Roman"/>
         </w:rPr>
-        <w:commentReference w:id="194"/>
+        <w:commentReference w:id="201"/>
       </w:r>
       <w:r>
         <w:rPr>
@@ -3510,7 +3534,7 @@
         </w:rPr>
         <w:t xml:space="preserve"> </w:t>
       </w:r>
-      <w:del w:id="195" w:author="Albert Courey" w:date="2015-11-11T10:35:00Z">
+      <w:del w:id="202" w:author="Albert Courey" w:date="2015-11-11T10:35:00Z">
         <w:r>
           <w:rPr>
             <w:i/>
@@ -3524,7 +3548,7 @@
         </w:rPr>
         <w:t>patterning</w:t>
       </w:r>
-      <w:ins w:id="196" w:author="Albert Courey" w:date="2015-11-11T11:41:00Z">
+      <w:ins w:id="203" w:author="Albert Courey" w:date="2015-11-11T11:41:00Z">
         <w:r>
           <w:rPr>
             <w:i/>
@@ -3532,7 +3556,7 @@
           <w:t xml:space="preserve"> </w:t>
         </w:r>
       </w:ins>
-      <w:ins w:id="197" w:author="Albert Courey" w:date="2015-11-11T11:42:00Z">
+      <w:ins w:id="204" w:author="Albert Courey" w:date="2015-11-11T11:42:00Z">
         <w:r>
           <w:rPr>
             <w:i/>
@@ -3547,7 +3571,7 @@
         <w:spacing w:line="480" w:lineRule="auto"/>
         <w:ind w:firstLine="720"/>
         <w:rPr>
-          <w:ins w:id="198" w:author="Albert Courey" w:date="2015-11-11T11:13:00Z"/>
+          <w:ins w:id="205" w:author="Albert Courey" w:date="2015-11-11T11:13:00Z"/>
         </w:rPr>
       </w:pPr>
       <w:r>
@@ -3562,12 +3586,12 @@
       <w:r>
         <w:t xml:space="preserve">the spatially and temporally </w:t>
       </w:r>
-      <w:del w:id="199" w:author="Albert Courey" w:date="2015-11-11T10:49:00Z">
+      <w:del w:id="206" w:author="Albert Courey" w:date="2015-11-11T10:49:00Z">
         <w:r>
           <w:delText>precise mediation</w:delText>
         </w:r>
       </w:del>
-      <w:ins w:id="200" w:author="Albert Courey" w:date="2015-11-11T10:49:00Z">
+      <w:ins w:id="207" w:author="Albert Courey" w:date="2015-11-11T10:49:00Z">
         <w:r>
           <w:t>controlled regulation</w:t>
         </w:r>
@@ -3575,7 +3599,7 @@
       <w:r>
         <w:t xml:space="preserve"> of gene transcription </w:t>
       </w:r>
-      <w:del w:id="201" w:author="Albert Courey" w:date="2015-11-11T10:49:00Z">
+      <w:del w:id="208" w:author="Albert Courey" w:date="2015-11-11T10:49:00Z">
         <w:r>
           <w:delText xml:space="preserve">in response to these </w:delText>
         </w:r>
@@ -3598,12 +3622,12 @@
       <w:r>
         <w:t xml:space="preserve">arly embryonic patterning </w:t>
       </w:r>
-      <w:del w:id="202" w:author="Albert Courey" w:date="2015-11-11T10:50:00Z">
+      <w:del w:id="209" w:author="Albert Courey" w:date="2015-11-11T10:50:00Z">
         <w:r>
           <w:delText xml:space="preserve">effectors </w:delText>
         </w:r>
       </w:del>
-      <w:ins w:id="203" w:author="Albert Courey" w:date="2015-11-11T10:50:00Z">
+      <w:ins w:id="210" w:author="Albert Courey" w:date="2015-11-11T10:50:00Z">
         <w:r>
           <w:t xml:space="preserve">proteins </w:t>
         </w:r>
@@ -3611,7 +3635,7 @@
       <w:r>
         <w:t xml:space="preserve">can be divided into </w:t>
       </w:r>
-      <w:ins w:id="204" w:author="Albert Courey" w:date="2015-11-11T10:50:00Z">
+      <w:ins w:id="211" w:author="Albert Courey" w:date="2015-11-11T10:50:00Z">
         <w:r>
           <w:t xml:space="preserve">effectors of the </w:t>
         </w:r>
@@ -3622,12 +3646,12 @@
       <w:r>
         <w:t xml:space="preserve">complex and </w:t>
       </w:r>
-      <w:del w:id="205" w:author="Albert Courey" w:date="2015-11-11T10:50:00Z">
+      <w:del w:id="212" w:author="Albert Courey" w:date="2015-11-11T10:50:00Z">
         <w:r>
           <w:delText xml:space="preserve">heavily </w:delText>
         </w:r>
       </w:del>
-      <w:ins w:id="206" w:author="Albert Courey" w:date="2015-11-11T10:50:00Z">
+      <w:ins w:id="213" w:author="Albert Courey" w:date="2015-11-11T10:50:00Z">
         <w:r>
           <w:t xml:space="preserve">highly </w:t>
         </w:r>
@@ -3664,12 +3688,12 @@
       <w:r>
         <w:t xml:space="preserve"> germ layer development, is </w:t>
       </w:r>
-      <w:del w:id="207" w:author="Albert Courey" w:date="2015-11-11T10:51:00Z">
+      <w:del w:id="214" w:author="Albert Courey" w:date="2015-11-11T10:51:00Z">
         <w:r>
           <w:delText xml:space="preserve">specified </w:delText>
         </w:r>
       </w:del>
-      <w:ins w:id="208" w:author="Albert Courey" w:date="2015-11-11T10:51:00Z">
+      <w:ins w:id="215" w:author="Albert Courey" w:date="2015-11-11T10:51:00Z">
         <w:r>
           <w:t xml:space="preserve">carried out </w:t>
         </w:r>
@@ -3695,11 +3719,11 @@
       <w:r>
         <w:t xml:space="preserve">. </w:t>
       </w:r>
-      <w:ins w:id="209" w:author="Albert Courey" w:date="2015-11-11T11:12:00Z">
+      <w:ins w:id="216" w:author="Albert Courey" w:date="2015-11-11T11:12:00Z">
         <w:r>
           <w:t>Dorsal is a sequence-specific transcription factor, and t</w:t>
         </w:r>
-        <w:moveToRangeStart w:id="210" w:author="Albert Courey" w:date="2015-11-11T11:12:00Z" w:name="move308859648"/>
+        <w:moveToRangeStart w:id="217" w:author="Albert Courey" w:date="2015-11-11T11:12:00Z" w:name="move308859648"/>
         <w:r>
           <w:t xml:space="preserve">he strength, spacing, </w:t>
         </w:r>
@@ -3710,22 +3734,22 @@
           <w:t xml:space="preserve">grouping </w:t>
         </w:r>
       </w:ins>
-      <w:ins w:id="211" w:author="Albert Courey" w:date="2015-11-11T11:13:00Z">
+      <w:ins w:id="218" w:author="Albert Courey" w:date="2015-11-11T11:13:00Z">
         <w:r>
           <w:t>of Dorsal binding sites, along with the</w:t>
         </w:r>
       </w:ins>
-      <w:ins w:id="212" w:author="Albert Courey" w:date="2015-11-11T11:12:00Z">
+      <w:ins w:id="219" w:author="Albert Courey" w:date="2015-11-11T11:12:00Z">
         <w:r>
           <w:t xml:space="preserve"> distribution of adjacent binding sites</w:t>
         </w:r>
       </w:ins>
-      <w:ins w:id="213" w:author="Albert Courey" w:date="2015-11-11T11:13:00Z">
+      <w:ins w:id="220" w:author="Albert Courey" w:date="2015-11-11T11:13:00Z">
         <w:r>
           <w:t xml:space="preserve"> for other interacting factors</w:t>
         </w:r>
       </w:ins>
-      <w:ins w:id="214" w:author="Albert Courey" w:date="2015-11-11T11:12:00Z">
+      <w:ins w:id="221" w:author="Albert Courey" w:date="2015-11-11T11:12:00Z">
         <w:r>
           <w:t xml:space="preserve"> modulate Dorsal binding and cofactor recruitment in order to correctly interpret the Dorsal gradient </w:t>
         </w:r>
@@ -3741,12 +3765,12 @@
       <w:r>
         <w:t>, 2007 #3025}</w:t>
       </w:r>
-      <w:ins w:id="215" w:author="Albert Courey" w:date="2015-11-11T11:12:00Z">
+      <w:ins w:id="222" w:author="Albert Courey" w:date="2015-11-11T11:12:00Z">
         <w:r>
           <w:t xml:space="preserve">. </w:t>
         </w:r>
       </w:ins>
-      <w:moveToRangeEnd w:id="210"/>
+      <w:moveToRangeEnd w:id="217"/>
     </w:p>
     <w:p>
       <w:pPr>
@@ -3758,12 +3782,12 @@
         <w:lastRenderedPageBreak/>
         <w:t xml:space="preserve">On the ventral side of the embryo, high concentrations of nuclear Dorsal initiate transcriptional programs </w:t>
       </w:r>
-      <w:del w:id="216" w:author="Albert Courey" w:date="2015-11-11T10:51:00Z">
+      <w:del w:id="223" w:author="Albert Courey" w:date="2015-11-11T10:51:00Z">
         <w:r>
           <w:delText xml:space="preserve">designating </w:delText>
         </w:r>
       </w:del>
-      <w:ins w:id="217" w:author="Albert Courey" w:date="2015-11-11T10:51:00Z">
+      <w:ins w:id="224" w:author="Albert Courey" w:date="2015-11-11T10:51:00Z">
         <w:r>
           <w:t xml:space="preserve">that determine </w:t>
         </w:r>
@@ -3785,17 +3809,17 @@
       <w:r>
         <w:t xml:space="preserve"> regions, modest Dorsal concentrations </w:t>
       </w:r>
-      <w:del w:id="218" w:author="Albert Courey" w:date="2015-11-11T10:52:00Z">
+      <w:del w:id="225" w:author="Albert Courey" w:date="2015-11-11T10:52:00Z">
         <w:r>
           <w:delText xml:space="preserve">contribute </w:delText>
         </w:r>
       </w:del>
-      <w:ins w:id="219" w:author="Albert Courey" w:date="2015-11-11T10:52:00Z">
+      <w:ins w:id="226" w:author="Albert Courey" w:date="2015-11-11T10:52:00Z">
         <w:r>
           <w:t>help direct</w:t>
         </w:r>
       </w:ins>
-      <w:del w:id="220" w:author="Albert Courey" w:date="2015-11-11T10:52:00Z">
+      <w:del w:id="227" w:author="Albert Courey" w:date="2015-11-11T10:52:00Z">
         <w:r>
           <w:delText>to</w:delText>
         </w:r>
@@ -3828,12 +3852,12 @@
       <w:r>
         <w:t xml:space="preserve"> </w:t>
       </w:r>
-      <w:ins w:id="221" w:author="Albert Courey" w:date="2015-11-11T11:10:00Z">
+      <w:ins w:id="228" w:author="Albert Courey" w:date="2015-11-11T11:10:00Z">
         <w:r>
           <w:t xml:space="preserve">Dorsal also acts as a repressor </w:t>
         </w:r>
       </w:ins>
-      <w:ins w:id="222" w:author="Albert Courey" w:date="2015-11-11T11:14:00Z">
+      <w:ins w:id="229" w:author="Albert Courey" w:date="2015-11-11T11:14:00Z">
         <w:r>
           <w:t xml:space="preserve">of dorsal ectodermal genes and, by keeping them off in ventral and </w:t>
         </w:r>
@@ -3854,18 +3878,18 @@
           <w:t xml:space="preserve"> expression to the dorsal ectodermal primordium</w:t>
         </w:r>
       </w:ins>
-      <w:ins w:id="223" w:author="Albert Courey" w:date="2015-11-11T11:15:00Z">
+      <w:ins w:id="230" w:author="Albert Courey" w:date="2015-11-11T11:15:00Z">
         <w:r>
           <w:t>.</w:t>
         </w:r>
       </w:ins>
-      <w:ins w:id="224" w:author="Albert Courey" w:date="2015-11-11T11:11:00Z">
+      <w:ins w:id="231" w:author="Albert Courey" w:date="2015-11-11T11:11:00Z">
         <w:r>
           <w:t xml:space="preserve"> </w:t>
         </w:r>
       </w:ins>
-      <w:moveFromRangeStart w:id="225" w:author="Albert Courey" w:date="2015-11-11T11:12:00Z" w:name="move308859648"/>
-      <w:moveFrom w:id="226" w:author="Albert Courey" w:date="2015-11-11T11:12:00Z">
+      <w:moveFromRangeStart w:id="232" w:author="Albert Courey" w:date="2015-11-11T11:12:00Z" w:name="move308859648"/>
+      <w:moveFrom w:id="233" w:author="Albert Courey" w:date="2015-11-11T11:12:00Z">
         <w:r>
           <w:t xml:space="preserve">The strength, spacing, grouping geometry, and distribution of adjacent binding sites </w:t>
         </w:r>
@@ -3899,21 +3923,21 @@
       <w:r>
         <w:t>, 2007 #3025}</w:t>
       </w:r>
-      <w:moveFrom w:id="227" w:author="Albert Courey" w:date="2015-11-11T11:12:00Z">
+      <w:moveFrom w:id="234" w:author="Albert Courey" w:date="2015-11-11T11:12:00Z">
         <w:r>
           <w:t xml:space="preserve">. </w:t>
         </w:r>
       </w:moveFrom>
-      <w:moveFromRangeEnd w:id="225"/>
+      <w:moveFromRangeEnd w:id="232"/>
       <w:r>
         <w:t xml:space="preserve">Groucho is </w:t>
       </w:r>
-      <w:del w:id="228" w:author="Albert Courey" w:date="2015-11-11T11:15:00Z">
+      <w:del w:id="235" w:author="Albert Courey" w:date="2015-11-11T11:15:00Z">
         <w:r>
           <w:delText>involved in the</w:delText>
         </w:r>
       </w:del>
-      <w:ins w:id="229" w:author="Albert Courey" w:date="2015-11-11T11:15:00Z">
+      <w:ins w:id="236" w:author="Albert Courey" w:date="2015-11-11T11:15:00Z">
         <w:r>
           <w:t>required for this</w:t>
         </w:r>
@@ -3921,17 +3945,17 @@
       <w:r>
         <w:t xml:space="preserve"> repression </w:t>
       </w:r>
-      <w:del w:id="230" w:author="Albert Courey" w:date="2015-11-11T11:15:00Z">
+      <w:del w:id="237" w:author="Albert Courey" w:date="2015-11-11T11:15:00Z">
         <w:r>
           <w:delText>of a subset of Dorsal-target genes, and</w:delText>
         </w:r>
       </w:del>
-      <w:ins w:id="231" w:author="Albert Courey" w:date="2015-11-11T11:15:00Z">
+      <w:ins w:id="238" w:author="Albert Courey" w:date="2015-11-11T11:15:00Z">
         <w:r>
           <w:t xml:space="preserve">and plays a critical role in switching Dorsal </w:t>
         </w:r>
       </w:ins>
-      <w:del w:id="232" w:author="Albert Courey" w:date="2015-11-11T11:15:00Z">
+      <w:del w:id="239" w:author="Albert Courey" w:date="2015-11-11T11:15:00Z">
         <w:r>
           <w:delText xml:space="preserve"> is one method by which Dorsal is switched </w:delText>
         </w:r>
@@ -3960,10 +3984,10 @@
         <w:spacing w:line="480" w:lineRule="auto"/>
         <w:ind w:firstLine="720"/>
         <w:rPr>
-          <w:del w:id="233" w:author="Albert Courey" w:date="2015-11-11T11:20:00Z"/>
+          <w:del w:id="240" w:author="Albert Courey" w:date="2015-11-11T11:20:00Z"/>
         </w:rPr>
       </w:pPr>
-      <w:ins w:id="234" w:author="Albert Courey" w:date="2015-11-11T11:22:00Z">
+      <w:ins w:id="241" w:author="Albert Courey" w:date="2015-11-11T11:22:00Z">
         <w:r>
           <w:t xml:space="preserve">In addition to its roles in dorsal/ventral patterning, </w:t>
         </w:r>
@@ -3971,52 +3995,52 @@
       <w:r>
         <w:t xml:space="preserve">Groucho </w:t>
       </w:r>
-      <w:ins w:id="235" w:author="Albert Courey" w:date="2015-11-11T11:22:00Z">
+      <w:ins w:id="242" w:author="Albert Courey" w:date="2015-11-11T11:22:00Z">
         <w:r>
           <w:t xml:space="preserve">has </w:t>
         </w:r>
       </w:ins>
-      <w:ins w:id="236" w:author="Albert Courey" w:date="2015-11-11T11:18:00Z">
+      <w:ins w:id="243" w:author="Albert Courey" w:date="2015-11-11T11:18:00Z">
         <w:r>
           <w:t>multiple roles in anterior/posterior pattern formation</w:t>
         </w:r>
       </w:ins>
-      <w:ins w:id="237" w:author="Albert Courey" w:date="2015-11-11T11:19:00Z">
+      <w:ins w:id="244" w:author="Albert Courey" w:date="2015-11-11T11:19:00Z">
         <w:r>
           <w:t>. For example, it is required for repression by nu</w:t>
         </w:r>
       </w:ins>
-      <w:ins w:id="238" w:author="Albert Courey" w:date="2015-11-11T11:18:00Z">
+      <w:ins w:id="245" w:author="Albert Courey" w:date="2015-11-11T11:18:00Z">
         <w:r>
           <w:t xml:space="preserve">merous segmentation </w:t>
         </w:r>
       </w:ins>
-      <w:ins w:id="239" w:author="Albert Courey" w:date="2015-11-11T11:19:00Z">
+      <w:ins w:id="246" w:author="Albert Courey" w:date="2015-11-11T11:19:00Z">
         <w:r>
           <w:t>gene products such as Hairy</w:t>
         </w:r>
       </w:ins>
-      <w:ins w:id="240" w:author="Albert Courey" w:date="2015-11-11T11:20:00Z">
+      <w:ins w:id="247" w:author="Albert Courey" w:date="2015-11-11T11:20:00Z">
         <w:r>
           <w:t>, Runt, and Engrailed.</w:t>
         </w:r>
       </w:ins>
-      <w:del w:id="241" w:author="Albert Courey" w:date="2015-11-11T11:18:00Z">
+      <w:del w:id="248" w:author="Albert Courey" w:date="2015-11-11T11:18:00Z">
         <w:r>
           <w:delText xml:space="preserve">has </w:delText>
         </w:r>
       </w:del>
-      <w:del w:id="242" w:author="Albert Courey" w:date="2015-11-11T11:17:00Z">
+      <w:del w:id="249" w:author="Albert Courey" w:date="2015-11-11T11:17:00Z">
         <w:r>
           <w:delText xml:space="preserve">additional </w:delText>
         </w:r>
       </w:del>
-      <w:del w:id="243" w:author="Albert Courey" w:date="2015-11-11T11:18:00Z">
+      <w:del w:id="250" w:author="Albert Courey" w:date="2015-11-11T11:18:00Z">
         <w:r>
           <w:delText xml:space="preserve">roles in </w:delText>
         </w:r>
       </w:del>
-      <w:del w:id="244" w:author="Albert Courey" w:date="2015-11-11T11:17:00Z">
+      <w:del w:id="251" w:author="Albert Courey" w:date="2015-11-11T11:17:00Z">
         <w:r>
           <w:delText xml:space="preserve">the </w:delText>
         </w:r>
@@ -4027,12 +4051,12 @@
           <w:delText xml:space="preserve"> of the anterior-posterior axis</w:delText>
         </w:r>
       </w:del>
-      <w:ins w:id="245" w:author="Albert Courey" w:date="2015-11-11T11:17:00Z">
+      <w:ins w:id="252" w:author="Albert Courey" w:date="2015-11-11T11:17:00Z">
         <w:r>
           <w:t xml:space="preserve">, </w:t>
         </w:r>
       </w:ins>
-      <w:del w:id="246" w:author="Albert Courey" w:date="2015-11-11T11:20:00Z">
+      <w:del w:id="253" w:author="Albert Courey" w:date="2015-11-11T11:20:00Z">
         <w:r>
           <w:delText xml:space="preserve">. Early in development, the transcriptional groundwork is laid for the segmentation of the adult fly via multiple gradients, beginning with Bicoid and Nanos, which </w:delText>
         </w:r>
@@ -4058,7 +4082,7 @@
       <w:r>
         <w:t>{Levine, 2008 #3104}</w:t>
       </w:r>
-      <w:del w:id="247" w:author="Albert Courey" w:date="2015-11-11T11:20:00Z">
+      <w:del w:id="254" w:author="Albert Courey" w:date="2015-11-11T11:20:00Z">
         <w:r>
           <w:delText>.</w:delText>
         </w:r>
@@ -4079,12 +4103,12 @@
         <w:spacing w:line="480" w:lineRule="auto"/>
         <w:ind w:firstLine="720"/>
       </w:pPr>
-      <w:del w:id="248" w:author="Albert Courey" w:date="2015-11-11T11:20:00Z">
+      <w:del w:id="255" w:author="Albert Courey" w:date="2015-11-11T11:20:00Z">
         <w:r>
           <w:delText>In addition to dorsal-ventral and segmentation pattering,</w:delText>
         </w:r>
       </w:del>
-      <w:del w:id="249" w:author="Albert Courey" w:date="2015-11-11T11:26:00Z">
+      <w:del w:id="256" w:author="Albert Courey" w:date="2015-11-11T11:26:00Z">
         <w:r>
           <w:delText xml:space="preserve"> </w:delText>
         </w:r>
@@ -4092,27 +4116,27 @@
       <w:r>
         <w:t xml:space="preserve">Groucho </w:t>
       </w:r>
-      <w:del w:id="250" w:author="Albert Courey" w:date="2015-11-11T11:27:00Z">
+      <w:del w:id="257" w:author="Albert Courey" w:date="2015-11-11T11:27:00Z">
         <w:r>
           <w:delText xml:space="preserve">is </w:delText>
         </w:r>
       </w:del>
-      <w:ins w:id="251" w:author="Albert Courey" w:date="2015-11-11T11:27:00Z">
+      <w:ins w:id="258" w:author="Albert Courey" w:date="2015-11-11T11:27:00Z">
         <w:r>
           <w:t xml:space="preserve">also </w:t>
         </w:r>
       </w:ins>
-      <w:del w:id="252" w:author="Albert Courey" w:date="2015-11-11T11:21:00Z">
+      <w:del w:id="259" w:author="Albert Courey" w:date="2015-11-11T11:21:00Z">
         <w:r>
           <w:delText xml:space="preserve">involved </w:delText>
         </w:r>
       </w:del>
-      <w:ins w:id="253" w:author="Albert Courey" w:date="2015-11-11T11:21:00Z">
+      <w:ins w:id="260" w:author="Albert Courey" w:date="2015-11-11T11:21:00Z">
         <w:r>
           <w:t>required for the patterning of the anterior and posterior terminal domains by the Torso RTK</w:t>
         </w:r>
       </w:ins>
-      <w:del w:id="254" w:author="Albert Courey" w:date="2015-11-11T11:23:00Z">
+      <w:del w:id="261" w:author="Albert Courey" w:date="2015-11-11T11:23:00Z">
         <w:r>
           <w:delText>in terminal patterning of the embryo</w:delText>
         </w:r>
@@ -4120,7 +4144,7 @@
       <w:r>
         <w:t xml:space="preserve"> through </w:t>
       </w:r>
-      <w:ins w:id="255" w:author="Albert Courey" w:date="2015-11-11T11:23:00Z">
+      <w:ins w:id="262" w:author="Albert Courey" w:date="2015-11-11T11:23:00Z">
         <w:r>
           <w:t xml:space="preserve">its </w:t>
         </w:r>
@@ -4182,34 +4206,34 @@
         <w:t xml:space="preserve"> </w:t>
       </w:r>
       <w:proofErr w:type="spellStart"/>
-      <w:ins w:id="256" w:author="Albert Courey" w:date="2015-11-11T11:25:00Z">
+      <w:ins w:id="263" w:author="Albert Courey" w:date="2015-11-11T11:25:00Z">
         <w:r>
           <w:t>Capicua</w:t>
         </w:r>
       </w:ins>
       <w:proofErr w:type="spellEnd"/>
-      <w:ins w:id="257" w:author="Albert Courey" w:date="2015-11-11T11:23:00Z">
+      <w:ins w:id="264" w:author="Albert Courey" w:date="2015-11-11T11:23:00Z">
         <w:r>
           <w:t xml:space="preserve"> recruits Gro</w:t>
         </w:r>
       </w:ins>
-      <w:ins w:id="258" w:author="Albert Courey" w:date="2015-11-11T11:24:00Z">
+      <w:ins w:id="265" w:author="Albert Courey" w:date="2015-11-11T11:24:00Z">
         <w:r>
           <w:t xml:space="preserve"> to </w:t>
         </w:r>
       </w:ins>
       <w:proofErr w:type="gramStart"/>
-      <w:ins w:id="259" w:author="Albert Courey" w:date="2015-11-11T11:27:00Z">
+      <w:ins w:id="266" w:author="Albert Courey" w:date="2015-11-11T11:27:00Z">
         <w:r>
           <w:t xml:space="preserve">the </w:t>
         </w:r>
       </w:ins>
-      <w:ins w:id="260" w:author="Albert Courey" w:date="2015-11-11T11:24:00Z">
+      <w:ins w:id="267" w:author="Albert Courey" w:date="2015-11-11T11:24:00Z">
         <w:r>
           <w:t xml:space="preserve"> </w:t>
         </w:r>
       </w:ins>
-      <w:ins w:id="261" w:author="Albert Courey" w:date="2015-11-11T11:29:00Z">
+      <w:ins w:id="268" w:author="Albert Courey" w:date="2015-11-11T11:29:00Z">
         <w:r>
           <w:rPr>
             <w:i/>
@@ -4218,13 +4242,13 @@
         </w:r>
       </w:ins>
       <w:proofErr w:type="gramEnd"/>
-      <w:ins w:id="262" w:author="Albert Courey" w:date="2015-11-11T11:24:00Z">
+      <w:ins w:id="269" w:author="Albert Courey" w:date="2015-11-11T11:24:00Z">
         <w:r>
           <w:t xml:space="preserve"> and </w:t>
         </w:r>
       </w:ins>
       <w:proofErr w:type="spellStart"/>
-      <w:ins w:id="263" w:author="Albert Courey" w:date="2015-11-11T11:35:00Z">
+      <w:ins w:id="270" w:author="Albert Courey" w:date="2015-11-11T11:35:00Z">
         <w:r>
           <w:rPr>
             <w:i/>
@@ -4233,12 +4257,12 @@
         </w:r>
       </w:ins>
       <w:proofErr w:type="spellEnd"/>
-      <w:ins w:id="264" w:author="Albert Courey" w:date="2015-11-11T11:24:00Z">
+      <w:ins w:id="271" w:author="Albert Courey" w:date="2015-11-11T11:24:00Z">
         <w:r>
           <w:t xml:space="preserve"> throughout the embryo</w:t>
         </w:r>
       </w:ins>
-      <w:ins w:id="265" w:author="Albert Courey" w:date="2015-11-11T11:27:00Z">
+      <w:ins w:id="272" w:author="Albert Courey" w:date="2015-11-11T11:27:00Z">
         <w:r>
           <w:t xml:space="preserve"> maintaining these genes in an off state. Torso RTK then activates </w:t>
         </w:r>
@@ -4251,17 +4275,17 @@
           <w:t xml:space="preserve">/MAPK signaling </w:t>
         </w:r>
       </w:ins>
-      <w:ins w:id="266" w:author="Albert Courey" w:date="2015-11-11T11:35:00Z">
+      <w:ins w:id="273" w:author="Albert Courey" w:date="2015-11-11T11:35:00Z">
         <w:r>
           <w:t xml:space="preserve">at the termini </w:t>
         </w:r>
       </w:ins>
-      <w:ins w:id="267" w:author="Albert Courey" w:date="2015-11-11T11:27:00Z">
+      <w:ins w:id="274" w:author="Albert Courey" w:date="2015-11-11T11:27:00Z">
         <w:r>
           <w:t xml:space="preserve">leading to the phosphorylation and </w:t>
         </w:r>
       </w:ins>
-      <w:ins w:id="268" w:author="Albert Courey" w:date="2015-11-11T11:28:00Z">
+      <w:ins w:id="275" w:author="Albert Courey" w:date="2015-11-11T11:28:00Z">
         <w:r>
           <w:t xml:space="preserve">consequent inactivation of both </w:t>
         </w:r>
@@ -4277,7 +4301,7 @@
         <w:r>
           <w:rPr>
             <w:i/>
-            <w:rPrChange w:id="269" w:author="Albert Courey" w:date="2015-11-11T11:28:00Z">
+            <w:rPrChange w:id="276" w:author="Albert Courey" w:date="2015-11-11T11:28:00Z">
               <w:rPr/>
             </w:rPrChange>
           </w:rPr>
@@ -4296,19 +4320,19 @@
           <w:t xml:space="preserve"> as required for specification of terminal fate</w:t>
         </w:r>
       </w:ins>
-      <w:ins w:id="270" w:author="Michael Chambers" w:date="2015-11-16T01:35:00Z">
+      <w:ins w:id="277" w:author="Michael Chambers" w:date="2015-11-16T01:35:00Z">
         <w:r>
           <w:t xml:space="preserve"> </w:t>
         </w:r>
       </w:ins>
-      <w:ins w:id="271" w:author="Albert Courey" w:date="2015-11-11T11:28:00Z">
-        <w:del w:id="272" w:author="Michael Chambers" w:date="2015-11-16T01:34:00Z">
+      <w:ins w:id="278" w:author="Albert Courey" w:date="2015-11-11T11:28:00Z">
+        <w:del w:id="279" w:author="Michael Chambers" w:date="2015-11-16T01:34:00Z">
           <w:r>
             <w:delText>.</w:delText>
           </w:r>
         </w:del>
       </w:ins>
-      <w:del w:id="273" w:author="Albert Courey" w:date="2015-11-11T11:22:00Z">
+      <w:del w:id="280" w:author="Albert Courey" w:date="2015-11-11T11:22:00Z">
         <w:r>
           <w:delText xml:space="preserve">Groucho activity is not limited to the embryo, as it participates in patterning of the imaginal discs during larval morphogenesis through the control of dpp signaling </w:delText>
         </w:r>
@@ -4316,12 +4340,12 @@
       <w:r>
         <w:t>{Winkler, 2010 #2964}</w:t>
       </w:r>
-      <w:del w:id="274" w:author="Albert Courey" w:date="2015-11-11T11:22:00Z">
+      <w:del w:id="281" w:author="Albert Courey" w:date="2015-11-11T11:22:00Z">
         <w:r>
           <w:delText>.</w:delText>
         </w:r>
       </w:del>
-      <w:ins w:id="275" w:author="Michael Chambers" w:date="2015-11-16T01:35:00Z">
+      <w:ins w:id="282" w:author="Michael Chambers" w:date="2015-11-16T01:35:00Z">
         <w:r>
           <w:t>.</w:t>
         </w:r>
@@ -4380,7 +4404,7 @@
       <w:r>
         <w:t>) or distant (</w:t>
       </w:r>
-      <w:ins w:id="276" w:author="Albert Courey" w:date="2015-11-11T11:36:00Z">
+      <w:ins w:id="283" w:author="Albert Courey" w:date="2015-11-11T11:36:00Z">
         <w:r>
           <w:t xml:space="preserve">thousands of </w:t>
         </w:r>
@@ -4393,7 +4417,7 @@
           <w:t xml:space="preserve"> away or more</w:t>
         </w:r>
       </w:ins>
-      <w:del w:id="277" w:author="Albert Courey" w:date="2015-11-11T11:36:00Z">
+      <w:del w:id="284" w:author="Albert Courey" w:date="2015-11-11T11:36:00Z">
         <w:r>
           <w:delText>&gt; 1000 bp distant</w:delText>
         </w:r>
@@ -4462,22 +4486,22 @@
       <w:r>
         <w:t xml:space="preserve"> Groucho </w:t>
       </w:r>
-      <w:del w:id="278" w:author="Albert Courey" w:date="2015-11-11T11:37:00Z">
+      <w:del w:id="285" w:author="Albert Courey" w:date="2015-11-11T11:37:00Z">
         <w:r>
           <w:delText>has long been studied as a canonical member of the long-range repression class</w:delText>
         </w:r>
       </w:del>
-      <w:ins w:id="279" w:author="Albert Courey" w:date="2015-11-11T11:37:00Z">
+      <w:ins w:id="286" w:author="Albert Courey" w:date="2015-11-11T11:37:00Z">
         <w:r>
           <w:t>was originally considered a long-range co-repressor</w:t>
         </w:r>
       </w:ins>
-      <w:ins w:id="280" w:author="Albert Courey" w:date="2015-11-11T11:38:00Z">
+      <w:ins w:id="287" w:author="Albert Courey" w:date="2015-11-11T11:38:00Z">
         <w:r>
           <w:t xml:space="preserve"> </w:t>
         </w:r>
       </w:ins>
-      <w:del w:id="281" w:author="Albert Courey" w:date="2015-11-11T11:38:00Z">
+      <w:del w:id="288" w:author="Albert Courey" w:date="2015-11-11T11:38:00Z">
         <w:r>
           <w:delText>,</w:delText>
         </w:r>
@@ -4488,12 +4512,12 @@
       <w:r>
         <w:t>recruit</w:t>
       </w:r>
-      <w:ins w:id="282" w:author="Albert Courey" w:date="2015-11-11T11:38:00Z">
+      <w:ins w:id="289" w:author="Albert Courey" w:date="2015-11-11T11:38:00Z">
         <w:r>
           <w:t>ed</w:t>
         </w:r>
       </w:ins>
-      <w:del w:id="283" w:author="Albert Courey" w:date="2015-11-11T11:38:00Z">
+      <w:del w:id="290" w:author="Albert Courey" w:date="2015-11-11T11:38:00Z">
         <w:r>
           <w:delText>ment</w:delText>
         </w:r>
@@ -4501,7 +4525,7 @@
       <w:r>
         <w:t xml:space="preserve"> </w:t>
       </w:r>
-      <w:ins w:id="284" w:author="Albert Courey" w:date="2015-11-11T11:38:00Z">
+      <w:ins w:id="291" w:author="Albert Courey" w:date="2015-11-11T11:38:00Z">
         <w:r>
           <w:t xml:space="preserve">exclusively </w:t>
         </w:r>
@@ -4512,7 +4536,7 @@
       <w:r>
         <w:t>long-range repressors</w:t>
       </w:r>
-      <w:ins w:id="285" w:author="Albert Courey" w:date="2015-11-11T11:38:00Z">
+      <w:ins w:id="292" w:author="Albert Courey" w:date="2015-11-11T11:38:00Z">
         <w:r>
           <w:t xml:space="preserve"> such</w:t>
         </w:r>
@@ -4567,17 +4591,17 @@
       <w:r>
         <w:t xml:space="preserve"> capable of short-range repression when recruited by such </w:t>
       </w:r>
-      <w:del w:id="286" w:author="Albert Courey" w:date="2015-11-11T11:38:00Z">
+      <w:del w:id="293" w:author="Albert Courey" w:date="2015-11-11T11:38:00Z">
         <w:r>
           <w:delText>factors as</w:delText>
         </w:r>
       </w:del>
-      <w:ins w:id="287" w:author="Albert Courey" w:date="2015-11-11T11:38:00Z">
+      <w:ins w:id="294" w:author="Albert Courey" w:date="2015-11-11T11:38:00Z">
         <w:r>
           <w:t>short-range repressors</w:t>
         </w:r>
       </w:ins>
-      <w:ins w:id="288" w:author="Albert Courey" w:date="2015-11-11T11:39:00Z">
+      <w:ins w:id="295" w:author="Albert Courey" w:date="2015-11-11T11:39:00Z">
         <w:r>
           <w:t xml:space="preserve"> as</w:t>
         </w:r>
@@ -4717,7 +4741,7 @@
         </w:rPr>
         <w:t xml:space="preserve"> </w:t>
       </w:r>
-      <w:del w:id="289" w:author="Albert Courey" w:date="2015-11-11T11:40:00Z">
+      <w:del w:id="296" w:author="Albert Courey" w:date="2015-11-11T11:40:00Z">
         <w:r>
           <w:delText xml:space="preserve">The observation that </w:delText>
         </w:r>
@@ -4910,7 +4934,7 @@
         </w:rPr>
         <w:t xml:space="preserve"> Groucho activity centers on </w:t>
       </w:r>
-      <w:del w:id="290" w:author="Albert Courey" w:date="2015-11-11T11:42:00Z">
+      <w:del w:id="297" w:author="Albert Courey" w:date="2015-11-11T11:42:00Z">
         <w:r>
           <w:rPr>
             <w:rFonts w:asciiTheme="minorHAnsi" w:hAnsiTheme="minorHAnsi" w:cstheme="minorBidi"/>
@@ -4918,7 +4942,7 @@
           <w:delText>to what degree it forms</w:delText>
         </w:r>
       </w:del>
-      <w:ins w:id="291" w:author="Albert Courey" w:date="2015-11-11T11:42:00Z">
+      <w:ins w:id="298" w:author="Albert Courey" w:date="2015-11-11T11:42:00Z">
         <w:r>
           <w:rPr>
             <w:rFonts w:asciiTheme="minorHAnsi" w:hAnsiTheme="minorHAnsi" w:cstheme="minorBidi"/>
@@ -4971,7 +4995,7 @@
         </w:rPr>
         <w:t xml:space="preserve">and what relevance these structures have </w:t>
       </w:r>
-      <w:del w:id="292" w:author="Albert Courey" w:date="2015-11-11T11:43:00Z">
+      <w:del w:id="299" w:author="Albert Courey" w:date="2015-11-11T11:43:00Z">
         <w:r>
           <w:rPr>
             <w:rFonts w:asciiTheme="minorHAnsi" w:hAnsiTheme="minorHAnsi" w:cstheme="minorBidi"/>
@@ -4979,7 +5003,7 @@
           <w:delText>on its</w:delText>
         </w:r>
       </w:del>
-      <w:ins w:id="293" w:author="Albert Courey" w:date="2015-11-11T11:43:00Z">
+      <w:ins w:id="300" w:author="Albert Courey" w:date="2015-11-11T11:43:00Z">
         <w:r>
           <w:rPr>
             <w:rFonts w:asciiTheme="minorHAnsi" w:hAnsiTheme="minorHAnsi" w:cstheme="minorBidi"/>
@@ -4993,7 +5017,7 @@
         </w:rPr>
         <w:t xml:space="preserve"> repressi</w:t>
       </w:r>
-      <w:ins w:id="294" w:author="Albert Courey" w:date="2015-11-11T11:43:00Z">
+      <w:ins w:id="301" w:author="Albert Courey" w:date="2015-11-11T11:43:00Z">
         <w:r>
           <w:rPr>
             <w:rFonts w:asciiTheme="minorHAnsi" w:hAnsiTheme="minorHAnsi" w:cstheme="minorBidi"/>
@@ -5001,7 +5025,7 @@
           <w:t>on</w:t>
         </w:r>
       </w:ins>
-      <w:del w:id="295" w:author="Albert Courey" w:date="2015-11-11T11:43:00Z">
+      <w:del w:id="302" w:author="Albert Courey" w:date="2015-11-11T11:43:00Z">
         <w:r>
           <w:rPr>
             <w:rFonts w:asciiTheme="minorHAnsi" w:hAnsiTheme="minorHAnsi" w:cstheme="minorBidi"/>
@@ -5015,7 +5039,7 @@
         </w:rPr>
         <w:t xml:space="preserve">. Early evidence showed </w:t>
       </w:r>
-      <w:ins w:id="296" w:author="Albert Courey" w:date="2015-11-11T11:43:00Z">
+      <w:ins w:id="303" w:author="Albert Courey" w:date="2015-11-11T11:43:00Z">
         <w:r>
           <w:rPr>
             <w:rFonts w:asciiTheme="minorHAnsi" w:hAnsiTheme="minorHAnsi" w:cstheme="minorBidi"/>
@@ -5080,7 +5104,7 @@
         </w:rPr>
         <w:t xml:space="preserve">. Groucho </w:t>
       </w:r>
-      <w:del w:id="297" w:author="Albert Courey" w:date="2015-11-11T11:43:00Z">
+      <w:del w:id="304" w:author="Albert Courey" w:date="2015-11-11T11:43:00Z">
         <w:r>
           <w:rPr>
             <w:rFonts w:asciiTheme="minorHAnsi" w:hAnsiTheme="minorHAnsi" w:cstheme="minorBidi"/>
@@ -5094,7 +5118,7 @@
           <w:delText xml:space="preserve"> </w:delText>
         </w:r>
       </w:del>
-      <w:ins w:id="298" w:author="Albert Courey" w:date="2015-11-11T11:43:00Z">
+      <w:ins w:id="305" w:author="Albert Courey" w:date="2015-11-11T11:43:00Z">
         <w:r>
           <w:rPr>
             <w:rFonts w:asciiTheme="minorHAnsi" w:hAnsiTheme="minorHAnsi" w:cstheme="minorBidi"/>
@@ -5180,7 +5204,7 @@
         </w:rPr>
         <w:t xml:space="preserve"> </w:t>
       </w:r>
-      <w:del w:id="299" w:author="Albert Courey" w:date="2015-11-11T11:44:00Z">
+      <w:del w:id="306" w:author="Albert Courey" w:date="2015-11-11T11:44:00Z">
         <w:r>
           <w:rPr>
             <w:rFonts w:asciiTheme="minorHAnsi" w:hAnsiTheme="minorHAnsi" w:cstheme="minorBidi"/>
@@ -5188,7 +5212,7 @@
           <w:delText xml:space="preserve">was </w:delText>
         </w:r>
       </w:del>
-      <w:ins w:id="300" w:author="Albert Courey" w:date="2015-11-11T11:44:00Z">
+      <w:ins w:id="307" w:author="Albert Courey" w:date="2015-11-11T11:44:00Z">
         <w:r>
           <w:rPr>
             <w:rFonts w:asciiTheme="minorHAnsi" w:hAnsiTheme="minorHAnsi" w:cstheme="minorBidi"/>
@@ -5208,7 +5232,7 @@
         </w:rPr>
         <w:t xml:space="preserve">not required for recruitment to chromatin, it is necessary for the aggregation of </w:t>
       </w:r>
-      <w:del w:id="301" w:author="Albert Courey" w:date="2015-11-11T11:44:00Z">
+      <w:del w:id="308" w:author="Albert Courey" w:date="2015-11-11T11:44:00Z">
         <w:r>
           <w:rPr>
             <w:rFonts w:asciiTheme="minorHAnsi" w:hAnsiTheme="minorHAnsi" w:cstheme="minorBidi"/>
@@ -5460,7 +5484,7 @@
         <w:spacing w:after="200" w:line="480" w:lineRule="auto"/>
         <w:ind w:firstLine="720"/>
         <w:rPr>
-          <w:ins w:id="302" w:author="Albert Courey" w:date="2015-11-11T11:45:00Z"/>
+          <w:ins w:id="309" w:author="Albert Courey" w:date="2015-11-11T11:45:00Z"/>
           <w:rFonts w:asciiTheme="minorHAnsi" w:hAnsiTheme="minorHAnsi" w:cstheme="minorBidi"/>
         </w:rPr>
       </w:pPr>
@@ -5658,7 +5682,7 @@
         </w:rPr>
         <w:t xml:space="preserve">embryos), with over half of Groucho binding sites found to overlap Rpd3 binding </w:t>
       </w:r>
-      <w:commentRangeStart w:id="303"/>
+      <w:commentRangeStart w:id="310"/>
       <w:r>
         <w:t>{</w:t>
       </w:r>
@@ -5670,12 +5694,12 @@
       <w:r>
         <w:t>, 2014 #2204}</w:t>
       </w:r>
-      <w:commentRangeEnd w:id="303"/>
+      <w:commentRangeEnd w:id="310"/>
       <w:r>
         <w:rPr>
           <w:rStyle w:val="CommentReference"/>
         </w:rPr>
-        <w:commentReference w:id="303"/>
+        <w:commentReference w:id="310"/>
       </w:r>
       <w:r>
         <w:rPr>
@@ -5689,11 +5713,11 @@
         <w:spacing w:after="200" w:line="480" w:lineRule="auto"/>
         <w:ind w:firstLine="720"/>
         <w:rPr>
-          <w:ins w:id="304" w:author="Albert Courey" w:date="2015-11-11T11:45:00Z"/>
+          <w:ins w:id="311" w:author="Albert Courey" w:date="2015-11-11T11:45:00Z"/>
           <w:rFonts w:asciiTheme="minorHAnsi" w:hAnsiTheme="minorHAnsi" w:cstheme="minorBidi"/>
         </w:rPr>
       </w:pPr>
-      <w:ins w:id="305" w:author="Albert Courey" w:date="2015-11-11T11:45:00Z">
+      <w:ins w:id="312" w:author="Albert Courey" w:date="2015-11-11T11:45:00Z">
         <w:r>
           <w:rPr>
             <w:rFonts w:asciiTheme="minorHAnsi" w:hAnsiTheme="minorHAnsi" w:cstheme="minorBidi"/>
@@ -5701,7 +5725,7 @@
           <w:t xml:space="preserve">Given </w:t>
         </w:r>
       </w:ins>
-      <w:ins w:id="306" w:author="Albert Courey" w:date="2015-11-11T11:46:00Z">
+      <w:ins w:id="313" w:author="Albert Courey" w:date="2015-11-11T11:46:00Z">
         <w:r>
           <w:rPr>
             <w:rFonts w:asciiTheme="minorHAnsi" w:hAnsiTheme="minorHAnsi" w:cstheme="minorBidi"/>
@@ -5709,7 +5733,7 @@
           <w:t xml:space="preserve">the many gaps in our knowledge regarding the mechanisms of Gro-mediated repression, I carried out a genome-wide analysis of Gro function in hopes of filling in some of these gaps. </w:t>
         </w:r>
       </w:ins>
-      <w:ins w:id="307" w:author="Albert Courey" w:date="2015-11-11T11:50:00Z">
+      <w:ins w:id="314" w:author="Albert Courey" w:date="2015-11-11T11:50:00Z">
         <w:r>
           <w:rPr>
             <w:rFonts w:asciiTheme="minorHAnsi" w:hAnsiTheme="minorHAnsi" w:cstheme="minorBidi"/>
@@ -5717,7 +5741,7 @@
           <w:t>Experiments described in Chapter 2</w:t>
         </w:r>
       </w:ins>
-      <w:ins w:id="308" w:author="Albert Courey" w:date="2015-11-11T11:51:00Z">
+      <w:ins w:id="315" w:author="Albert Courey" w:date="2015-11-11T11:51:00Z">
         <w:r>
           <w:rPr>
             <w:rFonts w:asciiTheme="minorHAnsi" w:hAnsiTheme="minorHAnsi" w:cstheme="minorBidi"/>
@@ -5725,7 +5749,7 @@
           <w:t xml:space="preserve">, employing a combination of Gro-ChIP-seq on </w:t>
         </w:r>
       </w:ins>
-      <w:ins w:id="309" w:author="Albert Courey" w:date="2015-11-11T11:52:00Z">
+      <w:ins w:id="316" w:author="Albert Courey" w:date="2015-11-11T11:52:00Z">
         <w:r>
           <w:rPr>
             <w:rFonts w:asciiTheme="minorHAnsi" w:hAnsiTheme="minorHAnsi" w:cstheme="minorBidi"/>
@@ -5733,7 +5757,7 @@
           <w:t xml:space="preserve">staged </w:t>
         </w:r>
       </w:ins>
-      <w:ins w:id="310" w:author="Albert Courey" w:date="2015-11-11T11:51:00Z">
+      <w:ins w:id="317" w:author="Albert Courey" w:date="2015-11-11T11:51:00Z">
         <w:r>
           <w:rPr>
             <w:rFonts w:asciiTheme="minorHAnsi" w:hAnsiTheme="minorHAnsi" w:cstheme="minorBidi"/>
@@ -5749,7 +5773,7 @@
         </w:r>
       </w:ins>
       <w:proofErr w:type="spellEnd"/>
-      <w:ins w:id="311" w:author="Albert Courey" w:date="2015-11-11T11:52:00Z">
+      <w:ins w:id="318" w:author="Albert Courey" w:date="2015-11-11T11:52:00Z">
         <w:r>
           <w:rPr>
             <w:rFonts w:asciiTheme="minorHAnsi" w:hAnsiTheme="minorHAnsi" w:cstheme="minorBidi"/>
@@ -5757,7 +5781,7 @@
           <w:t xml:space="preserve"> on staged embryos expressing different levels of Gro </w:t>
         </w:r>
       </w:ins>
-      <w:ins w:id="312" w:author="Albert Courey" w:date="2015-11-11T11:54:00Z">
+      <w:ins w:id="319" w:author="Albert Courey" w:date="2015-11-11T11:54:00Z">
         <w:r>
           <w:rPr>
             <w:rFonts w:asciiTheme="minorHAnsi" w:hAnsiTheme="minorHAnsi" w:cstheme="minorBidi"/>
@@ -5765,7 +5789,7 @@
           <w:t>show tha</w:t>
         </w:r>
       </w:ins>
-      <w:ins w:id="313" w:author="Michael Chambers" w:date="2015-11-13T21:29:00Z">
+      <w:ins w:id="320" w:author="Michael Chambers" w:date="2015-11-13T21:29:00Z">
         <w:r>
           <w:rPr>
             <w:rFonts w:asciiTheme="minorHAnsi" w:hAnsiTheme="minorHAnsi" w:cstheme="minorBidi"/>
@@ -5773,7 +5797,7 @@
           <w:t xml:space="preserve">t Groucho associates with chromatin in discrete </w:t>
         </w:r>
       </w:ins>
-      <w:ins w:id="314" w:author="Michael Chambers" w:date="2015-11-13T21:34:00Z">
+      <w:ins w:id="321" w:author="Michael Chambers" w:date="2015-11-13T21:34:00Z">
         <w:r>
           <w:rPr>
             <w:rFonts w:asciiTheme="minorHAnsi" w:hAnsiTheme="minorHAnsi" w:cstheme="minorBidi"/>
@@ -5795,7 +5819,7 @@
           <w:t xml:space="preserve"> </w:t>
         </w:r>
       </w:ins>
-      <w:ins w:id="315" w:author="Michael Chambers" w:date="2015-11-13T21:29:00Z">
+      <w:ins w:id="322" w:author="Michael Chambers" w:date="2015-11-13T21:29:00Z">
         <w:r>
           <w:rPr>
             <w:rFonts w:asciiTheme="minorHAnsi" w:hAnsiTheme="minorHAnsi" w:cstheme="minorBidi"/>
@@ -5803,8 +5827,8 @@
           <w:t>peaks, often clustered closely upstream or within regulated genes.</w:t>
         </w:r>
       </w:ins>
-      <w:ins w:id="316" w:author="Albert Courey" w:date="2015-11-11T11:54:00Z">
-        <w:del w:id="317" w:author="Michael Chambers" w:date="2015-11-13T21:29:00Z">
+      <w:ins w:id="323" w:author="Albert Courey" w:date="2015-11-11T11:54:00Z">
+        <w:del w:id="324" w:author="Michael Chambers" w:date="2015-11-13T21:29:00Z">
           <w:r>
             <w:rPr>
               <w:rFonts w:asciiTheme="minorHAnsi" w:hAnsiTheme="minorHAnsi" w:cstheme="minorBidi"/>
@@ -5813,8 +5837,8 @@
           </w:r>
         </w:del>
       </w:ins>
-      <w:ins w:id="318" w:author="Albert Courey" w:date="2015-11-11T11:51:00Z">
-        <w:del w:id="319" w:author="Michael Chambers" w:date="2015-11-13T21:29:00Z">
+      <w:ins w:id="325" w:author="Albert Courey" w:date="2015-11-11T11:51:00Z">
+        <w:del w:id="326" w:author="Michael Chambers" w:date="2015-11-13T21:29:00Z">
           <w:r>
             <w:rPr>
               <w:rFonts w:asciiTheme="minorHAnsi" w:hAnsiTheme="minorHAnsi" w:cstheme="minorBidi"/>
@@ -5822,7 +5846,7 @@
             <w:delText xml:space="preserve"> </w:delText>
           </w:r>
         </w:del>
-        <w:del w:id="320" w:author="Michael Chambers" w:date="2015-11-13T21:28:00Z">
+        <w:del w:id="327" w:author="Michael Chambers" w:date="2015-11-13T21:28:00Z">
           <w:r>
             <w:rPr>
               <w:rFonts w:asciiTheme="minorHAnsi" w:hAnsiTheme="minorHAnsi" w:cstheme="minorBidi"/>
@@ -5831,7 +5855,7 @@
           </w:r>
         </w:del>
       </w:ins>
-      <w:ins w:id="321" w:author="Michael Chambers" w:date="2015-11-13T21:32:00Z">
+      <w:ins w:id="328" w:author="Michael Chambers" w:date="2015-11-13T21:32:00Z">
         <w:r>
           <w:rPr>
             <w:rFonts w:asciiTheme="minorHAnsi" w:hAnsiTheme="minorHAnsi" w:cstheme="minorBidi"/>
@@ -5839,7 +5863,7 @@
           <w:t xml:space="preserve"> </w:t>
         </w:r>
       </w:ins>
-      <w:ins w:id="322" w:author="Michael Chambers" w:date="2015-11-13T21:34:00Z">
+      <w:ins w:id="329" w:author="Michael Chambers" w:date="2015-11-13T21:34:00Z">
         <w:r>
           <w:rPr>
             <w:rFonts w:asciiTheme="minorHAnsi" w:hAnsiTheme="minorHAnsi" w:cstheme="minorBidi"/>
@@ -5847,7 +5871,7 @@
           <w:t>This data was used to generate a set of high-confidence Groucho targets at multiple developmental stages.</w:t>
         </w:r>
       </w:ins>
-      <w:ins w:id="323" w:author="Michael Chambers" w:date="2015-11-13T21:32:00Z">
+      <w:ins w:id="330" w:author="Michael Chambers" w:date="2015-11-13T21:32:00Z">
         <w:r>
           <w:rPr>
             <w:rFonts w:asciiTheme="minorHAnsi" w:hAnsiTheme="minorHAnsi" w:cstheme="minorBidi"/>
@@ -5855,8 +5879,8 @@
           <w:t xml:space="preserve"> </w:t>
         </w:r>
       </w:ins>
-      <w:ins w:id="324" w:author="Albert Courey" w:date="2015-11-11T11:51:00Z">
-        <w:del w:id="325" w:author="Michael Chambers" w:date="2015-11-13T21:32:00Z">
+      <w:ins w:id="331" w:author="Albert Courey" w:date="2015-11-11T11:51:00Z">
+        <w:del w:id="332" w:author="Michael Chambers" w:date="2015-11-13T21:32:00Z">
           <w:r>
             <w:rPr>
               <w:rFonts w:asciiTheme="minorHAnsi" w:hAnsiTheme="minorHAnsi" w:cstheme="minorBidi"/>
@@ -5871,7 +5895,7 @@
           <w:t xml:space="preserve">Experiments described in Chapter 3, </w:t>
         </w:r>
       </w:ins>
-      <w:ins w:id="326" w:author="Albert Courey" w:date="2015-11-11T11:53:00Z">
+      <w:ins w:id="333" w:author="Albert Courey" w:date="2015-11-11T11:53:00Z">
         <w:r>
           <w:rPr>
             <w:rFonts w:asciiTheme="minorHAnsi" w:hAnsiTheme="minorHAnsi" w:cstheme="minorBidi"/>
@@ -5893,33 +5917,33 @@
           <w:t xml:space="preserve"> on staged wild-type embryos </w:t>
         </w:r>
       </w:ins>
-      <w:ins w:id="327" w:author="Albert Courey" w:date="2015-11-11T11:54:00Z">
+      <w:ins w:id="334" w:author="Albert Courey" w:date="2015-11-11T11:54:00Z">
         <w:r>
           <w:rPr>
             <w:rFonts w:asciiTheme="minorHAnsi" w:hAnsiTheme="minorHAnsi" w:cstheme="minorBidi"/>
           </w:rPr>
           <w:t xml:space="preserve">show </w:t>
         </w:r>
-        <w:commentRangeStart w:id="328"/>
+        <w:commentRangeStart w:id="335"/>
         <w:r>
           <w:rPr>
             <w:rFonts w:asciiTheme="minorHAnsi" w:hAnsiTheme="minorHAnsi" w:cstheme="minorBidi"/>
           </w:rPr>
           <w:t>tha</w:t>
         </w:r>
-        <w:del w:id="329" w:author="Michael Chambers" w:date="2015-11-13T21:35:00Z">
+        <w:del w:id="336" w:author="Michael Chambers" w:date="2015-11-13T21:35:00Z">
           <w:r>
             <w:rPr>
               <w:rFonts w:asciiTheme="minorHAnsi" w:hAnsiTheme="minorHAnsi" w:cstheme="minorBidi"/>
             </w:rPr>
             <w:delText>t</w:delText>
           </w:r>
-          <w:commentRangeEnd w:id="328"/>
+          <w:commentRangeEnd w:id="335"/>
           <w:r>
             <w:rPr>
               <w:rStyle w:val="CommentReference"/>
             </w:rPr>
-            <w:commentReference w:id="328"/>
+            <w:commentReference w:id="335"/>
           </w:r>
           <w:r>
             <w:rPr>
@@ -5929,8 +5953,8 @@
           </w:r>
         </w:del>
       </w:ins>
-      <w:ins w:id="330" w:author="Albert Courey" w:date="2015-11-11T11:55:00Z">
-        <w:del w:id="331" w:author="Michael Chambers" w:date="2015-11-13T21:35:00Z">
+      <w:ins w:id="337" w:author="Albert Courey" w:date="2015-11-11T11:55:00Z">
+        <w:del w:id="338" w:author="Michael Chambers" w:date="2015-11-13T21:35:00Z">
           <w:r>
             <w:rPr>
               <w:rFonts w:asciiTheme="minorHAnsi" w:hAnsiTheme="minorHAnsi" w:cstheme="minorBidi"/>
@@ -5939,7 +5963,7 @@
           </w:r>
         </w:del>
       </w:ins>
-      <w:ins w:id="332" w:author="Michael Chambers" w:date="2015-11-13T21:35:00Z">
+      <w:ins w:id="339" w:author="Michael Chambers" w:date="2015-11-13T21:35:00Z">
         <w:r>
           <w:rPr>
             <w:rFonts w:asciiTheme="minorHAnsi" w:hAnsiTheme="minorHAnsi" w:cstheme="minorBidi"/>
@@ -5947,7 +5971,7 @@
           <w:t xml:space="preserve">t Groucho-regulated genes are enriched for </w:t>
         </w:r>
       </w:ins>
-      <w:ins w:id="333" w:author="Michael Chambers" w:date="2015-11-13T21:36:00Z">
+      <w:ins w:id="340" w:author="Michael Chambers" w:date="2015-11-13T21:36:00Z">
         <w:r>
           <w:rPr>
             <w:rFonts w:asciiTheme="minorHAnsi" w:hAnsiTheme="minorHAnsi" w:cstheme="minorBidi"/>
@@ -5955,7 +5979,7 @@
           <w:t>promoter-proximal paused</w:t>
         </w:r>
       </w:ins>
-      <w:ins w:id="334" w:author="Michael Chambers" w:date="2015-11-13T21:35:00Z">
+      <w:ins w:id="341" w:author="Michael Chambers" w:date="2015-11-13T21:35:00Z">
         <w:r>
           <w:rPr>
             <w:rFonts w:asciiTheme="minorHAnsi" w:hAnsiTheme="minorHAnsi" w:cstheme="minorBidi"/>
@@ -5963,7 +5987,7 @@
           <w:t xml:space="preserve"> polymerase, suggesting </w:t>
         </w:r>
       </w:ins>
-      <w:ins w:id="335" w:author="Michael Chambers" w:date="2015-11-13T21:36:00Z">
+      <w:ins w:id="342" w:author="Michael Chambers" w:date="2015-11-13T21:36:00Z">
         <w:r>
           <w:rPr>
             <w:rFonts w:asciiTheme="minorHAnsi" w:hAnsiTheme="minorHAnsi" w:cstheme="minorBidi"/>
@@ -5971,7 +5995,7 @@
           <w:t>a possible role for PolII stalling in Groucho-mediated gene repression.</w:t>
         </w:r>
       </w:ins>
-      <w:ins w:id="336" w:author="Michael Chambers" w:date="2015-11-13T21:35:00Z">
+      <w:ins w:id="343" w:author="Michael Chambers" w:date="2015-11-13T21:35:00Z">
         <w:r>
           <w:rPr>
             <w:rFonts w:asciiTheme="minorHAnsi" w:hAnsiTheme="minorHAnsi" w:cstheme="minorBidi"/>
@@ -5979,7 +6003,7 @@
           <w:t xml:space="preserve"> </w:t>
         </w:r>
       </w:ins>
-      <w:ins w:id="337" w:author="Albert Courey" w:date="2015-11-11T11:55:00Z">
+      <w:ins w:id="344" w:author="Albert Courey" w:date="2015-11-11T11:55:00Z">
         <w:r>
           <w:rPr>
             <w:rFonts w:asciiTheme="minorHAnsi" w:hAnsiTheme="minorHAnsi" w:cstheme="minorBidi"/>
@@ -5987,7 +6011,7 @@
           <w:t xml:space="preserve">Chapter 4, is a published paper in which we identified the </w:t>
         </w:r>
       </w:ins>
-      <w:ins w:id="338" w:author="Albert Courey" w:date="2015-11-11T11:56:00Z">
+      <w:ins w:id="345" w:author="Albert Courey" w:date="2015-11-11T11:56:00Z">
         <w:r>
           <w:rPr>
             <w:rFonts w:asciiTheme="minorHAnsi" w:hAnsiTheme="minorHAnsi" w:cstheme="minorBidi"/>
@@ -5995,7 +6019,7 @@
           <w:t>Gro</w:t>
         </w:r>
       </w:ins>
-      <w:ins w:id="339" w:author="Albert Courey" w:date="2015-11-11T11:55:00Z">
+      <w:ins w:id="346" w:author="Albert Courey" w:date="2015-11-11T11:55:00Z">
         <w:r>
           <w:rPr>
             <w:rFonts w:asciiTheme="minorHAnsi" w:hAnsiTheme="minorHAnsi" w:cstheme="minorBidi"/>
@@ -6189,7 +6213,7 @@
           <w:rFonts w:asciiTheme="minorHAnsi" w:hAnsiTheme="minorHAnsi" w:cstheme="minorBidi"/>
         </w:rPr>
       </w:pPr>
-      <w:del w:id="340" w:author="Michael Chambers" w:date="2015-11-13T17:48:00Z">
+      <w:del w:id="347" w:author="Michael Chambers" w:date="2015-11-13T17:48:00Z">
         <w:r>
           <w:rPr>
             <w:b/>
@@ -6210,7 +6234,7 @@
           <w:delText xml:space="preserve"> 1-2</w:delText>
         </w:r>
       </w:del>
-      <w:ins w:id="341" w:author="Michael Chambers" w:date="2015-11-13T17:48:00Z">
+      <w:ins w:id="348" w:author="Michael Chambers" w:date="2015-11-13T17:48:00Z">
         <w:r>
           <w:rPr>
             <w:b/>
@@ -6249,7 +6273,7 @@
           <w:b/>
         </w:rPr>
       </w:pPr>
-      <w:ins w:id="342" w:author="Michael Chambers" w:date="2015-11-13T17:48:00Z">
+      <w:ins w:id="349" w:author="Michael Chambers" w:date="2015-11-13T17:48:00Z">
         <w:r>
           <w:rPr>
             <w:b/>
@@ -6258,7 +6282,7 @@
           <w:t>Table</w:t>
         </w:r>
       </w:ins>
-      <w:del w:id="343" w:author="Michael Chambers" w:date="2015-11-13T17:48:00Z">
+      <w:del w:id="350" w:author="Michael Chambers" w:date="2015-11-13T17:48:00Z">
         <w:r>
           <w:rPr>
             <w:b/>
@@ -6272,23 +6296,23 @@
         </w:rPr>
         <w:t xml:space="preserve"> 1-</w:t>
       </w:r>
-      <w:commentRangeStart w:id="344"/>
-      <w:del w:id="345" w:author="Michael Chambers" w:date="2015-11-13T17:48:00Z">
+      <w:commentRangeStart w:id="351"/>
+      <w:del w:id="352" w:author="Michael Chambers" w:date="2015-11-13T17:48:00Z">
         <w:r>
           <w:rPr>
             <w:b/>
           </w:rPr>
           <w:delText>2</w:delText>
         </w:r>
-        <w:commentRangeEnd w:id="344"/>
+        <w:commentRangeEnd w:id="351"/>
         <w:r>
           <w:rPr>
             <w:rStyle w:val="CommentReference"/>
           </w:rPr>
-          <w:commentReference w:id="344"/>
+          <w:commentReference w:id="351"/>
         </w:r>
       </w:del>
-      <w:ins w:id="346" w:author="Michael Chambers" w:date="2015-11-13T17:48:00Z">
+      <w:ins w:id="353" w:author="Michael Chambers" w:date="2015-11-13T17:48:00Z">
         <w:r>
           <w:rPr>
             <w:b/>
@@ -7987,7 +8011,7 @@
       </w:r>
     </w:p>
   </w:comment>
-  <w:comment w:id="30" w:author="Albert Courey" w:date="2015-11-11T09:41:00Z" w:initials="AC">
+  <w:comment w:id="38" w:author="Albert Courey" w:date="2015-11-11T09:41:00Z" w:initials="AC">
     <w:p>
       <w:pPr>
         <w:pStyle w:val="CommentText"/>
@@ -8011,7 +8035,7 @@
       </w:r>
     </w:p>
   </w:comment>
-  <w:comment w:id="37" w:author="Albert Courey" w:date="2015-11-11T09:43:00Z" w:initials="AC">
+  <w:comment w:id="45" w:author="Albert Courey" w:date="2015-11-11T09:43:00Z" w:initials="AC">
     <w:p>
       <w:pPr>
         <w:pStyle w:val="CommentText"/>
@@ -8027,7 +8051,7 @@
       </w:r>
     </w:p>
   </w:comment>
-  <w:comment w:id="42" w:author="Albert Courey" w:date="2015-11-11T09:46:00Z" w:initials="AC">
+  <w:comment w:id="50" w:author="Albert Courey" w:date="2015-11-11T09:46:00Z" w:initials="AC">
     <w:p>
       <w:pPr>
         <w:pStyle w:val="CommentText"/>
@@ -8043,7 +8067,7 @@
       </w:r>
     </w:p>
   </w:comment>
-  <w:comment w:id="58" w:author="Albert Courey" w:date="2015-11-11T09:49:00Z" w:initials="AC">
+  <w:comment w:id="66" w:author="Albert Courey" w:date="2015-11-11T09:49:00Z" w:initials="AC">
     <w:p>
       <w:pPr>
         <w:pStyle w:val="CommentText"/>
@@ -8059,7 +8083,7 @@
       </w:r>
     </w:p>
   </w:comment>
-  <w:comment w:id="87" w:author="Albert Courey" w:date="2015-11-11T10:20:00Z" w:initials="AC">
+  <w:comment w:id="95" w:author="Albert Courey" w:date="2015-11-11T10:20:00Z" w:initials="AC">
     <w:p>
       <w:pPr>
         <w:pStyle w:val="CommentText"/>
@@ -8075,7 +8099,7 @@
       </w:r>
     </w:p>
   </w:comment>
-  <w:comment w:id="138" w:author="Albert Courey" w:date="2015-11-11T10:37:00Z" w:initials="AC">
+  <w:comment w:id="146" w:author="Albert Courey" w:date="2015-11-11T10:37:00Z" w:initials="AC">
     <w:p>
       <w:pPr>
         <w:pStyle w:val="CommentText"/>
@@ -8091,7 +8115,7 @@
       </w:r>
     </w:p>
   </w:comment>
-  <w:comment w:id="194" w:author="Albert Courey" w:date="2015-11-11T10:36:00Z" w:initials="AC">
+  <w:comment w:id="201" w:author="Albert Courey" w:date="2015-11-11T10:36:00Z" w:initials="AC">
     <w:p>
       <w:pPr>
         <w:pStyle w:val="CommentText"/>
@@ -8107,7 +8131,7 @@
       </w:r>
     </w:p>
   </w:comment>
-  <w:comment w:id="303" w:author="Albert Courey" w:date="2015-11-11T11:50:00Z" w:initials="AC">
+  <w:comment w:id="310" w:author="Albert Courey" w:date="2015-11-11T11:50:00Z" w:initials="AC">
     <w:p>
       <w:pPr>
         <w:pStyle w:val="CommentText"/>
@@ -8123,7 +8147,7 @@
       </w:r>
     </w:p>
   </w:comment>
-  <w:comment w:id="328" w:author="Albert Courey" w:date="2015-11-11T11:54:00Z" w:initials="AC">
+  <w:comment w:id="335" w:author="Albert Courey" w:date="2015-11-11T11:54:00Z" w:initials="AC">
     <w:p>
       <w:pPr>
         <w:pStyle w:val="CommentText"/>
@@ -8139,7 +8163,7 @@
       </w:r>
     </w:p>
   </w:comment>
-  <w:comment w:id="344" w:author="Albert Courey" w:date="2015-11-11T10:38:00Z" w:initials="AC">
+  <w:comment w:id="351" w:author="Albert Courey" w:date="2015-11-11T10:38:00Z" w:initials="AC">
     <w:p>
       <w:pPr>
         <w:pStyle w:val="CommentText"/>

</xml_diff>

<commit_message>
Abstract and Ch 1 proofread
</commit_message>
<xml_diff>
--- a/ch1_introduction.docx
+++ b/ch1_introduction.docx
@@ -34,18 +34,29 @@
     </w:p>
     <w:p>
       <w:pPr>
-        <w:pStyle w:val="Heading1"/>
-        <w:spacing w:before="240" w:line="480" w:lineRule="auto"/>
+        <w:spacing w:line="480" w:lineRule="auto"/>
         <w:jc w:val="center"/>
         <w:rPr>
-          <w:bCs w:val="0"/>
-          <w:color w:val="365F91" w:themeColor="accent1" w:themeShade="BF"/>
-        </w:rPr>
+          <w:b/>
+          <w:bCs/>
+          <w:rPrChange w:id="0" w:author="Michael Chambers" w:date="2015-11-17T00:03:00Z">
+            <w:rPr/>
+          </w:rPrChange>
+        </w:rPr>
+        <w:pPrChange w:id="1" w:author="Michael Chambers" w:date="2015-11-17T00:03:00Z">
+          <w:pPr>
+            <w:pStyle w:val="Heading1"/>
+            <w:spacing w:before="240" w:line="480" w:lineRule="auto"/>
+            <w:jc w:val="center"/>
+          </w:pPr>
+        </w:pPrChange>
       </w:pPr>
       <w:r>
         <w:rPr>
-          <w:bCs w:val="0"/>
-          <w:color w:val="365F91" w:themeColor="accent1" w:themeShade="BF"/>
+          <w:b/>
+          <w:rPrChange w:id="2" w:author="Michael Chambers" w:date="2015-11-17T00:03:00Z">
+            <w:rPr/>
+          </w:rPrChange>
         </w:rPr>
         <w:t>Chapter 1</w:t>
       </w:r>
@@ -59,36 +70,58 @@
     </w:p>
     <w:p>
       <w:pPr>
-        <w:pStyle w:val="Heading1"/>
-        <w:spacing w:before="240" w:line="480" w:lineRule="auto"/>
+        <w:spacing w:line="480" w:lineRule="auto"/>
         <w:jc w:val="center"/>
         <w:rPr>
-          <w:bCs w:val="0"/>
-          <w:color w:val="365F91" w:themeColor="accent1" w:themeShade="BF"/>
-        </w:rPr>
+          <w:b/>
+          <w:bCs/>
+          <w:rPrChange w:id="3" w:author="Michael Chambers" w:date="2015-11-17T00:03:00Z">
+            <w:rPr/>
+          </w:rPrChange>
+        </w:rPr>
+        <w:pPrChange w:id="4" w:author="Michael Chambers" w:date="2015-11-17T00:03:00Z">
+          <w:pPr>
+            <w:pStyle w:val="Heading1"/>
+            <w:spacing w:before="240" w:line="480" w:lineRule="auto"/>
+            <w:jc w:val="center"/>
+          </w:pPr>
+        </w:pPrChange>
       </w:pPr>
       <w:r>
         <w:rPr>
-          <w:bCs w:val="0"/>
-          <w:color w:val="365F91" w:themeColor="accent1" w:themeShade="BF"/>
+          <w:b/>
+          <w:rPrChange w:id="5" w:author="Michael Chambers" w:date="2015-11-17T00:03:00Z">
+            <w:rPr/>
+          </w:rPrChange>
         </w:rPr>
         <w:t>Introduction:</w:t>
       </w:r>
     </w:p>
     <w:p>
       <w:pPr>
-        <w:pStyle w:val="Heading1"/>
-        <w:spacing w:before="240" w:line="480" w:lineRule="auto"/>
+        <w:spacing w:line="480" w:lineRule="auto"/>
         <w:jc w:val="center"/>
         <w:rPr>
-          <w:bCs w:val="0"/>
-          <w:color w:val="365F91" w:themeColor="accent1" w:themeShade="BF"/>
-        </w:rPr>
+          <w:b/>
+          <w:bCs/>
+          <w:rPrChange w:id="6" w:author="Michael Chambers" w:date="2015-11-17T00:03:00Z">
+            <w:rPr/>
+          </w:rPrChange>
+        </w:rPr>
+        <w:pPrChange w:id="7" w:author="Michael Chambers" w:date="2015-11-17T00:03:00Z">
+          <w:pPr>
+            <w:pStyle w:val="Heading1"/>
+            <w:spacing w:before="240" w:line="480" w:lineRule="auto"/>
+            <w:jc w:val="center"/>
+          </w:pPr>
+        </w:pPrChange>
       </w:pPr>
       <w:r>
         <w:rPr>
-          <w:bCs w:val="0"/>
-          <w:color w:val="365F91" w:themeColor="accent1" w:themeShade="BF"/>
+          <w:b/>
+          <w:rPrChange w:id="8" w:author="Michael Chambers" w:date="2015-11-17T00:03:00Z">
+            <w:rPr/>
+          </w:rPrChange>
         </w:rPr>
         <w:t>Groucho – A Multifunctional Regulator of Drosophila Development</w:t>
       </w:r>
@@ -97,34 +130,56 @@
       <w:pPr>
         <w:spacing w:line="480" w:lineRule="auto"/>
       </w:pPr>
-      <w:bookmarkStart w:id="0" w:name="michael-chambers"/>
-      <w:bookmarkStart w:id="1" w:name="figures-and-tables"/>
-      <w:bookmarkEnd w:id="0"/>
-      <w:bookmarkEnd w:id="1"/>
+      <w:bookmarkStart w:id="9" w:name="michael-chambers"/>
+      <w:bookmarkStart w:id="10" w:name="figures-and-tables"/>
+      <w:bookmarkEnd w:id="9"/>
+      <w:bookmarkEnd w:id="10"/>
       <w:r>
         <w:br w:type="page"/>
       </w:r>
     </w:p>
     <w:p>
       <w:pPr>
-        <w:pStyle w:val="Heading2"/>
-        <w:spacing w:line="480" w:lineRule="auto"/>
+        <w:rPr>
+          <w:b/>
+          <w:rPrChange w:id="11" w:author="Michael Chambers" w:date="2015-11-17T00:04:00Z">
+            <w:rPr/>
+          </w:rPrChange>
+        </w:rPr>
+        <w:pPrChange w:id="12" w:author="Michael Chambers" w:date="2015-11-17T00:03:00Z">
+          <w:pPr>
+            <w:pStyle w:val="Heading2"/>
+            <w:spacing w:line="480" w:lineRule="auto"/>
+          </w:pPr>
+        </w:pPrChange>
       </w:pPr>
-      <w:commentRangeStart w:id="2"/>
-      <w:r>
+      <w:commentRangeStart w:id="13"/>
+      <w:r>
+        <w:rPr>
+          <w:b/>
+          <w:rPrChange w:id="14" w:author="Michael Chambers" w:date="2015-11-17T00:04:00Z">
+            <w:rPr/>
+          </w:rPrChange>
+        </w:rPr>
         <w:lastRenderedPageBreak/>
         <w:t>Introduction</w:t>
       </w:r>
-      <w:commentRangeEnd w:id="2"/>
+      <w:commentRangeEnd w:id="13"/>
       <w:r>
         <w:rPr>
           <w:rStyle w:val="CommentReference"/>
-          <w:rFonts w:ascii="Times New Roman" w:eastAsiaTheme="minorHAnsi" w:hAnsi="Times New Roman" w:cs="Times New Roman"/>
-          <w:b w:val="0"/>
-          <w:bCs w:val="0"/>
-          <w:color w:val="auto"/>
-        </w:rPr>
-        <w:commentReference w:id="2"/>
+          <w:b/>
+          <w:rPrChange w:id="15" w:author="Michael Chambers" w:date="2015-11-17T00:04:00Z">
+            <w:rPr>
+              <w:rStyle w:val="CommentReference"/>
+              <w:rFonts w:ascii="Times New Roman" w:eastAsiaTheme="minorHAnsi" w:hAnsi="Times New Roman" w:cs="Times New Roman"/>
+              <w:b w:val="0"/>
+              <w:bCs w:val="0"/>
+              <w:color w:val="auto"/>
+            </w:rPr>
+          </w:rPrChange>
+        </w:rPr>
+        <w:commentReference w:id="13"/>
       </w:r>
     </w:p>
     <w:p>
@@ -193,8 +248,13 @@
         <w:t xml:space="preserve">(Gro) </w:t>
       </w:r>
       <w:r>
-        <w:t xml:space="preserve">family of of </w:t>
-      </w:r>
+        <w:t xml:space="preserve">family of </w:t>
+      </w:r>
+      <w:del w:id="16" w:author="Michael Chambers" w:date="2015-11-17T00:04:00Z">
+        <w:r>
+          <w:delText xml:space="preserve">of </w:delText>
+        </w:r>
+      </w:del>
       <w:proofErr w:type="spellStart"/>
       <w:r>
         <w:t>corepressors</w:t>
@@ -206,7 +266,7 @@
       <w:r>
         <w:t xml:space="preserve">the interpretation and integration of multiple </w:t>
       </w:r>
-      <w:ins w:id="3" w:author="Albert Courey" w:date="2015-11-11T09:34:00Z">
+      <w:ins w:id="17" w:author="Albert Courey" w:date="2015-11-11T09:34:00Z">
         <w:r>
           <w:t xml:space="preserve">spatial, temporal, and </w:t>
         </w:r>
@@ -267,17 +327,9 @@
         <w:t xml:space="preserve"> developmental programs and signaling pathways. </w:t>
       </w:r>
       <w:r>
-        <w:t xml:space="preserve">As a </w:t>
-      </w:r>
-      <w:proofErr w:type="spellStart"/>
-      <w:r>
-        <w:t>corepressor</w:t>
-      </w:r>
-      <w:proofErr w:type="spellEnd"/>
-      <w:r>
-        <w:t xml:space="preserve">, Groucho has no documented ability to bind </w:t>
-      </w:r>
-      <w:del w:id="4" w:author="Albert Courey" w:date="2015-11-11T09:35:00Z">
+        <w:t xml:space="preserve">As a corepressor, Groucho has no documented ability to bind </w:t>
+      </w:r>
+      <w:del w:id="18" w:author="Albert Courey" w:date="2015-11-11T09:35:00Z">
         <w:r>
           <w:delText xml:space="preserve">directly </w:delText>
         </w:r>
@@ -285,7 +337,7 @@
       <w:r>
         <w:t xml:space="preserve">DNA </w:t>
       </w:r>
-      <w:ins w:id="5" w:author="Albert Courey" w:date="2015-11-11T09:35:00Z">
+      <w:ins w:id="19" w:author="Albert Courey" w:date="2015-11-11T09:35:00Z">
         <w:r>
           <w:t xml:space="preserve">directly </w:t>
         </w:r>
@@ -293,20 +345,39 @@
       <w:r>
         <w:t>in a sequence-specific manner, instead relying on recruitment to genomic loci through interaction</w:t>
       </w:r>
-      <w:ins w:id="6" w:author="Albert Courey" w:date="2015-11-11T09:35:00Z">
+      <w:ins w:id="20" w:author="Albert Courey" w:date="2015-11-11T09:35:00Z">
         <w:r>
           <w:t>s</w:t>
         </w:r>
       </w:ins>
       <w:r>
-        <w:t xml:space="preserve"> with a diverse array of transcriptional repressors. </w:t>
-      </w:r>
-      <w:del w:id="7" w:author="Albert Courey" w:date="2015-11-11T09:36:00Z">
+        <w:t xml:space="preserve"> with a diverse array of transcriptional repressors</w:t>
+      </w:r>
+      <w:ins w:id="21" w:author="Michael Chambers" w:date="2015-11-17T00:07:00Z">
+        <w:r>
+          <w:t xml:space="preserve"> </w:t>
+        </w:r>
+        <w:r>
+          <w:t>{</w:t>
+        </w:r>
+        <w:proofErr w:type="spellStart"/>
+        <w:r>
+          <w:t>Mannervik</w:t>
+        </w:r>
+        <w:proofErr w:type="spellEnd"/>
+        <w:r>
+          <w:t>, 2014 #2280}</w:t>
+        </w:r>
+      </w:ins>
+      <w:r>
+        <w:t xml:space="preserve">. </w:t>
+      </w:r>
+      <w:del w:id="22" w:author="Albert Courey" w:date="2015-11-11T09:36:00Z">
         <w:r>
           <w:delText xml:space="preserve">Groucho </w:delText>
         </w:r>
       </w:del>
-      <w:ins w:id="8" w:author="Albert Courey" w:date="2015-11-11T09:36:00Z">
+      <w:ins w:id="23" w:author="Albert Courey" w:date="2015-11-11T09:36:00Z">
         <w:r>
           <w:t xml:space="preserve">Through its interactions with these repressors, it </w:t>
         </w:r>
@@ -314,31 +385,55 @@
       <w:r>
         <w:t xml:space="preserve">is essential </w:t>
       </w:r>
-      <w:ins w:id="9" w:author="Albert Courey" w:date="2015-11-11T09:38:00Z">
-        <w:r>
-          <w:t>f</w:t>
-        </w:r>
-      </w:ins>
-      <w:ins w:id="10" w:author="Albert Courey" w:date="2015-11-11T09:39:00Z">
-        <w:r>
-          <w:t xml:space="preserve">ie </w:t>
-        </w:r>
-      </w:ins>
-      <w:ins w:id="11" w:author="Albert Courey" w:date="2015-11-11T09:36:00Z">
-        <w:r>
-          <w:t>almost all a</w:t>
-        </w:r>
-      </w:ins>
-      <w:ins w:id="12" w:author="Michael Chambers" w:date="2015-11-16T16:30:00Z">
+      <w:ins w:id="24" w:author="Michael Chambers" w:date="2015-11-17T00:08:00Z">
+        <w:r>
+          <w:t>to</w:t>
+        </w:r>
+      </w:ins>
+      <w:ins w:id="25" w:author="Albert Courey" w:date="2015-11-11T09:38:00Z">
+        <w:del w:id="26" w:author="Michael Chambers" w:date="2015-11-17T00:08:00Z">
+          <w:r>
+            <w:delText>f</w:delText>
+          </w:r>
+        </w:del>
+      </w:ins>
+      <w:ins w:id="27" w:author="Albert Courey" w:date="2015-11-11T09:39:00Z">
+        <w:del w:id="28" w:author="Michael Chambers" w:date="2015-11-17T00:08:00Z">
+          <w:r>
+            <w:delText>ie</w:delText>
+          </w:r>
+        </w:del>
+        <w:r>
+          <w:t xml:space="preserve"> </w:t>
+        </w:r>
+      </w:ins>
+      <w:ins w:id="29" w:author="Albert Courey" w:date="2015-11-11T09:36:00Z">
+        <w:del w:id="30" w:author="Michael Chambers" w:date="2015-11-17T00:08:00Z">
+          <w:r>
+            <w:delText>almost</w:delText>
+          </w:r>
+        </w:del>
+      </w:ins>
+      <w:ins w:id="31" w:author="Michael Chambers" w:date="2015-11-17T00:08:00Z">
+        <w:r>
+          <w:t>nearly</w:t>
+        </w:r>
+      </w:ins>
+      <w:ins w:id="32" w:author="Albert Courey" w:date="2015-11-11T09:36:00Z">
+        <w:r>
+          <w:t xml:space="preserve"> all a</w:t>
+        </w:r>
+      </w:ins>
+      <w:ins w:id="33" w:author="Michael Chambers" w:date="2015-11-16T16:30:00Z">
         <w:r>
           <w:t>s</w:t>
         </w:r>
       </w:ins>
-      <w:ins w:id="13" w:author="Albert Courey" w:date="2015-11-11T09:36:00Z">
+      <w:ins w:id="34" w:author="Albert Courey" w:date="2015-11-11T09:36:00Z">
         <w:r>
           <w:t>p</w:t>
         </w:r>
-        <w:del w:id="14" w:author="Michael Chambers" w:date="2015-11-16T16:30:00Z">
+        <w:del w:id="35" w:author="Michael Chambers" w:date="2015-11-16T16:30:00Z">
           <w:r>
             <w:delText>s</w:delText>
           </w:r>
@@ -347,12 +442,12 @@
           <w:t>ects of</w:t>
         </w:r>
       </w:ins>
-      <w:del w:id="15" w:author="Albert Courey" w:date="2015-11-11T09:36:00Z">
+      <w:del w:id="36" w:author="Albert Courey" w:date="2015-11-11T09:36:00Z">
         <w:r>
           <w:delText xml:space="preserve">to </w:delText>
         </w:r>
       </w:del>
-      <w:del w:id="16" w:author="Albert Courey" w:date="2015-11-11T09:37:00Z">
+      <w:del w:id="37" w:author="Albert Courey" w:date="2015-11-11T09:37:00Z">
         <w:r>
           <w:delText>the correct</w:delText>
         </w:r>
@@ -360,9 +455,7 @@
       <w:r>
         <w:t xml:space="preserve"> </w:t>
       </w:r>
-      <w:bookmarkStart w:id="17" w:name="_GoBack"/>
-      <w:bookmarkEnd w:id="17"/>
-      <w:ins w:id="18" w:author="Albert Courey" w:date="2015-11-11T09:37:00Z">
+      <w:ins w:id="38" w:author="Albert Courey" w:date="2015-11-11T09:37:00Z">
         <w:r>
           <w:t xml:space="preserve">embryonic and </w:t>
         </w:r>
@@ -375,44 +468,44 @@
           <w:t xml:space="preserve"> </w:t>
         </w:r>
       </w:ins>
-      <w:del w:id="19" w:author="Albert Courey" w:date="2015-11-11T09:39:00Z">
+      <w:del w:id="39" w:author="Albert Courey" w:date="2015-11-11T09:39:00Z">
         <w:r>
           <w:rPr>
             <w:i/>
-            <w:rPrChange w:id="20" w:author="Albert Courey" w:date="2015-11-11T09:39:00Z">
+            <w:rPrChange w:id="40" w:author="Albert Courey" w:date="2015-11-11T09:39:00Z">
               <w:rPr/>
             </w:rPrChange>
           </w:rPr>
           <w:delText>pattern</w:delText>
         </w:r>
       </w:del>
-      <w:del w:id="21" w:author="Albert Courey" w:date="2015-11-11T09:37:00Z">
+      <w:del w:id="41" w:author="Albert Courey" w:date="2015-11-11T09:37:00Z">
         <w:r>
           <w:rPr>
             <w:i/>
-            <w:rPrChange w:id="22" w:author="Albert Courey" w:date="2015-11-11T09:39:00Z">
+            <w:rPrChange w:id="42" w:author="Albert Courey" w:date="2015-11-11T09:39:00Z">
               <w:rPr/>
             </w:rPrChange>
           </w:rPr>
           <w:delText>ing</w:delText>
         </w:r>
       </w:del>
-      <w:del w:id="23" w:author="Albert Courey" w:date="2015-11-11T09:39:00Z">
+      <w:del w:id="43" w:author="Albert Courey" w:date="2015-11-11T09:39:00Z">
         <w:r>
           <w:rPr>
             <w:i/>
-            <w:rPrChange w:id="24" w:author="Albert Courey" w:date="2015-11-11T09:39:00Z">
+            <w:rPrChange w:id="44" w:author="Albert Courey" w:date="2015-11-11T09:39:00Z">
               <w:rPr/>
             </w:rPrChange>
           </w:rPr>
           <w:delText xml:space="preserve"> and</w:delText>
         </w:r>
       </w:del>
-      <w:ins w:id="25" w:author="Albert Courey" w:date="2015-11-11T09:39:00Z">
+      <w:ins w:id="45" w:author="Albert Courey" w:date="2015-11-11T09:39:00Z">
         <w:r>
           <w:rPr>
             <w:i/>
-            <w:rPrChange w:id="26" w:author="Albert Courey" w:date="2015-11-11T09:39:00Z">
+            <w:rPrChange w:id="46" w:author="Albert Courey" w:date="2015-11-11T09:39:00Z">
               <w:rPr/>
             </w:rPrChange>
           </w:rPr>
@@ -422,7 +515,7 @@
       <w:r>
         <w:t xml:space="preserve"> development</w:t>
       </w:r>
-      <w:del w:id="27" w:author="Albert Courey" w:date="2015-11-11T09:39:00Z">
+      <w:del w:id="47" w:author="Albert Courey" w:date="2015-11-11T09:39:00Z">
         <w:r>
           <w:delText xml:space="preserve"> of </w:delText>
         </w:r>
@@ -436,24 +529,24 @@
           <w:delText>and is required for viability</w:delText>
         </w:r>
       </w:del>
-      <w:ins w:id="28" w:author="Michael Chambers" w:date="2015-11-16T16:30:00Z">
+      <w:ins w:id="48" w:author="Michael Chambers" w:date="2015-11-16T16:30:00Z">
         <w:r>
           <w:t xml:space="preserve"> </w:t>
         </w:r>
       </w:ins>
-      <w:del w:id="29" w:author="Michael Chambers" w:date="2015-11-16T16:30:00Z">
+      <w:del w:id="49" w:author="Michael Chambers" w:date="2015-11-16T16:30:00Z">
         <w:r>
           <w:delText xml:space="preserve">. </w:delText>
         </w:r>
       </w:del>
-      <w:ins w:id="30" w:author="Albert Courey" w:date="2015-11-11T09:40:00Z">
-        <w:del w:id="31" w:author="Michael Chambers" w:date="2015-11-16T16:30:00Z">
+      <w:ins w:id="50" w:author="Albert Courey" w:date="2015-11-11T09:40:00Z">
+        <w:del w:id="51" w:author="Michael Chambers" w:date="2015-11-16T16:30:00Z">
           <w:r>
             <w:delText xml:space="preserve"> </w:delText>
           </w:r>
         </w:del>
       </w:ins>
-      <w:del w:id="32" w:author="Albert Courey" w:date="2015-11-11T09:40:00Z">
+      <w:del w:id="52" w:author="Albert Courey" w:date="2015-11-11T09:40:00Z">
         <w:r>
           <w:delText xml:space="preserve">Groucho is maternally expressed and deposited into the embryo during oogenesis, ensuring Groucho availability and activity from the very onset of embryonic development, before activation of the zygotic genome </w:delText>
         </w:r>
@@ -469,12 +562,12 @@
       <w:r>
         <w:t>, 1994 #3090}</w:t>
       </w:r>
-      <w:ins w:id="33" w:author="Michael Chambers" w:date="2015-11-16T16:30:00Z">
+      <w:ins w:id="53" w:author="Michael Chambers" w:date="2015-11-16T16:30:00Z">
         <w:r>
           <w:t xml:space="preserve">. </w:t>
         </w:r>
       </w:ins>
-      <w:del w:id="34" w:author="Albert Courey" w:date="2015-11-11T09:40:00Z">
+      <w:del w:id="54" w:author="Albert Courey" w:date="2015-11-11T09:40:00Z">
         <w:r>
           <w:delText xml:space="preserve">. </w:delText>
         </w:r>
@@ -515,7 +608,7 @@
       <w:r>
         <w:t>, 2005 #3068}</w:t>
       </w:r>
-      <w:del w:id="35" w:author="Michael Chambers" w:date="2015-11-12T19:58:00Z">
+      <w:del w:id="55" w:author="Michael Chambers" w:date="2015-11-12T19:58:00Z">
         <w:r>
           <w:delText xml:space="preserve"> </w:delText>
         </w:r>
@@ -523,7 +616,7 @@
       <w:r>
         <w:t>{Villanueva, 2011 #1659}</w:t>
       </w:r>
-      <w:del w:id="36" w:author="Michael Chambers" w:date="2015-11-12T19:58:00Z">
+      <w:del w:id="56" w:author="Michael Chambers" w:date="2015-11-12T19:58:00Z">
         <w:r>
           <w:delText xml:space="preserve"> </w:delText>
         </w:r>
@@ -539,7 +632,7 @@
       <w:r>
         <w:t>, 2000 #3070}</w:t>
       </w:r>
-      <w:del w:id="37" w:author="Michael Chambers" w:date="2015-11-12T19:58:00Z">
+      <w:del w:id="57" w:author="Michael Chambers" w:date="2015-11-12T19:58:00Z">
         <w:r>
           <w:delText xml:space="preserve"> </w:delText>
         </w:r>
@@ -569,12 +662,12 @@
       <w:r>
         <w:t xml:space="preserve"> </w:t>
       </w:r>
-      <w:commentRangeStart w:id="38"/>
+      <w:commentRangeStart w:id="58"/>
       <w:r>
         <w:t>{Chen, 2000 #3056}</w:t>
       </w:r>
-      <w:commentRangeEnd w:id="38"/>
-      <w:ins w:id="39" w:author="Michael Chambers" w:date="2015-11-12T19:54:00Z">
+      <w:commentRangeEnd w:id="58"/>
+      <w:ins w:id="59" w:author="Michael Chambers" w:date="2015-11-12T19:54:00Z">
         <w:r>
           <w:t>{</w:t>
         </w:r>
@@ -592,7 +685,7 @@
           <w:rStyle w:val="CommentReference"/>
           <w:rFonts w:ascii="Times New Roman" w:hAnsi="Times New Roman" w:cs="Times New Roman"/>
         </w:rPr>
-        <w:commentReference w:id="38"/>
+        <w:commentReference w:id="58"/>
       </w:r>
       <w:r>
         <w:t xml:space="preserve">. </w:t>
@@ -610,12 +703,12 @@
       <w:r>
         <w:t xml:space="preserve"> sensitive to </w:t>
       </w:r>
-      <w:del w:id="40" w:author="Albert Courey" w:date="2015-11-11T09:43:00Z">
+      <w:del w:id="60" w:author="Albert Courey" w:date="2015-11-11T09:43:00Z">
         <w:r>
           <w:delText xml:space="preserve">deleterious </w:delText>
         </w:r>
       </w:del>
-      <w:ins w:id="41" w:author="Albert Courey" w:date="2015-11-11T09:43:00Z">
+      <w:ins w:id="61" w:author="Albert Courey" w:date="2015-11-11T09:43:00Z">
         <w:r>
           <w:t xml:space="preserve">point </w:t>
         </w:r>
@@ -623,12 +716,12 @@
       <w:r>
         <w:t>muta</w:t>
       </w:r>
-      <w:ins w:id="42" w:author="Albert Courey" w:date="2015-11-11T09:43:00Z">
+      <w:ins w:id="62" w:author="Albert Courey" w:date="2015-11-11T09:43:00Z">
         <w:r>
           <w:t>genesis</w:t>
         </w:r>
       </w:ins>
-      <w:del w:id="43" w:author="Albert Courey" w:date="2015-11-11T09:43:00Z">
+      <w:del w:id="63" w:author="Albert Courey" w:date="2015-11-11T09:43:00Z">
         <w:r>
           <w:delText>tions</w:delText>
         </w:r>
@@ -639,22 +732,22 @@
       <w:r>
         <w:t>{Jennings, 2006 #3059}</w:t>
       </w:r>
-      <w:del w:id="44" w:author="Michael Chambers" w:date="2015-11-12T19:58:00Z">
+      <w:del w:id="64" w:author="Michael Chambers" w:date="2015-11-12T19:58:00Z">
         <w:r>
           <w:delText xml:space="preserve"> </w:delText>
         </w:r>
       </w:del>
-      <w:commentRangeStart w:id="45"/>
+      <w:commentRangeStart w:id="65"/>
       <w:r>
         <w:t>{Jennings, 2007 #2990}</w:t>
       </w:r>
-      <w:commentRangeEnd w:id="45"/>
+      <w:commentRangeEnd w:id="65"/>
       <w:r>
         <w:rPr>
           <w:rStyle w:val="CommentReference"/>
           <w:rFonts w:ascii="Times New Roman" w:hAnsi="Times New Roman" w:cs="Times New Roman"/>
         </w:rPr>
-        <w:commentReference w:id="45"/>
+        <w:commentReference w:id="65"/>
       </w:r>
       <w:r>
         <w:t xml:space="preserve">, the central domains of Groucho have been </w:t>
@@ -671,17 +764,17 @@
       <w:r>
         <w:t xml:space="preserve">Groucho activity through interaction with a </w:t>
       </w:r>
-      <w:ins w:id="46" w:author="Albert Courey" w:date="2015-11-11T09:44:00Z">
+      <w:ins w:id="66" w:author="Albert Courey" w:date="2015-11-11T09:44:00Z">
         <w:r>
           <w:t xml:space="preserve">number of </w:t>
         </w:r>
       </w:ins>
-      <w:del w:id="47" w:author="Albert Courey" w:date="2015-11-11T09:44:00Z">
+      <w:del w:id="67" w:author="Albert Courey" w:date="2015-11-11T09:44:00Z">
         <w:r>
           <w:delText>number of regulatory</w:delText>
         </w:r>
       </w:del>
-      <w:ins w:id="48" w:author="Albert Courey" w:date="2015-11-11T09:44:00Z">
+      <w:ins w:id="68" w:author="Albert Courey" w:date="2015-11-11T09:44:00Z">
         <w:r>
           <w:t>regulatory targets, including protein</w:t>
         </w:r>
@@ -689,7 +782,7 @@
       <w:r>
         <w:t xml:space="preserve"> kinases</w:t>
       </w:r>
-      <w:ins w:id="49" w:author="Albert Courey" w:date="2015-11-11T09:44:00Z">
+      <w:ins w:id="69" w:author="Albert Courey" w:date="2015-11-11T09:44:00Z">
         <w:r>
           <w:t>, histones,</w:t>
         </w:r>
@@ -700,7 +793,7 @@
       <w:r>
         <w:t xml:space="preserve"> </w:t>
       </w:r>
-      <w:commentRangeStart w:id="50"/>
+      <w:commentRangeStart w:id="70"/>
       <w:r>
         <w:t>{</w:t>
       </w:r>
@@ -712,18 +805,18 @@
       <w:r>
         <w:t>, 2012 #2385}</w:t>
       </w:r>
-      <w:commentRangeEnd w:id="50"/>
+      <w:commentRangeEnd w:id="70"/>
       <w:r>
         <w:rPr>
           <w:rStyle w:val="CommentReference"/>
           <w:rFonts w:ascii="Times New Roman" w:hAnsi="Times New Roman" w:cs="Times New Roman"/>
         </w:rPr>
-        <w:commentReference w:id="50"/>
+        <w:commentReference w:id="70"/>
       </w:r>
       <w:r>
         <w:t>.</w:t>
       </w:r>
-      <w:del w:id="51" w:author="Albert Courey" w:date="2015-11-11T09:42:00Z">
+      <w:del w:id="71" w:author="Albert Courey" w:date="2015-11-11T09:42:00Z">
         <w:r>
           <w:delText>.</w:delText>
         </w:r>
@@ -738,13 +831,13 @@
         <w:spacing w:line="480" w:lineRule="auto"/>
         <w:ind w:firstLine="720"/>
         <w:rPr>
-          <w:ins w:id="52" w:author="Albert Courey" w:date="2015-11-11T09:49:00Z"/>
+          <w:ins w:id="72" w:author="Albert Courey" w:date="2015-11-11T09:49:00Z"/>
         </w:rPr>
       </w:pPr>
       <w:r>
         <w:t xml:space="preserve">Homologs of Groucho with similar roles in developmental decision making have been identified throughout metazoans </w:t>
       </w:r>
-      <w:ins w:id="53" w:author="Michael Chambers" w:date="2015-11-13T17:48:00Z">
+      <w:ins w:id="73" w:author="Michael Chambers" w:date="2015-11-13T17:48:00Z">
         <w:r>
           <w:t xml:space="preserve">(Fig. 1.1) </w:t>
         </w:r>
@@ -775,9 +868,11 @@
       <w:r>
         <w:t xml:space="preserve"> </w:t>
       </w:r>
-      <w:r>
-        <w:t xml:space="preserve">to various extents </w:t>
-      </w:r>
+      <w:del w:id="74" w:author="Michael Chambers" w:date="2015-11-17T00:10:00Z">
+        <w:r>
+          <w:delText xml:space="preserve">to various extents </w:delText>
+        </w:r>
+      </w:del>
       <w:r>
         <w:t xml:space="preserve">in rats </w:t>
       </w:r>
@@ -940,15 +1035,25 @@
         <w:t>orthologs</w:t>
       </w:r>
       <w:proofErr w:type="spellEnd"/>
+      <w:ins w:id="75" w:author="Michael Chambers" w:date="2015-11-17T00:10:00Z">
+        <w:r>
+          <w:t xml:space="preserve">, </w:t>
+        </w:r>
+      </w:ins>
+      <w:del w:id="76" w:author="Michael Chambers" w:date="2015-11-17T00:10:00Z">
+        <w:r>
+          <w:delText xml:space="preserve"> </w:delText>
+        </w:r>
+        <w:r>
+          <w:delText xml:space="preserve">are </w:delText>
+        </w:r>
+      </w:del>
+      <w:r>
+        <w:t>termed</w:t>
+      </w:r>
       <w:r>
         <w:t xml:space="preserve"> </w:t>
       </w:r>
-      <w:r>
-        <w:t>are termed</w:t>
-      </w:r>
-      <w:r>
-        <w:t xml:space="preserve"> </w:t>
-      </w:r>
       <w:proofErr w:type="spellStart"/>
       <w:r>
         <w:t>transducin</w:t>
@@ -991,15 +1096,7 @@
       </w:r>
       <w:proofErr w:type="spellEnd"/>
       <w:r>
-        <w:t>, 1992 #</w:t>
-      </w:r>
-      <w:proofErr w:type="gramStart"/>
-      <w:r>
-        <w:t>3065;Yao</w:t>
-      </w:r>
-      <w:proofErr w:type="gramEnd"/>
-      <w:r>
-        <w:t>, 1998 #3069}</w:t>
+        <w:t>, 1992 #3065;Yao, 1998 #3069}</w:t>
       </w:r>
       <w:r>
         <w:t>.</w:t>
@@ -1075,22 +1172,22 @@
       <w:r>
         <w:t xml:space="preserve">which </w:t>
       </w:r>
-      <w:del w:id="54" w:author="Michael Chambers" w:date="2015-11-12T20:02:00Z">
+      <w:del w:id="77" w:author="Michael Chambers" w:date="2015-11-12T20:02:00Z">
         <w:r>
           <w:delText>is partially homologous to portions of the CcN and WD-repeat domains</w:delText>
         </w:r>
       </w:del>
-      <w:ins w:id="55" w:author="Michael Chambers" w:date="2015-11-12T20:02:00Z">
+      <w:ins w:id="78" w:author="Michael Chambers" w:date="2015-11-12T20:02:00Z">
         <w:r>
           <w:t>possesses a</w:t>
         </w:r>
       </w:ins>
-      <w:ins w:id="56" w:author="Michael Chambers" w:date="2015-11-12T20:03:00Z">
+      <w:ins w:id="79" w:author="Michael Chambers" w:date="2015-11-12T20:03:00Z">
         <w:r>
           <w:t xml:space="preserve"> poorly conserved N-terminal region and a C-terminal WD-repeat domain </w:t>
         </w:r>
       </w:ins>
-      <w:del w:id="57" w:author="Michael Chambers" w:date="2015-11-12T20:03:00Z">
+      <w:del w:id="80" w:author="Michael Chambers" w:date="2015-11-12T20:03:00Z">
         <w:r>
           <w:delText xml:space="preserve"> </w:delText>
         </w:r>
@@ -1142,7 +1239,7 @@
       <w:r>
         <w:t>TLE6</w:t>
       </w:r>
-      <w:ins w:id="58" w:author="Michael Chambers" w:date="2015-11-12T20:04:00Z">
+      <w:ins w:id="81" w:author="Michael Chambers" w:date="2015-11-12T20:04:00Z">
         <w:r>
           <w:t>/Grg6</w:t>
         </w:r>
@@ -1150,12 +1247,12 @@
       <w:r>
         <w:t xml:space="preserve"> </w:t>
       </w:r>
-      <w:del w:id="59" w:author="Michael Chambers" w:date="2015-11-12T20:05:00Z">
+      <w:del w:id="82" w:author="Michael Chambers" w:date="2015-11-12T20:05:00Z">
         <w:r>
           <w:delText>is believed</w:delText>
         </w:r>
       </w:del>
-      <w:ins w:id="60" w:author="Michael Chambers" w:date="2015-11-12T20:05:00Z">
+      <w:ins w:id="83" w:author="Michael Chambers" w:date="2015-11-12T20:05:00Z">
         <w:r>
           <w:t>has been shown</w:t>
         </w:r>
@@ -1163,19 +1260,19 @@
       <w:r>
         <w:t xml:space="preserve"> to </w:t>
       </w:r>
-      <w:del w:id="61" w:author="Michael Chambers" w:date="2015-11-12T20:05:00Z">
+      <w:del w:id="84" w:author="Michael Chambers" w:date="2015-11-12T20:05:00Z">
         <w:r>
           <w:delText>preferential</w:delText>
         </w:r>
       </w:del>
-      <w:ins w:id="62" w:author="Albert Courey" w:date="2015-11-11T09:47:00Z">
-        <w:del w:id="63" w:author="Michael Chambers" w:date="2015-11-12T20:05:00Z">
+      <w:ins w:id="85" w:author="Albert Courey" w:date="2015-11-11T09:47:00Z">
+        <w:del w:id="86" w:author="Michael Chambers" w:date="2015-11-12T20:05:00Z">
           <w:r>
             <w:delText>ly</w:delText>
           </w:r>
         </w:del>
       </w:ins>
-      <w:del w:id="64" w:author="Michael Chambers" w:date="2015-11-12T20:05:00Z">
+      <w:del w:id="87" w:author="Michael Chambers" w:date="2015-11-12T20:05:00Z">
         <w:r>
           <w:delText xml:space="preserve"> </w:delText>
         </w:r>
@@ -1189,7 +1286,7 @@
           <w:delText>factors recruited by Gro/TLE to the WD-domain, thereby modulating repression</w:delText>
         </w:r>
       </w:del>
-      <w:ins w:id="65" w:author="Michael Chambers" w:date="2015-11-12T20:05:00Z">
+      <w:ins w:id="88" w:author="Michael Chambers" w:date="2015-11-12T20:05:00Z">
         <w:r>
           <w:t>interact with repressors to block recruitment of full-length TLE family proteins and thereby alleviate repression</w:t>
         </w:r>
@@ -1197,7 +1294,7 @@
       <w:r>
         <w:t xml:space="preserve"> </w:t>
       </w:r>
-      <w:commentRangeStart w:id="66"/>
+      <w:commentRangeStart w:id="89"/>
       <w:r>
         <w:t>{</w:t>
       </w:r>
@@ -1209,18 +1306,18 @@
       <w:r>
         <w:t>, 2005 #3131}</w:t>
       </w:r>
-      <w:commentRangeEnd w:id="66"/>
+      <w:commentRangeEnd w:id="89"/>
       <w:r>
         <w:rPr>
           <w:rStyle w:val="CommentReference"/>
           <w:rFonts w:ascii="Times New Roman" w:hAnsi="Times New Roman" w:cs="Times New Roman"/>
         </w:rPr>
-        <w:commentReference w:id="66"/>
+        <w:commentReference w:id="89"/>
       </w:r>
       <w:r>
         <w:t xml:space="preserve">. </w:t>
       </w:r>
-      <w:ins w:id="67" w:author="Michael Chambers" w:date="2015-11-12T18:48:00Z">
+      <w:ins w:id="90" w:author="Michael Chambers" w:date="2015-11-12T18:48:00Z">
         <w:r>
           <w:t>More distantly related Gro homologs have been identified in yeast (Tup1) and plants</w:t>
         </w:r>
@@ -1256,6 +1353,16 @@
       <w:r>
         <w:t xml:space="preserve">  </w:t>
       </w:r>
+    </w:p>
+    <w:p>
+      <w:pPr>
+        <w:pStyle w:val="BodyText"/>
+        <w:spacing w:line="480" w:lineRule="auto"/>
+        <w:rPr>
+          <w:ins w:id="91" w:author="Michael Chambers" w:date="2015-11-17T00:18:00Z"/>
+          <w:i/>
+        </w:rPr>
+      </w:pPr>
     </w:p>
     <w:p>
       <w:pPr>
@@ -1278,7 +1385,7 @@
         <w:spacing w:line="480" w:lineRule="auto"/>
         <w:ind w:firstLine="720"/>
         <w:rPr>
-          <w:ins w:id="68" w:author="Albert Courey" w:date="2015-11-11T10:13:00Z"/>
+          <w:ins w:id="92" w:author="Albert Courey" w:date="2015-11-11T10:13:00Z"/>
         </w:rPr>
       </w:pPr>
       <w:r>
@@ -1350,7 +1457,7 @@
       <w:r>
         <w:t xml:space="preserve">. </w:t>
       </w:r>
-      <w:ins w:id="69" w:author="Albert Courey" w:date="2015-11-11T10:13:00Z">
+      <w:ins w:id="93" w:author="Albert Courey" w:date="2015-11-11T10:13:00Z">
         <w:r>
           <w:t>The structure of the Q-domain of TLE1, a human homologue of Gro, was recently solved, revealing</w:t>
         </w:r>
@@ -1372,7 +1479,7 @@
       <w:r>
         <w:t>, 2014 #3057}</w:t>
       </w:r>
-      <w:ins w:id="70" w:author="Albert Courey" w:date="2015-11-11T10:13:00Z">
+      <w:ins w:id="94" w:author="Albert Courey" w:date="2015-11-11T10:13:00Z">
         <w:r>
           <w:t xml:space="preserve">. The resulting structure provides an elegant explanation of the mechanics of </w:t>
         </w:r>
@@ -1396,7 +1503,7 @@
       <w:r>
         <w:t>, 2011 #506}</w:t>
       </w:r>
-      <w:ins w:id="71" w:author="Albert Courey" w:date="2015-11-11T10:13:00Z">
+      <w:ins w:id="95" w:author="Albert Courey" w:date="2015-11-11T10:13:00Z">
         <w:r>
           <w:t>.</w:t>
         </w:r>
@@ -1408,34 +1515,34 @@
         <w:spacing w:line="480" w:lineRule="auto"/>
         <w:ind w:firstLine="720"/>
         <w:rPr>
-          <w:ins w:id="72" w:author="Albert Courey" w:date="2015-11-11T10:11:00Z"/>
+          <w:ins w:id="96" w:author="Albert Courey" w:date="2015-11-11T10:11:00Z"/>
         </w:rPr>
       </w:pPr>
-      <w:ins w:id="73" w:author="Albert Courey" w:date="2015-11-11T10:07:00Z">
+      <w:ins w:id="97" w:author="Albert Courey" w:date="2015-11-11T10:07:00Z">
         <w:r>
           <w:t xml:space="preserve">The ability of the Q domain to direct the formation of high-order oligomers has been proposed to mediate the spreading of Gro along chromatin allowing for the establishment of large transcriptionally silent domains. This </w:t>
         </w:r>
       </w:ins>
-      <w:ins w:id="74" w:author="Albert Courey" w:date="2015-11-11T10:08:00Z">
-        <w:r>
-          <w:t>might explain the documented ability of Gro to direct long-range repression in which</w:t>
-        </w:r>
-      </w:ins>
-      <w:ins w:id="75" w:author="Albert Courey" w:date="2015-11-11T10:09:00Z">
-        <w:r>
-          <w:t xml:space="preserve"> entire loci are organized into transcriptionally </w:t>
+      <w:ins w:id="98" w:author="Albert Courey" w:date="2015-11-11T10:08:00Z">
+        <w:r>
+          <w:t xml:space="preserve">might explain the documented ability of Gro </w:t>
         </w:r>
         <w:r>
           <w:lastRenderedPageBreak/>
-          <w:t xml:space="preserve">silent states.  </w:t>
-        </w:r>
-      </w:ins>
-      <w:ins w:id="76" w:author="Albert Courey" w:date="2015-11-11T10:10:00Z">
+          <w:t>to direct long-range repression in which</w:t>
+        </w:r>
+      </w:ins>
+      <w:ins w:id="99" w:author="Albert Courey" w:date="2015-11-11T10:09:00Z">
+        <w:r>
+          <w:t xml:space="preserve"> entire loci are organized into transcriptionally silent states.  </w:t>
+        </w:r>
+      </w:ins>
+      <w:ins w:id="100" w:author="Albert Courey" w:date="2015-11-11T10:10:00Z">
         <w:r>
           <w:t>In support of this idea, a</w:t>
         </w:r>
       </w:ins>
-      <w:del w:id="77" w:author="Albert Courey" w:date="2015-11-11T10:10:00Z">
+      <w:del w:id="101" w:author="Albert Courey" w:date="2015-11-11T10:10:00Z">
         <w:r>
           <w:delText>A</w:delText>
         </w:r>
@@ -1452,10 +1559,12 @@
       <w:r>
         <w:t xml:space="preserve"> chromatin arrays</w:t>
       </w:r>
-      <w:ins w:id="78" w:author="Albert Courey" w:date="2015-11-11T09:50:00Z">
-        <w:r>
-          <w:t>,</w:t>
-        </w:r>
+      <w:ins w:id="102" w:author="Albert Courey" w:date="2015-11-11T09:50:00Z">
+        <w:del w:id="103" w:author="Michael Chambers" w:date="2015-11-17T00:13:00Z">
+          <w:r>
+            <w:delText>,</w:delText>
+          </w:r>
+        </w:del>
       </w:ins>
       <w:r>
         <w:t xml:space="preserve"> showed that</w:t>
@@ -1463,12 +1572,12 @@
       <w:r>
         <w:t xml:space="preserve"> </w:t>
       </w:r>
-      <w:del w:id="79" w:author="Albert Courey" w:date="2015-11-11T10:09:00Z">
+      <w:del w:id="104" w:author="Albert Courey" w:date="2015-11-11T10:09:00Z">
         <w:r>
           <w:delText xml:space="preserve">tetramerization </w:delText>
         </w:r>
       </w:del>
-      <w:ins w:id="80" w:author="Albert Courey" w:date="2015-11-11T10:09:00Z">
+      <w:ins w:id="105" w:author="Albert Courey" w:date="2015-11-11T10:09:00Z">
         <w:r>
           <w:t xml:space="preserve">oligomerization </w:t>
         </w:r>
@@ -1480,7 +1589,15 @@
         <w:t xml:space="preserve"> Q-</w:t>
       </w:r>
       <w:r>
-        <w:t xml:space="preserve">domain is not required for recruitment of Gro to chromatin, but is required for subsequent aggregation of </w:t>
+        <w:t>domain is not required for recruitment of Gro to chromatin</w:t>
+      </w:r>
+      <w:del w:id="106" w:author="Michael Chambers" w:date="2015-11-17T00:13:00Z">
+        <w:r>
+          <w:delText>,</w:delText>
+        </w:r>
+      </w:del>
+      <w:r>
+        <w:t xml:space="preserve"> but is required for subsequent aggregation of </w:t>
       </w:r>
       <w:proofErr w:type="spellStart"/>
       <w:r>
@@ -1493,7 +1610,7 @@
       <w:r>
         <w:t xml:space="preserve"> </w:t>
       </w:r>
-      <w:ins w:id="81" w:author="Albert Courey" w:date="2015-11-11T09:50:00Z">
+      <w:ins w:id="107" w:author="Albert Courey" w:date="2015-11-11T09:50:00Z">
         <w:r>
           <w:t xml:space="preserve">into a form that was resistant to transcription </w:t>
         </w:r>
@@ -1512,7 +1629,7 @@
       <w:r>
         <w:t xml:space="preserve">. </w:t>
       </w:r>
-      <w:del w:id="82" w:author="Albert Courey" w:date="2015-11-11T10:11:00Z">
+      <w:del w:id="108" w:author="Albert Courey" w:date="2015-11-11T10:11:00Z">
         <w:r>
           <w:delText xml:space="preserve">However, </w:delText>
         </w:r>
@@ -1524,12 +1641,12 @@
         <w:spacing w:line="480" w:lineRule="auto"/>
         <w:ind w:firstLine="720"/>
       </w:pPr>
-      <w:ins w:id="83" w:author="Albert Courey" w:date="2015-11-11T10:11:00Z">
+      <w:ins w:id="109" w:author="Albert Courey" w:date="2015-11-11T10:11:00Z">
         <w:r>
           <w:t xml:space="preserve">Contrary to the idea that the Q domain could mediate spreading, </w:t>
         </w:r>
       </w:ins>
-      <w:ins w:id="84" w:author="Albert Courey" w:date="2015-11-11T10:10:00Z">
+      <w:ins w:id="110" w:author="Albert Courey" w:date="2015-11-11T10:10:00Z">
         <w:r>
           <w:t>chromatin immunoprecipitation (</w:t>
         </w:r>
@@ -1670,10 +1787,15 @@
       <w:r>
         <w:t>oligomerization-deficient Gro</w:t>
       </w:r>
-      <w:r>
-        <w:t xml:space="preserve"> samples, 48% are unique to a single condition</w:t>
-      </w:r>
-      <w:ins w:id="85" w:author="Michael Chambers" w:date="2015-11-12T20:22:00Z">
+      <w:del w:id="111" w:author="Michael Chambers" w:date="2015-11-17T00:14:00Z">
+        <w:r>
+          <w:delText xml:space="preserve"> samples</w:delText>
+        </w:r>
+      </w:del>
+      <w:r>
+        <w:t>, 48% are unique to a single condition</w:t>
+      </w:r>
+      <w:ins w:id="112" w:author="Michael Chambers" w:date="2015-11-12T20:22:00Z">
         <w:r>
           <w:t xml:space="preserve"> {</w:t>
         </w:r>
@@ -1689,11 +1811,36 @@
       <w:r>
         <w:t xml:space="preserve">. Loss of oligomerization potential therefore, while preserving </w:t>
       </w:r>
-      <w:r>
-        <w:t>many aspects</w:t>
-      </w:r>
-      <w:r>
-        <w:t xml:space="preserve"> of wild-type Groucho binding patterns, does disrupt Groucho association with chromatin in some conte</w:t>
+      <w:del w:id="113" w:author="Michael Chambers" w:date="2015-11-17T00:14:00Z">
+        <w:r>
+          <w:delText xml:space="preserve">many </w:delText>
+        </w:r>
+      </w:del>
+      <w:ins w:id="114" w:author="Michael Chambers" w:date="2015-11-17T00:14:00Z">
+        <w:r>
+          <w:t>some</w:t>
+        </w:r>
+        <w:r>
+          <w:t xml:space="preserve"> </w:t>
+        </w:r>
+      </w:ins>
+      <w:r>
+        <w:t>aspects</w:t>
+      </w:r>
+      <w:r>
+        <w:t xml:space="preserve"> of </w:t>
+      </w:r>
+      <w:r>
+        <w:lastRenderedPageBreak/>
+        <w:t>wild-type Gro</w:t>
+      </w:r>
+      <w:del w:id="115" w:author="Michael Chambers" w:date="2015-11-17T00:14:00Z">
+        <w:r>
+          <w:delText>ucho</w:delText>
+        </w:r>
+      </w:del>
+      <w:r>
+        <w:t xml:space="preserve"> binding patterns, does disrupt Groucho association with chromatin in some conte</w:t>
       </w:r>
       <w:r>
         <w:t>xts, the nature of which remains unexplained.</w:t>
@@ -1705,12 +1852,11 @@
         <w:spacing w:line="480" w:lineRule="auto"/>
         <w:ind w:firstLine="720"/>
         <w:rPr>
-          <w:del w:id="86" w:author="Michael Chambers" w:date="2015-11-12T20:23:00Z"/>
+          <w:del w:id="116" w:author="Michael Chambers" w:date="2015-11-12T20:23:00Z"/>
         </w:rPr>
       </w:pPr>
-      <w:del w:id="87" w:author="Michael Chambers" w:date="2015-11-12T20:23:00Z">
-        <w:r>
-          <w:lastRenderedPageBreak/>
+      <w:del w:id="117" w:author="Michael Chambers" w:date="2015-11-12T20:23:00Z">
+        <w:r>
           <w:delText>The structure</w:delText>
         </w:r>
         <w:r>
@@ -1784,23 +1930,51 @@
       <w:r>
         <w:t>The WD-domain is the second conserved domain of Gro and comprises the C-term</w:t>
       </w:r>
-      <w:ins w:id="88" w:author="Albert Courey" w:date="2015-11-11T10:14:00Z">
-        <w:r>
-          <w:t>inal XXX amino acids of the protein</w:t>
-        </w:r>
-      </w:ins>
-      <w:del w:id="89" w:author="Albert Courey" w:date="2015-11-11T10:14:00Z">
+      <w:ins w:id="118" w:author="Albert Courey" w:date="2015-11-11T10:14:00Z">
+        <w:r>
+          <w:t xml:space="preserve">inal </w:t>
+        </w:r>
+        <w:del w:id="119" w:author="Michael Chambers" w:date="2015-11-17T00:15:00Z">
+          <w:r>
+            <w:delText>XXX</w:delText>
+          </w:r>
+        </w:del>
+      </w:ins>
+      <w:ins w:id="120" w:author="Michael Chambers" w:date="2015-11-17T00:15:00Z">
+        <w:r>
+          <w:t>329</w:t>
+        </w:r>
+      </w:ins>
+      <w:ins w:id="121" w:author="Albert Courey" w:date="2015-11-11T10:14:00Z">
+        <w:r>
+          <w:t xml:space="preserve"> amino acids of the protein</w:t>
+        </w:r>
+      </w:ins>
+      <w:del w:id="122" w:author="Albert Courey" w:date="2015-11-11T10:14:00Z">
         <w:r>
           <w:delText>inus</w:delText>
         </w:r>
       </w:del>
-      <w:r>
-        <w:t xml:space="preserve"> of the protei</w:t>
-      </w:r>
-      <w:r>
-        <w:t>n. The WD-domain consists of a seven-bladed β-propeller domain, and is responsible for the majority of Groucho interactions with DNA-binding repressors</w:t>
-      </w:r>
-      <w:ins w:id="90" w:author="Michael Chambers" w:date="2015-11-13T17:51:00Z">
+      <w:del w:id="123" w:author="Michael Chambers" w:date="2015-11-17T00:14:00Z">
+        <w:r>
+          <w:delText xml:space="preserve"> of the protei</w:delText>
+        </w:r>
+        <w:r>
+          <w:delText>n</w:delText>
+        </w:r>
+      </w:del>
+      <w:r>
+        <w:t>. The WD-domain consists of a seven-bladed β-propeller domain</w:t>
+      </w:r>
+      <w:del w:id="124" w:author="Michael Chambers" w:date="2015-11-17T00:15:00Z">
+        <w:r>
+          <w:delText>,</w:delText>
+        </w:r>
+      </w:del>
+      <w:r>
+        <w:t xml:space="preserve"> and is responsible for the majority of Groucho interactions with DNA-binding repressors</w:t>
+      </w:r>
+      <w:ins w:id="125" w:author="Michael Chambers" w:date="2015-11-13T17:51:00Z">
         <w:r>
           <w:t xml:space="preserve"> (Table 1-1)</w:t>
         </w:r>
@@ -1832,12 +2006,12 @@
       <w:r>
         <w:t xml:space="preserve">C-terminal WRPW/Y recognition sequences have been found in </w:t>
       </w:r>
-      <w:del w:id="91" w:author="Albert Courey" w:date="2015-11-11T10:18:00Z">
+      <w:del w:id="126" w:author="Albert Courey" w:date="2015-11-11T10:18:00Z">
         <w:r>
           <w:delText xml:space="preserve">Hairy </w:delText>
         </w:r>
       </w:del>
-      <w:ins w:id="92" w:author="Albert Courey" w:date="2015-11-11T10:18:00Z">
+      <w:ins w:id="127" w:author="Albert Courey" w:date="2015-11-11T10:18:00Z">
         <w:r>
           <w:t xml:space="preserve">Hairy/Enhancer of split (HES) </w:t>
         </w:r>
@@ -1845,12 +2019,12 @@
       <w:r>
         <w:t xml:space="preserve">and </w:t>
       </w:r>
-      <w:del w:id="93" w:author="Albert Courey" w:date="2015-11-11T10:18:00Z">
+      <w:del w:id="128" w:author="Albert Courey" w:date="2015-11-11T10:18:00Z">
         <w:r>
           <w:delText>multiple Enhancer of split</w:delText>
         </w:r>
       </w:del>
-      <w:ins w:id="94" w:author="Albert Courey" w:date="2015-11-11T10:18:00Z">
+      <w:ins w:id="129" w:author="Albert Courey" w:date="2015-11-11T10:18:00Z">
         <w:r>
           <w:t>Runt</w:t>
         </w:r>
@@ -1858,11 +2032,11 @@
       <w:r>
         <w:t xml:space="preserve"> family transcription factors </w:t>
       </w:r>
-      <w:commentRangeStart w:id="95"/>
+      <w:commentRangeStart w:id="130"/>
       <w:r>
         <w:t>{Jimenez, 1997 #3075;Fisher, 1996 #3133;Paroush, 1994 #3090</w:t>
       </w:r>
-      <w:ins w:id="96" w:author="Michael Chambers" w:date="2015-11-13T18:01:00Z">
+      <w:ins w:id="131" w:author="Michael Chambers" w:date="2015-11-13T18:01:00Z">
         <w:r>
           <w:t>;</w:t>
         </w:r>
@@ -1873,7 +2047,7 @@
           <w:t>Aronson, 1997 #3095;</w:t>
         </w:r>
       </w:ins>
-      <w:ins w:id="97" w:author="Michael Chambers" w:date="2015-11-13T18:04:00Z">
+      <w:ins w:id="132" w:author="Michael Chambers" w:date="2015-11-13T18:04:00Z">
         <w:r>
           <w:t>Canon, 2003 #3174</w:t>
         </w:r>
@@ -1881,13 +2055,13 @@
       <w:r>
         <w:t>}</w:t>
       </w:r>
-      <w:commentRangeEnd w:id="95"/>
+      <w:commentRangeEnd w:id="130"/>
       <w:r>
         <w:rPr>
           <w:rStyle w:val="CommentReference"/>
           <w:rFonts w:ascii="Times New Roman" w:hAnsi="Times New Roman" w:cs="Times New Roman"/>
         </w:rPr>
-        <w:commentReference w:id="95"/>
+        <w:commentReference w:id="130"/>
       </w:r>
       <w:r>
         <w:t xml:space="preserve">. </w:t>
@@ -1898,12 +2072,12 @@
       <w:r>
         <w:t xml:space="preserve">he engrailed homology domain-1 (eh1) motif is an internal </w:t>
       </w:r>
-      <w:del w:id="98" w:author="Albert Courey" w:date="2015-11-11T10:17:00Z">
+      <w:del w:id="133" w:author="Albert Courey" w:date="2015-11-11T10:17:00Z">
         <w:r>
           <w:delText xml:space="preserve">site </w:delText>
         </w:r>
       </w:del>
-      <w:ins w:id="99" w:author="Albert Courey" w:date="2015-11-11T10:17:00Z">
+      <w:ins w:id="134" w:author="Albert Courey" w:date="2015-11-11T10:17:00Z">
         <w:r>
           <w:t xml:space="preserve">peptide motif </w:t>
         </w:r>
@@ -1911,7 +2085,7 @@
       <w:r>
         <w:t>with</w:t>
       </w:r>
-      <w:ins w:id="100" w:author="Albert Courey" w:date="2015-11-11T10:17:00Z">
+      <w:ins w:id="135" w:author="Albert Courey" w:date="2015-11-11T10:17:00Z">
         <w:r>
           <w:t xml:space="preserve"> the consensus</w:t>
         </w:r>
@@ -1947,7 +2121,7 @@
       <w:r>
         <w:t>{Copley, 2005 #3134}</w:t>
       </w:r>
-      <w:del w:id="101" w:author="Michael Chambers" w:date="2015-11-13T17:50:00Z">
+      <w:del w:id="136" w:author="Michael Chambers" w:date="2015-11-13T17:50:00Z">
         <w:r>
           <w:delText xml:space="preserve"> </w:delText>
         </w:r>
@@ -1963,7 +2137,7 @@
       <w:r>
         <w:t>, 1997 #2366}</w:t>
       </w:r>
-      <w:del w:id="102" w:author="Michael Chambers" w:date="2015-11-13T17:50:00Z">
+      <w:del w:id="137" w:author="Michael Chambers" w:date="2015-11-13T17:50:00Z">
         <w:r>
           <w:delText xml:space="preserve"> </w:delText>
         </w:r>
@@ -1971,7 +2145,7 @@
       <w:r>
         <w:t>{Jiménez, 1997 #264}</w:t>
       </w:r>
-      <w:del w:id="103" w:author="Michael Chambers" w:date="2015-11-13T17:50:00Z">
+      <w:del w:id="138" w:author="Michael Chambers" w:date="2015-11-13T17:50:00Z">
         <w:r>
           <w:delText xml:space="preserve"> </w:delText>
         </w:r>
@@ -1979,7 +2153,7 @@
       <w:r>
         <w:t>{Jimenez, 1999 #3092}</w:t>
       </w:r>
-      <w:del w:id="104" w:author="Michael Chambers" w:date="2015-11-13T17:50:00Z">
+      <w:del w:id="139" w:author="Michael Chambers" w:date="2015-11-13T17:50:00Z">
         <w:r>
           <w:delText xml:space="preserve"> </w:delText>
         </w:r>
@@ -1987,7 +2161,7 @@
       <w:r>
         <w:t>{Smith, 1996 #3135}</w:t>
       </w:r>
-      <w:del w:id="105" w:author="Michael Chambers" w:date="2015-11-13T17:50:00Z">
+      <w:del w:id="140" w:author="Michael Chambers" w:date="2015-11-13T17:50:00Z">
         <w:r>
           <w:delText xml:space="preserve"> </w:delText>
         </w:r>
@@ -2007,7 +2181,28 @@
         <w:t xml:space="preserve">. </w:t>
       </w:r>
       <w:r>
-        <w:t xml:space="preserve">The WD domain binds to these motifs with differing affinities. These differences are utilized in controlling the recruitment of Groucho to specific factors. For example, the affinity of Groucho for binding the eh1-like motif of Dorsal is relatively weak </w:t>
+        <w:t>The WD domain binds to these motifs with differing affinities. These differences</w:t>
+      </w:r>
+      <w:ins w:id="141" w:author="Michael Chambers" w:date="2015-11-17T00:16:00Z">
+        <w:r>
+          <w:t xml:space="preserve"> in affinity</w:t>
+        </w:r>
+      </w:ins>
+      <w:r>
+        <w:t xml:space="preserve"> are utilized </w:t>
+      </w:r>
+      <w:del w:id="142" w:author="Michael Chambers" w:date="2015-11-17T00:16:00Z">
+        <w:r>
+          <w:delText>in controlling</w:delText>
+        </w:r>
+      </w:del>
+      <w:ins w:id="143" w:author="Michael Chambers" w:date="2015-11-17T00:16:00Z">
+        <w:r>
+          <w:t>to control</w:t>
+        </w:r>
+      </w:ins>
+      <w:r>
+        <w:t xml:space="preserve"> the recruitment of Groucho to specific factors. For example, the affinity of Groucho for binding the eh1-like motif of Dorsal is relatively weak </w:t>
       </w:r>
       <w:r>
         <w:t>{Flores-</w:t>
@@ -2023,12 +2218,12 @@
       <w:r>
         <w:t xml:space="preserve">, necessitating the assistance of additional factors in facilitating a stable interaction between the two proteins. This weak affinity of the Dorsal/Groucho interaction is </w:t>
       </w:r>
-      <w:del w:id="106" w:author="Albert Courey" w:date="2015-11-11T10:21:00Z">
+      <w:del w:id="144" w:author="Albert Courey" w:date="2015-11-11T10:21:00Z">
         <w:r>
           <w:delText>cruicial</w:delText>
         </w:r>
       </w:del>
-      <w:ins w:id="107" w:author="Albert Courey" w:date="2015-11-11T10:21:00Z">
+      <w:ins w:id="145" w:author="Albert Courey" w:date="2015-11-11T10:21:00Z">
         <w:r>
           <w:t>crucial</w:t>
         </w:r>
@@ -2042,7 +2237,11 @@
       </w:r>
       <w:proofErr w:type="spellEnd"/>
       <w:r>
-        <w:t xml:space="preserve"> transcription factor, as mutation of this motif to a higher-affinity sequence abolishes </w:t>
+        <w:t xml:space="preserve"> transcription factor, as mutation of </w:t>
+      </w:r>
+      <w:r>
+        <w:lastRenderedPageBreak/>
+        <w:t xml:space="preserve">this motif to a higher-affinity sequence abolishes </w:t>
       </w:r>
       <w:proofErr w:type="spellStart"/>
       <w:r>
@@ -2050,7 +2249,15 @@
       </w:r>
       <w:proofErr w:type="spellEnd"/>
       <w:r>
-        <w:t xml:space="preserve"> ability to activate genes in the embryo, due to constitutive recruitment of Groucho </w:t>
+        <w:t xml:space="preserve"> ability to activate genes in the embryo</w:t>
+      </w:r>
+      <w:del w:id="146" w:author="Michael Chambers" w:date="2015-11-17T00:17:00Z">
+        <w:r>
+          <w:delText>,</w:delText>
+        </w:r>
+      </w:del>
+      <w:r>
+        <w:t xml:space="preserve"> due to constitutive recruitment of Groucho </w:t>
       </w:r>
       <w:r>
         <w:t>{</w:t>
@@ -2074,7 +2281,6 @@
         <w:ind w:firstLine="720"/>
       </w:pPr>
       <w:r>
-        <w:lastRenderedPageBreak/>
         <w:t xml:space="preserve">The WD-repeat domain may be involved in additional protein interactions. Studies of Grg3, a mouse Gro/TLE family member, have shown that the WD domain is critical for binding </w:t>
       </w:r>
       <w:r>
@@ -2183,7 +2389,15 @@
         <w:t>, 2002 #3062}</w:t>
       </w:r>
       <w:r>
-        <w:t xml:space="preserve">. The SP domain contains multiple sites phosphorylated in response to MAPK signaling, resulting in down-regulation of Groucho activity via nuclear export </w:t>
+        <w:t>. The SP domain contains multiple sites phosphorylated in response to MAPK signaling, resulting in down-regulation of Groucho activity</w:t>
+      </w:r>
+      <w:del w:id="147" w:author="Michael Chambers" w:date="2015-11-17T00:17:00Z">
+        <w:r>
+          <w:delText xml:space="preserve"> via nuclear export</w:delText>
+        </w:r>
+      </w:del>
+      <w:r>
+        <w:t xml:space="preserve"> </w:t>
       </w:r>
       <w:r>
         <w:t>{</w:t>
@@ -2225,12 +2439,12 @@
       <w:r>
         <w:t xml:space="preserve">in </w:t>
       </w:r>
-      <w:del w:id="108" w:author="Albert Courey" w:date="2015-11-11T10:29:00Z">
+      <w:del w:id="148" w:author="Albert Courey" w:date="2015-11-11T10:29:00Z">
         <w:r>
           <w:delText xml:space="preserve">extensive </w:delText>
         </w:r>
       </w:del>
-      <w:ins w:id="109" w:author="Albert Courey" w:date="2015-11-11T10:29:00Z">
+      <w:ins w:id="149" w:author="Albert Courey" w:date="2015-11-11T10:29:00Z">
         <w:r>
           <w:t xml:space="preserve">diverse </w:t>
         </w:r>
@@ -2275,6 +2489,7 @@
         <w:rPr>
           <w:i/>
         </w:rPr>
+        <w:lastRenderedPageBreak/>
         <w:t xml:space="preserve">Groucho integrates multiple signaling pathways to generate specific cellular responses and fates </w:t>
       </w:r>
     </w:p>
@@ -2285,7 +2500,6 @@
         <w:ind w:firstLine="720"/>
       </w:pPr>
       <w:r>
-        <w:lastRenderedPageBreak/>
         <w:t xml:space="preserve">In </w:t>
       </w:r>
       <w:r>
@@ -2297,7 +2511,7 @@
       <w:r>
         <w:t xml:space="preserve">Groucho’s roles in </w:t>
       </w:r>
-      <w:ins w:id="110" w:author="Albert Courey" w:date="2015-11-11T10:29:00Z">
+      <w:ins w:id="150" w:author="Albert Courey" w:date="2015-11-11T10:29:00Z">
         <w:r>
           <w:t xml:space="preserve">responses to </w:t>
         </w:r>
@@ -2305,12 +2519,12 @@
       <w:r>
         <w:t>signaling pathway</w:t>
       </w:r>
-      <w:ins w:id="111" w:author="Albert Courey" w:date="2015-11-11T10:30:00Z">
+      <w:ins w:id="151" w:author="Albert Courey" w:date="2015-11-11T10:30:00Z">
         <w:r>
           <w:t xml:space="preserve">s </w:t>
         </w:r>
       </w:ins>
-      <w:del w:id="112" w:author="Albert Courey" w:date="2015-11-11T10:30:00Z">
+      <w:del w:id="152" w:author="Albert Courey" w:date="2015-11-11T10:30:00Z">
         <w:r>
           <w:delText xml:space="preserve"> response </w:delText>
         </w:r>
@@ -2318,12 +2532,12 @@
       <w:r>
         <w:t xml:space="preserve">are well documented. The factor </w:t>
       </w:r>
-      <w:del w:id="113" w:author="Michael Chambers" w:date="2015-11-12T18:49:00Z">
+      <w:del w:id="153" w:author="Michael Chambers" w:date="2015-11-12T18:49:00Z">
         <w:r>
           <w:delText>plays a role</w:delText>
         </w:r>
       </w:del>
-      <w:ins w:id="114" w:author="Michael Chambers" w:date="2015-11-12T18:49:00Z">
+      <w:ins w:id="154" w:author="Michael Chambers" w:date="2015-11-12T18:49:00Z">
         <w:r>
           <w:t>participates</w:t>
         </w:r>
@@ -2348,12 +2562,12 @@
         <w:t xml:space="preserve"> (</w:t>
       </w:r>
       <w:proofErr w:type="spellStart"/>
-      <w:ins w:id="115" w:author="Albert Courey" w:date="2015-11-11T10:30:00Z">
+      <w:ins w:id="155" w:author="Albert Courey" w:date="2015-11-11T10:30:00Z">
         <w:r>
           <w:t>D</w:t>
         </w:r>
       </w:ins>
-      <w:del w:id="116" w:author="Albert Courey" w:date="2015-11-11T10:30:00Z">
+      <w:del w:id="156" w:author="Albert Courey" w:date="2015-11-11T10:30:00Z">
         <w:r>
           <w:delText>d</w:delText>
         </w:r>
@@ -2362,7 +2576,7 @@
         <w:t>pp</w:t>
       </w:r>
       <w:proofErr w:type="spellEnd"/>
-      <w:ins w:id="117" w:author="Michael Chambers" w:date="2015-11-12T18:49:00Z">
+      <w:ins w:id="157" w:author="Michael Chambers" w:date="2015-11-12T18:49:00Z">
         <w:r>
           <w:t>/BMP</w:t>
         </w:r>
@@ -2378,7 +2592,7 @@
       <w:r>
         <w:t xml:space="preserve"> signaling</w:t>
       </w:r>
-      <w:ins w:id="118" w:author="Michael Chambers" w:date="2015-11-12T18:49:00Z">
+      <w:ins w:id="158" w:author="Michael Chambers" w:date="2015-11-12T18:49:00Z">
         <w:r>
           <w:t>, among others</w:t>
         </w:r>
@@ -2400,19 +2614,19 @@
       <w:r>
         <w:t xml:space="preserve"> at </w:t>
       </w:r>
-      <w:ins w:id="119" w:author="Albert Courey" w:date="2015-11-11T10:30:00Z">
-        <w:del w:id="120" w:author="Michael Chambers" w:date="2015-11-12T18:49:00Z">
+      <w:ins w:id="159" w:author="Albert Courey" w:date="2015-11-11T10:30:00Z">
+        <w:del w:id="160" w:author="Michael Chambers" w:date="2015-11-12T18:49:00Z">
           <w:r>
             <w:delText>multliple</w:delText>
           </w:r>
         </w:del>
       </w:ins>
-      <w:ins w:id="121" w:author="Michael Chambers" w:date="2015-11-12T18:49:00Z">
+      <w:ins w:id="161" w:author="Michael Chambers" w:date="2015-11-12T18:49:00Z">
         <w:r>
           <w:t>multiple</w:t>
         </w:r>
       </w:ins>
-      <w:ins w:id="122" w:author="Albert Courey" w:date="2015-11-11T10:30:00Z">
+      <w:ins w:id="162" w:author="Albert Courey" w:date="2015-11-11T10:30:00Z">
         <w:r>
           <w:t xml:space="preserve"> receptor tyrosine kinases (RTKs) such as </w:t>
         </w:r>
@@ -2420,7 +2634,7 @@
       <w:r>
         <w:t xml:space="preserve">EGFR, FGFR, and Torso </w:t>
       </w:r>
-      <w:del w:id="123" w:author="Albert Courey" w:date="2015-11-11T10:31:00Z">
+      <w:del w:id="163" w:author="Albert Courey" w:date="2015-11-11T10:31:00Z">
         <w:r>
           <w:delText>receptors</w:delText>
         </w:r>
@@ -2439,7 +2653,7 @@
       <w:r>
         <w:t>, 2005 #3064</w:t>
       </w:r>
-      <w:ins w:id="124" w:author="Michael Chambers" w:date="2015-11-12T18:49:00Z">
+      <w:ins w:id="164" w:author="Michael Chambers" w:date="2015-11-12T18:49:00Z">
         <w:r>
           <w:t>;Cinnamon, 2008 #242</w:t>
         </w:r>
@@ -2450,12 +2664,12 @@
       <w:r>
         <w:t xml:space="preserve">. </w:t>
       </w:r>
-      <w:del w:id="125" w:author="Albert Courey" w:date="2015-11-11T10:31:00Z">
+      <w:del w:id="165" w:author="Albert Courey" w:date="2015-11-11T10:31:00Z">
         <w:r>
           <w:delText xml:space="preserve">This </w:delText>
         </w:r>
       </w:del>
-      <w:ins w:id="126" w:author="Albert Courey" w:date="2015-11-11T10:31:00Z">
+      <w:ins w:id="166" w:author="Albert Courey" w:date="2015-11-11T10:31:00Z">
         <w:r>
           <w:t xml:space="preserve">The resulting </w:t>
         </w:r>
@@ -2472,12 +2686,12 @@
       <w:r>
         <w:t xml:space="preserve"> </w:t>
       </w:r>
-      <w:del w:id="127" w:author="Albert Courey" w:date="2015-11-11T10:31:00Z">
+      <w:del w:id="167" w:author="Albert Courey" w:date="2015-11-11T10:31:00Z">
         <w:r>
           <w:delText xml:space="preserve">a </w:delText>
         </w:r>
       </w:del>
-      <w:ins w:id="128" w:author="Albert Courey" w:date="2015-11-11T10:31:00Z">
+      <w:ins w:id="168" w:author="Albert Courey" w:date="2015-11-11T10:31:00Z">
         <w:r>
           <w:t xml:space="preserve">in </w:t>
         </w:r>
@@ -2491,7 +2705,7 @@
       <w:r>
         <w:t xml:space="preserve"> </w:t>
       </w:r>
-      <w:ins w:id="129" w:author="Michael Chambers" w:date="2015-11-12T18:50:00Z">
+      <w:ins w:id="169" w:author="Michael Chambers" w:date="2015-11-12T18:50:00Z">
         <w:r>
           <w:t xml:space="preserve">the attenuation of </w:t>
         </w:r>
@@ -2499,7 +2713,7 @@
       <w:r>
         <w:t xml:space="preserve">Groucho </w:t>
       </w:r>
-      <w:del w:id="130" w:author="Michael Chambers" w:date="2015-11-12T18:50:00Z">
+      <w:del w:id="170" w:author="Michael Chambers" w:date="2015-11-12T18:50:00Z">
         <w:r>
           <w:delText>attenuation persist</w:delText>
         </w:r>
@@ -2507,7 +2721,7 @@
           <w:delText>s</w:delText>
         </w:r>
       </w:del>
-      <w:ins w:id="131" w:author="Michael Chambers" w:date="2015-11-12T18:50:00Z">
+      <w:ins w:id="171" w:author="Michael Chambers" w:date="2015-11-12T18:50:00Z">
         <w:r>
           <w:t>activity persists</w:t>
         </w:r>
@@ -2516,11 +2730,21 @@
         <w:t xml:space="preserve"> after loss of signaling </w:t>
       </w:r>
       <w:r>
-        <w:t>{Cinnamon, 2008 #242}</w:t>
-      </w:r>
-      <w:r>
-        <w:t xml:space="preserve"> </w:t>
-      </w:r>
+        <w:t>{Cinnamon, 2008 #242</w:t>
+      </w:r>
+      <w:ins w:id="172" w:author="Michael Chambers" w:date="2015-11-17T00:20:00Z">
+        <w:r>
+          <w:t>}</w:t>
+        </w:r>
+      </w:ins>
+      <w:del w:id="173" w:author="Michael Chambers" w:date="2015-11-17T00:20:00Z">
+        <w:r>
+          <w:delText>}</w:delText>
+        </w:r>
+        <w:r>
+          <w:delText xml:space="preserve"> </w:delText>
+        </w:r>
+      </w:del>
       <w:r>
         <w:t>{</w:t>
       </w:r>
@@ -2542,12 +2766,12 @@
         <w:spacing w:line="480" w:lineRule="auto"/>
         <w:ind w:firstLine="720"/>
       </w:pPr>
-      <w:del w:id="132" w:author="Albert Courey" w:date="2015-11-11T10:31:00Z">
+      <w:del w:id="174" w:author="Albert Courey" w:date="2015-11-11T10:31:00Z">
         <w:r>
           <w:delText xml:space="preserve">Under </w:delText>
         </w:r>
       </w:del>
-      <w:ins w:id="133" w:author="Albert Courey" w:date="2015-11-11T10:31:00Z">
+      <w:ins w:id="175" w:author="Albert Courey" w:date="2015-11-11T10:31:00Z">
         <w:r>
           <w:t xml:space="preserve">In </w:t>
         </w:r>
@@ -2578,17 +2802,17 @@
       <w:r>
         <w:t xml:space="preserve"> complex genes through interactions with Hairy, which is itself associated with Su(H)</w:t>
       </w:r>
-      <w:ins w:id="134" w:author="Albert Courey" w:date="2015-11-11T10:31:00Z">
+      <w:ins w:id="176" w:author="Albert Courey" w:date="2015-11-11T10:31:00Z">
         <w:r>
           <w:t xml:space="preserve">, a sequence-specific transcription factor that targets </w:t>
         </w:r>
       </w:ins>
-      <w:ins w:id="135" w:author="Albert Courey" w:date="2015-11-11T10:32:00Z">
+      <w:ins w:id="177" w:author="Albert Courey" w:date="2015-11-11T10:32:00Z">
         <w:r>
           <w:t xml:space="preserve">Notch-responsive genes </w:t>
         </w:r>
       </w:ins>
-      <w:del w:id="136" w:author="Albert Courey" w:date="2015-11-11T10:31:00Z">
+      <w:del w:id="178" w:author="Albert Courey" w:date="2015-11-11T10:31:00Z">
         <w:r>
           <w:delText xml:space="preserve"> </w:delText>
         </w:r>
@@ -2607,12 +2831,12 @@
       <w:r>
         <w:t xml:space="preserve">. </w:t>
       </w:r>
-      <w:ins w:id="137" w:author="Michael Chambers" w:date="2015-11-12T18:51:00Z">
+      <w:ins w:id="179" w:author="Michael Chambers" w:date="2015-11-12T18:51:00Z">
         <w:r>
           <w:t>Recruitment of a Notch ligand to Notch transmembrane receptors activates the pathway, leading to proteolytic cleavage of the receptor and subsequent release of the Notch Intracellular Domain (Notch ICD). The Notch ICD rapidly enters the nucleus, where it</w:t>
         </w:r>
       </w:ins>
-      <w:del w:id="138" w:author="Michael Chambers" w:date="2015-11-12T18:51:00Z">
+      <w:del w:id="180" w:author="Michael Chambers" w:date="2015-11-12T18:51:00Z">
         <w:r>
           <w:delText>Upon activation of Notch signaling, Notch</w:delText>
         </w:r>
@@ -2623,7 +2847,7 @@
       <w:r>
         <w:rPr>
           <w:i/>
-          <w:rPrChange w:id="139" w:author="Michael Chambers" w:date="2015-11-12T18:51:00Z">
+          <w:rPrChange w:id="181" w:author="Michael Chambers" w:date="2015-11-12T18:51:00Z">
             <w:rPr/>
           </w:rPrChange>
         </w:rPr>
@@ -2633,7 +2857,7 @@
       <w:r>
         <w:rPr>
           <w:i/>
-          <w:rPrChange w:id="140" w:author="Michael Chambers" w:date="2015-11-12T18:51:00Z">
+          <w:rPrChange w:id="182" w:author="Michael Chambers" w:date="2015-11-12T18:51:00Z">
             <w:rPr/>
           </w:rPrChange>
         </w:rPr>
@@ -2643,7 +2867,7 @@
       <w:r>
         <w:rPr>
           <w:i/>
-          <w:rPrChange w:id="141" w:author="Michael Chambers" w:date="2015-11-12T18:51:00Z">
+          <w:rPrChange w:id="183" w:author="Michael Chambers" w:date="2015-11-12T18:51:00Z">
             <w:rPr/>
           </w:rPrChange>
         </w:rPr>
@@ -2666,7 +2890,7 @@
       <w:r>
         <w:t>)</w:t>
       </w:r>
-      <w:ins w:id="142" w:author="Michael Chambers" w:date="2015-11-12T18:52:00Z">
+      <w:ins w:id="184" w:author="Michael Chambers" w:date="2015-11-12T18:52:00Z">
         <w:r>
           <w:t xml:space="preserve"> family proteins</w:t>
         </w:r>
@@ -2693,9 +2917,11 @@
       <w:r>
         <w:t>, 1988 #3083}</w:t>
       </w:r>
-      <w:r>
-        <w:t xml:space="preserve"> </w:t>
-      </w:r>
+      <w:del w:id="185" w:author="Michael Chambers" w:date="2015-11-17T00:20:00Z">
+        <w:r>
+          <w:delText xml:space="preserve"> </w:delText>
+        </w:r>
+      </w:del>
       <w:r>
         <w:t>{</w:t>
       </w:r>
@@ -2710,7 +2936,7 @@
       <w:r>
         <w:t xml:space="preserve">. </w:t>
       </w:r>
-      <w:ins w:id="143" w:author="Michael Chambers" w:date="2015-11-12T18:52:00Z">
+      <w:ins w:id="186" w:author="Michael Chambers" w:date="2015-11-12T18:52:00Z">
         <w:r>
           <w:t xml:space="preserve">This repressive activity is alleviated by MAPK signaling, which results in the phosphorylation of Gro, negatively affecting its ability to repress these </w:t>
         </w:r>
@@ -2720,7 +2946,11 @@
         </w:r>
         <w:proofErr w:type="spellEnd"/>
         <w:r>
-          <w:t xml:space="preserve"> genes in cooperation with E(</w:t>
+          <w:t xml:space="preserve"> genes in </w:t>
+        </w:r>
+        <w:r>
+          <w:lastRenderedPageBreak/>
+          <w:t>cooperation with E(</w:t>
         </w:r>
         <w:proofErr w:type="spellStart"/>
         <w:r>
@@ -2755,7 +2985,6 @@
         <w:ind w:firstLine="720"/>
       </w:pPr>
       <w:r>
-        <w:lastRenderedPageBreak/>
         <w:t xml:space="preserve">Groucho is also critical to signaling via </w:t>
       </w:r>
       <w:proofErr w:type="spellStart"/>
@@ -2838,10 +3067,18 @@
         <w:t xml:space="preserve">. Groucho, through interaction with Dorsal, </w:t>
       </w:r>
       <w:r>
-        <w:t>represses the</w:t>
-      </w:r>
-      <w:r>
-        <w:t xml:space="preserve"> ventral expression of </w:t>
+        <w:t xml:space="preserve">represses </w:t>
+      </w:r>
+      <w:del w:id="187" w:author="Michael Chambers" w:date="2015-11-17T00:21:00Z">
+        <w:r>
+          <w:delText>the</w:delText>
+        </w:r>
+        <w:r>
+          <w:delText xml:space="preserve"> </w:delText>
+        </w:r>
+      </w:del>
+      <w:r>
+        <w:t xml:space="preserve">ventral expression of </w:t>
       </w:r>
       <w:proofErr w:type="spellStart"/>
       <w:r>
@@ -2942,15 +3179,7 @@
       </w:r>
       <w:proofErr w:type="spellEnd"/>
       <w:r>
-        <w:t xml:space="preserve"> (a short-range </w:t>
-      </w:r>
-      <w:proofErr w:type="spellStart"/>
-      <w:r>
-        <w:t>corepressor</w:t>
-      </w:r>
-      <w:proofErr w:type="spellEnd"/>
-      <w:r>
-        <w:t>), and the other involving Gro</w:t>
+        <w:t xml:space="preserve"> (a short-range corepressor), and the other involving Gro</w:t>
       </w:r>
       <w:r>
         <w:t xml:space="preserve"> </w:t>
@@ -3024,7 +3253,7 @@
         <w:spacing w:line="480" w:lineRule="auto"/>
         <w:ind w:firstLine="720"/>
         <w:rPr>
-          <w:ins w:id="144" w:author="Michael Chambers" w:date="2015-11-13T18:08:00Z"/>
+          <w:ins w:id="188" w:author="Michael Chambers" w:date="2015-11-13T18:08:00Z"/>
         </w:rPr>
       </w:pPr>
       <w:r>
@@ -3071,7 +3300,7 @@
       <w:r>
         <w:t>, 1998 #3071}</w:t>
       </w:r>
-      <w:del w:id="145" w:author="Michael Chambers" w:date="2015-11-16T01:34:00Z">
+      <w:del w:id="189" w:author="Michael Chambers" w:date="2015-11-16T01:34:00Z">
         <w:r>
           <w:delText xml:space="preserve"> </w:delText>
         </w:r>
@@ -3147,17 +3376,17 @@
       <w:r>
         <w:t xml:space="preserve"> target genes in unstimulated cells </w:t>
       </w:r>
-      <w:commentRangeStart w:id="146"/>
+      <w:commentRangeStart w:id="190"/>
       <w:r>
         <w:t>{Daniels, 2005 #3087}</w:t>
       </w:r>
-      <w:commentRangeEnd w:id="146"/>
+      <w:commentRangeEnd w:id="190"/>
       <w:r>
         <w:rPr>
           <w:rStyle w:val="CommentReference"/>
           <w:rFonts w:ascii="Times New Roman" w:hAnsi="Times New Roman" w:cs="Times New Roman"/>
         </w:rPr>
-        <w:commentReference w:id="146"/>
+        <w:commentReference w:id="190"/>
       </w:r>
       <w:r>
         <w:t>.</w:t>
@@ -3169,15 +3398,16 @@
         <w:spacing w:line="480" w:lineRule="auto"/>
         <w:ind w:firstLine="720"/>
         <w:rPr>
-          <w:del w:id="147" w:author="Michael Chambers" w:date="2015-11-13T18:17:00Z"/>
+          <w:del w:id="191" w:author="Michael Chambers" w:date="2015-11-13T18:17:00Z"/>
         </w:rPr>
       </w:pPr>
-      <w:ins w:id="148" w:author="Michael Chambers" w:date="2015-11-13T18:17:00Z">
-        <w:r>
+      <w:ins w:id="192" w:author="Michael Chambers" w:date="2015-11-13T18:17:00Z">
+        <w:r>
+          <w:lastRenderedPageBreak/>
           <w:tab/>
         </w:r>
       </w:ins>
-      <w:ins w:id="149" w:author="Michael Chambers" w:date="2015-11-13T20:52:00Z">
+      <w:ins w:id="193" w:author="Michael Chambers" w:date="2015-11-13T20:52:00Z">
         <w:r>
           <w:t xml:space="preserve">While there are hundreds of cell types in the adult fly, </w:t>
         </w:r>
@@ -3185,7 +3415,7 @@
           <w:t>far fewer developmental signaling pathways have been documented</w:t>
         </w:r>
       </w:ins>
-      <w:ins w:id="150" w:author="Michael Chambers" w:date="2015-11-13T20:53:00Z">
+      <w:ins w:id="194" w:author="Michael Chambers" w:date="2015-11-13T20:53:00Z">
         <w:r>
           <w:t xml:space="preserve"> </w:t>
         </w:r>
@@ -3201,250 +3431,246 @@
           <w:t>, 2012 #3175}</w:t>
         </w:r>
       </w:ins>
-      <w:ins w:id="151" w:author="Michael Chambers" w:date="2015-11-13T20:52:00Z">
+      <w:ins w:id="195" w:author="Michael Chambers" w:date="2015-11-13T20:52:00Z">
         <w:r>
           <w:t>.</w:t>
         </w:r>
       </w:ins>
-      <w:ins w:id="152" w:author="Michael Chambers" w:date="2015-11-13T20:53:00Z">
+      <w:ins w:id="196" w:author="Michael Chambers" w:date="2015-11-13T20:53:00Z">
         <w:r>
           <w:t xml:space="preserve"> To generate this cellular </w:t>
         </w:r>
       </w:ins>
-      <w:ins w:id="153" w:author="Michael Chambers" w:date="2015-11-13T21:17:00Z">
+      <w:ins w:id="197" w:author="Michael Chambers" w:date="2015-11-13T21:17:00Z">
         <w:r>
           <w:t>complexity</w:t>
         </w:r>
       </w:ins>
-      <w:ins w:id="154" w:author="Michael Chambers" w:date="2015-11-13T20:53:00Z">
+      <w:ins w:id="198" w:author="Michael Chambers" w:date="2015-11-13T20:53:00Z">
         <w:r>
           <w:t xml:space="preserve">, </w:t>
         </w:r>
       </w:ins>
-      <w:ins w:id="155" w:author="Michael Chambers" w:date="2015-11-13T20:54:00Z">
+      <w:ins w:id="199" w:author="Michael Chambers" w:date="2015-11-13T20:54:00Z">
         <w:r>
           <w:t>information</w:t>
         </w:r>
       </w:ins>
-      <w:ins w:id="156" w:author="Michael Chambers" w:date="2015-11-13T21:06:00Z">
+      <w:ins w:id="200" w:author="Michael Chambers" w:date="2015-11-13T21:06:00Z">
         <w:r>
           <w:t>al</w:t>
         </w:r>
       </w:ins>
-      <w:ins w:id="157" w:author="Michael Chambers" w:date="2015-11-13T20:54:00Z">
+      <w:ins w:id="201" w:author="Michael Chambers" w:date="2015-11-13T20:54:00Z">
         <w:r>
           <w:t xml:space="preserve"> content from </w:t>
         </w:r>
       </w:ins>
-      <w:ins w:id="158" w:author="Michael Chambers" w:date="2015-11-13T20:58:00Z">
+      <w:ins w:id="202" w:author="Michael Chambers" w:date="2015-11-13T20:58:00Z">
         <w:r>
           <w:t xml:space="preserve">multiple </w:t>
         </w:r>
       </w:ins>
-      <w:ins w:id="159" w:author="Michael Chambers" w:date="2015-11-13T20:54:00Z">
+      <w:ins w:id="203" w:author="Michael Chambers" w:date="2015-11-13T20:54:00Z">
         <w:r>
           <w:t>extracellular signals must be</w:t>
         </w:r>
       </w:ins>
-      <w:ins w:id="160" w:author="Michael Chambers" w:date="2015-11-13T20:58:00Z">
+      <w:ins w:id="204" w:author="Michael Chambers" w:date="2015-11-13T20:58:00Z">
+        <w:r>
+          <w:t xml:space="preserve"> interpreted </w:t>
+        </w:r>
+      </w:ins>
+      <w:ins w:id="205" w:author="Michael Chambers" w:date="2015-11-13T21:06:00Z">
+        <w:r>
+          <w:t>within</w:t>
+        </w:r>
+      </w:ins>
+      <w:ins w:id="206" w:author="Michael Chambers" w:date="2015-11-13T20:58:00Z">
         <w:r>
           <w:t xml:space="preserve"> </w:t>
         </w:r>
-        <w:r>
-          <w:lastRenderedPageBreak/>
-          <w:t xml:space="preserve">interpreted </w:t>
-        </w:r>
-      </w:ins>
-      <w:ins w:id="161" w:author="Michael Chambers" w:date="2015-11-13T21:06:00Z">
-        <w:r>
-          <w:t>within</w:t>
-        </w:r>
-      </w:ins>
-      <w:ins w:id="162" w:author="Michael Chambers" w:date="2015-11-13T20:58:00Z">
+      </w:ins>
+      <w:ins w:id="207" w:author="Michael Chambers" w:date="2015-11-13T21:09:00Z">
+        <w:r>
+          <w:t>each</w:t>
+        </w:r>
+        <w:r>
+          <w:t xml:space="preserve"> cell’s </w:t>
+        </w:r>
+      </w:ins>
+      <w:ins w:id="208" w:author="Michael Chambers" w:date="2015-11-13T21:12:00Z">
+        <w:r>
+          <w:t xml:space="preserve">specific </w:t>
+        </w:r>
+      </w:ins>
+      <w:ins w:id="209" w:author="Michael Chambers" w:date="2015-11-13T20:59:00Z">
+        <w:r>
+          <w:t xml:space="preserve">spatial and temporal </w:t>
+        </w:r>
+      </w:ins>
+      <w:ins w:id="210" w:author="Michael Chambers" w:date="2015-11-13T20:58:00Z">
+        <w:r>
+          <w:t>context</w:t>
+        </w:r>
+      </w:ins>
+      <w:ins w:id="211" w:author="Michael Chambers" w:date="2015-11-13T21:12:00Z">
+        <w:r>
+          <w:t xml:space="preserve"> {Hsueh, 2009 #3177}</w:t>
+        </w:r>
+      </w:ins>
+      <w:ins w:id="212" w:author="Michael Chambers" w:date="2015-11-13T20:54:00Z">
+        <w:r>
+          <w:t xml:space="preserve">. </w:t>
+        </w:r>
         <w:r>
           <w:t xml:space="preserve"> </w:t>
         </w:r>
       </w:ins>
-      <w:ins w:id="163" w:author="Michael Chambers" w:date="2015-11-13T21:09:00Z">
-        <w:r>
-          <w:t>each</w:t>
-        </w:r>
-        <w:r>
-          <w:t xml:space="preserve"> cell’s </w:t>
-        </w:r>
-      </w:ins>
-      <w:ins w:id="164" w:author="Michael Chambers" w:date="2015-11-13T21:12:00Z">
-        <w:r>
-          <w:t xml:space="preserve">specific </w:t>
-        </w:r>
-      </w:ins>
-      <w:ins w:id="165" w:author="Michael Chambers" w:date="2015-11-13T20:59:00Z">
-        <w:r>
-          <w:t xml:space="preserve">spatial and temporal </w:t>
-        </w:r>
-      </w:ins>
-      <w:ins w:id="166" w:author="Michael Chambers" w:date="2015-11-13T20:58:00Z">
-        <w:r>
-          <w:t>context</w:t>
-        </w:r>
-      </w:ins>
-      <w:ins w:id="167" w:author="Michael Chambers" w:date="2015-11-13T21:12:00Z">
-        <w:r>
-          <w:t xml:space="preserve"> {Hsueh, 2009 #3177}</w:t>
-        </w:r>
-      </w:ins>
-      <w:ins w:id="168" w:author="Michael Chambers" w:date="2015-11-13T20:54:00Z">
+      <w:ins w:id="213" w:author="Michael Chambers" w:date="2015-11-13T21:13:00Z">
+        <w:r>
+          <w:t xml:space="preserve">Even with </w:t>
+        </w:r>
+      </w:ins>
+      <w:ins w:id="214" w:author="Michael Chambers" w:date="2015-11-13T21:25:00Z">
+        <w:r>
+          <w:t>this</w:t>
+        </w:r>
+      </w:ins>
+      <w:ins w:id="215" w:author="Michael Chambers" w:date="2015-11-13T21:18:00Z">
+        <w:r>
+          <w:t xml:space="preserve"> ability to </w:t>
+        </w:r>
+      </w:ins>
+      <w:ins w:id="216" w:author="Michael Chambers" w:date="2015-11-13T21:22:00Z">
+        <w:r>
+          <w:t xml:space="preserve">simultaneously </w:t>
+        </w:r>
+      </w:ins>
+      <w:ins w:id="217" w:author="Michael Chambers" w:date="2015-11-13T21:18:00Z">
+        <w:r>
+          <w:t>respond to multiple signals</w:t>
+        </w:r>
+      </w:ins>
+      <w:ins w:id="218" w:author="Michael Chambers" w:date="2015-11-13T21:13:00Z">
+        <w:r>
+          <w:t xml:space="preserve">, the </w:t>
+        </w:r>
+      </w:ins>
+      <w:ins w:id="219" w:author="Michael Chambers" w:date="2015-11-13T21:15:00Z">
+        <w:r>
+          <w:t xml:space="preserve">high </w:t>
+        </w:r>
+      </w:ins>
+      <w:ins w:id="220" w:author="Michael Chambers" w:date="2015-11-13T21:13:00Z">
+        <w:r>
+          <w:t xml:space="preserve">number of </w:t>
+        </w:r>
+      </w:ins>
+      <w:ins w:id="221" w:author="Michael Chambers" w:date="2015-11-13T21:15:00Z">
+        <w:r>
+          <w:t xml:space="preserve">discrete </w:t>
+        </w:r>
+      </w:ins>
+      <w:ins w:id="222" w:author="Michael Chambers" w:date="2015-11-13T21:13:00Z">
+        <w:r>
+          <w:t xml:space="preserve">transcriptional </w:t>
+        </w:r>
+      </w:ins>
+      <w:ins w:id="223" w:author="Michael Chambers" w:date="2015-11-13T21:22:00Z">
+        <w:r>
+          <w:t>states</w:t>
+        </w:r>
+      </w:ins>
+      <w:ins w:id="224" w:author="Michael Chambers" w:date="2015-11-13T21:13:00Z">
+        <w:r>
+          <w:t xml:space="preserve"> required </w:t>
+        </w:r>
+      </w:ins>
+      <w:ins w:id="225" w:author="Michael Chambers" w:date="2015-11-13T21:15:00Z">
+        <w:r>
+          <w:t xml:space="preserve">during development </w:t>
+        </w:r>
+      </w:ins>
+      <w:ins w:id="226" w:author="Michael Chambers" w:date="2015-11-13T21:13:00Z">
+        <w:r>
+          <w:t xml:space="preserve">necessitates that </w:t>
+        </w:r>
+      </w:ins>
+      <w:ins w:id="227" w:author="Michael Chambers" w:date="2015-11-13T21:19:00Z">
+        <w:r>
+          <w:t>these</w:t>
+        </w:r>
+      </w:ins>
+      <w:ins w:id="228" w:author="Michael Chambers" w:date="2015-11-13T21:13:00Z">
+        <w:r>
+          <w:t xml:space="preserve"> signals are integrated non-additively</w:t>
+        </w:r>
+      </w:ins>
+      <w:ins w:id="229" w:author="Michael Chambers" w:date="2015-11-13T21:15:00Z">
+        <w:r>
+          <w:t xml:space="preserve"> </w:t>
+        </w:r>
+      </w:ins>
+      <w:ins w:id="230" w:author="Michael Chambers" w:date="2015-11-13T21:16:00Z">
+        <w:r>
+          <w:t>{</w:t>
+        </w:r>
+        <w:proofErr w:type="spellStart"/>
+        <w:r>
+          <w:t>Housden</w:t>
+        </w:r>
+        <w:proofErr w:type="spellEnd"/>
+        <w:r>
+          <w:t>, 2014 #3176}</w:t>
+        </w:r>
+      </w:ins>
+      <w:ins w:id="231" w:author="Michael Chambers" w:date="2015-11-13T20:55:00Z">
         <w:r>
           <w:t xml:space="preserve">. </w:t>
         </w:r>
+      </w:ins>
+      <w:ins w:id="232" w:author="Michael Chambers" w:date="2015-11-13T21:04:00Z">
+        <w:r>
+          <w:t>Factors that participate in multiple signaling pathways</w:t>
+        </w:r>
+      </w:ins>
+      <w:ins w:id="233" w:author="Michael Chambers" w:date="2015-11-13T21:09:00Z">
+        <w:r>
+          <w:t>, such as Groucho,</w:t>
+        </w:r>
+      </w:ins>
+      <w:ins w:id="234" w:author="Michael Chambers" w:date="2015-11-13T21:04:00Z">
         <w:r>
           <w:t xml:space="preserve"> </w:t>
         </w:r>
       </w:ins>
-      <w:ins w:id="169" w:author="Michael Chambers" w:date="2015-11-13T21:13:00Z">
-        <w:r>
-          <w:t xml:space="preserve">Even with </w:t>
-        </w:r>
-      </w:ins>
-      <w:ins w:id="170" w:author="Michael Chambers" w:date="2015-11-13T21:25:00Z">
-        <w:r>
-          <w:t>this</w:t>
-        </w:r>
-      </w:ins>
-      <w:ins w:id="171" w:author="Michael Chambers" w:date="2015-11-13T21:18:00Z">
-        <w:r>
-          <w:t xml:space="preserve"> ability to </w:t>
-        </w:r>
-      </w:ins>
-      <w:ins w:id="172" w:author="Michael Chambers" w:date="2015-11-13T21:22:00Z">
-        <w:r>
-          <w:t xml:space="preserve">simultaneously </w:t>
-        </w:r>
-      </w:ins>
-      <w:ins w:id="173" w:author="Michael Chambers" w:date="2015-11-13T21:18:00Z">
-        <w:r>
-          <w:t>respond to multiple signals</w:t>
-        </w:r>
-      </w:ins>
-      <w:ins w:id="174" w:author="Michael Chambers" w:date="2015-11-13T21:13:00Z">
-        <w:r>
-          <w:t xml:space="preserve">, the </w:t>
-        </w:r>
-      </w:ins>
-      <w:ins w:id="175" w:author="Michael Chambers" w:date="2015-11-13T21:15:00Z">
-        <w:r>
-          <w:t xml:space="preserve">high </w:t>
-        </w:r>
-      </w:ins>
-      <w:ins w:id="176" w:author="Michael Chambers" w:date="2015-11-13T21:13:00Z">
-        <w:r>
-          <w:t xml:space="preserve">number of </w:t>
-        </w:r>
-      </w:ins>
-      <w:ins w:id="177" w:author="Michael Chambers" w:date="2015-11-13T21:15:00Z">
-        <w:r>
-          <w:t xml:space="preserve">discrete </w:t>
-        </w:r>
-      </w:ins>
-      <w:ins w:id="178" w:author="Michael Chambers" w:date="2015-11-13T21:13:00Z">
-        <w:r>
-          <w:t xml:space="preserve">transcriptional </w:t>
-        </w:r>
-      </w:ins>
-      <w:ins w:id="179" w:author="Michael Chambers" w:date="2015-11-13T21:22:00Z">
-        <w:r>
-          <w:t>states</w:t>
-        </w:r>
-      </w:ins>
-      <w:ins w:id="180" w:author="Michael Chambers" w:date="2015-11-13T21:13:00Z">
-        <w:r>
-          <w:t xml:space="preserve"> required </w:t>
-        </w:r>
-      </w:ins>
-      <w:ins w:id="181" w:author="Michael Chambers" w:date="2015-11-13T21:15:00Z">
-        <w:r>
-          <w:t xml:space="preserve">during development </w:t>
-        </w:r>
-      </w:ins>
-      <w:ins w:id="182" w:author="Michael Chambers" w:date="2015-11-13T21:13:00Z">
-        <w:r>
-          <w:t xml:space="preserve">necessitates that </w:t>
-        </w:r>
-      </w:ins>
-      <w:ins w:id="183" w:author="Michael Chambers" w:date="2015-11-13T21:19:00Z">
-        <w:r>
-          <w:t>these</w:t>
-        </w:r>
-      </w:ins>
-      <w:ins w:id="184" w:author="Michael Chambers" w:date="2015-11-13T21:13:00Z">
-        <w:r>
-          <w:t xml:space="preserve"> signals are integrated non-additively</w:t>
-        </w:r>
-      </w:ins>
-      <w:ins w:id="185" w:author="Michael Chambers" w:date="2015-11-13T21:15:00Z">
-        <w:r>
-          <w:t xml:space="preserve"> </w:t>
-        </w:r>
-      </w:ins>
-      <w:ins w:id="186" w:author="Michael Chambers" w:date="2015-11-13T21:16:00Z">
-        <w:r>
-          <w:t>{</w:t>
-        </w:r>
-        <w:proofErr w:type="spellStart"/>
-        <w:r>
-          <w:t>Housden</w:t>
-        </w:r>
-        <w:proofErr w:type="spellEnd"/>
-        <w:r>
-          <w:t>, 2014 #3176}</w:t>
-        </w:r>
-      </w:ins>
-      <w:ins w:id="187" w:author="Michael Chambers" w:date="2015-11-13T20:55:00Z">
-        <w:r>
-          <w:t xml:space="preserve">. </w:t>
-        </w:r>
-      </w:ins>
-      <w:ins w:id="188" w:author="Michael Chambers" w:date="2015-11-13T21:04:00Z">
-        <w:r>
-          <w:t>Factors that participate in multiple signaling pathways</w:t>
-        </w:r>
-      </w:ins>
-      <w:ins w:id="189" w:author="Michael Chambers" w:date="2015-11-13T21:09:00Z">
-        <w:r>
-          <w:t>, such as Groucho,</w:t>
-        </w:r>
-      </w:ins>
-      <w:ins w:id="190" w:author="Michael Chambers" w:date="2015-11-13T21:04:00Z">
-        <w:r>
-          <w:t xml:space="preserve"> </w:t>
-        </w:r>
-      </w:ins>
-      <w:ins w:id="191" w:author="Michael Chambers" w:date="2015-11-13T21:26:00Z">
+      <w:ins w:id="235" w:author="Michael Chambers" w:date="2015-11-13T21:26:00Z">
         <w:r>
           <w:t xml:space="preserve">are a necessary component of a non-additive response. Groucho </w:t>
         </w:r>
       </w:ins>
-      <w:ins w:id="192" w:author="Michael Chambers" w:date="2015-11-13T21:27:00Z">
+      <w:ins w:id="236" w:author="Michael Chambers" w:date="2015-11-13T21:27:00Z">
         <w:r>
           <w:t xml:space="preserve">therefore </w:t>
         </w:r>
       </w:ins>
-      <w:ins w:id="193" w:author="Michael Chambers" w:date="2015-11-13T21:04:00Z">
+      <w:ins w:id="237" w:author="Michael Chambers" w:date="2015-11-13T21:04:00Z">
         <w:r>
           <w:t>present</w:t>
         </w:r>
       </w:ins>
-      <w:ins w:id="194" w:author="Michael Chambers" w:date="2015-11-13T21:26:00Z">
+      <w:ins w:id="238" w:author="Michael Chambers" w:date="2015-11-13T21:26:00Z">
         <w:r>
           <w:t>s</w:t>
         </w:r>
       </w:ins>
-      <w:ins w:id="195" w:author="Michael Chambers" w:date="2015-11-13T21:04:00Z">
+      <w:ins w:id="239" w:author="Michael Chambers" w:date="2015-11-13T21:04:00Z">
         <w:r>
           <w:t xml:space="preserve"> a convenient node through which a cell can </w:t>
         </w:r>
       </w:ins>
-      <w:ins w:id="196" w:author="Michael Chambers" w:date="2015-11-13T21:21:00Z">
+      <w:ins w:id="240" w:author="Michael Chambers" w:date="2015-11-13T21:21:00Z">
         <w:r>
           <w:t>process limited combinations of inputs to produce a larger number of outcomes.</w:t>
         </w:r>
@@ -3455,9 +3681,9 @@
         <w:pStyle w:val="BodyText"/>
         <w:spacing w:line="480" w:lineRule="auto"/>
         <w:rPr>
-          <w:ins w:id="197" w:author="Michael Chambers" w:date="2015-11-12T18:52:00Z"/>
-        </w:rPr>
-        <w:pPrChange w:id="198" w:author="Michael Chambers" w:date="2015-11-12T18:52:00Z">
+          <w:ins w:id="241" w:author="Michael Chambers" w:date="2015-11-12T18:52:00Z"/>
+        </w:rPr>
+        <w:pPrChange w:id="242" w:author="Michael Chambers" w:date="2015-11-12T18:52:00Z">
           <w:pPr>
             <w:pStyle w:val="BodyText"/>
             <w:spacing w:line="480" w:lineRule="auto"/>
@@ -3470,7 +3696,7 @@
       <w:pPr>
         <w:pStyle w:val="BodyText"/>
         <w:spacing w:line="480" w:lineRule="auto"/>
-        <w:pPrChange w:id="199" w:author="Michael Chambers" w:date="2015-11-12T18:52:00Z">
+        <w:pPrChange w:id="243" w:author="Michael Chambers" w:date="2015-11-12T18:52:00Z">
           <w:pPr>
             <w:pStyle w:val="BodyText"/>
             <w:spacing w:line="480" w:lineRule="auto"/>
@@ -3499,7 +3725,7 @@
         </w:rPr>
         <w:t xml:space="preserve">is an essential component of </w:t>
       </w:r>
-      <w:ins w:id="200" w:author="Albert Courey" w:date="2015-11-11T11:41:00Z">
+      <w:ins w:id="244" w:author="Albert Courey" w:date="2015-11-11T11:41:00Z">
         <w:r>
           <w:rPr>
             <w:i/>
@@ -3513,20 +3739,20 @@
         </w:rPr>
         <w:t xml:space="preserve">embryonic </w:t>
       </w:r>
-      <w:commentRangeStart w:id="201"/>
+      <w:commentRangeStart w:id="245"/>
       <w:r>
         <w:rPr>
           <w:i/>
         </w:rPr>
         <w:t>axial</w:t>
       </w:r>
-      <w:commentRangeEnd w:id="201"/>
+      <w:commentRangeEnd w:id="245"/>
       <w:r>
         <w:rPr>
           <w:rStyle w:val="CommentReference"/>
           <w:rFonts w:ascii="Times New Roman" w:hAnsi="Times New Roman" w:cs="Times New Roman"/>
         </w:rPr>
-        <w:commentReference w:id="201"/>
+        <w:commentReference w:id="245"/>
       </w:r>
       <w:r>
         <w:rPr>
@@ -3534,7 +3760,7 @@
         </w:rPr>
         <w:t xml:space="preserve"> </w:t>
       </w:r>
-      <w:del w:id="202" w:author="Albert Courey" w:date="2015-11-11T10:35:00Z">
+      <w:del w:id="246" w:author="Albert Courey" w:date="2015-11-11T10:35:00Z">
         <w:r>
           <w:rPr>
             <w:i/>
@@ -3548,7 +3774,7 @@
         </w:rPr>
         <w:t>patterning</w:t>
       </w:r>
-      <w:ins w:id="203" w:author="Albert Courey" w:date="2015-11-11T11:41:00Z">
+      <w:ins w:id="247" w:author="Albert Courey" w:date="2015-11-11T11:41:00Z">
         <w:r>
           <w:rPr>
             <w:i/>
@@ -3556,7 +3782,7 @@
           <w:t xml:space="preserve"> </w:t>
         </w:r>
       </w:ins>
-      <w:ins w:id="204" w:author="Albert Courey" w:date="2015-11-11T11:42:00Z">
+      <w:ins w:id="248" w:author="Albert Courey" w:date="2015-11-11T11:42:00Z">
         <w:r>
           <w:rPr>
             <w:i/>
@@ -3571,7 +3797,7 @@
         <w:spacing w:line="480" w:lineRule="auto"/>
         <w:ind w:firstLine="720"/>
         <w:rPr>
-          <w:ins w:id="205" w:author="Albert Courey" w:date="2015-11-11T11:13:00Z"/>
+          <w:ins w:id="249" w:author="Albert Courey" w:date="2015-11-11T11:13:00Z"/>
         </w:rPr>
       </w:pPr>
       <w:r>
@@ -3586,12 +3812,12 @@
       <w:r>
         <w:t xml:space="preserve">the spatially and temporally </w:t>
       </w:r>
-      <w:del w:id="206" w:author="Albert Courey" w:date="2015-11-11T10:49:00Z">
+      <w:del w:id="250" w:author="Albert Courey" w:date="2015-11-11T10:49:00Z">
         <w:r>
           <w:delText>precise mediation</w:delText>
         </w:r>
       </w:del>
-      <w:ins w:id="207" w:author="Albert Courey" w:date="2015-11-11T10:49:00Z">
+      <w:ins w:id="251" w:author="Albert Courey" w:date="2015-11-11T10:49:00Z">
         <w:r>
           <w:t>controlled regulation</w:t>
         </w:r>
@@ -3599,7 +3825,7 @@
       <w:r>
         <w:t xml:space="preserve"> of gene transcription </w:t>
       </w:r>
-      <w:del w:id="208" w:author="Albert Courey" w:date="2015-11-11T10:49:00Z">
+      <w:del w:id="252" w:author="Albert Courey" w:date="2015-11-11T10:49:00Z">
         <w:r>
           <w:delText xml:space="preserve">in response to these </w:delText>
         </w:r>
@@ -3622,12 +3848,12 @@
       <w:r>
         <w:t xml:space="preserve">arly embryonic patterning </w:t>
       </w:r>
-      <w:del w:id="209" w:author="Albert Courey" w:date="2015-11-11T10:50:00Z">
+      <w:del w:id="253" w:author="Albert Courey" w:date="2015-11-11T10:50:00Z">
         <w:r>
           <w:delText xml:space="preserve">effectors </w:delText>
         </w:r>
       </w:del>
-      <w:ins w:id="210" w:author="Albert Courey" w:date="2015-11-11T10:50:00Z">
+      <w:ins w:id="254" w:author="Albert Courey" w:date="2015-11-11T10:50:00Z">
         <w:r>
           <w:t xml:space="preserve">proteins </w:t>
         </w:r>
@@ -3635,7 +3861,7 @@
       <w:r>
         <w:t xml:space="preserve">can be divided into </w:t>
       </w:r>
-      <w:ins w:id="211" w:author="Albert Courey" w:date="2015-11-11T10:50:00Z">
+      <w:ins w:id="255" w:author="Albert Courey" w:date="2015-11-11T10:50:00Z">
         <w:r>
           <w:t xml:space="preserve">effectors of the </w:t>
         </w:r>
@@ -3646,12 +3872,12 @@
       <w:r>
         <w:t xml:space="preserve">complex and </w:t>
       </w:r>
-      <w:del w:id="212" w:author="Albert Courey" w:date="2015-11-11T10:50:00Z">
+      <w:del w:id="256" w:author="Albert Courey" w:date="2015-11-11T10:50:00Z">
         <w:r>
           <w:delText xml:space="preserve">heavily </w:delText>
         </w:r>
       </w:del>
-      <w:ins w:id="213" w:author="Albert Courey" w:date="2015-11-11T10:50:00Z">
+      <w:ins w:id="257" w:author="Albert Courey" w:date="2015-11-11T10:50:00Z">
         <w:r>
           <w:t xml:space="preserve">highly </w:t>
         </w:r>
@@ -3688,12 +3914,12 @@
       <w:r>
         <w:t xml:space="preserve"> germ layer development, is </w:t>
       </w:r>
-      <w:del w:id="214" w:author="Albert Courey" w:date="2015-11-11T10:51:00Z">
+      <w:del w:id="258" w:author="Albert Courey" w:date="2015-11-11T10:51:00Z">
         <w:r>
           <w:delText xml:space="preserve">specified </w:delText>
         </w:r>
       </w:del>
-      <w:ins w:id="215" w:author="Albert Courey" w:date="2015-11-11T10:51:00Z">
+      <w:ins w:id="259" w:author="Albert Courey" w:date="2015-11-11T10:51:00Z">
         <w:r>
           <w:t xml:space="preserve">carried out </w:t>
         </w:r>
@@ -3719,11 +3945,11 @@
       <w:r>
         <w:t xml:space="preserve">. </w:t>
       </w:r>
-      <w:ins w:id="216" w:author="Albert Courey" w:date="2015-11-11T11:12:00Z">
+      <w:ins w:id="260" w:author="Albert Courey" w:date="2015-11-11T11:12:00Z">
         <w:r>
           <w:t>Dorsal is a sequence-specific transcription factor, and t</w:t>
         </w:r>
-        <w:moveToRangeStart w:id="217" w:author="Albert Courey" w:date="2015-11-11T11:12:00Z" w:name="move308859648"/>
+        <w:moveToRangeStart w:id="261" w:author="Albert Courey" w:date="2015-11-11T11:12:00Z" w:name="move308859648"/>
         <w:r>
           <w:t xml:space="preserve">he strength, spacing, </w:t>
         </w:r>
@@ -3734,22 +3960,26 @@
           <w:t xml:space="preserve">grouping </w:t>
         </w:r>
       </w:ins>
-      <w:ins w:id="218" w:author="Albert Courey" w:date="2015-11-11T11:13:00Z">
+      <w:ins w:id="262" w:author="Albert Courey" w:date="2015-11-11T11:13:00Z">
         <w:r>
           <w:t>of Dorsal binding sites, along with the</w:t>
         </w:r>
       </w:ins>
-      <w:ins w:id="219" w:author="Albert Courey" w:date="2015-11-11T11:12:00Z">
+      <w:ins w:id="263" w:author="Albert Courey" w:date="2015-11-11T11:12:00Z">
         <w:r>
           <w:t xml:space="preserve"> distribution of adjacent binding sites</w:t>
         </w:r>
       </w:ins>
-      <w:ins w:id="220" w:author="Albert Courey" w:date="2015-11-11T11:13:00Z">
-        <w:r>
-          <w:t xml:space="preserve"> for other interacting factors</w:t>
-        </w:r>
-      </w:ins>
-      <w:ins w:id="221" w:author="Albert Courey" w:date="2015-11-11T11:12:00Z">
+      <w:ins w:id="264" w:author="Albert Courey" w:date="2015-11-11T11:13:00Z">
+        <w:r>
+          <w:t xml:space="preserve"> for </w:t>
+        </w:r>
+        <w:r>
+          <w:lastRenderedPageBreak/>
+          <w:t>other interacting factors</w:t>
+        </w:r>
+      </w:ins>
+      <w:ins w:id="265" w:author="Albert Courey" w:date="2015-11-11T11:12:00Z">
         <w:r>
           <w:t xml:space="preserve"> modulate Dorsal binding and cofactor recruitment in order to correctly interpret the Dorsal gradient </w:t>
         </w:r>
@@ -3765,12 +3995,12 @@
       <w:r>
         <w:t>, 2007 #3025}</w:t>
       </w:r>
-      <w:ins w:id="222" w:author="Albert Courey" w:date="2015-11-11T11:12:00Z">
+      <w:ins w:id="266" w:author="Albert Courey" w:date="2015-11-11T11:12:00Z">
         <w:r>
           <w:t xml:space="preserve">. </w:t>
         </w:r>
       </w:ins>
-      <w:moveToRangeEnd w:id="217"/>
+      <w:moveToRangeEnd w:id="261"/>
     </w:p>
     <w:p>
       <w:pPr>
@@ -3779,15 +4009,14 @@
         <w:ind w:firstLine="720"/>
       </w:pPr>
       <w:r>
-        <w:lastRenderedPageBreak/>
         <w:t xml:space="preserve">On the ventral side of the embryo, high concentrations of nuclear Dorsal initiate transcriptional programs </w:t>
       </w:r>
-      <w:del w:id="223" w:author="Albert Courey" w:date="2015-11-11T10:51:00Z">
+      <w:del w:id="267" w:author="Albert Courey" w:date="2015-11-11T10:51:00Z">
         <w:r>
           <w:delText xml:space="preserve">designating </w:delText>
         </w:r>
       </w:del>
-      <w:ins w:id="224" w:author="Albert Courey" w:date="2015-11-11T10:51:00Z">
+      <w:ins w:id="268" w:author="Albert Courey" w:date="2015-11-11T10:51:00Z">
         <w:r>
           <w:t xml:space="preserve">that determine </w:t>
         </w:r>
@@ -3809,17 +4038,17 @@
       <w:r>
         <w:t xml:space="preserve"> regions, modest Dorsal concentrations </w:t>
       </w:r>
-      <w:del w:id="225" w:author="Albert Courey" w:date="2015-11-11T10:52:00Z">
+      <w:del w:id="269" w:author="Albert Courey" w:date="2015-11-11T10:52:00Z">
         <w:r>
           <w:delText xml:space="preserve">contribute </w:delText>
         </w:r>
       </w:del>
-      <w:ins w:id="226" w:author="Albert Courey" w:date="2015-11-11T10:52:00Z">
+      <w:ins w:id="270" w:author="Albert Courey" w:date="2015-11-11T10:52:00Z">
         <w:r>
           <w:t>help direct</w:t>
         </w:r>
       </w:ins>
-      <w:del w:id="227" w:author="Albert Courey" w:date="2015-11-11T10:52:00Z">
+      <w:del w:id="271" w:author="Albert Courey" w:date="2015-11-11T10:52:00Z">
         <w:r>
           <w:delText>to</w:delText>
         </w:r>
@@ -3852,12 +4081,12 @@
       <w:r>
         <w:t xml:space="preserve"> </w:t>
       </w:r>
-      <w:ins w:id="228" w:author="Albert Courey" w:date="2015-11-11T11:10:00Z">
+      <w:ins w:id="272" w:author="Albert Courey" w:date="2015-11-11T11:10:00Z">
         <w:r>
           <w:t xml:space="preserve">Dorsal also acts as a repressor </w:t>
         </w:r>
       </w:ins>
-      <w:ins w:id="229" w:author="Albert Courey" w:date="2015-11-11T11:14:00Z">
+      <w:ins w:id="273" w:author="Albert Courey" w:date="2015-11-11T11:14:00Z">
         <w:r>
           <w:t xml:space="preserve">of dorsal ectodermal genes and, by keeping them off in ventral and </w:t>
         </w:r>
@@ -3867,29 +4096,45 @@
         </w:r>
         <w:proofErr w:type="spellEnd"/>
         <w:r>
-          <w:t xml:space="preserve"> region, it restricts </w:t>
-        </w:r>
-        <w:proofErr w:type="gramStart"/>
-        <w:r>
-          <w:t>there</w:t>
-        </w:r>
-        <w:proofErr w:type="gramEnd"/>
+          <w:t xml:space="preserve"> region, it restricts the</w:t>
+        </w:r>
+      </w:ins>
+      <w:ins w:id="274" w:author="Michael Chambers" w:date="2015-11-17T00:23:00Z">
+        <w:r>
+          <w:t>ir</w:t>
+        </w:r>
+      </w:ins>
+      <w:ins w:id="275" w:author="Albert Courey" w:date="2015-11-11T11:14:00Z">
+        <w:del w:id="276" w:author="Michael Chambers" w:date="2015-11-17T00:23:00Z">
+          <w:r>
+            <w:delText>re</w:delText>
+          </w:r>
+        </w:del>
         <w:r>
           <w:t xml:space="preserve"> expression to the dorsal ectodermal primordium</w:t>
         </w:r>
       </w:ins>
-      <w:ins w:id="230" w:author="Albert Courey" w:date="2015-11-11T11:15:00Z">
-        <w:r>
-          <w:t>.</w:t>
-        </w:r>
-      </w:ins>
-      <w:ins w:id="231" w:author="Albert Courey" w:date="2015-11-11T11:11:00Z">
+      <w:ins w:id="277" w:author="Michael Chambers" w:date="2015-11-17T00:23:00Z">
         <w:r>
           <w:t xml:space="preserve"> </w:t>
         </w:r>
       </w:ins>
-      <w:moveFromRangeStart w:id="232" w:author="Albert Courey" w:date="2015-11-11T11:12:00Z" w:name="move308859648"/>
-      <w:moveFrom w:id="233" w:author="Albert Courey" w:date="2015-11-11T11:12:00Z">
+      <w:ins w:id="278" w:author="Albert Courey" w:date="2015-11-11T11:15:00Z">
+        <w:del w:id="279" w:author="Michael Chambers" w:date="2015-11-17T00:23:00Z">
+          <w:r>
+            <w:delText>.</w:delText>
+          </w:r>
+        </w:del>
+      </w:ins>
+      <w:ins w:id="280" w:author="Albert Courey" w:date="2015-11-11T11:11:00Z">
+        <w:del w:id="281" w:author="Michael Chambers" w:date="2015-11-17T00:23:00Z">
+          <w:r>
+            <w:delText xml:space="preserve"> </w:delText>
+          </w:r>
+        </w:del>
+      </w:ins>
+      <w:moveFromRangeStart w:id="282" w:author="Albert Courey" w:date="2015-11-11T11:12:00Z" w:name="move308859648"/>
+      <w:moveFrom w:id="283" w:author="Albert Courey" w:date="2015-11-11T11:12:00Z">
         <w:r>
           <w:t xml:space="preserve">The strength, spacing, grouping geometry, and distribution of adjacent binding sites </w:t>
         </w:r>
@@ -3923,21 +4168,26 @@
       <w:r>
         <w:t>, 2007 #3025}</w:t>
       </w:r>
-      <w:moveFrom w:id="234" w:author="Albert Courey" w:date="2015-11-11T11:12:00Z">
+      <w:ins w:id="284" w:author="Michael Chambers" w:date="2015-11-17T00:23:00Z">
         <w:r>
           <w:t xml:space="preserve">. </w:t>
         </w:r>
+      </w:ins>
+      <w:moveFrom w:id="285" w:author="Albert Courey" w:date="2015-11-11T11:12:00Z">
+        <w:r>
+          <w:t xml:space="preserve">. </w:t>
+        </w:r>
       </w:moveFrom>
-      <w:moveFromRangeEnd w:id="232"/>
+      <w:moveFromRangeEnd w:id="282"/>
       <w:r>
         <w:t xml:space="preserve">Groucho is </w:t>
       </w:r>
-      <w:del w:id="235" w:author="Albert Courey" w:date="2015-11-11T11:15:00Z">
+      <w:del w:id="286" w:author="Albert Courey" w:date="2015-11-11T11:15:00Z">
         <w:r>
           <w:delText>involved in the</w:delText>
         </w:r>
       </w:del>
-      <w:ins w:id="236" w:author="Albert Courey" w:date="2015-11-11T11:15:00Z">
+      <w:ins w:id="287" w:author="Albert Courey" w:date="2015-11-11T11:15:00Z">
         <w:r>
           <w:t>required for this</w:t>
         </w:r>
@@ -3945,17 +4195,17 @@
       <w:r>
         <w:t xml:space="preserve"> repression </w:t>
       </w:r>
-      <w:del w:id="237" w:author="Albert Courey" w:date="2015-11-11T11:15:00Z">
+      <w:del w:id="288" w:author="Albert Courey" w:date="2015-11-11T11:15:00Z">
         <w:r>
           <w:delText>of a subset of Dorsal-target genes, and</w:delText>
         </w:r>
       </w:del>
-      <w:ins w:id="238" w:author="Albert Courey" w:date="2015-11-11T11:15:00Z">
+      <w:ins w:id="289" w:author="Albert Courey" w:date="2015-11-11T11:15:00Z">
         <w:r>
           <w:t xml:space="preserve">and plays a critical role in switching Dorsal </w:t>
         </w:r>
       </w:ins>
-      <w:del w:id="239" w:author="Albert Courey" w:date="2015-11-11T11:15:00Z">
+      <w:del w:id="290" w:author="Albert Courey" w:date="2015-11-11T11:15:00Z">
         <w:r>
           <w:delText xml:space="preserve"> is one method by which Dorsal is switched </w:delText>
         </w:r>
@@ -3984,10 +4234,10 @@
         <w:spacing w:line="480" w:lineRule="auto"/>
         <w:ind w:firstLine="720"/>
         <w:rPr>
-          <w:del w:id="240" w:author="Albert Courey" w:date="2015-11-11T11:20:00Z"/>
+          <w:del w:id="291" w:author="Albert Courey" w:date="2015-11-11T11:20:00Z"/>
         </w:rPr>
       </w:pPr>
-      <w:ins w:id="241" w:author="Albert Courey" w:date="2015-11-11T11:22:00Z">
+      <w:ins w:id="292" w:author="Albert Courey" w:date="2015-11-11T11:22:00Z">
         <w:r>
           <w:t xml:space="preserve">In addition to its roles in dorsal/ventral patterning, </w:t>
         </w:r>
@@ -3995,52 +4245,64 @@
       <w:r>
         <w:t xml:space="preserve">Groucho </w:t>
       </w:r>
-      <w:ins w:id="242" w:author="Albert Courey" w:date="2015-11-11T11:22:00Z">
+      <w:ins w:id="293" w:author="Albert Courey" w:date="2015-11-11T11:22:00Z">
         <w:r>
           <w:t xml:space="preserve">has </w:t>
         </w:r>
       </w:ins>
-      <w:ins w:id="243" w:author="Albert Courey" w:date="2015-11-11T11:18:00Z">
+      <w:ins w:id="294" w:author="Albert Courey" w:date="2015-11-11T11:18:00Z">
         <w:r>
           <w:t>multiple roles in anterior/posterior pattern formation</w:t>
         </w:r>
       </w:ins>
-      <w:ins w:id="244" w:author="Albert Courey" w:date="2015-11-11T11:19:00Z">
+      <w:ins w:id="295" w:author="Albert Courey" w:date="2015-11-11T11:19:00Z">
         <w:r>
           <w:t>. For example, it is required for repression by nu</w:t>
         </w:r>
       </w:ins>
-      <w:ins w:id="245" w:author="Albert Courey" w:date="2015-11-11T11:18:00Z">
+      <w:ins w:id="296" w:author="Albert Courey" w:date="2015-11-11T11:18:00Z">
         <w:r>
           <w:t xml:space="preserve">merous segmentation </w:t>
         </w:r>
       </w:ins>
-      <w:ins w:id="246" w:author="Albert Courey" w:date="2015-11-11T11:19:00Z">
+      <w:ins w:id="297" w:author="Albert Courey" w:date="2015-11-11T11:19:00Z">
         <w:r>
           <w:t>gene products such as Hairy</w:t>
         </w:r>
       </w:ins>
-      <w:ins w:id="247" w:author="Albert Courey" w:date="2015-11-11T11:20:00Z">
-        <w:r>
-          <w:t>, Runt, and Engrailed.</w:t>
-        </w:r>
-      </w:ins>
-      <w:del w:id="248" w:author="Albert Courey" w:date="2015-11-11T11:18:00Z">
+      <w:ins w:id="298" w:author="Albert Courey" w:date="2015-11-11T11:20:00Z">
+        <w:r>
+          <w:t>, Runt, and Engraile</w:t>
+        </w:r>
+      </w:ins>
+      <w:ins w:id="299" w:author="Michael Chambers" w:date="2015-11-17T00:24:00Z">
+        <w:r>
+          <w:t xml:space="preserve">d </w:t>
+        </w:r>
+      </w:ins>
+      <w:ins w:id="300" w:author="Albert Courey" w:date="2015-11-11T11:20:00Z">
+        <w:del w:id="301" w:author="Michael Chambers" w:date="2015-11-17T00:24:00Z">
+          <w:r>
+            <w:delText>d.</w:delText>
+          </w:r>
+        </w:del>
+      </w:ins>
+      <w:del w:id="302" w:author="Albert Courey" w:date="2015-11-11T11:18:00Z">
         <w:r>
           <w:delText xml:space="preserve">has </w:delText>
         </w:r>
       </w:del>
-      <w:del w:id="249" w:author="Albert Courey" w:date="2015-11-11T11:17:00Z">
+      <w:del w:id="303" w:author="Albert Courey" w:date="2015-11-11T11:17:00Z">
         <w:r>
           <w:delText xml:space="preserve">additional </w:delText>
         </w:r>
       </w:del>
-      <w:del w:id="250" w:author="Albert Courey" w:date="2015-11-11T11:18:00Z">
+      <w:del w:id="304" w:author="Albert Courey" w:date="2015-11-11T11:18:00Z">
         <w:r>
           <w:delText xml:space="preserve">roles in </w:delText>
         </w:r>
       </w:del>
-      <w:del w:id="251" w:author="Albert Courey" w:date="2015-11-11T11:17:00Z">
+      <w:del w:id="305" w:author="Albert Courey" w:date="2015-11-11T11:17:00Z">
         <w:r>
           <w:delText xml:space="preserve">the </w:delText>
         </w:r>
@@ -4051,12 +4313,14 @@
           <w:delText xml:space="preserve"> of the anterior-posterior axis</w:delText>
         </w:r>
       </w:del>
-      <w:ins w:id="252" w:author="Albert Courey" w:date="2015-11-11T11:17:00Z">
-        <w:r>
-          <w:t xml:space="preserve">, </w:t>
-        </w:r>
-      </w:ins>
-      <w:del w:id="253" w:author="Albert Courey" w:date="2015-11-11T11:20:00Z">
+      <w:ins w:id="306" w:author="Albert Courey" w:date="2015-11-11T11:17:00Z">
+        <w:del w:id="307" w:author="Michael Chambers" w:date="2015-11-17T00:24:00Z">
+          <w:r>
+            <w:delText xml:space="preserve">, </w:delText>
+          </w:r>
+        </w:del>
+      </w:ins>
+      <w:del w:id="308" w:author="Albert Courey" w:date="2015-11-11T11:20:00Z">
         <w:r>
           <w:delText xml:space="preserve">. Early in development, the transcriptional groundwork is laid for the segmentation of the adult fly via multiple gradients, beginning with Bicoid and Nanos, which </w:delText>
         </w:r>
@@ -4082,7 +4346,12 @@
       <w:r>
         <w:t>{Levine, 2008 #3104}</w:t>
       </w:r>
-      <w:del w:id="254" w:author="Albert Courey" w:date="2015-11-11T11:20:00Z">
+      <w:ins w:id="309" w:author="Michael Chambers" w:date="2015-11-17T00:24:00Z">
+        <w:r>
+          <w:t xml:space="preserve">. </w:t>
+        </w:r>
+      </w:ins>
+      <w:del w:id="310" w:author="Albert Courey" w:date="2015-11-11T11:20:00Z">
         <w:r>
           <w:delText>.</w:delText>
         </w:r>
@@ -4103,40 +4372,50 @@
         <w:spacing w:line="480" w:lineRule="auto"/>
         <w:ind w:firstLine="720"/>
       </w:pPr>
-      <w:del w:id="255" w:author="Albert Courey" w:date="2015-11-11T11:20:00Z">
+      <w:del w:id="311" w:author="Albert Courey" w:date="2015-11-11T11:20:00Z">
         <w:r>
           <w:delText>In addition to dorsal-ventral and segmentation pattering,</w:delText>
         </w:r>
       </w:del>
-      <w:del w:id="256" w:author="Albert Courey" w:date="2015-11-11T11:26:00Z">
+      <w:del w:id="312" w:author="Albert Courey" w:date="2015-11-11T11:26:00Z">
         <w:r>
           <w:delText xml:space="preserve"> </w:delText>
         </w:r>
       </w:del>
       <w:r>
-        <w:t xml:space="preserve">Groucho </w:t>
-      </w:r>
-      <w:del w:id="257" w:author="Albert Courey" w:date="2015-11-11T11:27:00Z">
+        <w:t>Groucho</w:t>
+      </w:r>
+      <w:ins w:id="313" w:author="Michael Chambers" w:date="2015-11-17T00:24:00Z">
+        <w:r>
+          <w:t xml:space="preserve"> is </w:t>
+        </w:r>
+      </w:ins>
+      <w:del w:id="314" w:author="Michael Chambers" w:date="2015-11-17T00:24:00Z">
+        <w:r>
+          <w:delText xml:space="preserve"> </w:delText>
+        </w:r>
+      </w:del>
+      <w:del w:id="315" w:author="Albert Courey" w:date="2015-11-11T11:27:00Z">
         <w:r>
           <w:delText xml:space="preserve">is </w:delText>
         </w:r>
       </w:del>
-      <w:ins w:id="258" w:author="Albert Courey" w:date="2015-11-11T11:27:00Z">
+      <w:ins w:id="316" w:author="Albert Courey" w:date="2015-11-11T11:27:00Z">
         <w:r>
           <w:t xml:space="preserve">also </w:t>
         </w:r>
       </w:ins>
-      <w:del w:id="259" w:author="Albert Courey" w:date="2015-11-11T11:21:00Z">
+      <w:del w:id="317" w:author="Albert Courey" w:date="2015-11-11T11:21:00Z">
         <w:r>
           <w:delText xml:space="preserve">involved </w:delText>
         </w:r>
       </w:del>
-      <w:ins w:id="260" w:author="Albert Courey" w:date="2015-11-11T11:21:00Z">
+      <w:ins w:id="318" w:author="Albert Courey" w:date="2015-11-11T11:21:00Z">
         <w:r>
           <w:t>required for the patterning of the anterior and posterior terminal domains by the Torso RTK</w:t>
         </w:r>
       </w:ins>
-      <w:del w:id="261" w:author="Albert Courey" w:date="2015-11-11T11:23:00Z">
+      <w:del w:id="319" w:author="Albert Courey" w:date="2015-11-11T11:23:00Z">
         <w:r>
           <w:delText>in terminal patterning of the embryo</w:delText>
         </w:r>
@@ -4144,7 +4423,7 @@
       <w:r>
         <w:t xml:space="preserve"> through </w:t>
       </w:r>
-      <w:ins w:id="262" w:author="Albert Courey" w:date="2015-11-11T11:23:00Z">
+      <w:ins w:id="320" w:author="Albert Courey" w:date="2015-11-11T11:23:00Z">
         <w:r>
           <w:t xml:space="preserve">its </w:t>
         </w:r>
@@ -4206,34 +4485,37 @@
         <w:t xml:space="preserve"> </w:t>
       </w:r>
       <w:proofErr w:type="spellStart"/>
-      <w:ins w:id="263" w:author="Albert Courey" w:date="2015-11-11T11:25:00Z">
+      <w:ins w:id="321" w:author="Albert Courey" w:date="2015-11-11T11:25:00Z">
         <w:r>
           <w:t>Capicua</w:t>
         </w:r>
       </w:ins>
       <w:proofErr w:type="spellEnd"/>
-      <w:ins w:id="264" w:author="Albert Courey" w:date="2015-11-11T11:23:00Z">
+      <w:ins w:id="322" w:author="Albert Courey" w:date="2015-11-11T11:23:00Z">
         <w:r>
           <w:t xml:space="preserve"> recruits Gro</w:t>
         </w:r>
       </w:ins>
-      <w:ins w:id="265" w:author="Albert Courey" w:date="2015-11-11T11:24:00Z">
+      <w:ins w:id="323" w:author="Albert Courey" w:date="2015-11-11T11:24:00Z">
         <w:r>
           <w:t xml:space="preserve"> to </w:t>
         </w:r>
       </w:ins>
-      <w:proofErr w:type="gramStart"/>
-      <w:ins w:id="266" w:author="Albert Courey" w:date="2015-11-11T11:27:00Z">
-        <w:r>
-          <w:t xml:space="preserve">the </w:t>
-        </w:r>
-      </w:ins>
-      <w:ins w:id="267" w:author="Albert Courey" w:date="2015-11-11T11:24:00Z">
-        <w:r>
-          <w:t xml:space="preserve"> </w:t>
-        </w:r>
-      </w:ins>
-      <w:ins w:id="268" w:author="Albert Courey" w:date="2015-11-11T11:29:00Z">
+      <w:ins w:id="324" w:author="Albert Courey" w:date="2015-11-11T11:27:00Z">
+        <w:del w:id="325" w:author="Michael Chambers" w:date="2015-11-17T00:25:00Z">
+          <w:r>
+            <w:delText xml:space="preserve">the </w:delText>
+          </w:r>
+        </w:del>
+      </w:ins>
+      <w:ins w:id="326" w:author="Albert Courey" w:date="2015-11-11T11:24:00Z">
+        <w:del w:id="327" w:author="Michael Chambers" w:date="2015-11-17T00:25:00Z">
+          <w:r>
+            <w:delText xml:space="preserve"> </w:delText>
+          </w:r>
+        </w:del>
+      </w:ins>
+      <w:ins w:id="328" w:author="Albert Courey" w:date="2015-11-11T11:29:00Z">
         <w:r>
           <w:rPr>
             <w:i/>
@@ -4241,14 +4523,13 @@
           <w:t>tailless</w:t>
         </w:r>
       </w:ins>
-      <w:proofErr w:type="gramEnd"/>
-      <w:ins w:id="269" w:author="Albert Courey" w:date="2015-11-11T11:24:00Z">
+      <w:ins w:id="329" w:author="Albert Courey" w:date="2015-11-11T11:24:00Z">
         <w:r>
           <w:t xml:space="preserve"> and </w:t>
         </w:r>
       </w:ins>
       <w:proofErr w:type="spellStart"/>
-      <w:ins w:id="270" w:author="Albert Courey" w:date="2015-11-11T11:35:00Z">
+      <w:ins w:id="330" w:author="Albert Courey" w:date="2015-11-11T11:35:00Z">
         <w:r>
           <w:rPr>
             <w:i/>
@@ -4257,12 +4538,12 @@
         </w:r>
       </w:ins>
       <w:proofErr w:type="spellEnd"/>
-      <w:ins w:id="271" w:author="Albert Courey" w:date="2015-11-11T11:24:00Z">
+      <w:ins w:id="331" w:author="Albert Courey" w:date="2015-11-11T11:24:00Z">
         <w:r>
           <w:t xml:space="preserve"> throughout the embryo</w:t>
         </w:r>
       </w:ins>
-      <w:ins w:id="272" w:author="Albert Courey" w:date="2015-11-11T11:27:00Z">
+      <w:ins w:id="332" w:author="Albert Courey" w:date="2015-11-11T11:27:00Z">
         <w:r>
           <w:t xml:space="preserve"> maintaining these genes in an off state. Torso RTK then activates </w:t>
         </w:r>
@@ -4275,17 +4556,17 @@
           <w:t xml:space="preserve">/MAPK signaling </w:t>
         </w:r>
       </w:ins>
-      <w:ins w:id="273" w:author="Albert Courey" w:date="2015-11-11T11:35:00Z">
+      <w:ins w:id="333" w:author="Albert Courey" w:date="2015-11-11T11:35:00Z">
         <w:r>
           <w:t xml:space="preserve">at the termini </w:t>
         </w:r>
       </w:ins>
-      <w:ins w:id="274" w:author="Albert Courey" w:date="2015-11-11T11:27:00Z">
+      <w:ins w:id="334" w:author="Albert Courey" w:date="2015-11-11T11:27:00Z">
         <w:r>
           <w:t xml:space="preserve">leading to the phosphorylation and </w:t>
         </w:r>
       </w:ins>
-      <w:ins w:id="275" w:author="Albert Courey" w:date="2015-11-11T11:28:00Z">
+      <w:ins w:id="335" w:author="Albert Courey" w:date="2015-11-11T11:28:00Z">
         <w:r>
           <w:t xml:space="preserve">consequent inactivation of both </w:t>
         </w:r>
@@ -4301,7 +4582,7 @@
         <w:r>
           <w:rPr>
             <w:i/>
-            <w:rPrChange w:id="276" w:author="Albert Courey" w:date="2015-11-11T11:28:00Z">
+            <w:rPrChange w:id="336" w:author="Albert Courey" w:date="2015-11-11T11:28:00Z">
               <w:rPr/>
             </w:rPrChange>
           </w:rPr>
@@ -4313,6 +4594,12 @@
         </w:r>
         <w:proofErr w:type="spellStart"/>
         <w:r>
+          <w:rPr>
+            <w:i/>
+            <w:rPrChange w:id="337" w:author="Michael Chambers" w:date="2015-11-17T00:25:00Z">
+              <w:rPr/>
+            </w:rPrChange>
+          </w:rPr>
           <w:t>hkb</w:t>
         </w:r>
         <w:proofErr w:type="spellEnd"/>
@@ -4320,19 +4607,19 @@
           <w:t xml:space="preserve"> as required for specification of terminal fate</w:t>
         </w:r>
       </w:ins>
-      <w:ins w:id="277" w:author="Michael Chambers" w:date="2015-11-16T01:35:00Z">
+      <w:ins w:id="338" w:author="Michael Chambers" w:date="2015-11-16T01:35:00Z">
         <w:r>
           <w:t xml:space="preserve"> </w:t>
         </w:r>
       </w:ins>
-      <w:ins w:id="278" w:author="Albert Courey" w:date="2015-11-11T11:28:00Z">
-        <w:del w:id="279" w:author="Michael Chambers" w:date="2015-11-16T01:34:00Z">
+      <w:ins w:id="339" w:author="Albert Courey" w:date="2015-11-11T11:28:00Z">
+        <w:del w:id="340" w:author="Michael Chambers" w:date="2015-11-16T01:34:00Z">
           <w:r>
             <w:delText>.</w:delText>
           </w:r>
         </w:del>
       </w:ins>
-      <w:del w:id="280" w:author="Albert Courey" w:date="2015-11-11T11:22:00Z">
+      <w:del w:id="341" w:author="Albert Courey" w:date="2015-11-11T11:22:00Z">
         <w:r>
           <w:delText xml:space="preserve">Groucho activity is not limited to the embryo, as it participates in patterning of the imaginal discs during larval morphogenesis through the control of dpp signaling </w:delText>
         </w:r>
@@ -4340,12 +4627,12 @@
       <w:r>
         <w:t>{Winkler, 2010 #2964}</w:t>
       </w:r>
-      <w:del w:id="281" w:author="Albert Courey" w:date="2015-11-11T11:22:00Z">
+      <w:del w:id="342" w:author="Albert Courey" w:date="2015-11-11T11:22:00Z">
         <w:r>
           <w:delText>.</w:delText>
         </w:r>
       </w:del>
-      <w:ins w:id="282" w:author="Michael Chambers" w:date="2015-11-16T01:35:00Z">
+      <w:ins w:id="343" w:author="Michael Chambers" w:date="2015-11-16T01:35:00Z">
         <w:r>
           <w:t>.</w:t>
         </w:r>
@@ -4369,8 +4656,470 @@
         <w:rPr>
           <w:i/>
         </w:rPr>
+        <w:lastRenderedPageBreak/>
         <w:t>Groucho is capable of both short- and long-range repression</w:t>
       </w:r>
+    </w:p>
+    <w:p>
+      <w:pPr>
+        <w:pStyle w:val="BodyText"/>
+        <w:spacing w:line="480" w:lineRule="auto"/>
+        <w:rPr>
+          <w:del w:id="344" w:author="Michael Chambers" w:date="2015-11-17T00:26:00Z"/>
+        </w:rPr>
+      </w:pPr>
+      <w:r>
+        <w:rPr>
+          <w:i/>
+        </w:rPr>
+        <w:tab/>
+      </w:r>
+      <w:r>
+        <w:t xml:space="preserve">Transcriptional repressors in </w:t>
+      </w:r>
+      <w:r>
+        <w:rPr>
+          <w:i/>
+        </w:rPr>
+        <w:t xml:space="preserve">Drosophila </w:t>
+      </w:r>
+      <w:r>
+        <w:t xml:space="preserve">can be classified as acting as either short- or long-range repressors dependent on their ability to counteract the regulatory potential of local (within ~100 </w:t>
+      </w:r>
+      <w:proofErr w:type="spellStart"/>
+      <w:r>
+        <w:t>bp</w:t>
+      </w:r>
+      <w:proofErr w:type="spellEnd"/>
+      <w:r>
+        <w:t xml:space="preserve">) or </w:t>
+      </w:r>
+      <w:del w:id="345" w:author="Michael Chambers" w:date="2015-11-17T00:25:00Z">
+        <w:r>
+          <w:delText xml:space="preserve">distant </w:delText>
+        </w:r>
+      </w:del>
+      <w:ins w:id="346" w:author="Michael Chambers" w:date="2015-11-17T00:25:00Z">
+        <w:r>
+          <w:t>distal</w:t>
+        </w:r>
+        <w:r>
+          <w:t xml:space="preserve"> </w:t>
+        </w:r>
+      </w:ins>
+      <w:r>
+        <w:t>(</w:t>
+      </w:r>
+      <w:ins w:id="347" w:author="Albert Courey" w:date="2015-11-11T11:36:00Z">
+        <w:r>
+          <w:t xml:space="preserve">thousands of </w:t>
+        </w:r>
+        <w:proofErr w:type="spellStart"/>
+        <w:r>
+          <w:t>bp</w:t>
+        </w:r>
+        <w:proofErr w:type="spellEnd"/>
+        <w:r>
+          <w:t xml:space="preserve"> away or more</w:t>
+        </w:r>
+      </w:ins>
+      <w:del w:id="348" w:author="Albert Courey" w:date="2015-11-11T11:36:00Z">
+        <w:r>
+          <w:delText>&gt; 1000 bp distant</w:delText>
+        </w:r>
+      </w:del>
+      <w:r>
+        <w:t>) activating elements or promoters</w:t>
+      </w:r>
+      <w:r>
+        <w:t xml:space="preserve"> </w:t>
+      </w:r>
+      <w:r>
+        <w:t>{Gray, 1994 #3138}</w:t>
+      </w:r>
+      <w:del w:id="349" w:author="Michael Chambers" w:date="2015-11-17T00:25:00Z">
+        <w:r>
+          <w:delText xml:space="preserve"> </w:delText>
+        </w:r>
+      </w:del>
+      <w:r>
+        <w:t>{Gray, 1996 #3137}</w:t>
+      </w:r>
+      <w:r>
+        <w:t>.</w:t>
+      </w:r>
+      <w:r>
+        <w:t xml:space="preserve"> </w:t>
+      </w:r>
+      <w:r>
+        <w:t xml:space="preserve"> </w:t>
+      </w:r>
+      <w:r>
+        <w:t>Some repressors are specific for one type of repression, while others</w:t>
+      </w:r>
+      <w:r>
+        <w:t xml:space="preserve"> can adopt a short- or long-range repressive activity through association with </w:t>
+      </w:r>
+      <w:r>
+        <w:t>multiple</w:t>
+      </w:r>
+      <w:r>
+        <w:t xml:space="preserve"> </w:t>
+      </w:r>
+      <w:proofErr w:type="spellStart"/>
+      <w:r>
+        <w:t>corepressors</w:t>
+      </w:r>
+      <w:proofErr w:type="spellEnd"/>
+      <w:r>
+        <w:t xml:space="preserve"> operating via distinct mechanisms of repression</w:t>
+      </w:r>
+      <w:r>
+        <w:t xml:space="preserve"> </w:t>
+      </w:r>
+      <w:r>
+        <w:t>{</w:t>
+      </w:r>
+      <w:proofErr w:type="spellStart"/>
+      <w:r>
+        <w:t>Courey</w:t>
+      </w:r>
+      <w:proofErr w:type="spellEnd"/>
+      <w:r>
+        <w:t>, 2001 #3139}</w:t>
+      </w:r>
+      <w:r>
+        <w:t>.</w:t>
+      </w:r>
+      <w:r>
+        <w:t xml:space="preserve"> Groucho </w:t>
+      </w:r>
+      <w:del w:id="350" w:author="Albert Courey" w:date="2015-11-11T11:37:00Z">
+        <w:r>
+          <w:delText>has long been studied as a canonical member of the long-range repression class</w:delText>
+        </w:r>
+      </w:del>
+      <w:ins w:id="351" w:author="Albert Courey" w:date="2015-11-11T11:37:00Z">
+        <w:r>
+          <w:t>was originally considered a long-range co-repressor</w:t>
+        </w:r>
+      </w:ins>
+      <w:ins w:id="352" w:author="Albert Courey" w:date="2015-11-11T11:38:00Z">
+        <w:r>
+          <w:t xml:space="preserve"> </w:t>
+        </w:r>
+      </w:ins>
+      <w:del w:id="353" w:author="Albert Courey" w:date="2015-11-11T11:38:00Z">
+        <w:r>
+          <w:delText>,</w:delText>
+        </w:r>
+        <w:r>
+          <w:delText xml:space="preserve"> via </w:delText>
+        </w:r>
+      </w:del>
+      <w:r>
+        <w:t>recruit</w:t>
+      </w:r>
+      <w:ins w:id="354" w:author="Albert Courey" w:date="2015-11-11T11:38:00Z">
+        <w:r>
+          <w:t>ed</w:t>
+        </w:r>
+      </w:ins>
+      <w:del w:id="355" w:author="Albert Courey" w:date="2015-11-11T11:38:00Z">
+        <w:r>
+          <w:delText>ment</w:delText>
+        </w:r>
+      </w:del>
+      <w:r>
+        <w:t xml:space="preserve"> </w:t>
+      </w:r>
+      <w:ins w:id="356" w:author="Albert Courey" w:date="2015-11-11T11:38:00Z">
+        <w:r>
+          <w:t xml:space="preserve">exclusively </w:t>
+        </w:r>
+      </w:ins>
+      <w:r>
+        <w:t xml:space="preserve">by </w:t>
+      </w:r>
+      <w:r>
+        <w:t>long-range repressors</w:t>
+      </w:r>
+      <w:ins w:id="357" w:author="Albert Courey" w:date="2015-11-11T11:38:00Z">
+        <w:r>
+          <w:t xml:space="preserve"> such</w:t>
+        </w:r>
+      </w:ins>
+      <w:r>
+        <w:t xml:space="preserve"> as Hairy and Dorsal</w:t>
+      </w:r>
+      <w:r>
+        <w:t xml:space="preserve"> </w:t>
+      </w:r>
+      <w:r>
+        <w:t>{</w:t>
+      </w:r>
+      <w:proofErr w:type="spellStart"/>
+      <w:r>
+        <w:t>Cai</w:t>
+      </w:r>
+      <w:proofErr w:type="spellEnd"/>
+      <w:r>
+        <w:t>, 1996 #3140}</w:t>
+      </w:r>
+      <w:del w:id="358" w:author="Michael Chambers" w:date="2015-11-17T00:26:00Z">
+        <w:r>
+          <w:delText xml:space="preserve"> </w:delText>
+        </w:r>
+      </w:del>
+      <w:r>
+        <w:t>{</w:t>
+      </w:r>
+      <w:proofErr w:type="spellStart"/>
+      <w:r>
+        <w:t>Dubnicoff</w:t>
+      </w:r>
+      <w:proofErr w:type="spellEnd"/>
+      <w:r>
+        <w:t>, 1997 #2366}</w:t>
+      </w:r>
+      <w:r>
+        <w:t xml:space="preserve">. </w:t>
+      </w:r>
+      <w:proofErr w:type="spellStart"/>
+      <w:r>
+        <w:t>CtBP</w:t>
+      </w:r>
+      <w:proofErr w:type="spellEnd"/>
+      <w:r>
+        <w:t xml:space="preserve">, in contrast, is a well-studied corepressor capable of short-range repression when recruited by such </w:t>
+      </w:r>
+      <w:del w:id="359" w:author="Albert Courey" w:date="2015-11-11T11:38:00Z">
+        <w:r>
+          <w:delText>factors as</w:delText>
+        </w:r>
+      </w:del>
+      <w:ins w:id="360" w:author="Albert Courey" w:date="2015-11-11T11:38:00Z">
+        <w:r>
+          <w:t>short-range repressors</w:t>
+        </w:r>
+      </w:ins>
+      <w:ins w:id="361" w:author="Albert Courey" w:date="2015-11-11T11:39:00Z">
+        <w:r>
+          <w:t xml:space="preserve"> as</w:t>
+        </w:r>
+      </w:ins>
+      <w:r>
+        <w:t xml:space="preserve"> </w:t>
+      </w:r>
+      <w:proofErr w:type="spellStart"/>
+      <w:r>
+        <w:t>Kruppel</w:t>
+      </w:r>
+      <w:proofErr w:type="spellEnd"/>
+      <w:r>
+        <w:t xml:space="preserve">, Giant, and Snail </w:t>
+      </w:r>
+      <w:r>
+        <w:t>{</w:t>
+      </w:r>
+      <w:proofErr w:type="spellStart"/>
+      <w:r>
+        <w:t>Nibu</w:t>
+      </w:r>
+      <w:proofErr w:type="spellEnd"/>
+      <w:r>
+        <w:t>, 1998 #3142;Nibu, 2001 #3141}</w:t>
+      </w:r>
+      <w:r>
+        <w:t>.</w:t>
+      </w:r>
+      <w:ins w:id="362" w:author="Michael Chambers" w:date="2015-11-17T00:26:00Z">
+        <w:r>
+          <w:t xml:space="preserve"> </w:t>
+        </w:r>
+      </w:ins>
+    </w:p>
+    <w:p>
+      <w:pPr>
+        <w:pStyle w:val="BodyText"/>
+        <w:spacing w:line="480" w:lineRule="auto"/>
+        <w:rPr>
+          <w:ins w:id="363" w:author="Michael Chambers" w:date="2015-11-17T00:26:00Z"/>
+        </w:rPr>
+      </w:pPr>
+      <w:del w:id="364" w:author="Michael Chambers" w:date="2015-11-17T00:26:00Z">
+        <w:r>
+          <w:tab/>
+        </w:r>
+      </w:del>
+      <w:r>
+        <w:t xml:space="preserve">Evidence that Groucho could </w:t>
+      </w:r>
+      <w:proofErr w:type="spellStart"/>
+      <w:r>
+        <w:t>oligomerize</w:t>
+      </w:r>
+      <w:proofErr w:type="spellEnd"/>
+      <w:r>
+        <w:t xml:space="preserve"> and</w:t>
+      </w:r>
+      <w:r>
+        <w:t xml:space="preserve"> potentially</w:t>
+      </w:r>
+      <w:r>
+        <w:t xml:space="preserve"> crosslink non-contiguo</w:t>
+      </w:r>
+      <w:r>
+        <w:t>us regions of chromatin provides</w:t>
+      </w:r>
+      <w:r>
+        <w:t xml:space="preserve"> a mechanist</w:t>
+      </w:r>
+      <w:r>
+        <w:t xml:space="preserve">ic explanation for its </w:t>
+      </w:r>
+      <w:r>
+        <w:t xml:space="preserve">ability to </w:t>
+      </w:r>
+      <w:r>
+        <w:t>quench distant regulatory elements</w:t>
+      </w:r>
+      <w:r>
+        <w:t>.</w:t>
+      </w:r>
+      <w:r>
+        <w:t xml:space="preserve"> </w:t>
+      </w:r>
+    </w:p>
+    <w:p>
+      <w:pPr>
+        <w:pStyle w:val="BodyText"/>
+        <w:spacing w:line="480" w:lineRule="auto"/>
+        <w:ind w:firstLine="720"/>
+        <w:pPrChange w:id="365" w:author="Michael Chambers" w:date="2015-11-17T00:26:00Z">
+          <w:pPr>
+            <w:pStyle w:val="BodyText"/>
+            <w:spacing w:line="480" w:lineRule="auto"/>
+          </w:pPr>
+        </w:pPrChange>
+      </w:pPr>
+      <w:r>
+        <w:t>More r</w:t>
+      </w:r>
+      <w:r>
+        <w:t xml:space="preserve">ecently, it was found that in some contexts Groucho </w:t>
+      </w:r>
+      <w:r>
+        <w:t xml:space="preserve">behaves as a short-range corepressor. Groucho appears to be </w:t>
+      </w:r>
+      <w:r>
+        <w:t xml:space="preserve">recruited by </w:t>
+      </w:r>
+      <w:proofErr w:type="spellStart"/>
+      <w:r>
+        <w:t>Knirps</w:t>
+      </w:r>
+      <w:proofErr w:type="spellEnd"/>
+      <w:r>
+        <w:t xml:space="preserve">, a short-range repressor capable of interacting with </w:t>
+      </w:r>
+      <w:proofErr w:type="spellStart"/>
+      <w:r>
+        <w:t>CtBP</w:t>
+      </w:r>
+      <w:proofErr w:type="spellEnd"/>
+      <w:r>
+        <w:t>,</w:t>
+      </w:r>
+      <w:r>
+        <w:t xml:space="preserve"> to repress the expression of </w:t>
+      </w:r>
+      <w:r>
+        <w:rPr>
+          <w:i/>
+        </w:rPr>
+        <w:t xml:space="preserve">even-skipped </w:t>
+      </w:r>
+      <w:r>
+        <w:t>{</w:t>
+      </w:r>
+      <w:proofErr w:type="spellStart"/>
+      <w:r>
+        <w:t>Payankaulam</w:t>
+      </w:r>
+      <w:proofErr w:type="spellEnd"/>
+      <w:r>
+        <w:t>, 2009 #2955}</w:t>
+      </w:r>
+      <w:r>
+        <w:rPr>
+          <w:i/>
+        </w:rPr>
+        <w:t>.</w:t>
+      </w:r>
+      <w:r>
+        <w:rPr>
+          <w:i/>
+        </w:rPr>
+        <w:t xml:space="preserve"> </w:t>
+      </w:r>
+      <w:del w:id="366" w:author="Albert Courey" w:date="2015-11-11T11:40:00Z">
+        <w:r>
+          <w:delText xml:space="preserve">The observation that </w:delText>
+        </w:r>
+      </w:del>
+      <w:r>
+        <w:t>Sloppy-paired 1 (Slp1), a Groucho-interacting repressor, is involved in the short-range repression of regulatory elements controlling the expression of multiple pair-rule genes</w:t>
+      </w:r>
+      <w:r>
+        <w:t xml:space="preserve"> </w:t>
+      </w:r>
+      <w:r>
+        <w:t>{</w:t>
+      </w:r>
+      <w:proofErr w:type="spellStart"/>
+      <w:r>
+        <w:t>Andrioli</w:t>
+      </w:r>
+      <w:proofErr w:type="spellEnd"/>
+      <w:r>
+        <w:t>, 2004 #3143}</w:t>
+      </w:r>
+      <w:r>
+        <w:t xml:space="preserve">.  If Groucho is in fact commonly utilized as both a short- and long-range repressor, this sheds light on the observation that Groucho oligomerization is required in a context-dependent manner </w:t>
+      </w:r>
+      <w:r>
+        <w:rPr>
+          <w:i/>
+        </w:rPr>
+        <w:t xml:space="preserve">in vivo </w:t>
+      </w:r>
+      <w:r>
+        <w:t>{Jennings, 2007 #2990}</w:t>
+      </w:r>
+      <w:r>
+        <w:t xml:space="preserve">, suggesting a </w:t>
+      </w:r>
+      <w:r>
+        <w:lastRenderedPageBreak/>
+        <w:t xml:space="preserve">mechanism whereby Groucho oligomerization is necessary for long-range repression but dispensable for short-range. Likely the classification of repressors as short- and long-range actors, while a useful </w:t>
+      </w:r>
+      <w:r>
+        <w:t>abstraction when classifying repressors</w:t>
+      </w:r>
+      <w:r>
+        <w:t>, masks much of the complexity of repressive activity that would be provided by a thorough understanding of repressive mechanisms.</w:t>
+      </w:r>
+    </w:p>
+    <w:p>
+      <w:pPr>
+        <w:pStyle w:val="BodyText"/>
+        <w:spacing w:line="480" w:lineRule="auto"/>
+        <w:rPr>
+          <w:ins w:id="367" w:author="Michael Chambers" w:date="2015-11-17T00:27:00Z"/>
+          <w:i/>
+        </w:rPr>
+      </w:pPr>
     </w:p>
     <w:p>
       <w:pPr>
@@ -4381,423 +5130,6 @@
         <w:rPr>
           <w:i/>
         </w:rPr>
-        <w:lastRenderedPageBreak/>
-        <w:tab/>
-      </w:r>
-      <w:r>
-        <w:t xml:space="preserve">Transcriptional repressors in </w:t>
-      </w:r>
-      <w:r>
-        <w:rPr>
-          <w:i/>
-        </w:rPr>
-        <w:t xml:space="preserve">Drosophila </w:t>
-      </w:r>
-      <w:r>
-        <w:t xml:space="preserve">can be classified as acting as either short- or long-range repressors dependent on their ability to counteract the regulatory potential of local (within ~100 </w:t>
-      </w:r>
-      <w:proofErr w:type="spellStart"/>
-      <w:r>
-        <w:t>bp</w:t>
-      </w:r>
-      <w:proofErr w:type="spellEnd"/>
-      <w:r>
-        <w:t>) or distant (</w:t>
-      </w:r>
-      <w:ins w:id="283" w:author="Albert Courey" w:date="2015-11-11T11:36:00Z">
-        <w:r>
-          <w:t xml:space="preserve">thousands of </w:t>
-        </w:r>
-        <w:proofErr w:type="spellStart"/>
-        <w:r>
-          <w:t>bp</w:t>
-        </w:r>
-        <w:proofErr w:type="spellEnd"/>
-        <w:r>
-          <w:t xml:space="preserve"> away or more</w:t>
-        </w:r>
-      </w:ins>
-      <w:del w:id="284" w:author="Albert Courey" w:date="2015-11-11T11:36:00Z">
-        <w:r>
-          <w:delText>&gt; 1000 bp distant</w:delText>
-        </w:r>
-      </w:del>
-      <w:r>
-        <w:t>) activating elements or promoters</w:t>
-      </w:r>
-      <w:r>
-        <w:t xml:space="preserve"> </w:t>
-      </w:r>
-      <w:r>
-        <w:t>{Gray, 1994 #3138}</w:t>
-      </w:r>
-      <w:r>
-        <w:t xml:space="preserve"> </w:t>
-      </w:r>
-      <w:r>
-        <w:t>{Gray, 1996 #3137}</w:t>
-      </w:r>
-      <w:r>
-        <w:t>.</w:t>
-      </w:r>
-      <w:r>
-        <w:t xml:space="preserve"> </w:t>
-      </w:r>
-      <w:r>
-        <w:t xml:space="preserve"> </w:t>
-      </w:r>
-      <w:r>
-        <w:t>Some repressors are specific for one type of repression, while others</w:t>
-      </w:r>
-      <w:r>
-        <w:t xml:space="preserve"> can adopt a short- or long-range repressive activity through association with </w:t>
-      </w:r>
-      <w:r>
-        <w:t>multiple</w:t>
-      </w:r>
-      <w:r>
-        <w:t xml:space="preserve"> </w:t>
-      </w:r>
-      <w:proofErr w:type="spellStart"/>
-      <w:r>
-        <w:t>corepressors</w:t>
-      </w:r>
-      <w:proofErr w:type="spellEnd"/>
-      <w:r>
-        <w:t xml:space="preserve"> operating via distinct mechanisms of repression</w:t>
-      </w:r>
-      <w:r>
-        <w:t xml:space="preserve"> </w:t>
-      </w:r>
-      <w:r>
-        <w:t>{</w:t>
-      </w:r>
-      <w:proofErr w:type="spellStart"/>
-      <w:r>
-        <w:t>Courey</w:t>
-      </w:r>
-      <w:proofErr w:type="spellEnd"/>
-      <w:r>
-        <w:t>, 2001 #3139}</w:t>
-      </w:r>
-      <w:r>
-        <w:t>.</w:t>
-      </w:r>
-      <w:r>
-        <w:t xml:space="preserve"> Groucho </w:t>
-      </w:r>
-      <w:del w:id="285" w:author="Albert Courey" w:date="2015-11-11T11:37:00Z">
-        <w:r>
-          <w:delText>has long been studied as a canonical member of the long-range repression class</w:delText>
-        </w:r>
-      </w:del>
-      <w:ins w:id="286" w:author="Albert Courey" w:date="2015-11-11T11:37:00Z">
-        <w:r>
-          <w:t>was originally considered a long-range co-repressor</w:t>
-        </w:r>
-      </w:ins>
-      <w:ins w:id="287" w:author="Albert Courey" w:date="2015-11-11T11:38:00Z">
-        <w:r>
-          <w:t xml:space="preserve"> </w:t>
-        </w:r>
-      </w:ins>
-      <w:del w:id="288" w:author="Albert Courey" w:date="2015-11-11T11:38:00Z">
-        <w:r>
-          <w:delText>,</w:delText>
-        </w:r>
-        <w:r>
-          <w:delText xml:space="preserve"> via </w:delText>
-        </w:r>
-      </w:del>
-      <w:r>
-        <w:t>recruit</w:t>
-      </w:r>
-      <w:ins w:id="289" w:author="Albert Courey" w:date="2015-11-11T11:38:00Z">
-        <w:r>
-          <w:t>ed</w:t>
-        </w:r>
-      </w:ins>
-      <w:del w:id="290" w:author="Albert Courey" w:date="2015-11-11T11:38:00Z">
-        <w:r>
-          <w:delText>ment</w:delText>
-        </w:r>
-      </w:del>
-      <w:r>
-        <w:t xml:space="preserve"> </w:t>
-      </w:r>
-      <w:ins w:id="291" w:author="Albert Courey" w:date="2015-11-11T11:38:00Z">
-        <w:r>
-          <w:t xml:space="preserve">exclusively </w:t>
-        </w:r>
-      </w:ins>
-      <w:r>
-        <w:t xml:space="preserve">by </w:t>
-      </w:r>
-      <w:r>
-        <w:t>long-range repressors</w:t>
-      </w:r>
-      <w:ins w:id="292" w:author="Albert Courey" w:date="2015-11-11T11:38:00Z">
-        <w:r>
-          <w:t xml:space="preserve"> such</w:t>
-        </w:r>
-      </w:ins>
-      <w:r>
-        <w:t xml:space="preserve"> as Hairy and Dorsal</w:t>
-      </w:r>
-      <w:r>
-        <w:t xml:space="preserve"> </w:t>
-      </w:r>
-      <w:r>
-        <w:t>{</w:t>
-      </w:r>
-      <w:proofErr w:type="spellStart"/>
-      <w:r>
-        <w:t>Cai</w:t>
-      </w:r>
-      <w:proofErr w:type="spellEnd"/>
-      <w:r>
-        <w:t>, 1996 #3140}</w:t>
-      </w:r>
-      <w:r>
-        <w:t xml:space="preserve"> </w:t>
-      </w:r>
-      <w:r>
-        <w:t>{</w:t>
-      </w:r>
-      <w:proofErr w:type="spellStart"/>
-      <w:r>
-        <w:t>Dubnicoff</w:t>
-      </w:r>
-      <w:proofErr w:type="spellEnd"/>
-      <w:r>
-        <w:t>, 1997 #2366}</w:t>
-      </w:r>
-      <w:r>
-        <w:t xml:space="preserve">. </w:t>
-      </w:r>
-      <w:proofErr w:type="spellStart"/>
-      <w:r>
-        <w:t>CtBP</w:t>
-      </w:r>
-      <w:proofErr w:type="spellEnd"/>
-      <w:r>
-        <w:t xml:space="preserve">, in contrast, is a well-studied </w:t>
-      </w:r>
-      <w:proofErr w:type="spellStart"/>
-      <w:r>
-        <w:t>corepressor</w:t>
-      </w:r>
-      <w:proofErr w:type="spellEnd"/>
-      <w:r>
-        <w:t xml:space="preserve"> capable of short-range repression when recruited by such </w:t>
-      </w:r>
-      <w:del w:id="293" w:author="Albert Courey" w:date="2015-11-11T11:38:00Z">
-        <w:r>
-          <w:delText>factors as</w:delText>
-        </w:r>
-      </w:del>
-      <w:ins w:id="294" w:author="Albert Courey" w:date="2015-11-11T11:38:00Z">
-        <w:r>
-          <w:t>short-range repressors</w:t>
-        </w:r>
-      </w:ins>
-      <w:ins w:id="295" w:author="Albert Courey" w:date="2015-11-11T11:39:00Z">
-        <w:r>
-          <w:t xml:space="preserve"> as</w:t>
-        </w:r>
-      </w:ins>
-      <w:r>
-        <w:t xml:space="preserve"> </w:t>
-      </w:r>
-      <w:proofErr w:type="spellStart"/>
-      <w:r>
-        <w:t>Kruppel</w:t>
-      </w:r>
-      <w:proofErr w:type="spellEnd"/>
-      <w:r>
-        <w:t xml:space="preserve">, Giant, and Snail </w:t>
-      </w:r>
-      <w:r>
-        <w:t>{</w:t>
-      </w:r>
-      <w:proofErr w:type="spellStart"/>
-      <w:r>
-        <w:t>Nibu</w:t>
-      </w:r>
-      <w:proofErr w:type="spellEnd"/>
-      <w:r>
-        <w:t>, 1998 #3142;Nibu, 2001 #3141}</w:t>
-      </w:r>
-      <w:r>
-        <w:t>.</w:t>
-      </w:r>
-    </w:p>
-    <w:p>
-      <w:pPr>
-        <w:pStyle w:val="BodyText"/>
-        <w:spacing w:line="480" w:lineRule="auto"/>
-      </w:pPr>
-      <w:r>
-        <w:tab/>
-        <w:t xml:space="preserve">Evidence that Groucho could </w:t>
-      </w:r>
-      <w:proofErr w:type="spellStart"/>
-      <w:r>
-        <w:t>oligomerize</w:t>
-      </w:r>
-      <w:proofErr w:type="spellEnd"/>
-      <w:r>
-        <w:t xml:space="preserve"> and</w:t>
-      </w:r>
-      <w:r>
-        <w:t xml:space="preserve"> potentially</w:t>
-      </w:r>
-      <w:r>
-        <w:t xml:space="preserve"> crosslink non-contiguo</w:t>
-      </w:r>
-      <w:r>
-        <w:t>us regions of chromatin provides</w:t>
-      </w:r>
-      <w:r>
-        <w:t xml:space="preserve"> a mechanist</w:t>
-      </w:r>
-      <w:r>
-        <w:t xml:space="preserve">ic explanation for its </w:t>
-      </w:r>
-      <w:r>
-        <w:t xml:space="preserve">ability to </w:t>
-      </w:r>
-      <w:r>
-        <w:t>quench distant regulatory elements</w:t>
-      </w:r>
-      <w:r>
-        <w:t>.</w:t>
-      </w:r>
-      <w:r>
-        <w:t xml:space="preserve"> More r</w:t>
-      </w:r>
-      <w:r>
-        <w:t xml:space="preserve">ecently, it was found that in some contexts Groucho </w:t>
-      </w:r>
-      <w:r>
-        <w:t xml:space="preserve">behaves as a short-range </w:t>
-      </w:r>
-      <w:proofErr w:type="spellStart"/>
-      <w:r>
-        <w:t>corepressor</w:t>
-      </w:r>
-      <w:proofErr w:type="spellEnd"/>
-      <w:r>
-        <w:t xml:space="preserve">. Groucho appears to be </w:t>
-      </w:r>
-      <w:r>
-        <w:t xml:space="preserve">recruited by </w:t>
-      </w:r>
-      <w:proofErr w:type="spellStart"/>
-      <w:r>
-        <w:t>Knirps</w:t>
-      </w:r>
-      <w:proofErr w:type="spellEnd"/>
-      <w:r>
-        <w:t xml:space="preserve">, a short-range repressor capable of interacting with </w:t>
-      </w:r>
-      <w:proofErr w:type="spellStart"/>
-      <w:r>
-        <w:t>CtBP</w:t>
-      </w:r>
-      <w:proofErr w:type="spellEnd"/>
-      <w:r>
-        <w:t>,</w:t>
-      </w:r>
-      <w:r>
-        <w:t xml:space="preserve"> to repress the expression of </w:t>
-      </w:r>
-      <w:r>
-        <w:rPr>
-          <w:i/>
-        </w:rPr>
-        <w:t xml:space="preserve">even-skipped </w:t>
-      </w:r>
-      <w:r>
-        <w:t>{</w:t>
-      </w:r>
-      <w:proofErr w:type="spellStart"/>
-      <w:r>
-        <w:t>Payankaulam</w:t>
-      </w:r>
-      <w:proofErr w:type="spellEnd"/>
-      <w:r>
-        <w:t>, 2009 #2955}</w:t>
-      </w:r>
-      <w:r>
-        <w:rPr>
-          <w:i/>
-        </w:rPr>
-        <w:t>.</w:t>
-      </w:r>
-      <w:r>
-        <w:rPr>
-          <w:i/>
-        </w:rPr>
-        <w:t xml:space="preserve"> </w:t>
-      </w:r>
-      <w:del w:id="296" w:author="Albert Courey" w:date="2015-11-11T11:40:00Z">
-        <w:r>
-          <w:delText xml:space="preserve">The observation that </w:delText>
-        </w:r>
-      </w:del>
-      <w:r>
-        <w:t>Sloppy-paired 1 (Slp1), a Groucho-interacting repressor, is involved in the short-range repression of regulatory elements controlling the expression of multiple pair-rule genes</w:t>
-      </w:r>
-      <w:r>
-        <w:t xml:space="preserve"> </w:t>
-      </w:r>
-      <w:r>
-        <w:t>{</w:t>
-      </w:r>
-      <w:proofErr w:type="spellStart"/>
-      <w:r>
-        <w:t>Andrioli</w:t>
-      </w:r>
-      <w:proofErr w:type="spellEnd"/>
-      <w:r>
-        <w:t>, 2004 #3143}</w:t>
-      </w:r>
-      <w:r>
-        <w:t xml:space="preserve">.  If Groucho is in fact commonly utilized as both a short- and long-range repressor, this sheds light on the observation that Groucho oligomerization is required in a context-dependent manner </w:t>
-      </w:r>
-      <w:r>
-        <w:rPr>
-          <w:i/>
-        </w:rPr>
-        <w:t xml:space="preserve">in vivo </w:t>
-      </w:r>
-      <w:r>
-        <w:t>{Jennings, 2007 #2990}</w:t>
-      </w:r>
-      <w:r>
-        <w:t xml:space="preserve">, suggesting a mechanism whereby Groucho oligomerization is necessary for long-range repression but dispensable for short-range. Likely the classification of repressors as short- </w:t>
-      </w:r>
-      <w:r>
-        <w:lastRenderedPageBreak/>
-        <w:t xml:space="preserve">and long-range actors, while a useful </w:t>
-      </w:r>
-      <w:r>
-        <w:t>abstraction when classifying repressors</w:t>
-      </w:r>
-      <w:r>
-        <w:t>, masks much of the complexity of repressive activity that would be provided by a thorough understanding of repressive mechanisms.</w:t>
-      </w:r>
-    </w:p>
-    <w:p>
-      <w:pPr>
-        <w:pStyle w:val="BodyText"/>
-        <w:spacing w:line="480" w:lineRule="auto"/>
-      </w:pPr>
-      <w:r>
-        <w:rPr>
-          <w:i/>
-        </w:rPr>
         <w:t>The mechanism of Groucho-mediated repression</w:t>
       </w:r>
     </w:p>
@@ -4934,7 +5266,7 @@
         </w:rPr>
         <w:t xml:space="preserve"> Groucho activity centers on </w:t>
       </w:r>
-      <w:del w:id="297" w:author="Albert Courey" w:date="2015-11-11T11:42:00Z">
+      <w:del w:id="368" w:author="Albert Courey" w:date="2015-11-11T11:42:00Z">
         <w:r>
           <w:rPr>
             <w:rFonts w:asciiTheme="minorHAnsi" w:hAnsiTheme="minorHAnsi" w:cstheme="minorBidi"/>
@@ -4942,7 +5274,7 @@
           <w:delText>to what degree it forms</w:delText>
         </w:r>
       </w:del>
-      <w:ins w:id="298" w:author="Albert Courey" w:date="2015-11-11T11:42:00Z">
+      <w:ins w:id="369" w:author="Albert Courey" w:date="2015-11-11T11:42:00Z">
         <w:r>
           <w:rPr>
             <w:rFonts w:asciiTheme="minorHAnsi" w:hAnsiTheme="minorHAnsi" w:cstheme="minorBidi"/>
@@ -4970,6 +5302,14 @@
         </w:rPr>
         <w:t xml:space="preserve"> structures </w:t>
       </w:r>
+      <w:ins w:id="370" w:author="Michael Chambers" w:date="2015-11-17T00:27:00Z">
+        <w:r>
+          <w:rPr>
+            <w:rFonts w:asciiTheme="minorHAnsi" w:hAnsiTheme="minorHAnsi" w:cstheme="minorBidi"/>
+          </w:rPr>
+          <w:t xml:space="preserve">of Gro form </w:t>
+        </w:r>
+      </w:ins>
       <w:r>
         <w:rPr>
           <w:rFonts w:asciiTheme="minorHAnsi" w:hAnsiTheme="minorHAnsi" w:cstheme="minorBidi"/>
@@ -4995,7 +5335,7 @@
         </w:rPr>
         <w:t xml:space="preserve">and what relevance these structures have </w:t>
       </w:r>
-      <w:del w:id="299" w:author="Albert Courey" w:date="2015-11-11T11:43:00Z">
+      <w:del w:id="371" w:author="Albert Courey" w:date="2015-11-11T11:43:00Z">
         <w:r>
           <w:rPr>
             <w:rFonts w:asciiTheme="minorHAnsi" w:hAnsiTheme="minorHAnsi" w:cstheme="minorBidi"/>
@@ -5003,7 +5343,7 @@
           <w:delText>on its</w:delText>
         </w:r>
       </w:del>
-      <w:ins w:id="300" w:author="Albert Courey" w:date="2015-11-11T11:43:00Z">
+      <w:ins w:id="372" w:author="Albert Courey" w:date="2015-11-11T11:43:00Z">
         <w:r>
           <w:rPr>
             <w:rFonts w:asciiTheme="minorHAnsi" w:hAnsiTheme="minorHAnsi" w:cstheme="minorBidi"/>
@@ -5017,7 +5357,7 @@
         </w:rPr>
         <w:t xml:space="preserve"> repressi</w:t>
       </w:r>
-      <w:ins w:id="301" w:author="Albert Courey" w:date="2015-11-11T11:43:00Z">
+      <w:ins w:id="373" w:author="Albert Courey" w:date="2015-11-11T11:43:00Z">
         <w:r>
           <w:rPr>
             <w:rFonts w:asciiTheme="minorHAnsi" w:hAnsiTheme="minorHAnsi" w:cstheme="minorBidi"/>
@@ -5025,7 +5365,7 @@
           <w:t>on</w:t>
         </w:r>
       </w:ins>
-      <w:del w:id="302" w:author="Albert Courey" w:date="2015-11-11T11:43:00Z">
+      <w:del w:id="374" w:author="Albert Courey" w:date="2015-11-11T11:43:00Z">
         <w:r>
           <w:rPr>
             <w:rFonts w:asciiTheme="minorHAnsi" w:hAnsiTheme="minorHAnsi" w:cstheme="minorBidi"/>
@@ -5039,7 +5379,7 @@
         </w:rPr>
         <w:t xml:space="preserve">. Early evidence showed </w:t>
       </w:r>
-      <w:ins w:id="303" w:author="Albert Courey" w:date="2015-11-11T11:43:00Z">
+      <w:ins w:id="375" w:author="Albert Courey" w:date="2015-11-11T11:43:00Z">
         <w:r>
           <w:rPr>
             <w:rFonts w:asciiTheme="minorHAnsi" w:hAnsiTheme="minorHAnsi" w:cstheme="minorBidi"/>
@@ -5086,12 +5426,14 @@
         </w:rPr>
         <w:t>{Chen, 1998 #267}</w:t>
       </w:r>
-      <w:r>
-        <w:rPr>
-          <w:rFonts w:asciiTheme="minorHAnsi" w:hAnsiTheme="minorHAnsi" w:cstheme="minorBidi"/>
-        </w:rPr>
-        <w:t xml:space="preserve"> </w:t>
-      </w:r>
+      <w:del w:id="376" w:author="Michael Chambers" w:date="2015-11-17T00:28:00Z">
+        <w:r>
+          <w:rPr>
+            <w:rFonts w:asciiTheme="minorHAnsi" w:hAnsiTheme="minorHAnsi" w:cstheme="minorBidi"/>
+          </w:rPr>
+          <w:delText xml:space="preserve"> </w:delText>
+        </w:r>
+      </w:del>
       <w:r>
         <w:rPr>
           <w:rFonts w:asciiTheme="minorHAnsi" w:hAnsiTheme="minorHAnsi" w:cstheme="minorBidi"/>
@@ -5102,9 +5444,23 @@
         <w:rPr>
           <w:rFonts w:asciiTheme="minorHAnsi" w:hAnsiTheme="minorHAnsi" w:cstheme="minorBidi"/>
         </w:rPr>
-        <w:t xml:space="preserve">. Groucho </w:t>
-      </w:r>
-      <w:del w:id="304" w:author="Albert Courey" w:date="2015-11-11T11:43:00Z">
+        <w:t xml:space="preserve">. </w:t>
+      </w:r>
+      <w:ins w:id="377" w:author="Michael Chambers" w:date="2015-11-17T00:28:00Z">
+        <w:r>
+          <w:rPr>
+            <w:rFonts w:asciiTheme="minorHAnsi" w:hAnsiTheme="minorHAnsi" w:cstheme="minorBidi"/>
+          </w:rPr>
+          <w:t xml:space="preserve">In another experiment, </w:t>
+        </w:r>
+      </w:ins>
+      <w:r>
+        <w:rPr>
+          <w:rFonts w:asciiTheme="minorHAnsi" w:hAnsiTheme="minorHAnsi" w:cstheme="minorBidi"/>
+        </w:rPr>
+        <w:t xml:space="preserve">Groucho </w:t>
+      </w:r>
+      <w:del w:id="378" w:author="Albert Courey" w:date="2015-11-11T11:43:00Z">
         <w:r>
           <w:rPr>
             <w:rFonts w:asciiTheme="minorHAnsi" w:hAnsiTheme="minorHAnsi" w:cstheme="minorBidi"/>
@@ -5118,7 +5474,7 @@
           <w:delText xml:space="preserve"> </w:delText>
         </w:r>
       </w:del>
-      <w:ins w:id="305" w:author="Albert Courey" w:date="2015-11-11T11:43:00Z">
+      <w:ins w:id="379" w:author="Albert Courey" w:date="2015-11-11T11:43:00Z">
         <w:r>
           <w:rPr>
             <w:rFonts w:asciiTheme="minorHAnsi" w:hAnsiTheme="minorHAnsi" w:cstheme="minorBidi"/>
@@ -5204,7 +5560,7 @@
         </w:rPr>
         <w:t xml:space="preserve"> </w:t>
       </w:r>
-      <w:del w:id="306" w:author="Albert Courey" w:date="2015-11-11T11:44:00Z">
+      <w:del w:id="380" w:author="Albert Courey" w:date="2015-11-11T11:44:00Z">
         <w:r>
           <w:rPr>
             <w:rFonts w:asciiTheme="minorHAnsi" w:hAnsiTheme="minorHAnsi" w:cstheme="minorBidi"/>
@@ -5212,7 +5568,7 @@
           <w:delText xml:space="preserve">was </w:delText>
         </w:r>
       </w:del>
-      <w:ins w:id="307" w:author="Albert Courey" w:date="2015-11-11T11:44:00Z">
+      <w:ins w:id="381" w:author="Albert Courey" w:date="2015-11-11T11:44:00Z">
         <w:r>
           <w:rPr>
             <w:rFonts w:asciiTheme="minorHAnsi" w:hAnsiTheme="minorHAnsi" w:cstheme="minorBidi"/>
@@ -5232,7 +5588,7 @@
         </w:rPr>
         <w:t xml:space="preserve">not required for recruitment to chromatin, it is necessary for the aggregation of </w:t>
       </w:r>
-      <w:del w:id="308" w:author="Albert Courey" w:date="2015-11-11T11:44:00Z">
+      <w:del w:id="382" w:author="Albert Courey" w:date="2015-11-11T11:44:00Z">
         <w:r>
           <w:rPr>
             <w:rFonts w:asciiTheme="minorHAnsi" w:hAnsiTheme="minorHAnsi" w:cstheme="minorBidi"/>
@@ -5290,7 +5646,14 @@
         <w:rPr>
           <w:rFonts w:asciiTheme="minorHAnsi" w:hAnsiTheme="minorHAnsi" w:cstheme="minorBidi"/>
         </w:rPr>
-        <w:t xml:space="preserve"> protein successfully </w:t>
+        <w:t xml:space="preserve"> protein </w:t>
+      </w:r>
+      <w:r>
+        <w:rPr>
+          <w:rFonts w:asciiTheme="minorHAnsi" w:hAnsiTheme="minorHAnsi" w:cstheme="minorBidi"/>
+        </w:rPr>
+        <w:lastRenderedPageBreak/>
+        <w:t xml:space="preserve">successfully </w:t>
       </w:r>
       <w:r>
         <w:rPr>
@@ -5419,21 +5782,16 @@
         <w:rPr>
           <w:rFonts w:asciiTheme="minorHAnsi" w:hAnsiTheme="minorHAnsi" w:cstheme="minorBidi"/>
         </w:rPr>
-        <w:t xml:space="preserve">. More </w:t>
-      </w:r>
-      <w:r>
-        <w:rPr>
-          <w:rFonts w:asciiTheme="minorHAnsi" w:hAnsiTheme="minorHAnsi" w:cstheme="minorBidi"/>
-        </w:rPr>
-        <w:lastRenderedPageBreak/>
-        <w:t>recent evidence in cell culture has shown that Gro binds in discrete peaks</w:t>
-      </w:r>
-      <w:r>
-        <w:rPr>
-          <w:rFonts w:asciiTheme="minorHAnsi" w:hAnsiTheme="minorHAnsi" w:cstheme="minorBidi"/>
-        </w:rPr>
-        <w:t xml:space="preserve"> less than 1kb in width</w:t>
-      </w:r>
+        <w:t>. More recent evidence in cell culture has shown that Gro binds in discrete peaks</w:t>
+      </w:r>
+      <w:del w:id="383" w:author="Michael Chambers" w:date="2015-11-17T00:29:00Z">
+        <w:r>
+          <w:rPr>
+            <w:rFonts w:asciiTheme="minorHAnsi" w:hAnsiTheme="minorHAnsi" w:cstheme="minorBidi"/>
+          </w:rPr>
+          <w:delText xml:space="preserve"> less than 1kb in width</w:delText>
+        </w:r>
+      </w:del>
       <w:r>
         <w:rPr>
           <w:rFonts w:asciiTheme="minorHAnsi" w:hAnsiTheme="minorHAnsi" w:cstheme="minorBidi"/>
@@ -5484,7 +5842,7 @@
         <w:spacing w:after="200" w:line="480" w:lineRule="auto"/>
         <w:ind w:firstLine="720"/>
         <w:rPr>
-          <w:ins w:id="309" w:author="Albert Courey" w:date="2015-11-11T11:45:00Z"/>
+          <w:ins w:id="384" w:author="Albert Courey" w:date="2015-11-11T11:45:00Z"/>
           <w:rFonts w:asciiTheme="minorHAnsi" w:hAnsiTheme="minorHAnsi" w:cstheme="minorBidi"/>
         </w:rPr>
       </w:pPr>
@@ -5550,6 +5908,45 @@
         </w:rPr>
         <w:t>, 2000 #656}</w:t>
       </w:r>
+      <w:del w:id="385" w:author="Michael Chambers" w:date="2015-11-17T00:29:00Z">
+        <w:r>
+          <w:rPr>
+            <w:rFonts w:asciiTheme="minorHAnsi" w:hAnsiTheme="minorHAnsi" w:cstheme="minorBidi"/>
+          </w:rPr>
+          <w:delText xml:space="preserve"> </w:delText>
+        </w:r>
+      </w:del>
+      <w:r>
+        <w:t>{</w:t>
+      </w:r>
+      <w:proofErr w:type="spellStart"/>
+      <w:r>
+        <w:t>Sekiya</w:t>
+      </w:r>
+      <w:proofErr w:type="spellEnd"/>
+      <w:r>
+        <w:t>, 2007 #1658}</w:t>
+      </w:r>
+      <w:r>
+        <w:rPr>
+          <w:rFonts w:asciiTheme="minorHAnsi" w:hAnsiTheme="minorHAnsi" w:cstheme="minorBidi"/>
+        </w:rPr>
+        <w:t xml:space="preserve">. Additionally, Gro associates with a histone </w:t>
+      </w:r>
+      <w:proofErr w:type="spellStart"/>
+      <w:r>
+        <w:rPr>
+          <w:rFonts w:asciiTheme="minorHAnsi" w:hAnsiTheme="minorHAnsi" w:cstheme="minorBidi"/>
+        </w:rPr>
+        <w:t>deacetylase</w:t>
+      </w:r>
+      <w:proofErr w:type="spellEnd"/>
+      <w:r>
+        <w:rPr>
+          <w:rFonts w:asciiTheme="minorHAnsi" w:hAnsiTheme="minorHAnsi" w:cstheme="minorBidi"/>
+        </w:rPr>
+        <w:t>, HDAC1/Rpd3</w:t>
+      </w:r>
       <w:r>
         <w:rPr>
           <w:rFonts w:asciiTheme="minorHAnsi" w:hAnsiTheme="minorHAnsi" w:cstheme="minorBidi"/>
@@ -5557,149 +5954,112 @@
         <w:t xml:space="preserve"> </w:t>
       </w:r>
       <w:r>
+        <w:rPr>
+          <w:rFonts w:asciiTheme="minorHAnsi" w:hAnsiTheme="minorHAnsi" w:cstheme="minorBidi"/>
+        </w:rPr>
+        <w:t>{Chen, 1999 #3105}</w:t>
+      </w:r>
+      <w:r>
+        <w:rPr>
+          <w:rFonts w:asciiTheme="minorHAnsi" w:hAnsiTheme="minorHAnsi" w:cstheme="minorBidi"/>
+        </w:rPr>
+        <w:t>.</w:t>
+      </w:r>
+      <w:r>
+        <w:rPr>
+          <w:rFonts w:asciiTheme="minorHAnsi" w:hAnsiTheme="minorHAnsi" w:cstheme="minorBidi"/>
+        </w:rPr>
+        <w:t xml:space="preserve"> </w:t>
+      </w:r>
+      <w:r>
+        <w:rPr>
+          <w:rFonts w:asciiTheme="minorHAnsi" w:hAnsiTheme="minorHAnsi" w:cstheme="minorBidi"/>
+        </w:rPr>
+        <w:t>This</w:t>
+      </w:r>
+      <w:r>
+        <w:rPr>
+          <w:rFonts w:asciiTheme="minorHAnsi" w:hAnsiTheme="minorHAnsi" w:cstheme="minorBidi"/>
+        </w:rPr>
+        <w:t xml:space="preserve"> association accounts for some but not all of Groucho’s repressive ability </w:t>
+      </w:r>
+      <w:r>
+        <w:rPr>
+          <w:rFonts w:asciiTheme="minorHAnsi" w:hAnsiTheme="minorHAnsi" w:cstheme="minorBidi"/>
+          <w:i/>
+        </w:rPr>
+        <w:t>in vivo</w:t>
+      </w:r>
+      <w:r>
+        <w:rPr>
+          <w:rFonts w:asciiTheme="minorHAnsi" w:hAnsiTheme="minorHAnsi" w:cstheme="minorBidi"/>
+        </w:rPr>
+        <w:t>, where Groucho binding is associated with decreased acetylation of the tails of histones H3 and H4, as well as increased nucleosome density</w:t>
+      </w:r>
+      <w:r>
+        <w:rPr>
+          <w:rFonts w:asciiTheme="minorHAnsi" w:hAnsiTheme="minorHAnsi" w:cstheme="minorBidi"/>
+          <w:i/>
+        </w:rPr>
+        <w:t xml:space="preserve"> </w:t>
+      </w:r>
+      <w:r>
+        <w:rPr>
+          <w:rFonts w:asciiTheme="minorHAnsi" w:hAnsiTheme="minorHAnsi" w:cstheme="minorBidi"/>
+        </w:rPr>
+        <w:t>{Winkler, 2010 #2964}</w:t>
+      </w:r>
+      <w:r>
+        <w:rPr>
+          <w:rFonts w:asciiTheme="minorHAnsi" w:hAnsiTheme="minorHAnsi" w:cstheme="minorBidi"/>
+        </w:rPr>
+        <w:t xml:space="preserve">. </w:t>
+      </w:r>
+      <w:proofErr w:type="spellStart"/>
+      <w:r>
+        <w:rPr>
+          <w:rFonts w:asciiTheme="minorHAnsi" w:hAnsiTheme="minorHAnsi" w:cstheme="minorBidi"/>
+        </w:rPr>
+        <w:t>Colocalization</w:t>
+      </w:r>
+      <w:proofErr w:type="spellEnd"/>
+      <w:r>
+        <w:rPr>
+          <w:rFonts w:asciiTheme="minorHAnsi" w:hAnsiTheme="minorHAnsi" w:cstheme="minorBidi"/>
+        </w:rPr>
+        <w:t xml:space="preserve"> of Gro and Rpd3 is prevalent in Kc167 cells (a cell line derived from </w:t>
+      </w:r>
+      <w:r>
+        <w:rPr>
+          <w:rFonts w:asciiTheme="minorHAnsi" w:hAnsiTheme="minorHAnsi" w:cstheme="minorBidi"/>
+          <w:i/>
+        </w:rPr>
+        <w:t xml:space="preserve">Drosophila </w:t>
+      </w:r>
+      <w:r>
+        <w:rPr>
+          <w:rFonts w:asciiTheme="minorHAnsi" w:hAnsiTheme="minorHAnsi" w:cstheme="minorBidi"/>
+        </w:rPr>
+        <w:t xml:space="preserve">embryos), with over half of Groucho binding sites found to overlap Rpd3 binding </w:t>
+      </w:r>
+      <w:commentRangeStart w:id="386"/>
+      <w:r>
         <w:t>{</w:t>
       </w:r>
       <w:proofErr w:type="spellStart"/>
       <w:r>
-        <w:t>Sekiya</w:t>
-      </w:r>
-      <w:proofErr w:type="spellEnd"/>
-      <w:r>
-        <w:t>, 2007 #1658}</w:t>
-      </w:r>
-      <w:r>
-        <w:rPr>
-          <w:rFonts w:asciiTheme="minorHAnsi" w:hAnsiTheme="minorHAnsi" w:cstheme="minorBidi"/>
-        </w:rPr>
-        <w:t xml:space="preserve">. Additionally, Gro associates with a histone </w:t>
-      </w:r>
-      <w:proofErr w:type="spellStart"/>
-      <w:r>
-        <w:rPr>
-          <w:rFonts w:asciiTheme="minorHAnsi" w:hAnsiTheme="minorHAnsi" w:cstheme="minorBidi"/>
-        </w:rPr>
-        <w:t>deacetylase</w:t>
-      </w:r>
-      <w:proofErr w:type="spellEnd"/>
-      <w:r>
-        <w:rPr>
-          <w:rFonts w:asciiTheme="minorHAnsi" w:hAnsiTheme="minorHAnsi" w:cstheme="minorBidi"/>
-        </w:rPr>
-        <w:t>, HDAC1/Rpd3</w:t>
-      </w:r>
-      <w:r>
-        <w:rPr>
-          <w:rFonts w:asciiTheme="minorHAnsi" w:hAnsiTheme="minorHAnsi" w:cstheme="minorBidi"/>
-        </w:rPr>
-        <w:t xml:space="preserve"> </w:t>
-      </w:r>
-      <w:r>
-        <w:rPr>
-          <w:rFonts w:asciiTheme="minorHAnsi" w:hAnsiTheme="minorHAnsi" w:cstheme="minorBidi"/>
-        </w:rPr>
-        <w:t>{Chen, 1999 #3105}</w:t>
-      </w:r>
-      <w:r>
-        <w:rPr>
-          <w:rFonts w:asciiTheme="minorHAnsi" w:hAnsiTheme="minorHAnsi" w:cstheme="minorBidi"/>
-        </w:rPr>
-        <w:t>.</w:t>
-      </w:r>
-      <w:r>
-        <w:rPr>
-          <w:rFonts w:asciiTheme="minorHAnsi" w:hAnsiTheme="minorHAnsi" w:cstheme="minorBidi"/>
-        </w:rPr>
-        <w:t xml:space="preserve"> </w:t>
-      </w:r>
-      <w:r>
-        <w:rPr>
-          <w:rFonts w:asciiTheme="minorHAnsi" w:hAnsiTheme="minorHAnsi" w:cstheme="minorBidi"/>
-        </w:rPr>
-        <w:t>This</w:t>
-      </w:r>
-      <w:r>
-        <w:rPr>
-          <w:rFonts w:asciiTheme="minorHAnsi" w:hAnsiTheme="minorHAnsi" w:cstheme="minorBidi"/>
-        </w:rPr>
-        <w:t xml:space="preserve"> association accounts for some but not all of Groucho’s repressive ability </w:t>
-      </w:r>
-      <w:r>
-        <w:rPr>
-          <w:rFonts w:asciiTheme="minorHAnsi" w:hAnsiTheme="minorHAnsi" w:cstheme="minorBidi"/>
-          <w:i/>
-        </w:rPr>
-        <w:t>in vivo</w:t>
-      </w:r>
-      <w:r>
-        <w:rPr>
-          <w:rFonts w:asciiTheme="minorHAnsi" w:hAnsiTheme="minorHAnsi" w:cstheme="minorBidi"/>
-        </w:rPr>
-        <w:t>, where Groucho binding is associated with decreased acetylation of the tails of histones H3 and H4, as well as increased nucleosome density</w:t>
-      </w:r>
-      <w:r>
-        <w:rPr>
-          <w:rFonts w:asciiTheme="minorHAnsi" w:hAnsiTheme="minorHAnsi" w:cstheme="minorBidi"/>
-          <w:i/>
-        </w:rPr>
-        <w:t xml:space="preserve"> </w:t>
-      </w:r>
-      <w:r>
-        <w:rPr>
-          <w:rFonts w:asciiTheme="minorHAnsi" w:hAnsiTheme="minorHAnsi" w:cstheme="minorBidi"/>
-        </w:rPr>
-        <w:t>{Winkler, 2010 #2964}</w:t>
-      </w:r>
-      <w:r>
-        <w:rPr>
-          <w:rFonts w:asciiTheme="minorHAnsi" w:hAnsiTheme="minorHAnsi" w:cstheme="minorBidi"/>
-        </w:rPr>
-        <w:t xml:space="preserve">. </w:t>
-      </w:r>
-      <w:proofErr w:type="spellStart"/>
-      <w:r>
-        <w:rPr>
-          <w:rFonts w:asciiTheme="minorHAnsi" w:hAnsiTheme="minorHAnsi" w:cstheme="minorBidi"/>
-        </w:rPr>
-        <w:t>Colocalization</w:t>
-      </w:r>
-      <w:proofErr w:type="spellEnd"/>
-      <w:r>
-        <w:rPr>
-          <w:rFonts w:asciiTheme="minorHAnsi" w:hAnsiTheme="minorHAnsi" w:cstheme="minorBidi"/>
-        </w:rPr>
-        <w:t xml:space="preserve"> of Gro and Rpd3 is prevalent in Kc167 cells (a cell line derived from </w:t>
-      </w:r>
-      <w:r>
-        <w:rPr>
-          <w:rFonts w:asciiTheme="minorHAnsi" w:hAnsiTheme="minorHAnsi" w:cstheme="minorBidi"/>
-          <w:i/>
-        </w:rPr>
-        <w:t xml:space="preserve">Drosophila </w:t>
-      </w:r>
-      <w:r>
-        <w:rPr>
-          <w:rFonts w:asciiTheme="minorHAnsi" w:hAnsiTheme="minorHAnsi" w:cstheme="minorBidi"/>
-        </w:rPr>
-        <w:t xml:space="preserve">embryos), with over half of Groucho binding sites found to overlap Rpd3 binding </w:t>
-      </w:r>
-      <w:commentRangeStart w:id="310"/>
-      <w:r>
-        <w:t>{</w:t>
-      </w:r>
-      <w:proofErr w:type="spellStart"/>
-      <w:r>
         <w:t>Kaul</w:t>
       </w:r>
       <w:proofErr w:type="spellEnd"/>
       <w:r>
         <w:t>, 2014 #2204}</w:t>
       </w:r>
-      <w:commentRangeEnd w:id="310"/>
+      <w:commentRangeEnd w:id="386"/>
       <w:r>
         <w:rPr>
           <w:rStyle w:val="CommentReference"/>
         </w:rPr>
-        <w:commentReference w:id="310"/>
+        <w:commentReference w:id="386"/>
       </w:r>
       <w:r>
         <w:rPr>
@@ -5713,11 +6073,11 @@
         <w:spacing w:after="200" w:line="480" w:lineRule="auto"/>
         <w:ind w:firstLine="720"/>
         <w:rPr>
-          <w:ins w:id="311" w:author="Albert Courey" w:date="2015-11-11T11:45:00Z"/>
+          <w:ins w:id="387" w:author="Albert Courey" w:date="2015-11-11T11:45:00Z"/>
           <w:rFonts w:asciiTheme="minorHAnsi" w:hAnsiTheme="minorHAnsi" w:cstheme="minorBidi"/>
         </w:rPr>
       </w:pPr>
-      <w:ins w:id="312" w:author="Albert Courey" w:date="2015-11-11T11:45:00Z">
+      <w:ins w:id="388" w:author="Albert Courey" w:date="2015-11-11T11:45:00Z">
         <w:r>
           <w:rPr>
             <w:rFonts w:asciiTheme="minorHAnsi" w:hAnsiTheme="minorHAnsi" w:cstheme="minorBidi"/>
@@ -5725,7 +6085,7 @@
           <w:t xml:space="preserve">Given </w:t>
         </w:r>
       </w:ins>
-      <w:ins w:id="313" w:author="Albert Courey" w:date="2015-11-11T11:46:00Z">
+      <w:ins w:id="389" w:author="Albert Courey" w:date="2015-11-11T11:46:00Z">
         <w:r>
           <w:rPr>
             <w:rFonts w:asciiTheme="minorHAnsi" w:hAnsiTheme="minorHAnsi" w:cstheme="minorBidi"/>
@@ -5733,7 +6093,7 @@
           <w:t xml:space="preserve">the many gaps in our knowledge regarding the mechanisms of Gro-mediated repression, I carried out a genome-wide analysis of Gro function in hopes of filling in some of these gaps. </w:t>
         </w:r>
       </w:ins>
-      <w:ins w:id="314" w:author="Albert Courey" w:date="2015-11-11T11:50:00Z">
+      <w:ins w:id="390" w:author="Albert Courey" w:date="2015-11-11T11:50:00Z">
         <w:r>
           <w:rPr>
             <w:rFonts w:asciiTheme="minorHAnsi" w:hAnsiTheme="minorHAnsi" w:cstheme="minorBidi"/>
@@ -5741,7 +6101,7 @@
           <w:t>Experiments described in Chapter 2</w:t>
         </w:r>
       </w:ins>
-      <w:ins w:id="315" w:author="Albert Courey" w:date="2015-11-11T11:51:00Z">
+      <w:ins w:id="391" w:author="Albert Courey" w:date="2015-11-11T11:51:00Z">
         <w:r>
           <w:rPr>
             <w:rFonts w:asciiTheme="minorHAnsi" w:hAnsiTheme="minorHAnsi" w:cstheme="minorBidi"/>
@@ -5749,7 +6109,7 @@
           <w:t xml:space="preserve">, employing a combination of Gro-ChIP-seq on </w:t>
         </w:r>
       </w:ins>
-      <w:ins w:id="316" w:author="Albert Courey" w:date="2015-11-11T11:52:00Z">
+      <w:ins w:id="392" w:author="Albert Courey" w:date="2015-11-11T11:52:00Z">
         <w:r>
           <w:rPr>
             <w:rFonts w:asciiTheme="minorHAnsi" w:hAnsiTheme="minorHAnsi" w:cstheme="minorBidi"/>
@@ -5757,7 +6117,7 @@
           <w:t xml:space="preserve">staged </w:t>
         </w:r>
       </w:ins>
-      <w:ins w:id="317" w:author="Albert Courey" w:date="2015-11-11T11:51:00Z">
+      <w:ins w:id="393" w:author="Albert Courey" w:date="2015-11-11T11:51:00Z">
         <w:r>
           <w:rPr>
             <w:rFonts w:asciiTheme="minorHAnsi" w:hAnsiTheme="minorHAnsi" w:cstheme="minorBidi"/>
@@ -5773,7 +6133,7 @@
         </w:r>
       </w:ins>
       <w:proofErr w:type="spellEnd"/>
-      <w:ins w:id="318" w:author="Albert Courey" w:date="2015-11-11T11:52:00Z">
+      <w:ins w:id="394" w:author="Albert Courey" w:date="2015-11-11T11:52:00Z">
         <w:r>
           <w:rPr>
             <w:rFonts w:asciiTheme="minorHAnsi" w:hAnsiTheme="minorHAnsi" w:cstheme="minorBidi"/>
@@ -5781,7 +6141,7 @@
           <w:t xml:space="preserve"> on staged embryos expressing different levels of Gro </w:t>
         </w:r>
       </w:ins>
-      <w:ins w:id="319" w:author="Albert Courey" w:date="2015-11-11T11:54:00Z">
+      <w:ins w:id="395" w:author="Albert Courey" w:date="2015-11-11T11:54:00Z">
         <w:r>
           <w:rPr>
             <w:rFonts w:asciiTheme="minorHAnsi" w:hAnsiTheme="minorHAnsi" w:cstheme="minorBidi"/>
@@ -5789,7 +6149,7 @@
           <w:t>show tha</w:t>
         </w:r>
       </w:ins>
-      <w:ins w:id="320" w:author="Michael Chambers" w:date="2015-11-13T21:29:00Z">
+      <w:ins w:id="396" w:author="Michael Chambers" w:date="2015-11-13T21:29:00Z">
         <w:r>
           <w:rPr>
             <w:rFonts w:asciiTheme="minorHAnsi" w:hAnsiTheme="minorHAnsi" w:cstheme="minorBidi"/>
@@ -5797,7 +6157,7 @@
           <w:t xml:space="preserve">t Groucho associates with chromatin in discrete </w:t>
         </w:r>
       </w:ins>
-      <w:ins w:id="321" w:author="Michael Chambers" w:date="2015-11-13T21:34:00Z">
+      <w:ins w:id="397" w:author="Michael Chambers" w:date="2015-11-13T21:34:00Z">
         <w:r>
           <w:rPr>
             <w:rFonts w:asciiTheme="minorHAnsi" w:hAnsiTheme="minorHAnsi" w:cstheme="minorBidi"/>
@@ -5819,7 +6179,7 @@
           <w:t xml:space="preserve"> </w:t>
         </w:r>
       </w:ins>
-      <w:ins w:id="322" w:author="Michael Chambers" w:date="2015-11-13T21:29:00Z">
+      <w:ins w:id="398" w:author="Michael Chambers" w:date="2015-11-13T21:29:00Z">
         <w:r>
           <w:rPr>
             <w:rFonts w:asciiTheme="minorHAnsi" w:hAnsiTheme="minorHAnsi" w:cstheme="minorBidi"/>
@@ -5827,8 +6187,8 @@
           <w:t>peaks, often clustered closely upstream or within regulated genes.</w:t>
         </w:r>
       </w:ins>
-      <w:ins w:id="323" w:author="Albert Courey" w:date="2015-11-11T11:54:00Z">
-        <w:del w:id="324" w:author="Michael Chambers" w:date="2015-11-13T21:29:00Z">
+      <w:ins w:id="399" w:author="Albert Courey" w:date="2015-11-11T11:54:00Z">
+        <w:del w:id="400" w:author="Michael Chambers" w:date="2015-11-13T21:29:00Z">
           <w:r>
             <w:rPr>
               <w:rFonts w:asciiTheme="minorHAnsi" w:hAnsiTheme="minorHAnsi" w:cstheme="minorBidi"/>
@@ -5837,8 +6197,8 @@
           </w:r>
         </w:del>
       </w:ins>
-      <w:ins w:id="325" w:author="Albert Courey" w:date="2015-11-11T11:51:00Z">
-        <w:del w:id="326" w:author="Michael Chambers" w:date="2015-11-13T21:29:00Z">
+      <w:ins w:id="401" w:author="Albert Courey" w:date="2015-11-11T11:51:00Z">
+        <w:del w:id="402" w:author="Michael Chambers" w:date="2015-11-13T21:29:00Z">
           <w:r>
             <w:rPr>
               <w:rFonts w:asciiTheme="minorHAnsi" w:hAnsiTheme="minorHAnsi" w:cstheme="minorBidi"/>
@@ -5846,7 +6206,7 @@
             <w:delText xml:space="preserve"> </w:delText>
           </w:r>
         </w:del>
-        <w:del w:id="327" w:author="Michael Chambers" w:date="2015-11-13T21:28:00Z">
+        <w:del w:id="403" w:author="Michael Chambers" w:date="2015-11-13T21:28:00Z">
           <w:r>
             <w:rPr>
               <w:rFonts w:asciiTheme="minorHAnsi" w:hAnsiTheme="minorHAnsi" w:cstheme="minorBidi"/>
@@ -5855,7 +6215,7 @@
           </w:r>
         </w:del>
       </w:ins>
-      <w:ins w:id="328" w:author="Michael Chambers" w:date="2015-11-13T21:32:00Z">
+      <w:ins w:id="404" w:author="Michael Chambers" w:date="2015-11-13T21:32:00Z">
         <w:r>
           <w:rPr>
             <w:rFonts w:asciiTheme="minorHAnsi" w:hAnsiTheme="minorHAnsi" w:cstheme="minorBidi"/>
@@ -5863,7 +6223,7 @@
           <w:t xml:space="preserve"> </w:t>
         </w:r>
       </w:ins>
-      <w:ins w:id="329" w:author="Michael Chambers" w:date="2015-11-13T21:34:00Z">
+      <w:ins w:id="405" w:author="Michael Chambers" w:date="2015-11-13T21:34:00Z">
         <w:r>
           <w:rPr>
             <w:rFonts w:asciiTheme="minorHAnsi" w:hAnsiTheme="minorHAnsi" w:cstheme="minorBidi"/>
@@ -5871,7 +6231,7 @@
           <w:t>This data was used to generate a set of high-confidence Groucho targets at multiple developmental stages.</w:t>
         </w:r>
       </w:ins>
-      <w:ins w:id="330" w:author="Michael Chambers" w:date="2015-11-13T21:32:00Z">
+      <w:ins w:id="406" w:author="Michael Chambers" w:date="2015-11-13T21:32:00Z">
         <w:r>
           <w:rPr>
             <w:rFonts w:asciiTheme="minorHAnsi" w:hAnsiTheme="minorHAnsi" w:cstheme="minorBidi"/>
@@ -5879,8 +6239,8 @@
           <w:t xml:space="preserve"> </w:t>
         </w:r>
       </w:ins>
-      <w:ins w:id="331" w:author="Albert Courey" w:date="2015-11-11T11:51:00Z">
-        <w:del w:id="332" w:author="Michael Chambers" w:date="2015-11-13T21:32:00Z">
+      <w:ins w:id="407" w:author="Albert Courey" w:date="2015-11-11T11:51:00Z">
+        <w:del w:id="408" w:author="Michael Chambers" w:date="2015-11-13T21:32:00Z">
           <w:r>
             <w:rPr>
               <w:rFonts w:asciiTheme="minorHAnsi" w:hAnsiTheme="minorHAnsi" w:cstheme="minorBidi"/>
@@ -5895,7 +6255,7 @@
           <w:t xml:space="preserve">Experiments described in Chapter 3, </w:t>
         </w:r>
       </w:ins>
-      <w:ins w:id="333" w:author="Albert Courey" w:date="2015-11-11T11:53:00Z">
+      <w:ins w:id="409" w:author="Albert Courey" w:date="2015-11-11T11:53:00Z">
         <w:r>
           <w:rPr>
             <w:rFonts w:asciiTheme="minorHAnsi" w:hAnsiTheme="minorHAnsi" w:cstheme="minorBidi"/>
@@ -5917,33 +6277,33 @@
           <w:t xml:space="preserve"> on staged wild-type embryos </w:t>
         </w:r>
       </w:ins>
-      <w:ins w:id="334" w:author="Albert Courey" w:date="2015-11-11T11:54:00Z">
+      <w:ins w:id="410" w:author="Albert Courey" w:date="2015-11-11T11:54:00Z">
         <w:r>
           <w:rPr>
             <w:rFonts w:asciiTheme="minorHAnsi" w:hAnsiTheme="minorHAnsi" w:cstheme="minorBidi"/>
           </w:rPr>
           <w:t xml:space="preserve">show </w:t>
         </w:r>
-        <w:commentRangeStart w:id="335"/>
+        <w:commentRangeStart w:id="411"/>
         <w:r>
           <w:rPr>
             <w:rFonts w:asciiTheme="minorHAnsi" w:hAnsiTheme="minorHAnsi" w:cstheme="minorBidi"/>
           </w:rPr>
           <w:t>tha</w:t>
         </w:r>
-        <w:del w:id="336" w:author="Michael Chambers" w:date="2015-11-13T21:35:00Z">
+        <w:del w:id="412" w:author="Michael Chambers" w:date="2015-11-13T21:35:00Z">
           <w:r>
             <w:rPr>
               <w:rFonts w:asciiTheme="minorHAnsi" w:hAnsiTheme="minorHAnsi" w:cstheme="minorBidi"/>
             </w:rPr>
             <w:delText>t</w:delText>
           </w:r>
-          <w:commentRangeEnd w:id="335"/>
+          <w:commentRangeEnd w:id="411"/>
           <w:r>
             <w:rPr>
               <w:rStyle w:val="CommentReference"/>
             </w:rPr>
-            <w:commentReference w:id="335"/>
+            <w:commentReference w:id="411"/>
           </w:r>
           <w:r>
             <w:rPr>
@@ -5953,8 +6313,8 @@
           </w:r>
         </w:del>
       </w:ins>
-      <w:ins w:id="337" w:author="Albert Courey" w:date="2015-11-11T11:55:00Z">
-        <w:del w:id="338" w:author="Michael Chambers" w:date="2015-11-13T21:35:00Z">
+      <w:ins w:id="413" w:author="Albert Courey" w:date="2015-11-11T11:55:00Z">
+        <w:del w:id="414" w:author="Michael Chambers" w:date="2015-11-13T21:35:00Z">
           <w:r>
             <w:rPr>
               <w:rFonts w:asciiTheme="minorHAnsi" w:hAnsiTheme="minorHAnsi" w:cstheme="minorBidi"/>
@@ -5963,7 +6323,7 @@
           </w:r>
         </w:del>
       </w:ins>
-      <w:ins w:id="339" w:author="Michael Chambers" w:date="2015-11-13T21:35:00Z">
+      <w:ins w:id="415" w:author="Michael Chambers" w:date="2015-11-13T21:35:00Z">
         <w:r>
           <w:rPr>
             <w:rFonts w:asciiTheme="minorHAnsi" w:hAnsiTheme="minorHAnsi" w:cstheme="minorBidi"/>
@@ -5971,7 +6331,7 @@
           <w:t xml:space="preserve">t Groucho-regulated genes are enriched for </w:t>
         </w:r>
       </w:ins>
-      <w:ins w:id="340" w:author="Michael Chambers" w:date="2015-11-13T21:36:00Z">
+      <w:ins w:id="416" w:author="Michael Chambers" w:date="2015-11-13T21:36:00Z">
         <w:r>
           <w:rPr>
             <w:rFonts w:asciiTheme="minorHAnsi" w:hAnsiTheme="minorHAnsi" w:cstheme="minorBidi"/>
@@ -5979,15 +6339,22 @@
           <w:t>promoter-proximal paused</w:t>
         </w:r>
       </w:ins>
-      <w:ins w:id="341" w:author="Michael Chambers" w:date="2015-11-13T21:35:00Z">
+      <w:ins w:id="417" w:author="Michael Chambers" w:date="2015-11-13T21:35:00Z">
         <w:r>
           <w:rPr>
             <w:rFonts w:asciiTheme="minorHAnsi" w:hAnsiTheme="minorHAnsi" w:cstheme="minorBidi"/>
           </w:rPr>
-          <w:t xml:space="preserve"> polymerase, suggesting </w:t>
-        </w:r>
-      </w:ins>
-      <w:ins w:id="342" w:author="Michael Chambers" w:date="2015-11-13T21:36:00Z">
+          <w:t xml:space="preserve"> polymerase, </w:t>
+        </w:r>
+        <w:r>
+          <w:rPr>
+            <w:rFonts w:asciiTheme="minorHAnsi" w:hAnsiTheme="minorHAnsi" w:cstheme="minorBidi"/>
+          </w:rPr>
+          <w:lastRenderedPageBreak/>
+          <w:t xml:space="preserve">suggesting </w:t>
+        </w:r>
+      </w:ins>
+      <w:ins w:id="418" w:author="Michael Chambers" w:date="2015-11-13T21:36:00Z">
         <w:r>
           <w:rPr>
             <w:rFonts w:asciiTheme="minorHAnsi" w:hAnsiTheme="minorHAnsi" w:cstheme="minorBidi"/>
@@ -5995,7 +6362,7 @@
           <w:t>a possible role for PolII stalling in Groucho-mediated gene repression.</w:t>
         </w:r>
       </w:ins>
-      <w:ins w:id="343" w:author="Michael Chambers" w:date="2015-11-13T21:35:00Z">
+      <w:ins w:id="419" w:author="Michael Chambers" w:date="2015-11-13T21:35:00Z">
         <w:r>
           <w:rPr>
             <w:rFonts w:asciiTheme="minorHAnsi" w:hAnsiTheme="minorHAnsi" w:cstheme="minorBidi"/>
@@ -6003,15 +6370,31 @@
           <w:t xml:space="preserve"> </w:t>
         </w:r>
       </w:ins>
-      <w:ins w:id="344" w:author="Albert Courey" w:date="2015-11-11T11:55:00Z">
+      <w:ins w:id="420" w:author="Albert Courey" w:date="2015-11-11T11:55:00Z">
         <w:r>
           <w:rPr>
             <w:rFonts w:asciiTheme="minorHAnsi" w:hAnsiTheme="minorHAnsi" w:cstheme="minorBidi"/>
           </w:rPr>
-          <w:t xml:space="preserve">Chapter 4, is a published paper in which we identified the </w:t>
-        </w:r>
-      </w:ins>
-      <w:ins w:id="345" w:author="Albert Courey" w:date="2015-11-11T11:56:00Z">
+          <w:t>Chapter 4</w:t>
+        </w:r>
+        <w:bookmarkStart w:id="421" w:name="_GoBack"/>
+        <w:bookmarkEnd w:id="421"/>
+        <w:del w:id="422" w:author="Michael Chambers" w:date="2015-11-17T00:30:00Z">
+          <w:r>
+            <w:rPr>
+              <w:rFonts w:asciiTheme="minorHAnsi" w:hAnsiTheme="minorHAnsi" w:cstheme="minorBidi"/>
+            </w:rPr>
+            <w:delText>,</w:delText>
+          </w:r>
+        </w:del>
+        <w:r>
+          <w:rPr>
+            <w:rFonts w:asciiTheme="minorHAnsi" w:hAnsiTheme="minorHAnsi" w:cstheme="minorBidi"/>
+          </w:rPr>
+          <w:t xml:space="preserve"> is a published paper in which we identified the </w:t>
+        </w:r>
+      </w:ins>
+      <w:ins w:id="423" w:author="Albert Courey" w:date="2015-11-11T11:56:00Z">
         <w:r>
           <w:rPr>
             <w:rFonts w:asciiTheme="minorHAnsi" w:hAnsiTheme="minorHAnsi" w:cstheme="minorBidi"/>
@@ -6019,7 +6402,7 @@
           <w:t>Gro</w:t>
         </w:r>
       </w:ins>
-      <w:ins w:id="346" w:author="Albert Courey" w:date="2015-11-11T11:55:00Z">
+      <w:ins w:id="424" w:author="Albert Courey" w:date="2015-11-11T11:55:00Z">
         <w:r>
           <w:rPr>
             <w:rFonts w:asciiTheme="minorHAnsi" w:hAnsiTheme="minorHAnsi" w:cstheme="minorBidi"/>
@@ -6048,7 +6431,6 @@
         <w:ind w:firstLine="720"/>
       </w:pPr>
       <w:r>
-        <w:lastRenderedPageBreak/>
         <w:br w:type="page"/>
       </w:r>
       <w:r>
@@ -6213,7 +6595,7 @@
           <w:rFonts w:asciiTheme="minorHAnsi" w:hAnsiTheme="minorHAnsi" w:cstheme="minorBidi"/>
         </w:rPr>
       </w:pPr>
-      <w:del w:id="347" w:author="Michael Chambers" w:date="2015-11-13T17:48:00Z">
+      <w:del w:id="425" w:author="Michael Chambers" w:date="2015-11-13T17:48:00Z">
         <w:r>
           <w:rPr>
             <w:b/>
@@ -6234,7 +6616,7 @@
           <w:delText xml:space="preserve"> 1-2</w:delText>
         </w:r>
       </w:del>
-      <w:ins w:id="348" w:author="Michael Chambers" w:date="2015-11-13T17:48:00Z">
+      <w:ins w:id="426" w:author="Michael Chambers" w:date="2015-11-13T17:48:00Z">
         <w:r>
           <w:rPr>
             <w:b/>
@@ -6273,7 +6655,7 @@
           <w:b/>
         </w:rPr>
       </w:pPr>
-      <w:ins w:id="349" w:author="Michael Chambers" w:date="2015-11-13T17:48:00Z">
+      <w:ins w:id="427" w:author="Michael Chambers" w:date="2015-11-13T17:48:00Z">
         <w:r>
           <w:rPr>
             <w:b/>
@@ -6282,7 +6664,7 @@
           <w:t>Table</w:t>
         </w:r>
       </w:ins>
-      <w:del w:id="350" w:author="Michael Chambers" w:date="2015-11-13T17:48:00Z">
+      <w:del w:id="428" w:author="Michael Chambers" w:date="2015-11-13T17:48:00Z">
         <w:r>
           <w:rPr>
             <w:b/>
@@ -6296,23 +6678,23 @@
         </w:rPr>
         <w:t xml:space="preserve"> 1-</w:t>
       </w:r>
-      <w:commentRangeStart w:id="351"/>
-      <w:del w:id="352" w:author="Michael Chambers" w:date="2015-11-13T17:48:00Z">
+      <w:commentRangeStart w:id="429"/>
+      <w:del w:id="430" w:author="Michael Chambers" w:date="2015-11-13T17:48:00Z">
         <w:r>
           <w:rPr>
             <w:b/>
           </w:rPr>
           <w:delText>2</w:delText>
         </w:r>
-        <w:commentRangeEnd w:id="351"/>
+        <w:commentRangeEnd w:id="429"/>
         <w:r>
           <w:rPr>
             <w:rStyle w:val="CommentReference"/>
           </w:rPr>
-          <w:commentReference w:id="351"/>
-        </w:r>
-      </w:del>
-      <w:ins w:id="353" w:author="Michael Chambers" w:date="2015-11-13T17:48:00Z">
+          <w:commentReference w:id="429"/>
+        </w:r>
+      </w:del>
+      <w:ins w:id="431" w:author="Michael Chambers" w:date="2015-11-13T17:48:00Z">
         <w:r>
           <w:rPr>
             <w:b/>
@@ -7995,7 +8377,7 @@
 
 <file path=word/comments.xml><?xml version="1.0" encoding="utf-8"?>
 <w:comments xmlns:wpc="http://schemas.microsoft.com/office/word/2010/wordprocessingCanvas" xmlns:mo="http://schemas.microsoft.com/office/mac/office/2008/main" xmlns:mc="http://schemas.openxmlformats.org/markup-compatibility/2006" xmlns:mv="urn:schemas-microsoft-com:mac:vml" xmlns:o="urn:schemas-microsoft-com:office:office" xmlns:r="http://schemas.openxmlformats.org/officeDocument/2006/relationships" xmlns:m="http://schemas.openxmlformats.org/officeDocument/2006/math" xmlns:v="urn:schemas-microsoft-com:vml" xmlns:wp14="http://schemas.microsoft.com/office/word/2010/wordprocessingDrawing" xmlns:wp="http://schemas.openxmlformats.org/drawingml/2006/wordprocessingDrawing" xmlns:w10="urn:schemas-microsoft-com:office:word" xmlns:w="http://schemas.openxmlformats.org/wordprocessingml/2006/main" xmlns:w14="http://schemas.microsoft.com/office/word/2010/wordml" xmlns:w15="http://schemas.microsoft.com/office/word/2012/wordml" xmlns:wpg="http://schemas.microsoft.com/office/word/2010/wordprocessingGroup" xmlns:wpi="http://schemas.microsoft.com/office/word/2010/wordprocessingInk" xmlns:wne="http://schemas.microsoft.com/office/word/2006/wordml" xmlns:wps="http://schemas.microsoft.com/office/word/2010/wordprocessingShape" mc:Ignorable="w14 w15 wp14">
-  <w:comment w:id="2" w:author="Albert Courey" w:date="2015-11-11T10:39:00Z" w:initials="AC">
+  <w:comment w:id="13" w:author="Albert Courey" w:date="2015-11-11T10:39:00Z" w:initials="AC">
     <w:p>
       <w:pPr>
         <w:pStyle w:val="CommentText"/>
@@ -8011,7 +8393,7 @@
       </w:r>
     </w:p>
   </w:comment>
-  <w:comment w:id="38" w:author="Albert Courey" w:date="2015-11-11T09:41:00Z" w:initials="AC">
+  <w:comment w:id="58" w:author="Albert Courey" w:date="2015-11-11T09:41:00Z" w:initials="AC">
     <w:p>
       <w:pPr>
         <w:pStyle w:val="CommentText"/>
@@ -8035,7 +8417,7 @@
       </w:r>
     </w:p>
   </w:comment>
-  <w:comment w:id="45" w:author="Albert Courey" w:date="2015-11-11T09:43:00Z" w:initials="AC">
+  <w:comment w:id="65" w:author="Albert Courey" w:date="2015-11-11T09:43:00Z" w:initials="AC">
     <w:p>
       <w:pPr>
         <w:pStyle w:val="CommentText"/>
@@ -8051,7 +8433,7 @@
       </w:r>
     </w:p>
   </w:comment>
-  <w:comment w:id="50" w:author="Albert Courey" w:date="2015-11-11T09:46:00Z" w:initials="AC">
+  <w:comment w:id="70" w:author="Albert Courey" w:date="2015-11-11T09:46:00Z" w:initials="AC">
     <w:p>
       <w:pPr>
         <w:pStyle w:val="CommentText"/>
@@ -8067,7 +8449,7 @@
       </w:r>
     </w:p>
   </w:comment>
-  <w:comment w:id="66" w:author="Albert Courey" w:date="2015-11-11T09:49:00Z" w:initials="AC">
+  <w:comment w:id="89" w:author="Albert Courey" w:date="2015-11-11T09:49:00Z" w:initials="AC">
     <w:p>
       <w:pPr>
         <w:pStyle w:val="CommentText"/>
@@ -8083,7 +8465,7 @@
       </w:r>
     </w:p>
   </w:comment>
-  <w:comment w:id="95" w:author="Albert Courey" w:date="2015-11-11T10:20:00Z" w:initials="AC">
+  <w:comment w:id="130" w:author="Albert Courey" w:date="2015-11-11T10:20:00Z" w:initials="AC">
     <w:p>
       <w:pPr>
         <w:pStyle w:val="CommentText"/>
@@ -8099,7 +8481,7 @@
       </w:r>
     </w:p>
   </w:comment>
-  <w:comment w:id="146" w:author="Albert Courey" w:date="2015-11-11T10:37:00Z" w:initials="AC">
+  <w:comment w:id="190" w:author="Albert Courey" w:date="2015-11-11T10:37:00Z" w:initials="AC">
     <w:p>
       <w:pPr>
         <w:pStyle w:val="CommentText"/>
@@ -8115,7 +8497,7 @@
       </w:r>
     </w:p>
   </w:comment>
-  <w:comment w:id="201" w:author="Albert Courey" w:date="2015-11-11T10:36:00Z" w:initials="AC">
+  <w:comment w:id="245" w:author="Albert Courey" w:date="2015-11-11T10:36:00Z" w:initials="AC">
     <w:p>
       <w:pPr>
         <w:pStyle w:val="CommentText"/>
@@ -8131,7 +8513,7 @@
       </w:r>
     </w:p>
   </w:comment>
-  <w:comment w:id="310" w:author="Albert Courey" w:date="2015-11-11T11:50:00Z" w:initials="AC">
+  <w:comment w:id="386" w:author="Albert Courey" w:date="2015-11-11T11:50:00Z" w:initials="AC">
     <w:p>
       <w:pPr>
         <w:pStyle w:val="CommentText"/>
@@ -8147,7 +8529,7 @@
       </w:r>
     </w:p>
   </w:comment>
-  <w:comment w:id="335" w:author="Albert Courey" w:date="2015-11-11T11:54:00Z" w:initials="AC">
+  <w:comment w:id="411" w:author="Albert Courey" w:date="2015-11-11T11:54:00Z" w:initials="AC">
     <w:p>
       <w:pPr>
         <w:pStyle w:val="CommentText"/>
@@ -8163,7 +8545,7 @@
       </w:r>
     </w:p>
   </w:comment>
-  <w:comment w:id="351" w:author="Albert Courey" w:date="2015-11-11T10:38:00Z" w:initials="AC">
+  <w:comment w:id="429" w:author="Albert Courey" w:date="2015-11-11T10:38:00Z" w:initials="AC">
     <w:p>
       <w:pPr>
         <w:pStyle w:val="CommentText"/>

</xml_diff>